<commit_message>
Modified handling of reduction configuration
</commit_message>
<xml_diff>
--- a/Humason/Humason Description.docx
+++ b/Humason/Humason Description.docx
@@ -10,7 +10,6 @@
           <w:sz w:val="40"/>
         </w:rPr>
       </w:pPr>
-      <w:proofErr w:type="spellStart"/>
       <w:r>
         <w:rPr>
           <w:rFonts w:ascii="Arial" w:eastAsia="Arial" w:hAnsi="Arial" w:cs="Arial"/>
@@ -18,7 +17,6 @@
         </w:rPr>
         <w:t>Humason</w:t>
       </w:r>
-      <w:proofErr w:type="spellEnd"/>
     </w:p>
     <w:p>
       <w:pPr>
@@ -33,23 +31,7 @@
           <w:rFonts w:ascii="Arial" w:eastAsia="Arial" w:hAnsi="Arial" w:cs="Arial"/>
           <w:sz w:val="24"/>
         </w:rPr>
-        <w:t xml:space="preserve">Imaging Automation Front End for </w:t>
-      </w:r>
-      <w:proofErr w:type="spellStart"/>
-      <w:r>
-        <w:rPr>
-          <w:rFonts w:ascii="Arial" w:eastAsia="Arial" w:hAnsi="Arial" w:cs="Arial"/>
-          <w:sz w:val="24"/>
-        </w:rPr>
-        <w:t>TheSkyX</w:t>
-      </w:r>
-      <w:proofErr w:type="spellEnd"/>
-      <w:r>
-        <w:rPr>
-          <w:rFonts w:ascii="Arial" w:eastAsia="Arial" w:hAnsi="Arial" w:cs="Arial"/>
-          <w:sz w:val="24"/>
-        </w:rPr>
-        <w:t xml:space="preserve"> Professional on Windows 10 Desktop</w:t>
+        <w:t>Imaging Automation Front End for TheSkyX Professional on Windows 10 Desktop</w:t>
       </w:r>
     </w:p>
     <w:p>
@@ -99,124 +81,31 @@
           <w:sz w:val="24"/>
         </w:rPr>
       </w:pPr>
-      <w:proofErr w:type="spellStart"/>
-      <w:r>
-        <w:rPr>
-          <w:rFonts w:ascii="Arial" w:eastAsia="Arial" w:hAnsi="Arial" w:cs="Arial"/>
-          <w:sz w:val="24"/>
-        </w:rPr>
-        <w:t>Humason</w:t>
-      </w:r>
-      <w:proofErr w:type="spellEnd"/>
-      <w:r>
-        <w:rPr>
-          <w:rFonts w:ascii="Arial" w:eastAsia="Arial" w:hAnsi="Arial" w:cs="Arial"/>
-          <w:sz w:val="24"/>
-        </w:rPr>
-        <w:t xml:space="preserve"> is a Microsoft Windows application that automates imaging configuration, sequencing and control using the functionality of the Software Bisque </w:t>
-      </w:r>
-      <w:proofErr w:type="spellStart"/>
-      <w:r>
-        <w:rPr>
-          <w:rFonts w:ascii="Arial" w:eastAsia="Arial" w:hAnsi="Arial" w:cs="Arial"/>
-          <w:sz w:val="24"/>
-        </w:rPr>
-        <w:t>TheSkyX</w:t>
-      </w:r>
-      <w:proofErr w:type="spellEnd"/>
-      <w:r>
-        <w:rPr>
-          <w:rFonts w:ascii="Arial" w:eastAsia="Arial" w:hAnsi="Arial" w:cs="Arial"/>
-          <w:sz w:val="24"/>
-        </w:rPr>
-        <w:t xml:space="preserve"> Professional Edition observatory control software and Paramount telescope mounts.  </w:t>
-      </w:r>
-      <w:proofErr w:type="spellStart"/>
-      <w:r>
-        <w:rPr>
-          <w:rFonts w:ascii="Arial" w:eastAsia="Arial" w:hAnsi="Arial" w:cs="Arial"/>
-          <w:sz w:val="24"/>
-        </w:rPr>
-        <w:t>Humason</w:t>
-      </w:r>
-      <w:proofErr w:type="spellEnd"/>
-      <w:r>
-        <w:rPr>
-          <w:rFonts w:ascii="Arial" w:eastAsia="Arial" w:hAnsi="Arial" w:cs="Arial"/>
-          <w:sz w:val="24"/>
-        </w:rPr>
-        <w:t xml:space="preserve"> provides device configuration and control for camera, guider, filter wheel, focuser and rotator.  </w:t>
-      </w:r>
-      <w:proofErr w:type="spellStart"/>
-      <w:r>
-        <w:rPr>
-          <w:rFonts w:ascii="Arial" w:eastAsia="Arial" w:hAnsi="Arial" w:cs="Arial"/>
-          <w:sz w:val="24"/>
-        </w:rPr>
-        <w:t>Humason</w:t>
-      </w:r>
-      <w:proofErr w:type="spellEnd"/>
-      <w:r>
-        <w:rPr>
-          <w:rFonts w:ascii="Arial" w:eastAsia="Arial" w:hAnsi="Arial" w:cs="Arial"/>
-          <w:sz w:val="24"/>
-        </w:rPr>
-        <w:t xml:space="preserve"> supports planning, targeting, sequencing, guiding and capture of images.  </w:t>
-      </w:r>
-      <w:proofErr w:type="spellStart"/>
-      <w:r>
-        <w:rPr>
-          <w:rFonts w:ascii="Arial" w:eastAsia="Arial" w:hAnsi="Arial" w:cs="Arial"/>
-          <w:sz w:val="24"/>
-        </w:rPr>
-        <w:t>Humason</w:t>
-      </w:r>
-      <w:proofErr w:type="spellEnd"/>
-      <w:r>
-        <w:rPr>
-          <w:rFonts w:ascii="Arial" w:eastAsia="Arial" w:hAnsi="Arial" w:cs="Arial"/>
-          <w:sz w:val="24"/>
-        </w:rPr>
-        <w:t xml:space="preserve"> is designed to run “set and forget” for a full night’s imaging activity from powering on an observatory just after dusk to powering it just before dawn.</w:t>
-      </w:r>
-    </w:p>
-    <w:p>
-      <w:pPr>
-        <w:rPr>
-          <w:rFonts w:ascii="Arial" w:eastAsia="Arial" w:hAnsi="Arial" w:cs="Arial"/>
-          <w:b/>
-          <w:sz w:val="24"/>
-          <w:u w:val="single"/>
-        </w:rPr>
-      </w:pPr>
-      <w:r>
-        <w:rPr>
-          <w:rFonts w:ascii="Arial" w:eastAsia="Arial" w:hAnsi="Arial" w:cs="Arial"/>
-          <w:b/>
-          <w:sz w:val="24"/>
-          <w:u w:val="single"/>
-        </w:rPr>
-        <w:t xml:space="preserve">Common Session </w:t>
-      </w:r>
-      <w:proofErr w:type="gramStart"/>
-      <w:r>
-        <w:rPr>
-          <w:rFonts w:ascii="Arial" w:eastAsia="Arial" w:hAnsi="Arial" w:cs="Arial"/>
-          <w:b/>
-          <w:sz w:val="24"/>
-          <w:u w:val="single"/>
-        </w:rPr>
-        <w:t>Work Flow</w:t>
-      </w:r>
-      <w:proofErr w:type="gramEnd"/>
-      <w:r>
-        <w:rPr>
-          <w:rFonts w:ascii="Arial" w:eastAsia="Arial" w:hAnsi="Arial" w:cs="Arial"/>
-          <w:b/>
-          <w:sz w:val="24"/>
-          <w:u w:val="single"/>
-        </w:rPr>
-        <w:t xml:space="preserve"> Model</w:t>
+      <w:r>
+        <w:rPr>
+          <w:rFonts w:ascii="Arial" w:eastAsia="Arial" w:hAnsi="Arial" w:cs="Arial"/>
+          <w:sz w:val="24"/>
+        </w:rPr>
+        <w:t>Humason is a Microsoft Windows application that automates imaging configuration, sequencing and control using the functionality of the Software Bisque TheSkyX Professional Edition observatory control software and Paramount telescope mounts.  Humason provides device configuration and control for camera, guider, filter wheel, focuser and rotator.  Humason supports planning, targeting, sequencing, guiding and capture of images.  Humason is designed to run “set and forget” for a full night’s imaging activity from powering on an observatory just after dusk to powering it just before dawn.</w:t>
+      </w:r>
+    </w:p>
+    <w:p>
+      <w:pPr>
+        <w:rPr>
+          <w:rFonts w:ascii="Arial" w:eastAsia="Arial" w:hAnsi="Arial" w:cs="Arial"/>
+          <w:b/>
+          <w:sz w:val="24"/>
+          <w:u w:val="single"/>
+        </w:rPr>
+      </w:pPr>
+      <w:r>
+        <w:rPr>
+          <w:rFonts w:ascii="Arial" w:eastAsia="Arial" w:hAnsi="Arial" w:cs="Arial"/>
+          <w:b/>
+          <w:sz w:val="24"/>
+          <w:u w:val="single"/>
+        </w:rPr>
+        <w:t>Common Session Work Flow Model</w:t>
       </w:r>
     </w:p>
     <w:p>
@@ -371,85 +260,37 @@
           <w:rFonts w:ascii="Arial" w:eastAsia="Arial" w:hAnsi="Arial" w:cs="Arial"/>
           <w:sz w:val="24"/>
         </w:rPr>
-        <w:t xml:space="preserve">Shut everything down and </w:t>
-      </w:r>
-      <w:proofErr w:type="gramStart"/>
-      <w:r>
-        <w:rPr>
-          <w:rFonts w:ascii="Arial" w:eastAsia="Arial" w:hAnsi="Arial" w:cs="Arial"/>
-          <w:sz w:val="24"/>
-        </w:rPr>
-        <w:t>close up</w:t>
-      </w:r>
-      <w:proofErr w:type="gramEnd"/>
-      <w:r>
-        <w:rPr>
-          <w:rFonts w:ascii="Arial" w:eastAsia="Arial" w:hAnsi="Arial" w:cs="Arial"/>
-          <w:sz w:val="24"/>
-        </w:rPr>
-        <w:t>.</w:t>
-      </w:r>
-    </w:p>
-    <w:p>
-      <w:pPr>
-        <w:rPr>
-          <w:rFonts w:ascii="Arial" w:eastAsia="Arial" w:hAnsi="Arial" w:cs="Arial"/>
-          <w:sz w:val="24"/>
-        </w:rPr>
-      </w:pPr>
-      <w:r>
-        <w:rPr>
-          <w:rFonts w:ascii="Arial" w:eastAsia="Arial" w:hAnsi="Arial" w:cs="Arial"/>
-          <w:sz w:val="24"/>
-        </w:rPr>
-        <w:t xml:space="preserve">By in large, steps 3 through 7 are set up and run the very same way for every session, and step 2 rarely changes for most sessions as well.  So, </w:t>
-      </w:r>
-      <w:proofErr w:type="spellStart"/>
-      <w:r>
-        <w:rPr>
-          <w:rFonts w:ascii="Arial" w:eastAsia="Arial" w:hAnsi="Arial" w:cs="Arial"/>
-          <w:sz w:val="24"/>
-        </w:rPr>
-        <w:t>Humason</w:t>
-      </w:r>
-      <w:proofErr w:type="spellEnd"/>
-      <w:r>
-        <w:rPr>
-          <w:rFonts w:ascii="Arial" w:eastAsia="Arial" w:hAnsi="Arial" w:cs="Arial"/>
-          <w:sz w:val="24"/>
-        </w:rPr>
-        <w:t xml:space="preserve"> is intended to provide enough of the configuration information and automation functionality to run TSX without intervention from step 3 through 7.  In conjunction with the Image Planner application, it provides an interface for easily choosing and framing targets for that hands-off automation to execute.</w:t>
-      </w:r>
-    </w:p>
-    <w:p>
-      <w:pPr>
-        <w:rPr>
-          <w:rFonts w:ascii="Arial" w:eastAsia="Arial" w:hAnsi="Arial" w:cs="Arial"/>
-          <w:sz w:val="24"/>
-        </w:rPr>
-      </w:pPr>
-      <w:r>
-        <w:rPr>
-          <w:rFonts w:ascii="Arial" w:eastAsia="Arial" w:hAnsi="Arial" w:cs="Arial"/>
-          <w:sz w:val="24"/>
-        </w:rPr>
-        <w:t xml:space="preserve">As such, the first, and primary, assumption is that </w:t>
-      </w:r>
-      <w:proofErr w:type="spellStart"/>
-      <w:r>
-        <w:rPr>
-          <w:rFonts w:ascii="Arial" w:eastAsia="Arial" w:hAnsi="Arial" w:cs="Arial"/>
-          <w:sz w:val="24"/>
-        </w:rPr>
-        <w:t>TheSkyX</w:t>
-      </w:r>
-      <w:proofErr w:type="spellEnd"/>
-      <w:r>
-        <w:rPr>
-          <w:rFonts w:ascii="Arial" w:eastAsia="Arial" w:hAnsi="Arial" w:cs="Arial"/>
-          <w:sz w:val="24"/>
-        </w:rPr>
-        <w:t xml:space="preserve"> will suffice for nearly all hardware management functions.  No other focusing, guiding, rotating or imaging automation software should be needed so it is not supported.  The only non-Software </w:t>
+        <w:t>Shut everything down and close up.</w:t>
+      </w:r>
+    </w:p>
+    <w:p>
+      <w:pPr>
+        <w:rPr>
+          <w:rFonts w:ascii="Arial" w:eastAsia="Arial" w:hAnsi="Arial" w:cs="Arial"/>
+          <w:sz w:val="24"/>
+        </w:rPr>
+      </w:pPr>
+      <w:r>
+        <w:rPr>
+          <w:rFonts w:ascii="Arial" w:eastAsia="Arial" w:hAnsi="Arial" w:cs="Arial"/>
+          <w:sz w:val="24"/>
+        </w:rPr>
+        <w:t>By in large, steps 3 through 7 are set up and run the very same way for every session, and step 2 rarely changes for most sessions as well.  So, Humason is intended to provide enough of the configuration information and automation functionality to run TSX without intervention from step 3 through 7.  In conjunction with the Image Planner application, it provides an interface for easily choosing and framing targets for that hands-off automation to execute.</w:t>
+      </w:r>
+    </w:p>
+    <w:p>
+      <w:pPr>
+        <w:rPr>
+          <w:rFonts w:ascii="Arial" w:eastAsia="Arial" w:hAnsi="Arial" w:cs="Arial"/>
+          <w:sz w:val="24"/>
+        </w:rPr>
+      </w:pPr>
+      <w:r>
+        <w:rPr>
+          <w:rFonts w:ascii="Arial" w:eastAsia="Arial" w:hAnsi="Arial" w:cs="Arial"/>
+          <w:sz w:val="24"/>
+        </w:rPr>
+        <w:t xml:space="preserve">As such, the first, and primary, assumption is that TheSkyX will suffice for nearly all hardware management functions.  No other focusing, guiding, rotating or imaging automation software should be needed so it is not supported.  The only non-Software </w:t>
       </w:r>
       <w:r>
         <w:rPr>
@@ -457,150 +298,22 @@
           <w:sz w:val="24"/>
         </w:rPr>
         <w:lastRenderedPageBreak/>
-        <w:t xml:space="preserve">Bisque automation supported is Optec </w:t>
-      </w:r>
-      <w:proofErr w:type="spellStart"/>
-      <w:r>
-        <w:rPr>
-          <w:rFonts w:ascii="Arial" w:eastAsia="Arial" w:hAnsi="Arial" w:cs="Arial"/>
-          <w:sz w:val="24"/>
-        </w:rPr>
-        <w:t>FlatMan</w:t>
-      </w:r>
-      <w:proofErr w:type="spellEnd"/>
-      <w:r>
-        <w:rPr>
-          <w:rFonts w:ascii="Arial" w:eastAsia="Arial" w:hAnsi="Arial" w:cs="Arial"/>
-          <w:sz w:val="24"/>
-        </w:rPr>
-        <w:t xml:space="preserve"> and AAG </w:t>
-      </w:r>
-      <w:proofErr w:type="spellStart"/>
-      <w:r>
-        <w:rPr>
-          <w:rFonts w:ascii="Arial" w:eastAsia="Arial" w:hAnsi="Arial" w:cs="Arial"/>
-          <w:sz w:val="24"/>
-        </w:rPr>
-        <w:t>CloudWatcher</w:t>
-      </w:r>
-      <w:proofErr w:type="spellEnd"/>
-      <w:r>
-        <w:rPr>
-          <w:rFonts w:ascii="Arial" w:eastAsia="Arial" w:hAnsi="Arial" w:cs="Arial"/>
-          <w:sz w:val="24"/>
-        </w:rPr>
-        <w:t xml:space="preserve"> which have no </w:t>
-      </w:r>
-      <w:proofErr w:type="spellStart"/>
-      <w:r>
-        <w:rPr>
-          <w:rFonts w:ascii="Arial" w:eastAsia="Arial" w:hAnsi="Arial" w:cs="Arial"/>
-          <w:sz w:val="24"/>
-        </w:rPr>
-        <w:t>TheSkyX</w:t>
-      </w:r>
-      <w:proofErr w:type="spellEnd"/>
-      <w:r>
-        <w:rPr>
-          <w:rFonts w:ascii="Arial" w:eastAsia="Arial" w:hAnsi="Arial" w:cs="Arial"/>
-          <w:sz w:val="24"/>
-        </w:rPr>
-        <w:t xml:space="preserve"> equivalents (at this time).  A related requirement is that </w:t>
-      </w:r>
-      <w:proofErr w:type="spellStart"/>
-      <w:r>
-        <w:rPr>
-          <w:rFonts w:ascii="Arial" w:eastAsia="Arial" w:hAnsi="Arial" w:cs="Arial"/>
-          <w:sz w:val="24"/>
-        </w:rPr>
-        <w:t>Humason</w:t>
-      </w:r>
-      <w:proofErr w:type="spellEnd"/>
-      <w:r>
-        <w:rPr>
-          <w:rFonts w:ascii="Arial" w:eastAsia="Arial" w:hAnsi="Arial" w:cs="Arial"/>
-          <w:sz w:val="24"/>
-        </w:rPr>
-        <w:t xml:space="preserve"> works only with a Software Bisque Paramount mount.  There are a few functions, such as side of pier information, that </w:t>
-      </w:r>
-      <w:proofErr w:type="spellStart"/>
-      <w:r>
-        <w:rPr>
-          <w:rFonts w:ascii="Arial" w:eastAsia="Arial" w:hAnsi="Arial" w:cs="Arial"/>
-          <w:sz w:val="24"/>
-        </w:rPr>
-        <w:t>Humason</w:t>
-      </w:r>
-      <w:proofErr w:type="spellEnd"/>
-      <w:r>
-        <w:rPr>
-          <w:rFonts w:ascii="Arial" w:eastAsia="Arial" w:hAnsi="Arial" w:cs="Arial"/>
-          <w:sz w:val="24"/>
-        </w:rPr>
-        <w:t xml:space="preserve"> utilizes which may or may not be available with other mounts.</w:t>
-      </w:r>
-    </w:p>
-    <w:p>
-      <w:pPr>
-        <w:rPr>
-          <w:rFonts w:ascii="Arial" w:eastAsia="Arial" w:hAnsi="Arial" w:cs="Arial"/>
-          <w:sz w:val="24"/>
-        </w:rPr>
-      </w:pPr>
-      <w:r>
-        <w:rPr>
-          <w:rFonts w:ascii="Arial" w:eastAsia="Arial" w:hAnsi="Arial" w:cs="Arial"/>
-          <w:sz w:val="24"/>
-        </w:rPr>
-        <w:t xml:space="preserve">The second assumption is that a user will configure and hone his system using the internal capabilities of TSX.  </w:t>
-      </w:r>
-      <w:proofErr w:type="spellStart"/>
-      <w:r>
-        <w:rPr>
-          <w:rFonts w:ascii="Arial" w:eastAsia="Arial" w:hAnsi="Arial" w:cs="Arial"/>
-          <w:sz w:val="24"/>
-        </w:rPr>
-        <w:t>Humason</w:t>
-      </w:r>
-      <w:proofErr w:type="spellEnd"/>
-      <w:r>
-        <w:rPr>
-          <w:rFonts w:ascii="Arial" w:eastAsia="Arial" w:hAnsi="Arial" w:cs="Arial"/>
-          <w:sz w:val="24"/>
-        </w:rPr>
-        <w:t xml:space="preserve"> does not really attempt to disguise any usage complexity within TSX. Configuration and optimization of the mount (PEC and T-Point), camera (Image Link), filter wheel, focuser (@Focus2 or @Focus3), guider (Direct Guide and AO) and rotator are all mastered within TSX and should require little if any attention during successive imaging </w:t>
-      </w:r>
-      <w:proofErr w:type="spellStart"/>
-      <w:r>
-        <w:rPr>
-          <w:rFonts w:ascii="Arial" w:eastAsia="Arial" w:hAnsi="Arial" w:cs="Arial"/>
-          <w:sz w:val="24"/>
-        </w:rPr>
-        <w:t>sessions.configured</w:t>
-      </w:r>
-      <w:proofErr w:type="spellEnd"/>
-      <w:r>
-        <w:rPr>
-          <w:rFonts w:ascii="Arial" w:eastAsia="Arial" w:hAnsi="Arial" w:cs="Arial"/>
-          <w:sz w:val="24"/>
-        </w:rPr>
-        <w:t xml:space="preserve"> and mastered within TSX, although those configuration parameters may then be duplicated in </w:t>
-      </w:r>
-      <w:proofErr w:type="spellStart"/>
-      <w:r>
-        <w:rPr>
-          <w:rFonts w:ascii="Arial" w:eastAsia="Arial" w:hAnsi="Arial" w:cs="Arial"/>
-          <w:sz w:val="24"/>
-        </w:rPr>
-        <w:t>Humason</w:t>
-      </w:r>
-      <w:proofErr w:type="spellEnd"/>
-      <w:r>
-        <w:rPr>
-          <w:rFonts w:ascii="Arial" w:eastAsia="Arial" w:hAnsi="Arial" w:cs="Arial"/>
-          <w:sz w:val="24"/>
-        </w:rPr>
-        <w:t>.</w:t>
+        <w:t>Bisque automation supported is Optec FlatMan and AAG CloudWatcher which have no TheSkyX equivalents (at this time).  A related requirement is that Humason works only with a Software Bisque Paramount mount.  There are a few functions, such as side of pier information, that Humason utilizes which may or may not be available with other mounts.</w:t>
+      </w:r>
+    </w:p>
+    <w:p>
+      <w:pPr>
+        <w:rPr>
+          <w:rFonts w:ascii="Arial" w:eastAsia="Arial" w:hAnsi="Arial" w:cs="Arial"/>
+          <w:sz w:val="24"/>
+        </w:rPr>
+      </w:pPr>
+      <w:r>
+        <w:rPr>
+          <w:rFonts w:ascii="Arial" w:eastAsia="Arial" w:hAnsi="Arial" w:cs="Arial"/>
+          <w:sz w:val="24"/>
+        </w:rPr>
+        <w:t>The second assumption is that a user will configure and hone his system using the internal capabilities of TSX.  Humason does not really attempt to disguise any usage complexity within TSX. Configuration and optimization of the mount (PEC and T-Point), camera (Image Link), filter wheel, focuser (@Focus2 or @Focus3), guider (Direct Guide and AO) and rotator are all mastered within TSX and should require little if any attention during successive imaging sessions.configured and mastered within TSX, although those configuration parameters may then be duplicated in Humason.</w:t>
       </w:r>
     </w:p>
     <w:p>
@@ -630,187 +343,71 @@
           <w:rFonts w:ascii="Arial" w:eastAsia="Arial" w:hAnsi="Arial" w:cs="Arial"/>
           <w:sz w:val="24"/>
         </w:rPr>
-        <w:t xml:space="preserve">The fourth assumption is that a user is willing to give up a few minutes of imaging time to avoid a whole night of babysitting.  This means that </w:t>
-      </w:r>
-      <w:proofErr w:type="spellStart"/>
-      <w:r>
-        <w:rPr>
-          <w:rFonts w:ascii="Arial" w:eastAsia="Arial" w:hAnsi="Arial" w:cs="Arial"/>
-          <w:sz w:val="24"/>
-        </w:rPr>
-        <w:t>Humason</w:t>
-      </w:r>
-      <w:proofErr w:type="spellEnd"/>
-      <w:r>
-        <w:rPr>
-          <w:rFonts w:ascii="Arial" w:eastAsia="Arial" w:hAnsi="Arial" w:cs="Arial"/>
-          <w:sz w:val="24"/>
-        </w:rPr>
-        <w:t xml:space="preserve"> carries some overhead for precision slews, plate solutions and recalibrations in order to preempt potential problems with focus, guiding and framing during an imaging session.  </w:t>
-      </w:r>
-    </w:p>
-    <w:p>
-      <w:pPr>
-        <w:rPr>
-          <w:rFonts w:ascii="Arial" w:eastAsia="Arial" w:hAnsi="Arial" w:cs="Arial"/>
-          <w:b/>
-          <w:sz w:val="24"/>
-          <w:u w:val="single"/>
-        </w:rPr>
-      </w:pPr>
-      <w:proofErr w:type="spellStart"/>
-      <w:r>
-        <w:rPr>
-          <w:rFonts w:ascii="Arial" w:eastAsia="Arial" w:hAnsi="Arial" w:cs="Arial"/>
-          <w:b/>
-          <w:sz w:val="24"/>
-          <w:u w:val="single"/>
-        </w:rPr>
-        <w:t>Humason</w:t>
-      </w:r>
-      <w:proofErr w:type="spellEnd"/>
-      <w:r>
-        <w:rPr>
-          <w:rFonts w:ascii="Arial" w:eastAsia="Arial" w:hAnsi="Arial" w:cs="Arial"/>
-          <w:b/>
-          <w:sz w:val="24"/>
-          <w:u w:val="single"/>
-        </w:rPr>
-        <w:t xml:space="preserve"> Operation</w:t>
-      </w:r>
-    </w:p>
-    <w:p>
-      <w:pPr>
-        <w:rPr>
-          <w:rFonts w:ascii="Arial" w:eastAsia="Arial" w:hAnsi="Arial" w:cs="Arial"/>
-          <w:sz w:val="24"/>
-        </w:rPr>
-      </w:pPr>
-      <w:r>
-        <w:rPr>
-          <w:rFonts w:ascii="Arial" w:eastAsia="Arial" w:hAnsi="Arial" w:cs="Arial"/>
-          <w:sz w:val="24"/>
-        </w:rPr>
-        <w:t xml:space="preserve">At its core, </w:t>
-      </w:r>
-      <w:proofErr w:type="spellStart"/>
-      <w:r>
-        <w:rPr>
-          <w:rFonts w:ascii="Arial" w:eastAsia="Arial" w:hAnsi="Arial" w:cs="Arial"/>
-          <w:sz w:val="24"/>
-        </w:rPr>
-        <w:t>Humason</w:t>
-      </w:r>
-      <w:proofErr w:type="spellEnd"/>
-      <w:r>
-        <w:rPr>
-          <w:rFonts w:ascii="Arial" w:eastAsia="Arial" w:hAnsi="Arial" w:cs="Arial"/>
-          <w:sz w:val="24"/>
-        </w:rPr>
-        <w:t xml:space="preserve"> creates and manages two types of data files:  Session Plan file and Target Plan file.  A Session Plan file contains all the information common to using TSX to image over a night from start up to shut down including targets to be imaged. Once a routine is established for a user’s observatory, a Session Plan rarely changes night to night other than the </w:t>
-      </w:r>
-      <w:proofErr w:type="spellStart"/>
-      <w:r>
-        <w:rPr>
-          <w:rFonts w:ascii="Arial" w:eastAsia="Arial" w:hAnsi="Arial" w:cs="Arial"/>
-          <w:sz w:val="24"/>
-        </w:rPr>
-        <w:t>start up</w:t>
-      </w:r>
-      <w:proofErr w:type="spellEnd"/>
-      <w:r>
-        <w:rPr>
-          <w:rFonts w:ascii="Arial" w:eastAsia="Arial" w:hAnsi="Arial" w:cs="Arial"/>
-          <w:sz w:val="24"/>
-        </w:rPr>
-        <w:t xml:space="preserve"> time and targets to be imaged. </w:t>
-      </w:r>
-    </w:p>
-    <w:p>
-      <w:pPr>
-        <w:rPr>
-          <w:rFonts w:ascii="Arial" w:eastAsia="Arial" w:hAnsi="Arial" w:cs="Arial"/>
-          <w:sz w:val="24"/>
-        </w:rPr>
-      </w:pPr>
-      <w:r>
-        <w:rPr>
-          <w:rFonts w:ascii="Arial" w:eastAsia="Arial" w:hAnsi="Arial" w:cs="Arial"/>
-          <w:sz w:val="24"/>
-        </w:rPr>
-        <w:t xml:space="preserve">A Target Plan file contains all the information specific to imaging one target using TSX including focusing, guiding, imaging and image calibration.  A user can create any number of Target Plans in preparation for imaging, then schedule only those wanted for a given night’s session.  </w:t>
-      </w:r>
-      <w:proofErr w:type="spellStart"/>
-      <w:r>
-        <w:rPr>
-          <w:rFonts w:ascii="Arial" w:eastAsia="Arial" w:hAnsi="Arial" w:cs="Arial"/>
-          <w:sz w:val="24"/>
-        </w:rPr>
-        <w:t>Humason</w:t>
-      </w:r>
-      <w:proofErr w:type="spellEnd"/>
-      <w:r>
-        <w:rPr>
-          <w:rFonts w:ascii="Arial" w:eastAsia="Arial" w:hAnsi="Arial" w:cs="Arial"/>
-          <w:sz w:val="24"/>
-        </w:rPr>
-        <w:t xml:space="preserve"> has a special default Target Plan (“Default.TargetPlan.xml”) that is used as a template when any new Target Plan is created.  The user can modify this template at any time by simply overwriting the default target plan with another reconfigured plan (see Target Tab).  </w:t>
-      </w:r>
-    </w:p>
-    <w:p>
-      <w:pPr>
-        <w:rPr>
-          <w:rFonts w:ascii="Arial" w:eastAsia="Arial" w:hAnsi="Arial" w:cs="Arial"/>
-          <w:sz w:val="24"/>
-        </w:rPr>
-      </w:pPr>
-      <w:proofErr w:type="spellStart"/>
-      <w:r>
-        <w:rPr>
-          <w:rFonts w:ascii="Arial" w:eastAsia="Arial" w:hAnsi="Arial" w:cs="Arial"/>
-          <w:sz w:val="24"/>
-        </w:rPr>
-        <w:t>Humason</w:t>
-      </w:r>
-      <w:proofErr w:type="spellEnd"/>
-      <w:r>
-        <w:rPr>
-          <w:rFonts w:ascii="Arial" w:eastAsia="Arial" w:hAnsi="Arial" w:cs="Arial"/>
-          <w:sz w:val="24"/>
-        </w:rPr>
-        <w:t xml:space="preserve"> runs as a Windows process, interacting with TSX through the run-time COM interface and utilizing a set of XML data files for configuration and run-time management.  TSX is responsible for interfacing to all device drivers, except the optional </w:t>
-      </w:r>
-      <w:proofErr w:type="spellStart"/>
-      <w:r>
-        <w:rPr>
-          <w:rFonts w:ascii="Arial" w:eastAsia="Arial" w:hAnsi="Arial" w:cs="Arial"/>
-          <w:sz w:val="24"/>
-        </w:rPr>
-        <w:t>FlatMan</w:t>
-      </w:r>
-      <w:proofErr w:type="spellEnd"/>
-      <w:r>
-        <w:rPr>
-          <w:rFonts w:ascii="Arial" w:eastAsia="Arial" w:hAnsi="Arial" w:cs="Arial"/>
-          <w:sz w:val="24"/>
-        </w:rPr>
-        <w:t xml:space="preserve"> and </w:t>
-      </w:r>
-      <w:proofErr w:type="spellStart"/>
-      <w:r>
-        <w:rPr>
-          <w:rFonts w:ascii="Arial" w:eastAsia="Arial" w:hAnsi="Arial" w:cs="Arial"/>
-          <w:sz w:val="24"/>
-        </w:rPr>
-        <w:t>AAGCloudWatcher</w:t>
-      </w:r>
-      <w:proofErr w:type="spellEnd"/>
-      <w:r>
-        <w:rPr>
-          <w:rFonts w:ascii="Arial" w:eastAsia="Arial" w:hAnsi="Arial" w:cs="Arial"/>
-          <w:sz w:val="24"/>
-        </w:rPr>
-        <w:t xml:space="preserve"> hardware.</w:t>
+        <w:t xml:space="preserve">The fourth assumption is that a user is willing to give up a few minutes of imaging time to avoid a whole night of babysitting.  This means that Humason carries some overhead for precision slews, plate solutions and recalibrations in order to preempt potential problems with focus, guiding and framing during an imaging session.  </w:t>
+      </w:r>
+    </w:p>
+    <w:p>
+      <w:pPr>
+        <w:rPr>
+          <w:rFonts w:ascii="Arial" w:eastAsia="Arial" w:hAnsi="Arial" w:cs="Arial"/>
+          <w:b/>
+          <w:sz w:val="24"/>
+          <w:u w:val="single"/>
+        </w:rPr>
+      </w:pPr>
+      <w:r>
+        <w:rPr>
+          <w:rFonts w:ascii="Arial" w:eastAsia="Arial" w:hAnsi="Arial" w:cs="Arial"/>
+          <w:b/>
+          <w:sz w:val="24"/>
+          <w:u w:val="single"/>
+        </w:rPr>
+        <w:t>Humason Operation</w:t>
+      </w:r>
+    </w:p>
+    <w:p>
+      <w:pPr>
+        <w:rPr>
+          <w:rFonts w:ascii="Arial" w:eastAsia="Arial" w:hAnsi="Arial" w:cs="Arial"/>
+          <w:sz w:val="24"/>
+        </w:rPr>
+      </w:pPr>
+      <w:r>
+        <w:rPr>
+          <w:rFonts w:ascii="Arial" w:eastAsia="Arial" w:hAnsi="Arial" w:cs="Arial"/>
+          <w:sz w:val="24"/>
+        </w:rPr>
+        <w:t xml:space="preserve">At its core, Humason creates and manages two types of data files:  Session Plan file and Target Plan file.  A Session Plan file contains all the information common to using TSX to image over a night from start up to shut down including targets to be imaged. Once a routine is established for a user’s observatory, a Session Plan rarely changes night to night other than the start up time and targets to be imaged. </w:t>
+      </w:r>
+    </w:p>
+    <w:p>
+      <w:pPr>
+        <w:rPr>
+          <w:rFonts w:ascii="Arial" w:eastAsia="Arial" w:hAnsi="Arial" w:cs="Arial"/>
+          <w:sz w:val="24"/>
+        </w:rPr>
+      </w:pPr>
+      <w:r>
+        <w:rPr>
+          <w:rFonts w:ascii="Arial" w:eastAsia="Arial" w:hAnsi="Arial" w:cs="Arial"/>
+          <w:sz w:val="24"/>
+        </w:rPr>
+        <w:t xml:space="preserve">A Target Plan file contains all the information specific to imaging one target using TSX including focusing, guiding, imaging and image calibration.  A user can create any number of Target Plans in preparation for imaging, then schedule only those wanted for a given night’s session.  Humason has a special default Target Plan (“Default.TargetPlan.xml”) that is used as a template when any new Target Plan is created.  The user can modify this template at any time by simply overwriting the default target plan with another reconfigured plan (see Target Tab).  </w:t>
+      </w:r>
+    </w:p>
+    <w:p>
+      <w:pPr>
+        <w:rPr>
+          <w:rFonts w:ascii="Arial" w:eastAsia="Arial" w:hAnsi="Arial" w:cs="Arial"/>
+          <w:sz w:val="24"/>
+        </w:rPr>
+      </w:pPr>
+      <w:r>
+        <w:rPr>
+          <w:rFonts w:ascii="Arial" w:eastAsia="Arial" w:hAnsi="Arial" w:cs="Arial"/>
+          <w:sz w:val="24"/>
+        </w:rPr>
+        <w:t>Humason runs as a Windows process, interacting with TSX through the run-time COM interface and utilizing a set of XML data files for configuration and run-time management.  TSX is responsible for interfacing to all device drivers, except the optional FlatMan and AAGCloudWatcher hardware.</w:t>
       </w:r>
     </w:p>
     <w:p>
@@ -826,54 +423,22 @@
           <w:sz w:val="24"/>
         </w:rPr>
         <w:lastRenderedPageBreak/>
-        <w:t>The Session Plan datafile and the Target Plan datafiles and well as captured images are stored in the user Documents directory in a folder called “</w:t>
-      </w:r>
-      <w:proofErr w:type="spellStart"/>
-      <w:r>
-        <w:rPr>
-          <w:rFonts w:ascii="Arial" w:eastAsia="Arial" w:hAnsi="Arial" w:cs="Arial"/>
-          <w:sz w:val="24"/>
-        </w:rPr>
-        <w:t>Humason</w:t>
-      </w:r>
-      <w:proofErr w:type="spellEnd"/>
-      <w:r>
-        <w:rPr>
-          <w:rFonts w:ascii="Arial" w:eastAsia="Arial" w:hAnsi="Arial" w:cs="Arial"/>
-          <w:sz w:val="24"/>
-        </w:rPr>
-        <w:t>”.  Images are stored in another subdirectory called “Images”.  Log files are stored in a subdirectory called “Logs”.</w:t>
-      </w:r>
-    </w:p>
-    <w:p>
-      <w:pPr>
-        <w:rPr>
-          <w:rFonts w:ascii="Arial" w:eastAsia="Arial" w:hAnsi="Arial" w:cs="Arial"/>
-          <w:sz w:val="24"/>
-        </w:rPr>
-      </w:pPr>
-      <w:r>
-        <w:rPr>
-          <w:rFonts w:ascii="Arial" w:eastAsia="Arial" w:hAnsi="Arial" w:cs="Arial"/>
-          <w:sz w:val="24"/>
-        </w:rPr>
-        <w:t xml:space="preserve">In managing these data files, the </w:t>
-      </w:r>
-      <w:proofErr w:type="spellStart"/>
-      <w:r>
-        <w:rPr>
-          <w:rFonts w:ascii="Arial" w:eastAsia="Arial" w:hAnsi="Arial" w:cs="Arial"/>
-          <w:sz w:val="24"/>
-        </w:rPr>
-        <w:t>Humason</w:t>
-      </w:r>
-      <w:proofErr w:type="spellEnd"/>
-      <w:r>
-        <w:rPr>
-          <w:rFonts w:ascii="Arial" w:eastAsia="Arial" w:hAnsi="Arial" w:cs="Arial"/>
-          <w:sz w:val="24"/>
-        </w:rPr>
-        <w:t xml:space="preserve"> user interface is organized into functional blocks in the form of a base window with eight tabs.  The organization represents a rough workflow for common configuration, target planning and sequencing activities.  </w:t>
+        <w:t>The Session Plan datafile and the Target Plan datafiles and well as captured images are stored in the user Documents directory in a folder called “Humason”.  Images are stored in another subdirectory called “Images”.  Log files are stored in a subdirectory called “Logs”.</w:t>
+      </w:r>
+    </w:p>
+    <w:p>
+      <w:pPr>
+        <w:rPr>
+          <w:rFonts w:ascii="Arial" w:eastAsia="Arial" w:hAnsi="Arial" w:cs="Arial"/>
+          <w:sz w:val="24"/>
+        </w:rPr>
+      </w:pPr>
+      <w:r>
+        <w:rPr>
+          <w:rFonts w:ascii="Arial" w:eastAsia="Arial" w:hAnsi="Arial" w:cs="Arial"/>
+          <w:sz w:val="24"/>
+        </w:rPr>
+        <w:t xml:space="preserve">In managing these data files, the Humason user interface is organized into functional blocks in the form of a base window with eight tabs.  The organization represents a rough workflow for common configuration, target planning and sequencing activities.  </w:t>
       </w:r>
     </w:p>
     <w:p>
@@ -904,11 +469,11 @@
             <v:path o:extrusionok="f" gradientshapeok="t" o:connecttype="rect"/>
             <o:lock v:ext="edit" aspectratio="t"/>
           </v:shapetype>
-          <v:shape id="_x0000_i1025" type="#_x0000_t75" style="width:448.05pt;height:242.6pt" o:ole="" filled="t">
+          <v:shape id="_x0000_i1025" type="#_x0000_t75" style="width:447.75pt;height:243pt" o:ole="" filled="t">
             <v:imagedata r:id="rId5" o:title=""/>
             <o:lock v:ext="edit" aspectratio="f"/>
           </v:shape>
-          <o:OLEObject Type="Embed" ProgID="StaticMetafile" ShapeID="_x0000_i1025" DrawAspect="Content" ObjectID="_1737780861" r:id="rId6"/>
+          <o:OLEObject Type="Embed" ProgID="StaticMetafile" ShapeID="_x0000_i1025" DrawAspect="Content" ObjectID="_1737864195" r:id="rId6"/>
         </w:object>
       </w:r>
     </w:p>
@@ -970,13 +535,13 @@
           <w:noProof/>
         </w:rPr>
         <w:lastRenderedPageBreak/>
-        <w:object w:dxaOrig="225" w:dyaOrig="225" w14:anchorId="213FD4FF">
+        <w:object w:dxaOrig="1440" w:dyaOrig="1440" w14:anchorId="213FD4FF">
           <v:shape id="_x0000_s1055" type="#_x0000_t75" style="position:absolute;margin-left:160.1pt;margin-top:20.95pt;width:324.7pt;height:342.1pt;z-index:251675648;mso-position-horizontal-relative:text;mso-position-vertical-relative:text" o:allowoverlap="f" filled="t">
             <v:imagedata r:id="rId7" o:title=""/>
             <o:lock v:ext="edit" aspectratio="f"/>
             <w10:wrap type="square"/>
           </v:shape>
-          <o:OLEObject Type="Embed" ProgID="StaticMetafile" ShapeID="_x0000_s1055" DrawAspect="Content" ObjectID="_1737780862" r:id="rId8"/>
+          <o:OLEObject Type="Embed" ProgID="StaticMetafile" ShapeID="_x0000_s1055" DrawAspect="Content" ObjectID="_1737864196" r:id="rId8"/>
         </w:object>
       </w:r>
       <w:r>
@@ -995,37 +560,12 @@
           <w:sz w:val="24"/>
         </w:rPr>
       </w:pPr>
-      <w:proofErr w:type="spellStart"/>
-      <w:r>
-        <w:rPr>
-          <w:rFonts w:ascii="Arial" w:eastAsia="Arial" w:hAnsi="Arial" w:cs="Arial"/>
-          <w:sz w:val="24"/>
-        </w:rPr>
-        <w:t>Humason</w:t>
-      </w:r>
-      <w:proofErr w:type="spellEnd"/>
-      <w:r>
-        <w:rPr>
-          <w:rFonts w:ascii="Arial" w:eastAsia="Arial" w:hAnsi="Arial" w:cs="Arial"/>
-          <w:sz w:val="24"/>
-        </w:rPr>
-        <w:t xml:space="preserve"> allows for the configuration of several approaches to guiding, including unguided as shown in the autoguider flow chart.  </w:t>
-      </w:r>
-      <w:proofErr w:type="spellStart"/>
-      <w:r>
-        <w:rPr>
-          <w:rFonts w:ascii="Arial" w:eastAsia="Arial" w:hAnsi="Arial" w:cs="Arial"/>
-          <w:sz w:val="24"/>
-        </w:rPr>
-        <w:t>Humason</w:t>
-      </w:r>
-      <w:proofErr w:type="spellEnd"/>
-      <w:r>
-        <w:rPr>
-          <w:rFonts w:ascii="Arial" w:eastAsia="Arial" w:hAnsi="Arial" w:cs="Arial"/>
-          <w:sz w:val="24"/>
-        </w:rPr>
-        <w:t xml:space="preserve"> runs through this decision process before imaging each frame (configuration parameters are underlined).  </w:t>
+      <w:r>
+        <w:rPr>
+          <w:rFonts w:ascii="Arial" w:eastAsia="Arial" w:hAnsi="Arial" w:cs="Arial"/>
+          <w:sz w:val="24"/>
+        </w:rPr>
+        <w:t xml:space="preserve">Humason allows for the configuration of several approaches to guiding, including unguided as shown in the autoguider flow chart.  Humason runs through this decision process before imaging each frame (configuration parameters are underlined).  </w:t>
       </w:r>
     </w:p>
     <w:p>
@@ -1055,70 +595,22 @@
           <w:rFonts w:ascii="Arial" w:eastAsia="Arial" w:hAnsi="Arial" w:cs="Arial"/>
           <w:sz w:val="24"/>
         </w:rPr>
-        <w:t xml:space="preserve">If Dithering is selected (not shown), then </w:t>
-      </w:r>
-      <w:proofErr w:type="spellStart"/>
-      <w:r>
-        <w:rPr>
-          <w:rFonts w:ascii="Arial" w:eastAsia="Arial" w:hAnsi="Arial" w:cs="Arial"/>
-          <w:sz w:val="24"/>
-        </w:rPr>
-        <w:t>Humason</w:t>
-      </w:r>
-      <w:proofErr w:type="spellEnd"/>
-      <w:r>
-        <w:rPr>
-          <w:rFonts w:ascii="Arial" w:eastAsia="Arial" w:hAnsi="Arial" w:cs="Arial"/>
-          <w:sz w:val="24"/>
-        </w:rPr>
-        <w:t xml:space="preserve"> will change the guide star coordinates slightly and randomly just before Start Autoguiding.  This causes the guider to re-center the guide star image just a bit in the first few seconds of guiding.</w:t>
-      </w:r>
-    </w:p>
-    <w:p>
-      <w:pPr>
-        <w:rPr>
-          <w:rFonts w:ascii="Arial" w:eastAsia="Arial" w:hAnsi="Arial" w:cs="Arial"/>
-          <w:sz w:val="24"/>
-        </w:rPr>
-      </w:pPr>
-      <w:r>
-        <w:rPr>
-          <w:rFonts w:ascii="Arial" w:eastAsia="Arial" w:hAnsi="Arial" w:cs="Arial"/>
-          <w:sz w:val="24"/>
-        </w:rPr>
-        <w:t xml:space="preserve">If </w:t>
-      </w:r>
-      <w:proofErr w:type="spellStart"/>
-      <w:r>
-        <w:rPr>
-          <w:rFonts w:ascii="Arial" w:eastAsia="Arial" w:hAnsi="Arial" w:cs="Arial"/>
-          <w:sz w:val="24"/>
-        </w:rPr>
-        <w:t>AutoGuide</w:t>
-      </w:r>
-      <w:proofErr w:type="spellEnd"/>
-      <w:r>
-        <w:rPr>
-          <w:rFonts w:ascii="Arial" w:eastAsia="Arial" w:hAnsi="Arial" w:cs="Arial"/>
-          <w:sz w:val="24"/>
-        </w:rPr>
-        <w:t xml:space="preserve"> is not enabled, then </w:t>
-      </w:r>
-      <w:proofErr w:type="spellStart"/>
-      <w:r>
-        <w:rPr>
-          <w:rFonts w:ascii="Arial" w:eastAsia="Arial" w:hAnsi="Arial" w:cs="Arial"/>
-          <w:sz w:val="24"/>
-        </w:rPr>
-        <w:t>Humason</w:t>
-      </w:r>
-      <w:proofErr w:type="spellEnd"/>
-      <w:r>
-        <w:rPr>
-          <w:rFonts w:ascii="Arial" w:eastAsia="Arial" w:hAnsi="Arial" w:cs="Arial"/>
-          <w:sz w:val="24"/>
-        </w:rPr>
-        <w:t xml:space="preserve"> will automatically perform a closed loop slew to re-center the frame before each image.  </w:t>
+        <w:t>If Dithering is selected (not shown), then Humason will change the guide star coordinates slightly and randomly just before Start Autoguiding.  This causes the guider to re-center the guide star image just a bit in the first few seconds of guiding.</w:t>
+      </w:r>
+    </w:p>
+    <w:p>
+      <w:pPr>
+        <w:rPr>
+          <w:rFonts w:ascii="Arial" w:eastAsia="Arial" w:hAnsi="Arial" w:cs="Arial"/>
+          <w:sz w:val="24"/>
+        </w:rPr>
+      </w:pPr>
+      <w:r>
+        <w:rPr>
+          <w:rFonts w:ascii="Arial" w:eastAsia="Arial" w:hAnsi="Arial" w:cs="Arial"/>
+          <w:sz w:val="24"/>
+        </w:rPr>
+        <w:t xml:space="preserve">If AutoGuide is not enabled, then Humason will automatically perform a closed loop slew to re-center the frame before each image.  </w:t>
       </w:r>
     </w:p>
     <w:p>
@@ -1376,71 +868,7 @@
           <w:rFonts w:ascii="Arial" w:eastAsia="Arial" w:hAnsi="Arial" w:cs="Arial"/>
           <w:sz w:val="24"/>
         </w:rPr>
-        <w:t xml:space="preserve">Once the user has all TSX functions performing well, then </w:t>
-      </w:r>
-      <w:proofErr w:type="spellStart"/>
-      <w:r>
-        <w:rPr>
-          <w:rFonts w:ascii="Arial" w:eastAsia="Arial" w:hAnsi="Arial" w:cs="Arial"/>
-          <w:sz w:val="24"/>
-        </w:rPr>
-        <w:t>Humason</w:t>
-      </w:r>
-      <w:proofErr w:type="spellEnd"/>
-      <w:r>
-        <w:rPr>
-          <w:rFonts w:ascii="Arial" w:eastAsia="Arial" w:hAnsi="Arial" w:cs="Arial"/>
-          <w:sz w:val="24"/>
-        </w:rPr>
-        <w:t xml:space="preserve"> can be brought into play.  Generally, the first step would be to configure </w:t>
-      </w:r>
-      <w:proofErr w:type="spellStart"/>
-      <w:r>
-        <w:rPr>
-          <w:rFonts w:ascii="Arial" w:eastAsia="Arial" w:hAnsi="Arial" w:cs="Arial"/>
-          <w:sz w:val="24"/>
-        </w:rPr>
-        <w:t>Humason</w:t>
-      </w:r>
-      <w:proofErr w:type="spellEnd"/>
-      <w:r>
-        <w:rPr>
-          <w:rFonts w:ascii="Arial" w:eastAsia="Arial" w:hAnsi="Arial" w:cs="Arial"/>
-          <w:sz w:val="24"/>
-        </w:rPr>
-        <w:t xml:space="preserve"> Options, then restart and fill in the Rotator, Guider, Focus, Device, Session, then Flats Tabs.  During this process, </w:t>
-      </w:r>
-      <w:proofErr w:type="spellStart"/>
-      <w:r>
-        <w:rPr>
-          <w:rFonts w:ascii="Arial" w:eastAsia="Arial" w:hAnsi="Arial" w:cs="Arial"/>
-          <w:sz w:val="24"/>
-        </w:rPr>
-        <w:t>TheSkyX</w:t>
-      </w:r>
-      <w:proofErr w:type="spellEnd"/>
-      <w:r>
-        <w:rPr>
-          <w:rFonts w:ascii="Arial" w:eastAsia="Arial" w:hAnsi="Arial" w:cs="Arial"/>
-          <w:sz w:val="24"/>
-        </w:rPr>
-        <w:t xml:space="preserve"> and Paramount must be powered up and connected so that </w:t>
-      </w:r>
-      <w:proofErr w:type="spellStart"/>
-      <w:r>
-        <w:rPr>
-          <w:rFonts w:ascii="Arial" w:eastAsia="Arial" w:hAnsi="Arial" w:cs="Arial"/>
-          <w:sz w:val="24"/>
-        </w:rPr>
-        <w:t>Humason</w:t>
-      </w:r>
-      <w:proofErr w:type="spellEnd"/>
-      <w:r>
-        <w:rPr>
-          <w:rFonts w:ascii="Arial" w:eastAsia="Arial" w:hAnsi="Arial" w:cs="Arial"/>
-          <w:sz w:val="24"/>
-        </w:rPr>
-        <w:t xml:space="preserve"> can download various information such as the filter set up while configuring.</w:t>
+        <w:t>Once the user has all TSX functions performing well, then Humason can be brought into play.  Generally, the first step would be to configure Humason Options, then restart and fill in the Rotator, Guider, Focus, Device, Session, then Flats Tabs.  During this process, TheSkyX and Paramount must be powered up and connected so that Humason can download various information such as the filter set up while configuring.</w:t>
       </w:r>
     </w:p>
     <w:p>
@@ -1500,55 +928,7 @@
           <w:rFonts w:ascii="Arial" w:eastAsia="Arial" w:hAnsi="Arial" w:cs="Arial"/>
           <w:sz w:val="24"/>
         </w:rPr>
-        <w:t xml:space="preserve">The Flats Tab sets up for flat calibration frames to be </w:t>
-      </w:r>
-      <w:proofErr w:type="gramStart"/>
-      <w:r>
-        <w:rPr>
-          <w:rFonts w:ascii="Arial" w:eastAsia="Arial" w:hAnsi="Arial" w:cs="Arial"/>
-          <w:sz w:val="24"/>
-        </w:rPr>
-        <w:t>taken:</w:t>
-      </w:r>
-      <w:proofErr w:type="gramEnd"/>
-      <w:r>
-        <w:rPr>
-          <w:rFonts w:ascii="Arial" w:eastAsia="Arial" w:hAnsi="Arial" w:cs="Arial"/>
-          <w:sz w:val="24"/>
-        </w:rPr>
-        <w:t xml:space="preserve"> dawn, dusk or </w:t>
-      </w:r>
-      <w:proofErr w:type="spellStart"/>
-      <w:r>
-        <w:rPr>
-          <w:rFonts w:ascii="Arial" w:eastAsia="Arial" w:hAnsi="Arial" w:cs="Arial"/>
-          <w:sz w:val="24"/>
-        </w:rPr>
-        <w:t>FlatMan</w:t>
-      </w:r>
-      <w:proofErr w:type="spellEnd"/>
-      <w:r>
-        <w:rPr>
-          <w:rFonts w:ascii="Arial" w:eastAsia="Arial" w:hAnsi="Arial" w:cs="Arial"/>
-          <w:sz w:val="24"/>
-        </w:rPr>
-        <w:t xml:space="preserve">.  When sequencing, </w:t>
-      </w:r>
-      <w:proofErr w:type="spellStart"/>
-      <w:r>
-        <w:rPr>
-          <w:rFonts w:ascii="Arial" w:eastAsia="Arial" w:hAnsi="Arial" w:cs="Arial"/>
-          <w:sz w:val="24"/>
-        </w:rPr>
-        <w:t>Humason</w:t>
-      </w:r>
-      <w:proofErr w:type="spellEnd"/>
-      <w:r>
-        <w:rPr>
-          <w:rFonts w:ascii="Arial" w:eastAsia="Arial" w:hAnsi="Arial" w:cs="Arial"/>
-          <w:sz w:val="24"/>
-        </w:rPr>
-        <w:t xml:space="preserve"> automatically keeps track of what flat frames are needed for calibration and uses this information for acquiring them.</w:t>
+        <w:t>The Flats Tab sets up for flat calibration frames to be taken: dawn, dusk or FlatMan.  When sequencing, Humason automatically keeps track of what flat frames are needed for calibration and uses this information for acquiring them.</w:t>
       </w:r>
     </w:p>
     <w:p>
@@ -1628,6 +1008,7 @@
       <w:r>
         <w:rPr>
           <w:rFonts w:ascii="Arial" w:eastAsia="Arial" w:hAnsi="Arial" w:cs="Arial"/>
+          <w:noProof/>
           <w:sz w:val="24"/>
           <w:u w:val="single"/>
         </w:rPr>
@@ -1687,25 +1068,14 @@
           </wp:anchor>
         </w:drawing>
       </w:r>
-      <w:proofErr w:type="spellStart"/>
-      <w:r>
-        <w:rPr>
-          <w:rFonts w:ascii="Arial" w:eastAsia="Arial" w:hAnsi="Arial" w:cs="Arial"/>
-          <w:b/>
-          <w:sz w:val="24"/>
-          <w:u w:val="single"/>
-        </w:rPr>
-        <w:t>Humason</w:t>
-      </w:r>
-      <w:proofErr w:type="spellEnd"/>
-      <w:r>
-        <w:rPr>
-          <w:rFonts w:ascii="Arial" w:eastAsia="Arial" w:hAnsi="Arial" w:cs="Arial"/>
-          <w:b/>
-          <w:sz w:val="24"/>
-          <w:u w:val="single"/>
-        </w:rPr>
-        <w:t xml:space="preserve"> Form</w:t>
+      <w:r>
+        <w:rPr>
+          <w:rFonts w:ascii="Arial" w:eastAsia="Arial" w:hAnsi="Arial" w:cs="Arial"/>
+          <w:b/>
+          <w:sz w:val="24"/>
+          <w:u w:val="single"/>
+        </w:rPr>
+        <w:t>Humason Form</w:t>
       </w:r>
     </w:p>
     <w:p>
@@ -1865,23 +1235,7 @@
           <w:rFonts w:ascii="Arial" w:eastAsia="Arial" w:hAnsi="Arial" w:cs="Arial"/>
           <w:sz w:val="24"/>
         </w:rPr>
-        <w:t xml:space="preserve">: The </w:t>
-      </w:r>
-      <w:proofErr w:type="spellStart"/>
-      <w:r>
-        <w:rPr>
-          <w:rFonts w:ascii="Arial" w:eastAsia="Arial" w:hAnsi="Arial" w:cs="Arial"/>
-          <w:sz w:val="24"/>
-        </w:rPr>
-        <w:t>Humason</w:t>
-      </w:r>
-      <w:proofErr w:type="spellEnd"/>
-      <w:r>
-        <w:rPr>
-          <w:rFonts w:ascii="Arial" w:eastAsia="Arial" w:hAnsi="Arial" w:cs="Arial"/>
-          <w:sz w:val="24"/>
-        </w:rPr>
-        <w:t xml:space="preserve"> application window will always show over other windows.</w:t>
+        <w:t>: The Humason application window will always show over other windows.</w:t>
       </w:r>
     </w:p>
     <w:p>
@@ -1904,14 +1258,7 @@
           <w:rFonts w:ascii="Arial" w:eastAsia="Arial" w:hAnsi="Arial" w:cs="Arial"/>
           <w:sz w:val="24"/>
         </w:rPr>
-        <w:t xml:space="preserve">: </w:t>
-      </w:r>
-      <w:r>
-        <w:rPr>
-          <w:rFonts w:ascii="Arial" w:eastAsia="Arial" w:hAnsi="Arial" w:cs="Arial"/>
-          <w:sz w:val="24"/>
-        </w:rPr>
-        <w:t xml:space="preserve">Disables </w:t>
+        <w:t xml:space="preserve">: Disables </w:t>
       </w:r>
       <w:r>
         <w:rPr>
@@ -1986,7 +1333,6 @@
         </w:rPr>
         <w:t xml:space="preserve">If </w:t>
       </w:r>
-      <w:proofErr w:type="spellStart"/>
       <w:r>
         <w:rPr>
           <w:rFonts w:ascii="Arial" w:eastAsia="Arial" w:hAnsi="Arial" w:cs="Arial"/>
@@ -1995,29 +1341,12 @@
         </w:rPr>
         <w:t>AutoRun</w:t>
       </w:r>
-      <w:proofErr w:type="spellEnd"/>
-      <w:r>
-        <w:rPr>
-          <w:rFonts w:ascii="Arial" w:eastAsia="Arial" w:hAnsi="Arial" w:cs="Arial"/>
-          <w:sz w:val="24"/>
-        </w:rPr>
-        <w:t xml:space="preserve"> (Session Tab) is checked, then </w:t>
-      </w:r>
-      <w:proofErr w:type="spellStart"/>
-      <w:r>
-        <w:rPr>
-          <w:rFonts w:ascii="Arial" w:eastAsia="Arial" w:hAnsi="Arial" w:cs="Arial"/>
-          <w:sz w:val="24"/>
-        </w:rPr>
-        <w:t>Humason</w:t>
-      </w:r>
-      <w:proofErr w:type="spellEnd"/>
-      <w:r>
-        <w:rPr>
-          <w:rFonts w:ascii="Arial" w:eastAsia="Arial" w:hAnsi="Arial" w:cs="Arial"/>
-          <w:sz w:val="24"/>
-        </w:rPr>
-        <w:t xml:space="preserve"> waits until the Staging Time (if enabled) and runs the Staging executable.</w:t>
+      <w:r>
+        <w:rPr>
+          <w:rFonts w:ascii="Arial" w:eastAsia="Arial" w:hAnsi="Arial" w:cs="Arial"/>
+          <w:sz w:val="24"/>
+        </w:rPr>
+        <w:t xml:space="preserve"> (Session Tab) is checked, then Humason waits until the Staging Time (if enabled) and runs the Staging executable.</w:t>
       </w:r>
     </w:p>
     <w:p>
@@ -2037,39 +1366,7 @@
           <w:rFonts w:ascii="Arial" w:eastAsia="Arial" w:hAnsi="Arial" w:cs="Arial"/>
           <w:sz w:val="24"/>
         </w:rPr>
-        <w:t xml:space="preserve">If </w:t>
-      </w:r>
-      <w:proofErr w:type="spellStart"/>
-      <w:r>
-        <w:rPr>
-          <w:rFonts w:ascii="Arial" w:eastAsia="Arial" w:hAnsi="Arial" w:cs="Arial"/>
-          <w:sz w:val="24"/>
-        </w:rPr>
-        <w:t>AutoRun</w:t>
-      </w:r>
-      <w:proofErr w:type="spellEnd"/>
-      <w:r>
-        <w:rPr>
-          <w:rFonts w:ascii="Arial" w:eastAsia="Arial" w:hAnsi="Arial" w:cs="Arial"/>
-          <w:sz w:val="24"/>
-        </w:rPr>
-        <w:t xml:space="preserve"> (Session Tab is checked, then </w:t>
-      </w:r>
-      <w:proofErr w:type="spellStart"/>
-      <w:r>
-        <w:rPr>
-          <w:rFonts w:ascii="Arial" w:eastAsia="Arial" w:hAnsi="Arial" w:cs="Arial"/>
-          <w:sz w:val="24"/>
-        </w:rPr>
-        <w:t>Humason</w:t>
-      </w:r>
-      <w:proofErr w:type="spellEnd"/>
-      <w:r>
-        <w:rPr>
-          <w:rFonts w:ascii="Arial" w:eastAsia="Arial" w:hAnsi="Arial" w:cs="Arial"/>
-          <w:sz w:val="24"/>
-        </w:rPr>
-        <w:t xml:space="preserve"> waits until the Start Up Time (if enabled) and runs the Start Up executable.</w:t>
+        <w:t>If AutoRun (Session Tab is checked, then Humason waits until the Start Up Time (if enabled) and runs the Start Up executable.</w:t>
       </w:r>
     </w:p>
     <w:p>
@@ -2090,39 +1387,7 @@
           <w:sz w:val="24"/>
         </w:rPr>
         <w:lastRenderedPageBreak/>
-        <w:t xml:space="preserve">For each target in the Schedule (Plan Tab), </w:t>
-      </w:r>
-      <w:proofErr w:type="spellStart"/>
-      <w:r>
-        <w:rPr>
-          <w:rFonts w:ascii="Arial" w:eastAsia="Arial" w:hAnsi="Arial" w:cs="Arial"/>
-          <w:sz w:val="24"/>
-        </w:rPr>
-        <w:t>Humason</w:t>
-      </w:r>
-      <w:proofErr w:type="spellEnd"/>
-      <w:r>
-        <w:rPr>
-          <w:rFonts w:ascii="Arial" w:eastAsia="Arial" w:hAnsi="Arial" w:cs="Arial"/>
-          <w:sz w:val="24"/>
-        </w:rPr>
-        <w:t xml:space="preserve"> loads the target data and initiates imaging.  If enabled, camera focus, autoguider calibration, and rotator </w:t>
-      </w:r>
-      <w:proofErr w:type="gramStart"/>
-      <w:r>
-        <w:rPr>
-          <w:rFonts w:ascii="Arial" w:eastAsia="Arial" w:hAnsi="Arial" w:cs="Arial"/>
-          <w:sz w:val="24"/>
-        </w:rPr>
-        <w:t>calibration  run</w:t>
-      </w:r>
-      <w:proofErr w:type="gramEnd"/>
-      <w:r>
-        <w:rPr>
-          <w:rFonts w:ascii="Arial" w:eastAsia="Arial" w:hAnsi="Arial" w:cs="Arial"/>
-          <w:sz w:val="24"/>
-        </w:rPr>
-        <w:t xml:space="preserve"> before each new target, Temperature, Weather and Shutdown Time are checked and acted on before each image.  </w:t>
+        <w:t xml:space="preserve">For each target in the Schedule (Plan Tab), Humason loads the target data and initiates imaging.  If enabled, camera focus, autoguider calibration, and rotator calibration  run before each new target, Temperature, Weather and Shutdown Time are checked and acted on before each image.  </w:t>
       </w:r>
     </w:p>
     <w:p>
@@ -2162,41 +1427,7 @@
           <w:rFonts w:ascii="Arial" w:eastAsia="Arial" w:hAnsi="Arial" w:cs="Arial"/>
           <w:sz w:val="24"/>
         </w:rPr>
-        <w:t xml:space="preserve">If </w:t>
-      </w:r>
-      <w:proofErr w:type="spellStart"/>
-      <w:proofErr w:type="gramStart"/>
-      <w:r>
-        <w:rPr>
-          <w:rFonts w:ascii="Arial" w:eastAsia="Arial" w:hAnsi="Arial" w:cs="Arial"/>
-          <w:sz w:val="24"/>
-        </w:rPr>
-        <w:t>AutoFocus</w:t>
-      </w:r>
-      <w:proofErr w:type="spellEnd"/>
-      <w:proofErr w:type="gramEnd"/>
-      <w:r>
-        <w:rPr>
-          <w:rFonts w:ascii="Arial" w:eastAsia="Arial" w:hAnsi="Arial" w:cs="Arial"/>
-          <w:sz w:val="24"/>
-        </w:rPr>
-        <w:t xml:space="preserve"> is set and the temperature changes by more than the value set in the Devices Tab, then </w:t>
-      </w:r>
-      <w:proofErr w:type="spellStart"/>
-      <w:r>
-        <w:rPr>
-          <w:rFonts w:ascii="Arial" w:eastAsia="Arial" w:hAnsi="Arial" w:cs="Arial"/>
-          <w:sz w:val="24"/>
-        </w:rPr>
-        <w:t>Humason</w:t>
-      </w:r>
-      <w:proofErr w:type="spellEnd"/>
-      <w:r>
-        <w:rPr>
-          <w:rFonts w:ascii="Arial" w:eastAsia="Arial" w:hAnsi="Arial" w:cs="Arial"/>
-          <w:sz w:val="24"/>
-        </w:rPr>
-        <w:t xml:space="preserve"> causes TSX to make an autofocus run.</w:t>
+        <w:t>If AutoFocus is set and the temperature changes by more than the value set in the Devices Tab, then Humason causes TSX to make an autofocus run.</w:t>
       </w:r>
     </w:p>
     <w:p>
@@ -2216,39 +1447,7 @@
           <w:rFonts w:ascii="Arial" w:eastAsia="Arial" w:hAnsi="Arial" w:cs="Arial"/>
           <w:sz w:val="24"/>
         </w:rPr>
-        <w:t xml:space="preserve">If Shutdown Time is </w:t>
-      </w:r>
-      <w:proofErr w:type="gramStart"/>
-      <w:r>
-        <w:rPr>
-          <w:rFonts w:ascii="Arial" w:eastAsia="Arial" w:hAnsi="Arial" w:cs="Arial"/>
-          <w:sz w:val="24"/>
-        </w:rPr>
-        <w:t>exceeded</w:t>
-      </w:r>
-      <w:proofErr w:type="gramEnd"/>
-      <w:r>
-        <w:rPr>
-          <w:rFonts w:ascii="Arial" w:eastAsia="Arial" w:hAnsi="Arial" w:cs="Arial"/>
-          <w:sz w:val="24"/>
-        </w:rPr>
-        <w:t xml:space="preserve"> then </w:t>
-      </w:r>
-      <w:proofErr w:type="spellStart"/>
-      <w:r>
-        <w:rPr>
-          <w:rFonts w:ascii="Arial" w:eastAsia="Arial" w:hAnsi="Arial" w:cs="Arial"/>
-          <w:sz w:val="24"/>
-        </w:rPr>
-        <w:t>Humason</w:t>
-      </w:r>
-      <w:proofErr w:type="spellEnd"/>
-      <w:r>
-        <w:rPr>
-          <w:rFonts w:ascii="Arial" w:eastAsia="Arial" w:hAnsi="Arial" w:cs="Arial"/>
-          <w:sz w:val="24"/>
-        </w:rPr>
-        <w:t xml:space="preserve"> runs the Shutdown executable (if enabled) and disconnect the TSX devices.</w:t>
+        <w:t>If Shutdown Time is exceeded then Humason runs the Shutdown executable (if enabled) and disconnect the TSX devices.</w:t>
       </w:r>
     </w:p>
     <w:p>
@@ -2294,23 +1493,7 @@
           <w:rFonts w:ascii="Arial" w:eastAsia="Arial" w:hAnsi="Arial" w:cs="Arial"/>
           <w:sz w:val="24"/>
         </w:rPr>
-        <w:t xml:space="preserve">: Open a window for setting up general </w:t>
-      </w:r>
-      <w:proofErr w:type="spellStart"/>
-      <w:r>
-        <w:rPr>
-          <w:rFonts w:ascii="Arial" w:eastAsia="Arial" w:hAnsi="Arial" w:cs="Arial"/>
-          <w:sz w:val="24"/>
-        </w:rPr>
-        <w:t>Humason</w:t>
-      </w:r>
-      <w:proofErr w:type="spellEnd"/>
-      <w:r>
-        <w:rPr>
-          <w:rFonts w:ascii="Arial" w:eastAsia="Arial" w:hAnsi="Arial" w:cs="Arial"/>
-          <w:sz w:val="24"/>
-        </w:rPr>
-        <w:t xml:space="preserve"> application window options (see description).</w:t>
+        <w:t>: Open a window for setting up general Humason application window options (see description).</w:t>
       </w:r>
     </w:p>
     <w:p>
@@ -2333,17 +1516,8 @@
           <w:rFonts w:ascii="Arial" w:eastAsia="Arial" w:hAnsi="Arial" w:cs="Arial"/>
           <w:sz w:val="24"/>
         </w:rPr>
-        <w:t xml:space="preserve">:  Disconnect TSX devices and close </w:t>
-      </w:r>
-      <w:proofErr w:type="spellStart"/>
-      <w:r>
-        <w:rPr>
-          <w:rFonts w:ascii="Arial" w:eastAsia="Arial" w:hAnsi="Arial" w:cs="Arial"/>
-          <w:sz w:val="24"/>
-        </w:rPr>
-        <w:t>Humason</w:t>
-      </w:r>
-      <w:proofErr w:type="spellEnd"/>
+        <w:t>:  Disconnect TSX devices and close Humason</w:t>
+      </w:r>
     </w:p>
     <w:p>
       <w:pPr>
@@ -2365,23 +1539,7 @@
           <w:rFonts w:ascii="Arial" w:eastAsia="Arial" w:hAnsi="Arial" w:cs="Arial"/>
           <w:sz w:val="24"/>
         </w:rPr>
-        <w:t xml:space="preserve"> on the bottom of the window contains activity output from </w:t>
-      </w:r>
-      <w:proofErr w:type="spellStart"/>
-      <w:r>
-        <w:rPr>
-          <w:rFonts w:ascii="Arial" w:eastAsia="Arial" w:hAnsi="Arial" w:cs="Arial"/>
-          <w:sz w:val="24"/>
-        </w:rPr>
-        <w:t>Humason</w:t>
-      </w:r>
-      <w:proofErr w:type="spellEnd"/>
-      <w:r>
-        <w:rPr>
-          <w:rFonts w:ascii="Arial" w:eastAsia="Arial" w:hAnsi="Arial" w:cs="Arial"/>
-          <w:sz w:val="24"/>
-        </w:rPr>
-        <w:t xml:space="preserve"> as it completes various tasks.  This information is also saved to the Log File (See Resources).</w:t>
+        <w:t xml:space="preserve"> on the bottom of the window contains activity output from Humason as it completes various tasks.  This information is also saved to the Log File (See Resources).</w:t>
       </w:r>
     </w:p>
     <w:p>
@@ -2444,6 +1602,7 @@
       <w:r>
         <w:rPr>
           <w:rFonts w:ascii="Arial" w:eastAsia="Arial" w:hAnsi="Arial" w:cs="Arial"/>
+          <w:noProof/>
           <w:sz w:val="24"/>
         </w:rPr>
         <w:lastRenderedPageBreak/>
@@ -2525,23 +1684,7 @@
           <w:rFonts w:ascii="Arial" w:eastAsia="Arial" w:hAnsi="Arial" w:cs="Arial"/>
           <w:sz w:val="24"/>
         </w:rPr>
-        <w:t xml:space="preserve">In the Plan tab, </w:t>
-      </w:r>
-      <w:proofErr w:type="spellStart"/>
-      <w:r>
-        <w:rPr>
-          <w:rFonts w:ascii="Arial" w:eastAsia="Arial" w:hAnsi="Arial" w:cs="Arial"/>
-          <w:sz w:val="24"/>
-        </w:rPr>
-        <w:t>Humason</w:t>
-      </w:r>
-      <w:proofErr w:type="spellEnd"/>
-      <w:r>
-        <w:rPr>
-          <w:rFonts w:ascii="Arial" w:eastAsia="Arial" w:hAnsi="Arial" w:cs="Arial"/>
-          <w:sz w:val="24"/>
-        </w:rPr>
-        <w:t xml:space="preserve"> works with TSX to assemble a list of targets for imaging.  Normally, the companion application </w:t>
+        <w:t xml:space="preserve">In the Plan tab, Humason works with TSX to assemble a list of targets for imaging.  Normally, the companion application </w:t>
       </w:r>
       <w:r>
         <w:rPr>
@@ -2587,23 +1730,7 @@
           <w:rFonts w:ascii="Arial" w:eastAsia="Arial" w:hAnsi="Arial" w:cs="Arial"/>
           <w:sz w:val="24"/>
         </w:rPr>
-        <w:t xml:space="preserve"> field:  Name for potential target.  Target names in </w:t>
-      </w:r>
-      <w:proofErr w:type="spellStart"/>
-      <w:r>
-        <w:rPr>
-          <w:rFonts w:ascii="Arial" w:eastAsia="Arial" w:hAnsi="Arial" w:cs="Arial"/>
-          <w:sz w:val="24"/>
-        </w:rPr>
-        <w:t>Humason</w:t>
-      </w:r>
-      <w:proofErr w:type="spellEnd"/>
-      <w:r>
-        <w:rPr>
-          <w:rFonts w:ascii="Arial" w:eastAsia="Arial" w:hAnsi="Arial" w:cs="Arial"/>
-          <w:sz w:val="24"/>
-        </w:rPr>
-        <w:t xml:space="preserve"> are always capitalized.  Get used to it.</w:t>
+        <w:t xml:space="preserve"> field:  Name for potential target.  Target names in Humason are always capitalized.  Get used to it.</w:t>
       </w:r>
     </w:p>
     <w:p>
@@ -2626,39 +1753,7 @@
           <w:rFonts w:ascii="Arial" w:eastAsia="Arial" w:hAnsi="Arial" w:cs="Arial"/>
           <w:sz w:val="24"/>
         </w:rPr>
-        <w:t xml:space="preserve"> causes </w:t>
-      </w:r>
-      <w:proofErr w:type="spellStart"/>
-      <w:r>
-        <w:rPr>
-          <w:rFonts w:ascii="Arial" w:eastAsia="Arial" w:hAnsi="Arial" w:cs="Arial"/>
-          <w:sz w:val="24"/>
-        </w:rPr>
-        <w:t>Humason</w:t>
-      </w:r>
-      <w:proofErr w:type="spellEnd"/>
-      <w:r>
-        <w:rPr>
-          <w:rFonts w:ascii="Arial" w:eastAsia="Arial" w:hAnsi="Arial" w:cs="Arial"/>
-          <w:sz w:val="24"/>
-        </w:rPr>
-        <w:t xml:space="preserve"> to build a target based on the name in the Target field.   If Look Up is selected with an empty Target name, </w:t>
-      </w:r>
-      <w:proofErr w:type="spellStart"/>
-      <w:r>
-        <w:rPr>
-          <w:rFonts w:ascii="Arial" w:eastAsia="Arial" w:hAnsi="Arial" w:cs="Arial"/>
-          <w:sz w:val="24"/>
-        </w:rPr>
-        <w:t>Humason</w:t>
-      </w:r>
-      <w:proofErr w:type="spellEnd"/>
-      <w:r>
-        <w:rPr>
-          <w:rFonts w:ascii="Arial" w:eastAsia="Arial" w:hAnsi="Arial" w:cs="Arial"/>
-          <w:sz w:val="24"/>
-        </w:rPr>
-        <w:t xml:space="preserve"> will use the target name currently set in the TSX Find function.</w:t>
+        <w:t xml:space="preserve"> causes Humason to build a target based on the name in the Target field.   If Look Up is selected with an empty Target name, Humason will use the target name currently set in the TSX Find function.</w:t>
       </w:r>
     </w:p>
     <w:p>
@@ -2681,23 +1776,7 @@
           <w:rFonts w:ascii="Arial" w:eastAsia="Arial" w:hAnsi="Arial" w:cs="Arial"/>
           <w:sz w:val="24"/>
         </w:rPr>
-        <w:t xml:space="preserve"> causes </w:t>
-      </w:r>
-      <w:proofErr w:type="spellStart"/>
-      <w:r>
-        <w:rPr>
-          <w:rFonts w:ascii="Arial" w:eastAsia="Arial" w:hAnsi="Arial" w:cs="Arial"/>
-          <w:sz w:val="24"/>
-        </w:rPr>
-        <w:t>Humason</w:t>
-      </w:r>
-      <w:proofErr w:type="spellEnd"/>
-      <w:r>
-        <w:rPr>
-          <w:rFonts w:ascii="Arial" w:eastAsia="Arial" w:hAnsi="Arial" w:cs="Arial"/>
-          <w:sz w:val="24"/>
-        </w:rPr>
-        <w:t xml:space="preserve"> to poll TSX for the target name and information that is currently displayed in the TSX Find function.</w:t>
+        <w:t xml:space="preserve"> causes Humason to poll TSX for the target name and information that is currently displayed in the TSX Find function.</w:t>
       </w:r>
     </w:p>
     <w:p>
@@ -2810,23 +1889,7 @@
           <w:rFonts w:ascii="Arial" w:eastAsia="Arial" w:hAnsi="Arial" w:cs="Arial"/>
           <w:sz w:val="24"/>
         </w:rPr>
-        <w:t xml:space="preserve"> will generate the mosaic’s target plans under the plan names &lt;target </w:t>
-      </w:r>
-      <w:proofErr w:type="gramStart"/>
-      <w:r>
-        <w:rPr>
-          <w:rFonts w:ascii="Arial" w:eastAsia="Arial" w:hAnsi="Arial" w:cs="Arial"/>
-          <w:sz w:val="24"/>
-        </w:rPr>
-        <w:t>name.-</w:t>
-      </w:r>
-      <w:proofErr w:type="gramEnd"/>
-      <w:r>
-        <w:rPr>
-          <w:rFonts w:ascii="Arial" w:eastAsia="Arial" w:hAnsi="Arial" w:cs="Arial"/>
-          <w:sz w:val="24"/>
-        </w:rPr>
-        <w:t>&lt;mosaic set&gt;-&lt;mosaic index&gt; and update the Plans List.</w:t>
+        <w:t xml:space="preserve"> will generate the mosaic’s target plans under the plan names &lt;target name.-&lt;mosaic set&gt;-&lt;mosaic index&gt; and update the Plans List.</w:t>
       </w:r>
     </w:p>
     <w:p>
@@ -3055,23 +2118,7 @@
           <w:rFonts w:ascii="Arial" w:eastAsia="Arial" w:hAnsi="Arial" w:cs="Arial"/>
           <w:sz w:val="24"/>
         </w:rPr>
-        <w:t xml:space="preserve"> is the list of targets to be imaged by </w:t>
-      </w:r>
-      <w:proofErr w:type="spellStart"/>
-      <w:r>
-        <w:rPr>
-          <w:rFonts w:ascii="Arial" w:eastAsia="Arial" w:hAnsi="Arial" w:cs="Arial"/>
-          <w:sz w:val="24"/>
-        </w:rPr>
-        <w:t>Humason</w:t>
-      </w:r>
-      <w:proofErr w:type="spellEnd"/>
-      <w:r>
-        <w:rPr>
-          <w:rFonts w:ascii="Arial" w:eastAsia="Arial" w:hAnsi="Arial" w:cs="Arial"/>
-          <w:sz w:val="24"/>
-        </w:rPr>
-        <w:t xml:space="preserve"> during this session.  When started, each target is imaged according to its sequencing configuration in turn, topmost first.  The “&lt;&lt;” removes the selected target from the list.  The “\/” moves the selected target down in the list by one position.  The “^” moves the selected target up in the list by one position.</w:t>
+        <w:t xml:space="preserve"> is the list of targets to be imaged by Humason during this session.  When started, each target is imaged according to its sequencing configuration in turn, topmost first.  The “&lt;&lt;” removes the selected target from the list.  The “\/” moves the selected target down in the list by one position.  The “^” moves the selected target up in the list by one position.</w:t>
       </w:r>
     </w:p>
     <w:p>
@@ -3093,27 +2140,66 @@
       <w:pPr>
         <w:rPr>
           <w:rFonts w:ascii="Arial" w:eastAsia="Arial" w:hAnsi="Arial" w:cs="Arial"/>
-          <w:sz w:val="24"/>
-        </w:rPr>
-      </w:pPr>
-      <w:r>
-        <w:rPr>
-          <w:rFonts w:ascii="Arial" w:eastAsia="Arial" w:hAnsi="Arial" w:cs="Arial"/>
-          <w:sz w:val="24"/>
+          <w:b/>
+          <w:sz w:val="24"/>
+          <w:u w:val="single"/>
+        </w:rPr>
+      </w:pPr>
+      <w:r>
+        <w:rPr>
+          <w:rFonts w:ascii="Arial" w:eastAsia="Arial" w:hAnsi="Arial" w:cs="Arial"/>
+          <w:b/>
+          <w:sz w:val="24"/>
+          <w:u w:val="single"/>
+        </w:rPr>
+        <w:br w:type="page"/>
+      </w:r>
+    </w:p>
+    <w:p>
+      <w:pPr>
+        <w:rPr>
+          <w:rFonts w:ascii="Arial" w:eastAsia="Arial" w:hAnsi="Arial" w:cs="Arial"/>
+          <w:sz w:val="24"/>
+        </w:rPr>
+      </w:pPr>
+      <w:r>
+        <w:rPr>
+          <w:rFonts w:ascii="Arial" w:eastAsia="Arial" w:hAnsi="Arial" w:cs="Arial"/>
+          <w:b/>
+          <w:sz w:val="24"/>
+          <w:u w:val="single"/>
+        </w:rPr>
+        <w:lastRenderedPageBreak/>
+        <w:t>Target Tab</w:t>
+      </w:r>
+    </w:p>
+    <w:p>
+      <w:pPr>
+        <w:rPr>
+          <w:rFonts w:ascii="Arial" w:eastAsia="Arial" w:hAnsi="Arial" w:cs="Arial"/>
+          <w:sz w:val="24"/>
+        </w:rPr>
+      </w:pPr>
+      <w:r>
+        <w:rPr>
+          <w:rFonts w:ascii="Arial" w:eastAsia="Arial" w:hAnsi="Arial" w:cs="Arial"/>
+          <w:b/>
+          <w:sz w:val="24"/>
+          <w:u w:val="single"/>
         </w:rPr>
         <w:drawing>
-          <wp:anchor distT="0" distB="0" distL="114300" distR="114300" simplePos="0" relativeHeight="251657216" behindDoc="0" locked="0" layoutInCell="1" allowOverlap="1" wp14:anchorId="0B2A2F6F" wp14:editId="4DD9BBB8">
+          <wp:anchor distT="0" distB="0" distL="114300" distR="114300" simplePos="0" relativeHeight="251663360" behindDoc="0" locked="0" layoutInCell="1" allowOverlap="1" wp14:anchorId="4CEF411E" wp14:editId="7850898C">
             <wp:simplePos x="0" y="0"/>
             <wp:positionH relativeFrom="column">
-              <wp:posOffset>3948430</wp:posOffset>
+              <wp:posOffset>3790950</wp:posOffset>
             </wp:positionH>
             <wp:positionV relativeFrom="paragraph">
-              <wp:posOffset>4607</wp:posOffset>
+              <wp:posOffset>13335</wp:posOffset>
             </wp:positionV>
-            <wp:extent cx="1999615" cy="4875530"/>
+            <wp:extent cx="2152015" cy="5229225"/>
             <wp:effectExtent l="0" t="0" r="0" b="0"/>
             <wp:wrapSquare wrapText="bothSides"/>
-            <wp:docPr id="4" name="Picture 4" descr="Graphical user interface&#10;&#10;Description automatically generated"/>
+            <wp:docPr id="14" name="Picture 14" descr="Graphical user interface, application&#10;&#10;Description automatically generated"/>
             <wp:cNvGraphicFramePr>
               <a:graphicFrameLocks xmlns:a="http://schemas.openxmlformats.org/drawingml/2006/main" noChangeAspect="1"/>
             </wp:cNvGraphicFramePr>
@@ -3121,7 +2207,7 @@
               <a:graphicData uri="http://schemas.openxmlformats.org/drawingml/2006/picture">
                 <pic:pic xmlns:pic="http://schemas.openxmlformats.org/drawingml/2006/picture">
                   <pic:nvPicPr>
-                    <pic:cNvPr id="4" name="Picture 4" descr="Graphical user interface&#10;&#10;Description automatically generated"/>
+                    <pic:cNvPr id="14" name="Picture 14" descr="Graphical user interface, application&#10;&#10;Description automatically generated"/>
                     <pic:cNvPicPr/>
                   </pic:nvPicPr>
                   <pic:blipFill>
@@ -3139,7 +2225,7 @@
                   <pic:spPr>
                     <a:xfrm>
                       <a:off x="0" y="0"/>
-                      <a:ext cx="1999615" cy="4875530"/>
+                      <a:ext cx="2152015" cy="5229225"/>
                     </a:xfrm>
                     <a:prstGeom prst="rect">
                       <a:avLst/>
@@ -3160,23 +2246,6 @@
       <w:r>
         <w:rPr>
           <w:rFonts w:ascii="Arial" w:eastAsia="Arial" w:hAnsi="Arial" w:cs="Arial"/>
-          <w:b/>
-          <w:sz w:val="24"/>
-          <w:u w:val="single"/>
-        </w:rPr>
-        <w:t>Target Tab</w:t>
-      </w:r>
-    </w:p>
-    <w:p>
-      <w:pPr>
-        <w:rPr>
-          <w:rFonts w:ascii="Arial" w:eastAsia="Arial" w:hAnsi="Arial" w:cs="Arial"/>
-          <w:sz w:val="24"/>
-        </w:rPr>
-      </w:pPr>
-      <w:r>
-        <w:rPr>
-          <w:rFonts w:ascii="Arial" w:eastAsia="Arial" w:hAnsi="Arial" w:cs="Arial"/>
           <w:sz w:val="24"/>
         </w:rPr>
         <w:t>The Target Tab supports set up details for imaging a single target.  The Target can be loaded from the Plan Tab or directly from TSX by entering a target name.  If the target has been previously set up, then the imaging fields will be populated from that target’s plan.  If not, the fields will be populated from the Default plan (see Plan Tab).</w:t>
@@ -3356,226 +2425,123 @@
           <w:sz w:val="24"/>
           <w:u w:val="single"/>
         </w:rPr>
+        <w:t>PA</w:t>
+      </w:r>
+      <w:r>
+        <w:rPr>
+          <w:rFonts w:ascii="Arial" w:eastAsia="Arial" w:hAnsi="Arial" w:cs="Arial"/>
+          <w:sz w:val="24"/>
+        </w:rPr>
+        <w:t xml:space="preserve"> sets the Position Angle for the rotator, if rotation is enabled.</w:t>
+      </w:r>
+    </w:p>
+    <w:p>
+      <w:pPr>
+        <w:rPr>
+          <w:rFonts w:ascii="Arial" w:eastAsia="Arial" w:hAnsi="Arial" w:cs="Arial"/>
+          <w:sz w:val="24"/>
+        </w:rPr>
+      </w:pPr>
+      <w:r>
+        <w:rPr>
+          <w:rFonts w:ascii="Arial" w:eastAsia="Arial" w:hAnsi="Arial" w:cs="Arial"/>
+          <w:sz w:val="24"/>
+          <w:u w:val="single"/>
+        </w:rPr>
+        <w:t>Adjusted</w:t>
+      </w:r>
+      <w:r>
+        <w:rPr>
+          <w:rFonts w:ascii="Arial" w:eastAsia="Arial" w:hAnsi="Arial" w:cs="Arial"/>
+          <w:sz w:val="24"/>
+        </w:rPr>
+        <w:t xml:space="preserve"> indicates whether the image has been adjusted from its catalog location.  If clicked, then the Adjust procedure is followed to do that adjustment (See Plan Tab).</w:t>
+      </w:r>
+    </w:p>
+    <w:p>
+      <w:pPr>
+        <w:rPr>
+          <w:rFonts w:ascii="Arial" w:eastAsia="Arial" w:hAnsi="Arial" w:cs="Arial"/>
+          <w:sz w:val="24"/>
+        </w:rPr>
+      </w:pPr>
+      <w:r>
+        <w:rPr>
+          <w:rFonts w:ascii="Arial" w:eastAsia="Arial" w:hAnsi="Arial" w:cs="Arial"/>
+          <w:sz w:val="24"/>
+          <w:u w:val="single"/>
+        </w:rPr>
+        <w:t>Enable Flats Session</w:t>
+      </w:r>
+      <w:r>
+        <w:rPr>
+          <w:rFonts w:ascii="Arial" w:eastAsia="Arial" w:hAnsi="Arial" w:cs="Arial"/>
+          <w:sz w:val="24"/>
+        </w:rPr>
+        <w:t>: if enabled then Humason will generate flats information and run a flats session at dusk, dawn or with FlatMan at session completion.  See Flats Tab.</w:t>
+      </w:r>
+    </w:p>
+    <w:p>
+      <w:pPr>
+        <w:rPr>
+          <w:rFonts w:ascii="Arial" w:eastAsia="Arial" w:hAnsi="Arial" w:cs="Arial"/>
+          <w:sz w:val="24"/>
+        </w:rPr>
+      </w:pPr>
+      <w:r>
+        <w:rPr>
+          <w:rFonts w:ascii="Arial" w:eastAsia="Arial" w:hAnsi="Arial" w:cs="Arial"/>
+          <w:sz w:val="24"/>
+          <w:u w:val="single"/>
+        </w:rPr>
+        <w:t>Update</w:t>
+      </w:r>
+      <w:r>
+        <w:rPr>
+          <w:rFonts w:ascii="Arial" w:eastAsia="Arial" w:hAnsi="Arial" w:cs="Arial"/>
+          <w:sz w:val="24"/>
+        </w:rPr>
+        <w:t xml:space="preserve"> causes new values to be calculated for the Start, Flip, Done, Transit, At&lt;30, and Dawn fields.  This calculation is based on the entered Start time and the image capture fields above.  In addition, Humason keeps track of the average amount of time spent between frames for the last run, i.e. plate solving, starting autoguiding, refocusing, rotating, flipping, etc.  This average will added in to the overall calculation</w:t>
+      </w:r>
+    </w:p>
+    <w:p>
+      <w:pPr>
+        <w:rPr>
+          <w:rFonts w:ascii="Arial" w:eastAsia="Arial" w:hAnsi="Arial" w:cs="Arial"/>
+          <w:sz w:val="24"/>
+        </w:rPr>
+      </w:pPr>
+      <w:r>
+        <w:rPr>
+          <w:rFonts w:ascii="Arial" w:eastAsia="Arial" w:hAnsi="Arial" w:cs="Arial"/>
+          <w:sz w:val="24"/>
+          <w:u w:val="single"/>
+        </w:rPr>
+        <w:t>Save As Default</w:t>
+      </w:r>
+      <w:r>
+        <w:rPr>
+          <w:rFonts w:ascii="Arial" w:eastAsia="Arial" w:hAnsi="Arial" w:cs="Arial"/>
+          <w:sz w:val="24"/>
+        </w:rPr>
+        <w:t xml:space="preserve"> makes the currently loaded device, session and sequencing data the default for any new target added to the target data base.</w:t>
+      </w:r>
+    </w:p>
+    <w:p>
+      <w:pPr>
+        <w:jc w:val="both"/>
+        <w:rPr>
+          <w:rFonts w:ascii="Arial" w:eastAsia="Arial" w:hAnsi="Arial" w:cs="Arial"/>
+          <w:sz w:val="24"/>
+        </w:rPr>
+      </w:pPr>
+      <w:r>
+        <w:rPr>
+          <w:rFonts w:ascii="Arial" w:eastAsia="Arial" w:hAnsi="Arial" w:cs="Arial"/>
+          <w:sz w:val="24"/>
+          <w:u w:val="single"/>
+        </w:rPr>
         <w:lastRenderedPageBreak/>
-        <w:t>PA</w:t>
-      </w:r>
-      <w:r>
-        <w:rPr>
-          <w:rFonts w:ascii="Arial" w:eastAsia="Arial" w:hAnsi="Arial" w:cs="Arial"/>
-          <w:sz w:val="24"/>
-        </w:rPr>
-        <w:t xml:space="preserve"> sets the Position Angle for the rotator, if rotation is enabled.</w:t>
-      </w:r>
-    </w:p>
-    <w:p>
-      <w:pPr>
-        <w:rPr>
-          <w:rFonts w:ascii="Arial" w:eastAsia="Arial" w:hAnsi="Arial" w:cs="Arial"/>
-          <w:sz w:val="24"/>
-        </w:rPr>
-      </w:pPr>
-      <w:r>
-        <w:rPr>
-          <w:rFonts w:ascii="Arial" w:eastAsia="Arial" w:hAnsi="Arial" w:cs="Arial"/>
-          <w:sz w:val="24"/>
-          <w:u w:val="single"/>
-        </w:rPr>
-        <w:t>Adjusted</w:t>
-      </w:r>
-      <w:r>
-        <w:rPr>
-          <w:rFonts w:ascii="Arial" w:eastAsia="Arial" w:hAnsi="Arial" w:cs="Arial"/>
-          <w:sz w:val="24"/>
-        </w:rPr>
-        <w:t xml:space="preserve"> indicates whether the image has been adjusted from its catalog location.  If clicked, then the Adjust procedure is followed to do that adjustment (See Plan Tab).</w:t>
-      </w:r>
-    </w:p>
-    <w:p>
-      <w:pPr>
-        <w:rPr>
-          <w:rFonts w:ascii="Arial" w:eastAsia="Arial" w:hAnsi="Arial" w:cs="Arial"/>
-          <w:sz w:val="24"/>
-        </w:rPr>
-      </w:pPr>
-      <w:r>
-        <w:rPr>
-          <w:rFonts w:ascii="Arial" w:eastAsia="Arial" w:hAnsi="Arial" w:cs="Arial"/>
-          <w:sz w:val="24"/>
-          <w:u w:val="single"/>
-        </w:rPr>
-        <w:t>Auto Dark Calibration</w:t>
-      </w:r>
-      <w:r>
-        <w:rPr>
-          <w:rFonts w:ascii="Arial" w:eastAsia="Arial" w:hAnsi="Arial" w:cs="Arial"/>
-          <w:sz w:val="24"/>
-        </w:rPr>
-        <w:t xml:space="preserve">: if enabled then </w:t>
-      </w:r>
-      <w:proofErr w:type="spellStart"/>
-      <w:r>
-        <w:rPr>
-          <w:rFonts w:ascii="Arial" w:eastAsia="Arial" w:hAnsi="Arial" w:cs="Arial"/>
-          <w:sz w:val="24"/>
-        </w:rPr>
-        <w:t>Autodark</w:t>
-      </w:r>
-      <w:proofErr w:type="spellEnd"/>
-      <w:r>
-        <w:rPr>
-          <w:rFonts w:ascii="Arial" w:eastAsia="Arial" w:hAnsi="Arial" w:cs="Arial"/>
-          <w:sz w:val="24"/>
-        </w:rPr>
-        <w:t xml:space="preserve"> Calibration is performed in TSX.</w:t>
-      </w:r>
-    </w:p>
-    <w:p>
-      <w:pPr>
-        <w:rPr>
-          <w:rFonts w:ascii="Arial" w:eastAsia="Arial" w:hAnsi="Arial" w:cs="Arial"/>
-          <w:sz w:val="24"/>
-        </w:rPr>
-      </w:pPr>
-      <w:r>
-        <w:rPr>
-          <w:rFonts w:ascii="Arial" w:eastAsia="Arial" w:hAnsi="Arial" w:cs="Arial"/>
-          <w:sz w:val="24"/>
-          <w:u w:val="single"/>
-        </w:rPr>
-        <w:t>Enable Flats Session</w:t>
-      </w:r>
-      <w:r>
-        <w:rPr>
-          <w:rFonts w:ascii="Arial" w:eastAsia="Arial" w:hAnsi="Arial" w:cs="Arial"/>
-          <w:sz w:val="24"/>
-        </w:rPr>
-        <w:t xml:space="preserve">: if enabled then </w:t>
-      </w:r>
-      <w:proofErr w:type="spellStart"/>
-      <w:r>
-        <w:rPr>
-          <w:rFonts w:ascii="Arial" w:eastAsia="Arial" w:hAnsi="Arial" w:cs="Arial"/>
-          <w:sz w:val="24"/>
-        </w:rPr>
-        <w:t>Humason</w:t>
-      </w:r>
-      <w:proofErr w:type="spellEnd"/>
-      <w:r>
-        <w:rPr>
-          <w:rFonts w:ascii="Arial" w:eastAsia="Arial" w:hAnsi="Arial" w:cs="Arial"/>
-          <w:sz w:val="24"/>
-        </w:rPr>
-        <w:t xml:space="preserve"> will generate flats information and run a flats session at dusk, dawn or with </w:t>
-      </w:r>
-      <w:proofErr w:type="spellStart"/>
-      <w:r>
-        <w:rPr>
-          <w:rFonts w:ascii="Arial" w:eastAsia="Arial" w:hAnsi="Arial" w:cs="Arial"/>
-          <w:sz w:val="24"/>
-        </w:rPr>
-        <w:t>FlatMan</w:t>
-      </w:r>
-      <w:proofErr w:type="spellEnd"/>
-      <w:r>
-        <w:rPr>
-          <w:rFonts w:ascii="Arial" w:eastAsia="Arial" w:hAnsi="Arial" w:cs="Arial"/>
-          <w:sz w:val="24"/>
-        </w:rPr>
-        <w:t xml:space="preserve"> at session completion.  See Flats Tab.</w:t>
-      </w:r>
-    </w:p>
-    <w:p>
-      <w:pPr>
-        <w:rPr>
-          <w:rFonts w:ascii="Arial" w:eastAsia="Arial" w:hAnsi="Arial" w:cs="Arial"/>
-          <w:sz w:val="24"/>
-        </w:rPr>
-      </w:pPr>
-      <w:r>
-        <w:rPr>
-          <w:rFonts w:ascii="Arial" w:eastAsia="Arial" w:hAnsi="Arial" w:cs="Arial"/>
-          <w:sz w:val="24"/>
-          <w:u w:val="single"/>
-        </w:rPr>
-        <w:t>Update</w:t>
-      </w:r>
-      <w:r>
-        <w:rPr>
-          <w:rFonts w:ascii="Arial" w:eastAsia="Arial" w:hAnsi="Arial" w:cs="Arial"/>
-          <w:sz w:val="24"/>
-        </w:rPr>
-        <w:t xml:space="preserve"> causes new values to be calculated for the Start, Flip, Done, Transit, At&lt;30, and Dawn fields.  This calculation is based on the entered Start time and the image capture fields above.  In addition, </w:t>
-      </w:r>
-      <w:proofErr w:type="spellStart"/>
-      <w:r>
-        <w:rPr>
-          <w:rFonts w:ascii="Arial" w:eastAsia="Arial" w:hAnsi="Arial" w:cs="Arial"/>
-          <w:sz w:val="24"/>
-        </w:rPr>
-        <w:t>Humason</w:t>
-      </w:r>
-      <w:proofErr w:type="spellEnd"/>
-      <w:r>
-        <w:rPr>
-          <w:rFonts w:ascii="Arial" w:eastAsia="Arial" w:hAnsi="Arial" w:cs="Arial"/>
-          <w:sz w:val="24"/>
-        </w:rPr>
-        <w:t xml:space="preserve"> keeps track of the average amount of time spent between frames for the last run, i.e. plate solving, starting autoguiding, refocusing, rotating, flipping, etc.  This average will </w:t>
-      </w:r>
-      <w:proofErr w:type="gramStart"/>
-      <w:r>
-        <w:rPr>
-          <w:rFonts w:ascii="Arial" w:eastAsia="Arial" w:hAnsi="Arial" w:cs="Arial"/>
-          <w:sz w:val="24"/>
-        </w:rPr>
-        <w:t>added</w:t>
-      </w:r>
-      <w:proofErr w:type="gramEnd"/>
-      <w:r>
-        <w:rPr>
-          <w:rFonts w:ascii="Arial" w:eastAsia="Arial" w:hAnsi="Arial" w:cs="Arial"/>
-          <w:sz w:val="24"/>
-        </w:rPr>
-        <w:t xml:space="preserve"> in to the overall calculation</w:t>
-      </w:r>
-    </w:p>
-    <w:p>
-      <w:pPr>
-        <w:rPr>
-          <w:rFonts w:ascii="Arial" w:eastAsia="Arial" w:hAnsi="Arial" w:cs="Arial"/>
-          <w:sz w:val="24"/>
-        </w:rPr>
-      </w:pPr>
-      <w:r>
-        <w:rPr>
-          <w:rFonts w:ascii="Arial" w:eastAsia="Arial" w:hAnsi="Arial" w:cs="Arial"/>
-          <w:sz w:val="24"/>
-          <w:u w:val="single"/>
-        </w:rPr>
-        <w:t>Save As Default</w:t>
-      </w:r>
-      <w:r>
-        <w:rPr>
-          <w:rFonts w:ascii="Arial" w:eastAsia="Arial" w:hAnsi="Arial" w:cs="Arial"/>
-          <w:sz w:val="24"/>
-        </w:rPr>
-        <w:t xml:space="preserve"> makes the currently loaded device, session and sequencing data the default for any new target added to the target data base.</w:t>
-      </w:r>
-    </w:p>
-    <w:p>
-      <w:pPr>
-        <w:jc w:val="both"/>
-        <w:rPr>
-          <w:rFonts w:ascii="Arial" w:eastAsia="Arial" w:hAnsi="Arial" w:cs="Arial"/>
-          <w:sz w:val="24"/>
-        </w:rPr>
-      </w:pPr>
-      <w:r>
-        <w:rPr>
-          <w:rFonts w:ascii="Arial" w:eastAsia="Arial" w:hAnsi="Arial" w:cs="Arial"/>
-          <w:sz w:val="24"/>
-          <w:u w:val="single"/>
-        </w:rPr>
         <w:t>Start</w:t>
       </w:r>
       <w:r>
@@ -3583,23 +2549,7 @@
           <w:rFonts w:ascii="Arial" w:eastAsia="Arial" w:hAnsi="Arial" w:cs="Arial"/>
           <w:sz w:val="24"/>
         </w:rPr>
-        <w:t xml:space="preserve"> is the date and time that imaging of the target is to start.  By </w:t>
-      </w:r>
-      <w:proofErr w:type="gramStart"/>
-      <w:r>
-        <w:rPr>
-          <w:rFonts w:ascii="Arial" w:eastAsia="Arial" w:hAnsi="Arial" w:cs="Arial"/>
-          <w:sz w:val="24"/>
-        </w:rPr>
-        <w:t>default</w:t>
-      </w:r>
-      <w:proofErr w:type="gramEnd"/>
-      <w:r>
-        <w:rPr>
-          <w:rFonts w:ascii="Arial" w:eastAsia="Arial" w:hAnsi="Arial" w:cs="Arial"/>
-          <w:sz w:val="24"/>
-        </w:rPr>
-        <w:t xml:space="preserve"> this is the start time for the loaded target plan.  Double-clicking on this form will reset start time to current time. </w:t>
+        <w:t xml:space="preserve"> is the date and time that imaging of the target is to start.  By default this is the start time for the loaded target plan.  Double-clicking on this form will reset start time to current time. </w:t>
       </w:r>
     </w:p>
     <w:p>
@@ -3800,19 +2750,37 @@
       <w:r>
         <w:rPr>
           <w:rFonts w:ascii="Arial" w:eastAsia="Arial" w:hAnsi="Arial" w:cs="Arial"/>
-          <w:sz w:val="24"/>
+          <w:b/>
+          <w:sz w:val="24"/>
+          <w:u w:val="single"/>
         </w:rPr>
         <w:lastRenderedPageBreak/>
+        <w:t>Flats Tab</w:t>
+      </w:r>
+    </w:p>
+    <w:p>
+      <w:pPr>
+        <w:rPr>
+          <w:rFonts w:ascii="Arial" w:eastAsia="Arial" w:hAnsi="Arial" w:cs="Arial"/>
+          <w:sz w:val="24"/>
+        </w:rPr>
+      </w:pPr>
+      <w:r>
+        <w:rPr>
+          <w:rFonts w:ascii="Arial" w:eastAsia="Arial" w:hAnsi="Arial" w:cs="Arial"/>
+          <w:noProof/>
+          <w:sz w:val="24"/>
+        </w:rPr>
         <w:drawing>
-          <wp:anchor distT="0" distB="0" distL="114300" distR="114300" simplePos="0" relativeHeight="251662336" behindDoc="0" locked="0" layoutInCell="1" allowOverlap="1" wp14:anchorId="2C33C5DE" wp14:editId="3B87E7EF">
+          <wp:anchor distT="0" distB="0" distL="114300" distR="114300" simplePos="0" relativeHeight="251653120" behindDoc="0" locked="0" layoutInCell="1" allowOverlap="1" wp14:anchorId="2C33C5DE" wp14:editId="190FC8C6">
             <wp:simplePos x="0" y="0"/>
             <wp:positionH relativeFrom="column">
-              <wp:posOffset>4082415</wp:posOffset>
+              <wp:posOffset>3867150</wp:posOffset>
             </wp:positionH>
             <wp:positionV relativeFrom="paragraph">
-              <wp:posOffset>6131</wp:posOffset>
+              <wp:posOffset>13335</wp:posOffset>
             </wp:positionV>
-            <wp:extent cx="1861820" cy="4554220"/>
+            <wp:extent cx="2076450" cy="5078730"/>
             <wp:effectExtent l="0" t="0" r="0" b="0"/>
             <wp:wrapSquare wrapText="bothSides"/>
             <wp:docPr id="5" name="Picture 5" descr="Graphical user interface&#10;&#10;Description automatically generated"/>
@@ -3841,7 +2809,7 @@
                   <pic:spPr>
                     <a:xfrm>
                       <a:off x="0" y="0"/>
-                      <a:ext cx="1861820" cy="4554220"/>
+                      <a:ext cx="2076450" cy="5078730"/>
                     </a:xfrm>
                     <a:prstGeom prst="rect">
                       <a:avLst/>
@@ -3850,242 +2818,37 @@
                 </pic:pic>
               </a:graphicData>
             </a:graphic>
+            <wp14:sizeRelH relativeFrom="margin">
+              <wp14:pctWidth>0</wp14:pctWidth>
+            </wp14:sizeRelH>
+            <wp14:sizeRelV relativeFrom="margin">
+              <wp14:pctHeight>0</wp14:pctHeight>
+            </wp14:sizeRelV>
           </wp:anchor>
         </w:drawing>
       </w:r>
       <w:r>
         <w:rPr>
           <w:rFonts w:ascii="Arial" w:eastAsia="Arial" w:hAnsi="Arial" w:cs="Arial"/>
-          <w:b/>
-          <w:sz w:val="24"/>
-          <w:u w:val="single"/>
-        </w:rPr>
-        <w:t>Flats Tab</w:t>
-      </w:r>
-    </w:p>
-    <w:p>
-      <w:pPr>
-        <w:rPr>
-          <w:rFonts w:ascii="Arial" w:eastAsia="Arial" w:hAnsi="Arial" w:cs="Arial"/>
-          <w:sz w:val="24"/>
-        </w:rPr>
-      </w:pPr>
-      <w:r>
-        <w:rPr>
-          <w:rFonts w:ascii="Arial" w:eastAsia="Arial" w:hAnsi="Arial" w:cs="Arial"/>
-          <w:sz w:val="24"/>
-        </w:rPr>
-        <w:t xml:space="preserve">The Flats Tab configures TSX and, preferentially, </w:t>
-      </w:r>
-      <w:proofErr w:type="spellStart"/>
-      <w:r>
-        <w:rPr>
-          <w:rFonts w:ascii="Arial" w:eastAsia="Arial" w:hAnsi="Arial" w:cs="Arial"/>
-          <w:sz w:val="24"/>
-        </w:rPr>
-        <w:t>FlatMan</w:t>
-      </w:r>
-      <w:proofErr w:type="spellEnd"/>
-      <w:r>
-        <w:rPr>
-          <w:rFonts w:ascii="Arial" w:eastAsia="Arial" w:hAnsi="Arial" w:cs="Arial"/>
-          <w:sz w:val="24"/>
-        </w:rPr>
-        <w:t xml:space="preserve"> for taking flats before or after an imaging session.  During imaging, </w:t>
-      </w:r>
-      <w:proofErr w:type="spellStart"/>
-      <w:r>
-        <w:rPr>
-          <w:rFonts w:ascii="Arial" w:eastAsia="Arial" w:hAnsi="Arial" w:cs="Arial"/>
-          <w:sz w:val="24"/>
-        </w:rPr>
-        <w:t>Humason</w:t>
-      </w:r>
-      <w:proofErr w:type="spellEnd"/>
-      <w:r>
-        <w:rPr>
-          <w:rFonts w:ascii="Arial" w:eastAsia="Arial" w:hAnsi="Arial" w:cs="Arial"/>
-          <w:sz w:val="24"/>
-        </w:rPr>
-        <w:t xml:space="preserve"> keeps track of what filters at what position angle (if rotation is enabled) have been used during shooting the targets.  Upon completion of the imaging session, this list is automatically processed through to make flats:  the mount will be pointed at the </w:t>
-      </w:r>
-      <w:proofErr w:type="spellStart"/>
-      <w:r>
-        <w:rPr>
-          <w:rFonts w:ascii="Arial" w:eastAsia="Arial" w:hAnsi="Arial" w:cs="Arial"/>
-          <w:sz w:val="24"/>
-        </w:rPr>
-        <w:t>FlatMan</w:t>
-      </w:r>
-      <w:proofErr w:type="spellEnd"/>
-      <w:r>
-        <w:rPr>
-          <w:rFonts w:ascii="Arial" w:eastAsia="Arial" w:hAnsi="Arial" w:cs="Arial"/>
-          <w:sz w:val="24"/>
-        </w:rPr>
-        <w:t xml:space="preserve"> screen (or sky apex), </w:t>
-      </w:r>
-      <w:proofErr w:type="spellStart"/>
-      <w:r>
-        <w:rPr>
-          <w:rFonts w:ascii="Arial" w:eastAsia="Arial" w:hAnsi="Arial" w:cs="Arial"/>
-          <w:sz w:val="24"/>
-        </w:rPr>
-        <w:t>FlatMan</w:t>
-      </w:r>
-      <w:proofErr w:type="spellEnd"/>
-      <w:r>
-        <w:rPr>
-          <w:rFonts w:ascii="Arial" w:eastAsia="Arial" w:hAnsi="Arial" w:cs="Arial"/>
-          <w:sz w:val="24"/>
-        </w:rPr>
-        <w:t xml:space="preserve"> launched and lit, </w:t>
-      </w:r>
-      <w:proofErr w:type="spellStart"/>
-      <w:r>
-        <w:rPr>
-          <w:rFonts w:ascii="Arial" w:eastAsia="Arial" w:hAnsi="Arial" w:cs="Arial"/>
-          <w:sz w:val="24"/>
-        </w:rPr>
-        <w:t>brightess</w:t>
-      </w:r>
-      <w:proofErr w:type="spellEnd"/>
-      <w:r>
-        <w:rPr>
-          <w:rFonts w:ascii="Arial" w:eastAsia="Arial" w:hAnsi="Arial" w:cs="Arial"/>
-          <w:sz w:val="24"/>
-        </w:rPr>
-        <w:t xml:space="preserve">/exposure adjusted to target ADU and camera rotated to desired PA and flats taken. The tab also supports manually making flats any time using Make Flats and Take Flats.  </w:t>
-      </w:r>
-      <w:proofErr w:type="spellStart"/>
-      <w:r>
-        <w:rPr>
-          <w:rFonts w:ascii="Arial" w:eastAsia="Arial" w:hAnsi="Arial" w:cs="Arial"/>
-          <w:sz w:val="24"/>
-        </w:rPr>
-        <w:t>Humason</w:t>
-      </w:r>
-      <w:proofErr w:type="spellEnd"/>
-      <w:r>
-        <w:rPr>
-          <w:rFonts w:ascii="Arial" w:eastAsia="Arial" w:hAnsi="Arial" w:cs="Arial"/>
-          <w:sz w:val="24"/>
-        </w:rPr>
-        <w:t xml:space="preserve"> is really designed to take advantage of </w:t>
-      </w:r>
-      <w:proofErr w:type="spellStart"/>
-      <w:r>
-        <w:rPr>
-          <w:rFonts w:ascii="Arial" w:eastAsia="Arial" w:hAnsi="Arial" w:cs="Arial"/>
-          <w:sz w:val="24"/>
-        </w:rPr>
-        <w:t>FlatMan</w:t>
-      </w:r>
-      <w:proofErr w:type="spellEnd"/>
-      <w:r>
-        <w:rPr>
-          <w:rFonts w:ascii="Arial" w:eastAsia="Arial" w:hAnsi="Arial" w:cs="Arial"/>
-          <w:sz w:val="24"/>
-        </w:rPr>
-        <w:t xml:space="preserve"> at the end of an imaging run rather than dusk or dawn flats.  If dusk flats are wanted, then they should be configured manually using this tab, as </w:t>
-      </w:r>
-      <w:proofErr w:type="spellStart"/>
-      <w:r>
-        <w:rPr>
-          <w:rFonts w:ascii="Arial" w:eastAsia="Arial" w:hAnsi="Arial" w:cs="Arial"/>
-          <w:sz w:val="24"/>
-        </w:rPr>
-        <w:t>Humason</w:t>
-      </w:r>
-      <w:proofErr w:type="spellEnd"/>
-      <w:r>
-        <w:rPr>
-          <w:rFonts w:ascii="Arial" w:eastAsia="Arial" w:hAnsi="Arial" w:cs="Arial"/>
-          <w:sz w:val="24"/>
-        </w:rPr>
-        <w:t xml:space="preserve"> determines what flats are needed during the imaging run, not before.  Also, take care that, if </w:t>
-      </w:r>
-      <w:proofErr w:type="spellStart"/>
-      <w:r>
-        <w:rPr>
-          <w:rFonts w:ascii="Arial" w:eastAsia="Arial" w:hAnsi="Arial" w:cs="Arial"/>
-          <w:sz w:val="24"/>
-        </w:rPr>
-        <w:t>AutoRun</w:t>
-      </w:r>
-      <w:proofErr w:type="spellEnd"/>
-      <w:r>
-        <w:rPr>
-          <w:rFonts w:ascii="Arial" w:eastAsia="Arial" w:hAnsi="Arial" w:cs="Arial"/>
-          <w:sz w:val="24"/>
-        </w:rPr>
-        <w:t xml:space="preserve"> is used, the </w:t>
-      </w:r>
-      <w:proofErr w:type="spellStart"/>
-      <w:r>
-        <w:rPr>
-          <w:rFonts w:ascii="Arial" w:eastAsia="Arial" w:hAnsi="Arial" w:cs="Arial"/>
-          <w:sz w:val="24"/>
-        </w:rPr>
-        <w:t>ShutDown</w:t>
-      </w:r>
-      <w:proofErr w:type="spellEnd"/>
-      <w:r>
-        <w:rPr>
-          <w:rFonts w:ascii="Arial" w:eastAsia="Arial" w:hAnsi="Arial" w:cs="Arial"/>
-          <w:sz w:val="24"/>
-        </w:rPr>
-        <w:t xml:space="preserve"> time is set allowing for the time to make flats.  Default of </w:t>
-      </w:r>
-      <w:proofErr w:type="spellStart"/>
-      <w:r>
-        <w:rPr>
-          <w:rFonts w:ascii="Arial" w:eastAsia="Arial" w:hAnsi="Arial" w:cs="Arial"/>
-          <w:sz w:val="24"/>
-        </w:rPr>
-        <w:t>ShutDown</w:t>
-      </w:r>
-      <w:proofErr w:type="spellEnd"/>
-      <w:r>
-        <w:rPr>
-          <w:rFonts w:ascii="Arial" w:eastAsia="Arial" w:hAnsi="Arial" w:cs="Arial"/>
-          <w:sz w:val="24"/>
-        </w:rPr>
-        <w:t xml:space="preserve"> is dawn.</w:t>
-      </w:r>
-    </w:p>
-    <w:p>
-      <w:pPr>
-        <w:rPr>
-          <w:rFonts w:ascii="Arial" w:eastAsia="Arial" w:hAnsi="Arial" w:cs="Arial"/>
-          <w:sz w:val="24"/>
-        </w:rPr>
-      </w:pPr>
-      <w:r>
-        <w:rPr>
-          <w:rFonts w:ascii="Arial" w:eastAsia="Arial" w:hAnsi="Arial" w:cs="Arial"/>
-          <w:sz w:val="24"/>
-          <w:u w:val="single"/>
-        </w:rPr>
-        <w:t xml:space="preserve">Source: </w:t>
-      </w:r>
-      <w:proofErr w:type="spellStart"/>
-      <w:r>
-        <w:rPr>
-          <w:rFonts w:ascii="Arial" w:eastAsia="Arial" w:hAnsi="Arial" w:cs="Arial"/>
-          <w:sz w:val="24"/>
-          <w:u w:val="single"/>
-        </w:rPr>
-        <w:t>FlatMan</w:t>
-      </w:r>
-      <w:proofErr w:type="spellEnd"/>
-      <w:r>
-        <w:rPr>
-          <w:rFonts w:ascii="Arial" w:eastAsia="Arial" w:hAnsi="Arial" w:cs="Arial"/>
-          <w:sz w:val="24"/>
-          <w:u w:val="single"/>
-        </w:rPr>
-        <w:t>, Dawn or Dusk</w:t>
+          <w:sz w:val="24"/>
+        </w:rPr>
+        <w:t>The Flats Tab configures TSX and, preferentially, FlatMan for taking flats before or after an imaging session.  During imaging, Humason keeps track of what filters at what position angle (if rotation is enabled) have been used during shooting the targets.  Upon completion of the imaging session, this list is automatically processed through to make flats:  the mount will be pointed at the FlatMan screen (or sky apex), FlatMan launched and lit, brightess/exposure adjusted to target ADU and camera rotated to desired PA and flats taken. The tab also supports manually making flats any time using Make Flats and Take Flats.  Humason is really designed to take advantage of FlatMan at the end of an imaging run rather than dusk or dawn flats.  If dusk flats are wanted, then they should be configured manually using this tab, as Humason determines what flats are needed during the imaging run, not before.  Also, take care that, if AutoRun is used, the ShutDown time is set allowing for the time to make flats.  Default of ShutDown is dawn.</w:t>
+      </w:r>
+    </w:p>
+    <w:p>
+      <w:pPr>
+        <w:rPr>
+          <w:rFonts w:ascii="Arial" w:eastAsia="Arial" w:hAnsi="Arial" w:cs="Arial"/>
+          <w:sz w:val="24"/>
+        </w:rPr>
+      </w:pPr>
+      <w:r>
+        <w:rPr>
+          <w:rFonts w:ascii="Arial" w:eastAsia="Arial" w:hAnsi="Arial" w:cs="Arial"/>
+          <w:sz w:val="24"/>
+          <w:u w:val="single"/>
+        </w:rPr>
+        <w:t>Source: FlatMan, Dawn or Dusk</w:t>
       </w:r>
       <w:r>
         <w:rPr>
@@ -4138,23 +2901,7 @@
           <w:rFonts w:ascii="Arial" w:eastAsia="Arial" w:hAnsi="Arial" w:cs="Arial"/>
           <w:sz w:val="24"/>
         </w:rPr>
-        <w:t xml:space="preserve"> sets the target range for flat exposure.  The exposure time for dusk or dawn will be adjusted to get within 10% of this value.  Brightness for the </w:t>
-      </w:r>
-      <w:proofErr w:type="spellStart"/>
-      <w:r>
-        <w:rPr>
-          <w:rFonts w:ascii="Arial" w:eastAsia="Arial" w:hAnsi="Arial" w:cs="Arial"/>
-          <w:sz w:val="24"/>
-        </w:rPr>
-        <w:t>FlatMan</w:t>
-      </w:r>
-      <w:proofErr w:type="spellEnd"/>
-      <w:r>
-        <w:rPr>
-          <w:rFonts w:ascii="Arial" w:eastAsia="Arial" w:hAnsi="Arial" w:cs="Arial"/>
-          <w:sz w:val="24"/>
-        </w:rPr>
-        <w:t xml:space="preserve"> may be adjusted as well, if used.</w:t>
+        <w:t xml:space="preserve"> sets the target range for flat exposure.  The exposure time for dusk or dawn will be adjusted to get within 10% of this value.  Brightness for the FlatMan may be adjusted as well, if used.</w:t>
       </w:r>
     </w:p>
     <w:p>
@@ -4269,80 +3016,30 @@
           <w:rFonts w:ascii="Arial" w:eastAsia="Arial" w:hAnsi="Arial" w:cs="Arial"/>
           <w:sz w:val="24"/>
         </w:rPr>
-        <w:t xml:space="preserve"> is really designed to be used with </w:t>
-      </w:r>
-      <w:proofErr w:type="spellStart"/>
-      <w:proofErr w:type="gramStart"/>
-      <w:r>
-        <w:rPr>
-          <w:rFonts w:ascii="Arial" w:eastAsia="Arial" w:hAnsi="Arial" w:cs="Arial"/>
-          <w:sz w:val="24"/>
-        </w:rPr>
-        <w:t>FlatMan</w:t>
-      </w:r>
-      <w:proofErr w:type="spellEnd"/>
-      <w:r>
-        <w:rPr>
-          <w:rFonts w:ascii="Arial" w:eastAsia="Arial" w:hAnsi="Arial" w:cs="Arial"/>
-          <w:sz w:val="24"/>
-        </w:rPr>
-        <w:t>, but</w:t>
-      </w:r>
-      <w:proofErr w:type="gramEnd"/>
-      <w:r>
-        <w:rPr>
-          <w:rFonts w:ascii="Arial" w:eastAsia="Arial" w:hAnsi="Arial" w:cs="Arial"/>
-          <w:sz w:val="24"/>
-        </w:rPr>
-        <w:t xml:space="preserve"> can be initiated before “Dusk” or “Dawn”.  It causes </w:t>
-      </w:r>
-      <w:proofErr w:type="spellStart"/>
-      <w:r>
-        <w:rPr>
-          <w:rFonts w:ascii="Arial" w:eastAsia="Arial" w:hAnsi="Arial" w:cs="Arial"/>
-          <w:sz w:val="24"/>
-        </w:rPr>
-        <w:t>Humason</w:t>
-      </w:r>
-      <w:proofErr w:type="spellEnd"/>
-      <w:r>
-        <w:rPr>
-          <w:rFonts w:ascii="Arial" w:eastAsia="Arial" w:hAnsi="Arial" w:cs="Arial"/>
-          <w:sz w:val="24"/>
-        </w:rPr>
-        <w:t xml:space="preserve"> to service the set of requested flats immediately.  If “Dusk” or “Dawn” are selected, then </w:t>
-      </w:r>
-      <w:proofErr w:type="spellStart"/>
-      <w:r>
-        <w:rPr>
-          <w:rFonts w:ascii="Arial" w:eastAsia="Arial" w:hAnsi="Arial" w:cs="Arial"/>
-          <w:sz w:val="24"/>
-        </w:rPr>
-        <w:t>Humason</w:t>
-      </w:r>
-      <w:proofErr w:type="spellEnd"/>
-      <w:r>
-        <w:rPr>
-          <w:rFonts w:ascii="Arial" w:eastAsia="Arial" w:hAnsi="Arial" w:cs="Arial"/>
-          <w:sz w:val="24"/>
-        </w:rPr>
-        <w:t xml:space="preserve"> will take an image every minute until it is sufficiently dark (or light) that the Target ADU can be achieved with Filter 0.</w:t>
-      </w:r>
-    </w:p>
-    <w:p>
-      <w:pPr>
-        <w:rPr>
-          <w:rFonts w:ascii="Arial" w:eastAsia="Arial" w:hAnsi="Arial" w:cs="Arial"/>
-          <w:sz w:val="24"/>
-        </w:rPr>
-      </w:pPr>
-      <w:r>
-        <w:rPr>
-          <w:rFonts w:ascii="Arial" w:eastAsia="Arial" w:hAnsi="Arial" w:cs="Arial"/>
-          <w:sz w:val="24"/>
-          <w:u w:val="single"/>
+        <w:t xml:space="preserve"> is really designed to be used with FlatMan, but can be initiated before “Dusk” or “Dawn”.  It causes Humason to service the set of requested flats immediately.  If </w:t>
+      </w:r>
+      <w:r>
+        <w:rPr>
+          <w:rFonts w:ascii="Arial" w:eastAsia="Arial" w:hAnsi="Arial" w:cs="Arial"/>
+          <w:sz w:val="24"/>
         </w:rPr>
         <w:lastRenderedPageBreak/>
+        <w:t>“Dusk” or “Dawn” are selected, then Humason will take an image every minute until it is sufficiently dark (or light) that the Target ADU can be achieved with Filter 0.</w:t>
+      </w:r>
+    </w:p>
+    <w:p>
+      <w:pPr>
+        <w:rPr>
+          <w:rFonts w:ascii="Arial" w:eastAsia="Arial" w:hAnsi="Arial" w:cs="Arial"/>
+          <w:sz w:val="24"/>
+        </w:rPr>
+      </w:pPr>
+      <w:r>
+        <w:rPr>
+          <w:rFonts w:ascii="Arial" w:eastAsia="Arial" w:hAnsi="Arial" w:cs="Arial"/>
+          <w:sz w:val="24"/>
+          <w:u w:val="single"/>
+        </w:rPr>
         <w:t>Clear Flats</w:t>
       </w:r>
       <w:r>
@@ -4373,114 +3070,46 @@
           <w:rFonts w:ascii="Arial" w:eastAsia="Arial" w:hAnsi="Arial" w:cs="Arial"/>
           <w:sz w:val="24"/>
         </w:rPr>
-        <w:t xml:space="preserve"> causes the procedure to pause after staging the imager in order that the user can position the </w:t>
-      </w:r>
-      <w:proofErr w:type="spellStart"/>
-      <w:r>
-        <w:rPr>
-          <w:rFonts w:ascii="Arial" w:eastAsia="Arial" w:hAnsi="Arial" w:cs="Arial"/>
-          <w:sz w:val="24"/>
-        </w:rPr>
-        <w:t>FlatMan</w:t>
-      </w:r>
-      <w:proofErr w:type="spellEnd"/>
-      <w:r>
-        <w:rPr>
-          <w:rFonts w:ascii="Arial" w:eastAsia="Arial" w:hAnsi="Arial" w:cs="Arial"/>
-          <w:sz w:val="24"/>
-        </w:rPr>
-        <w:t xml:space="preserve"> panel.  If selected, the procedure will pause again after completion of flats so the that </w:t>
-      </w:r>
-      <w:proofErr w:type="spellStart"/>
-      <w:r>
-        <w:rPr>
-          <w:rFonts w:ascii="Arial" w:eastAsia="Arial" w:hAnsi="Arial" w:cs="Arial"/>
-          <w:sz w:val="24"/>
-        </w:rPr>
-        <w:t>FlatMan</w:t>
-      </w:r>
-      <w:proofErr w:type="spellEnd"/>
-      <w:r>
-        <w:rPr>
-          <w:rFonts w:ascii="Arial" w:eastAsia="Arial" w:hAnsi="Arial" w:cs="Arial"/>
-          <w:sz w:val="24"/>
-        </w:rPr>
-        <w:t xml:space="preserve"> panel can be secured before parking the telescope.</w:t>
-      </w:r>
-    </w:p>
-    <w:p>
-      <w:pPr>
-        <w:rPr>
-          <w:rFonts w:ascii="Arial" w:eastAsia="Arial" w:hAnsi="Arial" w:cs="Arial"/>
-          <w:sz w:val="24"/>
-        </w:rPr>
-      </w:pPr>
-      <w:proofErr w:type="spellStart"/>
-      <w:r>
-        <w:rPr>
-          <w:rFonts w:ascii="Arial" w:eastAsia="Arial" w:hAnsi="Arial" w:cs="Arial"/>
-          <w:sz w:val="24"/>
-          <w:u w:val="single"/>
-        </w:rPr>
-        <w:t>FlatMan</w:t>
-      </w:r>
-      <w:proofErr w:type="spellEnd"/>
-      <w:r>
-        <w:rPr>
-          <w:rFonts w:ascii="Arial" w:eastAsia="Arial" w:hAnsi="Arial" w:cs="Arial"/>
-          <w:sz w:val="24"/>
-          <w:u w:val="single"/>
-        </w:rPr>
-        <w:t>: Com Port</w:t>
-      </w:r>
-      <w:r>
-        <w:rPr>
-          <w:rFonts w:ascii="Arial" w:eastAsia="Arial" w:hAnsi="Arial" w:cs="Arial"/>
-          <w:sz w:val="24"/>
-        </w:rPr>
-        <w:t xml:space="preserve"> sets the com port for the </w:t>
-      </w:r>
-      <w:proofErr w:type="spellStart"/>
-      <w:r>
-        <w:rPr>
-          <w:rFonts w:ascii="Arial" w:eastAsia="Arial" w:hAnsi="Arial" w:cs="Arial"/>
-          <w:sz w:val="24"/>
-        </w:rPr>
-        <w:t>FlatMan</w:t>
-      </w:r>
-      <w:proofErr w:type="spellEnd"/>
-      <w:r>
-        <w:rPr>
-          <w:rFonts w:ascii="Arial" w:eastAsia="Arial" w:hAnsi="Arial" w:cs="Arial"/>
-          <w:sz w:val="24"/>
-        </w:rPr>
-        <w:t xml:space="preserve"> hardware.</w:t>
-      </w:r>
-    </w:p>
-    <w:p>
-      <w:pPr>
-        <w:rPr>
-          <w:rFonts w:ascii="Arial" w:eastAsia="Arial" w:hAnsi="Arial" w:cs="Arial"/>
-          <w:sz w:val="24"/>
-        </w:rPr>
-      </w:pPr>
-      <w:proofErr w:type="spellStart"/>
-      <w:r>
-        <w:rPr>
-          <w:rFonts w:ascii="Arial" w:eastAsia="Arial" w:hAnsi="Arial" w:cs="Arial"/>
-          <w:sz w:val="24"/>
-          <w:u w:val="single"/>
-        </w:rPr>
-        <w:t>FlatMan</w:t>
-      </w:r>
-      <w:proofErr w:type="spellEnd"/>
-      <w:r>
-        <w:rPr>
-          <w:rFonts w:ascii="Arial" w:eastAsia="Arial" w:hAnsi="Arial" w:cs="Arial"/>
-          <w:sz w:val="24"/>
-          <w:u w:val="single"/>
-        </w:rPr>
-        <w:t>: Exposure</w:t>
+        <w:t xml:space="preserve"> causes the procedure to pause after staging the imager in order that the user can position the FlatMan panel.  If selected, the procedure will pause again after completion of flats so the that FlatMan panel can be secured before parking the telescope.</w:t>
+      </w:r>
+    </w:p>
+    <w:p>
+      <w:pPr>
+        <w:rPr>
+          <w:rFonts w:ascii="Arial" w:eastAsia="Arial" w:hAnsi="Arial" w:cs="Arial"/>
+          <w:sz w:val="24"/>
+        </w:rPr>
+      </w:pPr>
+      <w:r>
+        <w:rPr>
+          <w:rFonts w:ascii="Arial" w:eastAsia="Arial" w:hAnsi="Arial" w:cs="Arial"/>
+          <w:sz w:val="24"/>
+          <w:u w:val="single"/>
+        </w:rPr>
+        <w:t>FlatMan: Com Port</w:t>
+      </w:r>
+      <w:r>
+        <w:rPr>
+          <w:rFonts w:ascii="Arial" w:eastAsia="Arial" w:hAnsi="Arial" w:cs="Arial"/>
+          <w:sz w:val="24"/>
+        </w:rPr>
+        <w:t xml:space="preserve"> sets the com port for the FlatMan hardware.</w:t>
+      </w:r>
+    </w:p>
+    <w:p>
+      <w:pPr>
+        <w:rPr>
+          <w:rFonts w:ascii="Arial" w:eastAsia="Arial" w:hAnsi="Arial" w:cs="Arial"/>
+          <w:sz w:val="24"/>
+        </w:rPr>
+      </w:pPr>
+      <w:r>
+        <w:rPr>
+          <w:rFonts w:ascii="Arial" w:eastAsia="Arial" w:hAnsi="Arial" w:cs="Arial"/>
+          <w:sz w:val="24"/>
+          <w:u w:val="single"/>
+        </w:rPr>
+        <w:t>FlatMan: Exposure</w:t>
       </w:r>
       <w:r>
         <w:rPr>
@@ -4497,23 +3126,13 @@
           <w:sz w:val="24"/>
         </w:rPr>
       </w:pPr>
-      <w:proofErr w:type="spellStart"/>
-      <w:r>
-        <w:rPr>
-          <w:rFonts w:ascii="Arial" w:eastAsia="Arial" w:hAnsi="Arial" w:cs="Arial"/>
-          <w:sz w:val="24"/>
-          <w:u w:val="single"/>
-        </w:rPr>
-        <w:t>FlatMan</w:t>
-      </w:r>
-      <w:proofErr w:type="spellEnd"/>
-      <w:r>
-        <w:rPr>
-          <w:rFonts w:ascii="Arial" w:eastAsia="Arial" w:hAnsi="Arial" w:cs="Arial"/>
-          <w:sz w:val="24"/>
-          <w:u w:val="single"/>
-        </w:rPr>
-        <w:t>: Brightness</w:t>
+      <w:r>
+        <w:rPr>
+          <w:rFonts w:ascii="Arial" w:eastAsia="Arial" w:hAnsi="Arial" w:cs="Arial"/>
+          <w:sz w:val="24"/>
+          <w:u w:val="single"/>
+        </w:rPr>
+        <w:t>FlatMan: Brightness</w:t>
       </w:r>
       <w:r>
         <w:rPr>
@@ -4530,90 +3149,36 @@
           <w:sz w:val="24"/>
         </w:rPr>
       </w:pPr>
-      <w:proofErr w:type="spellStart"/>
-      <w:r>
-        <w:rPr>
-          <w:rFonts w:ascii="Arial" w:eastAsia="Arial" w:hAnsi="Arial" w:cs="Arial"/>
-          <w:sz w:val="24"/>
-          <w:u w:val="single"/>
-        </w:rPr>
-        <w:t>FlatMan</w:t>
-      </w:r>
-      <w:proofErr w:type="spellEnd"/>
-      <w:r>
-        <w:rPr>
-          <w:rFonts w:ascii="Arial" w:eastAsia="Arial" w:hAnsi="Arial" w:cs="Arial"/>
-          <w:sz w:val="24"/>
-          <w:u w:val="single"/>
-        </w:rPr>
-        <w:t xml:space="preserve">: </w:t>
-      </w:r>
-      <w:proofErr w:type="spellStart"/>
-      <w:r>
-        <w:rPr>
-          <w:rFonts w:ascii="Arial" w:eastAsia="Arial" w:hAnsi="Arial" w:cs="Arial"/>
-          <w:sz w:val="24"/>
-          <w:u w:val="single"/>
-        </w:rPr>
-        <w:t>FlatMan</w:t>
-      </w:r>
-      <w:proofErr w:type="spellEnd"/>
-      <w:r>
-        <w:rPr>
-          <w:rFonts w:ascii="Arial" w:eastAsia="Arial" w:hAnsi="Arial" w:cs="Arial"/>
-          <w:sz w:val="24"/>
-          <w:u w:val="single"/>
-        </w:rPr>
-        <w:t xml:space="preserve"> East of Pier?</w:t>
-      </w:r>
-      <w:r>
-        <w:rPr>
-          <w:rFonts w:ascii="Arial" w:eastAsia="Arial" w:hAnsi="Arial" w:cs="Arial"/>
-          <w:sz w:val="24"/>
-        </w:rPr>
-        <w:t xml:space="preserve"> Sets whether the mount is East of Pier when pointing at the </w:t>
-      </w:r>
-      <w:proofErr w:type="spellStart"/>
-      <w:r>
-        <w:rPr>
-          <w:rFonts w:ascii="Arial" w:eastAsia="Arial" w:hAnsi="Arial" w:cs="Arial"/>
-          <w:sz w:val="24"/>
-        </w:rPr>
-        <w:t>FlatMan</w:t>
-      </w:r>
-      <w:proofErr w:type="spellEnd"/>
-      <w:r>
-        <w:rPr>
-          <w:rFonts w:ascii="Arial" w:eastAsia="Arial" w:hAnsi="Arial" w:cs="Arial"/>
-          <w:sz w:val="24"/>
-        </w:rPr>
-        <w:t xml:space="preserve"> screen.  This is used for choosing at which PA the rotator will start.</w:t>
-      </w:r>
-    </w:p>
-    <w:p>
-      <w:pPr>
-        <w:rPr>
-          <w:rFonts w:ascii="Arial" w:eastAsia="Arial" w:hAnsi="Arial" w:cs="Arial"/>
-          <w:sz w:val="24"/>
-        </w:rPr>
-      </w:pPr>
-      <w:proofErr w:type="spellStart"/>
-      <w:r>
-        <w:rPr>
-          <w:rFonts w:ascii="Arial" w:eastAsia="Arial" w:hAnsi="Arial" w:cs="Arial"/>
-          <w:sz w:val="24"/>
-          <w:u w:val="single"/>
-        </w:rPr>
-        <w:t>FlatMan</w:t>
-      </w:r>
-      <w:proofErr w:type="spellEnd"/>
-      <w:r>
-        <w:rPr>
-          <w:rFonts w:ascii="Arial" w:eastAsia="Arial" w:hAnsi="Arial" w:cs="Arial"/>
-          <w:sz w:val="24"/>
-          <w:u w:val="single"/>
-        </w:rPr>
-        <w:t>: Stage</w:t>
+      <w:r>
+        <w:rPr>
+          <w:rFonts w:ascii="Arial" w:eastAsia="Arial" w:hAnsi="Arial" w:cs="Arial"/>
+          <w:sz w:val="24"/>
+          <w:u w:val="single"/>
+        </w:rPr>
+        <w:t>FlatMan: FlatMan East of Pier?</w:t>
+      </w:r>
+      <w:r>
+        <w:rPr>
+          <w:rFonts w:ascii="Arial" w:eastAsia="Arial" w:hAnsi="Arial" w:cs="Arial"/>
+          <w:sz w:val="24"/>
+        </w:rPr>
+        <w:t xml:space="preserve"> Sets whether the mount is East of Pier when pointing at the FlatMan screen.  This is used for choosing at which PA the rotator will start.</w:t>
+      </w:r>
+    </w:p>
+    <w:p>
+      <w:pPr>
+        <w:rPr>
+          <w:rFonts w:ascii="Arial" w:eastAsia="Arial" w:hAnsi="Arial" w:cs="Arial"/>
+          <w:sz w:val="24"/>
+        </w:rPr>
+      </w:pPr>
+      <w:r>
+        <w:rPr>
+          <w:rFonts w:ascii="Arial" w:eastAsia="Arial" w:hAnsi="Arial" w:cs="Arial"/>
+          <w:sz w:val="24"/>
+          <w:u w:val="single"/>
+        </w:rPr>
+        <w:t>FlatMan: Stage</w:t>
       </w:r>
       <w:r>
         <w:rPr>
@@ -4630,46 +3195,20 @@
           <w:sz w:val="24"/>
         </w:rPr>
       </w:pPr>
-      <w:proofErr w:type="spellStart"/>
-      <w:r>
-        <w:rPr>
-          <w:rFonts w:ascii="Arial" w:eastAsia="Arial" w:hAnsi="Arial" w:cs="Arial"/>
-          <w:sz w:val="24"/>
-          <w:u w:val="single"/>
-        </w:rPr>
-        <w:t>FlatMan</w:t>
-      </w:r>
-      <w:proofErr w:type="spellEnd"/>
-      <w:r>
-        <w:rPr>
-          <w:rFonts w:ascii="Arial" w:eastAsia="Arial" w:hAnsi="Arial" w:cs="Arial"/>
-          <w:sz w:val="24"/>
-          <w:u w:val="single"/>
-        </w:rPr>
-        <w:t>: Turn On</w:t>
-      </w:r>
-      <w:r>
-        <w:rPr>
-          <w:rFonts w:ascii="Arial" w:eastAsia="Arial" w:hAnsi="Arial" w:cs="Arial"/>
-          <w:sz w:val="24"/>
-        </w:rPr>
-        <w:t xml:space="preserve"> manually turns the </w:t>
-      </w:r>
-      <w:proofErr w:type="spellStart"/>
-      <w:r>
-        <w:rPr>
-          <w:rFonts w:ascii="Arial" w:eastAsia="Arial" w:hAnsi="Arial" w:cs="Arial"/>
-          <w:sz w:val="24"/>
-        </w:rPr>
-        <w:t>FlatMan</w:t>
-      </w:r>
-      <w:proofErr w:type="spellEnd"/>
-      <w:r>
-        <w:rPr>
-          <w:rFonts w:ascii="Arial" w:eastAsia="Arial" w:hAnsi="Arial" w:cs="Arial"/>
-          <w:sz w:val="24"/>
-        </w:rPr>
-        <w:t xml:space="preserve"> light on.</w:t>
+      <w:r>
+        <w:rPr>
+          <w:rFonts w:ascii="Arial" w:eastAsia="Arial" w:hAnsi="Arial" w:cs="Arial"/>
+          <w:sz w:val="24"/>
+          <w:u w:val="single"/>
+        </w:rPr>
+        <w:t>FlatMan: Turn On</w:t>
+      </w:r>
+      <w:r>
+        <w:rPr>
+          <w:rFonts w:ascii="Arial" w:eastAsia="Arial" w:hAnsi="Arial" w:cs="Arial"/>
+          <w:sz w:val="24"/>
+        </w:rPr>
+        <w:t xml:space="preserve"> manually turns the FlatMan light on.</w:t>
       </w:r>
     </w:p>
     <w:p>
@@ -4742,6 +3281,7 @@
       <w:r>
         <w:rPr>
           <w:rFonts w:ascii="Arial" w:eastAsia="Arial" w:hAnsi="Arial" w:cs="Arial"/>
+          <w:noProof/>
           <w:sz w:val="24"/>
         </w:rPr>
         <w:lastRenderedPageBreak/>
@@ -4840,23 +3380,7 @@
           <w:rFonts w:ascii="Arial" w:eastAsia="Arial" w:hAnsi="Arial" w:cs="Arial"/>
           <w:sz w:val="24"/>
         </w:rPr>
-        <w:t xml:space="preserve"> determines if </w:t>
-      </w:r>
-      <w:proofErr w:type="spellStart"/>
-      <w:r>
-        <w:rPr>
-          <w:rFonts w:ascii="Arial" w:eastAsia="Arial" w:hAnsi="Arial" w:cs="Arial"/>
-          <w:sz w:val="24"/>
-        </w:rPr>
-        <w:t>Humason</w:t>
-      </w:r>
-      <w:proofErr w:type="spellEnd"/>
-      <w:r>
-        <w:rPr>
-          <w:rFonts w:ascii="Arial" w:eastAsia="Arial" w:hAnsi="Arial" w:cs="Arial"/>
-          <w:sz w:val="24"/>
-        </w:rPr>
-        <w:t xml:space="preserve"> will run external scripts or executables at specific events during the session.  Selecting Auto Run will open the Auto Run Configuration screen below.</w:t>
+        <w:t xml:space="preserve"> determines if Humason will run external scripts or executables at specific events during the session.  Selecting Auto Run will open the Auto Run Configuration screen below.</w:t>
       </w:r>
     </w:p>
     <w:p>
@@ -4879,39 +3403,7 @@
           <w:rFonts w:ascii="Arial" w:eastAsia="Arial" w:hAnsi="Arial" w:cs="Arial"/>
           <w:sz w:val="24"/>
         </w:rPr>
-        <w:t xml:space="preserve"> will cause </w:t>
-      </w:r>
-      <w:proofErr w:type="spellStart"/>
-      <w:r>
-        <w:rPr>
-          <w:rFonts w:ascii="Arial" w:eastAsia="Arial" w:hAnsi="Arial" w:cs="Arial"/>
-          <w:sz w:val="24"/>
-        </w:rPr>
-        <w:t>Humason</w:t>
-      </w:r>
-      <w:proofErr w:type="spellEnd"/>
-      <w:r>
-        <w:rPr>
-          <w:rFonts w:ascii="Arial" w:eastAsia="Arial" w:hAnsi="Arial" w:cs="Arial"/>
-          <w:sz w:val="24"/>
-        </w:rPr>
-        <w:t xml:space="preserve"> to launch the script or application configured in the respective </w:t>
-      </w:r>
-      <w:proofErr w:type="spellStart"/>
-      <w:r>
-        <w:rPr>
-          <w:rFonts w:ascii="Arial" w:eastAsia="Arial" w:hAnsi="Arial" w:cs="Arial"/>
-          <w:sz w:val="24"/>
-        </w:rPr>
-        <w:t>AutoRun</w:t>
-      </w:r>
-      <w:proofErr w:type="spellEnd"/>
-      <w:r>
-        <w:rPr>
-          <w:rFonts w:ascii="Arial" w:eastAsia="Arial" w:hAnsi="Arial" w:cs="Arial"/>
-          <w:sz w:val="24"/>
-        </w:rPr>
-        <w:t xml:space="preserve"> Configuration dialog at the beginning of a session (Main Form: Start).  </w:t>
+        <w:t xml:space="preserve"> will cause Humason to launch the script or application configured in the respective AutoRun Configuration dialog at the beginning of a session (Main Form: Start).  </w:t>
       </w:r>
     </w:p>
     <w:p>
@@ -4934,39 +3426,7 @@
           <w:rFonts w:ascii="Arial" w:eastAsia="Arial" w:hAnsi="Arial" w:cs="Arial"/>
           <w:sz w:val="24"/>
         </w:rPr>
-        <w:t xml:space="preserve"> will cause </w:t>
-      </w:r>
-      <w:proofErr w:type="spellStart"/>
-      <w:r>
-        <w:rPr>
-          <w:rFonts w:ascii="Arial" w:eastAsia="Arial" w:hAnsi="Arial" w:cs="Arial"/>
-          <w:sz w:val="24"/>
-        </w:rPr>
-        <w:t>Humason</w:t>
-      </w:r>
-      <w:proofErr w:type="spellEnd"/>
-      <w:r>
-        <w:rPr>
-          <w:rFonts w:ascii="Arial" w:eastAsia="Arial" w:hAnsi="Arial" w:cs="Arial"/>
-          <w:sz w:val="24"/>
-        </w:rPr>
-        <w:t xml:space="preserve"> to launch the script or application configured in the respective </w:t>
-      </w:r>
-      <w:proofErr w:type="spellStart"/>
-      <w:r>
-        <w:rPr>
-          <w:rFonts w:ascii="Arial" w:eastAsia="Arial" w:hAnsi="Arial" w:cs="Arial"/>
-          <w:sz w:val="24"/>
-        </w:rPr>
-        <w:t>AutoRun</w:t>
-      </w:r>
-      <w:proofErr w:type="spellEnd"/>
-      <w:r>
-        <w:rPr>
-          <w:rFonts w:ascii="Arial" w:eastAsia="Arial" w:hAnsi="Arial" w:cs="Arial"/>
-          <w:sz w:val="24"/>
-        </w:rPr>
-        <w:t xml:space="preserve"> Configuration dialog at the start time of the first target loaded (Target Tab: Start).  </w:t>
+        <w:t xml:space="preserve"> will cause Humason to launch the script or application configured in the respective AutoRun Configuration dialog at the start time of the first target loaded (Target Tab: Start).  </w:t>
       </w:r>
     </w:p>
     <w:p>
@@ -4989,39 +3449,7 @@
           <w:rFonts w:ascii="Arial" w:eastAsia="Arial" w:hAnsi="Arial" w:cs="Arial"/>
           <w:sz w:val="24"/>
         </w:rPr>
-        <w:t xml:space="preserve"> will cause </w:t>
-      </w:r>
-      <w:proofErr w:type="spellStart"/>
-      <w:r>
-        <w:rPr>
-          <w:rFonts w:ascii="Arial" w:eastAsia="Arial" w:hAnsi="Arial" w:cs="Arial"/>
-          <w:sz w:val="24"/>
-        </w:rPr>
-        <w:t>Humason</w:t>
-      </w:r>
-      <w:proofErr w:type="spellEnd"/>
-      <w:r>
-        <w:rPr>
-          <w:rFonts w:ascii="Arial" w:eastAsia="Arial" w:hAnsi="Arial" w:cs="Arial"/>
-          <w:sz w:val="24"/>
-        </w:rPr>
-        <w:t xml:space="preserve"> to launch the script or application configured in the </w:t>
-      </w:r>
-      <w:proofErr w:type="spellStart"/>
-      <w:r>
-        <w:rPr>
-          <w:rFonts w:ascii="Arial" w:eastAsia="Arial" w:hAnsi="Arial" w:cs="Arial"/>
-          <w:sz w:val="24"/>
-        </w:rPr>
-        <w:t>AutoRun</w:t>
-      </w:r>
-      <w:proofErr w:type="spellEnd"/>
-      <w:r>
-        <w:rPr>
-          <w:rFonts w:ascii="Arial" w:eastAsia="Arial" w:hAnsi="Arial" w:cs="Arial"/>
-          <w:sz w:val="24"/>
-        </w:rPr>
-        <w:t xml:space="preserve"> Configuration dialog after the completion of the session (Target Tab: Done) or at first daylight (Target Tab: Dawn) whichever comes first.</w:t>
+        <w:t xml:space="preserve"> will cause Humason to launch the script or application configured in the AutoRun Configuration dialog after the completion of the session (Target Tab: Done) or at first daylight (Target Tab: Dawn) whichever comes first.</w:t>
       </w:r>
     </w:p>
     <w:p>
@@ -5060,25 +3488,7 @@
           <w:sz w:val="24"/>
           <w:u w:val="single"/>
         </w:rPr>
-        <w:t xml:space="preserve">Check Side </w:t>
-      </w:r>
-      <w:proofErr w:type="gramStart"/>
-      <w:r>
-        <w:rPr>
-          <w:rFonts w:ascii="Arial" w:eastAsia="Arial" w:hAnsi="Arial" w:cs="Arial"/>
-          <w:sz w:val="24"/>
-          <w:u w:val="single"/>
-        </w:rPr>
-        <w:t>Of</w:t>
-      </w:r>
-      <w:proofErr w:type="gramEnd"/>
-      <w:r>
-        <w:rPr>
-          <w:rFonts w:ascii="Arial" w:eastAsia="Arial" w:hAnsi="Arial" w:cs="Arial"/>
-          <w:sz w:val="24"/>
-          <w:u w:val="single"/>
-        </w:rPr>
-        <w:t xml:space="preserve"> Pier</w:t>
+        <w:t>Check Side Of Pier</w:t>
       </w:r>
       <w:r>
         <w:rPr>
@@ -5097,72 +3507,29 @@
           <w:u w:val="single"/>
         </w:rPr>
       </w:pPr>
-      <w:proofErr w:type="spellStart"/>
-      <w:r>
-        <w:rPr>
-          <w:rFonts w:ascii="Arial" w:eastAsia="Arial" w:hAnsi="Arial" w:cs="Arial"/>
-          <w:b/>
-          <w:sz w:val="24"/>
-          <w:u w:val="single"/>
-        </w:rPr>
-        <w:t>AutoRun</w:t>
-      </w:r>
-      <w:proofErr w:type="spellEnd"/>
-      <w:r>
-        <w:rPr>
-          <w:rFonts w:ascii="Arial" w:eastAsia="Arial" w:hAnsi="Arial" w:cs="Arial"/>
-          <w:b/>
-          <w:sz w:val="24"/>
-          <w:u w:val="single"/>
-        </w:rPr>
-        <w:t xml:space="preserve"> Configuration </w:t>
-      </w:r>
-    </w:p>
-    <w:p>
-      <w:pPr>
-        <w:rPr>
-          <w:rFonts w:ascii="Arial" w:eastAsia="Arial" w:hAnsi="Arial" w:cs="Arial"/>
-          <w:sz w:val="24"/>
-        </w:rPr>
-      </w:pPr>
-      <w:r>
-        <w:rPr>
-          <w:rFonts w:ascii="Arial" w:eastAsia="Arial" w:hAnsi="Arial" w:cs="Arial"/>
-          <w:sz w:val="24"/>
-        </w:rPr>
-        <w:t xml:space="preserve">The </w:t>
-      </w:r>
-      <w:proofErr w:type="spellStart"/>
-      <w:r>
-        <w:rPr>
-          <w:rFonts w:ascii="Arial" w:eastAsia="Arial" w:hAnsi="Arial" w:cs="Arial"/>
-          <w:sz w:val="24"/>
-        </w:rPr>
-        <w:t>AutoRun</w:t>
-      </w:r>
-      <w:proofErr w:type="spellEnd"/>
-      <w:r>
-        <w:rPr>
-          <w:rFonts w:ascii="Arial" w:eastAsia="Arial" w:hAnsi="Arial" w:cs="Arial"/>
-          <w:sz w:val="24"/>
-        </w:rPr>
-        <w:t xml:space="preserve"> Configuration screen uses dialogs to set the location of the scripts or executables to be run with </w:t>
-      </w:r>
-      <w:proofErr w:type="spellStart"/>
-      <w:r>
-        <w:rPr>
-          <w:rFonts w:ascii="Arial" w:eastAsia="Arial" w:hAnsi="Arial" w:cs="Arial"/>
-          <w:sz w:val="24"/>
-        </w:rPr>
-        <w:t>AutoRun</w:t>
-      </w:r>
-      <w:proofErr w:type="spellEnd"/>
-      <w:r>
-        <w:rPr>
-          <w:rFonts w:ascii="Arial" w:eastAsia="Arial" w:hAnsi="Arial" w:cs="Arial"/>
-          <w:sz w:val="24"/>
-        </w:rPr>
-        <w:t xml:space="preserve"> times.  Although the browser dialogs will show complete file paths, the respective fields will only show the filename.</w:t>
+      <w:r>
+        <w:rPr>
+          <w:rFonts w:ascii="Arial" w:eastAsia="Arial" w:hAnsi="Arial" w:cs="Arial"/>
+          <w:b/>
+          <w:sz w:val="24"/>
+          <w:u w:val="single"/>
+        </w:rPr>
+        <w:t xml:space="preserve">AutoRun Configuration </w:t>
+      </w:r>
+    </w:p>
+    <w:p>
+      <w:pPr>
+        <w:rPr>
+          <w:rFonts w:ascii="Arial" w:eastAsia="Arial" w:hAnsi="Arial" w:cs="Arial"/>
+          <w:sz w:val="24"/>
+        </w:rPr>
+      </w:pPr>
+      <w:r>
+        <w:rPr>
+          <w:rFonts w:ascii="Arial" w:eastAsia="Arial" w:hAnsi="Arial" w:cs="Arial"/>
+          <w:sz w:val="24"/>
+        </w:rPr>
+        <w:t>The AutoRun Configuration screen uses dialogs to set the location of the scripts or executables to be run with AutoRun times.  Although the browser dialogs will show complete file paths, the respective fields will only show the filename.</w:t>
       </w:r>
     </w:p>
     <w:p>
@@ -5187,39 +3554,7 @@
           <w:rFonts w:ascii="Arial" w:eastAsia="Arial" w:hAnsi="Arial" w:cs="Arial"/>
           <w:sz w:val="24"/>
         </w:rPr>
-        <w:t xml:space="preserve"> determines if </w:t>
-      </w:r>
-      <w:proofErr w:type="spellStart"/>
-      <w:r>
-        <w:rPr>
-          <w:rFonts w:ascii="Arial" w:eastAsia="Arial" w:hAnsi="Arial" w:cs="Arial"/>
-          <w:sz w:val="24"/>
-        </w:rPr>
-        <w:t>Humason</w:t>
-      </w:r>
-      <w:proofErr w:type="spellEnd"/>
-      <w:r>
-        <w:rPr>
-          <w:rFonts w:ascii="Arial" w:eastAsia="Arial" w:hAnsi="Arial" w:cs="Arial"/>
-          <w:sz w:val="24"/>
-        </w:rPr>
-        <w:t xml:space="preserve"> will suspend until the script or executable closes.  Unchecking wait allows for concurrent applications to be started and execute while </w:t>
-      </w:r>
-      <w:proofErr w:type="spellStart"/>
-      <w:r>
-        <w:rPr>
-          <w:rFonts w:ascii="Arial" w:eastAsia="Arial" w:hAnsi="Arial" w:cs="Arial"/>
-          <w:sz w:val="24"/>
-        </w:rPr>
-        <w:t>Humason</w:t>
-      </w:r>
-      <w:proofErr w:type="spellEnd"/>
-      <w:r>
-        <w:rPr>
-          <w:rFonts w:ascii="Arial" w:eastAsia="Arial" w:hAnsi="Arial" w:cs="Arial"/>
-          <w:sz w:val="24"/>
-        </w:rPr>
-        <w:t xml:space="preserve"> is running.</w:t>
+        <w:t xml:space="preserve"> determines if Humason will suspend until the script or executable closes.  Unchecking wait allows for concurrent applications to be started and execute while Humason is running.</w:t>
       </w:r>
       <w:r>
         <w:rPr>
@@ -5272,6 +3607,7 @@
       <w:r>
         <w:rPr>
           <w:rFonts w:ascii="Arial" w:eastAsia="Arial" w:hAnsi="Arial" w:cs="Arial"/>
+          <w:noProof/>
           <w:sz w:val="24"/>
           <w:u w:val="single"/>
         </w:rPr>
@@ -5488,18 +3824,8 @@
           <w:sz w:val="24"/>
           <w:u w:val="single"/>
         </w:rPr>
-        <w:t xml:space="preserve">Guider: Use </w:t>
-      </w:r>
-      <w:proofErr w:type="spellStart"/>
-      <w:r>
-        <w:rPr>
-          <w:rFonts w:ascii="Arial" w:eastAsia="Arial" w:hAnsi="Arial" w:cs="Arial"/>
-          <w:sz w:val="24"/>
-          <w:u w:val="single"/>
-        </w:rPr>
-        <w:t>AutoGuide</w:t>
-      </w:r>
-      <w:proofErr w:type="spellEnd"/>
+        <w:t>Guider: Use AutoGuide</w:t>
+      </w:r>
       <w:r>
         <w:rPr>
           <w:rFonts w:ascii="Arial" w:eastAsia="Arial" w:hAnsi="Arial" w:cs="Arial"/>
@@ -5521,18 +3847,8 @@
           <w:sz w:val="24"/>
           <w:u w:val="single"/>
         </w:rPr>
-        <w:t xml:space="preserve">Guider: </w:t>
-      </w:r>
-      <w:proofErr w:type="spellStart"/>
-      <w:r>
-        <w:rPr>
-          <w:rFonts w:ascii="Arial" w:eastAsia="Arial" w:hAnsi="Arial" w:cs="Arial"/>
-          <w:sz w:val="24"/>
-          <w:u w:val="single"/>
-        </w:rPr>
-        <w:t>AutoDark</w:t>
-      </w:r>
-      <w:proofErr w:type="spellEnd"/>
+        <w:t>Guider: AutoDark</w:t>
+      </w:r>
       <w:r>
         <w:rPr>
           <w:rFonts w:ascii="Arial" w:eastAsia="Arial" w:hAnsi="Arial" w:cs="Arial"/>
@@ -5777,6 +4093,7 @@
       <w:r>
         <w:rPr>
           <w:rFonts w:ascii="Arial" w:eastAsia="Arial" w:hAnsi="Arial" w:cs="Arial"/>
+          <w:noProof/>
           <w:sz w:val="24"/>
         </w:rPr>
         <w:drawing>
@@ -5943,23 +4260,7 @@
           <w:rFonts w:ascii="Arial" w:eastAsia="Arial" w:hAnsi="Arial" w:cs="Arial"/>
           <w:sz w:val="24"/>
         </w:rPr>
-        <w:t xml:space="preserve"> sets the filter to be used for </w:t>
-      </w:r>
-      <w:proofErr w:type="gramStart"/>
-      <w:r>
-        <w:rPr>
-          <w:rFonts w:ascii="Arial" w:eastAsia="Arial" w:hAnsi="Arial" w:cs="Arial"/>
-          <w:sz w:val="24"/>
-        </w:rPr>
-        <w:t>autofocus</w:t>
-      </w:r>
-      <w:proofErr w:type="gramEnd"/>
-      <w:r>
-        <w:rPr>
-          <w:rFonts w:ascii="Arial" w:eastAsia="Arial" w:hAnsi="Arial" w:cs="Arial"/>
-          <w:sz w:val="24"/>
-        </w:rPr>
-        <w:t xml:space="preserve"> in TSX.</w:t>
+        <w:t xml:space="preserve"> sets the filter to be used for autofocus in TSX.</w:t>
       </w:r>
     </w:p>
     <w:p>
@@ -5982,23 +4283,7 @@
           <w:rFonts w:ascii="Arial" w:eastAsia="Arial" w:hAnsi="Arial" w:cs="Arial"/>
           <w:sz w:val="24"/>
         </w:rPr>
-        <w:t xml:space="preserve"> sets the initial exposure to be used for </w:t>
-      </w:r>
-      <w:proofErr w:type="gramStart"/>
-      <w:r>
-        <w:rPr>
-          <w:rFonts w:ascii="Arial" w:eastAsia="Arial" w:hAnsi="Arial" w:cs="Arial"/>
-          <w:sz w:val="24"/>
-        </w:rPr>
-        <w:t>autofocus</w:t>
-      </w:r>
-      <w:proofErr w:type="gramEnd"/>
-      <w:r>
-        <w:rPr>
-          <w:rFonts w:ascii="Arial" w:eastAsia="Arial" w:hAnsi="Arial" w:cs="Arial"/>
-          <w:sz w:val="24"/>
-        </w:rPr>
-        <w:t xml:space="preserve"> in TSX.</w:t>
+        <w:t xml:space="preserve"> sets the initial exposure to be used for autofocus in TSX.</w:t>
       </w:r>
     </w:p>
     <w:p>
@@ -6069,6 +4354,7 @@
       <w:r>
         <w:rPr>
           <w:rFonts w:ascii="Arial" w:eastAsia="Arial" w:hAnsi="Arial" w:cs="Arial"/>
+          <w:noProof/>
           <w:sz w:val="24"/>
         </w:rPr>
         <w:lastRenderedPageBreak/>
@@ -6139,37 +4425,12 @@
           <w:sz w:val="24"/>
         </w:rPr>
       </w:pPr>
-      <w:proofErr w:type="spellStart"/>
-      <w:r>
-        <w:rPr>
-          <w:rFonts w:ascii="Arial" w:eastAsia="Arial" w:hAnsi="Arial" w:cs="Arial"/>
-          <w:sz w:val="24"/>
-        </w:rPr>
-        <w:t>Humason</w:t>
-      </w:r>
-      <w:proofErr w:type="spellEnd"/>
-      <w:r>
-        <w:rPr>
-          <w:rFonts w:ascii="Arial" w:eastAsia="Arial" w:hAnsi="Arial" w:cs="Arial"/>
-          <w:sz w:val="24"/>
-        </w:rPr>
-        <w:t xml:space="preserve"> performs an extensive set of guider operations beyond the basics provided by TSX.  </w:t>
-      </w:r>
-      <w:proofErr w:type="spellStart"/>
-      <w:r>
-        <w:rPr>
-          <w:rFonts w:ascii="Arial" w:eastAsia="Arial" w:hAnsi="Arial" w:cs="Arial"/>
-          <w:sz w:val="24"/>
-        </w:rPr>
-        <w:t>Humason</w:t>
-      </w:r>
-      <w:proofErr w:type="spellEnd"/>
-      <w:r>
-        <w:rPr>
-          <w:rFonts w:ascii="Arial" w:eastAsia="Arial" w:hAnsi="Arial" w:cs="Arial"/>
-          <w:sz w:val="24"/>
-        </w:rPr>
-        <w:t xml:space="preserve"> takes a guider image, finds an optimal guide star (without neighbors and away from frame edge), adjusts the exposure to be close to a set ADU. In addition, the tools allow the user to calibrate in place or automatically select and slew to a decent guide star in the locale for calibration.  These values will then be used during the actual imaging session, as needed.</w:t>
+      <w:r>
+        <w:rPr>
+          <w:rFonts w:ascii="Arial" w:eastAsia="Arial" w:hAnsi="Arial" w:cs="Arial"/>
+          <w:sz w:val="24"/>
+        </w:rPr>
+        <w:t>Humason performs an extensive set of guider operations beyond the basics provided by TSX.  Humason takes a guider image, finds an optimal guide star (without neighbors and away from frame edge), adjusts the exposure to be close to a set ADU. In addition, the tools allow the user to calibrate in place or automatically select and slew to a decent guide star in the locale for calibration.  These values will then be used during the actual imaging session, as needed.</w:t>
       </w:r>
     </w:p>
     <w:p>
@@ -6353,39 +4614,7 @@
           <w:rFonts w:ascii="Arial" w:eastAsia="Arial" w:hAnsi="Arial" w:cs="Arial"/>
           <w:sz w:val="24"/>
         </w:rPr>
-        <w:t xml:space="preserve"> takes an </w:t>
-      </w:r>
-      <w:proofErr w:type="gramStart"/>
-      <w:r>
-        <w:rPr>
-          <w:rFonts w:ascii="Arial" w:eastAsia="Arial" w:hAnsi="Arial" w:cs="Arial"/>
-          <w:sz w:val="24"/>
-        </w:rPr>
-        <w:t>runs</w:t>
-      </w:r>
-      <w:proofErr w:type="gramEnd"/>
-      <w:r>
-        <w:rPr>
-          <w:rFonts w:ascii="Arial" w:eastAsia="Arial" w:hAnsi="Arial" w:cs="Arial"/>
-          <w:sz w:val="24"/>
-        </w:rPr>
-        <w:t xml:space="preserve"> an algorithm that picks the “best” guide star from the guider image.  The selected guide star will be no closer to the edge of the image than Edge Margin and have no visible neighbors within the </w:t>
-      </w:r>
-      <w:proofErr w:type="spellStart"/>
-      <w:r>
-        <w:rPr>
-          <w:rFonts w:ascii="Arial" w:eastAsia="Arial" w:hAnsi="Arial" w:cs="Arial"/>
-          <w:sz w:val="24"/>
-        </w:rPr>
-        <w:t>trackbox</w:t>
-      </w:r>
-      <w:proofErr w:type="spellEnd"/>
-      <w:r>
-        <w:rPr>
-          <w:rFonts w:ascii="Arial" w:eastAsia="Arial" w:hAnsi="Arial" w:cs="Arial"/>
-          <w:sz w:val="24"/>
-        </w:rPr>
-        <w:t xml:space="preserve"> size.  The Guide Star coordinates are displayed in the box to the right.</w:t>
+        <w:t xml:space="preserve"> takes an runs an algorithm that picks the “best” guide star from the guider image.  The selected guide star will be no closer to the edge of the image than Edge Margin and have no visible neighbors within the trackbox size.  The Guide Star coordinates are displayed in the box to the right.</w:t>
       </w:r>
     </w:p>
     <w:p>
@@ -6464,7 +4693,6 @@
           <w:sz w:val="24"/>
         </w:rPr>
       </w:pPr>
-      <w:proofErr w:type="spellStart"/>
       <w:r>
         <w:rPr>
           <w:rFonts w:ascii="Arial" w:eastAsia="Arial" w:hAnsi="Arial" w:cs="Arial"/>
@@ -6473,7 +4701,6 @@
         </w:rPr>
         <w:t>AutoCalibrate</w:t>
       </w:r>
-      <w:proofErr w:type="spellEnd"/>
       <w:r>
         <w:rPr>
           <w:rFonts w:ascii="Arial" w:eastAsia="Arial" w:hAnsi="Arial" w:cs="Arial"/>
@@ -6549,23 +4776,7 @@
           <w:rFonts w:ascii="Arial" w:eastAsia="Arial" w:hAnsi="Arial" w:cs="Arial"/>
           <w:sz w:val="24"/>
         </w:rPr>
-        <w:t xml:space="preserve"> causes a subframe 3x the size of X Sec and Y Sec to </w:t>
-      </w:r>
-      <w:proofErr w:type="spellStart"/>
-      <w:r>
-        <w:rPr>
-          <w:rFonts w:ascii="Arial" w:eastAsia="Arial" w:hAnsi="Arial" w:cs="Arial"/>
-          <w:sz w:val="24"/>
-        </w:rPr>
-        <w:t>placed</w:t>
-      </w:r>
-      <w:proofErr w:type="spellEnd"/>
-      <w:r>
-        <w:rPr>
-          <w:rFonts w:ascii="Arial" w:eastAsia="Arial" w:hAnsi="Arial" w:cs="Arial"/>
-          <w:sz w:val="24"/>
-        </w:rPr>
-        <w:t xml:space="preserve"> around the guide star location for calibration.  This subframe will mask off nearby stars and hot pixels.  This feature relies on having a properly constructed FOVI for the guide camera.  See AtGuider2 documentation for details.</w:t>
+        <w:t xml:space="preserve"> causes a subframe 3x the size of X Sec and Y Sec to placed around the guide star location for calibration.  This subframe will mask off nearby stars and hot pixels.  This feature relies on having a properly constructed FOVI for the guide camera.  See AtGuider2 documentation for details.</w:t>
       </w:r>
     </w:p>
     <w:p>
@@ -6622,6 +4833,7 @@
       <w:r>
         <w:rPr>
           <w:rFonts w:ascii="Arial" w:eastAsia="Arial" w:hAnsi="Arial" w:cs="Arial"/>
+          <w:noProof/>
           <w:sz w:val="24"/>
         </w:rPr>
         <w:lastRenderedPageBreak/>
@@ -6881,23 +5093,7 @@
           <w:rFonts w:ascii="Arial" w:eastAsia="Arial" w:hAnsi="Arial" w:cs="Arial"/>
           <w:sz w:val="24"/>
         </w:rPr>
-        <w:t xml:space="preserve"> determines the direction rotated when driven to a positive value.  </w:t>
-      </w:r>
-      <w:proofErr w:type="spellStart"/>
-      <w:r>
-        <w:rPr>
-          <w:rFonts w:ascii="Arial" w:eastAsia="Arial" w:hAnsi="Arial" w:cs="Arial"/>
-          <w:sz w:val="24"/>
-        </w:rPr>
-        <w:t>Humason</w:t>
-      </w:r>
-      <w:proofErr w:type="spellEnd"/>
-      <w:r>
-        <w:rPr>
-          <w:rFonts w:ascii="Arial" w:eastAsia="Arial" w:hAnsi="Arial" w:cs="Arial"/>
-          <w:sz w:val="24"/>
-        </w:rPr>
-        <w:t xml:space="preserve"> performs a plate solve for Image PA, tells TSX to rotate in a positive direction, performs another plate solve for Image PA, then determines if the effective rotation was in a CW or CCW direction.</w:t>
+        <w:t xml:space="preserve"> determines the direction rotated when driven to a positive value.  Humason performs a plate solve for Image PA, tells TSX to rotate in a positive direction, performs another plate solve for Image PA, then determines if the effective rotation was in a CW or CCW direction.</w:t>
       </w:r>
     </w:p>
     <w:p>
@@ -7052,6 +5248,7 @@
       <w:r>
         <w:rPr>
           <w:rFonts w:ascii="Arial" w:eastAsia="Arial" w:hAnsi="Arial" w:cs="Arial"/>
+          <w:noProof/>
           <w:sz w:val="24"/>
         </w:rPr>
         <w:lastRenderedPageBreak/>
@@ -7112,16 +5309,7 @@
           <w:sz w:val="24"/>
           <w:u w:val="single"/>
         </w:rPr>
-        <w:t>Dome</w:t>
-      </w:r>
-      <w:r>
-        <w:rPr>
-          <w:rFonts w:ascii="Arial" w:eastAsia="Arial" w:hAnsi="Arial" w:cs="Arial"/>
-          <w:b/>
-          <w:sz w:val="24"/>
-          <w:u w:val="single"/>
-        </w:rPr>
-        <w:t xml:space="preserve"> Tab</w:t>
+        <w:t>Dome Tab</w:t>
       </w:r>
     </w:p>
     <w:p>
@@ -7184,18 +5372,18 @@
         </w:rPr>
         <w:lastRenderedPageBreak/>
         <w:drawing>
-          <wp:anchor distT="0" distB="0" distL="114300" distR="114300" simplePos="0" relativeHeight="251676672" behindDoc="0" locked="0" layoutInCell="1" allowOverlap="1" wp14:anchorId="25269854" wp14:editId="2D52B235">
+          <wp:anchor distT="0" distB="0" distL="114300" distR="114300" simplePos="0" relativeHeight="251656192" behindDoc="0" locked="0" layoutInCell="1" allowOverlap="1" wp14:anchorId="7CDA6A9A" wp14:editId="024B7585">
             <wp:simplePos x="0" y="0"/>
             <wp:positionH relativeFrom="column">
-              <wp:posOffset>4396740</wp:posOffset>
+              <wp:posOffset>3981450</wp:posOffset>
             </wp:positionH>
             <wp:positionV relativeFrom="paragraph">
-              <wp:posOffset>5217</wp:posOffset>
+              <wp:posOffset>9525</wp:posOffset>
             </wp:positionV>
-            <wp:extent cx="1549582" cy="3020637"/>
+            <wp:extent cx="1964325" cy="3810000"/>
             <wp:effectExtent l="0" t="0" r="0" b="0"/>
             <wp:wrapSquare wrapText="bothSides"/>
-            <wp:docPr id="13" name="Picture 13" descr="Shape&#10;&#10;Description automatically generated"/>
+            <wp:docPr id="11" name="Picture 11" descr="Graphical user interface&#10;&#10;Description automatically generated"/>
             <wp:cNvGraphicFramePr>
               <a:graphicFrameLocks xmlns:a="http://schemas.openxmlformats.org/drawingml/2006/main" noChangeAspect="1"/>
             </wp:cNvGraphicFramePr>
@@ -7203,7 +5391,7 @@
               <a:graphicData uri="http://schemas.openxmlformats.org/drawingml/2006/picture">
                 <pic:pic xmlns:pic="http://schemas.openxmlformats.org/drawingml/2006/picture">
                   <pic:nvPicPr>
-                    <pic:cNvPr id="13" name="Picture 13" descr="Shape&#10;&#10;Description automatically generated"/>
+                    <pic:cNvPr id="11" name="Picture 11" descr="Graphical user interface&#10;&#10;Description automatically generated"/>
                     <pic:cNvPicPr/>
                   </pic:nvPicPr>
                   <pic:blipFill>
@@ -7221,7 +5409,7 @@
                   <pic:spPr>
                     <a:xfrm>
                       <a:off x="0" y="0"/>
-                      <a:ext cx="1549582" cy="3020637"/>
+                      <a:ext cx="1964325" cy="3810000"/>
                     </a:xfrm>
                     <a:prstGeom prst="rect">
                       <a:avLst/>
@@ -7255,23 +5443,7 @@
           <w:rFonts w:ascii="Arial" w:eastAsia="Arial" w:hAnsi="Arial" w:cs="Arial"/>
           <w:sz w:val="24"/>
         </w:rPr>
-        <w:t xml:space="preserve">The Options window allows a user to choose to enable (or disable) Power Management and Rotator </w:t>
-      </w:r>
-      <w:proofErr w:type="gramStart"/>
-      <w:r>
-        <w:rPr>
-          <w:rFonts w:ascii="Arial" w:eastAsia="Arial" w:hAnsi="Arial" w:cs="Arial"/>
-          <w:sz w:val="24"/>
-        </w:rPr>
-        <w:t>functions as a whole</w:t>
-      </w:r>
-      <w:proofErr w:type="gramEnd"/>
-      <w:r>
-        <w:rPr>
-          <w:rFonts w:ascii="Arial" w:eastAsia="Arial" w:hAnsi="Arial" w:cs="Arial"/>
-          <w:sz w:val="24"/>
-        </w:rPr>
-        <w:t>.  If disabled, the Tabs associated with these capabilities will also be suppressed.</w:t>
+        <w:t>The Options window allows a user to choose to enable (or disable) Power Management and Rotator functions as a whole.  If disabled, the Tabs associated with these capabilities will also be suppressed.</w:t>
       </w:r>
     </w:p>
     <w:p>
@@ -7294,126 +5466,105 @@
           <w:rFonts w:ascii="Arial" w:eastAsia="Arial" w:hAnsi="Arial" w:cs="Arial"/>
           <w:sz w:val="24"/>
         </w:rPr>
+        <w:t xml:space="preserve"> enables the Rotator Tab.  For Humason to use a rotator during a session, the </w:t>
+      </w:r>
+      <w:r>
+        <w:rPr>
+          <w:rFonts w:ascii="Arial" w:eastAsia="Arial" w:hAnsi="Arial" w:cs="Arial"/>
+          <w:sz w:val="24"/>
+          <w:u w:val="single"/>
+        </w:rPr>
+        <w:t>Use Rotator</w:t>
+      </w:r>
+      <w:r>
+        <w:rPr>
+          <w:rFonts w:ascii="Arial" w:eastAsia="Arial" w:hAnsi="Arial" w:cs="Arial"/>
+          <w:sz w:val="24"/>
+        </w:rPr>
+        <w:t xml:space="preserve"> check box on the Devices Tab must also be checked.</w:t>
+      </w:r>
+    </w:p>
+    <w:p>
+      <w:pPr>
+        <w:rPr>
+          <w:rFonts w:ascii="Arial" w:eastAsia="Arial" w:hAnsi="Arial" w:cs="Arial"/>
+          <w:sz w:val="24"/>
+        </w:rPr>
+      </w:pPr>
+      <w:r>
+        <w:rPr>
+          <w:rFonts w:ascii="Arial" w:eastAsia="Arial" w:hAnsi="Arial" w:cs="Arial"/>
+          <w:sz w:val="24"/>
+          <w:u w:val="single"/>
+        </w:rPr>
+        <w:t>Has Weather Monitor</w:t>
+      </w:r>
+      <w:r>
+        <w:rPr>
+          <w:rFonts w:ascii="Arial" w:eastAsia="Arial" w:hAnsi="Arial" w:cs="Arial"/>
+          <w:sz w:val="24"/>
+        </w:rPr>
+        <w:t xml:space="preserve"> enables the checking of weather conditions through an AAG CloudWatcher (or equivalent) data file.  Upon checking, a dialog will pop up for setting a path to that file.</w:t>
+      </w:r>
+    </w:p>
+    <w:p>
+      <w:pPr>
+        <w:rPr>
+          <w:rFonts w:ascii="Arial" w:eastAsia="Arial" w:hAnsi="Arial" w:cs="Arial"/>
+          <w:sz w:val="24"/>
+        </w:rPr>
+      </w:pPr>
+      <w:r>
+        <w:rPr>
+          <w:rFonts w:ascii="Arial" w:eastAsia="Arial" w:hAnsi="Arial" w:cs="Arial"/>
+          <w:sz w:val="24"/>
+          <w:u w:val="single"/>
+        </w:rPr>
+        <w:t>Has Dome AddOn</w:t>
+      </w:r>
+      <w:r>
+        <w:rPr>
+          <w:rFonts w:ascii="Arial" w:eastAsia="Arial" w:hAnsi="Arial" w:cs="Arial"/>
+          <w:sz w:val="24"/>
+        </w:rPr>
+        <w:t xml:space="preserve"> enables the dome control, primarily used in conjunction with the Weather Monitor, but also to enable response delays after slews to allow the dome rotation to catch up before imaging starts in certain situations.</w:t>
+      </w:r>
+    </w:p>
+    <w:p>
+      <w:pPr>
+        <w:rPr>
+          <w:rFonts w:ascii="Arial" w:eastAsia="Arial" w:hAnsi="Arial" w:cs="Arial"/>
+          <w:sz w:val="24"/>
+        </w:rPr>
+      </w:pPr>
+      <w:r>
+        <w:rPr>
+          <w:rFonts w:ascii="Arial" w:eastAsia="Arial" w:hAnsi="Arial" w:cs="Arial"/>
+          <w:sz w:val="24"/>
+          <w:u w:val="single"/>
+        </w:rPr>
+        <w:t>Image Reduction</w:t>
+      </w:r>
+      <w:r>
+        <w:rPr>
+          <w:rFonts w:ascii="Arial" w:eastAsia="Arial" w:hAnsi="Arial" w:cs="Arial"/>
+          <w:sz w:val="24"/>
+        </w:rPr>
         <w:t xml:space="preserve"> </w:t>
       </w:r>
-      <w:proofErr w:type="gramStart"/>
-      <w:r>
-        <w:rPr>
-          <w:rFonts w:ascii="Arial" w:eastAsia="Arial" w:hAnsi="Arial" w:cs="Arial"/>
-          <w:sz w:val="24"/>
-        </w:rPr>
-        <w:t>enables</w:t>
-      </w:r>
-      <w:proofErr w:type="gramEnd"/>
-      <w:r>
-        <w:rPr>
-          <w:rFonts w:ascii="Arial" w:eastAsia="Arial" w:hAnsi="Arial" w:cs="Arial"/>
-          <w:sz w:val="24"/>
-        </w:rPr>
-        <w:t xml:space="preserve"> the Rotator Tab.  For </w:t>
-      </w:r>
-      <w:proofErr w:type="spellStart"/>
-      <w:r>
-        <w:rPr>
-          <w:rFonts w:ascii="Arial" w:eastAsia="Arial" w:hAnsi="Arial" w:cs="Arial"/>
-          <w:sz w:val="24"/>
-        </w:rPr>
-        <w:t>Humason</w:t>
-      </w:r>
-      <w:proofErr w:type="spellEnd"/>
-      <w:r>
-        <w:rPr>
-          <w:rFonts w:ascii="Arial" w:eastAsia="Arial" w:hAnsi="Arial" w:cs="Arial"/>
-          <w:sz w:val="24"/>
-        </w:rPr>
-        <w:t xml:space="preserve"> to use a rotator during a session, the </w:t>
-      </w:r>
-      <w:r>
-        <w:rPr>
-          <w:rFonts w:ascii="Arial" w:eastAsia="Arial" w:hAnsi="Arial" w:cs="Arial"/>
-          <w:sz w:val="24"/>
-          <w:u w:val="single"/>
-        </w:rPr>
-        <w:t>Use Rotator</w:t>
-      </w:r>
-      <w:r>
-        <w:rPr>
-          <w:rFonts w:ascii="Arial" w:eastAsia="Arial" w:hAnsi="Arial" w:cs="Arial"/>
-          <w:sz w:val="24"/>
-        </w:rPr>
-        <w:t xml:space="preserve"> check box on the Devices Tab must also be checked.</w:t>
-      </w:r>
-    </w:p>
-    <w:p>
-      <w:pPr>
-        <w:rPr>
-          <w:rFonts w:ascii="Arial" w:eastAsia="Arial" w:hAnsi="Arial" w:cs="Arial"/>
-          <w:sz w:val="24"/>
-        </w:rPr>
-      </w:pPr>
-      <w:r>
-        <w:rPr>
-          <w:rFonts w:ascii="Arial" w:eastAsia="Arial" w:hAnsi="Arial" w:cs="Arial"/>
-          <w:sz w:val="24"/>
-          <w:u w:val="single"/>
-        </w:rPr>
-        <w:t>Has Weather Monitor</w:t>
-      </w:r>
-      <w:r>
-        <w:rPr>
-          <w:rFonts w:ascii="Arial" w:eastAsia="Arial" w:hAnsi="Arial" w:cs="Arial"/>
-          <w:sz w:val="24"/>
-        </w:rPr>
-        <w:t xml:space="preserve"> enables the checking of weather conditions through an AAG </w:t>
-      </w:r>
-      <w:proofErr w:type="spellStart"/>
-      <w:r>
-        <w:rPr>
-          <w:rFonts w:ascii="Arial" w:eastAsia="Arial" w:hAnsi="Arial" w:cs="Arial"/>
-          <w:sz w:val="24"/>
-        </w:rPr>
-        <w:t>CloudWatcher</w:t>
-      </w:r>
-      <w:proofErr w:type="spellEnd"/>
-      <w:r>
-        <w:rPr>
-          <w:rFonts w:ascii="Arial" w:eastAsia="Arial" w:hAnsi="Arial" w:cs="Arial"/>
-          <w:sz w:val="24"/>
-        </w:rPr>
-        <w:t xml:space="preserve"> (or equivalent) data file.  Upon checking, a dialog will pop up for setting a path to that file.</w:t>
-      </w:r>
-    </w:p>
-    <w:p>
-      <w:pPr>
-        <w:rPr>
-          <w:rFonts w:ascii="Arial" w:eastAsia="Arial" w:hAnsi="Arial" w:cs="Arial"/>
-          <w:sz w:val="24"/>
-        </w:rPr>
-      </w:pPr>
-      <w:r>
-        <w:rPr>
-          <w:rFonts w:ascii="Arial" w:eastAsia="Arial" w:hAnsi="Arial" w:cs="Arial"/>
-          <w:sz w:val="24"/>
-          <w:u w:val="single"/>
-        </w:rPr>
-        <w:t xml:space="preserve">Has Dome </w:t>
-      </w:r>
-      <w:proofErr w:type="spellStart"/>
-      <w:r>
-        <w:rPr>
-          <w:rFonts w:ascii="Arial" w:eastAsia="Arial" w:hAnsi="Arial" w:cs="Arial"/>
-          <w:sz w:val="24"/>
-          <w:u w:val="single"/>
-        </w:rPr>
-        <w:t>AddOn</w:t>
-      </w:r>
-      <w:proofErr w:type="spellEnd"/>
-      <w:r>
-        <w:rPr>
-          <w:rFonts w:ascii="Arial" w:eastAsia="Arial" w:hAnsi="Arial" w:cs="Arial"/>
-          <w:sz w:val="24"/>
-        </w:rPr>
-        <w:t xml:space="preserve"> enables the dome control, primarily used in conjunction with the Weather Monitor, but also to enable response delays after slews to allow the dome rotation to catch up before imaging starts in certain situations.</w:t>
+      <w:r>
+        <w:rPr>
+          <w:rFonts w:ascii="Arial" w:eastAsia="Arial" w:hAnsi="Arial" w:cs="Arial"/>
+          <w:sz w:val="24"/>
+        </w:rPr>
+        <w:t xml:space="preserve">sets the type of </w:t>
+      </w:r>
+      <w:r>
+        <w:rPr>
+          <w:rFonts w:ascii="Arial" w:eastAsia="Arial" w:hAnsi="Arial" w:cs="Arial"/>
+          <w:sz w:val="24"/>
+        </w:rPr>
+        <w:t>noise reduction to be applied to each type of imaging, None, AutoDark or Full Calibration.</w:t>
       </w:r>
     </w:p>
     <w:p>
@@ -7483,53 +5634,12 @@
           <w:sz w:val="24"/>
         </w:rPr>
       </w:pPr>
-      <w:proofErr w:type="spellStart"/>
-      <w:r>
-        <w:rPr>
-          <w:rFonts w:ascii="Arial" w:eastAsia="Arial" w:hAnsi="Arial" w:cs="Arial"/>
-          <w:sz w:val="24"/>
-        </w:rPr>
-        <w:t>Humason</w:t>
-      </w:r>
-      <w:proofErr w:type="spellEnd"/>
-      <w:r>
-        <w:rPr>
-          <w:rFonts w:ascii="Arial" w:eastAsia="Arial" w:hAnsi="Arial" w:cs="Arial"/>
-          <w:sz w:val="24"/>
-        </w:rPr>
-        <w:t xml:space="preserve"> is a Windows Forms executable, written in C#.  The app requires </w:t>
-      </w:r>
-      <w:proofErr w:type="spellStart"/>
-      <w:r>
-        <w:rPr>
-          <w:rFonts w:ascii="Arial" w:eastAsia="Arial" w:hAnsi="Arial" w:cs="Arial"/>
-          <w:sz w:val="24"/>
-        </w:rPr>
-        <w:t>TheSkyX</w:t>
-      </w:r>
-      <w:proofErr w:type="spellEnd"/>
-      <w:r>
-        <w:rPr>
-          <w:rFonts w:ascii="Arial" w:eastAsia="Arial" w:hAnsi="Arial" w:cs="Arial"/>
-          <w:sz w:val="24"/>
-        </w:rPr>
-        <w:t xml:space="preserve"> Pro (Build 11360 or later).  The application runs as an uncertified, standalone application under Windows 7, 8 and 10.  </w:t>
-      </w:r>
-      <w:proofErr w:type="spellStart"/>
-      <w:r>
-        <w:rPr>
-          <w:rFonts w:ascii="Arial" w:eastAsia="Arial" w:hAnsi="Arial" w:cs="Arial"/>
-          <w:sz w:val="24"/>
-        </w:rPr>
-        <w:t>Humason</w:t>
-      </w:r>
-      <w:proofErr w:type="spellEnd"/>
-      <w:r>
-        <w:rPr>
-          <w:rFonts w:ascii="Arial" w:eastAsia="Arial" w:hAnsi="Arial" w:cs="Arial"/>
-          <w:sz w:val="24"/>
-        </w:rPr>
-        <w:t xml:space="preserve"> requires .NET 4.8.0 Runtime (</w:t>
+      <w:r>
+        <w:rPr>
+          <w:rFonts w:ascii="Arial" w:eastAsia="Arial" w:hAnsi="Arial" w:cs="Arial"/>
+          <w:sz w:val="24"/>
+        </w:rPr>
+        <w:t>Humason is a Windows Forms executable, written in C#.  The app requires TheSkyX Pro (Build 11360 or later).  The application runs as an uncertified, standalone application under Windows 7, 8 and 10.  Humason requires .NET 4.8.0 Runtime (</w:t>
       </w:r>
       <w:hyperlink r:id="rId21">
         <w:r>
@@ -7587,39 +5697,7 @@
           <w:rFonts w:ascii="Arial" w:eastAsia="Arial" w:hAnsi="Arial" w:cs="Arial"/>
           <w:sz w:val="24"/>
         </w:rPr>
-        <w:t>Download the Humason_Exe.zip and open. Run "Setup.exe".  Upon completion, an application icon will have been added to the start menu under the category "</w:t>
-      </w:r>
-      <w:proofErr w:type="spellStart"/>
-      <w:r>
-        <w:rPr>
-          <w:rFonts w:ascii="Arial" w:eastAsia="Arial" w:hAnsi="Arial" w:cs="Arial"/>
-          <w:sz w:val="24"/>
-        </w:rPr>
-        <w:t>TSXToolKit</w:t>
-      </w:r>
-      <w:proofErr w:type="spellEnd"/>
-      <w:r>
-        <w:rPr>
-          <w:rFonts w:ascii="Arial" w:eastAsia="Arial" w:hAnsi="Arial" w:cs="Arial"/>
-          <w:sz w:val="24"/>
-        </w:rPr>
-        <w:t>" with the name "</w:t>
-      </w:r>
-      <w:proofErr w:type="spellStart"/>
-      <w:r>
-        <w:rPr>
-          <w:rFonts w:ascii="Arial" w:eastAsia="Arial" w:hAnsi="Arial" w:cs="Arial"/>
-          <w:sz w:val="24"/>
-        </w:rPr>
-        <w:t>Humason</w:t>
-      </w:r>
-      <w:proofErr w:type="spellEnd"/>
-      <w:r>
-        <w:rPr>
-          <w:rFonts w:ascii="Arial" w:eastAsia="Arial" w:hAnsi="Arial" w:cs="Arial"/>
-          <w:sz w:val="24"/>
-        </w:rPr>
-        <w:t xml:space="preserve">".  This application can be pinned to Start or Desktop if desired.  </w:t>
+        <w:t xml:space="preserve">Download the Humason_Exe.zip and open. Run "Setup.exe".  Upon completion, an application icon will have been added to the start menu under the category "TSXToolKit" with the name "Humason".  This application can be pinned to Start or Desktop if desired.  </w:t>
       </w:r>
     </w:p>
     <w:p>
@@ -7668,89 +5746,7 @@
           <w:rFonts w:ascii="Arial" w:eastAsia="Arial" w:hAnsi="Arial" w:cs="Arial"/>
           <w:sz w:val="24"/>
         </w:rPr>
-        <w:t xml:space="preserve">: </w:t>
-      </w:r>
-      <w:proofErr w:type="spellStart"/>
-      <w:r>
-        <w:rPr>
-          <w:rFonts w:ascii="Arial" w:eastAsia="Arial" w:hAnsi="Arial" w:cs="Arial"/>
-          <w:sz w:val="24"/>
-        </w:rPr>
-        <w:t>Humason</w:t>
-      </w:r>
-      <w:proofErr w:type="spellEnd"/>
-      <w:r>
-        <w:rPr>
-          <w:rFonts w:ascii="Arial" w:eastAsia="Arial" w:hAnsi="Arial" w:cs="Arial"/>
-          <w:sz w:val="24"/>
-        </w:rPr>
-        <w:t xml:space="preserve"> creates a folder in the user’s Documents directory called “</w:t>
-      </w:r>
-      <w:proofErr w:type="spellStart"/>
-      <w:r>
-        <w:rPr>
-          <w:rFonts w:ascii="Arial" w:eastAsia="Arial" w:hAnsi="Arial" w:cs="Arial"/>
-          <w:sz w:val="24"/>
-        </w:rPr>
-        <w:t>Humason</w:t>
-      </w:r>
-      <w:proofErr w:type="spellEnd"/>
-      <w:r>
-        <w:rPr>
-          <w:rFonts w:ascii="Arial" w:eastAsia="Arial" w:hAnsi="Arial" w:cs="Arial"/>
-          <w:sz w:val="24"/>
-        </w:rPr>
-        <w:t xml:space="preserve">”.  Within this directory all configuration and target files are stored in XML format.  </w:t>
-      </w:r>
-      <w:proofErr w:type="spellStart"/>
-      <w:r>
-        <w:rPr>
-          <w:rFonts w:ascii="Arial" w:eastAsia="Arial" w:hAnsi="Arial" w:cs="Arial"/>
-          <w:sz w:val="24"/>
-        </w:rPr>
-        <w:t>Humason</w:t>
-      </w:r>
-      <w:proofErr w:type="spellEnd"/>
-      <w:r>
-        <w:rPr>
-          <w:rFonts w:ascii="Arial" w:eastAsia="Arial" w:hAnsi="Arial" w:cs="Arial"/>
-          <w:sz w:val="24"/>
-        </w:rPr>
-        <w:t xml:space="preserve"> also creates a subdirectory called “Logs” in which logs (in text format) are stored for each night’s imaging.  Log files have a date-based naming style.  Image Planner, if used, also stores </w:t>
-      </w:r>
-      <w:proofErr w:type="spellStart"/>
-      <w:proofErr w:type="gramStart"/>
-      <w:r>
-        <w:rPr>
-          <w:rFonts w:ascii="Arial" w:eastAsia="Arial" w:hAnsi="Arial" w:cs="Arial"/>
-          <w:sz w:val="24"/>
-        </w:rPr>
-        <w:t>it’s</w:t>
-      </w:r>
-      <w:proofErr w:type="spellEnd"/>
-      <w:proofErr w:type="gramEnd"/>
-      <w:r>
-        <w:rPr>
-          <w:rFonts w:ascii="Arial" w:eastAsia="Arial" w:hAnsi="Arial" w:cs="Arial"/>
-          <w:sz w:val="24"/>
-        </w:rPr>
-        <w:t xml:space="preserve"> target data files in the </w:t>
-      </w:r>
-      <w:proofErr w:type="spellStart"/>
-      <w:r>
-        <w:rPr>
-          <w:rFonts w:ascii="Arial" w:eastAsia="Arial" w:hAnsi="Arial" w:cs="Arial"/>
-          <w:sz w:val="24"/>
-        </w:rPr>
-        <w:t>Humason</w:t>
-      </w:r>
-      <w:proofErr w:type="spellEnd"/>
-      <w:r>
-        <w:rPr>
-          <w:rFonts w:ascii="Arial" w:eastAsia="Arial" w:hAnsi="Arial" w:cs="Arial"/>
-          <w:sz w:val="24"/>
-        </w:rPr>
-        <w:t xml:space="preserve"> directory.</w:t>
+        <w:t>: Humason creates a folder in the user’s Documents directory called “Humason”.  Within this directory all configuration and target files are stored in XML format.  Humason also creates a subdirectory called “Logs” in which logs (in text format) are stored for each night’s imaging.  Log files have a date-based naming style.  Image Planner, if used, also stores it’s target data files in the Humason directory.</w:t>
       </w:r>
     </w:p>
     <w:p>
@@ -7773,39 +5769,7 @@
           <w:rFonts w:ascii="Arial" w:eastAsia="Arial" w:hAnsi="Arial" w:cs="Arial"/>
           <w:sz w:val="24"/>
         </w:rPr>
-        <w:t xml:space="preserve">: </w:t>
-      </w:r>
-      <w:proofErr w:type="spellStart"/>
-      <w:r>
-        <w:rPr>
-          <w:rFonts w:ascii="Arial" w:eastAsia="Arial" w:hAnsi="Arial" w:cs="Arial"/>
-          <w:sz w:val="24"/>
-        </w:rPr>
-        <w:t>Humason</w:t>
-      </w:r>
-      <w:proofErr w:type="spellEnd"/>
-      <w:r>
-        <w:rPr>
-          <w:rFonts w:ascii="Arial" w:eastAsia="Arial" w:hAnsi="Arial" w:cs="Arial"/>
-          <w:sz w:val="24"/>
-        </w:rPr>
-        <w:t xml:space="preserve"> creates a subdirectory in the </w:t>
-      </w:r>
-      <w:proofErr w:type="spellStart"/>
-      <w:r>
-        <w:rPr>
-          <w:rFonts w:ascii="Arial" w:eastAsia="Arial" w:hAnsi="Arial" w:cs="Arial"/>
-          <w:sz w:val="24"/>
-        </w:rPr>
-        <w:t>Humason</w:t>
-      </w:r>
-      <w:proofErr w:type="spellEnd"/>
-      <w:r>
-        <w:rPr>
-          <w:rFonts w:ascii="Arial" w:eastAsia="Arial" w:hAnsi="Arial" w:cs="Arial"/>
-          <w:sz w:val="24"/>
-        </w:rPr>
-        <w:t xml:space="preserve"> folder called “Images”.  Target images are stored in subdirectories named &lt;date&gt;_&lt;target name&gt; in a subdirectory “Data Files”.  Individual images are stored in .fits files named</w:t>
+        <w:t>: Humason creates a subdirectory in the Humason folder called “Images”.  Target images are stored in subdirectories named &lt;date&gt;_&lt;target name&gt; in a subdirectory “Data Files”.  Individual images are stored in .fits files named</w:t>
       </w:r>
     </w:p>
     <w:p>
@@ -7821,55 +5785,7 @@
           <w:rFonts w:ascii="Arial" w:eastAsia="Arial" w:hAnsi="Arial" w:cs="Arial"/>
           <w:sz w:val="24"/>
         </w:rPr>
-        <w:t xml:space="preserve"> &lt;</w:t>
-      </w:r>
-      <w:proofErr w:type="spellStart"/>
-      <w:r>
-        <w:rPr>
-          <w:rFonts w:ascii="Arial" w:eastAsia="Arial" w:hAnsi="Arial" w:cs="Arial"/>
-          <w:sz w:val="24"/>
-        </w:rPr>
-        <w:t>filtername</w:t>
-      </w:r>
-      <w:proofErr w:type="spellEnd"/>
-      <w:r>
-        <w:rPr>
-          <w:rFonts w:ascii="Arial" w:eastAsia="Arial" w:hAnsi="Arial" w:cs="Arial"/>
-          <w:sz w:val="24"/>
-        </w:rPr>
-        <w:t>&gt;&lt;</w:t>
-      </w:r>
-      <w:proofErr w:type="spellStart"/>
-      <w:r>
-        <w:rPr>
-          <w:rFonts w:ascii="Arial" w:eastAsia="Arial" w:hAnsi="Arial" w:cs="Arial"/>
-          <w:sz w:val="24"/>
-        </w:rPr>
-        <w:t>targetname</w:t>
-      </w:r>
-      <w:proofErr w:type="spellEnd"/>
-      <w:r>
-        <w:rPr>
-          <w:rFonts w:ascii="Arial" w:eastAsia="Arial" w:hAnsi="Arial" w:cs="Arial"/>
-          <w:sz w:val="24"/>
-        </w:rPr>
-        <w:t>&gt;_&lt;PA&gt;&lt;SOP</w:t>
-      </w:r>
-      <w:proofErr w:type="gramStart"/>
-      <w:r>
-        <w:rPr>
-          <w:rFonts w:ascii="Arial" w:eastAsia="Arial" w:hAnsi="Arial" w:cs="Arial"/>
-          <w:sz w:val="24"/>
-        </w:rPr>
-        <w:t>&gt;.&lt;</w:t>
-      </w:r>
-      <w:proofErr w:type="gramEnd"/>
-      <w:r>
-        <w:rPr>
-          <w:rFonts w:ascii="Arial" w:eastAsia="Arial" w:hAnsi="Arial" w:cs="Arial"/>
-          <w:sz w:val="24"/>
-        </w:rPr>
-        <w:t>#&gt;.fit</w:t>
+        <w:t xml:space="preserve"> &lt;filtername&gt;&lt;targetname&gt;_&lt;PA&gt;&lt;SOP&gt;.&lt;#&gt;.fit</w:t>
       </w:r>
     </w:p>
     <w:p>
@@ -7908,182 +5824,86 @@
           <w:rFonts w:ascii="Arial" w:eastAsia="Arial" w:hAnsi="Arial" w:cs="Arial"/>
           <w:sz w:val="24"/>
         </w:rPr>
+        <w:t xml:space="preserve"> Humason stores flats files in the Humason Image subdirectory named &lt;date&gt; in a further subdirectory “Calibration Files”.  Calibration .fits files are named: </w:t>
+      </w:r>
+    </w:p>
+    <w:p>
+      <w:pPr>
+        <w:ind w:firstLine="720"/>
+        <w:rPr>
+          <w:rFonts w:ascii="Arial" w:eastAsia="Arial" w:hAnsi="Arial" w:cs="Arial"/>
+          <w:sz w:val="24"/>
+        </w:rPr>
+      </w:pPr>
+      <w:r>
+        <w:rPr>
+          <w:rFonts w:ascii="Arial" w:eastAsia="Arial" w:hAnsi="Arial" w:cs="Arial"/>
+          <w:sz w:val="24"/>
+        </w:rPr>
+        <w:t>&lt;filtername&gt;&lt;targetname&gt;_&lt;PA&gt;PA&lt;SOP&gt;.&lt;#&gt;.fit</w:t>
+      </w:r>
+    </w:p>
+    <w:p>
+      <w:pPr>
+        <w:ind w:left="720"/>
+        <w:rPr>
+          <w:rFonts w:ascii="Arial" w:eastAsia="Arial" w:hAnsi="Arial" w:cs="Arial"/>
+          <w:sz w:val="24"/>
+        </w:rPr>
+      </w:pPr>
+      <w:r>
+        <w:rPr>
+          <w:rFonts w:ascii="Arial" w:eastAsia="Arial" w:hAnsi="Arial" w:cs="Arial"/>
+          <w:sz w:val="24"/>
+        </w:rPr>
+        <w:t>where PA is the position angle of the image in degrees and SOP is the side of pier (East or West).</w:t>
+      </w:r>
+    </w:p>
+    <w:p>
+      <w:pPr>
+        <w:rPr>
+          <w:rFonts w:ascii="Arial" w:eastAsia="Arial" w:hAnsi="Arial" w:cs="Arial"/>
+          <w:b/>
+          <w:sz w:val="24"/>
+        </w:rPr>
+      </w:pPr>
+    </w:p>
+    <w:p>
+      <w:pPr>
+        <w:rPr>
+          <w:rFonts w:ascii="Arial" w:eastAsia="Arial" w:hAnsi="Arial" w:cs="Arial"/>
+          <w:sz w:val="24"/>
+        </w:rPr>
+      </w:pPr>
+      <w:r>
+        <w:rPr>
+          <w:rFonts w:ascii="Arial" w:eastAsia="Arial" w:hAnsi="Arial" w:cs="Arial"/>
+          <w:b/>
+          <w:sz w:val="24"/>
+        </w:rPr>
+        <w:t>Support</w:t>
+      </w:r>
+      <w:r>
+        <w:rPr>
+          <w:rFonts w:ascii="Arial" w:eastAsia="Arial" w:hAnsi="Arial" w:cs="Arial"/>
+          <w:sz w:val="24"/>
+        </w:rPr>
         <w:t xml:space="preserve"> </w:t>
       </w:r>
-      <w:proofErr w:type="spellStart"/>
-      <w:r>
-        <w:rPr>
-          <w:rFonts w:ascii="Arial" w:eastAsia="Arial" w:hAnsi="Arial" w:cs="Arial"/>
-          <w:sz w:val="24"/>
-        </w:rPr>
-        <w:t>Humason</w:t>
-      </w:r>
-      <w:proofErr w:type="spellEnd"/>
-      <w:r>
-        <w:rPr>
-          <w:rFonts w:ascii="Arial" w:eastAsia="Arial" w:hAnsi="Arial" w:cs="Arial"/>
-          <w:sz w:val="24"/>
-        </w:rPr>
-        <w:t xml:space="preserve"> stores flats files in the </w:t>
-      </w:r>
-      <w:proofErr w:type="spellStart"/>
-      <w:r>
-        <w:rPr>
-          <w:rFonts w:ascii="Arial" w:eastAsia="Arial" w:hAnsi="Arial" w:cs="Arial"/>
-          <w:sz w:val="24"/>
-        </w:rPr>
-        <w:t>Humason</w:t>
-      </w:r>
-      <w:proofErr w:type="spellEnd"/>
-      <w:r>
-        <w:rPr>
-          <w:rFonts w:ascii="Arial" w:eastAsia="Arial" w:hAnsi="Arial" w:cs="Arial"/>
-          <w:sz w:val="24"/>
-        </w:rPr>
-        <w:t xml:space="preserve"> Image subdirectory named &lt;date&gt; in a further subdirectory “Calibration Files”.  Calibration .fits files are named: </w:t>
-      </w:r>
-    </w:p>
-    <w:p>
-      <w:pPr>
-        <w:ind w:firstLine="720"/>
-        <w:rPr>
-          <w:rFonts w:ascii="Arial" w:eastAsia="Arial" w:hAnsi="Arial" w:cs="Arial"/>
-          <w:sz w:val="24"/>
-        </w:rPr>
-      </w:pPr>
-      <w:r>
-        <w:rPr>
-          <w:rFonts w:ascii="Arial" w:eastAsia="Arial" w:hAnsi="Arial" w:cs="Arial"/>
-          <w:sz w:val="24"/>
-        </w:rPr>
-        <w:t>&lt;</w:t>
-      </w:r>
-      <w:proofErr w:type="spellStart"/>
-      <w:r>
-        <w:rPr>
-          <w:rFonts w:ascii="Arial" w:eastAsia="Arial" w:hAnsi="Arial" w:cs="Arial"/>
-          <w:sz w:val="24"/>
-        </w:rPr>
-        <w:t>filtername</w:t>
-      </w:r>
-      <w:proofErr w:type="spellEnd"/>
-      <w:r>
-        <w:rPr>
-          <w:rFonts w:ascii="Arial" w:eastAsia="Arial" w:hAnsi="Arial" w:cs="Arial"/>
-          <w:sz w:val="24"/>
-        </w:rPr>
-        <w:t>&gt;&lt;</w:t>
-      </w:r>
-      <w:proofErr w:type="spellStart"/>
-      <w:r>
-        <w:rPr>
-          <w:rFonts w:ascii="Arial" w:eastAsia="Arial" w:hAnsi="Arial" w:cs="Arial"/>
-          <w:sz w:val="24"/>
-        </w:rPr>
-        <w:t>targetname</w:t>
-      </w:r>
-      <w:proofErr w:type="spellEnd"/>
-      <w:r>
-        <w:rPr>
-          <w:rFonts w:ascii="Arial" w:eastAsia="Arial" w:hAnsi="Arial" w:cs="Arial"/>
-          <w:sz w:val="24"/>
-        </w:rPr>
-        <w:t>&gt;_&lt;PA&gt;PA&lt;SOP</w:t>
-      </w:r>
-      <w:proofErr w:type="gramStart"/>
-      <w:r>
-        <w:rPr>
-          <w:rFonts w:ascii="Arial" w:eastAsia="Arial" w:hAnsi="Arial" w:cs="Arial"/>
-          <w:sz w:val="24"/>
-        </w:rPr>
-        <w:t>&gt;.&lt;</w:t>
-      </w:r>
-      <w:proofErr w:type="gramEnd"/>
-      <w:r>
-        <w:rPr>
-          <w:rFonts w:ascii="Arial" w:eastAsia="Arial" w:hAnsi="Arial" w:cs="Arial"/>
-          <w:sz w:val="24"/>
-        </w:rPr>
-        <w:t>#&gt;.fit</w:t>
-      </w:r>
-    </w:p>
-    <w:p>
-      <w:pPr>
-        <w:ind w:left="720"/>
-        <w:rPr>
-          <w:rFonts w:ascii="Arial" w:eastAsia="Arial" w:hAnsi="Arial" w:cs="Arial"/>
-          <w:sz w:val="24"/>
-        </w:rPr>
-      </w:pPr>
-      <w:r>
-        <w:rPr>
-          <w:rFonts w:ascii="Arial" w:eastAsia="Arial" w:hAnsi="Arial" w:cs="Arial"/>
-          <w:sz w:val="24"/>
-        </w:rPr>
-        <w:t>where PA is the position angle of the image in degrees and SOP is the side of pier (East or West).</w:t>
-      </w:r>
-    </w:p>
-    <w:p>
-      <w:pPr>
-        <w:rPr>
-          <w:rFonts w:ascii="Arial" w:eastAsia="Arial" w:hAnsi="Arial" w:cs="Arial"/>
-          <w:b/>
-          <w:sz w:val="24"/>
-        </w:rPr>
-      </w:pPr>
-    </w:p>
-    <w:p>
-      <w:pPr>
-        <w:rPr>
-          <w:rFonts w:ascii="Arial" w:eastAsia="Arial" w:hAnsi="Arial" w:cs="Arial"/>
-          <w:sz w:val="24"/>
-        </w:rPr>
-      </w:pPr>
-      <w:r>
-        <w:rPr>
-          <w:rFonts w:ascii="Arial" w:eastAsia="Arial" w:hAnsi="Arial" w:cs="Arial"/>
-          <w:b/>
-          <w:sz w:val="24"/>
-        </w:rPr>
-        <w:t>Support</w:t>
-      </w:r>
-      <w:r>
-        <w:rPr>
-          <w:rFonts w:ascii="Arial" w:eastAsia="Arial" w:hAnsi="Arial" w:cs="Arial"/>
-          <w:sz w:val="24"/>
-        </w:rPr>
-        <w:t xml:space="preserve"> </w:t>
-      </w:r>
-    </w:p>
-    <w:p>
-      <w:pPr>
-        <w:rPr>
-          <w:rFonts w:ascii="Arial" w:eastAsia="Arial" w:hAnsi="Arial" w:cs="Arial"/>
-          <w:sz w:val="24"/>
-        </w:rPr>
-      </w:pPr>
-      <w:r>
-        <w:rPr>
-          <w:rFonts w:ascii="Arial" w:eastAsia="Arial" w:hAnsi="Arial" w:cs="Arial"/>
-          <w:sz w:val="24"/>
-        </w:rPr>
-        <w:t xml:space="preserve">This application was written for the public domain and as such is unsupported. The developer wishes you his best and hopes everything works </w:t>
-      </w:r>
-      <w:proofErr w:type="gramStart"/>
-      <w:r>
-        <w:rPr>
-          <w:rFonts w:ascii="Arial" w:eastAsia="Arial" w:hAnsi="Arial" w:cs="Arial"/>
-          <w:sz w:val="24"/>
-        </w:rPr>
-        <w:t>out, but</w:t>
-      </w:r>
-      <w:proofErr w:type="gramEnd"/>
-      <w:r>
-        <w:rPr>
-          <w:rFonts w:ascii="Arial" w:eastAsia="Arial" w:hAnsi="Arial" w:cs="Arial"/>
-          <w:sz w:val="24"/>
-        </w:rPr>
-        <w:t xml:space="preserve"> recommends learning C# (it's really not horrible and the tools are free from Microsoft) if you find a </w:t>
+    </w:p>
+    <w:p>
+      <w:pPr>
+        <w:rPr>
+          <w:rFonts w:ascii="Arial" w:eastAsia="Arial" w:hAnsi="Arial" w:cs="Arial"/>
+          <w:sz w:val="24"/>
+        </w:rPr>
+      </w:pPr>
+      <w:r>
+        <w:rPr>
+          <w:rFonts w:ascii="Arial" w:eastAsia="Arial" w:hAnsi="Arial" w:cs="Arial"/>
+          <w:sz w:val="24"/>
+        </w:rPr>
+        <w:t xml:space="preserve">This application was written for the public domain and as such is unsupported. The developer wishes you his best and hopes everything works out, but recommends learning C# (it's really not horrible and the tools are free from Microsoft) if you find a </w:t>
       </w:r>
       <w:r>
         <w:rPr>
@@ -8091,39 +5911,7 @@
           <w:sz w:val="24"/>
         </w:rPr>
         <w:lastRenderedPageBreak/>
-        <w:t>problem or want to add features.  The source is supplied as a Visual Studio project on GitHub (</w:t>
-      </w:r>
-      <w:proofErr w:type="spellStart"/>
-      <w:r>
-        <w:rPr>
-          <w:rFonts w:ascii="Arial" w:eastAsia="Arial" w:hAnsi="Arial" w:cs="Arial"/>
-          <w:sz w:val="24"/>
-        </w:rPr>
-        <w:t>rrskybox</w:t>
-      </w:r>
-      <w:proofErr w:type="spellEnd"/>
-      <w:r>
-        <w:rPr>
-          <w:rFonts w:ascii="Arial" w:eastAsia="Arial" w:hAnsi="Arial" w:cs="Arial"/>
-          <w:sz w:val="24"/>
-        </w:rPr>
-        <w:t>/</w:t>
-      </w:r>
-      <w:proofErr w:type="spellStart"/>
-      <w:r>
-        <w:rPr>
-          <w:rFonts w:ascii="Arial" w:eastAsia="Arial" w:hAnsi="Arial" w:cs="Arial"/>
-          <w:sz w:val="24"/>
-        </w:rPr>
-        <w:t>Humason</w:t>
-      </w:r>
-      <w:proofErr w:type="spellEnd"/>
-      <w:r>
-        <w:rPr>
-          <w:rFonts w:ascii="Arial" w:eastAsia="Arial" w:hAnsi="Arial" w:cs="Arial"/>
-          <w:sz w:val="24"/>
-        </w:rPr>
-        <w:t>).</w:t>
+        <w:t>problem or want to add features.  The source is supplied as a Visual Studio project on GitHub (rrskybox/Humason).</w:t>
       </w:r>
     </w:p>
     <w:p>
@@ -8289,7 +6077,6 @@
         </w:rPr>
         <w:t xml:space="preserve">Check Use </w:t>
       </w:r>
-      <w:proofErr w:type="spellStart"/>
       <w:r>
         <w:rPr>
           <w:rFonts w:ascii="Arial" w:eastAsia="Arial" w:hAnsi="Arial" w:cs="Arial"/>
@@ -8298,7 +6085,6 @@
         </w:rPr>
         <w:t>AutoRun</w:t>
       </w:r>
-      <w:proofErr w:type="spellEnd"/>
       <w:r>
         <w:rPr>
           <w:rFonts w:ascii="Arial" w:eastAsia="Arial" w:hAnsi="Arial" w:cs="Arial"/>
@@ -8306,23 +6092,13 @@
         </w:rPr>
         <w:t xml:space="preserve"> to open </w:t>
       </w:r>
-      <w:proofErr w:type="spellStart"/>
       <w:r>
         <w:rPr>
           <w:rFonts w:ascii="Arial" w:eastAsia="Arial" w:hAnsi="Arial" w:cs="Arial"/>
           <w:i/>
           <w:sz w:val="24"/>
         </w:rPr>
-        <w:t>AutoRun</w:t>
-      </w:r>
-      <w:proofErr w:type="spellEnd"/>
-      <w:r>
-        <w:rPr>
-          <w:rFonts w:ascii="Arial" w:eastAsia="Arial" w:hAnsi="Arial" w:cs="Arial"/>
-          <w:i/>
-          <w:sz w:val="24"/>
-        </w:rPr>
-        <w:t xml:space="preserve"> </w:t>
+        <w:t xml:space="preserve">AutoRun </w:t>
       </w:r>
       <w:r>
         <w:rPr>
@@ -8449,23 +6225,7 @@
           <w:rFonts w:ascii="Arial" w:eastAsia="Arial" w:hAnsi="Arial" w:cs="Arial"/>
           <w:sz w:val="24"/>
         </w:rPr>
-        <w:t xml:space="preserve"> if </w:t>
-      </w:r>
-      <w:proofErr w:type="spellStart"/>
-      <w:r>
-        <w:rPr>
-          <w:rFonts w:ascii="Arial" w:eastAsia="Arial" w:hAnsi="Arial" w:cs="Arial"/>
-          <w:sz w:val="24"/>
-        </w:rPr>
-        <w:t>Humason</w:t>
-      </w:r>
-      <w:proofErr w:type="spellEnd"/>
-      <w:r>
-        <w:rPr>
-          <w:rFonts w:ascii="Arial" w:eastAsia="Arial" w:hAnsi="Arial" w:cs="Arial"/>
-          <w:sz w:val="24"/>
-        </w:rPr>
-        <w:t xml:space="preserve"> is not to wait until script or application exits.</w:t>
+        <w:t xml:space="preserve"> if Humason is not to wait until script or application exits.</w:t>
       </w:r>
     </w:p>
     <w:p>
@@ -8789,17 +6549,8 @@
           <w:rFonts w:ascii="Arial" w:eastAsia="Arial" w:hAnsi="Arial" w:cs="Arial"/>
           <w:sz w:val="24"/>
         </w:rPr>
-        <w:t xml:space="preserve">Stuff to do </w:t>
-      </w:r>
-      <w:proofErr w:type="gramStart"/>
-      <w:r>
-        <w:rPr>
-          <w:rFonts w:ascii="Arial" w:eastAsia="Arial" w:hAnsi="Arial" w:cs="Arial"/>
-          <w:sz w:val="24"/>
-        </w:rPr>
-        <w:t>sometime</w:t>
-      </w:r>
-      <w:proofErr w:type="gramEnd"/>
+        <w:t>Stuff to do sometime</w:t>
+      </w:r>
     </w:p>
     <w:p>
       <w:pPr>

</xml_diff>

<commit_message>
Changed maximum loops from 100 to 999. Added configuration for meridian flip -- See Session Tab
</commit_message>
<xml_diff>
--- a/Humason/Humason Description.docx
+++ b/Humason/Humason Description.docx
@@ -473,7 +473,7 @@
             <v:imagedata r:id="rId5" o:title=""/>
             <o:lock v:ext="edit" aspectratio="f"/>
           </v:shape>
-          <o:OLEObject Type="Embed" ProgID="StaticMetafile" ShapeID="_x0000_i1025" DrawAspect="Content" ObjectID="_1737864195" r:id="rId6"/>
+          <o:OLEObject Type="Embed" ProgID="StaticMetafile" ShapeID="_x0000_i1025" DrawAspect="Content" ObjectID="_1738152984" r:id="rId6"/>
         </w:object>
       </w:r>
     </w:p>
@@ -536,12 +536,12 @@
         </w:rPr>
         <w:lastRenderedPageBreak/>
         <w:object w:dxaOrig="1440" w:dyaOrig="1440" w14:anchorId="213FD4FF">
-          <v:shape id="_x0000_s1055" type="#_x0000_t75" style="position:absolute;margin-left:160.1pt;margin-top:20.95pt;width:324.7pt;height:342.1pt;z-index:251675648;mso-position-horizontal-relative:text;mso-position-vertical-relative:text" o:allowoverlap="f" filled="t">
+          <v:shape id="_x0000_s1055" type="#_x0000_t75" style="position:absolute;margin-left:160.1pt;margin-top:20.95pt;width:324.7pt;height:342.1pt;z-index:251663872;mso-position-horizontal-relative:text;mso-position-vertical-relative:text" o:allowoverlap="f" filled="t">
             <v:imagedata r:id="rId7" o:title=""/>
             <o:lock v:ext="edit" aspectratio="f"/>
             <w10:wrap type="square"/>
           </v:shape>
-          <o:OLEObject Type="Embed" ProgID="StaticMetafile" ShapeID="_x0000_s1055" DrawAspect="Content" ObjectID="_1737864196" r:id="rId8"/>
+          <o:OLEObject Type="Embed" ProgID="StaticMetafile" ShapeID="_x0000_s1055" DrawAspect="Content" ObjectID="_1738152985" r:id="rId8"/>
         </w:object>
       </w:r>
       <w:r>
@@ -1013,7 +1013,7 @@
           <w:u w:val="single"/>
         </w:rPr>
         <w:drawing>
-          <wp:anchor distT="0" distB="0" distL="114300" distR="114300" simplePos="0" relativeHeight="251644928" behindDoc="0" locked="0" layoutInCell="1" allowOverlap="1" wp14:anchorId="585C268C" wp14:editId="2A2B8DD2">
+          <wp:anchor distT="0" distB="0" distL="114300" distR="114300" simplePos="0" relativeHeight="251652608" behindDoc="0" locked="0" layoutInCell="1" allowOverlap="1" wp14:anchorId="585C268C" wp14:editId="2A2B8DD2">
             <wp:simplePos x="0" y="0"/>
             <wp:positionH relativeFrom="column">
               <wp:posOffset>3714750</wp:posOffset>
@@ -1607,7 +1607,7 @@
         </w:rPr>
         <w:lastRenderedPageBreak/>
         <w:drawing>
-          <wp:anchor distT="0" distB="0" distL="114300" distR="114300" simplePos="0" relativeHeight="251653120" behindDoc="0" locked="0" layoutInCell="1" allowOverlap="1" wp14:anchorId="02CDC9B9" wp14:editId="60603315">
+          <wp:anchor distT="0" distB="0" distL="114300" distR="114300" simplePos="0" relativeHeight="251653632" behindDoc="0" locked="0" layoutInCell="1" allowOverlap="1" wp14:anchorId="02CDC9B9" wp14:editId="60603315">
             <wp:simplePos x="0" y="0"/>
             <wp:positionH relativeFrom="column">
               <wp:posOffset>3761768</wp:posOffset>
@@ -1930,7 +1930,7 @@
           <w:sz w:val="24"/>
         </w:rPr>
         <w:drawing>
-          <wp:anchor distT="0" distB="0" distL="114300" distR="114300" simplePos="0" relativeHeight="251638784" behindDoc="0" locked="0" layoutInCell="1" allowOverlap="1" wp14:anchorId="52D2B139" wp14:editId="2C9EE8AC">
+          <wp:anchor distT="0" distB="0" distL="114300" distR="114300" simplePos="0" relativeHeight="251651584" behindDoc="0" locked="0" layoutInCell="1" allowOverlap="1" wp14:anchorId="52D2B139" wp14:editId="2C9EE8AC">
             <wp:simplePos x="0" y="0"/>
             <wp:positionH relativeFrom="column">
               <wp:posOffset>3771690</wp:posOffset>
@@ -2184,11 +2184,12 @@
         <w:rPr>
           <w:rFonts w:ascii="Arial" w:eastAsia="Arial" w:hAnsi="Arial" w:cs="Arial"/>
           <w:b/>
+          <w:noProof/>
           <w:sz w:val="24"/>
           <w:u w:val="single"/>
         </w:rPr>
         <w:drawing>
-          <wp:anchor distT="0" distB="0" distL="114300" distR="114300" simplePos="0" relativeHeight="251663360" behindDoc="0" locked="0" layoutInCell="1" allowOverlap="1" wp14:anchorId="4CEF411E" wp14:editId="7850898C">
+          <wp:anchor distT="0" distB="0" distL="114300" distR="114300" simplePos="0" relativeHeight="251656704" behindDoc="0" locked="0" layoutInCell="1" allowOverlap="1" wp14:anchorId="4CEF411E" wp14:editId="7850898C">
             <wp:simplePos x="0" y="0"/>
             <wp:positionH relativeFrom="column">
               <wp:posOffset>3790950</wp:posOffset>
@@ -2772,7 +2773,7 @@
           <w:sz w:val="24"/>
         </w:rPr>
         <w:drawing>
-          <wp:anchor distT="0" distB="0" distL="114300" distR="114300" simplePos="0" relativeHeight="251653120" behindDoc="0" locked="0" layoutInCell="1" allowOverlap="1" wp14:anchorId="2C33C5DE" wp14:editId="190FC8C6">
+          <wp:anchor distT="0" distB="0" distL="114300" distR="114300" simplePos="0" relativeHeight="251654656" behindDoc="0" locked="0" layoutInCell="1" allowOverlap="1" wp14:anchorId="2C33C5DE" wp14:editId="190FC8C6">
             <wp:simplePos x="0" y="0"/>
             <wp:positionH relativeFrom="column">
               <wp:posOffset>3867150</wp:posOffset>
@@ -3281,23 +3282,24 @@
       <w:r>
         <w:rPr>
           <w:rFonts w:ascii="Arial" w:eastAsia="Arial" w:hAnsi="Arial" w:cs="Arial"/>
-          <w:noProof/>
-          <w:sz w:val="24"/>
+          <w:b/>
+          <w:sz w:val="24"/>
+          <w:u w:val="single"/>
         </w:rPr>
         <w:lastRenderedPageBreak/>
         <w:drawing>
-          <wp:anchor distT="0" distB="0" distL="114300" distR="114300" simplePos="0" relativeHeight="251664384" behindDoc="0" locked="0" layoutInCell="1" allowOverlap="1" wp14:anchorId="6D223057" wp14:editId="3FC4D4C0">
+          <wp:anchor distT="0" distB="0" distL="114300" distR="114300" simplePos="0" relativeHeight="251664896" behindDoc="0" locked="0" layoutInCell="1" allowOverlap="1" wp14:anchorId="624F6EDB" wp14:editId="77370707">
             <wp:simplePos x="0" y="0"/>
             <wp:positionH relativeFrom="column">
-              <wp:posOffset>4030349</wp:posOffset>
+              <wp:posOffset>3667125</wp:posOffset>
             </wp:positionH>
             <wp:positionV relativeFrom="paragraph">
-              <wp:posOffset>5444</wp:posOffset>
+              <wp:posOffset>0</wp:posOffset>
             </wp:positionV>
-            <wp:extent cx="1913433" cy="4698330"/>
+            <wp:extent cx="2277110" cy="5648325"/>
             <wp:effectExtent l="0" t="0" r="0" b="0"/>
             <wp:wrapSquare wrapText="bothSides"/>
-            <wp:docPr id="6" name="Picture 6" descr="Graphical user interface&#10;&#10;Description automatically generated"/>
+            <wp:docPr id="4" name="Picture 4" descr="Graphical user interface, application, website&#10;&#10;Description automatically generated"/>
             <wp:cNvGraphicFramePr>
               <a:graphicFrameLocks xmlns:a="http://schemas.openxmlformats.org/drawingml/2006/main" noChangeAspect="1"/>
             </wp:cNvGraphicFramePr>
@@ -3305,7 +3307,7 @@
               <a:graphicData uri="http://schemas.openxmlformats.org/drawingml/2006/picture">
                 <pic:pic xmlns:pic="http://schemas.openxmlformats.org/drawingml/2006/picture">
                   <pic:nvPicPr>
-                    <pic:cNvPr id="6" name="Picture 6" descr="Graphical user interface&#10;&#10;Description automatically generated"/>
+                    <pic:cNvPr id="4" name="Picture 4" descr="Graphical user interface, application, website&#10;&#10;Description automatically generated"/>
                     <pic:cNvPicPr/>
                   </pic:nvPicPr>
                   <pic:blipFill>
@@ -3323,7 +3325,7 @@
                   <pic:spPr>
                     <a:xfrm>
                       <a:off x="0" y="0"/>
-                      <a:ext cx="1913433" cy="4698330"/>
+                      <a:ext cx="2277110" cy="5648325"/>
                     </a:xfrm>
                     <a:prstGeom prst="rect">
                       <a:avLst/>
@@ -3502,6 +3504,43 @@
       <w:pPr>
         <w:rPr>
           <w:rFonts w:ascii="Arial" w:eastAsia="Arial" w:hAnsi="Arial" w:cs="Arial"/>
+          <w:sz w:val="24"/>
+        </w:rPr>
+      </w:pPr>
+      <w:r>
+        <w:rPr>
+          <w:rFonts w:ascii="Arial" w:eastAsia="Arial" w:hAnsi="Arial" w:cs="Arial"/>
+          <w:sz w:val="24"/>
+          <w:u w:val="single"/>
+        </w:rPr>
+        <w:t>Enable Meridian Flip</w:t>
+      </w:r>
+      <w:r>
+        <w:rPr>
+          <w:rFonts w:ascii="Arial" w:eastAsia="Arial" w:hAnsi="Arial" w:cs="Arial"/>
+          <w:sz w:val="24"/>
+        </w:rPr>
+        <w:t xml:space="preserve"> </w:t>
+      </w:r>
+      <w:r>
+        <w:rPr>
+          <w:rFonts w:ascii="Arial" w:eastAsia="Arial" w:hAnsi="Arial" w:cs="Arial"/>
+          <w:sz w:val="24"/>
+        </w:rPr>
+        <w:t xml:space="preserve">gives permission to automatically execute a meridian flip </w:t>
+      </w:r>
+      <w:r>
+        <w:rPr>
+          <w:rFonts w:ascii="Arial" w:eastAsia="Arial" w:hAnsi="Arial" w:cs="Arial"/>
+          <w:sz w:val="24"/>
+        </w:rPr>
+        <w:t>when conditions warrant.  Do not enable unless Humason is able to determine the Side of Pier correctly.</w:t>
+      </w:r>
+    </w:p>
+    <w:p>
+      <w:pPr>
+        <w:rPr>
+          <w:rFonts w:ascii="Arial" w:eastAsia="Arial" w:hAnsi="Arial" w:cs="Arial"/>
           <w:b/>
           <w:sz w:val="24"/>
           <w:u w:val="single"/>
@@ -3547,23 +3586,28 @@
           <w:sz w:val="24"/>
           <w:u w:val="single"/>
         </w:rPr>
-        <w:t>Wait</w:t>
-      </w:r>
-      <w:r>
-        <w:rPr>
-          <w:rFonts w:ascii="Arial" w:eastAsia="Arial" w:hAnsi="Arial" w:cs="Arial"/>
-          <w:sz w:val="24"/>
-        </w:rPr>
-        <w:t xml:space="preserve"> determines if Humason will suspend until the script or executable closes.  Unchecking wait allows for concurrent applications to be started and execute while Humason is running.</w:t>
-      </w:r>
-      <w:r>
-        <w:rPr>
-          <w:rFonts w:ascii="Arial" w:eastAsia="Arial" w:hAnsi="Arial" w:cs="Arial"/>
-          <w:b/>
-          <w:sz w:val="24"/>
-          <w:u w:val="single"/>
-        </w:rPr>
-        <w:t xml:space="preserve"> </w:t>
+        <w:t>Enable</w:t>
+      </w:r>
+      <w:r>
+        <w:rPr>
+          <w:rFonts w:ascii="Arial" w:eastAsia="Arial" w:hAnsi="Arial" w:cs="Arial"/>
+          <w:sz w:val="24"/>
+        </w:rPr>
+        <w:t xml:space="preserve"> determines if Humason will </w:t>
+      </w:r>
+      <w:r>
+        <w:rPr>
+          <w:rFonts w:ascii="Arial" w:eastAsia="Arial" w:hAnsi="Arial" w:cs="Arial"/>
+          <w:sz w:val="24"/>
+        </w:rPr>
+        <w:t xml:space="preserve">execute the script at the </w:t>
+      </w:r>
+      <w:r>
+        <w:rPr>
+          <w:rFonts w:ascii="Arial" w:eastAsia="Arial" w:hAnsi="Arial" w:cs="Arial"/>
+          <w:sz w:val="24"/>
+        </w:rPr>
+        <w:t>given session time.</w:t>
       </w:r>
     </w:p>
     <w:p>
@@ -3613,7 +3657,7 @@
         </w:rPr>
         <w:lastRenderedPageBreak/>
         <w:drawing>
-          <wp:anchor distT="0" distB="0" distL="114300" distR="114300" simplePos="0" relativeHeight="251666432" behindDoc="0" locked="0" layoutInCell="1" allowOverlap="1" wp14:anchorId="17C1E5E3" wp14:editId="635E037B">
+          <wp:anchor distT="0" distB="0" distL="114300" distR="114300" simplePos="0" relativeHeight="251658752" behindDoc="0" locked="0" layoutInCell="1" allowOverlap="1" wp14:anchorId="17C1E5E3" wp14:editId="635E037B">
             <wp:simplePos x="0" y="0"/>
             <wp:positionH relativeFrom="column">
               <wp:posOffset>4216723</wp:posOffset>
@@ -4097,7 +4141,7 @@
           <w:sz w:val="24"/>
         </w:rPr>
         <w:drawing>
-          <wp:anchor distT="0" distB="0" distL="114300" distR="114300" simplePos="0" relativeHeight="251668480" behindDoc="0" locked="0" layoutInCell="1" allowOverlap="1" wp14:anchorId="5D2A0689" wp14:editId="6BD04264">
+          <wp:anchor distT="0" distB="0" distL="114300" distR="114300" simplePos="0" relativeHeight="251659776" behindDoc="0" locked="0" layoutInCell="1" allowOverlap="1" wp14:anchorId="5D2A0689" wp14:editId="6BD04264">
             <wp:simplePos x="0" y="0"/>
             <wp:positionH relativeFrom="column">
               <wp:posOffset>4164305</wp:posOffset>
@@ -4359,7 +4403,7 @@
         </w:rPr>
         <w:lastRenderedPageBreak/>
         <w:drawing>
-          <wp:anchor distT="0" distB="0" distL="114300" distR="114300" simplePos="0" relativeHeight="251669504" behindDoc="0" locked="0" layoutInCell="1" allowOverlap="1" wp14:anchorId="2B430E50" wp14:editId="7DEAC6D3">
+          <wp:anchor distT="0" distB="0" distL="114300" distR="114300" simplePos="0" relativeHeight="251660800" behindDoc="0" locked="0" layoutInCell="1" allowOverlap="1" wp14:anchorId="2B430E50" wp14:editId="7DEAC6D3">
             <wp:simplePos x="0" y="0"/>
             <wp:positionH relativeFrom="column">
               <wp:posOffset>4082766</wp:posOffset>
@@ -4838,7 +4882,7 @@
         </w:rPr>
         <w:lastRenderedPageBreak/>
         <w:drawing>
-          <wp:anchor distT="0" distB="0" distL="114300" distR="114300" simplePos="0" relativeHeight="251672576" behindDoc="0" locked="0" layoutInCell="1" allowOverlap="1" wp14:anchorId="1E4A18B3" wp14:editId="034F6765">
+          <wp:anchor distT="0" distB="0" distL="114300" distR="114300" simplePos="0" relativeHeight="251661824" behindDoc="0" locked="0" layoutInCell="1" allowOverlap="1" wp14:anchorId="1E4A18B3" wp14:editId="034F6765">
             <wp:simplePos x="0" y="0"/>
             <wp:positionH relativeFrom="column">
               <wp:posOffset>4123537</wp:posOffset>
@@ -5253,7 +5297,7 @@
         </w:rPr>
         <w:lastRenderedPageBreak/>
         <w:drawing>
-          <wp:anchor distT="0" distB="0" distL="114300" distR="114300" simplePos="0" relativeHeight="251674624" behindDoc="0" locked="0" layoutInCell="1" allowOverlap="1" wp14:anchorId="5CD554E6" wp14:editId="5D2B698C">
+          <wp:anchor distT="0" distB="0" distL="114300" distR="114300" simplePos="0" relativeHeight="251662848" behindDoc="0" locked="0" layoutInCell="1" allowOverlap="1" wp14:anchorId="5CD554E6" wp14:editId="5D2B698C">
             <wp:simplePos x="0" y="0"/>
             <wp:positionH relativeFrom="column">
               <wp:posOffset>4146833</wp:posOffset>
@@ -5368,11 +5412,12 @@
       <w:r>
         <w:rPr>
           <w:rFonts w:ascii="Arial" w:eastAsia="Arial" w:hAnsi="Arial" w:cs="Arial"/>
+          <w:noProof/>
           <w:sz w:val="24"/>
         </w:rPr>
         <w:lastRenderedPageBreak/>
         <w:drawing>
-          <wp:anchor distT="0" distB="0" distL="114300" distR="114300" simplePos="0" relativeHeight="251656192" behindDoc="0" locked="0" layoutInCell="1" allowOverlap="1" wp14:anchorId="7CDA6A9A" wp14:editId="024B7585">
+          <wp:anchor distT="0" distB="0" distL="114300" distR="114300" simplePos="0" relativeHeight="251655680" behindDoc="0" locked="0" layoutInCell="1" allowOverlap="1" wp14:anchorId="7CDA6A9A" wp14:editId="024B7585">
             <wp:simplePos x="0" y="0"/>
             <wp:positionH relativeFrom="column">
               <wp:posOffset>3981450</wp:posOffset>
@@ -5550,14 +5595,7 @@
           <w:rFonts w:ascii="Arial" w:eastAsia="Arial" w:hAnsi="Arial" w:cs="Arial"/>
           <w:sz w:val="24"/>
         </w:rPr>
-        <w:t xml:space="preserve"> </w:t>
-      </w:r>
-      <w:r>
-        <w:rPr>
-          <w:rFonts w:ascii="Arial" w:eastAsia="Arial" w:hAnsi="Arial" w:cs="Arial"/>
-          <w:sz w:val="24"/>
-        </w:rPr>
-        <w:t xml:space="preserve">sets the type of </w:t>
+        <w:t xml:space="preserve"> sets the type of </w:t>
       </w:r>
       <w:r>
         <w:rPr>

</xml_diff>

<commit_message>
Clean up -- removed redundant AtGuider2 folder/code
</commit_message>
<xml_diff>
--- a/Humason/Humason Description.docx
+++ b/Humason/Humason Description.docx
@@ -10,6 +10,7 @@
           <w:sz w:val="40"/>
         </w:rPr>
       </w:pPr>
+      <w:proofErr w:type="spellStart"/>
       <w:r>
         <w:rPr>
           <w:rFonts w:ascii="Arial" w:eastAsia="Arial" w:hAnsi="Arial" w:cs="Arial"/>
@@ -17,6 +18,7 @@
         </w:rPr>
         <w:t>Humason</w:t>
       </w:r>
+      <w:proofErr w:type="spellEnd"/>
     </w:p>
     <w:p>
       <w:pPr>
@@ -31,7 +33,23 @@
           <w:rFonts w:ascii="Arial" w:eastAsia="Arial" w:hAnsi="Arial" w:cs="Arial"/>
           <w:sz w:val="24"/>
         </w:rPr>
-        <w:t>Imaging Automation Front End for TheSkyX Professional on Windows 10 Desktop</w:t>
+        <w:t xml:space="preserve">Imaging Automation Front End for </w:t>
+      </w:r>
+      <w:proofErr w:type="spellStart"/>
+      <w:r>
+        <w:rPr>
+          <w:rFonts w:ascii="Arial" w:eastAsia="Arial" w:hAnsi="Arial" w:cs="Arial"/>
+          <w:sz w:val="24"/>
+        </w:rPr>
+        <w:t>TheSkyX</w:t>
+      </w:r>
+      <w:proofErr w:type="spellEnd"/>
+      <w:r>
+        <w:rPr>
+          <w:rFonts w:ascii="Arial" w:eastAsia="Arial" w:hAnsi="Arial" w:cs="Arial"/>
+          <w:sz w:val="24"/>
+        </w:rPr>
+        <w:t xml:space="preserve"> Professional on Windows 10 Desktop</w:t>
       </w:r>
     </w:p>
     <w:p>
@@ -81,31 +99,140 @@
           <w:sz w:val="24"/>
         </w:rPr>
       </w:pPr>
-      <w:r>
-        <w:rPr>
-          <w:rFonts w:ascii="Arial" w:eastAsia="Arial" w:hAnsi="Arial" w:cs="Arial"/>
-          <w:sz w:val="24"/>
-        </w:rPr>
-        <w:t>Humason is a Microsoft Windows application that automates imaging configuration, sequencing and control using the functionality of the Software Bisque TheSkyX Professional Edition observatory control software and Paramount telescope mounts.  Humason provides device configuration and control for camera, guider, filter wheel, focuser and rotator.  Humason supports planning, targeting, sequencing, guiding and capture of images.  Humason is designed to run “set and forget” for a full night’s imaging activity from powering on an observatory just after dusk to powering it just before dawn.</w:t>
-      </w:r>
-    </w:p>
-    <w:p>
-      <w:pPr>
-        <w:rPr>
-          <w:rFonts w:ascii="Arial" w:eastAsia="Arial" w:hAnsi="Arial" w:cs="Arial"/>
-          <w:b/>
-          <w:sz w:val="24"/>
-          <w:u w:val="single"/>
-        </w:rPr>
-      </w:pPr>
-      <w:r>
-        <w:rPr>
-          <w:rFonts w:ascii="Arial" w:eastAsia="Arial" w:hAnsi="Arial" w:cs="Arial"/>
-          <w:b/>
-          <w:sz w:val="24"/>
-          <w:u w:val="single"/>
-        </w:rPr>
-        <w:t>Common Session Work Flow Model</w:t>
+      <w:proofErr w:type="spellStart"/>
+      <w:r>
+        <w:rPr>
+          <w:rFonts w:ascii="Arial" w:eastAsia="Arial" w:hAnsi="Arial" w:cs="Arial"/>
+          <w:sz w:val="24"/>
+        </w:rPr>
+        <w:t>Humason</w:t>
+      </w:r>
+      <w:proofErr w:type="spellEnd"/>
+      <w:r>
+        <w:rPr>
+          <w:rFonts w:ascii="Arial" w:eastAsia="Arial" w:hAnsi="Arial" w:cs="Arial"/>
+          <w:sz w:val="24"/>
+        </w:rPr>
+        <w:t xml:space="preserve"> is a Microsoft Windows application that automates imaging configuration, sequencing and control using the functionality of the Software Bisque </w:t>
+      </w:r>
+      <w:proofErr w:type="spellStart"/>
+      <w:r>
+        <w:rPr>
+          <w:rFonts w:ascii="Arial" w:eastAsia="Arial" w:hAnsi="Arial" w:cs="Arial"/>
+          <w:sz w:val="24"/>
+        </w:rPr>
+        <w:t>TheSkyX</w:t>
+      </w:r>
+      <w:proofErr w:type="spellEnd"/>
+      <w:r>
+        <w:rPr>
+          <w:rFonts w:ascii="Arial" w:eastAsia="Arial" w:hAnsi="Arial" w:cs="Arial"/>
+          <w:sz w:val="24"/>
+        </w:rPr>
+        <w:t xml:space="preserve"> Professional Edition observatory control software and Paramount telescope mounts.  </w:t>
+      </w:r>
+      <w:proofErr w:type="spellStart"/>
+      <w:r>
+        <w:rPr>
+          <w:rFonts w:ascii="Arial" w:eastAsia="Arial" w:hAnsi="Arial" w:cs="Arial"/>
+          <w:sz w:val="24"/>
+        </w:rPr>
+        <w:t>Humason</w:t>
+      </w:r>
+      <w:proofErr w:type="spellEnd"/>
+      <w:r>
+        <w:rPr>
+          <w:rFonts w:ascii="Arial" w:eastAsia="Arial" w:hAnsi="Arial" w:cs="Arial"/>
+          <w:sz w:val="24"/>
+        </w:rPr>
+        <w:t xml:space="preserve"> provides device configuration and control for camera, guider, filter wheel, </w:t>
+      </w:r>
+      <w:proofErr w:type="gramStart"/>
+      <w:r>
+        <w:rPr>
+          <w:rFonts w:ascii="Arial" w:eastAsia="Arial" w:hAnsi="Arial" w:cs="Arial"/>
+          <w:sz w:val="24"/>
+        </w:rPr>
+        <w:t>focuser</w:t>
+      </w:r>
+      <w:proofErr w:type="gramEnd"/>
+      <w:r>
+        <w:rPr>
+          <w:rFonts w:ascii="Arial" w:eastAsia="Arial" w:hAnsi="Arial" w:cs="Arial"/>
+          <w:sz w:val="24"/>
+        </w:rPr>
+        <w:t xml:space="preserve"> and rotator.  </w:t>
+      </w:r>
+      <w:proofErr w:type="spellStart"/>
+      <w:r>
+        <w:rPr>
+          <w:rFonts w:ascii="Arial" w:eastAsia="Arial" w:hAnsi="Arial" w:cs="Arial"/>
+          <w:sz w:val="24"/>
+        </w:rPr>
+        <w:t>Humason</w:t>
+      </w:r>
+      <w:proofErr w:type="spellEnd"/>
+      <w:r>
+        <w:rPr>
+          <w:rFonts w:ascii="Arial" w:eastAsia="Arial" w:hAnsi="Arial" w:cs="Arial"/>
+          <w:sz w:val="24"/>
+        </w:rPr>
+        <w:t xml:space="preserve"> supports planning, targeting, sequencing, guiding and capture of images.  </w:t>
+      </w:r>
+      <w:proofErr w:type="spellStart"/>
+      <w:r>
+        <w:rPr>
+          <w:rFonts w:ascii="Arial" w:eastAsia="Arial" w:hAnsi="Arial" w:cs="Arial"/>
+          <w:sz w:val="24"/>
+        </w:rPr>
+        <w:t>Humason</w:t>
+      </w:r>
+      <w:proofErr w:type="spellEnd"/>
+      <w:r>
+        <w:rPr>
+          <w:rFonts w:ascii="Arial" w:eastAsia="Arial" w:hAnsi="Arial" w:cs="Arial"/>
+          <w:sz w:val="24"/>
+        </w:rPr>
+        <w:t xml:space="preserve"> is designed to run “set and forget” for a full night’s imaging activity from powering on an observatory just after dusk to powering it just before dawn.</w:t>
+      </w:r>
+    </w:p>
+    <w:p>
+      <w:pPr>
+        <w:rPr>
+          <w:rFonts w:ascii="Arial" w:eastAsia="Arial" w:hAnsi="Arial" w:cs="Arial"/>
+          <w:b/>
+          <w:sz w:val="24"/>
+          <w:u w:val="single"/>
+        </w:rPr>
+      </w:pPr>
+      <w:r>
+        <w:rPr>
+          <w:rFonts w:ascii="Arial" w:eastAsia="Arial" w:hAnsi="Arial" w:cs="Arial"/>
+          <w:b/>
+          <w:sz w:val="24"/>
+          <w:u w:val="single"/>
+        </w:rPr>
+        <w:t xml:space="preserve">Common Session </w:t>
+      </w:r>
+      <w:proofErr w:type="gramStart"/>
+      <w:r>
+        <w:rPr>
+          <w:rFonts w:ascii="Arial" w:eastAsia="Arial" w:hAnsi="Arial" w:cs="Arial"/>
+          <w:b/>
+          <w:sz w:val="24"/>
+          <w:u w:val="single"/>
+        </w:rPr>
+        <w:t>Work Flow</w:t>
+      </w:r>
+      <w:proofErr w:type="gramEnd"/>
+      <w:r>
+        <w:rPr>
+          <w:rFonts w:ascii="Arial" w:eastAsia="Arial" w:hAnsi="Arial" w:cs="Arial"/>
+          <w:b/>
+          <w:sz w:val="24"/>
+          <w:u w:val="single"/>
+        </w:rPr>
+        <w:t xml:space="preserve"> Model</w:t>
       </w:r>
     </w:p>
     <w:p>
@@ -200,7 +327,23 @@
           <w:rFonts w:ascii="Arial" w:eastAsia="Arial" w:hAnsi="Arial" w:cs="Arial"/>
           <w:sz w:val="24"/>
         </w:rPr>
-        <w:t>Calibrate focuser, guider and rotator position for the session.</w:t>
+        <w:t xml:space="preserve">Calibrate focuser, </w:t>
+      </w:r>
+      <w:proofErr w:type="gramStart"/>
+      <w:r>
+        <w:rPr>
+          <w:rFonts w:ascii="Arial" w:eastAsia="Arial" w:hAnsi="Arial" w:cs="Arial"/>
+          <w:sz w:val="24"/>
+        </w:rPr>
+        <w:t>guider</w:t>
+      </w:r>
+      <w:proofErr w:type="gramEnd"/>
+      <w:r>
+        <w:rPr>
+          <w:rFonts w:ascii="Arial" w:eastAsia="Arial" w:hAnsi="Arial" w:cs="Arial"/>
+          <w:sz w:val="24"/>
+        </w:rPr>
+        <w:t xml:space="preserve"> and rotator position for the session.</w:t>
       </w:r>
     </w:p>
     <w:p>
@@ -260,37 +403,101 @@
           <w:rFonts w:ascii="Arial" w:eastAsia="Arial" w:hAnsi="Arial" w:cs="Arial"/>
           <w:sz w:val="24"/>
         </w:rPr>
-        <w:t>Shut everything down and close up.</w:t>
-      </w:r>
-    </w:p>
-    <w:p>
-      <w:pPr>
-        <w:rPr>
-          <w:rFonts w:ascii="Arial" w:eastAsia="Arial" w:hAnsi="Arial" w:cs="Arial"/>
-          <w:sz w:val="24"/>
-        </w:rPr>
-      </w:pPr>
-      <w:r>
-        <w:rPr>
-          <w:rFonts w:ascii="Arial" w:eastAsia="Arial" w:hAnsi="Arial" w:cs="Arial"/>
-          <w:sz w:val="24"/>
-        </w:rPr>
-        <w:t>By in large, steps 3 through 7 are set up and run the very same way for every session, and step 2 rarely changes for most sessions as well.  So, Humason is intended to provide enough of the configuration information and automation functionality to run TSX without intervention from step 3 through 7.  In conjunction with the Image Planner application, it provides an interface for easily choosing and framing targets for that hands-off automation to execute.</w:t>
-      </w:r>
-    </w:p>
-    <w:p>
-      <w:pPr>
-        <w:rPr>
-          <w:rFonts w:ascii="Arial" w:eastAsia="Arial" w:hAnsi="Arial" w:cs="Arial"/>
-          <w:sz w:val="24"/>
-        </w:rPr>
-      </w:pPr>
-      <w:r>
-        <w:rPr>
-          <w:rFonts w:ascii="Arial" w:eastAsia="Arial" w:hAnsi="Arial" w:cs="Arial"/>
-          <w:sz w:val="24"/>
-        </w:rPr>
-        <w:t xml:space="preserve">As such, the first, and primary, assumption is that TheSkyX will suffice for nearly all hardware management functions.  No other focusing, guiding, rotating or imaging automation software should be needed so it is not supported.  The only non-Software </w:t>
+        <w:t xml:space="preserve">Shut everything down and </w:t>
+      </w:r>
+      <w:proofErr w:type="gramStart"/>
+      <w:r>
+        <w:rPr>
+          <w:rFonts w:ascii="Arial" w:eastAsia="Arial" w:hAnsi="Arial" w:cs="Arial"/>
+          <w:sz w:val="24"/>
+        </w:rPr>
+        <w:t>close up</w:t>
+      </w:r>
+      <w:proofErr w:type="gramEnd"/>
+      <w:r>
+        <w:rPr>
+          <w:rFonts w:ascii="Arial" w:eastAsia="Arial" w:hAnsi="Arial" w:cs="Arial"/>
+          <w:sz w:val="24"/>
+        </w:rPr>
+        <w:t>.</w:t>
+      </w:r>
+    </w:p>
+    <w:p>
+      <w:pPr>
+        <w:rPr>
+          <w:rFonts w:ascii="Arial" w:eastAsia="Arial" w:hAnsi="Arial" w:cs="Arial"/>
+          <w:sz w:val="24"/>
+        </w:rPr>
+      </w:pPr>
+      <w:r>
+        <w:rPr>
+          <w:rFonts w:ascii="Arial" w:eastAsia="Arial" w:hAnsi="Arial" w:cs="Arial"/>
+          <w:sz w:val="24"/>
+        </w:rPr>
+        <w:t xml:space="preserve">By in large, steps 3 through 7 are set up and run the very same way for every session, and step 2 rarely changes for most sessions as well.  So, </w:t>
+      </w:r>
+      <w:proofErr w:type="spellStart"/>
+      <w:r>
+        <w:rPr>
+          <w:rFonts w:ascii="Arial" w:eastAsia="Arial" w:hAnsi="Arial" w:cs="Arial"/>
+          <w:sz w:val="24"/>
+        </w:rPr>
+        <w:t>Humason</w:t>
+      </w:r>
+      <w:proofErr w:type="spellEnd"/>
+      <w:r>
+        <w:rPr>
+          <w:rFonts w:ascii="Arial" w:eastAsia="Arial" w:hAnsi="Arial" w:cs="Arial"/>
+          <w:sz w:val="24"/>
+        </w:rPr>
+        <w:t xml:space="preserve"> is intended to provide enough of the configuration information and automation functionality to run TSX without intervention from step 3 through 7.  In conjunction with the Image Planner application, it provides an interface for easily choosing and framing targets for that hands-off automation to execute.</w:t>
+      </w:r>
+    </w:p>
+    <w:p>
+      <w:pPr>
+        <w:rPr>
+          <w:rFonts w:ascii="Arial" w:eastAsia="Arial" w:hAnsi="Arial" w:cs="Arial"/>
+          <w:sz w:val="24"/>
+        </w:rPr>
+      </w:pPr>
+      <w:r>
+        <w:rPr>
+          <w:rFonts w:ascii="Arial" w:eastAsia="Arial" w:hAnsi="Arial" w:cs="Arial"/>
+          <w:sz w:val="24"/>
+        </w:rPr>
+        <w:t xml:space="preserve">As such, the first, and primary, assumption is that </w:t>
+      </w:r>
+      <w:proofErr w:type="spellStart"/>
+      <w:r>
+        <w:rPr>
+          <w:rFonts w:ascii="Arial" w:eastAsia="Arial" w:hAnsi="Arial" w:cs="Arial"/>
+          <w:sz w:val="24"/>
+        </w:rPr>
+        <w:t>TheSkyX</w:t>
+      </w:r>
+      <w:proofErr w:type="spellEnd"/>
+      <w:r>
+        <w:rPr>
+          <w:rFonts w:ascii="Arial" w:eastAsia="Arial" w:hAnsi="Arial" w:cs="Arial"/>
+          <w:sz w:val="24"/>
+        </w:rPr>
+        <w:t xml:space="preserve"> will suffice for nearly all hardware management functions.  No other focusing, guiding, </w:t>
+      </w:r>
+      <w:proofErr w:type="gramStart"/>
+      <w:r>
+        <w:rPr>
+          <w:rFonts w:ascii="Arial" w:eastAsia="Arial" w:hAnsi="Arial" w:cs="Arial"/>
+          <w:sz w:val="24"/>
+        </w:rPr>
+        <w:t>rotating</w:t>
+      </w:r>
+      <w:proofErr w:type="gramEnd"/>
+      <w:r>
+        <w:rPr>
+          <w:rFonts w:ascii="Arial" w:eastAsia="Arial" w:hAnsi="Arial" w:cs="Arial"/>
+          <w:sz w:val="24"/>
+        </w:rPr>
+        <w:t xml:space="preserve"> or imaging automation software should be needed so it is not supported.  The only non-Software </w:t>
       </w:r>
       <w:r>
         <w:rPr>
@@ -298,22 +505,152 @@
           <w:sz w:val="24"/>
         </w:rPr>
         <w:lastRenderedPageBreak/>
-        <w:t>Bisque automation supported is Optec FlatMan and AAG CloudWatcher which have no TheSkyX equivalents (at this time).  A related requirement is that Humason works only with a Software Bisque Paramount mount.  There are a few functions, such as side of pier information, that Humason utilizes which may or may not be available with other mounts.</w:t>
-      </w:r>
-    </w:p>
-    <w:p>
-      <w:pPr>
-        <w:rPr>
-          <w:rFonts w:ascii="Arial" w:eastAsia="Arial" w:hAnsi="Arial" w:cs="Arial"/>
-          <w:sz w:val="24"/>
-        </w:rPr>
-      </w:pPr>
-      <w:r>
-        <w:rPr>
-          <w:rFonts w:ascii="Arial" w:eastAsia="Arial" w:hAnsi="Arial" w:cs="Arial"/>
-          <w:sz w:val="24"/>
-        </w:rPr>
-        <w:t>The second assumption is that a user will configure and hone his system using the internal capabilities of TSX.  Humason does not really attempt to disguise any usage complexity within TSX. Configuration and optimization of the mount (PEC and T-Point), camera (Image Link), filter wheel, focuser (@Focus2 or @Focus3), guider (Direct Guide and AO) and rotator are all mastered within TSX and should require little if any attention during successive imaging sessions.configured and mastered within TSX, although those configuration parameters may then be duplicated in Humason.</w:t>
+        <w:t xml:space="preserve">Bisque automation supported is Optec </w:t>
+      </w:r>
+      <w:proofErr w:type="spellStart"/>
+      <w:r>
+        <w:rPr>
+          <w:rFonts w:ascii="Arial" w:eastAsia="Arial" w:hAnsi="Arial" w:cs="Arial"/>
+          <w:sz w:val="24"/>
+        </w:rPr>
+        <w:t>FlatMan</w:t>
+      </w:r>
+      <w:proofErr w:type="spellEnd"/>
+      <w:r>
+        <w:rPr>
+          <w:rFonts w:ascii="Arial" w:eastAsia="Arial" w:hAnsi="Arial" w:cs="Arial"/>
+          <w:sz w:val="24"/>
+        </w:rPr>
+        <w:t xml:space="preserve"> and AAG </w:t>
+      </w:r>
+      <w:proofErr w:type="spellStart"/>
+      <w:r>
+        <w:rPr>
+          <w:rFonts w:ascii="Arial" w:eastAsia="Arial" w:hAnsi="Arial" w:cs="Arial"/>
+          <w:sz w:val="24"/>
+        </w:rPr>
+        <w:t>CloudWatcher</w:t>
+      </w:r>
+      <w:proofErr w:type="spellEnd"/>
+      <w:r>
+        <w:rPr>
+          <w:rFonts w:ascii="Arial" w:eastAsia="Arial" w:hAnsi="Arial" w:cs="Arial"/>
+          <w:sz w:val="24"/>
+        </w:rPr>
+        <w:t xml:space="preserve"> which have no </w:t>
+      </w:r>
+      <w:proofErr w:type="spellStart"/>
+      <w:r>
+        <w:rPr>
+          <w:rFonts w:ascii="Arial" w:eastAsia="Arial" w:hAnsi="Arial" w:cs="Arial"/>
+          <w:sz w:val="24"/>
+        </w:rPr>
+        <w:t>TheSkyX</w:t>
+      </w:r>
+      <w:proofErr w:type="spellEnd"/>
+      <w:r>
+        <w:rPr>
+          <w:rFonts w:ascii="Arial" w:eastAsia="Arial" w:hAnsi="Arial" w:cs="Arial"/>
+          <w:sz w:val="24"/>
+        </w:rPr>
+        <w:t xml:space="preserve"> equivalents (at this time).  A related requirement is that </w:t>
+      </w:r>
+      <w:proofErr w:type="spellStart"/>
+      <w:r>
+        <w:rPr>
+          <w:rFonts w:ascii="Arial" w:eastAsia="Arial" w:hAnsi="Arial" w:cs="Arial"/>
+          <w:sz w:val="24"/>
+        </w:rPr>
+        <w:t>Humason</w:t>
+      </w:r>
+      <w:proofErr w:type="spellEnd"/>
+      <w:r>
+        <w:rPr>
+          <w:rFonts w:ascii="Arial" w:eastAsia="Arial" w:hAnsi="Arial" w:cs="Arial"/>
+          <w:sz w:val="24"/>
+        </w:rPr>
+        <w:t xml:space="preserve"> works only with a Software Bisque Paramount mount.  There are a few functions, such as side of pier information, that </w:t>
+      </w:r>
+      <w:proofErr w:type="spellStart"/>
+      <w:r>
+        <w:rPr>
+          <w:rFonts w:ascii="Arial" w:eastAsia="Arial" w:hAnsi="Arial" w:cs="Arial"/>
+          <w:sz w:val="24"/>
+        </w:rPr>
+        <w:t>Humason</w:t>
+      </w:r>
+      <w:proofErr w:type="spellEnd"/>
+      <w:r>
+        <w:rPr>
+          <w:rFonts w:ascii="Arial" w:eastAsia="Arial" w:hAnsi="Arial" w:cs="Arial"/>
+          <w:sz w:val="24"/>
+        </w:rPr>
+        <w:t xml:space="preserve"> utilizes which may or may not be available with other mounts.</w:t>
+      </w:r>
+    </w:p>
+    <w:p>
+      <w:pPr>
+        <w:rPr>
+          <w:rFonts w:ascii="Arial" w:eastAsia="Arial" w:hAnsi="Arial" w:cs="Arial"/>
+          <w:sz w:val="24"/>
+        </w:rPr>
+      </w:pPr>
+      <w:r>
+        <w:rPr>
+          <w:rFonts w:ascii="Arial" w:eastAsia="Arial" w:hAnsi="Arial" w:cs="Arial"/>
+          <w:sz w:val="24"/>
+        </w:rPr>
+        <w:t xml:space="preserve">The second assumption is that a user will configure and hone his system using the internal capabilities of TSX.  </w:t>
+      </w:r>
+      <w:proofErr w:type="spellStart"/>
+      <w:r>
+        <w:rPr>
+          <w:rFonts w:ascii="Arial" w:eastAsia="Arial" w:hAnsi="Arial" w:cs="Arial"/>
+          <w:sz w:val="24"/>
+        </w:rPr>
+        <w:t>Humason</w:t>
+      </w:r>
+      <w:proofErr w:type="spellEnd"/>
+      <w:r>
+        <w:rPr>
+          <w:rFonts w:ascii="Arial" w:eastAsia="Arial" w:hAnsi="Arial" w:cs="Arial"/>
+          <w:sz w:val="24"/>
+        </w:rPr>
+        <w:t xml:space="preserve"> does not really attempt to disguise any usage complexity within TSX. Configuration and optimization of the mount (PEC and T-Point), camera (Image Link), filter wheel, focuser (@Focus2 or @Focus3), guider (Direct Guide and AO) and rotator are all mastered within TSX and should require little if any attention during successive imaging </w:t>
+      </w:r>
+      <w:proofErr w:type="spellStart"/>
+      <w:proofErr w:type="gramStart"/>
+      <w:r>
+        <w:rPr>
+          <w:rFonts w:ascii="Arial" w:eastAsia="Arial" w:hAnsi="Arial" w:cs="Arial"/>
+          <w:sz w:val="24"/>
+        </w:rPr>
+        <w:t>sessions.configured</w:t>
+      </w:r>
+      <w:proofErr w:type="spellEnd"/>
+      <w:proofErr w:type="gramEnd"/>
+      <w:r>
+        <w:rPr>
+          <w:rFonts w:ascii="Arial" w:eastAsia="Arial" w:hAnsi="Arial" w:cs="Arial"/>
+          <w:sz w:val="24"/>
+        </w:rPr>
+        <w:t xml:space="preserve"> and mastered within TSX, although those configuration parameters may then be duplicated in </w:t>
+      </w:r>
+      <w:proofErr w:type="spellStart"/>
+      <w:r>
+        <w:rPr>
+          <w:rFonts w:ascii="Arial" w:eastAsia="Arial" w:hAnsi="Arial" w:cs="Arial"/>
+          <w:sz w:val="24"/>
+        </w:rPr>
+        <w:t>Humason</w:t>
+      </w:r>
+      <w:proofErr w:type="spellEnd"/>
+      <w:r>
+        <w:rPr>
+          <w:rFonts w:ascii="Arial" w:eastAsia="Arial" w:hAnsi="Arial" w:cs="Arial"/>
+          <w:sz w:val="24"/>
+        </w:rPr>
+        <w:t>.</w:t>
       </w:r>
     </w:p>
     <w:p>
@@ -343,71 +680,203 @@
           <w:rFonts w:ascii="Arial" w:eastAsia="Arial" w:hAnsi="Arial" w:cs="Arial"/>
           <w:sz w:val="24"/>
         </w:rPr>
-        <w:t xml:space="preserve">The fourth assumption is that a user is willing to give up a few minutes of imaging time to avoid a whole night of babysitting.  This means that Humason carries some overhead for precision slews, plate solutions and recalibrations in order to preempt potential problems with focus, guiding and framing during an imaging session.  </w:t>
-      </w:r>
-    </w:p>
-    <w:p>
-      <w:pPr>
-        <w:rPr>
-          <w:rFonts w:ascii="Arial" w:eastAsia="Arial" w:hAnsi="Arial" w:cs="Arial"/>
-          <w:b/>
-          <w:sz w:val="24"/>
-          <w:u w:val="single"/>
-        </w:rPr>
-      </w:pPr>
-      <w:r>
-        <w:rPr>
-          <w:rFonts w:ascii="Arial" w:eastAsia="Arial" w:hAnsi="Arial" w:cs="Arial"/>
-          <w:b/>
-          <w:sz w:val="24"/>
-          <w:u w:val="single"/>
-        </w:rPr>
-        <w:t>Humason Operation</w:t>
-      </w:r>
-    </w:p>
-    <w:p>
-      <w:pPr>
-        <w:rPr>
-          <w:rFonts w:ascii="Arial" w:eastAsia="Arial" w:hAnsi="Arial" w:cs="Arial"/>
-          <w:sz w:val="24"/>
-        </w:rPr>
-      </w:pPr>
-      <w:r>
-        <w:rPr>
-          <w:rFonts w:ascii="Arial" w:eastAsia="Arial" w:hAnsi="Arial" w:cs="Arial"/>
-          <w:sz w:val="24"/>
-        </w:rPr>
-        <w:t xml:space="preserve">At its core, Humason creates and manages two types of data files:  Session Plan file and Target Plan file.  A Session Plan file contains all the information common to using TSX to image over a night from start up to shut down including targets to be imaged. Once a routine is established for a user’s observatory, a Session Plan rarely changes night to night other than the start up time and targets to be imaged. </w:t>
-      </w:r>
-    </w:p>
-    <w:p>
-      <w:pPr>
-        <w:rPr>
-          <w:rFonts w:ascii="Arial" w:eastAsia="Arial" w:hAnsi="Arial" w:cs="Arial"/>
-          <w:sz w:val="24"/>
-        </w:rPr>
-      </w:pPr>
-      <w:r>
-        <w:rPr>
-          <w:rFonts w:ascii="Arial" w:eastAsia="Arial" w:hAnsi="Arial" w:cs="Arial"/>
-          <w:sz w:val="24"/>
-        </w:rPr>
-        <w:t xml:space="preserve">A Target Plan file contains all the information specific to imaging one target using TSX including focusing, guiding, imaging and image calibration.  A user can create any number of Target Plans in preparation for imaging, then schedule only those wanted for a given night’s session.  Humason has a special default Target Plan (“Default.TargetPlan.xml”) that is used as a template when any new Target Plan is created.  The user can modify this template at any time by simply overwriting the default target plan with another reconfigured plan (see Target Tab).  </w:t>
-      </w:r>
-    </w:p>
-    <w:p>
-      <w:pPr>
-        <w:rPr>
-          <w:rFonts w:ascii="Arial" w:eastAsia="Arial" w:hAnsi="Arial" w:cs="Arial"/>
-          <w:sz w:val="24"/>
-        </w:rPr>
-      </w:pPr>
-      <w:r>
-        <w:rPr>
-          <w:rFonts w:ascii="Arial" w:eastAsia="Arial" w:hAnsi="Arial" w:cs="Arial"/>
-          <w:sz w:val="24"/>
-        </w:rPr>
-        <w:t>Humason runs as a Windows process, interacting with TSX through the run-time COM interface and utilizing a set of XML data files for configuration and run-time management.  TSX is responsible for interfacing to all device drivers, except the optional FlatMan and AAGCloudWatcher hardware.</w:t>
+        <w:t xml:space="preserve">The fourth assumption is that a user is willing to give up a few minutes of imaging time to avoid a whole night of babysitting.  This means that </w:t>
+      </w:r>
+      <w:proofErr w:type="spellStart"/>
+      <w:r>
+        <w:rPr>
+          <w:rFonts w:ascii="Arial" w:eastAsia="Arial" w:hAnsi="Arial" w:cs="Arial"/>
+          <w:sz w:val="24"/>
+        </w:rPr>
+        <w:t>Humason</w:t>
+      </w:r>
+      <w:proofErr w:type="spellEnd"/>
+      <w:r>
+        <w:rPr>
+          <w:rFonts w:ascii="Arial" w:eastAsia="Arial" w:hAnsi="Arial" w:cs="Arial"/>
+          <w:sz w:val="24"/>
+        </w:rPr>
+        <w:t xml:space="preserve"> carries some overhead for precision slews, plate solutions and recalibrations </w:t>
+      </w:r>
+      <w:proofErr w:type="gramStart"/>
+      <w:r>
+        <w:rPr>
+          <w:rFonts w:ascii="Arial" w:eastAsia="Arial" w:hAnsi="Arial" w:cs="Arial"/>
+          <w:sz w:val="24"/>
+        </w:rPr>
+        <w:t>in order to</w:t>
+      </w:r>
+      <w:proofErr w:type="gramEnd"/>
+      <w:r>
+        <w:rPr>
+          <w:rFonts w:ascii="Arial" w:eastAsia="Arial" w:hAnsi="Arial" w:cs="Arial"/>
+          <w:sz w:val="24"/>
+        </w:rPr>
+        <w:t xml:space="preserve"> preempt potential problems with focus, guiding and framing during an imaging session.  </w:t>
+      </w:r>
+    </w:p>
+    <w:p>
+      <w:pPr>
+        <w:rPr>
+          <w:rFonts w:ascii="Arial" w:eastAsia="Arial" w:hAnsi="Arial" w:cs="Arial"/>
+          <w:b/>
+          <w:sz w:val="24"/>
+          <w:u w:val="single"/>
+        </w:rPr>
+      </w:pPr>
+      <w:proofErr w:type="spellStart"/>
+      <w:r>
+        <w:rPr>
+          <w:rFonts w:ascii="Arial" w:eastAsia="Arial" w:hAnsi="Arial" w:cs="Arial"/>
+          <w:b/>
+          <w:sz w:val="24"/>
+          <w:u w:val="single"/>
+        </w:rPr>
+        <w:t>Humason</w:t>
+      </w:r>
+      <w:proofErr w:type="spellEnd"/>
+      <w:r>
+        <w:rPr>
+          <w:rFonts w:ascii="Arial" w:eastAsia="Arial" w:hAnsi="Arial" w:cs="Arial"/>
+          <w:b/>
+          <w:sz w:val="24"/>
+          <w:u w:val="single"/>
+        </w:rPr>
+        <w:t xml:space="preserve"> Operation</w:t>
+      </w:r>
+    </w:p>
+    <w:p>
+      <w:pPr>
+        <w:rPr>
+          <w:rFonts w:ascii="Arial" w:eastAsia="Arial" w:hAnsi="Arial" w:cs="Arial"/>
+          <w:sz w:val="24"/>
+        </w:rPr>
+      </w:pPr>
+      <w:r>
+        <w:rPr>
+          <w:rFonts w:ascii="Arial" w:eastAsia="Arial" w:hAnsi="Arial" w:cs="Arial"/>
+          <w:sz w:val="24"/>
+        </w:rPr>
+        <w:t xml:space="preserve">At its core, </w:t>
+      </w:r>
+      <w:proofErr w:type="spellStart"/>
+      <w:r>
+        <w:rPr>
+          <w:rFonts w:ascii="Arial" w:eastAsia="Arial" w:hAnsi="Arial" w:cs="Arial"/>
+          <w:sz w:val="24"/>
+        </w:rPr>
+        <w:t>Humason</w:t>
+      </w:r>
+      <w:proofErr w:type="spellEnd"/>
+      <w:r>
+        <w:rPr>
+          <w:rFonts w:ascii="Arial" w:eastAsia="Arial" w:hAnsi="Arial" w:cs="Arial"/>
+          <w:sz w:val="24"/>
+        </w:rPr>
+        <w:t xml:space="preserve"> creates and manages two types of data files:  Session Plan file and Target Plan file.  A Session Plan file contains all the information common to using TSX to image over a night from start up to shut down including targets to be imaged. Once a routine is established for a user’s observatory, a Session Plan rarely changes night to night other than the </w:t>
+      </w:r>
+      <w:proofErr w:type="spellStart"/>
+      <w:r>
+        <w:rPr>
+          <w:rFonts w:ascii="Arial" w:eastAsia="Arial" w:hAnsi="Arial" w:cs="Arial"/>
+          <w:sz w:val="24"/>
+        </w:rPr>
+        <w:t>start up</w:t>
+      </w:r>
+      <w:proofErr w:type="spellEnd"/>
+      <w:r>
+        <w:rPr>
+          <w:rFonts w:ascii="Arial" w:eastAsia="Arial" w:hAnsi="Arial" w:cs="Arial"/>
+          <w:sz w:val="24"/>
+        </w:rPr>
+        <w:t xml:space="preserve"> time and targets to be imaged. </w:t>
+      </w:r>
+    </w:p>
+    <w:p>
+      <w:pPr>
+        <w:rPr>
+          <w:rFonts w:ascii="Arial" w:eastAsia="Arial" w:hAnsi="Arial" w:cs="Arial"/>
+          <w:sz w:val="24"/>
+        </w:rPr>
+      </w:pPr>
+      <w:r>
+        <w:rPr>
+          <w:rFonts w:ascii="Arial" w:eastAsia="Arial" w:hAnsi="Arial" w:cs="Arial"/>
+          <w:sz w:val="24"/>
+        </w:rPr>
+        <w:t xml:space="preserve">A Target Plan file contains all the information specific to imaging one target using TSX including focusing, guiding, imaging and image calibration.  A user can create any number of Target Plans in preparation for imaging, then schedule only those wanted for a given night’s session.  </w:t>
+      </w:r>
+      <w:proofErr w:type="spellStart"/>
+      <w:r>
+        <w:rPr>
+          <w:rFonts w:ascii="Arial" w:eastAsia="Arial" w:hAnsi="Arial" w:cs="Arial"/>
+          <w:sz w:val="24"/>
+        </w:rPr>
+        <w:t>Humason</w:t>
+      </w:r>
+      <w:proofErr w:type="spellEnd"/>
+      <w:r>
+        <w:rPr>
+          <w:rFonts w:ascii="Arial" w:eastAsia="Arial" w:hAnsi="Arial" w:cs="Arial"/>
+          <w:sz w:val="24"/>
+        </w:rPr>
+        <w:t xml:space="preserve"> has a special default Target Plan (“Default.TargetPlan.xml”) that is used as a template when any new Target Plan is created.  The user can modify this template at any time by simply overwriting the default target plan with another reconfigured plan (see Target Tab).  </w:t>
+      </w:r>
+    </w:p>
+    <w:p>
+      <w:pPr>
+        <w:rPr>
+          <w:rFonts w:ascii="Arial" w:eastAsia="Arial" w:hAnsi="Arial" w:cs="Arial"/>
+          <w:sz w:val="24"/>
+        </w:rPr>
+      </w:pPr>
+      <w:proofErr w:type="spellStart"/>
+      <w:r>
+        <w:rPr>
+          <w:rFonts w:ascii="Arial" w:eastAsia="Arial" w:hAnsi="Arial" w:cs="Arial"/>
+          <w:sz w:val="24"/>
+        </w:rPr>
+        <w:t>Humason</w:t>
+      </w:r>
+      <w:proofErr w:type="spellEnd"/>
+      <w:r>
+        <w:rPr>
+          <w:rFonts w:ascii="Arial" w:eastAsia="Arial" w:hAnsi="Arial" w:cs="Arial"/>
+          <w:sz w:val="24"/>
+        </w:rPr>
+        <w:t xml:space="preserve"> runs as a Windows process, interacting with TSX through the run-time COM interface and utilizing a set of XML data files for configuration and run-time management.  TSX is responsible for interfacing to all device drivers, except the optional </w:t>
+      </w:r>
+      <w:proofErr w:type="spellStart"/>
+      <w:r>
+        <w:rPr>
+          <w:rFonts w:ascii="Arial" w:eastAsia="Arial" w:hAnsi="Arial" w:cs="Arial"/>
+          <w:sz w:val="24"/>
+        </w:rPr>
+        <w:t>FlatMan</w:t>
+      </w:r>
+      <w:proofErr w:type="spellEnd"/>
+      <w:r>
+        <w:rPr>
+          <w:rFonts w:ascii="Arial" w:eastAsia="Arial" w:hAnsi="Arial" w:cs="Arial"/>
+          <w:sz w:val="24"/>
+        </w:rPr>
+        <w:t xml:space="preserve"> and </w:t>
+      </w:r>
+      <w:proofErr w:type="spellStart"/>
+      <w:r>
+        <w:rPr>
+          <w:rFonts w:ascii="Arial" w:eastAsia="Arial" w:hAnsi="Arial" w:cs="Arial"/>
+          <w:sz w:val="24"/>
+        </w:rPr>
+        <w:t>AAGCloudWatcher</w:t>
+      </w:r>
+      <w:proofErr w:type="spellEnd"/>
+      <w:r>
+        <w:rPr>
+          <w:rFonts w:ascii="Arial" w:eastAsia="Arial" w:hAnsi="Arial" w:cs="Arial"/>
+          <w:sz w:val="24"/>
+        </w:rPr>
+        <w:t xml:space="preserve"> hardware.</w:t>
       </w:r>
     </w:p>
     <w:p>
@@ -423,22 +892,54 @@
           <w:sz w:val="24"/>
         </w:rPr>
         <w:lastRenderedPageBreak/>
-        <w:t>The Session Plan datafile and the Target Plan datafiles and well as captured images are stored in the user Documents directory in a folder called “Humason”.  Images are stored in another subdirectory called “Images”.  Log files are stored in a subdirectory called “Logs”.</w:t>
-      </w:r>
-    </w:p>
-    <w:p>
-      <w:pPr>
-        <w:rPr>
-          <w:rFonts w:ascii="Arial" w:eastAsia="Arial" w:hAnsi="Arial" w:cs="Arial"/>
-          <w:sz w:val="24"/>
-        </w:rPr>
-      </w:pPr>
-      <w:r>
-        <w:rPr>
-          <w:rFonts w:ascii="Arial" w:eastAsia="Arial" w:hAnsi="Arial" w:cs="Arial"/>
-          <w:sz w:val="24"/>
-        </w:rPr>
-        <w:t xml:space="preserve">In managing these data files, the Humason user interface is organized into functional blocks in the form of a base window with eight tabs.  The organization represents a rough workflow for common configuration, target planning and sequencing activities.  </w:t>
+        <w:t>The Session Plan datafile and the Target Plan datafiles and well as captured images are stored in the user Documents directory in a folder called “</w:t>
+      </w:r>
+      <w:proofErr w:type="spellStart"/>
+      <w:r>
+        <w:rPr>
+          <w:rFonts w:ascii="Arial" w:eastAsia="Arial" w:hAnsi="Arial" w:cs="Arial"/>
+          <w:sz w:val="24"/>
+        </w:rPr>
+        <w:t>Humason</w:t>
+      </w:r>
+      <w:proofErr w:type="spellEnd"/>
+      <w:r>
+        <w:rPr>
+          <w:rFonts w:ascii="Arial" w:eastAsia="Arial" w:hAnsi="Arial" w:cs="Arial"/>
+          <w:sz w:val="24"/>
+        </w:rPr>
+        <w:t>”.  Images are stored in another subdirectory called “Images”.  Log files are stored in a subdirectory called “Logs”.</w:t>
+      </w:r>
+    </w:p>
+    <w:p>
+      <w:pPr>
+        <w:rPr>
+          <w:rFonts w:ascii="Arial" w:eastAsia="Arial" w:hAnsi="Arial" w:cs="Arial"/>
+          <w:sz w:val="24"/>
+        </w:rPr>
+      </w:pPr>
+      <w:r>
+        <w:rPr>
+          <w:rFonts w:ascii="Arial" w:eastAsia="Arial" w:hAnsi="Arial" w:cs="Arial"/>
+          <w:sz w:val="24"/>
+        </w:rPr>
+        <w:t xml:space="preserve">In managing these data files, the </w:t>
+      </w:r>
+      <w:proofErr w:type="spellStart"/>
+      <w:r>
+        <w:rPr>
+          <w:rFonts w:ascii="Arial" w:eastAsia="Arial" w:hAnsi="Arial" w:cs="Arial"/>
+          <w:sz w:val="24"/>
+        </w:rPr>
+        <w:t>Humason</w:t>
+      </w:r>
+      <w:proofErr w:type="spellEnd"/>
+      <w:r>
+        <w:rPr>
+          <w:rFonts w:ascii="Arial" w:eastAsia="Arial" w:hAnsi="Arial" w:cs="Arial"/>
+          <w:sz w:val="24"/>
+        </w:rPr>
+        <w:t xml:space="preserve"> user interface is organized into functional blocks in the form of a base window with eight tabs.  The organization represents a rough workflow for common configuration, target planning and sequencing activities.  </w:t>
       </w:r>
     </w:p>
     <w:p>
@@ -473,7 +974,7 @@
             <v:imagedata r:id="rId5" o:title=""/>
             <o:lock v:ext="edit" aspectratio="f"/>
           </v:shape>
-          <o:OLEObject Type="Embed" ProgID="StaticMetafile" ShapeID="_x0000_i1025" DrawAspect="Content" ObjectID="_1738152984" r:id="rId6"/>
+          <o:OLEObject Type="Embed" ProgID="StaticMetafile" ShapeID="_x0000_i1025" DrawAspect="Content" ObjectID="_1738773989" r:id="rId6"/>
         </w:object>
       </w:r>
     </w:p>
@@ -541,7 +1042,7 @@
             <o:lock v:ext="edit" aspectratio="f"/>
             <w10:wrap type="square"/>
           </v:shape>
-          <o:OLEObject Type="Embed" ProgID="StaticMetafile" ShapeID="_x0000_s1055" DrawAspect="Content" ObjectID="_1738152985" r:id="rId8"/>
+          <o:OLEObject Type="Embed" ProgID="StaticMetafile" ShapeID="_x0000_s1055" DrawAspect="Content" ObjectID="_1738773990" r:id="rId8"/>
         </w:object>
       </w:r>
       <w:r>
@@ -560,12 +1061,37 @@
           <w:sz w:val="24"/>
         </w:rPr>
       </w:pPr>
-      <w:r>
-        <w:rPr>
-          <w:rFonts w:ascii="Arial" w:eastAsia="Arial" w:hAnsi="Arial" w:cs="Arial"/>
-          <w:sz w:val="24"/>
-        </w:rPr>
-        <w:t xml:space="preserve">Humason allows for the configuration of several approaches to guiding, including unguided as shown in the autoguider flow chart.  Humason runs through this decision process before imaging each frame (configuration parameters are underlined).  </w:t>
+      <w:proofErr w:type="spellStart"/>
+      <w:r>
+        <w:rPr>
+          <w:rFonts w:ascii="Arial" w:eastAsia="Arial" w:hAnsi="Arial" w:cs="Arial"/>
+          <w:sz w:val="24"/>
+        </w:rPr>
+        <w:t>Humason</w:t>
+      </w:r>
+      <w:proofErr w:type="spellEnd"/>
+      <w:r>
+        <w:rPr>
+          <w:rFonts w:ascii="Arial" w:eastAsia="Arial" w:hAnsi="Arial" w:cs="Arial"/>
+          <w:sz w:val="24"/>
+        </w:rPr>
+        <w:t xml:space="preserve"> allows for the configuration of several approaches to guiding, including unguided as shown in the autoguider flow chart.  </w:t>
+      </w:r>
+      <w:proofErr w:type="spellStart"/>
+      <w:r>
+        <w:rPr>
+          <w:rFonts w:ascii="Arial" w:eastAsia="Arial" w:hAnsi="Arial" w:cs="Arial"/>
+          <w:sz w:val="24"/>
+        </w:rPr>
+        <w:t>Humason</w:t>
+      </w:r>
+      <w:proofErr w:type="spellEnd"/>
+      <w:r>
+        <w:rPr>
+          <w:rFonts w:ascii="Arial" w:eastAsia="Arial" w:hAnsi="Arial" w:cs="Arial"/>
+          <w:sz w:val="24"/>
+        </w:rPr>
+        <w:t xml:space="preserve"> runs through this decision process before imaging each frame (configuration parameters are underlined).  </w:t>
       </w:r>
     </w:p>
     <w:p>
@@ -595,22 +1121,70 @@
           <w:rFonts w:ascii="Arial" w:eastAsia="Arial" w:hAnsi="Arial" w:cs="Arial"/>
           <w:sz w:val="24"/>
         </w:rPr>
-        <w:t>If Dithering is selected (not shown), then Humason will change the guide star coordinates slightly and randomly just before Start Autoguiding.  This causes the guider to re-center the guide star image just a bit in the first few seconds of guiding.</w:t>
-      </w:r>
-    </w:p>
-    <w:p>
-      <w:pPr>
-        <w:rPr>
-          <w:rFonts w:ascii="Arial" w:eastAsia="Arial" w:hAnsi="Arial" w:cs="Arial"/>
-          <w:sz w:val="24"/>
-        </w:rPr>
-      </w:pPr>
-      <w:r>
-        <w:rPr>
-          <w:rFonts w:ascii="Arial" w:eastAsia="Arial" w:hAnsi="Arial" w:cs="Arial"/>
-          <w:sz w:val="24"/>
-        </w:rPr>
-        <w:t xml:space="preserve">If AutoGuide is not enabled, then Humason will automatically perform a closed loop slew to re-center the frame before each image.  </w:t>
+        <w:t xml:space="preserve">If Dithering is selected (not shown), then </w:t>
+      </w:r>
+      <w:proofErr w:type="spellStart"/>
+      <w:r>
+        <w:rPr>
+          <w:rFonts w:ascii="Arial" w:eastAsia="Arial" w:hAnsi="Arial" w:cs="Arial"/>
+          <w:sz w:val="24"/>
+        </w:rPr>
+        <w:t>Humason</w:t>
+      </w:r>
+      <w:proofErr w:type="spellEnd"/>
+      <w:r>
+        <w:rPr>
+          <w:rFonts w:ascii="Arial" w:eastAsia="Arial" w:hAnsi="Arial" w:cs="Arial"/>
+          <w:sz w:val="24"/>
+        </w:rPr>
+        <w:t xml:space="preserve"> will change the guide star coordinates slightly and randomly just before Start Autoguiding.  This causes the guider to re-center the guide star image just a bit in the first few seconds of guiding.</w:t>
+      </w:r>
+    </w:p>
+    <w:p>
+      <w:pPr>
+        <w:rPr>
+          <w:rFonts w:ascii="Arial" w:eastAsia="Arial" w:hAnsi="Arial" w:cs="Arial"/>
+          <w:sz w:val="24"/>
+        </w:rPr>
+      </w:pPr>
+      <w:r>
+        <w:rPr>
+          <w:rFonts w:ascii="Arial" w:eastAsia="Arial" w:hAnsi="Arial" w:cs="Arial"/>
+          <w:sz w:val="24"/>
+        </w:rPr>
+        <w:t xml:space="preserve">If </w:t>
+      </w:r>
+      <w:proofErr w:type="spellStart"/>
+      <w:r>
+        <w:rPr>
+          <w:rFonts w:ascii="Arial" w:eastAsia="Arial" w:hAnsi="Arial" w:cs="Arial"/>
+          <w:sz w:val="24"/>
+        </w:rPr>
+        <w:t>AutoGuide</w:t>
+      </w:r>
+      <w:proofErr w:type="spellEnd"/>
+      <w:r>
+        <w:rPr>
+          <w:rFonts w:ascii="Arial" w:eastAsia="Arial" w:hAnsi="Arial" w:cs="Arial"/>
+          <w:sz w:val="24"/>
+        </w:rPr>
+        <w:t xml:space="preserve"> is not enabled, then </w:t>
+      </w:r>
+      <w:proofErr w:type="spellStart"/>
+      <w:r>
+        <w:rPr>
+          <w:rFonts w:ascii="Arial" w:eastAsia="Arial" w:hAnsi="Arial" w:cs="Arial"/>
+          <w:sz w:val="24"/>
+        </w:rPr>
+        <w:t>Humason</w:t>
+      </w:r>
+      <w:proofErr w:type="spellEnd"/>
+      <w:r>
+        <w:rPr>
+          <w:rFonts w:ascii="Arial" w:eastAsia="Arial" w:hAnsi="Arial" w:cs="Arial"/>
+          <w:sz w:val="24"/>
+        </w:rPr>
+        <w:t xml:space="preserve"> will automatically perform a closed loop slew to re-center the frame before each image.  </w:t>
       </w:r>
     </w:p>
     <w:p>
@@ -713,8 +1287,17 @@
           <w:rFonts w:ascii="Arial" w:eastAsia="Arial" w:hAnsi="Arial" w:cs="Arial"/>
           <w:sz w:val="24"/>
         </w:rPr>
-        <w:t>Mount control and slewing, then Park set up</w:t>
-      </w:r>
+        <w:t xml:space="preserve">Mount control and slewing, then Park set </w:t>
+      </w:r>
+      <w:proofErr w:type="gramStart"/>
+      <w:r>
+        <w:rPr>
+          <w:rFonts w:ascii="Arial" w:eastAsia="Arial" w:hAnsi="Arial" w:cs="Arial"/>
+          <w:sz w:val="24"/>
+        </w:rPr>
+        <w:t>up</w:t>
+      </w:r>
+      <w:proofErr w:type="gramEnd"/>
     </w:p>
     <w:p>
       <w:pPr>
@@ -833,8 +1416,17 @@
           <w:rFonts w:ascii="Arial" w:eastAsia="Arial" w:hAnsi="Arial" w:cs="Arial"/>
           <w:sz w:val="24"/>
         </w:rPr>
-        <w:t>FOVI set up and configuration</w:t>
-      </w:r>
+        <w:t xml:space="preserve">FOVI set up and </w:t>
+      </w:r>
+      <w:proofErr w:type="gramStart"/>
+      <w:r>
+        <w:rPr>
+          <w:rFonts w:ascii="Arial" w:eastAsia="Arial" w:hAnsi="Arial" w:cs="Arial"/>
+          <w:sz w:val="24"/>
+        </w:rPr>
+        <w:t>configuration</w:t>
+      </w:r>
+      <w:proofErr w:type="gramEnd"/>
     </w:p>
     <w:p>
       <w:pPr>
@@ -868,37 +1460,133 @@
           <w:rFonts w:ascii="Arial" w:eastAsia="Arial" w:hAnsi="Arial" w:cs="Arial"/>
           <w:sz w:val="24"/>
         </w:rPr>
-        <w:t>Once the user has all TSX functions performing well, then Humason can be brought into play.  Generally, the first step would be to configure Humason Options, then restart and fill in the Rotator, Guider, Focus, Device, Session, then Flats Tabs.  During this process, TheSkyX and Paramount must be powered up and connected so that Humason can download various information such as the filter set up while configuring.</w:t>
-      </w:r>
-    </w:p>
-    <w:p>
-      <w:pPr>
-        <w:rPr>
-          <w:rFonts w:ascii="Arial" w:eastAsia="Arial" w:hAnsi="Arial" w:cs="Arial"/>
-          <w:sz w:val="24"/>
-        </w:rPr>
-      </w:pPr>
-      <w:r>
-        <w:rPr>
-          <w:rFonts w:ascii="Arial" w:eastAsia="Arial" w:hAnsi="Arial" w:cs="Arial"/>
-          <w:sz w:val="24"/>
-        </w:rPr>
-        <w:t>Four tabs, Flats, Focus, Guide and Rotate, provide for some initialization, calibration and test operations on their respective devices.  Normally these tabs would only be used if trouble-shooting some specific problem but can also help verify that certain operations are working correctly.</w:t>
-      </w:r>
-    </w:p>
-    <w:p>
-      <w:pPr>
-        <w:rPr>
-          <w:rFonts w:ascii="Arial" w:eastAsia="Arial" w:hAnsi="Arial" w:cs="Arial"/>
-          <w:sz w:val="24"/>
-        </w:rPr>
-      </w:pPr>
-      <w:r>
-        <w:rPr>
-          <w:rFonts w:ascii="Arial" w:eastAsia="Arial" w:hAnsi="Arial" w:cs="Arial"/>
-          <w:sz w:val="24"/>
-        </w:rPr>
-        <w:t xml:space="preserve">The Devices Tab configures which devices are to be used in the imaging stack and operation options.  Usage options for the Camera, Filter Wheel, Focuser, Guider and Rotator are set up here. </w:t>
+        <w:t xml:space="preserve">Once the user has all TSX functions performing well, then </w:t>
+      </w:r>
+      <w:proofErr w:type="spellStart"/>
+      <w:r>
+        <w:rPr>
+          <w:rFonts w:ascii="Arial" w:eastAsia="Arial" w:hAnsi="Arial" w:cs="Arial"/>
+          <w:sz w:val="24"/>
+        </w:rPr>
+        <w:t>Humason</w:t>
+      </w:r>
+      <w:proofErr w:type="spellEnd"/>
+      <w:r>
+        <w:rPr>
+          <w:rFonts w:ascii="Arial" w:eastAsia="Arial" w:hAnsi="Arial" w:cs="Arial"/>
+          <w:sz w:val="24"/>
+        </w:rPr>
+        <w:t xml:space="preserve"> can be brought into play.  Generally, the first step would be to configure </w:t>
+      </w:r>
+      <w:proofErr w:type="spellStart"/>
+      <w:r>
+        <w:rPr>
+          <w:rFonts w:ascii="Arial" w:eastAsia="Arial" w:hAnsi="Arial" w:cs="Arial"/>
+          <w:sz w:val="24"/>
+        </w:rPr>
+        <w:t>Humason</w:t>
+      </w:r>
+      <w:proofErr w:type="spellEnd"/>
+      <w:r>
+        <w:rPr>
+          <w:rFonts w:ascii="Arial" w:eastAsia="Arial" w:hAnsi="Arial" w:cs="Arial"/>
+          <w:sz w:val="24"/>
+        </w:rPr>
+        <w:t xml:space="preserve"> Options, then restart and fill in the Rotator, Guider, Focus, Device, Session, then Flats Tabs.  During this process, </w:t>
+      </w:r>
+      <w:proofErr w:type="spellStart"/>
+      <w:r>
+        <w:rPr>
+          <w:rFonts w:ascii="Arial" w:eastAsia="Arial" w:hAnsi="Arial" w:cs="Arial"/>
+          <w:sz w:val="24"/>
+        </w:rPr>
+        <w:t>TheSkyX</w:t>
+      </w:r>
+      <w:proofErr w:type="spellEnd"/>
+      <w:r>
+        <w:rPr>
+          <w:rFonts w:ascii="Arial" w:eastAsia="Arial" w:hAnsi="Arial" w:cs="Arial"/>
+          <w:sz w:val="24"/>
+        </w:rPr>
+        <w:t xml:space="preserve"> and Paramount must be powered up and connected so that </w:t>
+      </w:r>
+      <w:proofErr w:type="spellStart"/>
+      <w:r>
+        <w:rPr>
+          <w:rFonts w:ascii="Arial" w:eastAsia="Arial" w:hAnsi="Arial" w:cs="Arial"/>
+          <w:sz w:val="24"/>
+        </w:rPr>
+        <w:t>Humason</w:t>
+      </w:r>
+      <w:proofErr w:type="spellEnd"/>
+      <w:r>
+        <w:rPr>
+          <w:rFonts w:ascii="Arial" w:eastAsia="Arial" w:hAnsi="Arial" w:cs="Arial"/>
+          <w:sz w:val="24"/>
+        </w:rPr>
+        <w:t xml:space="preserve"> can download various information such as the filter set up while configuring.</w:t>
+      </w:r>
+    </w:p>
+    <w:p>
+      <w:pPr>
+        <w:rPr>
+          <w:rFonts w:ascii="Arial" w:eastAsia="Arial" w:hAnsi="Arial" w:cs="Arial"/>
+          <w:sz w:val="24"/>
+        </w:rPr>
+      </w:pPr>
+      <w:r>
+        <w:rPr>
+          <w:rFonts w:ascii="Arial" w:eastAsia="Arial" w:hAnsi="Arial" w:cs="Arial"/>
+          <w:sz w:val="24"/>
+        </w:rPr>
+        <w:t xml:space="preserve">Four tabs, Flats, Focus, Guide and Rotate, provide for some initialization, </w:t>
+      </w:r>
+      <w:proofErr w:type="gramStart"/>
+      <w:r>
+        <w:rPr>
+          <w:rFonts w:ascii="Arial" w:eastAsia="Arial" w:hAnsi="Arial" w:cs="Arial"/>
+          <w:sz w:val="24"/>
+        </w:rPr>
+        <w:t>calibration</w:t>
+      </w:r>
+      <w:proofErr w:type="gramEnd"/>
+      <w:r>
+        <w:rPr>
+          <w:rFonts w:ascii="Arial" w:eastAsia="Arial" w:hAnsi="Arial" w:cs="Arial"/>
+          <w:sz w:val="24"/>
+        </w:rPr>
+        <w:t xml:space="preserve"> and test operations on their respective devices.  Normally these tabs would only be used if trouble-shooting some specific problem but can also help verify that certain operations are working correctly.</w:t>
+      </w:r>
+    </w:p>
+    <w:p>
+      <w:pPr>
+        <w:rPr>
+          <w:rFonts w:ascii="Arial" w:eastAsia="Arial" w:hAnsi="Arial" w:cs="Arial"/>
+          <w:sz w:val="24"/>
+        </w:rPr>
+      </w:pPr>
+      <w:r>
+        <w:rPr>
+          <w:rFonts w:ascii="Arial" w:eastAsia="Arial" w:hAnsi="Arial" w:cs="Arial"/>
+          <w:sz w:val="24"/>
+        </w:rPr>
+        <w:t xml:space="preserve">The Devices Tab configures which devices are to be used in the imaging stack and operation options.  Usage options for the Camera, Filter Wheel, Focuser, </w:t>
+      </w:r>
+      <w:proofErr w:type="gramStart"/>
+      <w:r>
+        <w:rPr>
+          <w:rFonts w:ascii="Arial" w:eastAsia="Arial" w:hAnsi="Arial" w:cs="Arial"/>
+          <w:sz w:val="24"/>
+        </w:rPr>
+        <w:t>Guider</w:t>
+      </w:r>
+      <w:proofErr w:type="gramEnd"/>
+      <w:r>
+        <w:rPr>
+          <w:rFonts w:ascii="Arial" w:eastAsia="Arial" w:hAnsi="Arial" w:cs="Arial"/>
+          <w:sz w:val="24"/>
+        </w:rPr>
+        <w:t xml:space="preserve"> and Rotator are set up here. </w:t>
       </w:r>
     </w:p>
     <w:p>
@@ -928,7 +1616,55 @@
           <w:rFonts w:ascii="Arial" w:eastAsia="Arial" w:hAnsi="Arial" w:cs="Arial"/>
           <w:sz w:val="24"/>
         </w:rPr>
-        <w:t>The Flats Tab sets up for flat calibration frames to be taken: dawn, dusk or FlatMan.  When sequencing, Humason automatically keeps track of what flat frames are needed for calibration and uses this information for acquiring them.</w:t>
+        <w:t xml:space="preserve">The Flats Tab sets up for flat calibration frames to be </w:t>
+      </w:r>
+      <w:proofErr w:type="gramStart"/>
+      <w:r>
+        <w:rPr>
+          <w:rFonts w:ascii="Arial" w:eastAsia="Arial" w:hAnsi="Arial" w:cs="Arial"/>
+          <w:sz w:val="24"/>
+        </w:rPr>
+        <w:t>taken:</w:t>
+      </w:r>
+      <w:proofErr w:type="gramEnd"/>
+      <w:r>
+        <w:rPr>
+          <w:rFonts w:ascii="Arial" w:eastAsia="Arial" w:hAnsi="Arial" w:cs="Arial"/>
+          <w:sz w:val="24"/>
+        </w:rPr>
+        <w:t xml:space="preserve"> dawn, dusk or </w:t>
+      </w:r>
+      <w:proofErr w:type="spellStart"/>
+      <w:r>
+        <w:rPr>
+          <w:rFonts w:ascii="Arial" w:eastAsia="Arial" w:hAnsi="Arial" w:cs="Arial"/>
+          <w:sz w:val="24"/>
+        </w:rPr>
+        <w:t>FlatMan</w:t>
+      </w:r>
+      <w:proofErr w:type="spellEnd"/>
+      <w:r>
+        <w:rPr>
+          <w:rFonts w:ascii="Arial" w:eastAsia="Arial" w:hAnsi="Arial" w:cs="Arial"/>
+          <w:sz w:val="24"/>
+        </w:rPr>
+        <w:t xml:space="preserve">.  When sequencing, </w:t>
+      </w:r>
+      <w:proofErr w:type="spellStart"/>
+      <w:r>
+        <w:rPr>
+          <w:rFonts w:ascii="Arial" w:eastAsia="Arial" w:hAnsi="Arial" w:cs="Arial"/>
+          <w:sz w:val="24"/>
+        </w:rPr>
+        <w:t>Humason</w:t>
+      </w:r>
+      <w:proofErr w:type="spellEnd"/>
+      <w:r>
+        <w:rPr>
+          <w:rFonts w:ascii="Arial" w:eastAsia="Arial" w:hAnsi="Arial" w:cs="Arial"/>
+          <w:sz w:val="24"/>
+        </w:rPr>
+        <w:t xml:space="preserve"> automatically keeps track of what flat frames are needed for calibration and uses this information for acquiring them.</w:t>
       </w:r>
     </w:p>
     <w:p>
@@ -1068,14 +1804,25 @@
           </wp:anchor>
         </w:drawing>
       </w:r>
-      <w:r>
-        <w:rPr>
-          <w:rFonts w:ascii="Arial" w:eastAsia="Arial" w:hAnsi="Arial" w:cs="Arial"/>
-          <w:b/>
-          <w:sz w:val="24"/>
-          <w:u w:val="single"/>
-        </w:rPr>
-        <w:t>Humason Form</w:t>
+      <w:proofErr w:type="spellStart"/>
+      <w:r>
+        <w:rPr>
+          <w:rFonts w:ascii="Arial" w:eastAsia="Arial" w:hAnsi="Arial" w:cs="Arial"/>
+          <w:b/>
+          <w:sz w:val="24"/>
+          <w:u w:val="single"/>
+        </w:rPr>
+        <w:t>Humason</w:t>
+      </w:r>
+      <w:proofErr w:type="spellEnd"/>
+      <w:r>
+        <w:rPr>
+          <w:rFonts w:ascii="Arial" w:eastAsia="Arial" w:hAnsi="Arial" w:cs="Arial"/>
+          <w:b/>
+          <w:sz w:val="24"/>
+          <w:u w:val="single"/>
+        </w:rPr>
+        <w:t xml:space="preserve"> Form</w:t>
       </w:r>
     </w:p>
     <w:p>
@@ -1235,7 +1982,23 @@
           <w:rFonts w:ascii="Arial" w:eastAsia="Arial" w:hAnsi="Arial" w:cs="Arial"/>
           <w:sz w:val="24"/>
         </w:rPr>
-        <w:t>: The Humason application window will always show over other windows.</w:t>
+        <w:t xml:space="preserve">: The </w:t>
+      </w:r>
+      <w:proofErr w:type="spellStart"/>
+      <w:r>
+        <w:rPr>
+          <w:rFonts w:ascii="Arial" w:eastAsia="Arial" w:hAnsi="Arial" w:cs="Arial"/>
+          <w:sz w:val="24"/>
+        </w:rPr>
+        <w:t>Humason</w:t>
+      </w:r>
+      <w:proofErr w:type="spellEnd"/>
+      <w:r>
+        <w:rPr>
+          <w:rFonts w:ascii="Arial" w:eastAsia="Arial" w:hAnsi="Arial" w:cs="Arial"/>
+          <w:sz w:val="24"/>
+        </w:rPr>
+        <w:t xml:space="preserve"> application window will always show over other windows.</w:t>
       </w:r>
     </w:p>
     <w:p>
@@ -1333,6 +2096,7 @@
         </w:rPr>
         <w:t xml:space="preserve">If </w:t>
       </w:r>
+      <w:proofErr w:type="spellStart"/>
       <w:r>
         <w:rPr>
           <w:rFonts w:ascii="Arial" w:eastAsia="Arial" w:hAnsi="Arial" w:cs="Arial"/>
@@ -1341,12 +2105,29 @@
         </w:rPr>
         <w:t>AutoRun</w:t>
       </w:r>
-      <w:r>
-        <w:rPr>
-          <w:rFonts w:ascii="Arial" w:eastAsia="Arial" w:hAnsi="Arial" w:cs="Arial"/>
-          <w:sz w:val="24"/>
-        </w:rPr>
-        <w:t xml:space="preserve"> (Session Tab) is checked, then Humason waits until the Staging Time (if enabled) and runs the Staging executable.</w:t>
+      <w:proofErr w:type="spellEnd"/>
+      <w:r>
+        <w:rPr>
+          <w:rFonts w:ascii="Arial" w:eastAsia="Arial" w:hAnsi="Arial" w:cs="Arial"/>
+          <w:sz w:val="24"/>
+        </w:rPr>
+        <w:t xml:space="preserve"> (Session Tab) is checked, then </w:t>
+      </w:r>
+      <w:proofErr w:type="spellStart"/>
+      <w:r>
+        <w:rPr>
+          <w:rFonts w:ascii="Arial" w:eastAsia="Arial" w:hAnsi="Arial" w:cs="Arial"/>
+          <w:sz w:val="24"/>
+        </w:rPr>
+        <w:t>Humason</w:t>
+      </w:r>
+      <w:proofErr w:type="spellEnd"/>
+      <w:r>
+        <w:rPr>
+          <w:rFonts w:ascii="Arial" w:eastAsia="Arial" w:hAnsi="Arial" w:cs="Arial"/>
+          <w:sz w:val="24"/>
+        </w:rPr>
+        <w:t xml:space="preserve"> waits until the Staging Time (if enabled) and runs the Staging executable.</w:t>
       </w:r>
     </w:p>
     <w:p>
@@ -1366,7 +2147,39 @@
           <w:rFonts w:ascii="Arial" w:eastAsia="Arial" w:hAnsi="Arial" w:cs="Arial"/>
           <w:sz w:val="24"/>
         </w:rPr>
-        <w:t>If AutoRun (Session Tab is checked, then Humason waits until the Start Up Time (if enabled) and runs the Start Up executable.</w:t>
+        <w:t xml:space="preserve">If </w:t>
+      </w:r>
+      <w:proofErr w:type="spellStart"/>
+      <w:r>
+        <w:rPr>
+          <w:rFonts w:ascii="Arial" w:eastAsia="Arial" w:hAnsi="Arial" w:cs="Arial"/>
+          <w:sz w:val="24"/>
+        </w:rPr>
+        <w:t>AutoRun</w:t>
+      </w:r>
+      <w:proofErr w:type="spellEnd"/>
+      <w:r>
+        <w:rPr>
+          <w:rFonts w:ascii="Arial" w:eastAsia="Arial" w:hAnsi="Arial" w:cs="Arial"/>
+          <w:sz w:val="24"/>
+        </w:rPr>
+        <w:t xml:space="preserve"> (Session Tab is checked, then </w:t>
+      </w:r>
+      <w:proofErr w:type="spellStart"/>
+      <w:r>
+        <w:rPr>
+          <w:rFonts w:ascii="Arial" w:eastAsia="Arial" w:hAnsi="Arial" w:cs="Arial"/>
+          <w:sz w:val="24"/>
+        </w:rPr>
+        <w:t>Humason</w:t>
+      </w:r>
+      <w:proofErr w:type="spellEnd"/>
+      <w:r>
+        <w:rPr>
+          <w:rFonts w:ascii="Arial" w:eastAsia="Arial" w:hAnsi="Arial" w:cs="Arial"/>
+          <w:sz w:val="24"/>
+        </w:rPr>
+        <w:t xml:space="preserve"> waits until the Start Up Time (if enabled) and runs the Start Up executable.</w:t>
       </w:r>
     </w:p>
     <w:p>
@@ -1387,7 +2200,23 @@
           <w:sz w:val="24"/>
         </w:rPr>
         <w:lastRenderedPageBreak/>
-        <w:t xml:space="preserve">For each target in the Schedule (Plan Tab), Humason loads the target data and initiates imaging.  If enabled, camera focus, autoguider calibration, and rotator calibration  run before each new target, Temperature, Weather and Shutdown Time are checked and acted on before each image.  </w:t>
+        <w:t xml:space="preserve">For each target in the Schedule (Plan Tab), </w:t>
+      </w:r>
+      <w:proofErr w:type="spellStart"/>
+      <w:r>
+        <w:rPr>
+          <w:rFonts w:ascii="Arial" w:eastAsia="Arial" w:hAnsi="Arial" w:cs="Arial"/>
+          <w:sz w:val="24"/>
+        </w:rPr>
+        <w:t>Humason</w:t>
+      </w:r>
+      <w:proofErr w:type="spellEnd"/>
+      <w:r>
+        <w:rPr>
+          <w:rFonts w:ascii="Arial" w:eastAsia="Arial" w:hAnsi="Arial" w:cs="Arial"/>
+          <w:sz w:val="24"/>
+        </w:rPr>
+        <w:t xml:space="preserve"> loads the target data and initiates imaging.  If enabled, camera focus, autoguider calibration, and rotator calibration  run before each new target, Temperature, Weather and Shutdown Time are checked and acted on before each image.  </w:t>
       </w:r>
     </w:p>
     <w:p>
@@ -1427,7 +2256,39 @@
           <w:rFonts w:ascii="Arial" w:eastAsia="Arial" w:hAnsi="Arial" w:cs="Arial"/>
           <w:sz w:val="24"/>
         </w:rPr>
-        <w:t>If AutoFocus is set and the temperature changes by more than the value set in the Devices Tab, then Humason causes TSX to make an autofocus run.</w:t>
+        <w:t xml:space="preserve">If </w:t>
+      </w:r>
+      <w:proofErr w:type="spellStart"/>
+      <w:r>
+        <w:rPr>
+          <w:rFonts w:ascii="Arial" w:eastAsia="Arial" w:hAnsi="Arial" w:cs="Arial"/>
+          <w:sz w:val="24"/>
+        </w:rPr>
+        <w:t>AutoFocus</w:t>
+      </w:r>
+      <w:proofErr w:type="spellEnd"/>
+      <w:r>
+        <w:rPr>
+          <w:rFonts w:ascii="Arial" w:eastAsia="Arial" w:hAnsi="Arial" w:cs="Arial"/>
+          <w:sz w:val="24"/>
+        </w:rPr>
+        <w:t xml:space="preserve"> is set and the temperature changes by more than the value set in the Devices Tab, then </w:t>
+      </w:r>
+      <w:proofErr w:type="spellStart"/>
+      <w:r>
+        <w:rPr>
+          <w:rFonts w:ascii="Arial" w:eastAsia="Arial" w:hAnsi="Arial" w:cs="Arial"/>
+          <w:sz w:val="24"/>
+        </w:rPr>
+        <w:t>Humason</w:t>
+      </w:r>
+      <w:proofErr w:type="spellEnd"/>
+      <w:r>
+        <w:rPr>
+          <w:rFonts w:ascii="Arial" w:eastAsia="Arial" w:hAnsi="Arial" w:cs="Arial"/>
+          <w:sz w:val="24"/>
+        </w:rPr>
+        <w:t xml:space="preserve"> causes TSX to make an autofocus run.</w:t>
       </w:r>
     </w:p>
     <w:p>
@@ -1447,7 +2308,23 @@
           <w:rFonts w:ascii="Arial" w:eastAsia="Arial" w:hAnsi="Arial" w:cs="Arial"/>
           <w:sz w:val="24"/>
         </w:rPr>
-        <w:t>If Shutdown Time is exceeded then Humason runs the Shutdown executable (if enabled) and disconnect the TSX devices.</w:t>
+        <w:t xml:space="preserve">If Shutdown Time is exceeded then </w:t>
+      </w:r>
+      <w:proofErr w:type="spellStart"/>
+      <w:r>
+        <w:rPr>
+          <w:rFonts w:ascii="Arial" w:eastAsia="Arial" w:hAnsi="Arial" w:cs="Arial"/>
+          <w:sz w:val="24"/>
+        </w:rPr>
+        <w:t>Humason</w:t>
+      </w:r>
+      <w:proofErr w:type="spellEnd"/>
+      <w:r>
+        <w:rPr>
+          <w:rFonts w:ascii="Arial" w:eastAsia="Arial" w:hAnsi="Arial" w:cs="Arial"/>
+          <w:sz w:val="24"/>
+        </w:rPr>
+        <w:t xml:space="preserve"> runs the Shutdown executable (if enabled) and disconnect the TSX devices.</w:t>
       </w:r>
     </w:p>
     <w:p>
@@ -1493,7 +2370,23 @@
           <w:rFonts w:ascii="Arial" w:eastAsia="Arial" w:hAnsi="Arial" w:cs="Arial"/>
           <w:sz w:val="24"/>
         </w:rPr>
-        <w:t>: Open a window for setting up general Humason application window options (see description).</w:t>
+        <w:t xml:space="preserve">: Open a window for setting up general </w:t>
+      </w:r>
+      <w:proofErr w:type="spellStart"/>
+      <w:r>
+        <w:rPr>
+          <w:rFonts w:ascii="Arial" w:eastAsia="Arial" w:hAnsi="Arial" w:cs="Arial"/>
+          <w:sz w:val="24"/>
+        </w:rPr>
+        <w:t>Humason</w:t>
+      </w:r>
+      <w:proofErr w:type="spellEnd"/>
+      <w:r>
+        <w:rPr>
+          <w:rFonts w:ascii="Arial" w:eastAsia="Arial" w:hAnsi="Arial" w:cs="Arial"/>
+          <w:sz w:val="24"/>
+        </w:rPr>
+        <w:t xml:space="preserve"> application window options (see description).</w:t>
       </w:r>
     </w:p>
     <w:p>
@@ -1516,8 +2409,17 @@
           <w:rFonts w:ascii="Arial" w:eastAsia="Arial" w:hAnsi="Arial" w:cs="Arial"/>
           <w:sz w:val="24"/>
         </w:rPr>
-        <w:t>:  Disconnect TSX devices and close Humason</w:t>
-      </w:r>
+        <w:t xml:space="preserve">:  Disconnect TSX devices and close </w:t>
+      </w:r>
+      <w:proofErr w:type="spellStart"/>
+      <w:r>
+        <w:rPr>
+          <w:rFonts w:ascii="Arial" w:eastAsia="Arial" w:hAnsi="Arial" w:cs="Arial"/>
+          <w:sz w:val="24"/>
+        </w:rPr>
+        <w:t>Humason</w:t>
+      </w:r>
+      <w:proofErr w:type="spellEnd"/>
     </w:p>
     <w:p>
       <w:pPr>
@@ -1539,7 +2441,23 @@
           <w:rFonts w:ascii="Arial" w:eastAsia="Arial" w:hAnsi="Arial" w:cs="Arial"/>
           <w:sz w:val="24"/>
         </w:rPr>
-        <w:t xml:space="preserve"> on the bottom of the window contains activity output from Humason as it completes various tasks.  This information is also saved to the Log File (See Resources).</w:t>
+        <w:t xml:space="preserve"> on the bottom of the window contains activity output from </w:t>
+      </w:r>
+      <w:proofErr w:type="spellStart"/>
+      <w:r>
+        <w:rPr>
+          <w:rFonts w:ascii="Arial" w:eastAsia="Arial" w:hAnsi="Arial" w:cs="Arial"/>
+          <w:sz w:val="24"/>
+        </w:rPr>
+        <w:t>Humason</w:t>
+      </w:r>
+      <w:proofErr w:type="spellEnd"/>
+      <w:r>
+        <w:rPr>
+          <w:rFonts w:ascii="Arial" w:eastAsia="Arial" w:hAnsi="Arial" w:cs="Arial"/>
+          <w:sz w:val="24"/>
+        </w:rPr>
+        <w:t xml:space="preserve"> as it completes various tasks.  This information is also saved to the Log File (See Resources).</w:t>
       </w:r>
     </w:p>
     <w:p>
@@ -1684,7 +2602,23 @@
           <w:rFonts w:ascii="Arial" w:eastAsia="Arial" w:hAnsi="Arial" w:cs="Arial"/>
           <w:sz w:val="24"/>
         </w:rPr>
-        <w:t xml:space="preserve">In the Plan tab, Humason works with TSX to assemble a list of targets for imaging.  Normally, the companion application </w:t>
+        <w:t xml:space="preserve">In the Plan tab, </w:t>
+      </w:r>
+      <w:proofErr w:type="spellStart"/>
+      <w:r>
+        <w:rPr>
+          <w:rFonts w:ascii="Arial" w:eastAsia="Arial" w:hAnsi="Arial" w:cs="Arial"/>
+          <w:sz w:val="24"/>
+        </w:rPr>
+        <w:t>Humason</w:t>
+      </w:r>
+      <w:proofErr w:type="spellEnd"/>
+      <w:r>
+        <w:rPr>
+          <w:rFonts w:ascii="Arial" w:eastAsia="Arial" w:hAnsi="Arial" w:cs="Arial"/>
+          <w:sz w:val="24"/>
+        </w:rPr>
+        <w:t xml:space="preserve"> works with TSX to assemble a list of targets for imaging.  Normally, the companion application </w:t>
       </w:r>
       <w:r>
         <w:rPr>
@@ -1730,7 +2664,23 @@
           <w:rFonts w:ascii="Arial" w:eastAsia="Arial" w:hAnsi="Arial" w:cs="Arial"/>
           <w:sz w:val="24"/>
         </w:rPr>
-        <w:t xml:space="preserve"> field:  Name for potential target.  Target names in Humason are always capitalized.  Get used to it.</w:t>
+        <w:t xml:space="preserve"> field:  Name for potential target.  Target names in </w:t>
+      </w:r>
+      <w:proofErr w:type="spellStart"/>
+      <w:r>
+        <w:rPr>
+          <w:rFonts w:ascii="Arial" w:eastAsia="Arial" w:hAnsi="Arial" w:cs="Arial"/>
+          <w:sz w:val="24"/>
+        </w:rPr>
+        <w:t>Humason</w:t>
+      </w:r>
+      <w:proofErr w:type="spellEnd"/>
+      <w:r>
+        <w:rPr>
+          <w:rFonts w:ascii="Arial" w:eastAsia="Arial" w:hAnsi="Arial" w:cs="Arial"/>
+          <w:sz w:val="24"/>
+        </w:rPr>
+        <w:t xml:space="preserve"> are always capitalized.  Get used to it.</w:t>
       </w:r>
     </w:p>
     <w:p>
@@ -1753,7 +2703,39 @@
           <w:rFonts w:ascii="Arial" w:eastAsia="Arial" w:hAnsi="Arial" w:cs="Arial"/>
           <w:sz w:val="24"/>
         </w:rPr>
-        <w:t xml:space="preserve"> causes Humason to build a target based on the name in the Target field.   If Look Up is selected with an empty Target name, Humason will use the target name currently set in the TSX Find function.</w:t>
+        <w:t xml:space="preserve"> causes </w:t>
+      </w:r>
+      <w:proofErr w:type="spellStart"/>
+      <w:r>
+        <w:rPr>
+          <w:rFonts w:ascii="Arial" w:eastAsia="Arial" w:hAnsi="Arial" w:cs="Arial"/>
+          <w:sz w:val="24"/>
+        </w:rPr>
+        <w:t>Humason</w:t>
+      </w:r>
+      <w:proofErr w:type="spellEnd"/>
+      <w:r>
+        <w:rPr>
+          <w:rFonts w:ascii="Arial" w:eastAsia="Arial" w:hAnsi="Arial" w:cs="Arial"/>
+          <w:sz w:val="24"/>
+        </w:rPr>
+        <w:t xml:space="preserve"> to build a target based on the name in the Target field.   If Look Up is selected with an empty Target name, </w:t>
+      </w:r>
+      <w:proofErr w:type="spellStart"/>
+      <w:r>
+        <w:rPr>
+          <w:rFonts w:ascii="Arial" w:eastAsia="Arial" w:hAnsi="Arial" w:cs="Arial"/>
+          <w:sz w:val="24"/>
+        </w:rPr>
+        <w:t>Humason</w:t>
+      </w:r>
+      <w:proofErr w:type="spellEnd"/>
+      <w:r>
+        <w:rPr>
+          <w:rFonts w:ascii="Arial" w:eastAsia="Arial" w:hAnsi="Arial" w:cs="Arial"/>
+          <w:sz w:val="24"/>
+        </w:rPr>
+        <w:t xml:space="preserve"> will use the target name currently set in the TSX Find function.</w:t>
       </w:r>
     </w:p>
     <w:p>
@@ -1776,7 +2758,23 @@
           <w:rFonts w:ascii="Arial" w:eastAsia="Arial" w:hAnsi="Arial" w:cs="Arial"/>
           <w:sz w:val="24"/>
         </w:rPr>
-        <w:t xml:space="preserve"> causes Humason to poll TSX for the target name and information that is currently displayed in the TSX Find function.</w:t>
+        <w:t xml:space="preserve"> causes </w:t>
+      </w:r>
+      <w:proofErr w:type="spellStart"/>
+      <w:r>
+        <w:rPr>
+          <w:rFonts w:ascii="Arial" w:eastAsia="Arial" w:hAnsi="Arial" w:cs="Arial"/>
+          <w:sz w:val="24"/>
+        </w:rPr>
+        <w:t>Humason</w:t>
+      </w:r>
+      <w:proofErr w:type="spellEnd"/>
+      <w:r>
+        <w:rPr>
+          <w:rFonts w:ascii="Arial" w:eastAsia="Arial" w:hAnsi="Arial" w:cs="Arial"/>
+          <w:sz w:val="24"/>
+        </w:rPr>
+        <w:t xml:space="preserve"> to poll TSX for the target name and information that is currently displayed in the TSX Find function.</w:t>
       </w:r>
     </w:p>
     <w:p>
@@ -1816,6 +2814,7 @@
         </w:rPr>
         <w:t xml:space="preserve">), configure the mosaic in the </w:t>
       </w:r>
+      <w:proofErr w:type="gramStart"/>
       <w:r>
         <w:rPr>
           <w:rFonts w:ascii="Arial" w:eastAsia="Arial" w:hAnsi="Arial" w:cs="Arial"/>
@@ -1824,6 +2823,7 @@
         </w:rPr>
         <w:t>Geometry</w:t>
       </w:r>
+      <w:proofErr w:type="gramEnd"/>
       <w:r>
         <w:rPr>
           <w:rFonts w:ascii="Arial" w:eastAsia="Arial" w:hAnsi="Arial" w:cs="Arial"/>
@@ -1889,7 +2889,23 @@
           <w:rFonts w:ascii="Arial" w:eastAsia="Arial" w:hAnsi="Arial" w:cs="Arial"/>
           <w:sz w:val="24"/>
         </w:rPr>
-        <w:t xml:space="preserve"> will generate the mosaic’s target plans under the plan names &lt;target name.-&lt;mosaic set&gt;-&lt;mosaic index&gt; and update the Plans List.</w:t>
+        <w:t xml:space="preserve"> will generate the mosaic’s target plans under the plan names &lt;target </w:t>
+      </w:r>
+      <w:proofErr w:type="gramStart"/>
+      <w:r>
+        <w:rPr>
+          <w:rFonts w:ascii="Arial" w:eastAsia="Arial" w:hAnsi="Arial" w:cs="Arial"/>
+          <w:sz w:val="24"/>
+        </w:rPr>
+        <w:t>name.-</w:t>
+      </w:r>
+      <w:proofErr w:type="gramEnd"/>
+      <w:r>
+        <w:rPr>
+          <w:rFonts w:ascii="Arial" w:eastAsia="Arial" w:hAnsi="Arial" w:cs="Arial"/>
+          <w:sz w:val="24"/>
+        </w:rPr>
+        <w:t>&lt;mosaic set&gt;-&lt;mosaic index&gt; and update the Plans List.</w:t>
       </w:r>
     </w:p>
     <w:p>
@@ -2118,7 +3134,23 @@
           <w:rFonts w:ascii="Arial" w:eastAsia="Arial" w:hAnsi="Arial" w:cs="Arial"/>
           <w:sz w:val="24"/>
         </w:rPr>
-        <w:t xml:space="preserve"> is the list of targets to be imaged by Humason during this session.  When started, each target is imaged according to its sequencing configuration in turn, topmost first.  The “&lt;&lt;” removes the selected target from the list.  The “\/” moves the selected target down in the list by one position.  The “^” moves the selected target up in the list by one position.</w:t>
+        <w:t xml:space="preserve"> is the list of targets to be imaged by </w:t>
+      </w:r>
+      <w:proofErr w:type="spellStart"/>
+      <w:r>
+        <w:rPr>
+          <w:rFonts w:ascii="Arial" w:eastAsia="Arial" w:hAnsi="Arial" w:cs="Arial"/>
+          <w:sz w:val="24"/>
+        </w:rPr>
+        <w:t>Humason</w:t>
+      </w:r>
+      <w:proofErr w:type="spellEnd"/>
+      <w:r>
+        <w:rPr>
+          <w:rFonts w:ascii="Arial" w:eastAsia="Arial" w:hAnsi="Arial" w:cs="Arial"/>
+          <w:sz w:val="24"/>
+        </w:rPr>
+        <w:t xml:space="preserve"> during this session.  When started, each target is imaged according to its sequencing configuration in turn, topmost first.  The “&lt;&lt;” removes the selected target from the list.  The “\/” moves the selected target down in the list by one position.  The “^” moves the selected target up in the list by one position.</w:t>
       </w:r>
     </w:p>
     <w:p>
@@ -2433,7 +3465,23 @@
           <w:rFonts w:ascii="Arial" w:eastAsia="Arial" w:hAnsi="Arial" w:cs="Arial"/>
           <w:sz w:val="24"/>
         </w:rPr>
-        <w:t xml:space="preserve"> sets the Position Angle for the rotator, if rotation is enabled.</w:t>
+        <w:t xml:space="preserve"> sets the Position Angle for the </w:t>
+      </w:r>
+      <w:proofErr w:type="gramStart"/>
+      <w:r>
+        <w:rPr>
+          <w:rFonts w:ascii="Arial" w:eastAsia="Arial" w:hAnsi="Arial" w:cs="Arial"/>
+          <w:sz w:val="24"/>
+        </w:rPr>
+        <w:t>rotator, if</w:t>
+      </w:r>
+      <w:proofErr w:type="gramEnd"/>
+      <w:r>
+        <w:rPr>
+          <w:rFonts w:ascii="Arial" w:eastAsia="Arial" w:hAnsi="Arial" w:cs="Arial"/>
+          <w:sz w:val="24"/>
+        </w:rPr>
+        <w:t xml:space="preserve"> rotation is enabled.</w:t>
       </w:r>
     </w:p>
     <w:p>
@@ -2479,7 +3527,39 @@
           <w:rFonts w:ascii="Arial" w:eastAsia="Arial" w:hAnsi="Arial" w:cs="Arial"/>
           <w:sz w:val="24"/>
         </w:rPr>
-        <w:t>: if enabled then Humason will generate flats information and run a flats session at dusk, dawn or with FlatMan at session completion.  See Flats Tab.</w:t>
+        <w:t xml:space="preserve">: if enabled then </w:t>
+      </w:r>
+      <w:proofErr w:type="spellStart"/>
+      <w:r>
+        <w:rPr>
+          <w:rFonts w:ascii="Arial" w:eastAsia="Arial" w:hAnsi="Arial" w:cs="Arial"/>
+          <w:sz w:val="24"/>
+        </w:rPr>
+        <w:t>Humason</w:t>
+      </w:r>
+      <w:proofErr w:type="spellEnd"/>
+      <w:r>
+        <w:rPr>
+          <w:rFonts w:ascii="Arial" w:eastAsia="Arial" w:hAnsi="Arial" w:cs="Arial"/>
+          <w:sz w:val="24"/>
+        </w:rPr>
+        <w:t xml:space="preserve"> will generate flats information and run a flats session at dusk, dawn or with </w:t>
+      </w:r>
+      <w:proofErr w:type="spellStart"/>
+      <w:r>
+        <w:rPr>
+          <w:rFonts w:ascii="Arial" w:eastAsia="Arial" w:hAnsi="Arial" w:cs="Arial"/>
+          <w:sz w:val="24"/>
+        </w:rPr>
+        <w:t>FlatMan</w:t>
+      </w:r>
+      <w:proofErr w:type="spellEnd"/>
+      <w:r>
+        <w:rPr>
+          <w:rFonts w:ascii="Arial" w:eastAsia="Arial" w:hAnsi="Arial" w:cs="Arial"/>
+          <w:sz w:val="24"/>
+        </w:rPr>
+        <w:t xml:space="preserve"> at session completion.  See Flats Tab.</w:t>
       </w:r>
     </w:p>
     <w:p>
@@ -2502,7 +3582,55 @@
           <w:rFonts w:ascii="Arial" w:eastAsia="Arial" w:hAnsi="Arial" w:cs="Arial"/>
           <w:sz w:val="24"/>
         </w:rPr>
-        <w:t xml:space="preserve"> causes new values to be calculated for the Start, Flip, Done, Transit, At&lt;30, and Dawn fields.  This calculation is based on the entered Start time and the image capture fields above.  In addition, Humason keeps track of the average amount of time spent between frames for the last run, i.e. plate solving, starting autoguiding, refocusing, rotating, flipping, etc.  This average will added in to the overall calculation</w:t>
+        <w:t xml:space="preserve"> causes new values to be calculated for the Start, Flip, Done, Transit, At&lt;30, and Dawn fields.  This calculation is based on the entered Start time and the image capture fields above.  In addition, </w:t>
+      </w:r>
+      <w:proofErr w:type="spellStart"/>
+      <w:r>
+        <w:rPr>
+          <w:rFonts w:ascii="Arial" w:eastAsia="Arial" w:hAnsi="Arial" w:cs="Arial"/>
+          <w:sz w:val="24"/>
+        </w:rPr>
+        <w:t>Humason</w:t>
+      </w:r>
+      <w:proofErr w:type="spellEnd"/>
+      <w:r>
+        <w:rPr>
+          <w:rFonts w:ascii="Arial" w:eastAsia="Arial" w:hAnsi="Arial" w:cs="Arial"/>
+          <w:sz w:val="24"/>
+        </w:rPr>
+        <w:t xml:space="preserve"> keeps track of the average amount of time spent between frames for the last run, </w:t>
+      </w:r>
+      <w:proofErr w:type="gramStart"/>
+      <w:r>
+        <w:rPr>
+          <w:rFonts w:ascii="Arial" w:eastAsia="Arial" w:hAnsi="Arial" w:cs="Arial"/>
+          <w:sz w:val="24"/>
+        </w:rPr>
+        <w:t>i.e.</w:t>
+      </w:r>
+      <w:proofErr w:type="gramEnd"/>
+      <w:r>
+        <w:rPr>
+          <w:rFonts w:ascii="Arial" w:eastAsia="Arial" w:hAnsi="Arial" w:cs="Arial"/>
+          <w:sz w:val="24"/>
+        </w:rPr>
+        <w:t xml:space="preserve"> plate solving, starting autoguiding, refocusing, rotating, flipping, etc.  This average will </w:t>
+      </w:r>
+      <w:proofErr w:type="gramStart"/>
+      <w:r>
+        <w:rPr>
+          <w:rFonts w:ascii="Arial" w:eastAsia="Arial" w:hAnsi="Arial" w:cs="Arial"/>
+          <w:sz w:val="24"/>
+        </w:rPr>
+        <w:t>added</w:t>
+      </w:r>
+      <w:proofErr w:type="gramEnd"/>
+      <w:r>
+        <w:rPr>
+          <w:rFonts w:ascii="Arial" w:eastAsia="Arial" w:hAnsi="Arial" w:cs="Arial"/>
+          <w:sz w:val="24"/>
+        </w:rPr>
+        <w:t xml:space="preserve"> in to the overall calculation</w:t>
       </w:r>
     </w:p>
     <w:p>
@@ -2525,7 +3653,23 @@
           <w:rFonts w:ascii="Arial" w:eastAsia="Arial" w:hAnsi="Arial" w:cs="Arial"/>
           <w:sz w:val="24"/>
         </w:rPr>
-        <w:t xml:space="preserve"> makes the currently loaded device, session and sequencing data the default for any new target added to the target data base.</w:t>
+        <w:t xml:space="preserve"> makes the currently loaded device, </w:t>
+      </w:r>
+      <w:proofErr w:type="gramStart"/>
+      <w:r>
+        <w:rPr>
+          <w:rFonts w:ascii="Arial" w:eastAsia="Arial" w:hAnsi="Arial" w:cs="Arial"/>
+          <w:sz w:val="24"/>
+        </w:rPr>
+        <w:t>session</w:t>
+      </w:r>
+      <w:proofErr w:type="gramEnd"/>
+      <w:r>
+        <w:rPr>
+          <w:rFonts w:ascii="Arial" w:eastAsia="Arial" w:hAnsi="Arial" w:cs="Arial"/>
+          <w:sz w:val="24"/>
+        </w:rPr>
+        <w:t xml:space="preserve"> and sequencing data the default for any new target added to the target data base.</w:t>
       </w:r>
     </w:p>
     <w:p>
@@ -2550,7 +3694,23 @@
           <w:rFonts w:ascii="Arial" w:eastAsia="Arial" w:hAnsi="Arial" w:cs="Arial"/>
           <w:sz w:val="24"/>
         </w:rPr>
-        <w:t xml:space="preserve"> is the date and time that imaging of the target is to start.  By default this is the start time for the loaded target plan.  Double-clicking on this form will reset start time to current time. </w:t>
+        <w:t xml:space="preserve"> is the date and time that imaging of the target is to start.  By </w:t>
+      </w:r>
+      <w:proofErr w:type="gramStart"/>
+      <w:r>
+        <w:rPr>
+          <w:rFonts w:ascii="Arial" w:eastAsia="Arial" w:hAnsi="Arial" w:cs="Arial"/>
+          <w:sz w:val="24"/>
+        </w:rPr>
+        <w:t>default</w:t>
+      </w:r>
+      <w:proofErr w:type="gramEnd"/>
+      <w:r>
+        <w:rPr>
+          <w:rFonts w:ascii="Arial" w:eastAsia="Arial" w:hAnsi="Arial" w:cs="Arial"/>
+          <w:sz w:val="24"/>
+        </w:rPr>
+        <w:t xml:space="preserve"> this is the start time for the loaded target plan.  Double-clicking on this form will reset start time to current time. </w:t>
       </w:r>
     </w:p>
     <w:p>
@@ -2833,23 +3993,233 @@
           <w:rFonts w:ascii="Arial" w:eastAsia="Arial" w:hAnsi="Arial" w:cs="Arial"/>
           <w:sz w:val="24"/>
         </w:rPr>
-        <w:t>The Flats Tab configures TSX and, preferentially, FlatMan for taking flats before or after an imaging session.  During imaging, Humason keeps track of what filters at what position angle (if rotation is enabled) have been used during shooting the targets.  Upon completion of the imaging session, this list is automatically processed through to make flats:  the mount will be pointed at the FlatMan screen (or sky apex), FlatMan launched and lit, brightess/exposure adjusted to target ADU and camera rotated to desired PA and flats taken. The tab also supports manually making flats any time using Make Flats and Take Flats.  Humason is really designed to take advantage of FlatMan at the end of an imaging run rather than dusk or dawn flats.  If dusk flats are wanted, then they should be configured manually using this tab, as Humason determines what flats are needed during the imaging run, not before.  Also, take care that, if AutoRun is used, the ShutDown time is set allowing for the time to make flats.  Default of ShutDown is dawn.</w:t>
-      </w:r>
-    </w:p>
-    <w:p>
-      <w:pPr>
-        <w:rPr>
-          <w:rFonts w:ascii="Arial" w:eastAsia="Arial" w:hAnsi="Arial" w:cs="Arial"/>
-          <w:sz w:val="24"/>
-        </w:rPr>
-      </w:pPr>
-      <w:r>
-        <w:rPr>
-          <w:rFonts w:ascii="Arial" w:eastAsia="Arial" w:hAnsi="Arial" w:cs="Arial"/>
-          <w:sz w:val="24"/>
-          <w:u w:val="single"/>
-        </w:rPr>
-        <w:t>Source: FlatMan, Dawn or Dusk</w:t>
+        <w:t xml:space="preserve">The Flats Tab configures TSX and, preferentially, </w:t>
+      </w:r>
+      <w:proofErr w:type="spellStart"/>
+      <w:r>
+        <w:rPr>
+          <w:rFonts w:ascii="Arial" w:eastAsia="Arial" w:hAnsi="Arial" w:cs="Arial"/>
+          <w:sz w:val="24"/>
+        </w:rPr>
+        <w:t>FlatMan</w:t>
+      </w:r>
+      <w:proofErr w:type="spellEnd"/>
+      <w:r>
+        <w:rPr>
+          <w:rFonts w:ascii="Arial" w:eastAsia="Arial" w:hAnsi="Arial" w:cs="Arial"/>
+          <w:sz w:val="24"/>
+        </w:rPr>
+        <w:t xml:space="preserve"> for taking flats before or after an imaging session.  During imaging, </w:t>
+      </w:r>
+      <w:proofErr w:type="spellStart"/>
+      <w:r>
+        <w:rPr>
+          <w:rFonts w:ascii="Arial" w:eastAsia="Arial" w:hAnsi="Arial" w:cs="Arial"/>
+          <w:sz w:val="24"/>
+        </w:rPr>
+        <w:t>Humason</w:t>
+      </w:r>
+      <w:proofErr w:type="spellEnd"/>
+      <w:r>
+        <w:rPr>
+          <w:rFonts w:ascii="Arial" w:eastAsia="Arial" w:hAnsi="Arial" w:cs="Arial"/>
+          <w:sz w:val="24"/>
+        </w:rPr>
+        <w:t xml:space="preserve"> keeps track of what filters at what position angle (if rotation is enabled) have been used during shooting the targets.  Upon completion of the imaging session, this list is automatically processed through to make flats:  the mount will be pointed at the </w:t>
+      </w:r>
+      <w:proofErr w:type="spellStart"/>
+      <w:r>
+        <w:rPr>
+          <w:rFonts w:ascii="Arial" w:eastAsia="Arial" w:hAnsi="Arial" w:cs="Arial"/>
+          <w:sz w:val="24"/>
+        </w:rPr>
+        <w:t>FlatMan</w:t>
+      </w:r>
+      <w:proofErr w:type="spellEnd"/>
+      <w:r>
+        <w:rPr>
+          <w:rFonts w:ascii="Arial" w:eastAsia="Arial" w:hAnsi="Arial" w:cs="Arial"/>
+          <w:sz w:val="24"/>
+        </w:rPr>
+        <w:t xml:space="preserve"> screen (or sky apex), </w:t>
+      </w:r>
+      <w:proofErr w:type="spellStart"/>
+      <w:r>
+        <w:rPr>
+          <w:rFonts w:ascii="Arial" w:eastAsia="Arial" w:hAnsi="Arial" w:cs="Arial"/>
+          <w:sz w:val="24"/>
+        </w:rPr>
+        <w:t>FlatMan</w:t>
+      </w:r>
+      <w:proofErr w:type="spellEnd"/>
+      <w:r>
+        <w:rPr>
+          <w:rFonts w:ascii="Arial" w:eastAsia="Arial" w:hAnsi="Arial" w:cs="Arial"/>
+          <w:sz w:val="24"/>
+        </w:rPr>
+        <w:t xml:space="preserve"> launched and lit, </w:t>
+      </w:r>
+      <w:proofErr w:type="spellStart"/>
+      <w:r>
+        <w:rPr>
+          <w:rFonts w:ascii="Arial" w:eastAsia="Arial" w:hAnsi="Arial" w:cs="Arial"/>
+          <w:sz w:val="24"/>
+        </w:rPr>
+        <w:t>brightess</w:t>
+      </w:r>
+      <w:proofErr w:type="spellEnd"/>
+      <w:r>
+        <w:rPr>
+          <w:rFonts w:ascii="Arial" w:eastAsia="Arial" w:hAnsi="Arial" w:cs="Arial"/>
+          <w:sz w:val="24"/>
+        </w:rPr>
+        <w:t xml:space="preserve">/exposure adjusted to target </w:t>
+      </w:r>
+      <w:proofErr w:type="gramStart"/>
+      <w:r>
+        <w:rPr>
+          <w:rFonts w:ascii="Arial" w:eastAsia="Arial" w:hAnsi="Arial" w:cs="Arial"/>
+          <w:sz w:val="24"/>
+        </w:rPr>
+        <w:t>ADU</w:t>
+      </w:r>
+      <w:proofErr w:type="gramEnd"/>
+      <w:r>
+        <w:rPr>
+          <w:rFonts w:ascii="Arial" w:eastAsia="Arial" w:hAnsi="Arial" w:cs="Arial"/>
+          <w:sz w:val="24"/>
+        </w:rPr>
+        <w:t xml:space="preserve"> and camera rotated to desired PA and flats taken. The tab also supports manually making flats any time using Make Flats and Take Flats.  </w:t>
+      </w:r>
+      <w:proofErr w:type="spellStart"/>
+      <w:r>
+        <w:rPr>
+          <w:rFonts w:ascii="Arial" w:eastAsia="Arial" w:hAnsi="Arial" w:cs="Arial"/>
+          <w:sz w:val="24"/>
+        </w:rPr>
+        <w:t>Humason</w:t>
+      </w:r>
+      <w:proofErr w:type="spellEnd"/>
+      <w:r>
+        <w:rPr>
+          <w:rFonts w:ascii="Arial" w:eastAsia="Arial" w:hAnsi="Arial" w:cs="Arial"/>
+          <w:sz w:val="24"/>
+        </w:rPr>
+        <w:t xml:space="preserve"> is really designed to take advantage of </w:t>
+      </w:r>
+      <w:proofErr w:type="spellStart"/>
+      <w:r>
+        <w:rPr>
+          <w:rFonts w:ascii="Arial" w:eastAsia="Arial" w:hAnsi="Arial" w:cs="Arial"/>
+          <w:sz w:val="24"/>
+        </w:rPr>
+        <w:t>FlatMan</w:t>
+      </w:r>
+      <w:proofErr w:type="spellEnd"/>
+      <w:r>
+        <w:rPr>
+          <w:rFonts w:ascii="Arial" w:eastAsia="Arial" w:hAnsi="Arial" w:cs="Arial"/>
+          <w:sz w:val="24"/>
+        </w:rPr>
+        <w:t xml:space="preserve"> at the end of an imaging run rather than dusk or dawn flats.  If dusk flats are wanted, then they should be configured manually using this tab, as </w:t>
+      </w:r>
+      <w:proofErr w:type="spellStart"/>
+      <w:r>
+        <w:rPr>
+          <w:rFonts w:ascii="Arial" w:eastAsia="Arial" w:hAnsi="Arial" w:cs="Arial"/>
+          <w:sz w:val="24"/>
+        </w:rPr>
+        <w:t>Humason</w:t>
+      </w:r>
+      <w:proofErr w:type="spellEnd"/>
+      <w:r>
+        <w:rPr>
+          <w:rFonts w:ascii="Arial" w:eastAsia="Arial" w:hAnsi="Arial" w:cs="Arial"/>
+          <w:sz w:val="24"/>
+        </w:rPr>
+        <w:t xml:space="preserve"> determines what flats are needed during the imaging run, not before.  Also, take care that, if </w:t>
+      </w:r>
+      <w:proofErr w:type="spellStart"/>
+      <w:r>
+        <w:rPr>
+          <w:rFonts w:ascii="Arial" w:eastAsia="Arial" w:hAnsi="Arial" w:cs="Arial"/>
+          <w:sz w:val="24"/>
+        </w:rPr>
+        <w:t>AutoRun</w:t>
+      </w:r>
+      <w:proofErr w:type="spellEnd"/>
+      <w:r>
+        <w:rPr>
+          <w:rFonts w:ascii="Arial" w:eastAsia="Arial" w:hAnsi="Arial" w:cs="Arial"/>
+          <w:sz w:val="24"/>
+        </w:rPr>
+        <w:t xml:space="preserve"> is used, the </w:t>
+      </w:r>
+      <w:proofErr w:type="spellStart"/>
+      <w:r>
+        <w:rPr>
+          <w:rFonts w:ascii="Arial" w:eastAsia="Arial" w:hAnsi="Arial" w:cs="Arial"/>
+          <w:sz w:val="24"/>
+        </w:rPr>
+        <w:t>ShutDown</w:t>
+      </w:r>
+      <w:proofErr w:type="spellEnd"/>
+      <w:r>
+        <w:rPr>
+          <w:rFonts w:ascii="Arial" w:eastAsia="Arial" w:hAnsi="Arial" w:cs="Arial"/>
+          <w:sz w:val="24"/>
+        </w:rPr>
+        <w:t xml:space="preserve"> time is set allowing for the time to make flats.  Default of </w:t>
+      </w:r>
+      <w:proofErr w:type="spellStart"/>
+      <w:r>
+        <w:rPr>
+          <w:rFonts w:ascii="Arial" w:eastAsia="Arial" w:hAnsi="Arial" w:cs="Arial"/>
+          <w:sz w:val="24"/>
+        </w:rPr>
+        <w:t>ShutDown</w:t>
+      </w:r>
+      <w:proofErr w:type="spellEnd"/>
+      <w:r>
+        <w:rPr>
+          <w:rFonts w:ascii="Arial" w:eastAsia="Arial" w:hAnsi="Arial" w:cs="Arial"/>
+          <w:sz w:val="24"/>
+        </w:rPr>
+        <w:t xml:space="preserve"> is dawn.</w:t>
+      </w:r>
+    </w:p>
+    <w:p>
+      <w:pPr>
+        <w:rPr>
+          <w:rFonts w:ascii="Arial" w:eastAsia="Arial" w:hAnsi="Arial" w:cs="Arial"/>
+          <w:sz w:val="24"/>
+        </w:rPr>
+      </w:pPr>
+      <w:r>
+        <w:rPr>
+          <w:rFonts w:ascii="Arial" w:eastAsia="Arial" w:hAnsi="Arial" w:cs="Arial"/>
+          <w:sz w:val="24"/>
+          <w:u w:val="single"/>
+        </w:rPr>
+        <w:t xml:space="preserve">Source: </w:t>
+      </w:r>
+      <w:proofErr w:type="spellStart"/>
+      <w:r>
+        <w:rPr>
+          <w:rFonts w:ascii="Arial" w:eastAsia="Arial" w:hAnsi="Arial" w:cs="Arial"/>
+          <w:sz w:val="24"/>
+          <w:u w:val="single"/>
+        </w:rPr>
+        <w:t>FlatMan</w:t>
+      </w:r>
+      <w:proofErr w:type="spellEnd"/>
+      <w:r>
+        <w:rPr>
+          <w:rFonts w:ascii="Arial" w:eastAsia="Arial" w:hAnsi="Arial" w:cs="Arial"/>
+          <w:sz w:val="24"/>
+          <w:u w:val="single"/>
+        </w:rPr>
+        <w:t>, Dawn or Dusk</w:t>
       </w:r>
       <w:r>
         <w:rPr>
@@ -2902,7 +4272,23 @@
           <w:rFonts w:ascii="Arial" w:eastAsia="Arial" w:hAnsi="Arial" w:cs="Arial"/>
           <w:sz w:val="24"/>
         </w:rPr>
-        <w:t xml:space="preserve"> sets the target range for flat exposure.  The exposure time for dusk or dawn will be adjusted to get within 10% of this value.  Brightness for the FlatMan may be adjusted as well, if used.</w:t>
+        <w:t xml:space="preserve"> sets the target range for flat exposure.  The exposure time for dusk or dawn will be adjusted to get within 10% of this value.  Brightness for the </w:t>
+      </w:r>
+      <w:proofErr w:type="spellStart"/>
+      <w:r>
+        <w:rPr>
+          <w:rFonts w:ascii="Arial" w:eastAsia="Arial" w:hAnsi="Arial" w:cs="Arial"/>
+          <w:sz w:val="24"/>
+        </w:rPr>
+        <w:t>FlatMan</w:t>
+      </w:r>
+      <w:proofErr w:type="spellEnd"/>
+      <w:r>
+        <w:rPr>
+          <w:rFonts w:ascii="Arial" w:eastAsia="Arial" w:hAnsi="Arial" w:cs="Arial"/>
+          <w:sz w:val="24"/>
+        </w:rPr>
+        <w:t xml:space="preserve"> may be adjusted as well, if used.</w:t>
       </w:r>
     </w:p>
     <w:p>
@@ -2994,7 +4380,23 @@
           <w:rFonts w:ascii="Arial" w:eastAsia="Arial" w:hAnsi="Arial" w:cs="Arial"/>
           <w:sz w:val="24"/>
         </w:rPr>
-        <w:t xml:space="preserve"> creates a set of instructions for creating flats according to the current filters, PA, Reps, Flip and rotation parameters.</w:t>
+        <w:t xml:space="preserve"> creates a set of instructions for creating flats according to the current filters, PA, Reps, </w:t>
+      </w:r>
+      <w:proofErr w:type="gramStart"/>
+      <w:r>
+        <w:rPr>
+          <w:rFonts w:ascii="Arial" w:eastAsia="Arial" w:hAnsi="Arial" w:cs="Arial"/>
+          <w:sz w:val="24"/>
+        </w:rPr>
+        <w:t>Flip</w:t>
+      </w:r>
+      <w:proofErr w:type="gramEnd"/>
+      <w:r>
+        <w:rPr>
+          <w:rFonts w:ascii="Arial" w:eastAsia="Arial" w:hAnsi="Arial" w:cs="Arial"/>
+          <w:sz w:val="24"/>
+        </w:rPr>
+        <w:t xml:space="preserve"> and rotation parameters.</w:t>
       </w:r>
     </w:p>
     <w:p>
@@ -3017,7 +4419,48 @@
           <w:rFonts w:ascii="Arial" w:eastAsia="Arial" w:hAnsi="Arial" w:cs="Arial"/>
           <w:sz w:val="24"/>
         </w:rPr>
-        <w:t xml:space="preserve"> is really designed to be used with FlatMan, but can be initiated before “Dusk” or “Dawn”.  It causes Humason to service the set of requested flats immediately.  If </w:t>
+        <w:t xml:space="preserve"> is really designed to be used with </w:t>
+      </w:r>
+      <w:proofErr w:type="spellStart"/>
+      <w:proofErr w:type="gramStart"/>
+      <w:r>
+        <w:rPr>
+          <w:rFonts w:ascii="Arial" w:eastAsia="Arial" w:hAnsi="Arial" w:cs="Arial"/>
+          <w:sz w:val="24"/>
+        </w:rPr>
+        <w:t>FlatMan</w:t>
+      </w:r>
+      <w:proofErr w:type="spellEnd"/>
+      <w:r>
+        <w:rPr>
+          <w:rFonts w:ascii="Arial" w:eastAsia="Arial" w:hAnsi="Arial" w:cs="Arial"/>
+          <w:sz w:val="24"/>
+        </w:rPr>
+        <w:t>, but</w:t>
+      </w:r>
+      <w:proofErr w:type="gramEnd"/>
+      <w:r>
+        <w:rPr>
+          <w:rFonts w:ascii="Arial" w:eastAsia="Arial" w:hAnsi="Arial" w:cs="Arial"/>
+          <w:sz w:val="24"/>
+        </w:rPr>
+        <w:t xml:space="preserve"> can be initiated before “Dusk” or “Dawn”.  It causes </w:t>
+      </w:r>
+      <w:proofErr w:type="spellStart"/>
+      <w:r>
+        <w:rPr>
+          <w:rFonts w:ascii="Arial" w:eastAsia="Arial" w:hAnsi="Arial" w:cs="Arial"/>
+          <w:sz w:val="24"/>
+        </w:rPr>
+        <w:t>Humason</w:t>
+      </w:r>
+      <w:proofErr w:type="spellEnd"/>
+      <w:r>
+        <w:rPr>
+          <w:rFonts w:ascii="Arial" w:eastAsia="Arial" w:hAnsi="Arial" w:cs="Arial"/>
+          <w:sz w:val="24"/>
+        </w:rPr>
+        <w:t xml:space="preserve"> to service the set of requested flats immediately.  If </w:t>
       </w:r>
       <w:r>
         <w:rPr>
@@ -3025,7 +4468,23 @@
           <w:sz w:val="24"/>
         </w:rPr>
         <w:lastRenderedPageBreak/>
-        <w:t>“Dusk” or “Dawn” are selected, then Humason will take an image every minute until it is sufficiently dark (or light) that the Target ADU can be achieved with Filter 0.</w:t>
+        <w:t xml:space="preserve">“Dusk” or “Dawn” are selected, then </w:t>
+      </w:r>
+      <w:proofErr w:type="spellStart"/>
+      <w:r>
+        <w:rPr>
+          <w:rFonts w:ascii="Arial" w:eastAsia="Arial" w:hAnsi="Arial" w:cs="Arial"/>
+          <w:sz w:val="24"/>
+        </w:rPr>
+        <w:t>Humason</w:t>
+      </w:r>
+      <w:proofErr w:type="spellEnd"/>
+      <w:r>
+        <w:rPr>
+          <w:rFonts w:ascii="Arial" w:eastAsia="Arial" w:hAnsi="Arial" w:cs="Arial"/>
+          <w:sz w:val="24"/>
+        </w:rPr>
+        <w:t xml:space="preserve"> will take an image every minute until it is sufficiently dark (or light) that the Target ADU can be achieved with Filter 0.</w:t>
       </w:r>
     </w:p>
     <w:p>
@@ -3071,46 +4530,130 @@
           <w:rFonts w:ascii="Arial" w:eastAsia="Arial" w:hAnsi="Arial" w:cs="Arial"/>
           <w:sz w:val="24"/>
         </w:rPr>
-        <w:t xml:space="preserve"> causes the procedure to pause after staging the imager in order that the user can position the FlatMan panel.  If selected, the procedure will pause again after completion of flats so the that FlatMan panel can be secured before parking the telescope.</w:t>
-      </w:r>
-    </w:p>
-    <w:p>
-      <w:pPr>
-        <w:rPr>
-          <w:rFonts w:ascii="Arial" w:eastAsia="Arial" w:hAnsi="Arial" w:cs="Arial"/>
-          <w:sz w:val="24"/>
-        </w:rPr>
-      </w:pPr>
-      <w:r>
-        <w:rPr>
-          <w:rFonts w:ascii="Arial" w:eastAsia="Arial" w:hAnsi="Arial" w:cs="Arial"/>
-          <w:sz w:val="24"/>
-          <w:u w:val="single"/>
-        </w:rPr>
-        <w:t>FlatMan: Com Port</w:t>
-      </w:r>
-      <w:r>
-        <w:rPr>
-          <w:rFonts w:ascii="Arial" w:eastAsia="Arial" w:hAnsi="Arial" w:cs="Arial"/>
-          <w:sz w:val="24"/>
-        </w:rPr>
-        <w:t xml:space="preserve"> sets the com port for the FlatMan hardware.</w:t>
-      </w:r>
-    </w:p>
-    <w:p>
-      <w:pPr>
-        <w:rPr>
-          <w:rFonts w:ascii="Arial" w:eastAsia="Arial" w:hAnsi="Arial" w:cs="Arial"/>
-          <w:sz w:val="24"/>
-        </w:rPr>
-      </w:pPr>
-      <w:r>
-        <w:rPr>
-          <w:rFonts w:ascii="Arial" w:eastAsia="Arial" w:hAnsi="Arial" w:cs="Arial"/>
-          <w:sz w:val="24"/>
-          <w:u w:val="single"/>
-        </w:rPr>
-        <w:t>FlatMan: Exposure</w:t>
+        <w:t xml:space="preserve"> causes the procedure to pause after staging the imager in order that the user can position the </w:t>
+      </w:r>
+      <w:proofErr w:type="spellStart"/>
+      <w:r>
+        <w:rPr>
+          <w:rFonts w:ascii="Arial" w:eastAsia="Arial" w:hAnsi="Arial" w:cs="Arial"/>
+          <w:sz w:val="24"/>
+        </w:rPr>
+        <w:t>FlatMan</w:t>
+      </w:r>
+      <w:proofErr w:type="spellEnd"/>
+      <w:r>
+        <w:rPr>
+          <w:rFonts w:ascii="Arial" w:eastAsia="Arial" w:hAnsi="Arial" w:cs="Arial"/>
+          <w:sz w:val="24"/>
+        </w:rPr>
+        <w:t xml:space="preserve"> panel.  If selected, the procedure will pause again after completion of flats so </w:t>
+      </w:r>
+      <w:proofErr w:type="gramStart"/>
+      <w:r>
+        <w:rPr>
+          <w:rFonts w:ascii="Arial" w:eastAsia="Arial" w:hAnsi="Arial" w:cs="Arial"/>
+          <w:sz w:val="24"/>
+        </w:rPr>
+        <w:t>the that</w:t>
+      </w:r>
+      <w:proofErr w:type="gramEnd"/>
+      <w:r>
+        <w:rPr>
+          <w:rFonts w:ascii="Arial" w:eastAsia="Arial" w:hAnsi="Arial" w:cs="Arial"/>
+          <w:sz w:val="24"/>
+        </w:rPr>
+        <w:t xml:space="preserve"> </w:t>
+      </w:r>
+      <w:proofErr w:type="spellStart"/>
+      <w:r>
+        <w:rPr>
+          <w:rFonts w:ascii="Arial" w:eastAsia="Arial" w:hAnsi="Arial" w:cs="Arial"/>
+          <w:sz w:val="24"/>
+        </w:rPr>
+        <w:t>FlatMan</w:t>
+      </w:r>
+      <w:proofErr w:type="spellEnd"/>
+      <w:r>
+        <w:rPr>
+          <w:rFonts w:ascii="Arial" w:eastAsia="Arial" w:hAnsi="Arial" w:cs="Arial"/>
+          <w:sz w:val="24"/>
+        </w:rPr>
+        <w:t xml:space="preserve"> panel can be secured before parking the telescope.</w:t>
+      </w:r>
+    </w:p>
+    <w:p>
+      <w:pPr>
+        <w:rPr>
+          <w:rFonts w:ascii="Arial" w:eastAsia="Arial" w:hAnsi="Arial" w:cs="Arial"/>
+          <w:sz w:val="24"/>
+        </w:rPr>
+      </w:pPr>
+      <w:proofErr w:type="spellStart"/>
+      <w:r>
+        <w:rPr>
+          <w:rFonts w:ascii="Arial" w:eastAsia="Arial" w:hAnsi="Arial" w:cs="Arial"/>
+          <w:sz w:val="24"/>
+          <w:u w:val="single"/>
+        </w:rPr>
+        <w:t>FlatMan</w:t>
+      </w:r>
+      <w:proofErr w:type="spellEnd"/>
+      <w:r>
+        <w:rPr>
+          <w:rFonts w:ascii="Arial" w:eastAsia="Arial" w:hAnsi="Arial" w:cs="Arial"/>
+          <w:sz w:val="24"/>
+          <w:u w:val="single"/>
+        </w:rPr>
+        <w:t>: Com Port</w:t>
+      </w:r>
+      <w:r>
+        <w:rPr>
+          <w:rFonts w:ascii="Arial" w:eastAsia="Arial" w:hAnsi="Arial" w:cs="Arial"/>
+          <w:sz w:val="24"/>
+        </w:rPr>
+        <w:t xml:space="preserve"> sets the com port for the </w:t>
+      </w:r>
+      <w:proofErr w:type="spellStart"/>
+      <w:r>
+        <w:rPr>
+          <w:rFonts w:ascii="Arial" w:eastAsia="Arial" w:hAnsi="Arial" w:cs="Arial"/>
+          <w:sz w:val="24"/>
+        </w:rPr>
+        <w:t>FlatMan</w:t>
+      </w:r>
+      <w:proofErr w:type="spellEnd"/>
+      <w:r>
+        <w:rPr>
+          <w:rFonts w:ascii="Arial" w:eastAsia="Arial" w:hAnsi="Arial" w:cs="Arial"/>
+          <w:sz w:val="24"/>
+        </w:rPr>
+        <w:t xml:space="preserve"> hardware.</w:t>
+      </w:r>
+    </w:p>
+    <w:p>
+      <w:pPr>
+        <w:rPr>
+          <w:rFonts w:ascii="Arial" w:eastAsia="Arial" w:hAnsi="Arial" w:cs="Arial"/>
+          <w:sz w:val="24"/>
+        </w:rPr>
+      </w:pPr>
+      <w:proofErr w:type="spellStart"/>
+      <w:r>
+        <w:rPr>
+          <w:rFonts w:ascii="Arial" w:eastAsia="Arial" w:hAnsi="Arial" w:cs="Arial"/>
+          <w:sz w:val="24"/>
+          <w:u w:val="single"/>
+        </w:rPr>
+        <w:t>FlatMan</w:t>
+      </w:r>
+      <w:proofErr w:type="spellEnd"/>
+      <w:r>
+        <w:rPr>
+          <w:rFonts w:ascii="Arial" w:eastAsia="Arial" w:hAnsi="Arial" w:cs="Arial"/>
+          <w:sz w:val="24"/>
+          <w:u w:val="single"/>
+        </w:rPr>
+        <w:t>: Exposure</w:t>
       </w:r>
       <w:r>
         <w:rPr>
@@ -3127,13 +4670,23 @@
           <w:sz w:val="24"/>
         </w:rPr>
       </w:pPr>
-      <w:r>
-        <w:rPr>
-          <w:rFonts w:ascii="Arial" w:eastAsia="Arial" w:hAnsi="Arial" w:cs="Arial"/>
-          <w:sz w:val="24"/>
-          <w:u w:val="single"/>
-        </w:rPr>
-        <w:t>FlatMan: Brightness</w:t>
+      <w:proofErr w:type="spellStart"/>
+      <w:r>
+        <w:rPr>
+          <w:rFonts w:ascii="Arial" w:eastAsia="Arial" w:hAnsi="Arial" w:cs="Arial"/>
+          <w:sz w:val="24"/>
+          <w:u w:val="single"/>
+        </w:rPr>
+        <w:t>FlatMan</w:t>
+      </w:r>
+      <w:proofErr w:type="spellEnd"/>
+      <w:r>
+        <w:rPr>
+          <w:rFonts w:ascii="Arial" w:eastAsia="Arial" w:hAnsi="Arial" w:cs="Arial"/>
+          <w:sz w:val="24"/>
+          <w:u w:val="single"/>
+        </w:rPr>
+        <w:t>: Brightness</w:t>
       </w:r>
       <w:r>
         <w:rPr>
@@ -3150,36 +4703,90 @@
           <w:sz w:val="24"/>
         </w:rPr>
       </w:pPr>
-      <w:r>
-        <w:rPr>
-          <w:rFonts w:ascii="Arial" w:eastAsia="Arial" w:hAnsi="Arial" w:cs="Arial"/>
-          <w:sz w:val="24"/>
-          <w:u w:val="single"/>
-        </w:rPr>
-        <w:t>FlatMan: FlatMan East of Pier?</w:t>
-      </w:r>
-      <w:r>
-        <w:rPr>
-          <w:rFonts w:ascii="Arial" w:eastAsia="Arial" w:hAnsi="Arial" w:cs="Arial"/>
-          <w:sz w:val="24"/>
-        </w:rPr>
-        <w:t xml:space="preserve"> Sets whether the mount is East of Pier when pointing at the FlatMan screen.  This is used for choosing at which PA the rotator will start.</w:t>
-      </w:r>
-    </w:p>
-    <w:p>
-      <w:pPr>
-        <w:rPr>
-          <w:rFonts w:ascii="Arial" w:eastAsia="Arial" w:hAnsi="Arial" w:cs="Arial"/>
-          <w:sz w:val="24"/>
-        </w:rPr>
-      </w:pPr>
-      <w:r>
-        <w:rPr>
-          <w:rFonts w:ascii="Arial" w:eastAsia="Arial" w:hAnsi="Arial" w:cs="Arial"/>
-          <w:sz w:val="24"/>
-          <w:u w:val="single"/>
-        </w:rPr>
-        <w:t>FlatMan: Stage</w:t>
+      <w:proofErr w:type="spellStart"/>
+      <w:r>
+        <w:rPr>
+          <w:rFonts w:ascii="Arial" w:eastAsia="Arial" w:hAnsi="Arial" w:cs="Arial"/>
+          <w:sz w:val="24"/>
+          <w:u w:val="single"/>
+        </w:rPr>
+        <w:t>FlatMan</w:t>
+      </w:r>
+      <w:proofErr w:type="spellEnd"/>
+      <w:r>
+        <w:rPr>
+          <w:rFonts w:ascii="Arial" w:eastAsia="Arial" w:hAnsi="Arial" w:cs="Arial"/>
+          <w:sz w:val="24"/>
+          <w:u w:val="single"/>
+        </w:rPr>
+        <w:t xml:space="preserve">: </w:t>
+      </w:r>
+      <w:proofErr w:type="spellStart"/>
+      <w:r>
+        <w:rPr>
+          <w:rFonts w:ascii="Arial" w:eastAsia="Arial" w:hAnsi="Arial" w:cs="Arial"/>
+          <w:sz w:val="24"/>
+          <w:u w:val="single"/>
+        </w:rPr>
+        <w:t>FlatMan</w:t>
+      </w:r>
+      <w:proofErr w:type="spellEnd"/>
+      <w:r>
+        <w:rPr>
+          <w:rFonts w:ascii="Arial" w:eastAsia="Arial" w:hAnsi="Arial" w:cs="Arial"/>
+          <w:sz w:val="24"/>
+          <w:u w:val="single"/>
+        </w:rPr>
+        <w:t xml:space="preserve"> East of Pier?</w:t>
+      </w:r>
+      <w:r>
+        <w:rPr>
+          <w:rFonts w:ascii="Arial" w:eastAsia="Arial" w:hAnsi="Arial" w:cs="Arial"/>
+          <w:sz w:val="24"/>
+        </w:rPr>
+        <w:t xml:space="preserve"> Sets whether the mount is East of Pier when pointing at the </w:t>
+      </w:r>
+      <w:proofErr w:type="spellStart"/>
+      <w:r>
+        <w:rPr>
+          <w:rFonts w:ascii="Arial" w:eastAsia="Arial" w:hAnsi="Arial" w:cs="Arial"/>
+          <w:sz w:val="24"/>
+        </w:rPr>
+        <w:t>FlatMan</w:t>
+      </w:r>
+      <w:proofErr w:type="spellEnd"/>
+      <w:r>
+        <w:rPr>
+          <w:rFonts w:ascii="Arial" w:eastAsia="Arial" w:hAnsi="Arial" w:cs="Arial"/>
+          <w:sz w:val="24"/>
+        </w:rPr>
+        <w:t xml:space="preserve"> screen.  This is used for choosing at which PA the rotator will start.</w:t>
+      </w:r>
+    </w:p>
+    <w:p>
+      <w:pPr>
+        <w:rPr>
+          <w:rFonts w:ascii="Arial" w:eastAsia="Arial" w:hAnsi="Arial" w:cs="Arial"/>
+          <w:sz w:val="24"/>
+        </w:rPr>
+      </w:pPr>
+      <w:proofErr w:type="spellStart"/>
+      <w:r>
+        <w:rPr>
+          <w:rFonts w:ascii="Arial" w:eastAsia="Arial" w:hAnsi="Arial" w:cs="Arial"/>
+          <w:sz w:val="24"/>
+          <w:u w:val="single"/>
+        </w:rPr>
+        <w:t>FlatMan</w:t>
+      </w:r>
+      <w:proofErr w:type="spellEnd"/>
+      <w:r>
+        <w:rPr>
+          <w:rFonts w:ascii="Arial" w:eastAsia="Arial" w:hAnsi="Arial" w:cs="Arial"/>
+          <w:sz w:val="24"/>
+          <w:u w:val="single"/>
+        </w:rPr>
+        <w:t>: Stage</w:t>
       </w:r>
       <w:r>
         <w:rPr>
@@ -3196,20 +4803,46 @@
           <w:sz w:val="24"/>
         </w:rPr>
       </w:pPr>
-      <w:r>
-        <w:rPr>
-          <w:rFonts w:ascii="Arial" w:eastAsia="Arial" w:hAnsi="Arial" w:cs="Arial"/>
-          <w:sz w:val="24"/>
-          <w:u w:val="single"/>
-        </w:rPr>
-        <w:t>FlatMan: Turn On</w:t>
-      </w:r>
-      <w:r>
-        <w:rPr>
-          <w:rFonts w:ascii="Arial" w:eastAsia="Arial" w:hAnsi="Arial" w:cs="Arial"/>
-          <w:sz w:val="24"/>
-        </w:rPr>
-        <w:t xml:space="preserve"> manually turns the FlatMan light on.</w:t>
+      <w:proofErr w:type="spellStart"/>
+      <w:r>
+        <w:rPr>
+          <w:rFonts w:ascii="Arial" w:eastAsia="Arial" w:hAnsi="Arial" w:cs="Arial"/>
+          <w:sz w:val="24"/>
+          <w:u w:val="single"/>
+        </w:rPr>
+        <w:t>FlatMan</w:t>
+      </w:r>
+      <w:proofErr w:type="spellEnd"/>
+      <w:r>
+        <w:rPr>
+          <w:rFonts w:ascii="Arial" w:eastAsia="Arial" w:hAnsi="Arial" w:cs="Arial"/>
+          <w:sz w:val="24"/>
+          <w:u w:val="single"/>
+        </w:rPr>
+        <w:t>: Turn On</w:t>
+      </w:r>
+      <w:r>
+        <w:rPr>
+          <w:rFonts w:ascii="Arial" w:eastAsia="Arial" w:hAnsi="Arial" w:cs="Arial"/>
+          <w:sz w:val="24"/>
+        </w:rPr>
+        <w:t xml:space="preserve"> manually turns the </w:t>
+      </w:r>
+      <w:proofErr w:type="spellStart"/>
+      <w:r>
+        <w:rPr>
+          <w:rFonts w:ascii="Arial" w:eastAsia="Arial" w:hAnsi="Arial" w:cs="Arial"/>
+          <w:sz w:val="24"/>
+        </w:rPr>
+        <w:t>FlatMan</w:t>
+      </w:r>
+      <w:proofErr w:type="spellEnd"/>
+      <w:r>
+        <w:rPr>
+          <w:rFonts w:ascii="Arial" w:eastAsia="Arial" w:hAnsi="Arial" w:cs="Arial"/>
+          <w:sz w:val="24"/>
+        </w:rPr>
+        <w:t xml:space="preserve"> light on.</w:t>
       </w:r>
     </w:p>
     <w:p>
@@ -3283,6 +4916,7 @@
         <w:rPr>
           <w:rFonts w:ascii="Arial" w:eastAsia="Arial" w:hAnsi="Arial" w:cs="Arial"/>
           <w:b/>
+          <w:noProof/>
           <w:sz w:val="24"/>
           <w:u w:val="single"/>
         </w:rPr>
@@ -3382,7 +5016,23 @@
           <w:rFonts w:ascii="Arial" w:eastAsia="Arial" w:hAnsi="Arial" w:cs="Arial"/>
           <w:sz w:val="24"/>
         </w:rPr>
-        <w:t xml:space="preserve"> determines if Humason will run external scripts or executables at specific events during the session.  Selecting Auto Run will open the Auto Run Configuration screen below.</w:t>
+        <w:t xml:space="preserve"> determines if </w:t>
+      </w:r>
+      <w:proofErr w:type="spellStart"/>
+      <w:r>
+        <w:rPr>
+          <w:rFonts w:ascii="Arial" w:eastAsia="Arial" w:hAnsi="Arial" w:cs="Arial"/>
+          <w:sz w:val="24"/>
+        </w:rPr>
+        <w:t>Humason</w:t>
+      </w:r>
+      <w:proofErr w:type="spellEnd"/>
+      <w:r>
+        <w:rPr>
+          <w:rFonts w:ascii="Arial" w:eastAsia="Arial" w:hAnsi="Arial" w:cs="Arial"/>
+          <w:sz w:val="24"/>
+        </w:rPr>
+        <w:t xml:space="preserve"> will run external scripts or executables at specific events during the session.  Selecting Auto Run will open the Auto Run Configuration screen below.</w:t>
       </w:r>
     </w:p>
     <w:p>
@@ -3405,7 +5055,39 @@
           <w:rFonts w:ascii="Arial" w:eastAsia="Arial" w:hAnsi="Arial" w:cs="Arial"/>
           <w:sz w:val="24"/>
         </w:rPr>
-        <w:t xml:space="preserve"> will cause Humason to launch the script or application configured in the respective AutoRun Configuration dialog at the beginning of a session (Main Form: Start).  </w:t>
+        <w:t xml:space="preserve"> will cause </w:t>
+      </w:r>
+      <w:proofErr w:type="spellStart"/>
+      <w:r>
+        <w:rPr>
+          <w:rFonts w:ascii="Arial" w:eastAsia="Arial" w:hAnsi="Arial" w:cs="Arial"/>
+          <w:sz w:val="24"/>
+        </w:rPr>
+        <w:t>Humason</w:t>
+      </w:r>
+      <w:proofErr w:type="spellEnd"/>
+      <w:r>
+        <w:rPr>
+          <w:rFonts w:ascii="Arial" w:eastAsia="Arial" w:hAnsi="Arial" w:cs="Arial"/>
+          <w:sz w:val="24"/>
+        </w:rPr>
+        <w:t xml:space="preserve"> to launch the script or application configured in the respective </w:t>
+      </w:r>
+      <w:proofErr w:type="spellStart"/>
+      <w:r>
+        <w:rPr>
+          <w:rFonts w:ascii="Arial" w:eastAsia="Arial" w:hAnsi="Arial" w:cs="Arial"/>
+          <w:sz w:val="24"/>
+        </w:rPr>
+        <w:t>AutoRun</w:t>
+      </w:r>
+      <w:proofErr w:type="spellEnd"/>
+      <w:r>
+        <w:rPr>
+          <w:rFonts w:ascii="Arial" w:eastAsia="Arial" w:hAnsi="Arial" w:cs="Arial"/>
+          <w:sz w:val="24"/>
+        </w:rPr>
+        <w:t xml:space="preserve"> Configuration dialog at the beginning of a session (Main Form: Start).  </w:t>
       </w:r>
     </w:p>
     <w:p>
@@ -3428,7 +5110,39 @@
           <w:rFonts w:ascii="Arial" w:eastAsia="Arial" w:hAnsi="Arial" w:cs="Arial"/>
           <w:sz w:val="24"/>
         </w:rPr>
-        <w:t xml:space="preserve"> will cause Humason to launch the script or application configured in the respective AutoRun Configuration dialog at the start time of the first target loaded (Target Tab: Start).  </w:t>
+        <w:t xml:space="preserve"> will cause </w:t>
+      </w:r>
+      <w:proofErr w:type="spellStart"/>
+      <w:r>
+        <w:rPr>
+          <w:rFonts w:ascii="Arial" w:eastAsia="Arial" w:hAnsi="Arial" w:cs="Arial"/>
+          <w:sz w:val="24"/>
+        </w:rPr>
+        <w:t>Humason</w:t>
+      </w:r>
+      <w:proofErr w:type="spellEnd"/>
+      <w:r>
+        <w:rPr>
+          <w:rFonts w:ascii="Arial" w:eastAsia="Arial" w:hAnsi="Arial" w:cs="Arial"/>
+          <w:sz w:val="24"/>
+        </w:rPr>
+        <w:t xml:space="preserve"> to launch the script or application configured in the respective </w:t>
+      </w:r>
+      <w:proofErr w:type="spellStart"/>
+      <w:r>
+        <w:rPr>
+          <w:rFonts w:ascii="Arial" w:eastAsia="Arial" w:hAnsi="Arial" w:cs="Arial"/>
+          <w:sz w:val="24"/>
+        </w:rPr>
+        <w:t>AutoRun</w:t>
+      </w:r>
+      <w:proofErr w:type="spellEnd"/>
+      <w:r>
+        <w:rPr>
+          <w:rFonts w:ascii="Arial" w:eastAsia="Arial" w:hAnsi="Arial" w:cs="Arial"/>
+          <w:sz w:val="24"/>
+        </w:rPr>
+        <w:t xml:space="preserve"> Configuration dialog at the start time of the first target loaded (Target Tab: Start).  </w:t>
       </w:r>
     </w:p>
     <w:p>
@@ -3451,7 +5165,39 @@
           <w:rFonts w:ascii="Arial" w:eastAsia="Arial" w:hAnsi="Arial" w:cs="Arial"/>
           <w:sz w:val="24"/>
         </w:rPr>
-        <w:t xml:space="preserve"> will cause Humason to launch the script or application configured in the AutoRun Configuration dialog after the completion of the session (Target Tab: Done) or at first daylight (Target Tab: Dawn) whichever comes first.</w:t>
+        <w:t xml:space="preserve"> will cause </w:t>
+      </w:r>
+      <w:proofErr w:type="spellStart"/>
+      <w:r>
+        <w:rPr>
+          <w:rFonts w:ascii="Arial" w:eastAsia="Arial" w:hAnsi="Arial" w:cs="Arial"/>
+          <w:sz w:val="24"/>
+        </w:rPr>
+        <w:t>Humason</w:t>
+      </w:r>
+      <w:proofErr w:type="spellEnd"/>
+      <w:r>
+        <w:rPr>
+          <w:rFonts w:ascii="Arial" w:eastAsia="Arial" w:hAnsi="Arial" w:cs="Arial"/>
+          <w:sz w:val="24"/>
+        </w:rPr>
+        <w:t xml:space="preserve"> to launch the script or application configured in the </w:t>
+      </w:r>
+      <w:proofErr w:type="spellStart"/>
+      <w:r>
+        <w:rPr>
+          <w:rFonts w:ascii="Arial" w:eastAsia="Arial" w:hAnsi="Arial" w:cs="Arial"/>
+          <w:sz w:val="24"/>
+        </w:rPr>
+        <w:t>AutoRun</w:t>
+      </w:r>
+      <w:proofErr w:type="spellEnd"/>
+      <w:r>
+        <w:rPr>
+          <w:rFonts w:ascii="Arial" w:eastAsia="Arial" w:hAnsi="Arial" w:cs="Arial"/>
+          <w:sz w:val="24"/>
+        </w:rPr>
+        <w:t xml:space="preserve"> Configuration dialog after the completion of the session (Target Tab: Done) or at first daylight (Target Tab: Dawn) whichever comes first.</w:t>
       </w:r>
     </w:p>
     <w:p>
@@ -3490,7 +5236,25 @@
           <w:sz w:val="24"/>
           <w:u w:val="single"/>
         </w:rPr>
-        <w:t>Check Side Of Pier</w:t>
+        <w:t xml:space="preserve">Check Side </w:t>
+      </w:r>
+      <w:proofErr w:type="gramStart"/>
+      <w:r>
+        <w:rPr>
+          <w:rFonts w:ascii="Arial" w:eastAsia="Arial" w:hAnsi="Arial" w:cs="Arial"/>
+          <w:sz w:val="24"/>
+          <w:u w:val="single"/>
+        </w:rPr>
+        <w:t>Of</w:t>
+      </w:r>
+      <w:proofErr w:type="gramEnd"/>
+      <w:r>
+        <w:rPr>
+          <w:rFonts w:ascii="Arial" w:eastAsia="Arial" w:hAnsi="Arial" w:cs="Arial"/>
+          <w:sz w:val="24"/>
+          <w:u w:val="single"/>
+        </w:rPr>
+        <w:t xml:space="preserve"> Pier</w:t>
       </w:r>
       <w:r>
         <w:rPr>
@@ -3520,55 +5284,107 @@
           <w:rFonts w:ascii="Arial" w:eastAsia="Arial" w:hAnsi="Arial" w:cs="Arial"/>
           <w:sz w:val="24"/>
         </w:rPr>
-        <w:t xml:space="preserve"> </w:t>
-      </w:r>
-      <w:r>
-        <w:rPr>
-          <w:rFonts w:ascii="Arial" w:eastAsia="Arial" w:hAnsi="Arial" w:cs="Arial"/>
-          <w:sz w:val="24"/>
-        </w:rPr>
-        <w:t xml:space="preserve">gives permission to automatically execute a meridian flip </w:t>
-      </w:r>
-      <w:r>
-        <w:rPr>
-          <w:rFonts w:ascii="Arial" w:eastAsia="Arial" w:hAnsi="Arial" w:cs="Arial"/>
-          <w:sz w:val="24"/>
-        </w:rPr>
-        <w:t>when conditions warrant.  Do not enable unless Humason is able to determine the Side of Pier correctly.</w:t>
-      </w:r>
-    </w:p>
-    <w:p>
-      <w:pPr>
-        <w:rPr>
-          <w:rFonts w:ascii="Arial" w:eastAsia="Arial" w:hAnsi="Arial" w:cs="Arial"/>
-          <w:b/>
-          <w:sz w:val="24"/>
-          <w:u w:val="single"/>
-        </w:rPr>
-      </w:pPr>
-      <w:r>
-        <w:rPr>
-          <w:rFonts w:ascii="Arial" w:eastAsia="Arial" w:hAnsi="Arial" w:cs="Arial"/>
-          <w:b/>
-          <w:sz w:val="24"/>
-          <w:u w:val="single"/>
-        </w:rPr>
-        <w:t xml:space="preserve">AutoRun Configuration </w:t>
-      </w:r>
-    </w:p>
-    <w:p>
-      <w:pPr>
-        <w:rPr>
-          <w:rFonts w:ascii="Arial" w:eastAsia="Arial" w:hAnsi="Arial" w:cs="Arial"/>
-          <w:sz w:val="24"/>
-        </w:rPr>
-      </w:pPr>
-      <w:r>
-        <w:rPr>
-          <w:rFonts w:ascii="Arial" w:eastAsia="Arial" w:hAnsi="Arial" w:cs="Arial"/>
-          <w:sz w:val="24"/>
-        </w:rPr>
-        <w:t>The AutoRun Configuration screen uses dialogs to set the location of the scripts or executables to be run with AutoRun times.  Although the browser dialogs will show complete file paths, the respective fields will only show the filename.</w:t>
+        <w:t xml:space="preserve"> gives permission to automatically execute a meridian flip </w:t>
+      </w:r>
+      <w:r>
+        <w:rPr>
+          <w:rFonts w:ascii="Arial" w:eastAsia="Arial" w:hAnsi="Arial" w:cs="Arial"/>
+          <w:sz w:val="24"/>
+        </w:rPr>
+        <w:t xml:space="preserve">when conditions warrant.  Do not enable unless </w:t>
+      </w:r>
+      <w:proofErr w:type="spellStart"/>
+      <w:r>
+        <w:rPr>
+          <w:rFonts w:ascii="Arial" w:eastAsia="Arial" w:hAnsi="Arial" w:cs="Arial"/>
+          <w:sz w:val="24"/>
+        </w:rPr>
+        <w:t>Humason</w:t>
+      </w:r>
+      <w:proofErr w:type="spellEnd"/>
+      <w:r>
+        <w:rPr>
+          <w:rFonts w:ascii="Arial" w:eastAsia="Arial" w:hAnsi="Arial" w:cs="Arial"/>
+          <w:sz w:val="24"/>
+        </w:rPr>
+        <w:t xml:space="preserve"> is able to determine the Side of Pier correctly.</w:t>
+      </w:r>
+    </w:p>
+    <w:p>
+      <w:pPr>
+        <w:rPr>
+          <w:rFonts w:ascii="Arial" w:eastAsia="Arial" w:hAnsi="Arial" w:cs="Arial"/>
+          <w:b/>
+          <w:sz w:val="24"/>
+          <w:u w:val="single"/>
+        </w:rPr>
+      </w:pPr>
+      <w:proofErr w:type="spellStart"/>
+      <w:r>
+        <w:rPr>
+          <w:rFonts w:ascii="Arial" w:eastAsia="Arial" w:hAnsi="Arial" w:cs="Arial"/>
+          <w:b/>
+          <w:sz w:val="24"/>
+          <w:u w:val="single"/>
+        </w:rPr>
+        <w:t>AutoRun</w:t>
+      </w:r>
+      <w:proofErr w:type="spellEnd"/>
+      <w:r>
+        <w:rPr>
+          <w:rFonts w:ascii="Arial" w:eastAsia="Arial" w:hAnsi="Arial" w:cs="Arial"/>
+          <w:b/>
+          <w:sz w:val="24"/>
+          <w:u w:val="single"/>
+        </w:rPr>
+        <w:t xml:space="preserve"> Configuration </w:t>
+      </w:r>
+    </w:p>
+    <w:p>
+      <w:pPr>
+        <w:rPr>
+          <w:rFonts w:ascii="Arial" w:eastAsia="Arial" w:hAnsi="Arial" w:cs="Arial"/>
+          <w:sz w:val="24"/>
+        </w:rPr>
+      </w:pPr>
+      <w:r>
+        <w:rPr>
+          <w:rFonts w:ascii="Arial" w:eastAsia="Arial" w:hAnsi="Arial" w:cs="Arial"/>
+          <w:sz w:val="24"/>
+        </w:rPr>
+        <w:t xml:space="preserve">The </w:t>
+      </w:r>
+      <w:proofErr w:type="spellStart"/>
+      <w:r>
+        <w:rPr>
+          <w:rFonts w:ascii="Arial" w:eastAsia="Arial" w:hAnsi="Arial" w:cs="Arial"/>
+          <w:sz w:val="24"/>
+        </w:rPr>
+        <w:t>AutoRun</w:t>
+      </w:r>
+      <w:proofErr w:type="spellEnd"/>
+      <w:r>
+        <w:rPr>
+          <w:rFonts w:ascii="Arial" w:eastAsia="Arial" w:hAnsi="Arial" w:cs="Arial"/>
+          <w:sz w:val="24"/>
+        </w:rPr>
+        <w:t xml:space="preserve"> Configuration screen uses dialogs to set the location of the scripts or executables to be run with </w:t>
+      </w:r>
+      <w:proofErr w:type="spellStart"/>
+      <w:r>
+        <w:rPr>
+          <w:rFonts w:ascii="Arial" w:eastAsia="Arial" w:hAnsi="Arial" w:cs="Arial"/>
+          <w:sz w:val="24"/>
+        </w:rPr>
+        <w:t>AutoRun</w:t>
+      </w:r>
+      <w:proofErr w:type="spellEnd"/>
+      <w:r>
+        <w:rPr>
+          <w:rFonts w:ascii="Arial" w:eastAsia="Arial" w:hAnsi="Arial" w:cs="Arial"/>
+          <w:sz w:val="24"/>
+        </w:rPr>
+        <w:t xml:space="preserve"> times.  Although the browser dialogs will show complete file paths, the respective fields will only show the filename.</w:t>
       </w:r>
     </w:p>
     <w:p>
@@ -3593,7 +5409,23 @@
           <w:rFonts w:ascii="Arial" w:eastAsia="Arial" w:hAnsi="Arial" w:cs="Arial"/>
           <w:sz w:val="24"/>
         </w:rPr>
-        <w:t xml:space="preserve"> determines if Humason will </w:t>
+        <w:t xml:space="preserve"> determines if </w:t>
+      </w:r>
+      <w:proofErr w:type="spellStart"/>
+      <w:r>
+        <w:rPr>
+          <w:rFonts w:ascii="Arial" w:eastAsia="Arial" w:hAnsi="Arial" w:cs="Arial"/>
+          <w:sz w:val="24"/>
+        </w:rPr>
+        <w:t>Humason</w:t>
+      </w:r>
+      <w:proofErr w:type="spellEnd"/>
+      <w:r>
+        <w:rPr>
+          <w:rFonts w:ascii="Arial" w:eastAsia="Arial" w:hAnsi="Arial" w:cs="Arial"/>
+          <w:sz w:val="24"/>
+        </w:rPr>
+        <w:t xml:space="preserve"> will </w:t>
       </w:r>
       <w:r>
         <w:rPr>
@@ -3737,7 +5569,23 @@
           <w:rFonts w:ascii="Arial" w:eastAsia="Arial" w:hAnsi="Arial" w:cs="Arial"/>
           <w:sz w:val="24"/>
         </w:rPr>
-        <w:t>The Devices Tab is the primary screen for configuring which devices are to be used and in what way.  Devices include primary camera, filter wheel, guider, focuser and rotator.</w:t>
+        <w:t xml:space="preserve">The Devices Tab is the primary screen for configuring which devices are to be used and in what way.  Devices include primary camera, filter wheel, guider, </w:t>
+      </w:r>
+      <w:proofErr w:type="gramStart"/>
+      <w:r>
+        <w:rPr>
+          <w:rFonts w:ascii="Arial" w:eastAsia="Arial" w:hAnsi="Arial" w:cs="Arial"/>
+          <w:sz w:val="24"/>
+        </w:rPr>
+        <w:t>focuser</w:t>
+      </w:r>
+      <w:proofErr w:type="gramEnd"/>
+      <w:r>
+        <w:rPr>
+          <w:rFonts w:ascii="Arial" w:eastAsia="Arial" w:hAnsi="Arial" w:cs="Arial"/>
+          <w:sz w:val="24"/>
+        </w:rPr>
+        <w:t xml:space="preserve"> and rotator.</w:t>
       </w:r>
     </w:p>
     <w:p>
@@ -3868,8 +5716,18 @@
           <w:sz w:val="24"/>
           <w:u w:val="single"/>
         </w:rPr>
-        <w:t>Guider: Use AutoGuide</w:t>
-      </w:r>
+        <w:t xml:space="preserve">Guider: Use </w:t>
+      </w:r>
+      <w:proofErr w:type="spellStart"/>
+      <w:r>
+        <w:rPr>
+          <w:rFonts w:ascii="Arial" w:eastAsia="Arial" w:hAnsi="Arial" w:cs="Arial"/>
+          <w:sz w:val="24"/>
+          <w:u w:val="single"/>
+        </w:rPr>
+        <w:t>AutoGuide</w:t>
+      </w:r>
+      <w:proofErr w:type="spellEnd"/>
       <w:r>
         <w:rPr>
           <w:rFonts w:ascii="Arial" w:eastAsia="Arial" w:hAnsi="Arial" w:cs="Arial"/>
@@ -3891,8 +5749,18 @@
           <w:sz w:val="24"/>
           <w:u w:val="single"/>
         </w:rPr>
-        <w:t>Guider: AutoDark</w:t>
-      </w:r>
+        <w:t xml:space="preserve">Guider: </w:t>
+      </w:r>
+      <w:proofErr w:type="spellStart"/>
+      <w:r>
+        <w:rPr>
+          <w:rFonts w:ascii="Arial" w:eastAsia="Arial" w:hAnsi="Arial" w:cs="Arial"/>
+          <w:sz w:val="24"/>
+          <w:u w:val="single"/>
+        </w:rPr>
+        <w:t>AutoDark</w:t>
+      </w:r>
+      <w:proofErr w:type="spellEnd"/>
       <w:r>
         <w:rPr>
           <w:rFonts w:ascii="Arial" w:eastAsia="Arial" w:hAnsi="Arial" w:cs="Arial"/>
@@ -4304,7 +6172,23 @@
           <w:rFonts w:ascii="Arial" w:eastAsia="Arial" w:hAnsi="Arial" w:cs="Arial"/>
           <w:sz w:val="24"/>
         </w:rPr>
-        <w:t xml:space="preserve"> sets the filter to be used for autofocus in TSX.</w:t>
+        <w:t xml:space="preserve"> sets the filter to be used for </w:t>
+      </w:r>
+      <w:proofErr w:type="gramStart"/>
+      <w:r>
+        <w:rPr>
+          <w:rFonts w:ascii="Arial" w:eastAsia="Arial" w:hAnsi="Arial" w:cs="Arial"/>
+          <w:sz w:val="24"/>
+        </w:rPr>
+        <w:t>autofocus</w:t>
+      </w:r>
+      <w:proofErr w:type="gramEnd"/>
+      <w:r>
+        <w:rPr>
+          <w:rFonts w:ascii="Arial" w:eastAsia="Arial" w:hAnsi="Arial" w:cs="Arial"/>
+          <w:sz w:val="24"/>
+        </w:rPr>
+        <w:t xml:space="preserve"> in TSX.</w:t>
       </w:r>
     </w:p>
     <w:p>
@@ -4327,7 +6211,23 @@
           <w:rFonts w:ascii="Arial" w:eastAsia="Arial" w:hAnsi="Arial" w:cs="Arial"/>
           <w:sz w:val="24"/>
         </w:rPr>
-        <w:t xml:space="preserve"> sets the initial exposure to be used for autofocus in TSX.</w:t>
+        <w:t xml:space="preserve"> sets the initial exposure to be used for </w:t>
+      </w:r>
+      <w:proofErr w:type="gramStart"/>
+      <w:r>
+        <w:rPr>
+          <w:rFonts w:ascii="Arial" w:eastAsia="Arial" w:hAnsi="Arial" w:cs="Arial"/>
+          <w:sz w:val="24"/>
+        </w:rPr>
+        <w:t>autofocus</w:t>
+      </w:r>
+      <w:proofErr w:type="gramEnd"/>
+      <w:r>
+        <w:rPr>
+          <w:rFonts w:ascii="Arial" w:eastAsia="Arial" w:hAnsi="Arial" w:cs="Arial"/>
+          <w:sz w:val="24"/>
+        </w:rPr>
+        <w:t xml:space="preserve"> in TSX.</w:t>
       </w:r>
     </w:p>
     <w:p>
@@ -4469,12 +6369,37 @@
           <w:sz w:val="24"/>
         </w:rPr>
       </w:pPr>
-      <w:r>
-        <w:rPr>
-          <w:rFonts w:ascii="Arial" w:eastAsia="Arial" w:hAnsi="Arial" w:cs="Arial"/>
-          <w:sz w:val="24"/>
-        </w:rPr>
-        <w:t>Humason performs an extensive set of guider operations beyond the basics provided by TSX.  Humason takes a guider image, finds an optimal guide star (without neighbors and away from frame edge), adjusts the exposure to be close to a set ADU. In addition, the tools allow the user to calibrate in place or automatically select and slew to a decent guide star in the locale for calibration.  These values will then be used during the actual imaging session, as needed.</w:t>
+      <w:proofErr w:type="spellStart"/>
+      <w:r>
+        <w:rPr>
+          <w:rFonts w:ascii="Arial" w:eastAsia="Arial" w:hAnsi="Arial" w:cs="Arial"/>
+          <w:sz w:val="24"/>
+        </w:rPr>
+        <w:t>Humason</w:t>
+      </w:r>
+      <w:proofErr w:type="spellEnd"/>
+      <w:r>
+        <w:rPr>
+          <w:rFonts w:ascii="Arial" w:eastAsia="Arial" w:hAnsi="Arial" w:cs="Arial"/>
+          <w:sz w:val="24"/>
+        </w:rPr>
+        <w:t xml:space="preserve"> performs an extensive set of guider operations beyond the basics provided by TSX.  </w:t>
+      </w:r>
+      <w:proofErr w:type="spellStart"/>
+      <w:r>
+        <w:rPr>
+          <w:rFonts w:ascii="Arial" w:eastAsia="Arial" w:hAnsi="Arial" w:cs="Arial"/>
+          <w:sz w:val="24"/>
+        </w:rPr>
+        <w:t>Humason</w:t>
+      </w:r>
+      <w:proofErr w:type="spellEnd"/>
+      <w:r>
+        <w:rPr>
+          <w:rFonts w:ascii="Arial" w:eastAsia="Arial" w:hAnsi="Arial" w:cs="Arial"/>
+          <w:sz w:val="24"/>
+        </w:rPr>
+        <w:t xml:space="preserve"> takes a guider image, finds an optimal guide star (without neighbors and away from frame edge), adjusts the exposure to be close to a set ADU. In addition, the tools allow the user to calibrate in place or automatically select and slew to a decent guide star in the locale for calibration.  These values will then be used during the actual imaging session, as needed.</w:t>
       </w:r>
     </w:p>
     <w:p>
@@ -4520,7 +6445,23 @@
           <w:rFonts w:ascii="Arial" w:eastAsia="Arial" w:hAnsi="Arial" w:cs="Arial"/>
           <w:sz w:val="24"/>
         </w:rPr>
-        <w:t xml:space="preserve"> sets the initial exposure for the guide camera image, before optimization.</w:t>
+        <w:t xml:space="preserve"> sets the initial exposure for the guide camera </w:t>
+      </w:r>
+      <w:proofErr w:type="gramStart"/>
+      <w:r>
+        <w:rPr>
+          <w:rFonts w:ascii="Arial" w:eastAsia="Arial" w:hAnsi="Arial" w:cs="Arial"/>
+          <w:sz w:val="24"/>
+        </w:rPr>
+        <w:t>image, before</w:t>
+      </w:r>
+      <w:proofErr w:type="gramEnd"/>
+      <w:r>
+        <w:rPr>
+          <w:rFonts w:ascii="Arial" w:eastAsia="Arial" w:hAnsi="Arial" w:cs="Arial"/>
+          <w:sz w:val="24"/>
+        </w:rPr>
+        <w:t xml:space="preserve"> optimization.</w:t>
       </w:r>
     </w:p>
     <w:p>
@@ -4658,7 +6599,39 @@
           <w:rFonts w:ascii="Arial" w:eastAsia="Arial" w:hAnsi="Arial" w:cs="Arial"/>
           <w:sz w:val="24"/>
         </w:rPr>
-        <w:t xml:space="preserve"> takes an runs an algorithm that picks the “best” guide star from the guider image.  The selected guide star will be no closer to the edge of the image than Edge Margin and have no visible neighbors within the trackbox size.  The Guide Star coordinates are displayed in the box to the right.</w:t>
+        <w:t xml:space="preserve"> takes an </w:t>
+      </w:r>
+      <w:proofErr w:type="gramStart"/>
+      <w:r>
+        <w:rPr>
+          <w:rFonts w:ascii="Arial" w:eastAsia="Arial" w:hAnsi="Arial" w:cs="Arial"/>
+          <w:sz w:val="24"/>
+        </w:rPr>
+        <w:t>runs</w:t>
+      </w:r>
+      <w:proofErr w:type="gramEnd"/>
+      <w:r>
+        <w:rPr>
+          <w:rFonts w:ascii="Arial" w:eastAsia="Arial" w:hAnsi="Arial" w:cs="Arial"/>
+          <w:sz w:val="24"/>
+        </w:rPr>
+        <w:t xml:space="preserve"> an algorithm that picks the “best” guide star from the guider image.  The selected guide star will be no closer to the edge of the image than Edge Margin and have no visible neighbors within the </w:t>
+      </w:r>
+      <w:proofErr w:type="spellStart"/>
+      <w:r>
+        <w:rPr>
+          <w:rFonts w:ascii="Arial" w:eastAsia="Arial" w:hAnsi="Arial" w:cs="Arial"/>
+          <w:sz w:val="24"/>
+        </w:rPr>
+        <w:t>trackbox</w:t>
+      </w:r>
+      <w:proofErr w:type="spellEnd"/>
+      <w:r>
+        <w:rPr>
+          <w:rFonts w:ascii="Arial" w:eastAsia="Arial" w:hAnsi="Arial" w:cs="Arial"/>
+          <w:sz w:val="24"/>
+        </w:rPr>
+        <w:t xml:space="preserve"> size.  The Guide Star coordinates are displayed in the box to the right.</w:t>
       </w:r>
     </w:p>
     <w:p>
@@ -4737,6 +6710,7 @@
           <w:sz w:val="24"/>
         </w:rPr>
       </w:pPr>
+      <w:proofErr w:type="spellStart"/>
       <w:r>
         <w:rPr>
           <w:rFonts w:ascii="Arial" w:eastAsia="Arial" w:hAnsi="Arial" w:cs="Arial"/>
@@ -4745,6 +6719,7 @@
         </w:rPr>
         <w:t>AutoCalibrate</w:t>
       </w:r>
+      <w:proofErr w:type="spellEnd"/>
       <w:r>
         <w:rPr>
           <w:rFonts w:ascii="Arial" w:eastAsia="Arial" w:hAnsi="Arial" w:cs="Arial"/>
@@ -4820,7 +6795,23 @@
           <w:rFonts w:ascii="Arial" w:eastAsia="Arial" w:hAnsi="Arial" w:cs="Arial"/>
           <w:sz w:val="24"/>
         </w:rPr>
-        <w:t xml:space="preserve"> causes a subframe 3x the size of X Sec and Y Sec to placed around the guide star location for calibration.  This subframe will mask off nearby stars and hot pixels.  This feature relies on having a properly constructed FOVI for the guide camera.  See AtGuider2 documentation for details.</w:t>
+        <w:t xml:space="preserve"> causes a subframe 3x the size of X Sec and Y Sec to </w:t>
+      </w:r>
+      <w:proofErr w:type="spellStart"/>
+      <w:r>
+        <w:rPr>
+          <w:rFonts w:ascii="Arial" w:eastAsia="Arial" w:hAnsi="Arial" w:cs="Arial"/>
+          <w:sz w:val="24"/>
+        </w:rPr>
+        <w:t>placed</w:t>
+      </w:r>
+      <w:proofErr w:type="spellEnd"/>
+      <w:r>
+        <w:rPr>
+          <w:rFonts w:ascii="Arial" w:eastAsia="Arial" w:hAnsi="Arial" w:cs="Arial"/>
+          <w:sz w:val="24"/>
+        </w:rPr>
+        <w:t xml:space="preserve"> around the guide star location for calibration.  This subframe will mask off nearby stars and hot pixels.  This feature relies on having a properly constructed FOVI for the guide camera.  See AtGuider2 documentation for details.</w:t>
       </w:r>
     </w:p>
     <w:p>
@@ -4855,6 +6846,99 @@
           <w:u w:val="single"/>
         </w:rPr>
       </w:pPr>
+      <w:r>
+        <w:rPr>
+          <w:rFonts w:ascii="Arial" w:eastAsia="Arial" w:hAnsi="Arial" w:cs="Arial"/>
+          <w:b/>
+          <w:sz w:val="24"/>
+          <w:u w:val="single"/>
+        </w:rPr>
+        <w:drawing>
+          <wp:anchor distT="0" distB="0" distL="114300" distR="114300" simplePos="0" relativeHeight="251665920" behindDoc="0" locked="0" layoutInCell="1" allowOverlap="1" wp14:anchorId="4C671ECF" wp14:editId="3D274E3C">
+            <wp:simplePos x="0" y="0"/>
+            <wp:positionH relativeFrom="column">
+              <wp:posOffset>1038225</wp:posOffset>
+            </wp:positionH>
+            <wp:positionV relativeFrom="paragraph">
+              <wp:posOffset>550545</wp:posOffset>
+            </wp:positionV>
+            <wp:extent cx="3264767" cy="2952750"/>
+            <wp:effectExtent l="0" t="0" r="0" b="0"/>
+            <wp:wrapSquare wrapText="bothSides"/>
+            <wp:docPr id="6" name="Picture 6" descr="A screenshot of a computer&#10;&#10;Description automatically generated with medium confidence"/>
+            <wp:cNvGraphicFramePr>
+              <a:graphicFrameLocks xmlns:a="http://schemas.openxmlformats.org/drawingml/2006/main" noChangeAspect="1"/>
+            </wp:cNvGraphicFramePr>
+            <a:graphic xmlns:a="http://schemas.openxmlformats.org/drawingml/2006/main">
+              <a:graphicData uri="http://schemas.openxmlformats.org/drawingml/2006/picture">
+                <pic:pic xmlns:pic="http://schemas.openxmlformats.org/drawingml/2006/picture">
+                  <pic:nvPicPr>
+                    <pic:cNvPr id="6" name="Picture 6" descr="A screenshot of a computer&#10;&#10;Description automatically generated with medium confidence"/>
+                    <pic:cNvPicPr/>
+                  </pic:nvPicPr>
+                  <pic:blipFill>
+                    <a:blip r:embed="rId18">
+                      <a:extLst>
+                        <a:ext uri="{28A0092B-C50C-407E-A947-70E740481C1C}">
+                          <a14:useLocalDpi xmlns:a14="http://schemas.microsoft.com/office/drawing/2010/main" val="0"/>
+                        </a:ext>
+                      </a:extLst>
+                    </a:blip>
+                    <a:stretch>
+                      <a:fillRect/>
+                    </a:stretch>
+                  </pic:blipFill>
+                  <pic:spPr>
+                    <a:xfrm>
+                      <a:off x="0" y="0"/>
+                      <a:ext cx="3264767" cy="2952750"/>
+                    </a:xfrm>
+                    <a:prstGeom prst="rect">
+                      <a:avLst/>
+                    </a:prstGeom>
+                  </pic:spPr>
+                </pic:pic>
+              </a:graphicData>
+            </a:graphic>
+          </wp:anchor>
+        </w:drawing>
+      </w:r>
+      <w:r>
+        <w:rPr>
+          <w:rFonts w:ascii="Arial" w:eastAsia="Arial" w:hAnsi="Arial" w:cs="Arial"/>
+          <w:b/>
+          <w:sz w:val="24"/>
+          <w:u w:val="single"/>
+        </w:rPr>
+        <w:t>Recommended TSX Guider Set Up</w:t>
+      </w:r>
+      <w:r>
+        <w:rPr>
+          <w:rFonts w:ascii="Arial" w:eastAsia="Arial" w:hAnsi="Arial" w:cs="Arial"/>
+          <w:b/>
+          <w:sz w:val="24"/>
+          <w:u w:val="single"/>
+        </w:rPr>
+        <w:t xml:space="preserve"> for </w:t>
+      </w:r>
+      <w:r>
+        <w:rPr>
+          <w:rFonts w:ascii="Arial" w:eastAsia="Arial" w:hAnsi="Arial" w:cs="Arial"/>
+          <w:b/>
+          <w:sz w:val="24"/>
+          <w:u w:val="single"/>
+        </w:rPr>
+        <w:t>@Focus2</w:t>
+      </w:r>
+      <w:r>
+        <w:rPr>
+          <w:rFonts w:ascii="Arial" w:eastAsia="Arial" w:hAnsi="Arial" w:cs="Arial"/>
+          <w:b/>
+          <w:sz w:val="24"/>
+          <w:u w:val="single"/>
+        </w:rPr>
+        <w:t>:</w:t>
+      </w:r>
       <w:r>
         <w:rPr>
           <w:rFonts w:ascii="Arial" w:eastAsia="Arial" w:hAnsi="Arial" w:cs="Arial"/>
@@ -4905,7 +6989,7 @@
                     <pic:cNvPicPr/>
                   </pic:nvPicPr>
                   <pic:blipFill>
-                    <a:blip r:embed="rId18">
+                    <a:blip r:embed="rId19">
                       <a:extLst>
                         <a:ext uri="{28A0092B-C50C-407E-A947-70E740481C1C}">
                           <a14:useLocalDpi xmlns:a14="http://schemas.microsoft.com/office/drawing/2010/main" val="0"/>
@@ -5137,7 +7221,23 @@
           <w:rFonts w:ascii="Arial" w:eastAsia="Arial" w:hAnsi="Arial" w:cs="Arial"/>
           <w:sz w:val="24"/>
         </w:rPr>
-        <w:t xml:space="preserve"> determines the direction rotated when driven to a positive value.  Humason performs a plate solve for Image PA, tells TSX to rotate in a positive direction, performs another plate solve for Image PA, then determines if the effective rotation was in a CW or CCW direction.</w:t>
+        <w:t xml:space="preserve"> determines the direction rotated when driven to a positive value.  </w:t>
+      </w:r>
+      <w:proofErr w:type="spellStart"/>
+      <w:r>
+        <w:rPr>
+          <w:rFonts w:ascii="Arial" w:eastAsia="Arial" w:hAnsi="Arial" w:cs="Arial"/>
+          <w:sz w:val="24"/>
+        </w:rPr>
+        <w:t>Humason</w:t>
+      </w:r>
+      <w:proofErr w:type="spellEnd"/>
+      <w:r>
+        <w:rPr>
+          <w:rFonts w:ascii="Arial" w:eastAsia="Arial" w:hAnsi="Arial" w:cs="Arial"/>
+          <w:sz w:val="24"/>
+        </w:rPr>
+        <w:t xml:space="preserve"> performs a plate solve for Image PA, tells TSX to rotate in a positive direction, performs another plate solve for Image PA, then determines if the effective rotation was in a CW or CCW direction.</w:t>
       </w:r>
     </w:p>
     <w:p>
@@ -5183,7 +7283,23 @@
           <w:rFonts w:ascii="Arial" w:eastAsia="Arial" w:hAnsi="Arial" w:cs="Arial"/>
           <w:sz w:val="24"/>
         </w:rPr>
-        <w:t xml:space="preserve"> uses the RA, Dec and Image PA of the current Target (See Target Tab) as coordinates for a Plate Solution.  The results for Image PA, Rotator PA, FOV PA and Rotator Offset are updated accordingly.</w:t>
+        <w:t xml:space="preserve"> uses the RA, </w:t>
+      </w:r>
+      <w:proofErr w:type="gramStart"/>
+      <w:r>
+        <w:rPr>
+          <w:rFonts w:ascii="Arial" w:eastAsia="Arial" w:hAnsi="Arial" w:cs="Arial"/>
+          <w:sz w:val="24"/>
+        </w:rPr>
+        <w:t>Dec</w:t>
+      </w:r>
+      <w:proofErr w:type="gramEnd"/>
+      <w:r>
+        <w:rPr>
+          <w:rFonts w:ascii="Arial" w:eastAsia="Arial" w:hAnsi="Arial" w:cs="Arial"/>
+          <w:sz w:val="24"/>
+        </w:rPr>
+        <w:t xml:space="preserve"> and Image PA of the current Target (See Target Tab) as coordinates for a Plate Solution.  The results for Image PA, Rotator PA, FOV PA and Rotator Offset are updated accordingly.</w:t>
       </w:r>
     </w:p>
     <w:p>
@@ -5320,7 +7436,7 @@
                     <pic:cNvPicPr/>
                   </pic:nvPicPr>
                   <pic:blipFill>
-                    <a:blip r:embed="rId19">
+                    <a:blip r:embed="rId20">
                       <a:extLst>
                         <a:ext uri="{28A0092B-C50C-407E-A947-70E740481C1C}">
                           <a14:useLocalDpi xmlns:a14="http://schemas.microsoft.com/office/drawing/2010/main" val="0"/>
@@ -5440,7 +7556,7 @@
                     <pic:cNvPicPr/>
                   </pic:nvPicPr>
                   <pic:blipFill>
-                    <a:blip r:embed="rId20">
+                    <a:blip r:embed="rId21">
                       <a:extLst>
                         <a:ext uri="{28A0092B-C50C-407E-A947-70E740481C1C}">
                           <a14:useLocalDpi xmlns:a14="http://schemas.microsoft.com/office/drawing/2010/main" val="0"/>
@@ -5488,7 +7604,23 @@
           <w:rFonts w:ascii="Arial" w:eastAsia="Arial" w:hAnsi="Arial" w:cs="Arial"/>
           <w:sz w:val="24"/>
         </w:rPr>
-        <w:t>The Options window allows a user to choose to enable (or disable) Power Management and Rotator functions as a whole.  If disabled, the Tabs associated with these capabilities will also be suppressed.</w:t>
+        <w:t xml:space="preserve">The Options window allows a user to choose to enable (or disable) Power Management and Rotator </w:t>
+      </w:r>
+      <w:proofErr w:type="gramStart"/>
+      <w:r>
+        <w:rPr>
+          <w:rFonts w:ascii="Arial" w:eastAsia="Arial" w:hAnsi="Arial" w:cs="Arial"/>
+          <w:sz w:val="24"/>
+        </w:rPr>
+        <w:t>functions as a whole</w:t>
+      </w:r>
+      <w:proofErr w:type="gramEnd"/>
+      <w:r>
+        <w:rPr>
+          <w:rFonts w:ascii="Arial" w:eastAsia="Arial" w:hAnsi="Arial" w:cs="Arial"/>
+          <w:sz w:val="24"/>
+        </w:rPr>
+        <w:t>.  If disabled, the Tabs associated with these capabilities will also be suppressed.</w:t>
       </w:r>
     </w:p>
     <w:p>
@@ -5511,7 +7643,39 @@
           <w:rFonts w:ascii="Arial" w:eastAsia="Arial" w:hAnsi="Arial" w:cs="Arial"/>
           <w:sz w:val="24"/>
         </w:rPr>
-        <w:t xml:space="preserve"> enables the Rotator Tab.  For Humason to use a rotator during a session, the </w:t>
+        <w:t xml:space="preserve"> </w:t>
+      </w:r>
+      <w:proofErr w:type="gramStart"/>
+      <w:r>
+        <w:rPr>
+          <w:rFonts w:ascii="Arial" w:eastAsia="Arial" w:hAnsi="Arial" w:cs="Arial"/>
+          <w:sz w:val="24"/>
+        </w:rPr>
+        <w:t>enables</w:t>
+      </w:r>
+      <w:proofErr w:type="gramEnd"/>
+      <w:r>
+        <w:rPr>
+          <w:rFonts w:ascii="Arial" w:eastAsia="Arial" w:hAnsi="Arial" w:cs="Arial"/>
+          <w:sz w:val="24"/>
+        </w:rPr>
+        <w:t xml:space="preserve"> the Rotator Tab.  For </w:t>
+      </w:r>
+      <w:proofErr w:type="spellStart"/>
+      <w:r>
+        <w:rPr>
+          <w:rFonts w:ascii="Arial" w:eastAsia="Arial" w:hAnsi="Arial" w:cs="Arial"/>
+          <w:sz w:val="24"/>
+        </w:rPr>
+        <w:t>Humason</w:t>
+      </w:r>
+      <w:proofErr w:type="spellEnd"/>
+      <w:r>
+        <w:rPr>
+          <w:rFonts w:ascii="Arial" w:eastAsia="Arial" w:hAnsi="Arial" w:cs="Arial"/>
+          <w:sz w:val="24"/>
+        </w:rPr>
+        <w:t xml:space="preserve"> to use a rotator during a session, the </w:t>
       </w:r>
       <w:r>
         <w:rPr>
@@ -5549,30 +7713,88 @@
           <w:rFonts w:ascii="Arial" w:eastAsia="Arial" w:hAnsi="Arial" w:cs="Arial"/>
           <w:sz w:val="24"/>
         </w:rPr>
-        <w:t xml:space="preserve"> enables the checking of weather conditions through an AAG CloudWatcher (or equivalent) data file.  Upon checking, a dialog will pop up for setting a path to that file.</w:t>
-      </w:r>
-    </w:p>
-    <w:p>
-      <w:pPr>
-        <w:rPr>
-          <w:rFonts w:ascii="Arial" w:eastAsia="Arial" w:hAnsi="Arial" w:cs="Arial"/>
-          <w:sz w:val="24"/>
-        </w:rPr>
-      </w:pPr>
-      <w:r>
-        <w:rPr>
-          <w:rFonts w:ascii="Arial" w:eastAsia="Arial" w:hAnsi="Arial" w:cs="Arial"/>
-          <w:sz w:val="24"/>
-          <w:u w:val="single"/>
-        </w:rPr>
-        <w:t>Has Dome AddOn</w:t>
-      </w:r>
-      <w:r>
-        <w:rPr>
-          <w:rFonts w:ascii="Arial" w:eastAsia="Arial" w:hAnsi="Arial" w:cs="Arial"/>
-          <w:sz w:val="24"/>
-        </w:rPr>
-        <w:t xml:space="preserve"> enables the dome control, primarily used in conjunction with the Weather Monitor, but also to enable response delays after slews to allow the dome rotation to catch up before imaging starts in certain situations.</w:t>
+        <w:t xml:space="preserve"> </w:t>
+      </w:r>
+      <w:proofErr w:type="gramStart"/>
+      <w:r>
+        <w:rPr>
+          <w:rFonts w:ascii="Arial" w:eastAsia="Arial" w:hAnsi="Arial" w:cs="Arial"/>
+          <w:sz w:val="24"/>
+        </w:rPr>
+        <w:t>enables</w:t>
+      </w:r>
+      <w:proofErr w:type="gramEnd"/>
+      <w:r>
+        <w:rPr>
+          <w:rFonts w:ascii="Arial" w:eastAsia="Arial" w:hAnsi="Arial" w:cs="Arial"/>
+          <w:sz w:val="24"/>
+        </w:rPr>
+        <w:t xml:space="preserve"> the checking of weather conditions through an AAG </w:t>
+      </w:r>
+      <w:proofErr w:type="spellStart"/>
+      <w:r>
+        <w:rPr>
+          <w:rFonts w:ascii="Arial" w:eastAsia="Arial" w:hAnsi="Arial" w:cs="Arial"/>
+          <w:sz w:val="24"/>
+        </w:rPr>
+        <w:t>CloudWatcher</w:t>
+      </w:r>
+      <w:proofErr w:type="spellEnd"/>
+      <w:r>
+        <w:rPr>
+          <w:rFonts w:ascii="Arial" w:eastAsia="Arial" w:hAnsi="Arial" w:cs="Arial"/>
+          <w:sz w:val="24"/>
+        </w:rPr>
+        <w:t xml:space="preserve"> (or equivalent) data file.  Upon checking, a dialog will pop up for setting a path to that file.</w:t>
+      </w:r>
+    </w:p>
+    <w:p>
+      <w:pPr>
+        <w:rPr>
+          <w:rFonts w:ascii="Arial" w:eastAsia="Arial" w:hAnsi="Arial" w:cs="Arial"/>
+          <w:sz w:val="24"/>
+        </w:rPr>
+      </w:pPr>
+      <w:r>
+        <w:rPr>
+          <w:rFonts w:ascii="Arial" w:eastAsia="Arial" w:hAnsi="Arial" w:cs="Arial"/>
+          <w:sz w:val="24"/>
+          <w:u w:val="single"/>
+        </w:rPr>
+        <w:t xml:space="preserve">Has Dome </w:t>
+      </w:r>
+      <w:proofErr w:type="spellStart"/>
+      <w:r>
+        <w:rPr>
+          <w:rFonts w:ascii="Arial" w:eastAsia="Arial" w:hAnsi="Arial" w:cs="Arial"/>
+          <w:sz w:val="24"/>
+          <w:u w:val="single"/>
+        </w:rPr>
+        <w:t>AddOn</w:t>
+      </w:r>
+      <w:proofErr w:type="spellEnd"/>
+      <w:r>
+        <w:rPr>
+          <w:rFonts w:ascii="Arial" w:eastAsia="Arial" w:hAnsi="Arial" w:cs="Arial"/>
+          <w:sz w:val="24"/>
+        </w:rPr>
+        <w:t xml:space="preserve"> </w:t>
+      </w:r>
+      <w:proofErr w:type="gramStart"/>
+      <w:r>
+        <w:rPr>
+          <w:rFonts w:ascii="Arial" w:eastAsia="Arial" w:hAnsi="Arial" w:cs="Arial"/>
+          <w:sz w:val="24"/>
+        </w:rPr>
+        <w:t>enables</w:t>
+      </w:r>
+      <w:proofErr w:type="gramEnd"/>
+      <w:r>
+        <w:rPr>
+          <w:rFonts w:ascii="Arial" w:eastAsia="Arial" w:hAnsi="Arial" w:cs="Arial"/>
+          <w:sz w:val="24"/>
+        </w:rPr>
+        <w:t xml:space="preserve"> the dome control, primarily used in conjunction with the Weather Monitor, but also to enable response delays after slews to allow the dome rotation to catch up before imaging starts in certain situations.</w:t>
       </w:r>
     </w:p>
     <w:p>
@@ -5602,7 +7824,23 @@
           <w:rFonts w:ascii="Arial" w:eastAsia="Arial" w:hAnsi="Arial" w:cs="Arial"/>
           <w:sz w:val="24"/>
         </w:rPr>
-        <w:t>noise reduction to be applied to each type of imaging, None, AutoDark or Full Calibration.</w:t>
+        <w:t xml:space="preserve">noise reduction to be applied to each type of imaging, None, </w:t>
+      </w:r>
+      <w:proofErr w:type="spellStart"/>
+      <w:r>
+        <w:rPr>
+          <w:rFonts w:ascii="Arial" w:eastAsia="Arial" w:hAnsi="Arial" w:cs="Arial"/>
+          <w:sz w:val="24"/>
+        </w:rPr>
+        <w:t>AutoDark</w:t>
+      </w:r>
+      <w:proofErr w:type="spellEnd"/>
+      <w:r>
+        <w:rPr>
+          <w:rFonts w:ascii="Arial" w:eastAsia="Arial" w:hAnsi="Arial" w:cs="Arial"/>
+          <w:sz w:val="24"/>
+        </w:rPr>
+        <w:t xml:space="preserve"> or Full Calibration.</w:t>
       </w:r>
     </w:p>
     <w:p>
@@ -5672,14 +7910,55 @@
           <w:sz w:val="24"/>
         </w:rPr>
       </w:pPr>
-      <w:r>
-        <w:rPr>
-          <w:rFonts w:ascii="Arial" w:eastAsia="Arial" w:hAnsi="Arial" w:cs="Arial"/>
-          <w:sz w:val="24"/>
-        </w:rPr>
-        <w:t>Humason is a Windows Forms executable, written in C#.  The app requires TheSkyX Pro (Build 11360 or later).  The application runs as an uncertified, standalone application under Windows 7, 8 and 10.  Humason requires .NET 4.8.0 Runtime (</w:t>
-      </w:r>
-      <w:hyperlink r:id="rId21">
+      <w:proofErr w:type="spellStart"/>
+      <w:r>
+        <w:rPr>
+          <w:rFonts w:ascii="Arial" w:eastAsia="Arial" w:hAnsi="Arial" w:cs="Arial"/>
+          <w:sz w:val="24"/>
+        </w:rPr>
+        <w:t>Humason</w:t>
+      </w:r>
+      <w:proofErr w:type="spellEnd"/>
+      <w:r>
+        <w:rPr>
+          <w:rFonts w:ascii="Arial" w:eastAsia="Arial" w:hAnsi="Arial" w:cs="Arial"/>
+          <w:sz w:val="24"/>
+        </w:rPr>
+        <w:t xml:space="preserve"> is a Windows Forms executable, written in C#.  The app requires </w:t>
+      </w:r>
+      <w:proofErr w:type="spellStart"/>
+      <w:r>
+        <w:rPr>
+          <w:rFonts w:ascii="Arial" w:eastAsia="Arial" w:hAnsi="Arial" w:cs="Arial"/>
+          <w:sz w:val="24"/>
+        </w:rPr>
+        <w:t>TheSkyX</w:t>
+      </w:r>
+      <w:proofErr w:type="spellEnd"/>
+      <w:r>
+        <w:rPr>
+          <w:rFonts w:ascii="Arial" w:eastAsia="Arial" w:hAnsi="Arial" w:cs="Arial"/>
+          <w:sz w:val="24"/>
+        </w:rPr>
+        <w:t xml:space="preserve"> Pro (Build 11360 or later).  The application runs as an uncertified, standalone application under Windows 7, 8 and 10.  </w:t>
+      </w:r>
+      <w:proofErr w:type="spellStart"/>
+      <w:r>
+        <w:rPr>
+          <w:rFonts w:ascii="Arial" w:eastAsia="Arial" w:hAnsi="Arial" w:cs="Arial"/>
+          <w:sz w:val="24"/>
+        </w:rPr>
+        <w:t>Humason</w:t>
+      </w:r>
+      <w:proofErr w:type="spellEnd"/>
+      <w:r>
+        <w:rPr>
+          <w:rFonts w:ascii="Arial" w:eastAsia="Arial" w:hAnsi="Arial" w:cs="Arial"/>
+          <w:sz w:val="24"/>
+        </w:rPr>
+        <w:t xml:space="preserve"> requires .NET 4.8.0 Runtime (</w:t>
+      </w:r>
+      <w:hyperlink r:id="rId22">
         <w:r>
           <w:rPr>
             <w:rFonts w:ascii="Arial" w:eastAsia="Arial" w:hAnsi="Arial" w:cs="Arial"/>
@@ -5735,7 +8014,39 @@
           <w:rFonts w:ascii="Arial" w:eastAsia="Arial" w:hAnsi="Arial" w:cs="Arial"/>
           <w:sz w:val="24"/>
         </w:rPr>
-        <w:t xml:space="preserve">Download the Humason_Exe.zip and open. Run "Setup.exe".  Upon completion, an application icon will have been added to the start menu under the category "TSXToolKit" with the name "Humason".  This application can be pinned to Start or Desktop if desired.  </w:t>
+        <w:t>Download the Humason_Exe.zip and open. Run "Setup.exe".  Upon completion, an application icon will have been added to the start menu under the category "</w:t>
+      </w:r>
+      <w:proofErr w:type="spellStart"/>
+      <w:r>
+        <w:rPr>
+          <w:rFonts w:ascii="Arial" w:eastAsia="Arial" w:hAnsi="Arial" w:cs="Arial"/>
+          <w:sz w:val="24"/>
+        </w:rPr>
+        <w:t>TSXToolKit</w:t>
+      </w:r>
+      <w:proofErr w:type="spellEnd"/>
+      <w:r>
+        <w:rPr>
+          <w:rFonts w:ascii="Arial" w:eastAsia="Arial" w:hAnsi="Arial" w:cs="Arial"/>
+          <w:sz w:val="24"/>
+        </w:rPr>
+        <w:t>" with the name "</w:t>
+      </w:r>
+      <w:proofErr w:type="spellStart"/>
+      <w:r>
+        <w:rPr>
+          <w:rFonts w:ascii="Arial" w:eastAsia="Arial" w:hAnsi="Arial" w:cs="Arial"/>
+          <w:sz w:val="24"/>
+        </w:rPr>
+        <w:t>Humason</w:t>
+      </w:r>
+      <w:proofErr w:type="spellEnd"/>
+      <w:r>
+        <w:rPr>
+          <w:rFonts w:ascii="Arial" w:eastAsia="Arial" w:hAnsi="Arial" w:cs="Arial"/>
+          <w:sz w:val="24"/>
+        </w:rPr>
+        <w:t xml:space="preserve">".  This application can be pinned to Start or Desktop if desired.  </w:t>
       </w:r>
     </w:p>
     <w:p>
@@ -5784,7 +8095,89 @@
           <w:rFonts w:ascii="Arial" w:eastAsia="Arial" w:hAnsi="Arial" w:cs="Arial"/>
           <w:sz w:val="24"/>
         </w:rPr>
-        <w:t>: Humason creates a folder in the user’s Documents directory called “Humason”.  Within this directory all configuration and target files are stored in XML format.  Humason also creates a subdirectory called “Logs” in which logs (in text format) are stored for each night’s imaging.  Log files have a date-based naming style.  Image Planner, if used, also stores it’s target data files in the Humason directory.</w:t>
+        <w:t xml:space="preserve">: </w:t>
+      </w:r>
+      <w:proofErr w:type="spellStart"/>
+      <w:r>
+        <w:rPr>
+          <w:rFonts w:ascii="Arial" w:eastAsia="Arial" w:hAnsi="Arial" w:cs="Arial"/>
+          <w:sz w:val="24"/>
+        </w:rPr>
+        <w:t>Humason</w:t>
+      </w:r>
+      <w:proofErr w:type="spellEnd"/>
+      <w:r>
+        <w:rPr>
+          <w:rFonts w:ascii="Arial" w:eastAsia="Arial" w:hAnsi="Arial" w:cs="Arial"/>
+          <w:sz w:val="24"/>
+        </w:rPr>
+        <w:t xml:space="preserve"> creates a folder in the user’s Documents directory called “</w:t>
+      </w:r>
+      <w:proofErr w:type="spellStart"/>
+      <w:r>
+        <w:rPr>
+          <w:rFonts w:ascii="Arial" w:eastAsia="Arial" w:hAnsi="Arial" w:cs="Arial"/>
+          <w:sz w:val="24"/>
+        </w:rPr>
+        <w:t>Humason</w:t>
+      </w:r>
+      <w:proofErr w:type="spellEnd"/>
+      <w:r>
+        <w:rPr>
+          <w:rFonts w:ascii="Arial" w:eastAsia="Arial" w:hAnsi="Arial" w:cs="Arial"/>
+          <w:sz w:val="24"/>
+        </w:rPr>
+        <w:t xml:space="preserve">”.  Within this directory all configuration and target files are stored in XML format.  </w:t>
+      </w:r>
+      <w:proofErr w:type="spellStart"/>
+      <w:r>
+        <w:rPr>
+          <w:rFonts w:ascii="Arial" w:eastAsia="Arial" w:hAnsi="Arial" w:cs="Arial"/>
+          <w:sz w:val="24"/>
+        </w:rPr>
+        <w:t>Humason</w:t>
+      </w:r>
+      <w:proofErr w:type="spellEnd"/>
+      <w:r>
+        <w:rPr>
+          <w:rFonts w:ascii="Arial" w:eastAsia="Arial" w:hAnsi="Arial" w:cs="Arial"/>
+          <w:sz w:val="24"/>
+        </w:rPr>
+        <w:t xml:space="preserve"> also creates a subdirectory called “Logs” in which logs (in text format) are stored for each night’s imaging.  Log files have a date-based naming style.  Image Planner, if used, also stores </w:t>
+      </w:r>
+      <w:proofErr w:type="spellStart"/>
+      <w:proofErr w:type="gramStart"/>
+      <w:r>
+        <w:rPr>
+          <w:rFonts w:ascii="Arial" w:eastAsia="Arial" w:hAnsi="Arial" w:cs="Arial"/>
+          <w:sz w:val="24"/>
+        </w:rPr>
+        <w:t>it’s</w:t>
+      </w:r>
+      <w:proofErr w:type="spellEnd"/>
+      <w:proofErr w:type="gramEnd"/>
+      <w:r>
+        <w:rPr>
+          <w:rFonts w:ascii="Arial" w:eastAsia="Arial" w:hAnsi="Arial" w:cs="Arial"/>
+          <w:sz w:val="24"/>
+        </w:rPr>
+        <w:t xml:space="preserve"> target data files in the </w:t>
+      </w:r>
+      <w:proofErr w:type="spellStart"/>
+      <w:r>
+        <w:rPr>
+          <w:rFonts w:ascii="Arial" w:eastAsia="Arial" w:hAnsi="Arial" w:cs="Arial"/>
+          <w:sz w:val="24"/>
+        </w:rPr>
+        <w:t>Humason</w:t>
+      </w:r>
+      <w:proofErr w:type="spellEnd"/>
+      <w:r>
+        <w:rPr>
+          <w:rFonts w:ascii="Arial" w:eastAsia="Arial" w:hAnsi="Arial" w:cs="Arial"/>
+          <w:sz w:val="24"/>
+        </w:rPr>
+        <w:t xml:space="preserve"> directory.</w:t>
       </w:r>
     </w:p>
     <w:p>
@@ -5807,8 +8200,49 @@
           <w:rFonts w:ascii="Arial" w:eastAsia="Arial" w:hAnsi="Arial" w:cs="Arial"/>
           <w:sz w:val="24"/>
         </w:rPr>
-        <w:t>: Humason creates a subdirectory in the Humason folder called “Images”.  Target images are stored in subdirectories named &lt;date&gt;_&lt;target name&gt; in a subdirectory “Data Files”.  Individual images are stored in .fits files named</w:t>
-      </w:r>
+        <w:t xml:space="preserve">: </w:t>
+      </w:r>
+      <w:proofErr w:type="spellStart"/>
+      <w:r>
+        <w:rPr>
+          <w:rFonts w:ascii="Arial" w:eastAsia="Arial" w:hAnsi="Arial" w:cs="Arial"/>
+          <w:sz w:val="24"/>
+        </w:rPr>
+        <w:t>Humason</w:t>
+      </w:r>
+      <w:proofErr w:type="spellEnd"/>
+      <w:r>
+        <w:rPr>
+          <w:rFonts w:ascii="Arial" w:eastAsia="Arial" w:hAnsi="Arial" w:cs="Arial"/>
+          <w:sz w:val="24"/>
+        </w:rPr>
+        <w:t xml:space="preserve"> creates a subdirectory in the </w:t>
+      </w:r>
+      <w:proofErr w:type="spellStart"/>
+      <w:r>
+        <w:rPr>
+          <w:rFonts w:ascii="Arial" w:eastAsia="Arial" w:hAnsi="Arial" w:cs="Arial"/>
+          <w:sz w:val="24"/>
+        </w:rPr>
+        <w:t>Humason</w:t>
+      </w:r>
+      <w:proofErr w:type="spellEnd"/>
+      <w:r>
+        <w:rPr>
+          <w:rFonts w:ascii="Arial" w:eastAsia="Arial" w:hAnsi="Arial" w:cs="Arial"/>
+          <w:sz w:val="24"/>
+        </w:rPr>
+        <w:t xml:space="preserve"> folder called “Images”.  Target images are stored in subdirectories named &lt;date&gt;_&lt;target name&gt; in a subdirectory “Data Files”.  Individual images are stored in .fits files </w:t>
+      </w:r>
+      <w:proofErr w:type="gramStart"/>
+      <w:r>
+        <w:rPr>
+          <w:rFonts w:ascii="Arial" w:eastAsia="Arial" w:hAnsi="Arial" w:cs="Arial"/>
+          <w:sz w:val="24"/>
+        </w:rPr>
+        <w:t>named</w:t>
+      </w:r>
+      <w:proofErr w:type="gramEnd"/>
     </w:p>
     <w:p>
       <w:pPr>
@@ -5823,7 +8257,55 @@
           <w:rFonts w:ascii="Arial" w:eastAsia="Arial" w:hAnsi="Arial" w:cs="Arial"/>
           <w:sz w:val="24"/>
         </w:rPr>
-        <w:t xml:space="preserve"> &lt;filtername&gt;&lt;targetname&gt;_&lt;PA&gt;&lt;SOP&gt;.&lt;#&gt;.fit</w:t>
+        <w:t xml:space="preserve"> &lt;</w:t>
+      </w:r>
+      <w:proofErr w:type="spellStart"/>
+      <w:r>
+        <w:rPr>
+          <w:rFonts w:ascii="Arial" w:eastAsia="Arial" w:hAnsi="Arial" w:cs="Arial"/>
+          <w:sz w:val="24"/>
+        </w:rPr>
+        <w:t>filtername</w:t>
+      </w:r>
+      <w:proofErr w:type="spellEnd"/>
+      <w:r>
+        <w:rPr>
+          <w:rFonts w:ascii="Arial" w:eastAsia="Arial" w:hAnsi="Arial" w:cs="Arial"/>
+          <w:sz w:val="24"/>
+        </w:rPr>
+        <w:t>&gt;&lt;</w:t>
+      </w:r>
+      <w:proofErr w:type="spellStart"/>
+      <w:r>
+        <w:rPr>
+          <w:rFonts w:ascii="Arial" w:eastAsia="Arial" w:hAnsi="Arial" w:cs="Arial"/>
+          <w:sz w:val="24"/>
+        </w:rPr>
+        <w:t>targetname</w:t>
+      </w:r>
+      <w:proofErr w:type="spellEnd"/>
+      <w:r>
+        <w:rPr>
+          <w:rFonts w:ascii="Arial" w:eastAsia="Arial" w:hAnsi="Arial" w:cs="Arial"/>
+          <w:sz w:val="24"/>
+        </w:rPr>
+        <w:t>&gt;_&lt;PA&gt;&lt;SOP</w:t>
+      </w:r>
+      <w:proofErr w:type="gramStart"/>
+      <w:r>
+        <w:rPr>
+          <w:rFonts w:ascii="Arial" w:eastAsia="Arial" w:hAnsi="Arial" w:cs="Arial"/>
+          <w:sz w:val="24"/>
+        </w:rPr>
+        <w:t>&gt;.&lt;</w:t>
+      </w:r>
+      <w:proofErr w:type="gramEnd"/>
+      <w:r>
+        <w:rPr>
+          <w:rFonts w:ascii="Arial" w:eastAsia="Arial" w:hAnsi="Arial" w:cs="Arial"/>
+          <w:sz w:val="24"/>
+        </w:rPr>
+        <w:t>#&gt;.fit</w:t>
       </w:r>
     </w:p>
     <w:p>
@@ -5862,7 +8344,39 @@
           <w:rFonts w:ascii="Arial" w:eastAsia="Arial" w:hAnsi="Arial" w:cs="Arial"/>
           <w:sz w:val="24"/>
         </w:rPr>
-        <w:t xml:space="preserve"> Humason stores flats files in the Humason Image subdirectory named &lt;date&gt; in a further subdirectory “Calibration Files”.  Calibration .fits files are named: </w:t>
+        <w:t xml:space="preserve"> </w:t>
+      </w:r>
+      <w:proofErr w:type="spellStart"/>
+      <w:r>
+        <w:rPr>
+          <w:rFonts w:ascii="Arial" w:eastAsia="Arial" w:hAnsi="Arial" w:cs="Arial"/>
+          <w:sz w:val="24"/>
+        </w:rPr>
+        <w:t>Humason</w:t>
+      </w:r>
+      <w:proofErr w:type="spellEnd"/>
+      <w:r>
+        <w:rPr>
+          <w:rFonts w:ascii="Arial" w:eastAsia="Arial" w:hAnsi="Arial" w:cs="Arial"/>
+          <w:sz w:val="24"/>
+        </w:rPr>
+        <w:t xml:space="preserve"> stores flats files in the </w:t>
+      </w:r>
+      <w:proofErr w:type="spellStart"/>
+      <w:r>
+        <w:rPr>
+          <w:rFonts w:ascii="Arial" w:eastAsia="Arial" w:hAnsi="Arial" w:cs="Arial"/>
+          <w:sz w:val="24"/>
+        </w:rPr>
+        <w:t>Humason</w:t>
+      </w:r>
+      <w:proofErr w:type="spellEnd"/>
+      <w:r>
+        <w:rPr>
+          <w:rFonts w:ascii="Arial" w:eastAsia="Arial" w:hAnsi="Arial" w:cs="Arial"/>
+          <w:sz w:val="24"/>
+        </w:rPr>
+        <w:t xml:space="preserve"> Image subdirectory named &lt;date&gt; in a further subdirectory “Calibration Files”.  Calibration .fits files are named: </w:t>
       </w:r>
     </w:p>
     <w:p>
@@ -5878,7 +8392,55 @@
           <w:rFonts w:ascii="Arial" w:eastAsia="Arial" w:hAnsi="Arial" w:cs="Arial"/>
           <w:sz w:val="24"/>
         </w:rPr>
-        <w:t>&lt;filtername&gt;&lt;targetname&gt;_&lt;PA&gt;PA&lt;SOP&gt;.&lt;#&gt;.fit</w:t>
+        <w:t>&lt;</w:t>
+      </w:r>
+      <w:proofErr w:type="spellStart"/>
+      <w:r>
+        <w:rPr>
+          <w:rFonts w:ascii="Arial" w:eastAsia="Arial" w:hAnsi="Arial" w:cs="Arial"/>
+          <w:sz w:val="24"/>
+        </w:rPr>
+        <w:t>filtername</w:t>
+      </w:r>
+      <w:proofErr w:type="spellEnd"/>
+      <w:r>
+        <w:rPr>
+          <w:rFonts w:ascii="Arial" w:eastAsia="Arial" w:hAnsi="Arial" w:cs="Arial"/>
+          <w:sz w:val="24"/>
+        </w:rPr>
+        <w:t>&gt;&lt;</w:t>
+      </w:r>
+      <w:proofErr w:type="spellStart"/>
+      <w:r>
+        <w:rPr>
+          <w:rFonts w:ascii="Arial" w:eastAsia="Arial" w:hAnsi="Arial" w:cs="Arial"/>
+          <w:sz w:val="24"/>
+        </w:rPr>
+        <w:t>targetname</w:t>
+      </w:r>
+      <w:proofErr w:type="spellEnd"/>
+      <w:r>
+        <w:rPr>
+          <w:rFonts w:ascii="Arial" w:eastAsia="Arial" w:hAnsi="Arial" w:cs="Arial"/>
+          <w:sz w:val="24"/>
+        </w:rPr>
+        <w:t>&gt;_&lt;PA&gt;PA&lt;SOP</w:t>
+      </w:r>
+      <w:proofErr w:type="gramStart"/>
+      <w:r>
+        <w:rPr>
+          <w:rFonts w:ascii="Arial" w:eastAsia="Arial" w:hAnsi="Arial" w:cs="Arial"/>
+          <w:sz w:val="24"/>
+        </w:rPr>
+        <w:t>&gt;.&lt;</w:t>
+      </w:r>
+      <w:proofErr w:type="gramEnd"/>
+      <w:r>
+        <w:rPr>
+          <w:rFonts w:ascii="Arial" w:eastAsia="Arial" w:hAnsi="Arial" w:cs="Arial"/>
+          <w:sz w:val="24"/>
+        </w:rPr>
+        <w:t>#&gt;.fit</w:t>
       </w:r>
     </w:p>
     <w:p>
@@ -5941,7 +8503,23 @@
           <w:rFonts w:ascii="Arial" w:eastAsia="Arial" w:hAnsi="Arial" w:cs="Arial"/>
           <w:sz w:val="24"/>
         </w:rPr>
-        <w:t xml:space="preserve">This application was written for the public domain and as such is unsupported. The developer wishes you his best and hopes everything works out, but recommends learning C# (it's really not horrible and the tools are free from Microsoft) if you find a </w:t>
+        <w:t xml:space="preserve">This application was written for the public domain and as such is unsupported. The developer wishes you his best and hopes everything works </w:t>
+      </w:r>
+      <w:proofErr w:type="gramStart"/>
+      <w:r>
+        <w:rPr>
+          <w:rFonts w:ascii="Arial" w:eastAsia="Arial" w:hAnsi="Arial" w:cs="Arial"/>
+          <w:sz w:val="24"/>
+        </w:rPr>
+        <w:t>out, but</w:t>
+      </w:r>
+      <w:proofErr w:type="gramEnd"/>
+      <w:r>
+        <w:rPr>
+          <w:rFonts w:ascii="Arial" w:eastAsia="Arial" w:hAnsi="Arial" w:cs="Arial"/>
+          <w:sz w:val="24"/>
+        </w:rPr>
+        <w:t xml:space="preserve"> recommends learning C# (it's really not horrible and the tools are free from Microsoft) if you find a </w:t>
       </w:r>
       <w:r>
         <w:rPr>
@@ -5949,7 +8527,39 @@
           <w:sz w:val="24"/>
         </w:rPr>
         <w:lastRenderedPageBreak/>
-        <w:t>problem or want to add features.  The source is supplied as a Visual Studio project on GitHub (rrskybox/Humason).</w:t>
+        <w:t>problem or want to add features.  The source is supplied as a Visual Studio project on GitHub (</w:t>
+      </w:r>
+      <w:proofErr w:type="spellStart"/>
+      <w:r>
+        <w:rPr>
+          <w:rFonts w:ascii="Arial" w:eastAsia="Arial" w:hAnsi="Arial" w:cs="Arial"/>
+          <w:sz w:val="24"/>
+        </w:rPr>
+        <w:t>rrskybox</w:t>
+      </w:r>
+      <w:proofErr w:type="spellEnd"/>
+      <w:r>
+        <w:rPr>
+          <w:rFonts w:ascii="Arial" w:eastAsia="Arial" w:hAnsi="Arial" w:cs="Arial"/>
+          <w:sz w:val="24"/>
+        </w:rPr>
+        <w:t>/</w:t>
+      </w:r>
+      <w:proofErr w:type="spellStart"/>
+      <w:r>
+        <w:rPr>
+          <w:rFonts w:ascii="Arial" w:eastAsia="Arial" w:hAnsi="Arial" w:cs="Arial"/>
+          <w:sz w:val="24"/>
+        </w:rPr>
+        <w:t>Humason</w:t>
+      </w:r>
+      <w:proofErr w:type="spellEnd"/>
+      <w:r>
+        <w:rPr>
+          <w:rFonts w:ascii="Arial" w:eastAsia="Arial" w:hAnsi="Arial" w:cs="Arial"/>
+          <w:sz w:val="24"/>
+        </w:rPr>
+        <w:t>).</w:t>
       </w:r>
     </w:p>
     <w:p>
@@ -6115,6 +8725,7 @@
         </w:rPr>
         <w:t xml:space="preserve">Check Use </w:t>
       </w:r>
+      <w:proofErr w:type="spellStart"/>
       <w:r>
         <w:rPr>
           <w:rFonts w:ascii="Arial" w:eastAsia="Arial" w:hAnsi="Arial" w:cs="Arial"/>
@@ -6123,6 +8734,7 @@
         </w:rPr>
         <w:t>AutoRun</w:t>
       </w:r>
+      <w:proofErr w:type="spellEnd"/>
       <w:r>
         <w:rPr>
           <w:rFonts w:ascii="Arial" w:eastAsia="Arial" w:hAnsi="Arial" w:cs="Arial"/>
@@ -6130,13 +8742,23 @@
         </w:rPr>
         <w:t xml:space="preserve"> to open </w:t>
       </w:r>
+      <w:proofErr w:type="spellStart"/>
       <w:r>
         <w:rPr>
           <w:rFonts w:ascii="Arial" w:eastAsia="Arial" w:hAnsi="Arial" w:cs="Arial"/>
           <w:i/>
           <w:sz w:val="24"/>
         </w:rPr>
-        <w:t xml:space="preserve">AutoRun </w:t>
+        <w:t>AutoRun</w:t>
+      </w:r>
+      <w:proofErr w:type="spellEnd"/>
+      <w:r>
+        <w:rPr>
+          <w:rFonts w:ascii="Arial" w:eastAsia="Arial" w:hAnsi="Arial" w:cs="Arial"/>
+          <w:i/>
+          <w:sz w:val="24"/>
+        </w:rPr>
+        <w:t xml:space="preserve"> </w:t>
       </w:r>
       <w:r>
         <w:rPr>
@@ -6193,8 +8815,17 @@
           <w:rFonts w:ascii="Arial" w:eastAsia="Arial" w:hAnsi="Arial" w:cs="Arial"/>
           <w:sz w:val="24"/>
         </w:rPr>
-        <w:t xml:space="preserve"> file dialog</w:t>
-      </w:r>
+        <w:t xml:space="preserve"> file </w:t>
+      </w:r>
+      <w:proofErr w:type="gramStart"/>
+      <w:r>
+        <w:rPr>
+          <w:rFonts w:ascii="Arial" w:eastAsia="Arial" w:hAnsi="Arial" w:cs="Arial"/>
+          <w:sz w:val="24"/>
+        </w:rPr>
+        <w:t>dialog</w:t>
+      </w:r>
+      <w:proofErr w:type="gramEnd"/>
     </w:p>
     <w:p>
       <w:pPr>
@@ -6228,8 +8859,17 @@
           <w:rFonts w:ascii="Arial" w:eastAsia="Arial" w:hAnsi="Arial" w:cs="Arial"/>
           <w:sz w:val="24"/>
         </w:rPr>
-        <w:t xml:space="preserve"> script or application</w:t>
-      </w:r>
+        <w:t xml:space="preserve"> script or </w:t>
+      </w:r>
+      <w:proofErr w:type="gramStart"/>
+      <w:r>
+        <w:rPr>
+          <w:rFonts w:ascii="Arial" w:eastAsia="Arial" w:hAnsi="Arial" w:cs="Arial"/>
+          <w:sz w:val="24"/>
+        </w:rPr>
+        <w:t>application</w:t>
+      </w:r>
+      <w:proofErr w:type="gramEnd"/>
     </w:p>
     <w:p>
       <w:pPr>
@@ -6263,7 +8903,23 @@
           <w:rFonts w:ascii="Arial" w:eastAsia="Arial" w:hAnsi="Arial" w:cs="Arial"/>
           <w:sz w:val="24"/>
         </w:rPr>
-        <w:t xml:space="preserve"> if Humason is not to wait until script or application exits.</w:t>
+        <w:t xml:space="preserve"> if </w:t>
+      </w:r>
+      <w:proofErr w:type="spellStart"/>
+      <w:r>
+        <w:rPr>
+          <w:rFonts w:ascii="Arial" w:eastAsia="Arial" w:hAnsi="Arial" w:cs="Arial"/>
+          <w:sz w:val="24"/>
+        </w:rPr>
+        <w:t>Humason</w:t>
+      </w:r>
+      <w:proofErr w:type="spellEnd"/>
+      <w:r>
+        <w:rPr>
+          <w:rFonts w:ascii="Arial" w:eastAsia="Arial" w:hAnsi="Arial" w:cs="Arial"/>
+          <w:sz w:val="24"/>
+        </w:rPr>
+        <w:t xml:space="preserve"> is not to wait until script or application exits.</w:t>
       </w:r>
     </w:p>
     <w:p>
@@ -6298,8 +8954,17 @@
           <w:rFonts w:ascii="Arial" w:eastAsia="Arial" w:hAnsi="Arial" w:cs="Arial"/>
           <w:sz w:val="24"/>
         </w:rPr>
-        <w:t xml:space="preserve"> to close window</w:t>
-      </w:r>
+        <w:t xml:space="preserve"> to close </w:t>
+      </w:r>
+      <w:proofErr w:type="gramStart"/>
+      <w:r>
+        <w:rPr>
+          <w:rFonts w:ascii="Arial" w:eastAsia="Arial" w:hAnsi="Arial" w:cs="Arial"/>
+          <w:sz w:val="24"/>
+        </w:rPr>
+        <w:t>window</w:t>
+      </w:r>
+      <w:proofErr w:type="gramEnd"/>
     </w:p>
     <w:p>
       <w:pPr>
@@ -6587,8 +9252,17 @@
           <w:rFonts w:ascii="Arial" w:eastAsia="Arial" w:hAnsi="Arial" w:cs="Arial"/>
           <w:sz w:val="24"/>
         </w:rPr>
-        <w:t>Stuff to do sometime</w:t>
-      </w:r>
+        <w:t xml:space="preserve">Stuff to do </w:t>
+      </w:r>
+      <w:proofErr w:type="gramStart"/>
+      <w:r>
+        <w:rPr>
+          <w:rFonts w:ascii="Arial" w:eastAsia="Arial" w:hAnsi="Arial" w:cs="Arial"/>
+          <w:sz w:val="24"/>
+        </w:rPr>
+        <w:t>sometime</w:t>
+      </w:r>
+      <w:proofErr w:type="gramEnd"/>
     </w:p>
     <w:p>
       <w:pPr>
@@ -6607,7 +9281,23 @@
           <w:rFonts w:ascii="Arial" w:eastAsia="Arial" w:hAnsi="Arial" w:cs="Arial"/>
           <w:sz w:val="24"/>
         </w:rPr>
-        <w:t xml:space="preserve">Predict initial exposure for a guide star </w:t>
+        <w:t xml:space="preserve">Predict initial exposure for a guide </w:t>
+      </w:r>
+      <w:proofErr w:type="gramStart"/>
+      <w:r>
+        <w:rPr>
+          <w:rFonts w:ascii="Arial" w:eastAsia="Arial" w:hAnsi="Arial" w:cs="Arial"/>
+          <w:sz w:val="24"/>
+        </w:rPr>
+        <w:t>star</w:t>
+      </w:r>
+      <w:proofErr w:type="gramEnd"/>
+      <w:r>
+        <w:rPr>
+          <w:rFonts w:ascii="Arial" w:eastAsia="Arial" w:hAnsi="Arial" w:cs="Arial"/>
+          <w:sz w:val="24"/>
+        </w:rPr>
+        <w:t xml:space="preserve"> </w:t>
       </w:r>
     </w:p>
     <w:p>

</xml_diff>

<commit_message>
Changes to CLS filter set up Fixed an initial condition where "Sun" was left in Find field Fixed an initial condtion where an initial CLS to a target was omitted
</commit_message>
<xml_diff>
--- a/Humason/Humason Description.docx
+++ b/Humason/Humason Description.docx
@@ -10,7 +10,6 @@
           <w:sz w:val="40"/>
         </w:rPr>
       </w:pPr>
-      <w:proofErr w:type="spellStart"/>
       <w:r>
         <w:rPr>
           <w:rFonts w:ascii="Arial" w:eastAsia="Arial" w:hAnsi="Arial" w:cs="Arial"/>
@@ -18,7 +17,6 @@
         </w:rPr>
         <w:t>Humason</w:t>
       </w:r>
-      <w:proofErr w:type="spellEnd"/>
     </w:p>
     <w:p>
       <w:pPr>
@@ -33,23 +31,7 @@
           <w:rFonts w:ascii="Arial" w:eastAsia="Arial" w:hAnsi="Arial" w:cs="Arial"/>
           <w:sz w:val="24"/>
         </w:rPr>
-        <w:t xml:space="preserve">Imaging Automation Front End for </w:t>
-      </w:r>
-      <w:proofErr w:type="spellStart"/>
-      <w:r>
-        <w:rPr>
-          <w:rFonts w:ascii="Arial" w:eastAsia="Arial" w:hAnsi="Arial" w:cs="Arial"/>
-          <w:sz w:val="24"/>
-        </w:rPr>
-        <w:t>TheSkyX</w:t>
-      </w:r>
-      <w:proofErr w:type="spellEnd"/>
-      <w:r>
-        <w:rPr>
-          <w:rFonts w:ascii="Arial" w:eastAsia="Arial" w:hAnsi="Arial" w:cs="Arial"/>
-          <w:sz w:val="24"/>
-        </w:rPr>
-        <w:t xml:space="preserve"> Professional on Windows 10 Desktop</w:t>
+        <w:t>Imaging Automation Front End for TheSkyX Professional on Windows 10 Desktop</w:t>
       </w:r>
     </w:p>
     <w:p>
@@ -99,140 +81,45 @@
           <w:sz w:val="24"/>
         </w:rPr>
       </w:pPr>
-      <w:proofErr w:type="spellStart"/>
-      <w:r>
-        <w:rPr>
-          <w:rFonts w:ascii="Arial" w:eastAsia="Arial" w:hAnsi="Arial" w:cs="Arial"/>
-          <w:sz w:val="24"/>
-        </w:rPr>
-        <w:t>Humason</w:t>
-      </w:r>
-      <w:proofErr w:type="spellEnd"/>
-      <w:r>
-        <w:rPr>
-          <w:rFonts w:ascii="Arial" w:eastAsia="Arial" w:hAnsi="Arial" w:cs="Arial"/>
-          <w:sz w:val="24"/>
-        </w:rPr>
-        <w:t xml:space="preserve"> is a Microsoft Windows application that automates imaging configuration, sequencing and control using the functionality of the Software Bisque </w:t>
-      </w:r>
-      <w:proofErr w:type="spellStart"/>
-      <w:r>
-        <w:rPr>
-          <w:rFonts w:ascii="Arial" w:eastAsia="Arial" w:hAnsi="Arial" w:cs="Arial"/>
-          <w:sz w:val="24"/>
-        </w:rPr>
-        <w:t>TheSkyX</w:t>
-      </w:r>
-      <w:proofErr w:type="spellEnd"/>
-      <w:r>
-        <w:rPr>
-          <w:rFonts w:ascii="Arial" w:eastAsia="Arial" w:hAnsi="Arial" w:cs="Arial"/>
-          <w:sz w:val="24"/>
-        </w:rPr>
-        <w:t xml:space="preserve"> Professional Edition observatory control software and Paramount telescope mounts.  </w:t>
-      </w:r>
-      <w:proofErr w:type="spellStart"/>
-      <w:r>
-        <w:rPr>
-          <w:rFonts w:ascii="Arial" w:eastAsia="Arial" w:hAnsi="Arial" w:cs="Arial"/>
-          <w:sz w:val="24"/>
-        </w:rPr>
-        <w:t>Humason</w:t>
-      </w:r>
-      <w:proofErr w:type="spellEnd"/>
-      <w:r>
-        <w:rPr>
-          <w:rFonts w:ascii="Arial" w:eastAsia="Arial" w:hAnsi="Arial" w:cs="Arial"/>
-          <w:sz w:val="24"/>
-        </w:rPr>
-        <w:t xml:space="preserve"> provides device configuration and control for camera, guider, filter wheel, </w:t>
-      </w:r>
-      <w:proofErr w:type="gramStart"/>
-      <w:r>
-        <w:rPr>
-          <w:rFonts w:ascii="Arial" w:eastAsia="Arial" w:hAnsi="Arial" w:cs="Arial"/>
-          <w:sz w:val="24"/>
-        </w:rPr>
-        <w:t>focuser</w:t>
-      </w:r>
-      <w:proofErr w:type="gramEnd"/>
-      <w:r>
-        <w:rPr>
-          <w:rFonts w:ascii="Arial" w:eastAsia="Arial" w:hAnsi="Arial" w:cs="Arial"/>
-          <w:sz w:val="24"/>
-        </w:rPr>
-        <w:t xml:space="preserve"> and rotator.  </w:t>
-      </w:r>
-      <w:proofErr w:type="spellStart"/>
-      <w:r>
-        <w:rPr>
-          <w:rFonts w:ascii="Arial" w:eastAsia="Arial" w:hAnsi="Arial" w:cs="Arial"/>
-          <w:sz w:val="24"/>
-        </w:rPr>
-        <w:t>Humason</w:t>
-      </w:r>
-      <w:proofErr w:type="spellEnd"/>
-      <w:r>
-        <w:rPr>
-          <w:rFonts w:ascii="Arial" w:eastAsia="Arial" w:hAnsi="Arial" w:cs="Arial"/>
-          <w:sz w:val="24"/>
-        </w:rPr>
-        <w:t xml:space="preserve"> supports planning, targeting, sequencing, guiding and capture of images.  </w:t>
-      </w:r>
-      <w:proofErr w:type="spellStart"/>
-      <w:r>
-        <w:rPr>
-          <w:rFonts w:ascii="Arial" w:eastAsia="Arial" w:hAnsi="Arial" w:cs="Arial"/>
-          <w:sz w:val="24"/>
-        </w:rPr>
-        <w:t>Humason</w:t>
-      </w:r>
-      <w:proofErr w:type="spellEnd"/>
-      <w:r>
-        <w:rPr>
-          <w:rFonts w:ascii="Arial" w:eastAsia="Arial" w:hAnsi="Arial" w:cs="Arial"/>
-          <w:sz w:val="24"/>
-        </w:rPr>
-        <w:t xml:space="preserve"> is designed to run “set and forget” for a full night’s imaging activity from powering on an observatory just after dusk to powering it just before dawn.</w:t>
-      </w:r>
-    </w:p>
-    <w:p>
-      <w:pPr>
-        <w:rPr>
-          <w:rFonts w:ascii="Arial" w:eastAsia="Arial" w:hAnsi="Arial" w:cs="Arial"/>
-          <w:b/>
-          <w:sz w:val="24"/>
-          <w:u w:val="single"/>
-        </w:rPr>
-      </w:pPr>
-      <w:r>
-        <w:rPr>
-          <w:rFonts w:ascii="Arial" w:eastAsia="Arial" w:hAnsi="Arial" w:cs="Arial"/>
-          <w:b/>
-          <w:sz w:val="24"/>
-          <w:u w:val="single"/>
-        </w:rPr>
-        <w:t xml:space="preserve">Common Session </w:t>
-      </w:r>
-      <w:proofErr w:type="gramStart"/>
-      <w:r>
-        <w:rPr>
-          <w:rFonts w:ascii="Arial" w:eastAsia="Arial" w:hAnsi="Arial" w:cs="Arial"/>
-          <w:b/>
-          <w:sz w:val="24"/>
-          <w:u w:val="single"/>
-        </w:rPr>
-        <w:t>Work Flow</w:t>
-      </w:r>
-      <w:proofErr w:type="gramEnd"/>
-      <w:r>
-        <w:rPr>
-          <w:rFonts w:ascii="Arial" w:eastAsia="Arial" w:hAnsi="Arial" w:cs="Arial"/>
-          <w:b/>
-          <w:sz w:val="24"/>
-          <w:u w:val="single"/>
-        </w:rPr>
-        <w:t xml:space="preserve"> Model</w:t>
+      <w:r>
+        <w:rPr>
+          <w:rFonts w:ascii="Arial" w:eastAsia="Arial" w:hAnsi="Arial" w:cs="Arial"/>
+          <w:sz w:val="24"/>
+        </w:rPr>
+        <w:t xml:space="preserve">Humason is a Microsoft Windows application that automates imaging configuration, sequencing and control using the functionality of the Software Bisque TheSkyX Professional Edition observatory control software and Paramount telescope mounts.  Humason provides device configuration and control for camera, guider, filter wheel, focuser and rotator.  </w:t>
+      </w:r>
+      <w:r>
+        <w:rPr>
+          <w:rFonts w:ascii="Arial" w:eastAsia="Arial" w:hAnsi="Arial" w:cs="Arial"/>
+          <w:sz w:val="24"/>
+        </w:rPr>
+        <w:t>re</w:t>
+      </w:r>
+      <w:r>
+        <w:rPr>
+          <w:rFonts w:ascii="Arial" w:eastAsia="Arial" w:hAnsi="Arial" w:cs="Arial"/>
+          <w:sz w:val="24"/>
+        </w:rPr>
+        <w:t>Humason is designed to run “set and forget” for a full night’s imaging activity from powering on an observatory just after dusk to powering it just before dawn.</w:t>
+      </w:r>
+    </w:p>
+    <w:p>
+      <w:pPr>
+        <w:rPr>
+          <w:rFonts w:ascii="Arial" w:eastAsia="Arial" w:hAnsi="Arial" w:cs="Arial"/>
+          <w:b/>
+          <w:sz w:val="24"/>
+          <w:u w:val="single"/>
+        </w:rPr>
+      </w:pPr>
+      <w:r>
+        <w:rPr>
+          <w:rFonts w:ascii="Arial" w:eastAsia="Arial" w:hAnsi="Arial" w:cs="Arial"/>
+          <w:b/>
+          <w:sz w:val="24"/>
+          <w:u w:val="single"/>
+        </w:rPr>
+        <w:t>Common Session Work Flow Model</w:t>
       </w:r>
     </w:p>
     <w:p>
@@ -327,23 +214,7 @@
           <w:rFonts w:ascii="Arial" w:eastAsia="Arial" w:hAnsi="Arial" w:cs="Arial"/>
           <w:sz w:val="24"/>
         </w:rPr>
-        <w:t xml:space="preserve">Calibrate focuser, </w:t>
-      </w:r>
-      <w:proofErr w:type="gramStart"/>
-      <w:r>
-        <w:rPr>
-          <w:rFonts w:ascii="Arial" w:eastAsia="Arial" w:hAnsi="Arial" w:cs="Arial"/>
-          <w:sz w:val="24"/>
-        </w:rPr>
-        <w:t>guider</w:t>
-      </w:r>
-      <w:proofErr w:type="gramEnd"/>
-      <w:r>
-        <w:rPr>
-          <w:rFonts w:ascii="Arial" w:eastAsia="Arial" w:hAnsi="Arial" w:cs="Arial"/>
-          <w:sz w:val="24"/>
-        </w:rPr>
-        <w:t xml:space="preserve"> and rotator position for the session.</w:t>
+        <w:t>Calibrate focuser, guider and rotator position for the session.</w:t>
       </w:r>
     </w:p>
     <w:p>
@@ -403,101 +274,37 @@
           <w:rFonts w:ascii="Arial" w:eastAsia="Arial" w:hAnsi="Arial" w:cs="Arial"/>
           <w:sz w:val="24"/>
         </w:rPr>
-        <w:t xml:space="preserve">Shut everything down and </w:t>
-      </w:r>
-      <w:proofErr w:type="gramStart"/>
-      <w:r>
-        <w:rPr>
-          <w:rFonts w:ascii="Arial" w:eastAsia="Arial" w:hAnsi="Arial" w:cs="Arial"/>
-          <w:sz w:val="24"/>
-        </w:rPr>
-        <w:t>close up</w:t>
-      </w:r>
-      <w:proofErr w:type="gramEnd"/>
-      <w:r>
-        <w:rPr>
-          <w:rFonts w:ascii="Arial" w:eastAsia="Arial" w:hAnsi="Arial" w:cs="Arial"/>
-          <w:sz w:val="24"/>
-        </w:rPr>
-        <w:t>.</w:t>
-      </w:r>
-    </w:p>
-    <w:p>
-      <w:pPr>
-        <w:rPr>
-          <w:rFonts w:ascii="Arial" w:eastAsia="Arial" w:hAnsi="Arial" w:cs="Arial"/>
-          <w:sz w:val="24"/>
-        </w:rPr>
-      </w:pPr>
-      <w:r>
-        <w:rPr>
-          <w:rFonts w:ascii="Arial" w:eastAsia="Arial" w:hAnsi="Arial" w:cs="Arial"/>
-          <w:sz w:val="24"/>
-        </w:rPr>
-        <w:t xml:space="preserve">By in large, steps 3 through 7 are set up and run the very same way for every session, and step 2 rarely changes for most sessions as well.  So, </w:t>
-      </w:r>
-      <w:proofErr w:type="spellStart"/>
-      <w:r>
-        <w:rPr>
-          <w:rFonts w:ascii="Arial" w:eastAsia="Arial" w:hAnsi="Arial" w:cs="Arial"/>
-          <w:sz w:val="24"/>
-        </w:rPr>
-        <w:t>Humason</w:t>
-      </w:r>
-      <w:proofErr w:type="spellEnd"/>
-      <w:r>
-        <w:rPr>
-          <w:rFonts w:ascii="Arial" w:eastAsia="Arial" w:hAnsi="Arial" w:cs="Arial"/>
-          <w:sz w:val="24"/>
-        </w:rPr>
-        <w:t xml:space="preserve"> is intended to provide enough of the configuration information and automation functionality to run TSX without intervention from step 3 through 7.  In conjunction with the Image Planner application, it provides an interface for easily choosing and framing targets for that hands-off automation to execute.</w:t>
-      </w:r>
-    </w:p>
-    <w:p>
-      <w:pPr>
-        <w:rPr>
-          <w:rFonts w:ascii="Arial" w:eastAsia="Arial" w:hAnsi="Arial" w:cs="Arial"/>
-          <w:sz w:val="24"/>
-        </w:rPr>
-      </w:pPr>
-      <w:r>
-        <w:rPr>
-          <w:rFonts w:ascii="Arial" w:eastAsia="Arial" w:hAnsi="Arial" w:cs="Arial"/>
-          <w:sz w:val="24"/>
-        </w:rPr>
-        <w:t xml:space="preserve">As such, the first, and primary, assumption is that </w:t>
-      </w:r>
-      <w:proofErr w:type="spellStart"/>
-      <w:r>
-        <w:rPr>
-          <w:rFonts w:ascii="Arial" w:eastAsia="Arial" w:hAnsi="Arial" w:cs="Arial"/>
-          <w:sz w:val="24"/>
-        </w:rPr>
-        <w:t>TheSkyX</w:t>
-      </w:r>
-      <w:proofErr w:type="spellEnd"/>
-      <w:r>
-        <w:rPr>
-          <w:rFonts w:ascii="Arial" w:eastAsia="Arial" w:hAnsi="Arial" w:cs="Arial"/>
-          <w:sz w:val="24"/>
-        </w:rPr>
-        <w:t xml:space="preserve"> will suffice for nearly all hardware management functions.  No other focusing, guiding, </w:t>
-      </w:r>
-      <w:proofErr w:type="gramStart"/>
-      <w:r>
-        <w:rPr>
-          <w:rFonts w:ascii="Arial" w:eastAsia="Arial" w:hAnsi="Arial" w:cs="Arial"/>
-          <w:sz w:val="24"/>
-        </w:rPr>
-        <w:t>rotating</w:t>
-      </w:r>
-      <w:proofErr w:type="gramEnd"/>
-      <w:r>
-        <w:rPr>
-          <w:rFonts w:ascii="Arial" w:eastAsia="Arial" w:hAnsi="Arial" w:cs="Arial"/>
-          <w:sz w:val="24"/>
-        </w:rPr>
-        <w:t xml:space="preserve"> or imaging automation software should be needed so it is not supported.  The only non-Software </w:t>
+        <w:t>Shut everything down and close up.</w:t>
+      </w:r>
+    </w:p>
+    <w:p>
+      <w:pPr>
+        <w:rPr>
+          <w:rFonts w:ascii="Arial" w:eastAsia="Arial" w:hAnsi="Arial" w:cs="Arial"/>
+          <w:sz w:val="24"/>
+        </w:rPr>
+      </w:pPr>
+      <w:r>
+        <w:rPr>
+          <w:rFonts w:ascii="Arial" w:eastAsia="Arial" w:hAnsi="Arial" w:cs="Arial"/>
+          <w:sz w:val="24"/>
+        </w:rPr>
+        <w:t>By in large, steps 3 through 7 are set up and run the very same way for every session, and step 2 rarely changes for most sessions as well.  So, Humason is intended to provide enough of the configuration information and automation functionality to run TSX without intervention from step 3 through 7.  In conjunction with the Image Planner application, it provides an interface for easily choosing and framing targets for that hands-off automation to execute.</w:t>
+      </w:r>
+    </w:p>
+    <w:p>
+      <w:pPr>
+        <w:rPr>
+          <w:rFonts w:ascii="Arial" w:eastAsia="Arial" w:hAnsi="Arial" w:cs="Arial"/>
+          <w:sz w:val="24"/>
+        </w:rPr>
+      </w:pPr>
+      <w:r>
+        <w:rPr>
+          <w:rFonts w:ascii="Arial" w:eastAsia="Arial" w:hAnsi="Arial" w:cs="Arial"/>
+          <w:sz w:val="24"/>
+        </w:rPr>
+        <w:t xml:space="preserve">As such, the first, and primary, assumption is that TheSkyX will suffice for nearly all hardware management functions.  No other focusing, guiding, rotating or imaging automation software should be needed so it is not supported.  The only non-Software Bisque automation supported is Optec FlatMan and AAG CloudWatcher which have no </w:t>
       </w:r>
       <w:r>
         <w:rPr>
@@ -505,152 +312,22 @@
           <w:sz w:val="24"/>
         </w:rPr>
         <w:lastRenderedPageBreak/>
-        <w:t xml:space="preserve">Bisque automation supported is Optec </w:t>
-      </w:r>
-      <w:proofErr w:type="spellStart"/>
-      <w:r>
-        <w:rPr>
-          <w:rFonts w:ascii="Arial" w:eastAsia="Arial" w:hAnsi="Arial" w:cs="Arial"/>
-          <w:sz w:val="24"/>
-        </w:rPr>
-        <w:t>FlatMan</w:t>
-      </w:r>
-      <w:proofErr w:type="spellEnd"/>
-      <w:r>
-        <w:rPr>
-          <w:rFonts w:ascii="Arial" w:eastAsia="Arial" w:hAnsi="Arial" w:cs="Arial"/>
-          <w:sz w:val="24"/>
-        </w:rPr>
-        <w:t xml:space="preserve"> and AAG </w:t>
-      </w:r>
-      <w:proofErr w:type="spellStart"/>
-      <w:r>
-        <w:rPr>
-          <w:rFonts w:ascii="Arial" w:eastAsia="Arial" w:hAnsi="Arial" w:cs="Arial"/>
-          <w:sz w:val="24"/>
-        </w:rPr>
-        <w:t>CloudWatcher</w:t>
-      </w:r>
-      <w:proofErr w:type="spellEnd"/>
-      <w:r>
-        <w:rPr>
-          <w:rFonts w:ascii="Arial" w:eastAsia="Arial" w:hAnsi="Arial" w:cs="Arial"/>
-          <w:sz w:val="24"/>
-        </w:rPr>
-        <w:t xml:space="preserve"> which have no </w:t>
-      </w:r>
-      <w:proofErr w:type="spellStart"/>
-      <w:r>
-        <w:rPr>
-          <w:rFonts w:ascii="Arial" w:eastAsia="Arial" w:hAnsi="Arial" w:cs="Arial"/>
-          <w:sz w:val="24"/>
-        </w:rPr>
-        <w:t>TheSkyX</w:t>
-      </w:r>
-      <w:proofErr w:type="spellEnd"/>
-      <w:r>
-        <w:rPr>
-          <w:rFonts w:ascii="Arial" w:eastAsia="Arial" w:hAnsi="Arial" w:cs="Arial"/>
-          <w:sz w:val="24"/>
-        </w:rPr>
-        <w:t xml:space="preserve"> equivalents (at this time).  A related requirement is that </w:t>
-      </w:r>
-      <w:proofErr w:type="spellStart"/>
-      <w:r>
-        <w:rPr>
-          <w:rFonts w:ascii="Arial" w:eastAsia="Arial" w:hAnsi="Arial" w:cs="Arial"/>
-          <w:sz w:val="24"/>
-        </w:rPr>
-        <w:t>Humason</w:t>
-      </w:r>
-      <w:proofErr w:type="spellEnd"/>
-      <w:r>
-        <w:rPr>
-          <w:rFonts w:ascii="Arial" w:eastAsia="Arial" w:hAnsi="Arial" w:cs="Arial"/>
-          <w:sz w:val="24"/>
-        </w:rPr>
-        <w:t xml:space="preserve"> works only with a Software Bisque Paramount mount.  There are a few functions, such as side of pier information, that </w:t>
-      </w:r>
-      <w:proofErr w:type="spellStart"/>
-      <w:r>
-        <w:rPr>
-          <w:rFonts w:ascii="Arial" w:eastAsia="Arial" w:hAnsi="Arial" w:cs="Arial"/>
-          <w:sz w:val="24"/>
-        </w:rPr>
-        <w:t>Humason</w:t>
-      </w:r>
-      <w:proofErr w:type="spellEnd"/>
-      <w:r>
-        <w:rPr>
-          <w:rFonts w:ascii="Arial" w:eastAsia="Arial" w:hAnsi="Arial" w:cs="Arial"/>
-          <w:sz w:val="24"/>
-        </w:rPr>
-        <w:t xml:space="preserve"> utilizes which may or may not be available with other mounts.</w:t>
-      </w:r>
-    </w:p>
-    <w:p>
-      <w:pPr>
-        <w:rPr>
-          <w:rFonts w:ascii="Arial" w:eastAsia="Arial" w:hAnsi="Arial" w:cs="Arial"/>
-          <w:sz w:val="24"/>
-        </w:rPr>
-      </w:pPr>
-      <w:r>
-        <w:rPr>
-          <w:rFonts w:ascii="Arial" w:eastAsia="Arial" w:hAnsi="Arial" w:cs="Arial"/>
-          <w:sz w:val="24"/>
-        </w:rPr>
-        <w:t xml:space="preserve">The second assumption is that a user will configure and hone his system using the internal capabilities of TSX.  </w:t>
-      </w:r>
-      <w:proofErr w:type="spellStart"/>
-      <w:r>
-        <w:rPr>
-          <w:rFonts w:ascii="Arial" w:eastAsia="Arial" w:hAnsi="Arial" w:cs="Arial"/>
-          <w:sz w:val="24"/>
-        </w:rPr>
-        <w:t>Humason</w:t>
-      </w:r>
-      <w:proofErr w:type="spellEnd"/>
-      <w:r>
-        <w:rPr>
-          <w:rFonts w:ascii="Arial" w:eastAsia="Arial" w:hAnsi="Arial" w:cs="Arial"/>
-          <w:sz w:val="24"/>
-        </w:rPr>
-        <w:t xml:space="preserve"> does not really attempt to disguise any usage complexity within TSX. Configuration and optimization of the mount (PEC and T-Point), camera (Image Link), filter wheel, focuser (@Focus2 or @Focus3), guider (Direct Guide and AO) and rotator are all mastered within TSX and should require little if any attention during successive imaging </w:t>
-      </w:r>
-      <w:proofErr w:type="spellStart"/>
-      <w:proofErr w:type="gramStart"/>
-      <w:r>
-        <w:rPr>
-          <w:rFonts w:ascii="Arial" w:eastAsia="Arial" w:hAnsi="Arial" w:cs="Arial"/>
-          <w:sz w:val="24"/>
-        </w:rPr>
-        <w:t>sessions.configured</w:t>
-      </w:r>
-      <w:proofErr w:type="spellEnd"/>
-      <w:proofErr w:type="gramEnd"/>
-      <w:r>
-        <w:rPr>
-          <w:rFonts w:ascii="Arial" w:eastAsia="Arial" w:hAnsi="Arial" w:cs="Arial"/>
-          <w:sz w:val="24"/>
-        </w:rPr>
-        <w:t xml:space="preserve"> and mastered within TSX, although those configuration parameters may then be duplicated in </w:t>
-      </w:r>
-      <w:proofErr w:type="spellStart"/>
-      <w:r>
-        <w:rPr>
-          <w:rFonts w:ascii="Arial" w:eastAsia="Arial" w:hAnsi="Arial" w:cs="Arial"/>
-          <w:sz w:val="24"/>
-        </w:rPr>
-        <w:t>Humason</w:t>
-      </w:r>
-      <w:proofErr w:type="spellEnd"/>
-      <w:r>
-        <w:rPr>
-          <w:rFonts w:ascii="Arial" w:eastAsia="Arial" w:hAnsi="Arial" w:cs="Arial"/>
-          <w:sz w:val="24"/>
-        </w:rPr>
-        <w:t>.</w:t>
+        <w:t>TheSkyX equivalents (at this time).  A related requirement is that Humason works only with a Software Bisque Paramount mount.  There are a few functions, such as side of pier information, that Humason utilizes which may or may not be available with other mounts.</w:t>
+      </w:r>
+    </w:p>
+    <w:p>
+      <w:pPr>
+        <w:rPr>
+          <w:rFonts w:ascii="Arial" w:eastAsia="Arial" w:hAnsi="Arial" w:cs="Arial"/>
+          <w:sz w:val="24"/>
+        </w:rPr>
+      </w:pPr>
+      <w:r>
+        <w:rPr>
+          <w:rFonts w:ascii="Arial" w:eastAsia="Arial" w:hAnsi="Arial" w:cs="Arial"/>
+          <w:sz w:val="24"/>
+        </w:rPr>
+        <w:t>The second assumption is that a user will configure and hone his system using the internal capabilities of TSX.  Humason does not really attempt to disguise any usage complexity within TSX. Configuration and optimization of the mount (PEC and T-Point), camera (Image Link), filter wheel, focuser (@Focus2 or @Focus3), guider (Direct Guide and AO) and rotator are all mastered within TSX and should require little if any attention during successive imaging sessions.configured and mastered within TSX, although those configuration parameters may then be duplicated in Humason.</w:t>
       </w:r>
     </w:p>
     <w:p>
@@ -680,203 +357,71 @@
           <w:rFonts w:ascii="Arial" w:eastAsia="Arial" w:hAnsi="Arial" w:cs="Arial"/>
           <w:sz w:val="24"/>
         </w:rPr>
-        <w:t xml:space="preserve">The fourth assumption is that a user is willing to give up a few minutes of imaging time to avoid a whole night of babysitting.  This means that </w:t>
-      </w:r>
-      <w:proofErr w:type="spellStart"/>
-      <w:r>
-        <w:rPr>
-          <w:rFonts w:ascii="Arial" w:eastAsia="Arial" w:hAnsi="Arial" w:cs="Arial"/>
-          <w:sz w:val="24"/>
-        </w:rPr>
-        <w:t>Humason</w:t>
-      </w:r>
-      <w:proofErr w:type="spellEnd"/>
-      <w:r>
-        <w:rPr>
-          <w:rFonts w:ascii="Arial" w:eastAsia="Arial" w:hAnsi="Arial" w:cs="Arial"/>
-          <w:sz w:val="24"/>
-        </w:rPr>
-        <w:t xml:space="preserve"> carries some overhead for precision slews, plate solutions and recalibrations </w:t>
-      </w:r>
-      <w:proofErr w:type="gramStart"/>
-      <w:r>
-        <w:rPr>
-          <w:rFonts w:ascii="Arial" w:eastAsia="Arial" w:hAnsi="Arial" w:cs="Arial"/>
-          <w:sz w:val="24"/>
-        </w:rPr>
-        <w:t>in order to</w:t>
-      </w:r>
-      <w:proofErr w:type="gramEnd"/>
-      <w:r>
-        <w:rPr>
-          <w:rFonts w:ascii="Arial" w:eastAsia="Arial" w:hAnsi="Arial" w:cs="Arial"/>
-          <w:sz w:val="24"/>
-        </w:rPr>
-        <w:t xml:space="preserve"> preempt potential problems with focus, guiding and framing during an imaging session.  </w:t>
-      </w:r>
-    </w:p>
-    <w:p>
-      <w:pPr>
-        <w:rPr>
-          <w:rFonts w:ascii="Arial" w:eastAsia="Arial" w:hAnsi="Arial" w:cs="Arial"/>
-          <w:b/>
-          <w:sz w:val="24"/>
-          <w:u w:val="single"/>
-        </w:rPr>
-      </w:pPr>
-      <w:proofErr w:type="spellStart"/>
-      <w:r>
-        <w:rPr>
-          <w:rFonts w:ascii="Arial" w:eastAsia="Arial" w:hAnsi="Arial" w:cs="Arial"/>
-          <w:b/>
-          <w:sz w:val="24"/>
-          <w:u w:val="single"/>
-        </w:rPr>
-        <w:t>Humason</w:t>
-      </w:r>
-      <w:proofErr w:type="spellEnd"/>
-      <w:r>
-        <w:rPr>
-          <w:rFonts w:ascii="Arial" w:eastAsia="Arial" w:hAnsi="Arial" w:cs="Arial"/>
-          <w:b/>
-          <w:sz w:val="24"/>
-          <w:u w:val="single"/>
-        </w:rPr>
-        <w:t xml:space="preserve"> Operation</w:t>
-      </w:r>
-    </w:p>
-    <w:p>
-      <w:pPr>
-        <w:rPr>
-          <w:rFonts w:ascii="Arial" w:eastAsia="Arial" w:hAnsi="Arial" w:cs="Arial"/>
-          <w:sz w:val="24"/>
-        </w:rPr>
-      </w:pPr>
-      <w:r>
-        <w:rPr>
-          <w:rFonts w:ascii="Arial" w:eastAsia="Arial" w:hAnsi="Arial" w:cs="Arial"/>
-          <w:sz w:val="24"/>
-        </w:rPr>
-        <w:t xml:space="preserve">At its core, </w:t>
-      </w:r>
-      <w:proofErr w:type="spellStart"/>
-      <w:r>
-        <w:rPr>
-          <w:rFonts w:ascii="Arial" w:eastAsia="Arial" w:hAnsi="Arial" w:cs="Arial"/>
-          <w:sz w:val="24"/>
-        </w:rPr>
-        <w:t>Humason</w:t>
-      </w:r>
-      <w:proofErr w:type="spellEnd"/>
-      <w:r>
-        <w:rPr>
-          <w:rFonts w:ascii="Arial" w:eastAsia="Arial" w:hAnsi="Arial" w:cs="Arial"/>
-          <w:sz w:val="24"/>
-        </w:rPr>
-        <w:t xml:space="preserve"> creates and manages two types of data files:  Session Plan file and Target Plan file.  A Session Plan file contains all the information common to using TSX to image over a night from start up to shut down including targets to be imaged. Once a routine is established for a user’s observatory, a Session Plan rarely changes night to night other than the </w:t>
-      </w:r>
-      <w:proofErr w:type="spellStart"/>
-      <w:r>
-        <w:rPr>
-          <w:rFonts w:ascii="Arial" w:eastAsia="Arial" w:hAnsi="Arial" w:cs="Arial"/>
-          <w:sz w:val="24"/>
-        </w:rPr>
-        <w:t>start up</w:t>
-      </w:r>
-      <w:proofErr w:type="spellEnd"/>
-      <w:r>
-        <w:rPr>
-          <w:rFonts w:ascii="Arial" w:eastAsia="Arial" w:hAnsi="Arial" w:cs="Arial"/>
-          <w:sz w:val="24"/>
-        </w:rPr>
-        <w:t xml:space="preserve"> time and targets to be imaged. </w:t>
-      </w:r>
-    </w:p>
-    <w:p>
-      <w:pPr>
-        <w:rPr>
-          <w:rFonts w:ascii="Arial" w:eastAsia="Arial" w:hAnsi="Arial" w:cs="Arial"/>
-          <w:sz w:val="24"/>
-        </w:rPr>
-      </w:pPr>
-      <w:r>
-        <w:rPr>
-          <w:rFonts w:ascii="Arial" w:eastAsia="Arial" w:hAnsi="Arial" w:cs="Arial"/>
-          <w:sz w:val="24"/>
-        </w:rPr>
-        <w:t xml:space="preserve">A Target Plan file contains all the information specific to imaging one target using TSX including focusing, guiding, imaging and image calibration.  A user can create any number of Target Plans in preparation for imaging, then schedule only those wanted for a given night’s session.  </w:t>
-      </w:r>
-      <w:proofErr w:type="spellStart"/>
-      <w:r>
-        <w:rPr>
-          <w:rFonts w:ascii="Arial" w:eastAsia="Arial" w:hAnsi="Arial" w:cs="Arial"/>
-          <w:sz w:val="24"/>
-        </w:rPr>
-        <w:t>Humason</w:t>
-      </w:r>
-      <w:proofErr w:type="spellEnd"/>
-      <w:r>
-        <w:rPr>
-          <w:rFonts w:ascii="Arial" w:eastAsia="Arial" w:hAnsi="Arial" w:cs="Arial"/>
-          <w:sz w:val="24"/>
-        </w:rPr>
-        <w:t xml:space="preserve"> has a special default Target Plan (“Default.TargetPlan.xml”) that is used as a template when any new Target Plan is created.  The user can modify this template at any time by simply overwriting the default target plan with another reconfigured plan (see Target Tab).  </w:t>
-      </w:r>
-    </w:p>
-    <w:p>
-      <w:pPr>
-        <w:rPr>
-          <w:rFonts w:ascii="Arial" w:eastAsia="Arial" w:hAnsi="Arial" w:cs="Arial"/>
-          <w:sz w:val="24"/>
-        </w:rPr>
-      </w:pPr>
-      <w:proofErr w:type="spellStart"/>
-      <w:r>
-        <w:rPr>
-          <w:rFonts w:ascii="Arial" w:eastAsia="Arial" w:hAnsi="Arial" w:cs="Arial"/>
-          <w:sz w:val="24"/>
-        </w:rPr>
-        <w:t>Humason</w:t>
-      </w:r>
-      <w:proofErr w:type="spellEnd"/>
-      <w:r>
-        <w:rPr>
-          <w:rFonts w:ascii="Arial" w:eastAsia="Arial" w:hAnsi="Arial" w:cs="Arial"/>
-          <w:sz w:val="24"/>
-        </w:rPr>
-        <w:t xml:space="preserve"> runs as a Windows process, interacting with TSX through the run-time COM interface and utilizing a set of XML data files for configuration and run-time management.  TSX is responsible for interfacing to all device drivers, except the optional </w:t>
-      </w:r>
-      <w:proofErr w:type="spellStart"/>
-      <w:r>
-        <w:rPr>
-          <w:rFonts w:ascii="Arial" w:eastAsia="Arial" w:hAnsi="Arial" w:cs="Arial"/>
-          <w:sz w:val="24"/>
-        </w:rPr>
-        <w:t>FlatMan</w:t>
-      </w:r>
-      <w:proofErr w:type="spellEnd"/>
-      <w:r>
-        <w:rPr>
-          <w:rFonts w:ascii="Arial" w:eastAsia="Arial" w:hAnsi="Arial" w:cs="Arial"/>
-          <w:sz w:val="24"/>
-        </w:rPr>
-        <w:t xml:space="preserve"> and </w:t>
-      </w:r>
-      <w:proofErr w:type="spellStart"/>
-      <w:r>
-        <w:rPr>
-          <w:rFonts w:ascii="Arial" w:eastAsia="Arial" w:hAnsi="Arial" w:cs="Arial"/>
-          <w:sz w:val="24"/>
-        </w:rPr>
-        <w:t>AAGCloudWatcher</w:t>
-      </w:r>
-      <w:proofErr w:type="spellEnd"/>
-      <w:r>
-        <w:rPr>
-          <w:rFonts w:ascii="Arial" w:eastAsia="Arial" w:hAnsi="Arial" w:cs="Arial"/>
-          <w:sz w:val="24"/>
-        </w:rPr>
-        <w:t xml:space="preserve"> hardware.</w:t>
+        <w:t xml:space="preserve">The fourth assumption is that a user is willing to give up a few minutes of imaging time to avoid a whole night of babysitting.  This means that Humason carries some overhead for precision slews, plate solutions and recalibrations in order to preempt potential problems with focus, guiding and framing during an imaging session.  </w:t>
+      </w:r>
+    </w:p>
+    <w:p>
+      <w:pPr>
+        <w:rPr>
+          <w:rFonts w:ascii="Arial" w:eastAsia="Arial" w:hAnsi="Arial" w:cs="Arial"/>
+          <w:b/>
+          <w:sz w:val="24"/>
+          <w:u w:val="single"/>
+        </w:rPr>
+      </w:pPr>
+      <w:r>
+        <w:rPr>
+          <w:rFonts w:ascii="Arial" w:eastAsia="Arial" w:hAnsi="Arial" w:cs="Arial"/>
+          <w:b/>
+          <w:sz w:val="24"/>
+          <w:u w:val="single"/>
+        </w:rPr>
+        <w:t>Humason Operation</w:t>
+      </w:r>
+    </w:p>
+    <w:p>
+      <w:pPr>
+        <w:rPr>
+          <w:rFonts w:ascii="Arial" w:eastAsia="Arial" w:hAnsi="Arial" w:cs="Arial"/>
+          <w:sz w:val="24"/>
+        </w:rPr>
+      </w:pPr>
+      <w:r>
+        <w:rPr>
+          <w:rFonts w:ascii="Arial" w:eastAsia="Arial" w:hAnsi="Arial" w:cs="Arial"/>
+          <w:sz w:val="24"/>
+        </w:rPr>
+        <w:t xml:space="preserve">At its core, Humason creates and manages two types of data files:  Session Plan file and Target Plan file.  A Session Plan file contains all the information common to using TSX to image over a night from start up to shut down including targets to be imaged. Once a routine is established for a user’s observatory, a Session Plan rarely changes night to night other than the start up time and targets to be imaged. </w:t>
+      </w:r>
+    </w:p>
+    <w:p>
+      <w:pPr>
+        <w:rPr>
+          <w:rFonts w:ascii="Arial" w:eastAsia="Arial" w:hAnsi="Arial" w:cs="Arial"/>
+          <w:sz w:val="24"/>
+        </w:rPr>
+      </w:pPr>
+      <w:r>
+        <w:rPr>
+          <w:rFonts w:ascii="Arial" w:eastAsia="Arial" w:hAnsi="Arial" w:cs="Arial"/>
+          <w:sz w:val="24"/>
+        </w:rPr>
+        <w:t xml:space="preserve">A Target Plan file contains all the information specific to imaging one target using TSX including focusing, guiding, imaging and image calibration.  A user can create any number of Target Plans in preparation for imaging, then schedule only those wanted for a given night’s session.  Humason has a special default Target Plan (“Default.TargetPlan.xml”) that is used as a template when any new Target Plan is created.  The user can modify this template at any time by simply overwriting the default target plan with another reconfigured plan (see Target Tab).  </w:t>
+      </w:r>
+    </w:p>
+    <w:p>
+      <w:pPr>
+        <w:rPr>
+          <w:rFonts w:ascii="Arial" w:eastAsia="Arial" w:hAnsi="Arial" w:cs="Arial"/>
+          <w:sz w:val="24"/>
+        </w:rPr>
+      </w:pPr>
+      <w:r>
+        <w:rPr>
+          <w:rFonts w:ascii="Arial" w:eastAsia="Arial" w:hAnsi="Arial" w:cs="Arial"/>
+          <w:sz w:val="24"/>
+        </w:rPr>
+        <w:t>Humason runs as a Windows process, interacting with TSX through the run-time COM interface and utilizing a set of XML data files for configuration and run-time management.  TSX is responsible for interfacing to all device drivers, except the optional FlatMan and AAGCloudWatcher hardware.</w:t>
       </w:r>
     </w:p>
     <w:p>
@@ -892,54 +437,22 @@
           <w:sz w:val="24"/>
         </w:rPr>
         <w:lastRenderedPageBreak/>
-        <w:t>The Session Plan datafile and the Target Plan datafiles and well as captured images are stored in the user Documents directory in a folder called “</w:t>
-      </w:r>
-      <w:proofErr w:type="spellStart"/>
-      <w:r>
-        <w:rPr>
-          <w:rFonts w:ascii="Arial" w:eastAsia="Arial" w:hAnsi="Arial" w:cs="Arial"/>
-          <w:sz w:val="24"/>
-        </w:rPr>
-        <w:t>Humason</w:t>
-      </w:r>
-      <w:proofErr w:type="spellEnd"/>
-      <w:r>
-        <w:rPr>
-          <w:rFonts w:ascii="Arial" w:eastAsia="Arial" w:hAnsi="Arial" w:cs="Arial"/>
-          <w:sz w:val="24"/>
-        </w:rPr>
-        <w:t>”.  Images are stored in another subdirectory called “Images”.  Log files are stored in a subdirectory called “Logs”.</w:t>
-      </w:r>
-    </w:p>
-    <w:p>
-      <w:pPr>
-        <w:rPr>
-          <w:rFonts w:ascii="Arial" w:eastAsia="Arial" w:hAnsi="Arial" w:cs="Arial"/>
-          <w:sz w:val="24"/>
-        </w:rPr>
-      </w:pPr>
-      <w:r>
-        <w:rPr>
-          <w:rFonts w:ascii="Arial" w:eastAsia="Arial" w:hAnsi="Arial" w:cs="Arial"/>
-          <w:sz w:val="24"/>
-        </w:rPr>
-        <w:t xml:space="preserve">In managing these data files, the </w:t>
-      </w:r>
-      <w:proofErr w:type="spellStart"/>
-      <w:r>
-        <w:rPr>
-          <w:rFonts w:ascii="Arial" w:eastAsia="Arial" w:hAnsi="Arial" w:cs="Arial"/>
-          <w:sz w:val="24"/>
-        </w:rPr>
-        <w:t>Humason</w:t>
-      </w:r>
-      <w:proofErr w:type="spellEnd"/>
-      <w:r>
-        <w:rPr>
-          <w:rFonts w:ascii="Arial" w:eastAsia="Arial" w:hAnsi="Arial" w:cs="Arial"/>
-          <w:sz w:val="24"/>
-        </w:rPr>
-        <w:t xml:space="preserve"> user interface is organized into functional blocks in the form of a base window with eight tabs.  The organization represents a rough workflow for common configuration, target planning and sequencing activities.  </w:t>
+        <w:t>The Session Plan datafile and the Target Plan datafiles and well as captured images are stored in the user Documents directory in a folder called “Humason”.  Images are stored in another subdirectory called “Images”.  Log files are stored in a subdirectory called “Logs”.</w:t>
+      </w:r>
+    </w:p>
+    <w:p>
+      <w:pPr>
+        <w:rPr>
+          <w:rFonts w:ascii="Arial" w:eastAsia="Arial" w:hAnsi="Arial" w:cs="Arial"/>
+          <w:sz w:val="24"/>
+        </w:rPr>
+      </w:pPr>
+      <w:r>
+        <w:rPr>
+          <w:rFonts w:ascii="Arial" w:eastAsia="Arial" w:hAnsi="Arial" w:cs="Arial"/>
+          <w:sz w:val="24"/>
+        </w:rPr>
+        <w:t xml:space="preserve">In managing these data files, the Humason user interface is organized into functional blocks in the form of a base window with eight tabs.  The organization represents a rough workflow for common configuration, target planning and sequencing activities.  </w:t>
       </w:r>
     </w:p>
     <w:p>
@@ -970,11 +483,11 @@
             <v:path o:extrusionok="f" gradientshapeok="t" o:connecttype="rect"/>
             <o:lock v:ext="edit" aspectratio="t"/>
           </v:shapetype>
-          <v:shape id="_x0000_i1025" type="#_x0000_t75" style="width:447.75pt;height:243pt" o:ole="" filled="t">
+          <v:shape id="_x0000_i1025" type="#_x0000_t75" style="width:448pt;height:242.85pt" o:ole="" filled="t">
             <v:imagedata r:id="rId5" o:title=""/>
             <o:lock v:ext="edit" aspectratio="f"/>
           </v:shape>
-          <o:OLEObject Type="Embed" ProgID="StaticMetafile" ShapeID="_x0000_i1025" DrawAspect="Content" ObjectID="_1738773989" r:id="rId6"/>
+          <o:OLEObject Type="Embed" ProgID="StaticMetafile" ShapeID="_x0000_i1025" DrawAspect="Content" ObjectID="_1740368329" r:id="rId6"/>
         </w:object>
       </w:r>
     </w:p>
@@ -1042,7 +555,7 @@
             <o:lock v:ext="edit" aspectratio="f"/>
             <w10:wrap type="square"/>
           </v:shape>
-          <o:OLEObject Type="Embed" ProgID="StaticMetafile" ShapeID="_x0000_s1055" DrawAspect="Content" ObjectID="_1738773990" r:id="rId8"/>
+          <o:OLEObject Type="Embed" ProgID="StaticMetafile" ShapeID="_x0000_s1055" DrawAspect="Content" ObjectID="_1740368330" r:id="rId8"/>
         </w:object>
       </w:r>
       <w:r>
@@ -1061,37 +574,12 @@
           <w:sz w:val="24"/>
         </w:rPr>
       </w:pPr>
-      <w:proofErr w:type="spellStart"/>
-      <w:r>
-        <w:rPr>
-          <w:rFonts w:ascii="Arial" w:eastAsia="Arial" w:hAnsi="Arial" w:cs="Arial"/>
-          <w:sz w:val="24"/>
-        </w:rPr>
-        <w:t>Humason</w:t>
-      </w:r>
-      <w:proofErr w:type="spellEnd"/>
-      <w:r>
-        <w:rPr>
-          <w:rFonts w:ascii="Arial" w:eastAsia="Arial" w:hAnsi="Arial" w:cs="Arial"/>
-          <w:sz w:val="24"/>
-        </w:rPr>
-        <w:t xml:space="preserve"> allows for the configuration of several approaches to guiding, including unguided as shown in the autoguider flow chart.  </w:t>
-      </w:r>
-      <w:proofErr w:type="spellStart"/>
-      <w:r>
-        <w:rPr>
-          <w:rFonts w:ascii="Arial" w:eastAsia="Arial" w:hAnsi="Arial" w:cs="Arial"/>
-          <w:sz w:val="24"/>
-        </w:rPr>
-        <w:t>Humason</w:t>
-      </w:r>
-      <w:proofErr w:type="spellEnd"/>
-      <w:r>
-        <w:rPr>
-          <w:rFonts w:ascii="Arial" w:eastAsia="Arial" w:hAnsi="Arial" w:cs="Arial"/>
-          <w:sz w:val="24"/>
-        </w:rPr>
-        <w:t xml:space="preserve"> runs through this decision process before imaging each frame (configuration parameters are underlined).  </w:t>
+      <w:r>
+        <w:rPr>
+          <w:rFonts w:ascii="Arial" w:eastAsia="Arial" w:hAnsi="Arial" w:cs="Arial"/>
+          <w:sz w:val="24"/>
+        </w:rPr>
+        <w:t xml:space="preserve">Humason allows for the configuration of several approaches to guiding, including unguided as shown in the autoguider flow chart.  Humason runs through this decision process before imaging each frame (configuration parameters are underlined).  </w:t>
       </w:r>
     </w:p>
     <w:p>
@@ -1121,70 +609,22 @@
           <w:rFonts w:ascii="Arial" w:eastAsia="Arial" w:hAnsi="Arial" w:cs="Arial"/>
           <w:sz w:val="24"/>
         </w:rPr>
-        <w:t xml:space="preserve">If Dithering is selected (not shown), then </w:t>
-      </w:r>
-      <w:proofErr w:type="spellStart"/>
-      <w:r>
-        <w:rPr>
-          <w:rFonts w:ascii="Arial" w:eastAsia="Arial" w:hAnsi="Arial" w:cs="Arial"/>
-          <w:sz w:val="24"/>
-        </w:rPr>
-        <w:t>Humason</w:t>
-      </w:r>
-      <w:proofErr w:type="spellEnd"/>
-      <w:r>
-        <w:rPr>
-          <w:rFonts w:ascii="Arial" w:eastAsia="Arial" w:hAnsi="Arial" w:cs="Arial"/>
-          <w:sz w:val="24"/>
-        </w:rPr>
-        <w:t xml:space="preserve"> will change the guide star coordinates slightly and randomly just before Start Autoguiding.  This causes the guider to re-center the guide star image just a bit in the first few seconds of guiding.</w:t>
-      </w:r>
-    </w:p>
-    <w:p>
-      <w:pPr>
-        <w:rPr>
-          <w:rFonts w:ascii="Arial" w:eastAsia="Arial" w:hAnsi="Arial" w:cs="Arial"/>
-          <w:sz w:val="24"/>
-        </w:rPr>
-      </w:pPr>
-      <w:r>
-        <w:rPr>
-          <w:rFonts w:ascii="Arial" w:eastAsia="Arial" w:hAnsi="Arial" w:cs="Arial"/>
-          <w:sz w:val="24"/>
-        </w:rPr>
-        <w:t xml:space="preserve">If </w:t>
-      </w:r>
-      <w:proofErr w:type="spellStart"/>
-      <w:r>
-        <w:rPr>
-          <w:rFonts w:ascii="Arial" w:eastAsia="Arial" w:hAnsi="Arial" w:cs="Arial"/>
-          <w:sz w:val="24"/>
-        </w:rPr>
-        <w:t>AutoGuide</w:t>
-      </w:r>
-      <w:proofErr w:type="spellEnd"/>
-      <w:r>
-        <w:rPr>
-          <w:rFonts w:ascii="Arial" w:eastAsia="Arial" w:hAnsi="Arial" w:cs="Arial"/>
-          <w:sz w:val="24"/>
-        </w:rPr>
-        <w:t xml:space="preserve"> is not enabled, then </w:t>
-      </w:r>
-      <w:proofErr w:type="spellStart"/>
-      <w:r>
-        <w:rPr>
-          <w:rFonts w:ascii="Arial" w:eastAsia="Arial" w:hAnsi="Arial" w:cs="Arial"/>
-          <w:sz w:val="24"/>
-        </w:rPr>
-        <w:t>Humason</w:t>
-      </w:r>
-      <w:proofErr w:type="spellEnd"/>
-      <w:r>
-        <w:rPr>
-          <w:rFonts w:ascii="Arial" w:eastAsia="Arial" w:hAnsi="Arial" w:cs="Arial"/>
-          <w:sz w:val="24"/>
-        </w:rPr>
-        <w:t xml:space="preserve"> will automatically perform a closed loop slew to re-center the frame before each image.  </w:t>
+        <w:t>If Dithering is selected (not shown), then Humason will change the guide star coordinates slightly and randomly just before Start Autoguiding.  This causes the guider to re-center the guide star image just a bit in the first few seconds of guiding.</w:t>
+      </w:r>
+    </w:p>
+    <w:p>
+      <w:pPr>
+        <w:rPr>
+          <w:rFonts w:ascii="Arial" w:eastAsia="Arial" w:hAnsi="Arial" w:cs="Arial"/>
+          <w:sz w:val="24"/>
+        </w:rPr>
+      </w:pPr>
+      <w:r>
+        <w:rPr>
+          <w:rFonts w:ascii="Arial" w:eastAsia="Arial" w:hAnsi="Arial" w:cs="Arial"/>
+          <w:sz w:val="24"/>
+        </w:rPr>
+        <w:t xml:space="preserve">If AutoGuide is not enabled, then Humason will automatically perform a closed loop slew to re-center the frame before each image.  </w:t>
       </w:r>
     </w:p>
     <w:p>
@@ -1287,17 +727,8 @@
           <w:rFonts w:ascii="Arial" w:eastAsia="Arial" w:hAnsi="Arial" w:cs="Arial"/>
           <w:sz w:val="24"/>
         </w:rPr>
-        <w:t xml:space="preserve">Mount control and slewing, then Park set </w:t>
-      </w:r>
-      <w:proofErr w:type="gramStart"/>
-      <w:r>
-        <w:rPr>
-          <w:rFonts w:ascii="Arial" w:eastAsia="Arial" w:hAnsi="Arial" w:cs="Arial"/>
-          <w:sz w:val="24"/>
-        </w:rPr>
-        <w:t>up</w:t>
-      </w:r>
-      <w:proofErr w:type="gramEnd"/>
+        <w:t>Mount control and slewing, then Park set up</w:t>
+      </w:r>
     </w:p>
     <w:p>
       <w:pPr>
@@ -1416,17 +847,8 @@
           <w:rFonts w:ascii="Arial" w:eastAsia="Arial" w:hAnsi="Arial" w:cs="Arial"/>
           <w:sz w:val="24"/>
         </w:rPr>
-        <w:t xml:space="preserve">FOVI set up and </w:t>
-      </w:r>
-      <w:proofErr w:type="gramStart"/>
-      <w:r>
-        <w:rPr>
-          <w:rFonts w:ascii="Arial" w:eastAsia="Arial" w:hAnsi="Arial" w:cs="Arial"/>
-          <w:sz w:val="24"/>
-        </w:rPr>
-        <w:t>configuration</w:t>
-      </w:r>
-      <w:proofErr w:type="gramEnd"/>
+        <w:t>FOVI set up and configuration</w:t>
+      </w:r>
     </w:p>
     <w:p>
       <w:pPr>
@@ -1460,133 +882,37 @@
           <w:rFonts w:ascii="Arial" w:eastAsia="Arial" w:hAnsi="Arial" w:cs="Arial"/>
           <w:sz w:val="24"/>
         </w:rPr>
-        <w:t xml:space="preserve">Once the user has all TSX functions performing well, then </w:t>
-      </w:r>
-      <w:proofErr w:type="spellStart"/>
-      <w:r>
-        <w:rPr>
-          <w:rFonts w:ascii="Arial" w:eastAsia="Arial" w:hAnsi="Arial" w:cs="Arial"/>
-          <w:sz w:val="24"/>
-        </w:rPr>
-        <w:t>Humason</w:t>
-      </w:r>
-      <w:proofErr w:type="spellEnd"/>
-      <w:r>
-        <w:rPr>
-          <w:rFonts w:ascii="Arial" w:eastAsia="Arial" w:hAnsi="Arial" w:cs="Arial"/>
-          <w:sz w:val="24"/>
-        </w:rPr>
-        <w:t xml:space="preserve"> can be brought into play.  Generally, the first step would be to configure </w:t>
-      </w:r>
-      <w:proofErr w:type="spellStart"/>
-      <w:r>
-        <w:rPr>
-          <w:rFonts w:ascii="Arial" w:eastAsia="Arial" w:hAnsi="Arial" w:cs="Arial"/>
-          <w:sz w:val="24"/>
-        </w:rPr>
-        <w:t>Humason</w:t>
-      </w:r>
-      <w:proofErr w:type="spellEnd"/>
-      <w:r>
-        <w:rPr>
-          <w:rFonts w:ascii="Arial" w:eastAsia="Arial" w:hAnsi="Arial" w:cs="Arial"/>
-          <w:sz w:val="24"/>
-        </w:rPr>
-        <w:t xml:space="preserve"> Options, then restart and fill in the Rotator, Guider, Focus, Device, Session, then Flats Tabs.  During this process, </w:t>
-      </w:r>
-      <w:proofErr w:type="spellStart"/>
-      <w:r>
-        <w:rPr>
-          <w:rFonts w:ascii="Arial" w:eastAsia="Arial" w:hAnsi="Arial" w:cs="Arial"/>
-          <w:sz w:val="24"/>
-        </w:rPr>
-        <w:t>TheSkyX</w:t>
-      </w:r>
-      <w:proofErr w:type="spellEnd"/>
-      <w:r>
-        <w:rPr>
-          <w:rFonts w:ascii="Arial" w:eastAsia="Arial" w:hAnsi="Arial" w:cs="Arial"/>
-          <w:sz w:val="24"/>
-        </w:rPr>
-        <w:t xml:space="preserve"> and Paramount must be powered up and connected so that </w:t>
-      </w:r>
-      <w:proofErr w:type="spellStart"/>
-      <w:r>
-        <w:rPr>
-          <w:rFonts w:ascii="Arial" w:eastAsia="Arial" w:hAnsi="Arial" w:cs="Arial"/>
-          <w:sz w:val="24"/>
-        </w:rPr>
-        <w:t>Humason</w:t>
-      </w:r>
-      <w:proofErr w:type="spellEnd"/>
-      <w:r>
-        <w:rPr>
-          <w:rFonts w:ascii="Arial" w:eastAsia="Arial" w:hAnsi="Arial" w:cs="Arial"/>
-          <w:sz w:val="24"/>
-        </w:rPr>
-        <w:t xml:space="preserve"> can download various information such as the filter set up while configuring.</w:t>
-      </w:r>
-    </w:p>
-    <w:p>
-      <w:pPr>
-        <w:rPr>
-          <w:rFonts w:ascii="Arial" w:eastAsia="Arial" w:hAnsi="Arial" w:cs="Arial"/>
-          <w:sz w:val="24"/>
-        </w:rPr>
-      </w:pPr>
-      <w:r>
-        <w:rPr>
-          <w:rFonts w:ascii="Arial" w:eastAsia="Arial" w:hAnsi="Arial" w:cs="Arial"/>
-          <w:sz w:val="24"/>
-        </w:rPr>
-        <w:t xml:space="preserve">Four tabs, Flats, Focus, Guide and Rotate, provide for some initialization, </w:t>
-      </w:r>
-      <w:proofErr w:type="gramStart"/>
-      <w:r>
-        <w:rPr>
-          <w:rFonts w:ascii="Arial" w:eastAsia="Arial" w:hAnsi="Arial" w:cs="Arial"/>
-          <w:sz w:val="24"/>
-        </w:rPr>
-        <w:t>calibration</w:t>
-      </w:r>
-      <w:proofErr w:type="gramEnd"/>
-      <w:r>
-        <w:rPr>
-          <w:rFonts w:ascii="Arial" w:eastAsia="Arial" w:hAnsi="Arial" w:cs="Arial"/>
-          <w:sz w:val="24"/>
-        </w:rPr>
-        <w:t xml:space="preserve"> and test operations on their respective devices.  Normally these tabs would only be used if trouble-shooting some specific problem but can also help verify that certain operations are working correctly.</w:t>
-      </w:r>
-    </w:p>
-    <w:p>
-      <w:pPr>
-        <w:rPr>
-          <w:rFonts w:ascii="Arial" w:eastAsia="Arial" w:hAnsi="Arial" w:cs="Arial"/>
-          <w:sz w:val="24"/>
-        </w:rPr>
-      </w:pPr>
-      <w:r>
-        <w:rPr>
-          <w:rFonts w:ascii="Arial" w:eastAsia="Arial" w:hAnsi="Arial" w:cs="Arial"/>
-          <w:sz w:val="24"/>
-        </w:rPr>
-        <w:t xml:space="preserve">The Devices Tab configures which devices are to be used in the imaging stack and operation options.  Usage options for the Camera, Filter Wheel, Focuser, </w:t>
-      </w:r>
-      <w:proofErr w:type="gramStart"/>
-      <w:r>
-        <w:rPr>
-          <w:rFonts w:ascii="Arial" w:eastAsia="Arial" w:hAnsi="Arial" w:cs="Arial"/>
-          <w:sz w:val="24"/>
-        </w:rPr>
-        <w:t>Guider</w:t>
-      </w:r>
-      <w:proofErr w:type="gramEnd"/>
-      <w:r>
-        <w:rPr>
-          <w:rFonts w:ascii="Arial" w:eastAsia="Arial" w:hAnsi="Arial" w:cs="Arial"/>
-          <w:sz w:val="24"/>
-        </w:rPr>
-        <w:t xml:space="preserve"> and Rotator are set up here. </w:t>
+        <w:t>Once the user has all TSX functions performing well, then Humason can be brought into play.  Generally, the first step would be to configure Humason Options, then restart and fill in the Rotator, Guider, Focus, Device, Session, then Flats Tabs.  During this process, TheSkyX and Paramount must be powered up and connected so that Humason can download various information such as the filter set up while configuring.</w:t>
+      </w:r>
+    </w:p>
+    <w:p>
+      <w:pPr>
+        <w:rPr>
+          <w:rFonts w:ascii="Arial" w:eastAsia="Arial" w:hAnsi="Arial" w:cs="Arial"/>
+          <w:sz w:val="24"/>
+        </w:rPr>
+      </w:pPr>
+      <w:r>
+        <w:rPr>
+          <w:rFonts w:ascii="Arial" w:eastAsia="Arial" w:hAnsi="Arial" w:cs="Arial"/>
+          <w:sz w:val="24"/>
+        </w:rPr>
+        <w:t>Four tabs, Flats, Focus, Guide and Rotate, provide for some initialization, calibration and test operations on their respective devices.  Normally these tabs would only be used if trouble-shooting some specific problem but can also help verify that certain operations are working correctly.</w:t>
+      </w:r>
+    </w:p>
+    <w:p>
+      <w:pPr>
+        <w:rPr>
+          <w:rFonts w:ascii="Arial" w:eastAsia="Arial" w:hAnsi="Arial" w:cs="Arial"/>
+          <w:sz w:val="24"/>
+        </w:rPr>
+      </w:pPr>
+      <w:r>
+        <w:rPr>
+          <w:rFonts w:ascii="Arial" w:eastAsia="Arial" w:hAnsi="Arial" w:cs="Arial"/>
+          <w:sz w:val="24"/>
+        </w:rPr>
+        <w:t xml:space="preserve">The Devices Tab configures which devices are to be used in the imaging stack and operation options.  Usage options for the Camera, Filter Wheel, Focuser, Guider and Rotator are set up here. </w:t>
       </w:r>
     </w:p>
     <w:p>
@@ -1616,55 +942,7 @@
           <w:rFonts w:ascii="Arial" w:eastAsia="Arial" w:hAnsi="Arial" w:cs="Arial"/>
           <w:sz w:val="24"/>
         </w:rPr>
-        <w:t xml:space="preserve">The Flats Tab sets up for flat calibration frames to be </w:t>
-      </w:r>
-      <w:proofErr w:type="gramStart"/>
-      <w:r>
-        <w:rPr>
-          <w:rFonts w:ascii="Arial" w:eastAsia="Arial" w:hAnsi="Arial" w:cs="Arial"/>
-          <w:sz w:val="24"/>
-        </w:rPr>
-        <w:t>taken:</w:t>
-      </w:r>
-      <w:proofErr w:type="gramEnd"/>
-      <w:r>
-        <w:rPr>
-          <w:rFonts w:ascii="Arial" w:eastAsia="Arial" w:hAnsi="Arial" w:cs="Arial"/>
-          <w:sz w:val="24"/>
-        </w:rPr>
-        <w:t xml:space="preserve"> dawn, dusk or </w:t>
-      </w:r>
-      <w:proofErr w:type="spellStart"/>
-      <w:r>
-        <w:rPr>
-          <w:rFonts w:ascii="Arial" w:eastAsia="Arial" w:hAnsi="Arial" w:cs="Arial"/>
-          <w:sz w:val="24"/>
-        </w:rPr>
-        <w:t>FlatMan</w:t>
-      </w:r>
-      <w:proofErr w:type="spellEnd"/>
-      <w:r>
-        <w:rPr>
-          <w:rFonts w:ascii="Arial" w:eastAsia="Arial" w:hAnsi="Arial" w:cs="Arial"/>
-          <w:sz w:val="24"/>
-        </w:rPr>
-        <w:t xml:space="preserve">.  When sequencing, </w:t>
-      </w:r>
-      <w:proofErr w:type="spellStart"/>
-      <w:r>
-        <w:rPr>
-          <w:rFonts w:ascii="Arial" w:eastAsia="Arial" w:hAnsi="Arial" w:cs="Arial"/>
-          <w:sz w:val="24"/>
-        </w:rPr>
-        <w:t>Humason</w:t>
-      </w:r>
-      <w:proofErr w:type="spellEnd"/>
-      <w:r>
-        <w:rPr>
-          <w:rFonts w:ascii="Arial" w:eastAsia="Arial" w:hAnsi="Arial" w:cs="Arial"/>
-          <w:sz w:val="24"/>
-        </w:rPr>
-        <w:t xml:space="preserve"> automatically keeps track of what flat frames are needed for calibration and uses this information for acquiring them.</w:t>
+        <w:t>The Flats Tab sets up for flat calibration frames to be taken: dawn, dusk or FlatMan.  When sequencing, Humason automatically keeps track of what flat frames are needed for calibration and uses this information for acquiring them.</w:t>
       </w:r>
     </w:p>
     <w:p>
@@ -1804,25 +1082,14 @@
           </wp:anchor>
         </w:drawing>
       </w:r>
-      <w:proofErr w:type="spellStart"/>
-      <w:r>
-        <w:rPr>
-          <w:rFonts w:ascii="Arial" w:eastAsia="Arial" w:hAnsi="Arial" w:cs="Arial"/>
-          <w:b/>
-          <w:sz w:val="24"/>
-          <w:u w:val="single"/>
-        </w:rPr>
-        <w:t>Humason</w:t>
-      </w:r>
-      <w:proofErr w:type="spellEnd"/>
-      <w:r>
-        <w:rPr>
-          <w:rFonts w:ascii="Arial" w:eastAsia="Arial" w:hAnsi="Arial" w:cs="Arial"/>
-          <w:b/>
-          <w:sz w:val="24"/>
-          <w:u w:val="single"/>
-        </w:rPr>
-        <w:t xml:space="preserve"> Form</w:t>
+      <w:r>
+        <w:rPr>
+          <w:rFonts w:ascii="Arial" w:eastAsia="Arial" w:hAnsi="Arial" w:cs="Arial"/>
+          <w:b/>
+          <w:sz w:val="24"/>
+          <w:u w:val="single"/>
+        </w:rPr>
+        <w:t>Humason Form</w:t>
       </w:r>
     </w:p>
     <w:p>
@@ -1982,23 +1249,7 @@
           <w:rFonts w:ascii="Arial" w:eastAsia="Arial" w:hAnsi="Arial" w:cs="Arial"/>
           <w:sz w:val="24"/>
         </w:rPr>
-        <w:t xml:space="preserve">: The </w:t>
-      </w:r>
-      <w:proofErr w:type="spellStart"/>
-      <w:r>
-        <w:rPr>
-          <w:rFonts w:ascii="Arial" w:eastAsia="Arial" w:hAnsi="Arial" w:cs="Arial"/>
-          <w:sz w:val="24"/>
-        </w:rPr>
-        <w:t>Humason</w:t>
-      </w:r>
-      <w:proofErr w:type="spellEnd"/>
-      <w:r>
-        <w:rPr>
-          <w:rFonts w:ascii="Arial" w:eastAsia="Arial" w:hAnsi="Arial" w:cs="Arial"/>
-          <w:sz w:val="24"/>
-        </w:rPr>
-        <w:t xml:space="preserve"> application window will always show over other windows.</w:t>
+        <w:t>: The Humason application window will always show over other windows.</w:t>
       </w:r>
     </w:p>
     <w:p>
@@ -2096,7 +1347,6 @@
         </w:rPr>
         <w:t xml:space="preserve">If </w:t>
       </w:r>
-      <w:proofErr w:type="spellStart"/>
       <w:r>
         <w:rPr>
           <w:rFonts w:ascii="Arial" w:eastAsia="Arial" w:hAnsi="Arial" w:cs="Arial"/>
@@ -2105,29 +1355,12 @@
         </w:rPr>
         <w:t>AutoRun</w:t>
       </w:r>
-      <w:proofErr w:type="spellEnd"/>
-      <w:r>
-        <w:rPr>
-          <w:rFonts w:ascii="Arial" w:eastAsia="Arial" w:hAnsi="Arial" w:cs="Arial"/>
-          <w:sz w:val="24"/>
-        </w:rPr>
-        <w:t xml:space="preserve"> (Session Tab) is checked, then </w:t>
-      </w:r>
-      <w:proofErr w:type="spellStart"/>
-      <w:r>
-        <w:rPr>
-          <w:rFonts w:ascii="Arial" w:eastAsia="Arial" w:hAnsi="Arial" w:cs="Arial"/>
-          <w:sz w:val="24"/>
-        </w:rPr>
-        <w:t>Humason</w:t>
-      </w:r>
-      <w:proofErr w:type="spellEnd"/>
-      <w:r>
-        <w:rPr>
-          <w:rFonts w:ascii="Arial" w:eastAsia="Arial" w:hAnsi="Arial" w:cs="Arial"/>
-          <w:sz w:val="24"/>
-        </w:rPr>
-        <w:t xml:space="preserve"> waits until the Staging Time (if enabled) and runs the Staging executable.</w:t>
+      <w:r>
+        <w:rPr>
+          <w:rFonts w:ascii="Arial" w:eastAsia="Arial" w:hAnsi="Arial" w:cs="Arial"/>
+          <w:sz w:val="24"/>
+        </w:rPr>
+        <w:t xml:space="preserve"> (Session Tab) is checked, then Humason waits until the Staging Time (if enabled) and runs the Staging executable.</w:t>
       </w:r>
     </w:p>
     <w:p>
@@ -2147,39 +1380,7 @@
           <w:rFonts w:ascii="Arial" w:eastAsia="Arial" w:hAnsi="Arial" w:cs="Arial"/>
           <w:sz w:val="24"/>
         </w:rPr>
-        <w:t xml:space="preserve">If </w:t>
-      </w:r>
-      <w:proofErr w:type="spellStart"/>
-      <w:r>
-        <w:rPr>
-          <w:rFonts w:ascii="Arial" w:eastAsia="Arial" w:hAnsi="Arial" w:cs="Arial"/>
-          <w:sz w:val="24"/>
-        </w:rPr>
-        <w:t>AutoRun</w:t>
-      </w:r>
-      <w:proofErr w:type="spellEnd"/>
-      <w:r>
-        <w:rPr>
-          <w:rFonts w:ascii="Arial" w:eastAsia="Arial" w:hAnsi="Arial" w:cs="Arial"/>
-          <w:sz w:val="24"/>
-        </w:rPr>
-        <w:t xml:space="preserve"> (Session Tab is checked, then </w:t>
-      </w:r>
-      <w:proofErr w:type="spellStart"/>
-      <w:r>
-        <w:rPr>
-          <w:rFonts w:ascii="Arial" w:eastAsia="Arial" w:hAnsi="Arial" w:cs="Arial"/>
-          <w:sz w:val="24"/>
-        </w:rPr>
-        <w:t>Humason</w:t>
-      </w:r>
-      <w:proofErr w:type="spellEnd"/>
-      <w:r>
-        <w:rPr>
-          <w:rFonts w:ascii="Arial" w:eastAsia="Arial" w:hAnsi="Arial" w:cs="Arial"/>
-          <w:sz w:val="24"/>
-        </w:rPr>
-        <w:t xml:space="preserve"> waits until the Start Up Time (if enabled) and runs the Start Up executable.</w:t>
+        <w:t>If AutoRun (Session Tab is checked, then Humason waits until the Start Up Time (if enabled) and runs the Start Up executable.</w:t>
       </w:r>
     </w:p>
     <w:p>
@@ -2200,23 +1401,7 @@
           <w:sz w:val="24"/>
         </w:rPr>
         <w:lastRenderedPageBreak/>
-        <w:t xml:space="preserve">For each target in the Schedule (Plan Tab), </w:t>
-      </w:r>
-      <w:proofErr w:type="spellStart"/>
-      <w:r>
-        <w:rPr>
-          <w:rFonts w:ascii="Arial" w:eastAsia="Arial" w:hAnsi="Arial" w:cs="Arial"/>
-          <w:sz w:val="24"/>
-        </w:rPr>
-        <w:t>Humason</w:t>
-      </w:r>
-      <w:proofErr w:type="spellEnd"/>
-      <w:r>
-        <w:rPr>
-          <w:rFonts w:ascii="Arial" w:eastAsia="Arial" w:hAnsi="Arial" w:cs="Arial"/>
-          <w:sz w:val="24"/>
-        </w:rPr>
-        <w:t xml:space="preserve"> loads the target data and initiates imaging.  If enabled, camera focus, autoguider calibration, and rotator calibration  run before each new target, Temperature, Weather and Shutdown Time are checked and acted on before each image.  </w:t>
+        <w:t xml:space="preserve">For each target in the Schedule (Plan Tab), Humason loads the target data and initiates imaging.  If enabled, camera focus, autoguider calibration, and rotator calibration  run before each new target, Temperature, Weather and Shutdown Time are checked and acted on before each image.  </w:t>
       </w:r>
     </w:p>
     <w:p>
@@ -2256,39 +1441,7 @@
           <w:rFonts w:ascii="Arial" w:eastAsia="Arial" w:hAnsi="Arial" w:cs="Arial"/>
           <w:sz w:val="24"/>
         </w:rPr>
-        <w:t xml:space="preserve">If </w:t>
-      </w:r>
-      <w:proofErr w:type="spellStart"/>
-      <w:r>
-        <w:rPr>
-          <w:rFonts w:ascii="Arial" w:eastAsia="Arial" w:hAnsi="Arial" w:cs="Arial"/>
-          <w:sz w:val="24"/>
-        </w:rPr>
-        <w:t>AutoFocus</w:t>
-      </w:r>
-      <w:proofErr w:type="spellEnd"/>
-      <w:r>
-        <w:rPr>
-          <w:rFonts w:ascii="Arial" w:eastAsia="Arial" w:hAnsi="Arial" w:cs="Arial"/>
-          <w:sz w:val="24"/>
-        </w:rPr>
-        <w:t xml:space="preserve"> is set and the temperature changes by more than the value set in the Devices Tab, then </w:t>
-      </w:r>
-      <w:proofErr w:type="spellStart"/>
-      <w:r>
-        <w:rPr>
-          <w:rFonts w:ascii="Arial" w:eastAsia="Arial" w:hAnsi="Arial" w:cs="Arial"/>
-          <w:sz w:val="24"/>
-        </w:rPr>
-        <w:t>Humason</w:t>
-      </w:r>
-      <w:proofErr w:type="spellEnd"/>
-      <w:r>
-        <w:rPr>
-          <w:rFonts w:ascii="Arial" w:eastAsia="Arial" w:hAnsi="Arial" w:cs="Arial"/>
-          <w:sz w:val="24"/>
-        </w:rPr>
-        <w:t xml:space="preserve"> causes TSX to make an autofocus run.</w:t>
+        <w:t>If AutoFocus is set and the temperature changes by more than the value set in the Devices Tab, then Humason causes TSX to make an autofocus run.</w:t>
       </w:r>
     </w:p>
     <w:p>
@@ -2308,23 +1461,7 @@
           <w:rFonts w:ascii="Arial" w:eastAsia="Arial" w:hAnsi="Arial" w:cs="Arial"/>
           <w:sz w:val="24"/>
         </w:rPr>
-        <w:t xml:space="preserve">If Shutdown Time is exceeded then </w:t>
-      </w:r>
-      <w:proofErr w:type="spellStart"/>
-      <w:r>
-        <w:rPr>
-          <w:rFonts w:ascii="Arial" w:eastAsia="Arial" w:hAnsi="Arial" w:cs="Arial"/>
-          <w:sz w:val="24"/>
-        </w:rPr>
-        <w:t>Humason</w:t>
-      </w:r>
-      <w:proofErr w:type="spellEnd"/>
-      <w:r>
-        <w:rPr>
-          <w:rFonts w:ascii="Arial" w:eastAsia="Arial" w:hAnsi="Arial" w:cs="Arial"/>
-          <w:sz w:val="24"/>
-        </w:rPr>
-        <w:t xml:space="preserve"> runs the Shutdown executable (if enabled) and disconnect the TSX devices.</w:t>
+        <w:t>If Shutdown Time is exceeded then Humason runs the Shutdown executable (if enabled) and disconnect the TSX devices.</w:t>
       </w:r>
     </w:p>
     <w:p>
@@ -2370,23 +1507,7 @@
           <w:rFonts w:ascii="Arial" w:eastAsia="Arial" w:hAnsi="Arial" w:cs="Arial"/>
           <w:sz w:val="24"/>
         </w:rPr>
-        <w:t xml:space="preserve">: Open a window for setting up general </w:t>
-      </w:r>
-      <w:proofErr w:type="spellStart"/>
-      <w:r>
-        <w:rPr>
-          <w:rFonts w:ascii="Arial" w:eastAsia="Arial" w:hAnsi="Arial" w:cs="Arial"/>
-          <w:sz w:val="24"/>
-        </w:rPr>
-        <w:t>Humason</w:t>
-      </w:r>
-      <w:proofErr w:type="spellEnd"/>
-      <w:r>
-        <w:rPr>
-          <w:rFonts w:ascii="Arial" w:eastAsia="Arial" w:hAnsi="Arial" w:cs="Arial"/>
-          <w:sz w:val="24"/>
-        </w:rPr>
-        <w:t xml:space="preserve"> application window options (see description).</w:t>
+        <w:t>: Open a window for setting up general Humason application window options (see description).</w:t>
       </w:r>
     </w:p>
     <w:p>
@@ -2409,17 +1530,8 @@
           <w:rFonts w:ascii="Arial" w:eastAsia="Arial" w:hAnsi="Arial" w:cs="Arial"/>
           <w:sz w:val="24"/>
         </w:rPr>
-        <w:t xml:space="preserve">:  Disconnect TSX devices and close </w:t>
-      </w:r>
-      <w:proofErr w:type="spellStart"/>
-      <w:r>
-        <w:rPr>
-          <w:rFonts w:ascii="Arial" w:eastAsia="Arial" w:hAnsi="Arial" w:cs="Arial"/>
-          <w:sz w:val="24"/>
-        </w:rPr>
-        <w:t>Humason</w:t>
-      </w:r>
-      <w:proofErr w:type="spellEnd"/>
+        <w:t>:  Disconnect TSX devices and close Humason</w:t>
+      </w:r>
     </w:p>
     <w:p>
       <w:pPr>
@@ -2441,23 +1553,7 @@
           <w:rFonts w:ascii="Arial" w:eastAsia="Arial" w:hAnsi="Arial" w:cs="Arial"/>
           <w:sz w:val="24"/>
         </w:rPr>
-        <w:t xml:space="preserve"> on the bottom of the window contains activity output from </w:t>
-      </w:r>
-      <w:proofErr w:type="spellStart"/>
-      <w:r>
-        <w:rPr>
-          <w:rFonts w:ascii="Arial" w:eastAsia="Arial" w:hAnsi="Arial" w:cs="Arial"/>
-          <w:sz w:val="24"/>
-        </w:rPr>
-        <w:t>Humason</w:t>
-      </w:r>
-      <w:proofErr w:type="spellEnd"/>
-      <w:r>
-        <w:rPr>
-          <w:rFonts w:ascii="Arial" w:eastAsia="Arial" w:hAnsi="Arial" w:cs="Arial"/>
-          <w:sz w:val="24"/>
-        </w:rPr>
-        <w:t xml:space="preserve"> as it completes various tasks.  This information is also saved to the Log File (See Resources).</w:t>
+        <w:t xml:space="preserve"> on the bottom of the window contains activity output from Humason as it completes various tasks.  This information is also saved to the Log File (See Resources).</w:t>
       </w:r>
     </w:p>
     <w:p>
@@ -2602,23 +1698,7 @@
           <w:rFonts w:ascii="Arial" w:eastAsia="Arial" w:hAnsi="Arial" w:cs="Arial"/>
           <w:sz w:val="24"/>
         </w:rPr>
-        <w:t xml:space="preserve">In the Plan tab, </w:t>
-      </w:r>
-      <w:proofErr w:type="spellStart"/>
-      <w:r>
-        <w:rPr>
-          <w:rFonts w:ascii="Arial" w:eastAsia="Arial" w:hAnsi="Arial" w:cs="Arial"/>
-          <w:sz w:val="24"/>
-        </w:rPr>
-        <w:t>Humason</w:t>
-      </w:r>
-      <w:proofErr w:type="spellEnd"/>
-      <w:r>
-        <w:rPr>
-          <w:rFonts w:ascii="Arial" w:eastAsia="Arial" w:hAnsi="Arial" w:cs="Arial"/>
-          <w:sz w:val="24"/>
-        </w:rPr>
-        <w:t xml:space="preserve"> works with TSX to assemble a list of targets for imaging.  Normally, the companion application </w:t>
+        <w:t xml:space="preserve">In the Plan tab, Humason works with TSX to assemble a list of targets for imaging.  Normally, the companion application </w:t>
       </w:r>
       <w:r>
         <w:rPr>
@@ -2664,23 +1744,7 @@
           <w:rFonts w:ascii="Arial" w:eastAsia="Arial" w:hAnsi="Arial" w:cs="Arial"/>
           <w:sz w:val="24"/>
         </w:rPr>
-        <w:t xml:space="preserve"> field:  Name for potential target.  Target names in </w:t>
-      </w:r>
-      <w:proofErr w:type="spellStart"/>
-      <w:r>
-        <w:rPr>
-          <w:rFonts w:ascii="Arial" w:eastAsia="Arial" w:hAnsi="Arial" w:cs="Arial"/>
-          <w:sz w:val="24"/>
-        </w:rPr>
-        <w:t>Humason</w:t>
-      </w:r>
-      <w:proofErr w:type="spellEnd"/>
-      <w:r>
-        <w:rPr>
-          <w:rFonts w:ascii="Arial" w:eastAsia="Arial" w:hAnsi="Arial" w:cs="Arial"/>
-          <w:sz w:val="24"/>
-        </w:rPr>
-        <w:t xml:space="preserve"> are always capitalized.  Get used to it.</w:t>
+        <w:t xml:space="preserve"> field:  Name for potential target.  Target names in Humason are always capitalized.  Get used to it.</w:t>
       </w:r>
     </w:p>
     <w:p>
@@ -2703,39 +1767,7 @@
           <w:rFonts w:ascii="Arial" w:eastAsia="Arial" w:hAnsi="Arial" w:cs="Arial"/>
           <w:sz w:val="24"/>
         </w:rPr>
-        <w:t xml:space="preserve"> causes </w:t>
-      </w:r>
-      <w:proofErr w:type="spellStart"/>
-      <w:r>
-        <w:rPr>
-          <w:rFonts w:ascii="Arial" w:eastAsia="Arial" w:hAnsi="Arial" w:cs="Arial"/>
-          <w:sz w:val="24"/>
-        </w:rPr>
-        <w:t>Humason</w:t>
-      </w:r>
-      <w:proofErr w:type="spellEnd"/>
-      <w:r>
-        <w:rPr>
-          <w:rFonts w:ascii="Arial" w:eastAsia="Arial" w:hAnsi="Arial" w:cs="Arial"/>
-          <w:sz w:val="24"/>
-        </w:rPr>
-        <w:t xml:space="preserve"> to build a target based on the name in the Target field.   If Look Up is selected with an empty Target name, </w:t>
-      </w:r>
-      <w:proofErr w:type="spellStart"/>
-      <w:r>
-        <w:rPr>
-          <w:rFonts w:ascii="Arial" w:eastAsia="Arial" w:hAnsi="Arial" w:cs="Arial"/>
-          <w:sz w:val="24"/>
-        </w:rPr>
-        <w:t>Humason</w:t>
-      </w:r>
-      <w:proofErr w:type="spellEnd"/>
-      <w:r>
-        <w:rPr>
-          <w:rFonts w:ascii="Arial" w:eastAsia="Arial" w:hAnsi="Arial" w:cs="Arial"/>
-          <w:sz w:val="24"/>
-        </w:rPr>
-        <w:t xml:space="preserve"> will use the target name currently set in the TSX Find function.</w:t>
+        <w:t xml:space="preserve"> causes Humason to build a target based on the name in the Target field.   If Look Up is selected with an empty Target name, Humason will use the target name currently set in the TSX Find function.</w:t>
       </w:r>
     </w:p>
     <w:p>
@@ -2758,23 +1790,7 @@
           <w:rFonts w:ascii="Arial" w:eastAsia="Arial" w:hAnsi="Arial" w:cs="Arial"/>
           <w:sz w:val="24"/>
         </w:rPr>
-        <w:t xml:space="preserve"> causes </w:t>
-      </w:r>
-      <w:proofErr w:type="spellStart"/>
-      <w:r>
-        <w:rPr>
-          <w:rFonts w:ascii="Arial" w:eastAsia="Arial" w:hAnsi="Arial" w:cs="Arial"/>
-          <w:sz w:val="24"/>
-        </w:rPr>
-        <w:t>Humason</w:t>
-      </w:r>
-      <w:proofErr w:type="spellEnd"/>
-      <w:r>
-        <w:rPr>
-          <w:rFonts w:ascii="Arial" w:eastAsia="Arial" w:hAnsi="Arial" w:cs="Arial"/>
-          <w:sz w:val="24"/>
-        </w:rPr>
-        <w:t xml:space="preserve"> to poll TSX for the target name and information that is currently displayed in the TSX Find function.</w:t>
+        <w:t xml:space="preserve"> causes Humason to poll TSX for the target name and information that is currently displayed in the TSX Find function.</w:t>
       </w:r>
     </w:p>
     <w:p>
@@ -2814,7 +1830,6 @@
         </w:rPr>
         <w:t xml:space="preserve">), configure the mosaic in the </w:t>
       </w:r>
-      <w:proofErr w:type="gramStart"/>
       <w:r>
         <w:rPr>
           <w:rFonts w:ascii="Arial" w:eastAsia="Arial" w:hAnsi="Arial" w:cs="Arial"/>
@@ -2823,7 +1838,6 @@
         </w:rPr>
         <w:t>Geometry</w:t>
       </w:r>
-      <w:proofErr w:type="gramEnd"/>
       <w:r>
         <w:rPr>
           <w:rFonts w:ascii="Arial" w:eastAsia="Arial" w:hAnsi="Arial" w:cs="Arial"/>
@@ -2889,23 +1903,7 @@
           <w:rFonts w:ascii="Arial" w:eastAsia="Arial" w:hAnsi="Arial" w:cs="Arial"/>
           <w:sz w:val="24"/>
         </w:rPr>
-        <w:t xml:space="preserve"> will generate the mosaic’s target plans under the plan names &lt;target </w:t>
-      </w:r>
-      <w:proofErr w:type="gramStart"/>
-      <w:r>
-        <w:rPr>
-          <w:rFonts w:ascii="Arial" w:eastAsia="Arial" w:hAnsi="Arial" w:cs="Arial"/>
-          <w:sz w:val="24"/>
-        </w:rPr>
-        <w:t>name.-</w:t>
-      </w:r>
-      <w:proofErr w:type="gramEnd"/>
-      <w:r>
-        <w:rPr>
-          <w:rFonts w:ascii="Arial" w:eastAsia="Arial" w:hAnsi="Arial" w:cs="Arial"/>
-          <w:sz w:val="24"/>
-        </w:rPr>
-        <w:t>&lt;mosaic set&gt;-&lt;mosaic index&gt; and update the Plans List.</w:t>
+        <w:t xml:space="preserve"> will generate the mosaic’s target plans under the plan names &lt;target name.-&lt;mosaic set&gt;-&lt;mosaic index&gt; and update the Plans List.</w:t>
       </w:r>
     </w:p>
     <w:p>
@@ -3134,23 +2132,7 @@
           <w:rFonts w:ascii="Arial" w:eastAsia="Arial" w:hAnsi="Arial" w:cs="Arial"/>
           <w:sz w:val="24"/>
         </w:rPr>
-        <w:t xml:space="preserve"> is the list of targets to be imaged by </w:t>
-      </w:r>
-      <w:proofErr w:type="spellStart"/>
-      <w:r>
-        <w:rPr>
-          <w:rFonts w:ascii="Arial" w:eastAsia="Arial" w:hAnsi="Arial" w:cs="Arial"/>
-          <w:sz w:val="24"/>
-        </w:rPr>
-        <w:t>Humason</w:t>
-      </w:r>
-      <w:proofErr w:type="spellEnd"/>
-      <w:r>
-        <w:rPr>
-          <w:rFonts w:ascii="Arial" w:eastAsia="Arial" w:hAnsi="Arial" w:cs="Arial"/>
-          <w:sz w:val="24"/>
-        </w:rPr>
-        <w:t xml:space="preserve"> during this session.  When started, each target is imaged according to its sequencing configuration in turn, topmost first.  The “&lt;&lt;” removes the selected target from the list.  The “\/” moves the selected target down in the list by one position.  The “^” moves the selected target up in the list by one position.</w:t>
+        <w:t xml:space="preserve"> is the list of targets to be imaged by Humason during this session.  When started, each target is imaged according to its sequencing configuration in turn, topmost first.  The “&lt;&lt;” removes the selected target from the list.  The “\/” moves the selected target down in the list by one position.  The “^” moves the selected target up in the list by one position.</w:t>
       </w:r>
     </w:p>
     <w:p>
@@ -3465,23 +2447,7 @@
           <w:rFonts w:ascii="Arial" w:eastAsia="Arial" w:hAnsi="Arial" w:cs="Arial"/>
           <w:sz w:val="24"/>
         </w:rPr>
-        <w:t xml:space="preserve"> sets the Position Angle for the </w:t>
-      </w:r>
-      <w:proofErr w:type="gramStart"/>
-      <w:r>
-        <w:rPr>
-          <w:rFonts w:ascii="Arial" w:eastAsia="Arial" w:hAnsi="Arial" w:cs="Arial"/>
-          <w:sz w:val="24"/>
-        </w:rPr>
-        <w:t>rotator, if</w:t>
-      </w:r>
-      <w:proofErr w:type="gramEnd"/>
-      <w:r>
-        <w:rPr>
-          <w:rFonts w:ascii="Arial" w:eastAsia="Arial" w:hAnsi="Arial" w:cs="Arial"/>
-          <w:sz w:val="24"/>
-        </w:rPr>
-        <w:t xml:space="preserve"> rotation is enabled.</w:t>
+        <w:t xml:space="preserve"> sets the Position Angle for the rotator, if rotation is enabled.</w:t>
       </w:r>
     </w:p>
     <w:p>
@@ -3527,39 +2493,7 @@
           <w:rFonts w:ascii="Arial" w:eastAsia="Arial" w:hAnsi="Arial" w:cs="Arial"/>
           <w:sz w:val="24"/>
         </w:rPr>
-        <w:t xml:space="preserve">: if enabled then </w:t>
-      </w:r>
-      <w:proofErr w:type="spellStart"/>
-      <w:r>
-        <w:rPr>
-          <w:rFonts w:ascii="Arial" w:eastAsia="Arial" w:hAnsi="Arial" w:cs="Arial"/>
-          <w:sz w:val="24"/>
-        </w:rPr>
-        <w:t>Humason</w:t>
-      </w:r>
-      <w:proofErr w:type="spellEnd"/>
-      <w:r>
-        <w:rPr>
-          <w:rFonts w:ascii="Arial" w:eastAsia="Arial" w:hAnsi="Arial" w:cs="Arial"/>
-          <w:sz w:val="24"/>
-        </w:rPr>
-        <w:t xml:space="preserve"> will generate flats information and run a flats session at dusk, dawn or with </w:t>
-      </w:r>
-      <w:proofErr w:type="spellStart"/>
-      <w:r>
-        <w:rPr>
-          <w:rFonts w:ascii="Arial" w:eastAsia="Arial" w:hAnsi="Arial" w:cs="Arial"/>
-          <w:sz w:val="24"/>
-        </w:rPr>
-        <w:t>FlatMan</w:t>
-      </w:r>
-      <w:proofErr w:type="spellEnd"/>
-      <w:r>
-        <w:rPr>
-          <w:rFonts w:ascii="Arial" w:eastAsia="Arial" w:hAnsi="Arial" w:cs="Arial"/>
-          <w:sz w:val="24"/>
-        </w:rPr>
-        <w:t xml:space="preserve"> at session completion.  See Flats Tab.</w:t>
+        <w:t>: if enabled then Humason will generate flats information and run a flats session at dusk, dawn or with FlatMan at session completion.  See Flats Tab.</w:t>
       </w:r>
     </w:p>
     <w:p>
@@ -3582,55 +2516,7 @@
           <w:rFonts w:ascii="Arial" w:eastAsia="Arial" w:hAnsi="Arial" w:cs="Arial"/>
           <w:sz w:val="24"/>
         </w:rPr>
-        <w:t xml:space="preserve"> causes new values to be calculated for the Start, Flip, Done, Transit, At&lt;30, and Dawn fields.  This calculation is based on the entered Start time and the image capture fields above.  In addition, </w:t>
-      </w:r>
-      <w:proofErr w:type="spellStart"/>
-      <w:r>
-        <w:rPr>
-          <w:rFonts w:ascii="Arial" w:eastAsia="Arial" w:hAnsi="Arial" w:cs="Arial"/>
-          <w:sz w:val="24"/>
-        </w:rPr>
-        <w:t>Humason</w:t>
-      </w:r>
-      <w:proofErr w:type="spellEnd"/>
-      <w:r>
-        <w:rPr>
-          <w:rFonts w:ascii="Arial" w:eastAsia="Arial" w:hAnsi="Arial" w:cs="Arial"/>
-          <w:sz w:val="24"/>
-        </w:rPr>
-        <w:t xml:space="preserve"> keeps track of the average amount of time spent between frames for the last run, </w:t>
-      </w:r>
-      <w:proofErr w:type="gramStart"/>
-      <w:r>
-        <w:rPr>
-          <w:rFonts w:ascii="Arial" w:eastAsia="Arial" w:hAnsi="Arial" w:cs="Arial"/>
-          <w:sz w:val="24"/>
-        </w:rPr>
-        <w:t>i.e.</w:t>
-      </w:r>
-      <w:proofErr w:type="gramEnd"/>
-      <w:r>
-        <w:rPr>
-          <w:rFonts w:ascii="Arial" w:eastAsia="Arial" w:hAnsi="Arial" w:cs="Arial"/>
-          <w:sz w:val="24"/>
-        </w:rPr>
-        <w:t xml:space="preserve"> plate solving, starting autoguiding, refocusing, rotating, flipping, etc.  This average will </w:t>
-      </w:r>
-      <w:proofErr w:type="gramStart"/>
-      <w:r>
-        <w:rPr>
-          <w:rFonts w:ascii="Arial" w:eastAsia="Arial" w:hAnsi="Arial" w:cs="Arial"/>
-          <w:sz w:val="24"/>
-        </w:rPr>
-        <w:t>added</w:t>
-      </w:r>
-      <w:proofErr w:type="gramEnd"/>
-      <w:r>
-        <w:rPr>
-          <w:rFonts w:ascii="Arial" w:eastAsia="Arial" w:hAnsi="Arial" w:cs="Arial"/>
-          <w:sz w:val="24"/>
-        </w:rPr>
-        <w:t xml:space="preserve"> in to the overall calculation</w:t>
+        <w:t xml:space="preserve"> causes new values to be calculated for the Start, Flip, Done, Transit, At&lt;30, and Dawn fields.  This calculation is based on the entered Start time and the image capture fields above.  In addition, Humason keeps track of the average amount of time spent between frames for the last run, i.e. plate solving, starting autoguiding, refocusing, rotating, flipping, etc.  This average will added in to the overall calculation</w:t>
       </w:r>
     </w:p>
     <w:p>
@@ -3653,23 +2539,7 @@
           <w:rFonts w:ascii="Arial" w:eastAsia="Arial" w:hAnsi="Arial" w:cs="Arial"/>
           <w:sz w:val="24"/>
         </w:rPr>
-        <w:t xml:space="preserve"> makes the currently loaded device, </w:t>
-      </w:r>
-      <w:proofErr w:type="gramStart"/>
-      <w:r>
-        <w:rPr>
-          <w:rFonts w:ascii="Arial" w:eastAsia="Arial" w:hAnsi="Arial" w:cs="Arial"/>
-          <w:sz w:val="24"/>
-        </w:rPr>
-        <w:t>session</w:t>
-      </w:r>
-      <w:proofErr w:type="gramEnd"/>
-      <w:r>
-        <w:rPr>
-          <w:rFonts w:ascii="Arial" w:eastAsia="Arial" w:hAnsi="Arial" w:cs="Arial"/>
-          <w:sz w:val="24"/>
-        </w:rPr>
-        <w:t xml:space="preserve"> and sequencing data the default for any new target added to the target data base.</w:t>
+        <w:t xml:space="preserve"> makes the currently loaded device, session and sequencing data the default for any new target added to the target data base.</w:t>
       </w:r>
     </w:p>
     <w:p>
@@ -3694,23 +2564,7 @@
           <w:rFonts w:ascii="Arial" w:eastAsia="Arial" w:hAnsi="Arial" w:cs="Arial"/>
           <w:sz w:val="24"/>
         </w:rPr>
-        <w:t xml:space="preserve"> is the date and time that imaging of the target is to start.  By </w:t>
-      </w:r>
-      <w:proofErr w:type="gramStart"/>
-      <w:r>
-        <w:rPr>
-          <w:rFonts w:ascii="Arial" w:eastAsia="Arial" w:hAnsi="Arial" w:cs="Arial"/>
-          <w:sz w:val="24"/>
-        </w:rPr>
-        <w:t>default</w:t>
-      </w:r>
-      <w:proofErr w:type="gramEnd"/>
-      <w:r>
-        <w:rPr>
-          <w:rFonts w:ascii="Arial" w:eastAsia="Arial" w:hAnsi="Arial" w:cs="Arial"/>
-          <w:sz w:val="24"/>
-        </w:rPr>
-        <w:t xml:space="preserve"> this is the start time for the loaded target plan.  Double-clicking on this form will reset start time to current time. </w:t>
+        <w:t xml:space="preserve"> is the date and time that imaging of the target is to start.  By default this is the start time for the loaded target plan.  Double-clicking on this form will reset start time to current time. </w:t>
       </w:r>
     </w:p>
     <w:p>
@@ -3993,233 +2847,23 @@
           <w:rFonts w:ascii="Arial" w:eastAsia="Arial" w:hAnsi="Arial" w:cs="Arial"/>
           <w:sz w:val="24"/>
         </w:rPr>
-        <w:t xml:space="preserve">The Flats Tab configures TSX and, preferentially, </w:t>
-      </w:r>
-      <w:proofErr w:type="spellStart"/>
-      <w:r>
-        <w:rPr>
-          <w:rFonts w:ascii="Arial" w:eastAsia="Arial" w:hAnsi="Arial" w:cs="Arial"/>
-          <w:sz w:val="24"/>
-        </w:rPr>
-        <w:t>FlatMan</w:t>
-      </w:r>
-      <w:proofErr w:type="spellEnd"/>
-      <w:r>
-        <w:rPr>
-          <w:rFonts w:ascii="Arial" w:eastAsia="Arial" w:hAnsi="Arial" w:cs="Arial"/>
-          <w:sz w:val="24"/>
-        </w:rPr>
-        <w:t xml:space="preserve"> for taking flats before or after an imaging session.  During imaging, </w:t>
-      </w:r>
-      <w:proofErr w:type="spellStart"/>
-      <w:r>
-        <w:rPr>
-          <w:rFonts w:ascii="Arial" w:eastAsia="Arial" w:hAnsi="Arial" w:cs="Arial"/>
-          <w:sz w:val="24"/>
-        </w:rPr>
-        <w:t>Humason</w:t>
-      </w:r>
-      <w:proofErr w:type="spellEnd"/>
-      <w:r>
-        <w:rPr>
-          <w:rFonts w:ascii="Arial" w:eastAsia="Arial" w:hAnsi="Arial" w:cs="Arial"/>
-          <w:sz w:val="24"/>
-        </w:rPr>
-        <w:t xml:space="preserve"> keeps track of what filters at what position angle (if rotation is enabled) have been used during shooting the targets.  Upon completion of the imaging session, this list is automatically processed through to make flats:  the mount will be pointed at the </w:t>
-      </w:r>
-      <w:proofErr w:type="spellStart"/>
-      <w:r>
-        <w:rPr>
-          <w:rFonts w:ascii="Arial" w:eastAsia="Arial" w:hAnsi="Arial" w:cs="Arial"/>
-          <w:sz w:val="24"/>
-        </w:rPr>
-        <w:t>FlatMan</w:t>
-      </w:r>
-      <w:proofErr w:type="spellEnd"/>
-      <w:r>
-        <w:rPr>
-          <w:rFonts w:ascii="Arial" w:eastAsia="Arial" w:hAnsi="Arial" w:cs="Arial"/>
-          <w:sz w:val="24"/>
-        </w:rPr>
-        <w:t xml:space="preserve"> screen (or sky apex), </w:t>
-      </w:r>
-      <w:proofErr w:type="spellStart"/>
-      <w:r>
-        <w:rPr>
-          <w:rFonts w:ascii="Arial" w:eastAsia="Arial" w:hAnsi="Arial" w:cs="Arial"/>
-          <w:sz w:val="24"/>
-        </w:rPr>
-        <w:t>FlatMan</w:t>
-      </w:r>
-      <w:proofErr w:type="spellEnd"/>
-      <w:r>
-        <w:rPr>
-          <w:rFonts w:ascii="Arial" w:eastAsia="Arial" w:hAnsi="Arial" w:cs="Arial"/>
-          <w:sz w:val="24"/>
-        </w:rPr>
-        <w:t xml:space="preserve"> launched and lit, </w:t>
-      </w:r>
-      <w:proofErr w:type="spellStart"/>
-      <w:r>
-        <w:rPr>
-          <w:rFonts w:ascii="Arial" w:eastAsia="Arial" w:hAnsi="Arial" w:cs="Arial"/>
-          <w:sz w:val="24"/>
-        </w:rPr>
-        <w:t>brightess</w:t>
-      </w:r>
-      <w:proofErr w:type="spellEnd"/>
-      <w:r>
-        <w:rPr>
-          <w:rFonts w:ascii="Arial" w:eastAsia="Arial" w:hAnsi="Arial" w:cs="Arial"/>
-          <w:sz w:val="24"/>
-        </w:rPr>
-        <w:t xml:space="preserve">/exposure adjusted to target </w:t>
-      </w:r>
-      <w:proofErr w:type="gramStart"/>
-      <w:r>
-        <w:rPr>
-          <w:rFonts w:ascii="Arial" w:eastAsia="Arial" w:hAnsi="Arial" w:cs="Arial"/>
-          <w:sz w:val="24"/>
-        </w:rPr>
-        <w:t>ADU</w:t>
-      </w:r>
-      <w:proofErr w:type="gramEnd"/>
-      <w:r>
-        <w:rPr>
-          <w:rFonts w:ascii="Arial" w:eastAsia="Arial" w:hAnsi="Arial" w:cs="Arial"/>
-          <w:sz w:val="24"/>
-        </w:rPr>
-        <w:t xml:space="preserve"> and camera rotated to desired PA and flats taken. The tab also supports manually making flats any time using Make Flats and Take Flats.  </w:t>
-      </w:r>
-      <w:proofErr w:type="spellStart"/>
-      <w:r>
-        <w:rPr>
-          <w:rFonts w:ascii="Arial" w:eastAsia="Arial" w:hAnsi="Arial" w:cs="Arial"/>
-          <w:sz w:val="24"/>
-        </w:rPr>
-        <w:t>Humason</w:t>
-      </w:r>
-      <w:proofErr w:type="spellEnd"/>
-      <w:r>
-        <w:rPr>
-          <w:rFonts w:ascii="Arial" w:eastAsia="Arial" w:hAnsi="Arial" w:cs="Arial"/>
-          <w:sz w:val="24"/>
-        </w:rPr>
-        <w:t xml:space="preserve"> is really designed to take advantage of </w:t>
-      </w:r>
-      <w:proofErr w:type="spellStart"/>
-      <w:r>
-        <w:rPr>
-          <w:rFonts w:ascii="Arial" w:eastAsia="Arial" w:hAnsi="Arial" w:cs="Arial"/>
-          <w:sz w:val="24"/>
-        </w:rPr>
-        <w:t>FlatMan</w:t>
-      </w:r>
-      <w:proofErr w:type="spellEnd"/>
-      <w:r>
-        <w:rPr>
-          <w:rFonts w:ascii="Arial" w:eastAsia="Arial" w:hAnsi="Arial" w:cs="Arial"/>
-          <w:sz w:val="24"/>
-        </w:rPr>
-        <w:t xml:space="preserve"> at the end of an imaging run rather than dusk or dawn flats.  If dusk flats are wanted, then they should be configured manually using this tab, as </w:t>
-      </w:r>
-      <w:proofErr w:type="spellStart"/>
-      <w:r>
-        <w:rPr>
-          <w:rFonts w:ascii="Arial" w:eastAsia="Arial" w:hAnsi="Arial" w:cs="Arial"/>
-          <w:sz w:val="24"/>
-        </w:rPr>
-        <w:t>Humason</w:t>
-      </w:r>
-      <w:proofErr w:type="spellEnd"/>
-      <w:r>
-        <w:rPr>
-          <w:rFonts w:ascii="Arial" w:eastAsia="Arial" w:hAnsi="Arial" w:cs="Arial"/>
-          <w:sz w:val="24"/>
-        </w:rPr>
-        <w:t xml:space="preserve"> determines what flats are needed during the imaging run, not before.  Also, take care that, if </w:t>
-      </w:r>
-      <w:proofErr w:type="spellStart"/>
-      <w:r>
-        <w:rPr>
-          <w:rFonts w:ascii="Arial" w:eastAsia="Arial" w:hAnsi="Arial" w:cs="Arial"/>
-          <w:sz w:val="24"/>
-        </w:rPr>
-        <w:t>AutoRun</w:t>
-      </w:r>
-      <w:proofErr w:type="spellEnd"/>
-      <w:r>
-        <w:rPr>
-          <w:rFonts w:ascii="Arial" w:eastAsia="Arial" w:hAnsi="Arial" w:cs="Arial"/>
-          <w:sz w:val="24"/>
-        </w:rPr>
-        <w:t xml:space="preserve"> is used, the </w:t>
-      </w:r>
-      <w:proofErr w:type="spellStart"/>
-      <w:r>
-        <w:rPr>
-          <w:rFonts w:ascii="Arial" w:eastAsia="Arial" w:hAnsi="Arial" w:cs="Arial"/>
-          <w:sz w:val="24"/>
-        </w:rPr>
-        <w:t>ShutDown</w:t>
-      </w:r>
-      <w:proofErr w:type="spellEnd"/>
-      <w:r>
-        <w:rPr>
-          <w:rFonts w:ascii="Arial" w:eastAsia="Arial" w:hAnsi="Arial" w:cs="Arial"/>
-          <w:sz w:val="24"/>
-        </w:rPr>
-        <w:t xml:space="preserve"> time is set allowing for the time to make flats.  Default of </w:t>
-      </w:r>
-      <w:proofErr w:type="spellStart"/>
-      <w:r>
-        <w:rPr>
-          <w:rFonts w:ascii="Arial" w:eastAsia="Arial" w:hAnsi="Arial" w:cs="Arial"/>
-          <w:sz w:val="24"/>
-        </w:rPr>
-        <w:t>ShutDown</w:t>
-      </w:r>
-      <w:proofErr w:type="spellEnd"/>
-      <w:r>
-        <w:rPr>
-          <w:rFonts w:ascii="Arial" w:eastAsia="Arial" w:hAnsi="Arial" w:cs="Arial"/>
-          <w:sz w:val="24"/>
-        </w:rPr>
-        <w:t xml:space="preserve"> is dawn.</w:t>
-      </w:r>
-    </w:p>
-    <w:p>
-      <w:pPr>
-        <w:rPr>
-          <w:rFonts w:ascii="Arial" w:eastAsia="Arial" w:hAnsi="Arial" w:cs="Arial"/>
-          <w:sz w:val="24"/>
-        </w:rPr>
-      </w:pPr>
-      <w:r>
-        <w:rPr>
-          <w:rFonts w:ascii="Arial" w:eastAsia="Arial" w:hAnsi="Arial" w:cs="Arial"/>
-          <w:sz w:val="24"/>
-          <w:u w:val="single"/>
-        </w:rPr>
-        <w:t xml:space="preserve">Source: </w:t>
-      </w:r>
-      <w:proofErr w:type="spellStart"/>
-      <w:r>
-        <w:rPr>
-          <w:rFonts w:ascii="Arial" w:eastAsia="Arial" w:hAnsi="Arial" w:cs="Arial"/>
-          <w:sz w:val="24"/>
-          <w:u w:val="single"/>
-        </w:rPr>
-        <w:t>FlatMan</w:t>
-      </w:r>
-      <w:proofErr w:type="spellEnd"/>
-      <w:r>
-        <w:rPr>
-          <w:rFonts w:ascii="Arial" w:eastAsia="Arial" w:hAnsi="Arial" w:cs="Arial"/>
-          <w:sz w:val="24"/>
-          <w:u w:val="single"/>
-        </w:rPr>
-        <w:t>, Dawn or Dusk</w:t>
+        <w:t>The Flats Tab configures TSX and, preferentially, FlatMan for taking flats before or after an imaging session.  During imaging, Humason keeps track of what filters at what position angle (if rotation is enabled) have been used during shooting the targets.  Upon completion of the imaging session, this list is automatically processed through to make flats:  the mount will be pointed at the FlatMan screen (or sky apex), FlatMan launched and lit, brightess/exposure adjusted to target ADU and camera rotated to desired PA and flats taken. The tab also supports manually making flats any time using Make Flats and Take Flats.  Humason is really designed to take advantage of FlatMan at the end of an imaging run rather than dusk or dawn flats.  If dusk flats are wanted, then they should be configured manually using this tab, as Humason determines what flats are needed during the imaging run, not before.  Also, take care that, if AutoRun is used, the ShutDown time is set allowing for the time to make flats.  Default of ShutDown is dawn.</w:t>
+      </w:r>
+    </w:p>
+    <w:p>
+      <w:pPr>
+        <w:rPr>
+          <w:rFonts w:ascii="Arial" w:eastAsia="Arial" w:hAnsi="Arial" w:cs="Arial"/>
+          <w:sz w:val="24"/>
+        </w:rPr>
+      </w:pPr>
+      <w:r>
+        <w:rPr>
+          <w:rFonts w:ascii="Arial" w:eastAsia="Arial" w:hAnsi="Arial" w:cs="Arial"/>
+          <w:sz w:val="24"/>
+          <w:u w:val="single"/>
+        </w:rPr>
+        <w:t>Source: FlatMan, Dawn or Dusk</w:t>
       </w:r>
       <w:r>
         <w:rPr>
@@ -4272,23 +2916,7 @@
           <w:rFonts w:ascii="Arial" w:eastAsia="Arial" w:hAnsi="Arial" w:cs="Arial"/>
           <w:sz w:val="24"/>
         </w:rPr>
-        <w:t xml:space="preserve"> sets the target range for flat exposure.  The exposure time for dusk or dawn will be adjusted to get within 10% of this value.  Brightness for the </w:t>
-      </w:r>
-      <w:proofErr w:type="spellStart"/>
-      <w:r>
-        <w:rPr>
-          <w:rFonts w:ascii="Arial" w:eastAsia="Arial" w:hAnsi="Arial" w:cs="Arial"/>
-          <w:sz w:val="24"/>
-        </w:rPr>
-        <w:t>FlatMan</w:t>
-      </w:r>
-      <w:proofErr w:type="spellEnd"/>
-      <w:r>
-        <w:rPr>
-          <w:rFonts w:ascii="Arial" w:eastAsia="Arial" w:hAnsi="Arial" w:cs="Arial"/>
-          <w:sz w:val="24"/>
-        </w:rPr>
-        <w:t xml:space="preserve"> may be adjusted as well, if used.</w:t>
+        <w:t xml:space="preserve"> sets the target range for flat exposure.  The exposure time for dusk or dawn will be adjusted to get within 10% of this value.  Brightness for the FlatMan may be adjusted as well, if used.</w:t>
       </w:r>
     </w:p>
     <w:p>
@@ -4380,23 +3008,7 @@
           <w:rFonts w:ascii="Arial" w:eastAsia="Arial" w:hAnsi="Arial" w:cs="Arial"/>
           <w:sz w:val="24"/>
         </w:rPr>
-        <w:t xml:space="preserve"> creates a set of instructions for creating flats according to the current filters, PA, Reps, </w:t>
-      </w:r>
-      <w:proofErr w:type="gramStart"/>
-      <w:r>
-        <w:rPr>
-          <w:rFonts w:ascii="Arial" w:eastAsia="Arial" w:hAnsi="Arial" w:cs="Arial"/>
-          <w:sz w:val="24"/>
-        </w:rPr>
-        <w:t>Flip</w:t>
-      </w:r>
-      <w:proofErr w:type="gramEnd"/>
-      <w:r>
-        <w:rPr>
-          <w:rFonts w:ascii="Arial" w:eastAsia="Arial" w:hAnsi="Arial" w:cs="Arial"/>
-          <w:sz w:val="24"/>
-        </w:rPr>
-        <w:t xml:space="preserve"> and rotation parameters.</w:t>
+        <w:t xml:space="preserve"> creates a set of instructions for creating flats according to the current filters, PA, Reps, Flip and rotation parameters.</w:t>
       </w:r>
     </w:p>
     <w:p>
@@ -4419,48 +3031,7 @@
           <w:rFonts w:ascii="Arial" w:eastAsia="Arial" w:hAnsi="Arial" w:cs="Arial"/>
           <w:sz w:val="24"/>
         </w:rPr>
-        <w:t xml:space="preserve"> is really designed to be used with </w:t>
-      </w:r>
-      <w:proofErr w:type="spellStart"/>
-      <w:proofErr w:type="gramStart"/>
-      <w:r>
-        <w:rPr>
-          <w:rFonts w:ascii="Arial" w:eastAsia="Arial" w:hAnsi="Arial" w:cs="Arial"/>
-          <w:sz w:val="24"/>
-        </w:rPr>
-        <w:t>FlatMan</w:t>
-      </w:r>
-      <w:proofErr w:type="spellEnd"/>
-      <w:r>
-        <w:rPr>
-          <w:rFonts w:ascii="Arial" w:eastAsia="Arial" w:hAnsi="Arial" w:cs="Arial"/>
-          <w:sz w:val="24"/>
-        </w:rPr>
-        <w:t>, but</w:t>
-      </w:r>
-      <w:proofErr w:type="gramEnd"/>
-      <w:r>
-        <w:rPr>
-          <w:rFonts w:ascii="Arial" w:eastAsia="Arial" w:hAnsi="Arial" w:cs="Arial"/>
-          <w:sz w:val="24"/>
-        </w:rPr>
-        <w:t xml:space="preserve"> can be initiated before “Dusk” or “Dawn”.  It causes </w:t>
-      </w:r>
-      <w:proofErr w:type="spellStart"/>
-      <w:r>
-        <w:rPr>
-          <w:rFonts w:ascii="Arial" w:eastAsia="Arial" w:hAnsi="Arial" w:cs="Arial"/>
-          <w:sz w:val="24"/>
-        </w:rPr>
-        <w:t>Humason</w:t>
-      </w:r>
-      <w:proofErr w:type="spellEnd"/>
-      <w:r>
-        <w:rPr>
-          <w:rFonts w:ascii="Arial" w:eastAsia="Arial" w:hAnsi="Arial" w:cs="Arial"/>
-          <w:sz w:val="24"/>
-        </w:rPr>
-        <w:t xml:space="preserve"> to service the set of requested flats immediately.  If </w:t>
+        <w:t xml:space="preserve"> is really designed to be used with FlatMan, but can be initiated before “Dusk” or “Dawn”.  It causes Humason to service the set of requested flats immediately.  If </w:t>
       </w:r>
       <w:r>
         <w:rPr>
@@ -4468,23 +3039,7 @@
           <w:sz w:val="24"/>
         </w:rPr>
         <w:lastRenderedPageBreak/>
-        <w:t xml:space="preserve">“Dusk” or “Dawn” are selected, then </w:t>
-      </w:r>
-      <w:proofErr w:type="spellStart"/>
-      <w:r>
-        <w:rPr>
-          <w:rFonts w:ascii="Arial" w:eastAsia="Arial" w:hAnsi="Arial" w:cs="Arial"/>
-          <w:sz w:val="24"/>
-        </w:rPr>
-        <w:t>Humason</w:t>
-      </w:r>
-      <w:proofErr w:type="spellEnd"/>
-      <w:r>
-        <w:rPr>
-          <w:rFonts w:ascii="Arial" w:eastAsia="Arial" w:hAnsi="Arial" w:cs="Arial"/>
-          <w:sz w:val="24"/>
-        </w:rPr>
-        <w:t xml:space="preserve"> will take an image every minute until it is sufficiently dark (or light) that the Target ADU can be achieved with Filter 0.</w:t>
+        <w:t>“Dusk” or “Dawn” are selected, then Humason will take an image every minute until it is sufficiently dark (or light) that the Target ADU can be achieved with Filter 0.</w:t>
       </w:r>
     </w:p>
     <w:p>
@@ -4530,130 +3085,46 @@
           <w:rFonts w:ascii="Arial" w:eastAsia="Arial" w:hAnsi="Arial" w:cs="Arial"/>
           <w:sz w:val="24"/>
         </w:rPr>
-        <w:t xml:space="preserve"> causes the procedure to pause after staging the imager in order that the user can position the </w:t>
-      </w:r>
-      <w:proofErr w:type="spellStart"/>
-      <w:r>
-        <w:rPr>
-          <w:rFonts w:ascii="Arial" w:eastAsia="Arial" w:hAnsi="Arial" w:cs="Arial"/>
-          <w:sz w:val="24"/>
-        </w:rPr>
-        <w:t>FlatMan</w:t>
-      </w:r>
-      <w:proofErr w:type="spellEnd"/>
-      <w:r>
-        <w:rPr>
-          <w:rFonts w:ascii="Arial" w:eastAsia="Arial" w:hAnsi="Arial" w:cs="Arial"/>
-          <w:sz w:val="24"/>
-        </w:rPr>
-        <w:t xml:space="preserve"> panel.  If selected, the procedure will pause again after completion of flats so </w:t>
-      </w:r>
-      <w:proofErr w:type="gramStart"/>
-      <w:r>
-        <w:rPr>
-          <w:rFonts w:ascii="Arial" w:eastAsia="Arial" w:hAnsi="Arial" w:cs="Arial"/>
-          <w:sz w:val="24"/>
-        </w:rPr>
-        <w:t>the that</w:t>
-      </w:r>
-      <w:proofErr w:type="gramEnd"/>
-      <w:r>
-        <w:rPr>
-          <w:rFonts w:ascii="Arial" w:eastAsia="Arial" w:hAnsi="Arial" w:cs="Arial"/>
-          <w:sz w:val="24"/>
-        </w:rPr>
-        <w:t xml:space="preserve"> </w:t>
-      </w:r>
-      <w:proofErr w:type="spellStart"/>
-      <w:r>
-        <w:rPr>
-          <w:rFonts w:ascii="Arial" w:eastAsia="Arial" w:hAnsi="Arial" w:cs="Arial"/>
-          <w:sz w:val="24"/>
-        </w:rPr>
-        <w:t>FlatMan</w:t>
-      </w:r>
-      <w:proofErr w:type="spellEnd"/>
-      <w:r>
-        <w:rPr>
-          <w:rFonts w:ascii="Arial" w:eastAsia="Arial" w:hAnsi="Arial" w:cs="Arial"/>
-          <w:sz w:val="24"/>
-        </w:rPr>
-        <w:t xml:space="preserve"> panel can be secured before parking the telescope.</w:t>
-      </w:r>
-    </w:p>
-    <w:p>
-      <w:pPr>
-        <w:rPr>
-          <w:rFonts w:ascii="Arial" w:eastAsia="Arial" w:hAnsi="Arial" w:cs="Arial"/>
-          <w:sz w:val="24"/>
-        </w:rPr>
-      </w:pPr>
-      <w:proofErr w:type="spellStart"/>
-      <w:r>
-        <w:rPr>
-          <w:rFonts w:ascii="Arial" w:eastAsia="Arial" w:hAnsi="Arial" w:cs="Arial"/>
-          <w:sz w:val="24"/>
-          <w:u w:val="single"/>
-        </w:rPr>
-        <w:t>FlatMan</w:t>
-      </w:r>
-      <w:proofErr w:type="spellEnd"/>
-      <w:r>
-        <w:rPr>
-          <w:rFonts w:ascii="Arial" w:eastAsia="Arial" w:hAnsi="Arial" w:cs="Arial"/>
-          <w:sz w:val="24"/>
-          <w:u w:val="single"/>
-        </w:rPr>
-        <w:t>: Com Port</w:t>
-      </w:r>
-      <w:r>
-        <w:rPr>
-          <w:rFonts w:ascii="Arial" w:eastAsia="Arial" w:hAnsi="Arial" w:cs="Arial"/>
-          <w:sz w:val="24"/>
-        </w:rPr>
-        <w:t xml:space="preserve"> sets the com port for the </w:t>
-      </w:r>
-      <w:proofErr w:type="spellStart"/>
-      <w:r>
-        <w:rPr>
-          <w:rFonts w:ascii="Arial" w:eastAsia="Arial" w:hAnsi="Arial" w:cs="Arial"/>
-          <w:sz w:val="24"/>
-        </w:rPr>
-        <w:t>FlatMan</w:t>
-      </w:r>
-      <w:proofErr w:type="spellEnd"/>
-      <w:r>
-        <w:rPr>
-          <w:rFonts w:ascii="Arial" w:eastAsia="Arial" w:hAnsi="Arial" w:cs="Arial"/>
-          <w:sz w:val="24"/>
-        </w:rPr>
-        <w:t xml:space="preserve"> hardware.</w:t>
-      </w:r>
-    </w:p>
-    <w:p>
-      <w:pPr>
-        <w:rPr>
-          <w:rFonts w:ascii="Arial" w:eastAsia="Arial" w:hAnsi="Arial" w:cs="Arial"/>
-          <w:sz w:val="24"/>
-        </w:rPr>
-      </w:pPr>
-      <w:proofErr w:type="spellStart"/>
-      <w:r>
-        <w:rPr>
-          <w:rFonts w:ascii="Arial" w:eastAsia="Arial" w:hAnsi="Arial" w:cs="Arial"/>
-          <w:sz w:val="24"/>
-          <w:u w:val="single"/>
-        </w:rPr>
-        <w:t>FlatMan</w:t>
-      </w:r>
-      <w:proofErr w:type="spellEnd"/>
-      <w:r>
-        <w:rPr>
-          <w:rFonts w:ascii="Arial" w:eastAsia="Arial" w:hAnsi="Arial" w:cs="Arial"/>
-          <w:sz w:val="24"/>
-          <w:u w:val="single"/>
-        </w:rPr>
-        <w:t>: Exposure</w:t>
+        <w:t xml:space="preserve"> causes the procedure to pause after staging the imager in order that the user can position the FlatMan panel.  If selected, the procedure will pause again after completion of flats so the that FlatMan panel can be secured before parking the telescope.</w:t>
+      </w:r>
+    </w:p>
+    <w:p>
+      <w:pPr>
+        <w:rPr>
+          <w:rFonts w:ascii="Arial" w:eastAsia="Arial" w:hAnsi="Arial" w:cs="Arial"/>
+          <w:sz w:val="24"/>
+        </w:rPr>
+      </w:pPr>
+      <w:r>
+        <w:rPr>
+          <w:rFonts w:ascii="Arial" w:eastAsia="Arial" w:hAnsi="Arial" w:cs="Arial"/>
+          <w:sz w:val="24"/>
+          <w:u w:val="single"/>
+        </w:rPr>
+        <w:t>FlatMan: Com Port</w:t>
+      </w:r>
+      <w:r>
+        <w:rPr>
+          <w:rFonts w:ascii="Arial" w:eastAsia="Arial" w:hAnsi="Arial" w:cs="Arial"/>
+          <w:sz w:val="24"/>
+        </w:rPr>
+        <w:t xml:space="preserve"> sets the com port for the FlatMan hardware.</w:t>
+      </w:r>
+    </w:p>
+    <w:p>
+      <w:pPr>
+        <w:rPr>
+          <w:rFonts w:ascii="Arial" w:eastAsia="Arial" w:hAnsi="Arial" w:cs="Arial"/>
+          <w:sz w:val="24"/>
+        </w:rPr>
+      </w:pPr>
+      <w:r>
+        <w:rPr>
+          <w:rFonts w:ascii="Arial" w:eastAsia="Arial" w:hAnsi="Arial" w:cs="Arial"/>
+          <w:sz w:val="24"/>
+          <w:u w:val="single"/>
+        </w:rPr>
+        <w:t>FlatMan: Exposure</w:t>
       </w:r>
       <w:r>
         <w:rPr>
@@ -4670,23 +3141,13 @@
           <w:sz w:val="24"/>
         </w:rPr>
       </w:pPr>
-      <w:proofErr w:type="spellStart"/>
-      <w:r>
-        <w:rPr>
-          <w:rFonts w:ascii="Arial" w:eastAsia="Arial" w:hAnsi="Arial" w:cs="Arial"/>
-          <w:sz w:val="24"/>
-          <w:u w:val="single"/>
-        </w:rPr>
-        <w:t>FlatMan</w:t>
-      </w:r>
-      <w:proofErr w:type="spellEnd"/>
-      <w:r>
-        <w:rPr>
-          <w:rFonts w:ascii="Arial" w:eastAsia="Arial" w:hAnsi="Arial" w:cs="Arial"/>
-          <w:sz w:val="24"/>
-          <w:u w:val="single"/>
-        </w:rPr>
-        <w:t>: Brightness</w:t>
+      <w:r>
+        <w:rPr>
+          <w:rFonts w:ascii="Arial" w:eastAsia="Arial" w:hAnsi="Arial" w:cs="Arial"/>
+          <w:sz w:val="24"/>
+          <w:u w:val="single"/>
+        </w:rPr>
+        <w:t>FlatMan: Brightness</w:t>
       </w:r>
       <w:r>
         <w:rPr>
@@ -4703,90 +3164,36 @@
           <w:sz w:val="24"/>
         </w:rPr>
       </w:pPr>
-      <w:proofErr w:type="spellStart"/>
-      <w:r>
-        <w:rPr>
-          <w:rFonts w:ascii="Arial" w:eastAsia="Arial" w:hAnsi="Arial" w:cs="Arial"/>
-          <w:sz w:val="24"/>
-          <w:u w:val="single"/>
-        </w:rPr>
-        <w:t>FlatMan</w:t>
-      </w:r>
-      <w:proofErr w:type="spellEnd"/>
-      <w:r>
-        <w:rPr>
-          <w:rFonts w:ascii="Arial" w:eastAsia="Arial" w:hAnsi="Arial" w:cs="Arial"/>
-          <w:sz w:val="24"/>
-          <w:u w:val="single"/>
-        </w:rPr>
-        <w:t xml:space="preserve">: </w:t>
-      </w:r>
-      <w:proofErr w:type="spellStart"/>
-      <w:r>
-        <w:rPr>
-          <w:rFonts w:ascii="Arial" w:eastAsia="Arial" w:hAnsi="Arial" w:cs="Arial"/>
-          <w:sz w:val="24"/>
-          <w:u w:val="single"/>
-        </w:rPr>
-        <w:t>FlatMan</w:t>
-      </w:r>
-      <w:proofErr w:type="spellEnd"/>
-      <w:r>
-        <w:rPr>
-          <w:rFonts w:ascii="Arial" w:eastAsia="Arial" w:hAnsi="Arial" w:cs="Arial"/>
-          <w:sz w:val="24"/>
-          <w:u w:val="single"/>
-        </w:rPr>
-        <w:t xml:space="preserve"> East of Pier?</w:t>
-      </w:r>
-      <w:r>
-        <w:rPr>
-          <w:rFonts w:ascii="Arial" w:eastAsia="Arial" w:hAnsi="Arial" w:cs="Arial"/>
-          <w:sz w:val="24"/>
-        </w:rPr>
-        <w:t xml:space="preserve"> Sets whether the mount is East of Pier when pointing at the </w:t>
-      </w:r>
-      <w:proofErr w:type="spellStart"/>
-      <w:r>
-        <w:rPr>
-          <w:rFonts w:ascii="Arial" w:eastAsia="Arial" w:hAnsi="Arial" w:cs="Arial"/>
-          <w:sz w:val="24"/>
-        </w:rPr>
-        <w:t>FlatMan</w:t>
-      </w:r>
-      <w:proofErr w:type="spellEnd"/>
-      <w:r>
-        <w:rPr>
-          <w:rFonts w:ascii="Arial" w:eastAsia="Arial" w:hAnsi="Arial" w:cs="Arial"/>
-          <w:sz w:val="24"/>
-        </w:rPr>
-        <w:t xml:space="preserve"> screen.  This is used for choosing at which PA the rotator will start.</w:t>
-      </w:r>
-    </w:p>
-    <w:p>
-      <w:pPr>
-        <w:rPr>
-          <w:rFonts w:ascii="Arial" w:eastAsia="Arial" w:hAnsi="Arial" w:cs="Arial"/>
-          <w:sz w:val="24"/>
-        </w:rPr>
-      </w:pPr>
-      <w:proofErr w:type="spellStart"/>
-      <w:r>
-        <w:rPr>
-          <w:rFonts w:ascii="Arial" w:eastAsia="Arial" w:hAnsi="Arial" w:cs="Arial"/>
-          <w:sz w:val="24"/>
-          <w:u w:val="single"/>
-        </w:rPr>
-        <w:t>FlatMan</w:t>
-      </w:r>
-      <w:proofErr w:type="spellEnd"/>
-      <w:r>
-        <w:rPr>
-          <w:rFonts w:ascii="Arial" w:eastAsia="Arial" w:hAnsi="Arial" w:cs="Arial"/>
-          <w:sz w:val="24"/>
-          <w:u w:val="single"/>
-        </w:rPr>
-        <w:t>: Stage</w:t>
+      <w:r>
+        <w:rPr>
+          <w:rFonts w:ascii="Arial" w:eastAsia="Arial" w:hAnsi="Arial" w:cs="Arial"/>
+          <w:sz w:val="24"/>
+          <w:u w:val="single"/>
+        </w:rPr>
+        <w:t>FlatMan: FlatMan East of Pier?</w:t>
+      </w:r>
+      <w:r>
+        <w:rPr>
+          <w:rFonts w:ascii="Arial" w:eastAsia="Arial" w:hAnsi="Arial" w:cs="Arial"/>
+          <w:sz w:val="24"/>
+        </w:rPr>
+        <w:t xml:space="preserve"> Sets whether the mount is East of Pier when pointing at the FlatMan screen.  This is used for choosing at which PA the rotator will start.</w:t>
+      </w:r>
+    </w:p>
+    <w:p>
+      <w:pPr>
+        <w:rPr>
+          <w:rFonts w:ascii="Arial" w:eastAsia="Arial" w:hAnsi="Arial" w:cs="Arial"/>
+          <w:sz w:val="24"/>
+        </w:rPr>
+      </w:pPr>
+      <w:r>
+        <w:rPr>
+          <w:rFonts w:ascii="Arial" w:eastAsia="Arial" w:hAnsi="Arial" w:cs="Arial"/>
+          <w:sz w:val="24"/>
+          <w:u w:val="single"/>
+        </w:rPr>
+        <w:t>FlatMan: Stage</w:t>
       </w:r>
       <w:r>
         <w:rPr>
@@ -4803,46 +3210,20 @@
           <w:sz w:val="24"/>
         </w:rPr>
       </w:pPr>
-      <w:proofErr w:type="spellStart"/>
-      <w:r>
-        <w:rPr>
-          <w:rFonts w:ascii="Arial" w:eastAsia="Arial" w:hAnsi="Arial" w:cs="Arial"/>
-          <w:sz w:val="24"/>
-          <w:u w:val="single"/>
-        </w:rPr>
-        <w:t>FlatMan</w:t>
-      </w:r>
-      <w:proofErr w:type="spellEnd"/>
-      <w:r>
-        <w:rPr>
-          <w:rFonts w:ascii="Arial" w:eastAsia="Arial" w:hAnsi="Arial" w:cs="Arial"/>
-          <w:sz w:val="24"/>
-          <w:u w:val="single"/>
-        </w:rPr>
-        <w:t>: Turn On</w:t>
-      </w:r>
-      <w:r>
-        <w:rPr>
-          <w:rFonts w:ascii="Arial" w:eastAsia="Arial" w:hAnsi="Arial" w:cs="Arial"/>
-          <w:sz w:val="24"/>
-        </w:rPr>
-        <w:t xml:space="preserve"> manually turns the </w:t>
-      </w:r>
-      <w:proofErr w:type="spellStart"/>
-      <w:r>
-        <w:rPr>
-          <w:rFonts w:ascii="Arial" w:eastAsia="Arial" w:hAnsi="Arial" w:cs="Arial"/>
-          <w:sz w:val="24"/>
-        </w:rPr>
-        <w:t>FlatMan</w:t>
-      </w:r>
-      <w:proofErr w:type="spellEnd"/>
-      <w:r>
-        <w:rPr>
-          <w:rFonts w:ascii="Arial" w:eastAsia="Arial" w:hAnsi="Arial" w:cs="Arial"/>
-          <w:sz w:val="24"/>
-        </w:rPr>
-        <w:t xml:space="preserve"> light on.</w:t>
+      <w:r>
+        <w:rPr>
+          <w:rFonts w:ascii="Arial" w:eastAsia="Arial" w:hAnsi="Arial" w:cs="Arial"/>
+          <w:sz w:val="24"/>
+          <w:u w:val="single"/>
+        </w:rPr>
+        <w:t>FlatMan: Turn On</w:t>
+      </w:r>
+      <w:r>
+        <w:rPr>
+          <w:rFonts w:ascii="Arial" w:eastAsia="Arial" w:hAnsi="Arial" w:cs="Arial"/>
+          <w:sz w:val="24"/>
+        </w:rPr>
+        <w:t xml:space="preserve"> manually turns the FlatMan light on.</w:t>
       </w:r>
     </w:p>
     <w:p>
@@ -5016,23 +3397,7 @@
           <w:rFonts w:ascii="Arial" w:eastAsia="Arial" w:hAnsi="Arial" w:cs="Arial"/>
           <w:sz w:val="24"/>
         </w:rPr>
-        <w:t xml:space="preserve"> determines if </w:t>
-      </w:r>
-      <w:proofErr w:type="spellStart"/>
-      <w:r>
-        <w:rPr>
-          <w:rFonts w:ascii="Arial" w:eastAsia="Arial" w:hAnsi="Arial" w:cs="Arial"/>
-          <w:sz w:val="24"/>
-        </w:rPr>
-        <w:t>Humason</w:t>
-      </w:r>
-      <w:proofErr w:type="spellEnd"/>
-      <w:r>
-        <w:rPr>
-          <w:rFonts w:ascii="Arial" w:eastAsia="Arial" w:hAnsi="Arial" w:cs="Arial"/>
-          <w:sz w:val="24"/>
-        </w:rPr>
-        <w:t xml:space="preserve"> will run external scripts or executables at specific events during the session.  Selecting Auto Run will open the Auto Run Configuration screen below.</w:t>
+        <w:t xml:space="preserve"> determines if Humason will run external scripts or executables at specific events during the session.  Selecting Auto Run will open the Auto Run Configuration screen below.</w:t>
       </w:r>
     </w:p>
     <w:p>
@@ -5055,39 +3420,7 @@
           <w:rFonts w:ascii="Arial" w:eastAsia="Arial" w:hAnsi="Arial" w:cs="Arial"/>
           <w:sz w:val="24"/>
         </w:rPr>
-        <w:t xml:space="preserve"> will cause </w:t>
-      </w:r>
-      <w:proofErr w:type="spellStart"/>
-      <w:r>
-        <w:rPr>
-          <w:rFonts w:ascii="Arial" w:eastAsia="Arial" w:hAnsi="Arial" w:cs="Arial"/>
-          <w:sz w:val="24"/>
-        </w:rPr>
-        <w:t>Humason</w:t>
-      </w:r>
-      <w:proofErr w:type="spellEnd"/>
-      <w:r>
-        <w:rPr>
-          <w:rFonts w:ascii="Arial" w:eastAsia="Arial" w:hAnsi="Arial" w:cs="Arial"/>
-          <w:sz w:val="24"/>
-        </w:rPr>
-        <w:t xml:space="preserve"> to launch the script or application configured in the respective </w:t>
-      </w:r>
-      <w:proofErr w:type="spellStart"/>
-      <w:r>
-        <w:rPr>
-          <w:rFonts w:ascii="Arial" w:eastAsia="Arial" w:hAnsi="Arial" w:cs="Arial"/>
-          <w:sz w:val="24"/>
-        </w:rPr>
-        <w:t>AutoRun</w:t>
-      </w:r>
-      <w:proofErr w:type="spellEnd"/>
-      <w:r>
-        <w:rPr>
-          <w:rFonts w:ascii="Arial" w:eastAsia="Arial" w:hAnsi="Arial" w:cs="Arial"/>
-          <w:sz w:val="24"/>
-        </w:rPr>
-        <w:t xml:space="preserve"> Configuration dialog at the beginning of a session (Main Form: Start).  </w:t>
+        <w:t xml:space="preserve"> will cause Humason to launch the script or application configured in the respective AutoRun Configuration dialog at the beginning of a session (Main Form: Start).  </w:t>
       </w:r>
     </w:p>
     <w:p>
@@ -5110,39 +3443,7 @@
           <w:rFonts w:ascii="Arial" w:eastAsia="Arial" w:hAnsi="Arial" w:cs="Arial"/>
           <w:sz w:val="24"/>
         </w:rPr>
-        <w:t xml:space="preserve"> will cause </w:t>
-      </w:r>
-      <w:proofErr w:type="spellStart"/>
-      <w:r>
-        <w:rPr>
-          <w:rFonts w:ascii="Arial" w:eastAsia="Arial" w:hAnsi="Arial" w:cs="Arial"/>
-          <w:sz w:val="24"/>
-        </w:rPr>
-        <w:t>Humason</w:t>
-      </w:r>
-      <w:proofErr w:type="spellEnd"/>
-      <w:r>
-        <w:rPr>
-          <w:rFonts w:ascii="Arial" w:eastAsia="Arial" w:hAnsi="Arial" w:cs="Arial"/>
-          <w:sz w:val="24"/>
-        </w:rPr>
-        <w:t xml:space="preserve"> to launch the script or application configured in the respective </w:t>
-      </w:r>
-      <w:proofErr w:type="spellStart"/>
-      <w:r>
-        <w:rPr>
-          <w:rFonts w:ascii="Arial" w:eastAsia="Arial" w:hAnsi="Arial" w:cs="Arial"/>
-          <w:sz w:val="24"/>
-        </w:rPr>
-        <w:t>AutoRun</w:t>
-      </w:r>
-      <w:proofErr w:type="spellEnd"/>
-      <w:r>
-        <w:rPr>
-          <w:rFonts w:ascii="Arial" w:eastAsia="Arial" w:hAnsi="Arial" w:cs="Arial"/>
-          <w:sz w:val="24"/>
-        </w:rPr>
-        <w:t xml:space="preserve"> Configuration dialog at the start time of the first target loaded (Target Tab: Start).  </w:t>
+        <w:t xml:space="preserve"> will cause Humason to launch the script or application configured in the respective AutoRun Configuration dialog at the start time of the first target loaded (Target Tab: Start).  </w:t>
       </w:r>
     </w:p>
     <w:p>
@@ -5165,39 +3466,7 @@
           <w:rFonts w:ascii="Arial" w:eastAsia="Arial" w:hAnsi="Arial" w:cs="Arial"/>
           <w:sz w:val="24"/>
         </w:rPr>
-        <w:t xml:space="preserve"> will cause </w:t>
-      </w:r>
-      <w:proofErr w:type="spellStart"/>
-      <w:r>
-        <w:rPr>
-          <w:rFonts w:ascii="Arial" w:eastAsia="Arial" w:hAnsi="Arial" w:cs="Arial"/>
-          <w:sz w:val="24"/>
-        </w:rPr>
-        <w:t>Humason</w:t>
-      </w:r>
-      <w:proofErr w:type="spellEnd"/>
-      <w:r>
-        <w:rPr>
-          <w:rFonts w:ascii="Arial" w:eastAsia="Arial" w:hAnsi="Arial" w:cs="Arial"/>
-          <w:sz w:val="24"/>
-        </w:rPr>
-        <w:t xml:space="preserve"> to launch the script or application configured in the </w:t>
-      </w:r>
-      <w:proofErr w:type="spellStart"/>
-      <w:r>
-        <w:rPr>
-          <w:rFonts w:ascii="Arial" w:eastAsia="Arial" w:hAnsi="Arial" w:cs="Arial"/>
-          <w:sz w:val="24"/>
-        </w:rPr>
-        <w:t>AutoRun</w:t>
-      </w:r>
-      <w:proofErr w:type="spellEnd"/>
-      <w:r>
-        <w:rPr>
-          <w:rFonts w:ascii="Arial" w:eastAsia="Arial" w:hAnsi="Arial" w:cs="Arial"/>
-          <w:sz w:val="24"/>
-        </w:rPr>
-        <w:t xml:space="preserve"> Configuration dialog after the completion of the session (Target Tab: Done) or at first daylight (Target Tab: Dawn) whichever comes first.</w:t>
+        <w:t xml:space="preserve"> will cause Humason to launch the script or application configured in the AutoRun Configuration dialog after the completion of the session (Target Tab: Done) or at first daylight (Target Tab: Dawn) whichever comes first.</w:t>
       </w:r>
     </w:p>
     <w:p>
@@ -5236,25 +3505,7 @@
           <w:sz w:val="24"/>
           <w:u w:val="single"/>
         </w:rPr>
-        <w:t xml:space="preserve">Check Side </w:t>
-      </w:r>
-      <w:proofErr w:type="gramStart"/>
-      <w:r>
-        <w:rPr>
-          <w:rFonts w:ascii="Arial" w:eastAsia="Arial" w:hAnsi="Arial" w:cs="Arial"/>
-          <w:sz w:val="24"/>
-          <w:u w:val="single"/>
-        </w:rPr>
-        <w:t>Of</w:t>
-      </w:r>
-      <w:proofErr w:type="gramEnd"/>
-      <w:r>
-        <w:rPr>
-          <w:rFonts w:ascii="Arial" w:eastAsia="Arial" w:hAnsi="Arial" w:cs="Arial"/>
-          <w:sz w:val="24"/>
-          <w:u w:val="single"/>
-        </w:rPr>
-        <w:t xml:space="preserve"> Pier</w:t>
+        <w:t>Check Side Of Pier</w:t>
       </w:r>
       <w:r>
         <w:rPr>
@@ -5291,100 +3542,41 @@
           <w:rFonts w:ascii="Arial" w:eastAsia="Arial" w:hAnsi="Arial" w:cs="Arial"/>
           <w:sz w:val="24"/>
         </w:rPr>
-        <w:t xml:space="preserve">when conditions warrant.  Do not enable unless </w:t>
-      </w:r>
-      <w:proofErr w:type="spellStart"/>
-      <w:r>
-        <w:rPr>
-          <w:rFonts w:ascii="Arial" w:eastAsia="Arial" w:hAnsi="Arial" w:cs="Arial"/>
-          <w:sz w:val="24"/>
-        </w:rPr>
-        <w:t>Humason</w:t>
-      </w:r>
-      <w:proofErr w:type="spellEnd"/>
-      <w:r>
-        <w:rPr>
-          <w:rFonts w:ascii="Arial" w:eastAsia="Arial" w:hAnsi="Arial" w:cs="Arial"/>
-          <w:sz w:val="24"/>
-        </w:rPr>
-        <w:t xml:space="preserve"> is able to determine the Side of Pier correctly.</w:t>
-      </w:r>
-    </w:p>
-    <w:p>
-      <w:pPr>
-        <w:rPr>
-          <w:rFonts w:ascii="Arial" w:eastAsia="Arial" w:hAnsi="Arial" w:cs="Arial"/>
-          <w:b/>
-          <w:sz w:val="24"/>
-          <w:u w:val="single"/>
-        </w:rPr>
-      </w:pPr>
-      <w:proofErr w:type="spellStart"/>
-      <w:r>
-        <w:rPr>
-          <w:rFonts w:ascii="Arial" w:eastAsia="Arial" w:hAnsi="Arial" w:cs="Arial"/>
-          <w:b/>
-          <w:sz w:val="24"/>
-          <w:u w:val="single"/>
-        </w:rPr>
-        <w:t>AutoRun</w:t>
-      </w:r>
-      <w:proofErr w:type="spellEnd"/>
-      <w:r>
-        <w:rPr>
-          <w:rFonts w:ascii="Arial" w:eastAsia="Arial" w:hAnsi="Arial" w:cs="Arial"/>
-          <w:b/>
-          <w:sz w:val="24"/>
-          <w:u w:val="single"/>
-        </w:rPr>
-        <w:t xml:space="preserve"> Configuration </w:t>
-      </w:r>
-    </w:p>
-    <w:p>
-      <w:pPr>
-        <w:rPr>
-          <w:rFonts w:ascii="Arial" w:eastAsia="Arial" w:hAnsi="Arial" w:cs="Arial"/>
-          <w:sz w:val="24"/>
-        </w:rPr>
-      </w:pPr>
-      <w:r>
-        <w:rPr>
-          <w:rFonts w:ascii="Arial" w:eastAsia="Arial" w:hAnsi="Arial" w:cs="Arial"/>
-          <w:sz w:val="24"/>
-        </w:rPr>
-        <w:t xml:space="preserve">The </w:t>
-      </w:r>
-      <w:proofErr w:type="spellStart"/>
-      <w:r>
-        <w:rPr>
-          <w:rFonts w:ascii="Arial" w:eastAsia="Arial" w:hAnsi="Arial" w:cs="Arial"/>
-          <w:sz w:val="24"/>
-        </w:rPr>
-        <w:t>AutoRun</w:t>
-      </w:r>
-      <w:proofErr w:type="spellEnd"/>
-      <w:r>
-        <w:rPr>
-          <w:rFonts w:ascii="Arial" w:eastAsia="Arial" w:hAnsi="Arial" w:cs="Arial"/>
-          <w:sz w:val="24"/>
-        </w:rPr>
-        <w:t xml:space="preserve"> Configuration screen uses dialogs to set the location of the scripts or executables to be run with </w:t>
-      </w:r>
-      <w:proofErr w:type="spellStart"/>
-      <w:r>
-        <w:rPr>
-          <w:rFonts w:ascii="Arial" w:eastAsia="Arial" w:hAnsi="Arial" w:cs="Arial"/>
-          <w:sz w:val="24"/>
-        </w:rPr>
-        <w:t>AutoRun</w:t>
-      </w:r>
-      <w:proofErr w:type="spellEnd"/>
-      <w:r>
-        <w:rPr>
-          <w:rFonts w:ascii="Arial" w:eastAsia="Arial" w:hAnsi="Arial" w:cs="Arial"/>
-          <w:sz w:val="24"/>
-        </w:rPr>
-        <w:t xml:space="preserve"> times.  Although the browser dialogs will show complete file paths, the respective fields will only show the filename.</w:t>
+        <w:t>when conditions warrant.  Do not enable unless Humason is able to determine the Side of Pier correctly.</w:t>
+      </w:r>
+    </w:p>
+    <w:p>
+      <w:pPr>
+        <w:rPr>
+          <w:rFonts w:ascii="Arial" w:eastAsia="Arial" w:hAnsi="Arial" w:cs="Arial"/>
+          <w:b/>
+          <w:sz w:val="24"/>
+          <w:u w:val="single"/>
+        </w:rPr>
+      </w:pPr>
+      <w:r>
+        <w:rPr>
+          <w:rFonts w:ascii="Arial" w:eastAsia="Arial" w:hAnsi="Arial" w:cs="Arial"/>
+          <w:b/>
+          <w:sz w:val="24"/>
+          <w:u w:val="single"/>
+        </w:rPr>
+        <w:t xml:space="preserve">AutoRun Configuration </w:t>
+      </w:r>
+    </w:p>
+    <w:p>
+      <w:pPr>
+        <w:rPr>
+          <w:rFonts w:ascii="Arial" w:eastAsia="Arial" w:hAnsi="Arial" w:cs="Arial"/>
+          <w:sz w:val="24"/>
+        </w:rPr>
+      </w:pPr>
+      <w:r>
+        <w:rPr>
+          <w:rFonts w:ascii="Arial" w:eastAsia="Arial" w:hAnsi="Arial" w:cs="Arial"/>
+          <w:sz w:val="24"/>
+        </w:rPr>
+        <w:t>The AutoRun Configuration screen uses dialogs to set the location of the scripts or executables to be run with AutoRun times.  Although the browser dialogs will show complete file paths, the respective fields will only show the filename.</w:t>
       </w:r>
     </w:p>
     <w:p>
@@ -5409,23 +3601,7 @@
           <w:rFonts w:ascii="Arial" w:eastAsia="Arial" w:hAnsi="Arial" w:cs="Arial"/>
           <w:sz w:val="24"/>
         </w:rPr>
-        <w:t xml:space="preserve"> determines if </w:t>
-      </w:r>
-      <w:proofErr w:type="spellStart"/>
-      <w:r>
-        <w:rPr>
-          <w:rFonts w:ascii="Arial" w:eastAsia="Arial" w:hAnsi="Arial" w:cs="Arial"/>
-          <w:sz w:val="24"/>
-        </w:rPr>
-        <w:t>Humason</w:t>
-      </w:r>
-      <w:proofErr w:type="spellEnd"/>
-      <w:r>
-        <w:rPr>
-          <w:rFonts w:ascii="Arial" w:eastAsia="Arial" w:hAnsi="Arial" w:cs="Arial"/>
-          <w:sz w:val="24"/>
-        </w:rPr>
-        <w:t xml:space="preserve"> will </w:t>
+        <w:t xml:space="preserve"> determines if Humason will </w:t>
       </w:r>
       <w:r>
         <w:rPr>
@@ -5569,23 +3745,7 @@
           <w:rFonts w:ascii="Arial" w:eastAsia="Arial" w:hAnsi="Arial" w:cs="Arial"/>
           <w:sz w:val="24"/>
         </w:rPr>
-        <w:t xml:space="preserve">The Devices Tab is the primary screen for configuring which devices are to be used and in what way.  Devices include primary camera, filter wheel, guider, </w:t>
-      </w:r>
-      <w:proofErr w:type="gramStart"/>
-      <w:r>
-        <w:rPr>
-          <w:rFonts w:ascii="Arial" w:eastAsia="Arial" w:hAnsi="Arial" w:cs="Arial"/>
-          <w:sz w:val="24"/>
-        </w:rPr>
-        <w:t>focuser</w:t>
-      </w:r>
-      <w:proofErr w:type="gramEnd"/>
-      <w:r>
-        <w:rPr>
-          <w:rFonts w:ascii="Arial" w:eastAsia="Arial" w:hAnsi="Arial" w:cs="Arial"/>
-          <w:sz w:val="24"/>
-        </w:rPr>
-        <w:t xml:space="preserve"> and rotator.</w:t>
+        <w:t>The Devices Tab is the primary screen for configuring which devices are to be used and in what way.  Devices include primary camera, filter wheel, guider, focuser and rotator.</w:t>
       </w:r>
     </w:p>
     <w:p>
@@ -5716,18 +3876,8 @@
           <w:sz w:val="24"/>
           <w:u w:val="single"/>
         </w:rPr>
-        <w:t xml:space="preserve">Guider: Use </w:t>
-      </w:r>
-      <w:proofErr w:type="spellStart"/>
-      <w:r>
-        <w:rPr>
-          <w:rFonts w:ascii="Arial" w:eastAsia="Arial" w:hAnsi="Arial" w:cs="Arial"/>
-          <w:sz w:val="24"/>
-          <w:u w:val="single"/>
-        </w:rPr>
-        <w:t>AutoGuide</w:t>
-      </w:r>
-      <w:proofErr w:type="spellEnd"/>
+        <w:t>Guider: Use AutoGuide</w:t>
+      </w:r>
       <w:r>
         <w:rPr>
           <w:rFonts w:ascii="Arial" w:eastAsia="Arial" w:hAnsi="Arial" w:cs="Arial"/>
@@ -5749,18 +3899,8 @@
           <w:sz w:val="24"/>
           <w:u w:val="single"/>
         </w:rPr>
-        <w:t xml:space="preserve">Guider: </w:t>
-      </w:r>
-      <w:proofErr w:type="spellStart"/>
-      <w:r>
-        <w:rPr>
-          <w:rFonts w:ascii="Arial" w:eastAsia="Arial" w:hAnsi="Arial" w:cs="Arial"/>
-          <w:sz w:val="24"/>
-          <w:u w:val="single"/>
-        </w:rPr>
-        <w:t>AutoDark</w:t>
-      </w:r>
-      <w:proofErr w:type="spellEnd"/>
+        <w:t>Guider: AutoDark</w:t>
+      </w:r>
       <w:r>
         <w:rPr>
           <w:rFonts w:ascii="Arial" w:eastAsia="Arial" w:hAnsi="Arial" w:cs="Arial"/>
@@ -6172,23 +4312,7 @@
           <w:rFonts w:ascii="Arial" w:eastAsia="Arial" w:hAnsi="Arial" w:cs="Arial"/>
           <w:sz w:val="24"/>
         </w:rPr>
-        <w:t xml:space="preserve"> sets the filter to be used for </w:t>
-      </w:r>
-      <w:proofErr w:type="gramStart"/>
-      <w:r>
-        <w:rPr>
-          <w:rFonts w:ascii="Arial" w:eastAsia="Arial" w:hAnsi="Arial" w:cs="Arial"/>
-          <w:sz w:val="24"/>
-        </w:rPr>
-        <w:t>autofocus</w:t>
-      </w:r>
-      <w:proofErr w:type="gramEnd"/>
-      <w:r>
-        <w:rPr>
-          <w:rFonts w:ascii="Arial" w:eastAsia="Arial" w:hAnsi="Arial" w:cs="Arial"/>
-          <w:sz w:val="24"/>
-        </w:rPr>
-        <w:t xml:space="preserve"> in TSX.</w:t>
+        <w:t xml:space="preserve"> sets the filter to be used for autofocus in TSX.</w:t>
       </w:r>
     </w:p>
     <w:p>
@@ -6211,23 +4335,7 @@
           <w:rFonts w:ascii="Arial" w:eastAsia="Arial" w:hAnsi="Arial" w:cs="Arial"/>
           <w:sz w:val="24"/>
         </w:rPr>
-        <w:t xml:space="preserve"> sets the initial exposure to be used for </w:t>
-      </w:r>
-      <w:proofErr w:type="gramStart"/>
-      <w:r>
-        <w:rPr>
-          <w:rFonts w:ascii="Arial" w:eastAsia="Arial" w:hAnsi="Arial" w:cs="Arial"/>
-          <w:sz w:val="24"/>
-        </w:rPr>
-        <w:t>autofocus</w:t>
-      </w:r>
-      <w:proofErr w:type="gramEnd"/>
-      <w:r>
-        <w:rPr>
-          <w:rFonts w:ascii="Arial" w:eastAsia="Arial" w:hAnsi="Arial" w:cs="Arial"/>
-          <w:sz w:val="24"/>
-        </w:rPr>
-        <w:t xml:space="preserve"> in TSX.</w:t>
+        <w:t xml:space="preserve"> sets the initial exposure to be used for autofocus in TSX.</w:t>
       </w:r>
     </w:p>
     <w:p>
@@ -6369,37 +4477,12 @@
           <w:sz w:val="24"/>
         </w:rPr>
       </w:pPr>
-      <w:proofErr w:type="spellStart"/>
-      <w:r>
-        <w:rPr>
-          <w:rFonts w:ascii="Arial" w:eastAsia="Arial" w:hAnsi="Arial" w:cs="Arial"/>
-          <w:sz w:val="24"/>
-        </w:rPr>
-        <w:t>Humason</w:t>
-      </w:r>
-      <w:proofErr w:type="spellEnd"/>
-      <w:r>
-        <w:rPr>
-          <w:rFonts w:ascii="Arial" w:eastAsia="Arial" w:hAnsi="Arial" w:cs="Arial"/>
-          <w:sz w:val="24"/>
-        </w:rPr>
-        <w:t xml:space="preserve"> performs an extensive set of guider operations beyond the basics provided by TSX.  </w:t>
-      </w:r>
-      <w:proofErr w:type="spellStart"/>
-      <w:r>
-        <w:rPr>
-          <w:rFonts w:ascii="Arial" w:eastAsia="Arial" w:hAnsi="Arial" w:cs="Arial"/>
-          <w:sz w:val="24"/>
-        </w:rPr>
-        <w:t>Humason</w:t>
-      </w:r>
-      <w:proofErr w:type="spellEnd"/>
-      <w:r>
-        <w:rPr>
-          <w:rFonts w:ascii="Arial" w:eastAsia="Arial" w:hAnsi="Arial" w:cs="Arial"/>
-          <w:sz w:val="24"/>
-        </w:rPr>
-        <w:t xml:space="preserve"> takes a guider image, finds an optimal guide star (without neighbors and away from frame edge), adjusts the exposure to be close to a set ADU. In addition, the tools allow the user to calibrate in place or automatically select and slew to a decent guide star in the locale for calibration.  These values will then be used during the actual imaging session, as needed.</w:t>
+      <w:r>
+        <w:rPr>
+          <w:rFonts w:ascii="Arial" w:eastAsia="Arial" w:hAnsi="Arial" w:cs="Arial"/>
+          <w:sz w:val="24"/>
+        </w:rPr>
+        <w:t>Humason performs an extensive set of guider operations beyond the basics provided by TSX.  Humason takes a guider image, finds an optimal guide star (without neighbors and away from frame edge), adjusts the exposure to be close to a set ADU. In addition, the tools allow the user to calibrate in place or automatically select and slew to a decent guide star in the locale for calibration.  These values will then be used during the actual imaging session, as needed.</w:t>
       </w:r>
     </w:p>
     <w:p>
@@ -6445,23 +4528,7 @@
           <w:rFonts w:ascii="Arial" w:eastAsia="Arial" w:hAnsi="Arial" w:cs="Arial"/>
           <w:sz w:val="24"/>
         </w:rPr>
-        <w:t xml:space="preserve"> sets the initial exposure for the guide camera </w:t>
-      </w:r>
-      <w:proofErr w:type="gramStart"/>
-      <w:r>
-        <w:rPr>
-          <w:rFonts w:ascii="Arial" w:eastAsia="Arial" w:hAnsi="Arial" w:cs="Arial"/>
-          <w:sz w:val="24"/>
-        </w:rPr>
-        <w:t>image, before</w:t>
-      </w:r>
-      <w:proofErr w:type="gramEnd"/>
-      <w:r>
-        <w:rPr>
-          <w:rFonts w:ascii="Arial" w:eastAsia="Arial" w:hAnsi="Arial" w:cs="Arial"/>
-          <w:sz w:val="24"/>
-        </w:rPr>
-        <w:t xml:space="preserve"> optimization.</w:t>
+        <w:t xml:space="preserve"> sets the initial exposure for the guide camera image, before optimization.</w:t>
       </w:r>
     </w:p>
     <w:p>
@@ -6599,39 +4666,7 @@
           <w:rFonts w:ascii="Arial" w:eastAsia="Arial" w:hAnsi="Arial" w:cs="Arial"/>
           <w:sz w:val="24"/>
         </w:rPr>
-        <w:t xml:space="preserve"> takes an </w:t>
-      </w:r>
-      <w:proofErr w:type="gramStart"/>
-      <w:r>
-        <w:rPr>
-          <w:rFonts w:ascii="Arial" w:eastAsia="Arial" w:hAnsi="Arial" w:cs="Arial"/>
-          <w:sz w:val="24"/>
-        </w:rPr>
-        <w:t>runs</w:t>
-      </w:r>
-      <w:proofErr w:type="gramEnd"/>
-      <w:r>
-        <w:rPr>
-          <w:rFonts w:ascii="Arial" w:eastAsia="Arial" w:hAnsi="Arial" w:cs="Arial"/>
-          <w:sz w:val="24"/>
-        </w:rPr>
-        <w:t xml:space="preserve"> an algorithm that picks the “best” guide star from the guider image.  The selected guide star will be no closer to the edge of the image than Edge Margin and have no visible neighbors within the </w:t>
-      </w:r>
-      <w:proofErr w:type="spellStart"/>
-      <w:r>
-        <w:rPr>
-          <w:rFonts w:ascii="Arial" w:eastAsia="Arial" w:hAnsi="Arial" w:cs="Arial"/>
-          <w:sz w:val="24"/>
-        </w:rPr>
-        <w:t>trackbox</w:t>
-      </w:r>
-      <w:proofErr w:type="spellEnd"/>
-      <w:r>
-        <w:rPr>
-          <w:rFonts w:ascii="Arial" w:eastAsia="Arial" w:hAnsi="Arial" w:cs="Arial"/>
-          <w:sz w:val="24"/>
-        </w:rPr>
-        <w:t xml:space="preserve"> size.  The Guide Star coordinates are displayed in the box to the right.</w:t>
+        <w:t xml:space="preserve"> takes an runs an algorithm that picks the “best” guide star from the guider image.  The selected guide star will be no closer to the edge of the image than Edge Margin and have no visible neighbors within the trackbox size.  The Guide Star coordinates are displayed in the box to the right.</w:t>
       </w:r>
     </w:p>
     <w:p>
@@ -6710,7 +4745,6 @@
           <w:sz w:val="24"/>
         </w:rPr>
       </w:pPr>
-      <w:proofErr w:type="spellStart"/>
       <w:r>
         <w:rPr>
           <w:rFonts w:ascii="Arial" w:eastAsia="Arial" w:hAnsi="Arial" w:cs="Arial"/>
@@ -6719,7 +4753,6 @@
         </w:rPr>
         <w:t>AutoCalibrate</w:t>
       </w:r>
-      <w:proofErr w:type="spellEnd"/>
       <w:r>
         <w:rPr>
           <w:rFonts w:ascii="Arial" w:eastAsia="Arial" w:hAnsi="Arial" w:cs="Arial"/>
@@ -6795,23 +4828,7 @@
           <w:rFonts w:ascii="Arial" w:eastAsia="Arial" w:hAnsi="Arial" w:cs="Arial"/>
           <w:sz w:val="24"/>
         </w:rPr>
-        <w:t xml:space="preserve"> causes a subframe 3x the size of X Sec and Y Sec to </w:t>
-      </w:r>
-      <w:proofErr w:type="spellStart"/>
-      <w:r>
-        <w:rPr>
-          <w:rFonts w:ascii="Arial" w:eastAsia="Arial" w:hAnsi="Arial" w:cs="Arial"/>
-          <w:sz w:val="24"/>
-        </w:rPr>
-        <w:t>placed</w:t>
-      </w:r>
-      <w:proofErr w:type="spellEnd"/>
-      <w:r>
-        <w:rPr>
-          <w:rFonts w:ascii="Arial" w:eastAsia="Arial" w:hAnsi="Arial" w:cs="Arial"/>
-          <w:sz w:val="24"/>
-        </w:rPr>
-        <w:t xml:space="preserve"> around the guide star location for calibration.  This subframe will mask off nearby stars and hot pixels.  This feature relies on having a properly constructed FOVI for the guide camera.  See AtGuider2 documentation for details.</w:t>
+        <w:t xml:space="preserve"> causes a subframe 3x the size of X Sec and Y Sec to placed around the guide star location for calibration.  This subframe will mask off nearby stars and hot pixels.  This feature relies on having a properly constructed FOVI for the guide camera.  See AtGuider2 documentation for details.</w:t>
       </w:r>
     </w:p>
     <w:p>
@@ -6850,6 +4867,7 @@
         <w:rPr>
           <w:rFonts w:ascii="Arial" w:eastAsia="Arial" w:hAnsi="Arial" w:cs="Arial"/>
           <w:b/>
+          <w:noProof/>
           <w:sz w:val="24"/>
           <w:u w:val="single"/>
         </w:rPr>
@@ -7221,23 +5239,7 @@
           <w:rFonts w:ascii="Arial" w:eastAsia="Arial" w:hAnsi="Arial" w:cs="Arial"/>
           <w:sz w:val="24"/>
         </w:rPr>
-        <w:t xml:space="preserve"> determines the direction rotated when driven to a positive value.  </w:t>
-      </w:r>
-      <w:proofErr w:type="spellStart"/>
-      <w:r>
-        <w:rPr>
-          <w:rFonts w:ascii="Arial" w:eastAsia="Arial" w:hAnsi="Arial" w:cs="Arial"/>
-          <w:sz w:val="24"/>
-        </w:rPr>
-        <w:t>Humason</w:t>
-      </w:r>
-      <w:proofErr w:type="spellEnd"/>
-      <w:r>
-        <w:rPr>
-          <w:rFonts w:ascii="Arial" w:eastAsia="Arial" w:hAnsi="Arial" w:cs="Arial"/>
-          <w:sz w:val="24"/>
-        </w:rPr>
-        <w:t xml:space="preserve"> performs a plate solve for Image PA, tells TSX to rotate in a positive direction, performs another plate solve for Image PA, then determines if the effective rotation was in a CW or CCW direction.</w:t>
+        <w:t xml:space="preserve"> determines the direction rotated when driven to a positive value.  Humason performs a plate solve for Image PA, tells TSX to rotate in a positive direction, performs another plate solve for Image PA, then determines if the effective rotation was in a CW or CCW direction.</w:t>
       </w:r>
     </w:p>
     <w:p>
@@ -7283,23 +5285,7 @@
           <w:rFonts w:ascii="Arial" w:eastAsia="Arial" w:hAnsi="Arial" w:cs="Arial"/>
           <w:sz w:val="24"/>
         </w:rPr>
-        <w:t xml:space="preserve"> uses the RA, </w:t>
-      </w:r>
-      <w:proofErr w:type="gramStart"/>
-      <w:r>
-        <w:rPr>
-          <w:rFonts w:ascii="Arial" w:eastAsia="Arial" w:hAnsi="Arial" w:cs="Arial"/>
-          <w:sz w:val="24"/>
-        </w:rPr>
-        <w:t>Dec</w:t>
-      </w:r>
-      <w:proofErr w:type="gramEnd"/>
-      <w:r>
-        <w:rPr>
-          <w:rFonts w:ascii="Arial" w:eastAsia="Arial" w:hAnsi="Arial" w:cs="Arial"/>
-          <w:sz w:val="24"/>
-        </w:rPr>
-        <w:t xml:space="preserve"> and Image PA of the current Target (See Target Tab) as coordinates for a Plate Solution.  The results for Image PA, Rotator PA, FOV PA and Rotator Offset are updated accordingly.</w:t>
+        <w:t xml:space="preserve"> uses the RA, Dec and Image PA of the current Target (See Target Tab) as coordinates for a Plate Solution.  The results for Image PA, Rotator PA, FOV PA and Rotator Offset are updated accordingly.</w:t>
       </w:r>
     </w:p>
     <w:p>
@@ -7604,23 +5590,7 @@
           <w:rFonts w:ascii="Arial" w:eastAsia="Arial" w:hAnsi="Arial" w:cs="Arial"/>
           <w:sz w:val="24"/>
         </w:rPr>
-        <w:t xml:space="preserve">The Options window allows a user to choose to enable (or disable) Power Management and Rotator </w:t>
-      </w:r>
-      <w:proofErr w:type="gramStart"/>
-      <w:r>
-        <w:rPr>
-          <w:rFonts w:ascii="Arial" w:eastAsia="Arial" w:hAnsi="Arial" w:cs="Arial"/>
-          <w:sz w:val="24"/>
-        </w:rPr>
-        <w:t>functions as a whole</w:t>
-      </w:r>
-      <w:proofErr w:type="gramEnd"/>
-      <w:r>
-        <w:rPr>
-          <w:rFonts w:ascii="Arial" w:eastAsia="Arial" w:hAnsi="Arial" w:cs="Arial"/>
-          <w:sz w:val="24"/>
-        </w:rPr>
-        <w:t>.  If disabled, the Tabs associated with these capabilities will also be suppressed.</w:t>
+        <w:t>The Options window allows a user to choose to enable (or disable) Power Management and Rotator functions as a whole.  If disabled, the Tabs associated with these capabilities will also be suppressed.</w:t>
       </w:r>
     </w:p>
     <w:p>
@@ -7643,39 +5613,7 @@
           <w:rFonts w:ascii="Arial" w:eastAsia="Arial" w:hAnsi="Arial" w:cs="Arial"/>
           <w:sz w:val="24"/>
         </w:rPr>
-        <w:t xml:space="preserve"> </w:t>
-      </w:r>
-      <w:proofErr w:type="gramStart"/>
-      <w:r>
-        <w:rPr>
-          <w:rFonts w:ascii="Arial" w:eastAsia="Arial" w:hAnsi="Arial" w:cs="Arial"/>
-          <w:sz w:val="24"/>
-        </w:rPr>
-        <w:t>enables</w:t>
-      </w:r>
-      <w:proofErr w:type="gramEnd"/>
-      <w:r>
-        <w:rPr>
-          <w:rFonts w:ascii="Arial" w:eastAsia="Arial" w:hAnsi="Arial" w:cs="Arial"/>
-          <w:sz w:val="24"/>
-        </w:rPr>
-        <w:t xml:space="preserve"> the Rotator Tab.  For </w:t>
-      </w:r>
-      <w:proofErr w:type="spellStart"/>
-      <w:r>
-        <w:rPr>
-          <w:rFonts w:ascii="Arial" w:eastAsia="Arial" w:hAnsi="Arial" w:cs="Arial"/>
-          <w:sz w:val="24"/>
-        </w:rPr>
-        <w:t>Humason</w:t>
-      </w:r>
-      <w:proofErr w:type="spellEnd"/>
-      <w:r>
-        <w:rPr>
-          <w:rFonts w:ascii="Arial" w:eastAsia="Arial" w:hAnsi="Arial" w:cs="Arial"/>
-          <w:sz w:val="24"/>
-        </w:rPr>
-        <w:t xml:space="preserve"> to use a rotator during a session, the </w:t>
+        <w:t xml:space="preserve"> enables the Rotator Tab.  For Humason to use a rotator during a session, the </w:t>
       </w:r>
       <w:r>
         <w:rPr>
@@ -7713,88 +5651,30 @@
           <w:rFonts w:ascii="Arial" w:eastAsia="Arial" w:hAnsi="Arial" w:cs="Arial"/>
           <w:sz w:val="24"/>
         </w:rPr>
-        <w:t xml:space="preserve"> </w:t>
-      </w:r>
-      <w:proofErr w:type="gramStart"/>
-      <w:r>
-        <w:rPr>
-          <w:rFonts w:ascii="Arial" w:eastAsia="Arial" w:hAnsi="Arial" w:cs="Arial"/>
-          <w:sz w:val="24"/>
-        </w:rPr>
-        <w:t>enables</w:t>
-      </w:r>
-      <w:proofErr w:type="gramEnd"/>
-      <w:r>
-        <w:rPr>
-          <w:rFonts w:ascii="Arial" w:eastAsia="Arial" w:hAnsi="Arial" w:cs="Arial"/>
-          <w:sz w:val="24"/>
-        </w:rPr>
-        <w:t xml:space="preserve"> the checking of weather conditions through an AAG </w:t>
-      </w:r>
-      <w:proofErr w:type="spellStart"/>
-      <w:r>
-        <w:rPr>
-          <w:rFonts w:ascii="Arial" w:eastAsia="Arial" w:hAnsi="Arial" w:cs="Arial"/>
-          <w:sz w:val="24"/>
-        </w:rPr>
-        <w:t>CloudWatcher</w:t>
-      </w:r>
-      <w:proofErr w:type="spellEnd"/>
-      <w:r>
-        <w:rPr>
-          <w:rFonts w:ascii="Arial" w:eastAsia="Arial" w:hAnsi="Arial" w:cs="Arial"/>
-          <w:sz w:val="24"/>
-        </w:rPr>
-        <w:t xml:space="preserve"> (or equivalent) data file.  Upon checking, a dialog will pop up for setting a path to that file.</w:t>
-      </w:r>
-    </w:p>
-    <w:p>
-      <w:pPr>
-        <w:rPr>
-          <w:rFonts w:ascii="Arial" w:eastAsia="Arial" w:hAnsi="Arial" w:cs="Arial"/>
-          <w:sz w:val="24"/>
-        </w:rPr>
-      </w:pPr>
-      <w:r>
-        <w:rPr>
-          <w:rFonts w:ascii="Arial" w:eastAsia="Arial" w:hAnsi="Arial" w:cs="Arial"/>
-          <w:sz w:val="24"/>
-          <w:u w:val="single"/>
-        </w:rPr>
-        <w:t xml:space="preserve">Has Dome </w:t>
-      </w:r>
-      <w:proofErr w:type="spellStart"/>
-      <w:r>
-        <w:rPr>
-          <w:rFonts w:ascii="Arial" w:eastAsia="Arial" w:hAnsi="Arial" w:cs="Arial"/>
-          <w:sz w:val="24"/>
-          <w:u w:val="single"/>
-        </w:rPr>
-        <w:t>AddOn</w:t>
-      </w:r>
-      <w:proofErr w:type="spellEnd"/>
-      <w:r>
-        <w:rPr>
-          <w:rFonts w:ascii="Arial" w:eastAsia="Arial" w:hAnsi="Arial" w:cs="Arial"/>
-          <w:sz w:val="24"/>
-        </w:rPr>
-        <w:t xml:space="preserve"> </w:t>
-      </w:r>
-      <w:proofErr w:type="gramStart"/>
-      <w:r>
-        <w:rPr>
-          <w:rFonts w:ascii="Arial" w:eastAsia="Arial" w:hAnsi="Arial" w:cs="Arial"/>
-          <w:sz w:val="24"/>
-        </w:rPr>
-        <w:t>enables</w:t>
-      </w:r>
-      <w:proofErr w:type="gramEnd"/>
-      <w:r>
-        <w:rPr>
-          <w:rFonts w:ascii="Arial" w:eastAsia="Arial" w:hAnsi="Arial" w:cs="Arial"/>
-          <w:sz w:val="24"/>
-        </w:rPr>
-        <w:t xml:space="preserve"> the dome control, primarily used in conjunction with the Weather Monitor, but also to enable response delays after slews to allow the dome rotation to catch up before imaging starts in certain situations.</w:t>
+        <w:t xml:space="preserve"> enables the checking of weather conditions through an AAG CloudWatcher (or equivalent) data file.  Upon checking, a dialog will pop up for setting a path to that file.</w:t>
+      </w:r>
+    </w:p>
+    <w:p>
+      <w:pPr>
+        <w:rPr>
+          <w:rFonts w:ascii="Arial" w:eastAsia="Arial" w:hAnsi="Arial" w:cs="Arial"/>
+          <w:sz w:val="24"/>
+        </w:rPr>
+      </w:pPr>
+      <w:r>
+        <w:rPr>
+          <w:rFonts w:ascii="Arial" w:eastAsia="Arial" w:hAnsi="Arial" w:cs="Arial"/>
+          <w:sz w:val="24"/>
+          <w:u w:val="single"/>
+        </w:rPr>
+        <w:t>Has Dome AddOn</w:t>
+      </w:r>
+      <w:r>
+        <w:rPr>
+          <w:rFonts w:ascii="Arial" w:eastAsia="Arial" w:hAnsi="Arial" w:cs="Arial"/>
+          <w:sz w:val="24"/>
+        </w:rPr>
+        <w:t xml:space="preserve"> enables the dome control, primarily used in conjunction with the Weather Monitor, but also to enable response delays after slews to allow the dome rotation to catch up before imaging starts in certain situations.</w:t>
       </w:r>
     </w:p>
     <w:p>
@@ -7824,23 +5704,7 @@
           <w:rFonts w:ascii="Arial" w:eastAsia="Arial" w:hAnsi="Arial" w:cs="Arial"/>
           <w:sz w:val="24"/>
         </w:rPr>
-        <w:t xml:space="preserve">noise reduction to be applied to each type of imaging, None, </w:t>
-      </w:r>
-      <w:proofErr w:type="spellStart"/>
-      <w:r>
-        <w:rPr>
-          <w:rFonts w:ascii="Arial" w:eastAsia="Arial" w:hAnsi="Arial" w:cs="Arial"/>
-          <w:sz w:val="24"/>
-        </w:rPr>
-        <w:t>AutoDark</w:t>
-      </w:r>
-      <w:proofErr w:type="spellEnd"/>
-      <w:r>
-        <w:rPr>
-          <w:rFonts w:ascii="Arial" w:eastAsia="Arial" w:hAnsi="Arial" w:cs="Arial"/>
-          <w:sz w:val="24"/>
-        </w:rPr>
-        <w:t xml:space="preserve"> or Full Calibration.</w:t>
+        <w:t>noise reduction to be applied to each type of imaging, None, AutoDark or Full Calibration.</w:t>
       </w:r>
     </w:p>
     <w:p>
@@ -7910,53 +5774,12 @@
           <w:sz w:val="24"/>
         </w:rPr>
       </w:pPr>
-      <w:proofErr w:type="spellStart"/>
-      <w:r>
-        <w:rPr>
-          <w:rFonts w:ascii="Arial" w:eastAsia="Arial" w:hAnsi="Arial" w:cs="Arial"/>
-          <w:sz w:val="24"/>
-        </w:rPr>
-        <w:t>Humason</w:t>
-      </w:r>
-      <w:proofErr w:type="spellEnd"/>
-      <w:r>
-        <w:rPr>
-          <w:rFonts w:ascii="Arial" w:eastAsia="Arial" w:hAnsi="Arial" w:cs="Arial"/>
-          <w:sz w:val="24"/>
-        </w:rPr>
-        <w:t xml:space="preserve"> is a Windows Forms executable, written in C#.  The app requires </w:t>
-      </w:r>
-      <w:proofErr w:type="spellStart"/>
-      <w:r>
-        <w:rPr>
-          <w:rFonts w:ascii="Arial" w:eastAsia="Arial" w:hAnsi="Arial" w:cs="Arial"/>
-          <w:sz w:val="24"/>
-        </w:rPr>
-        <w:t>TheSkyX</w:t>
-      </w:r>
-      <w:proofErr w:type="spellEnd"/>
-      <w:r>
-        <w:rPr>
-          <w:rFonts w:ascii="Arial" w:eastAsia="Arial" w:hAnsi="Arial" w:cs="Arial"/>
-          <w:sz w:val="24"/>
-        </w:rPr>
-        <w:t xml:space="preserve"> Pro (Build 11360 or later).  The application runs as an uncertified, standalone application under Windows 7, 8 and 10.  </w:t>
-      </w:r>
-      <w:proofErr w:type="spellStart"/>
-      <w:r>
-        <w:rPr>
-          <w:rFonts w:ascii="Arial" w:eastAsia="Arial" w:hAnsi="Arial" w:cs="Arial"/>
-          <w:sz w:val="24"/>
-        </w:rPr>
-        <w:t>Humason</w:t>
-      </w:r>
-      <w:proofErr w:type="spellEnd"/>
-      <w:r>
-        <w:rPr>
-          <w:rFonts w:ascii="Arial" w:eastAsia="Arial" w:hAnsi="Arial" w:cs="Arial"/>
-          <w:sz w:val="24"/>
-        </w:rPr>
-        <w:t xml:space="preserve"> requires .NET 4.8.0 Runtime (</w:t>
+      <w:r>
+        <w:rPr>
+          <w:rFonts w:ascii="Arial" w:eastAsia="Arial" w:hAnsi="Arial" w:cs="Arial"/>
+          <w:sz w:val="24"/>
+        </w:rPr>
+        <w:t>Humason is a Windows Forms executable, written in C#.  The app requires TheSkyX Pro (Build 11360 or later).  The application runs as an uncertified, standalone application under Windows 7, 8 and 10.  Humason requires .NET 4.8.0 Runtime (</w:t>
       </w:r>
       <w:hyperlink r:id="rId22">
         <w:r>
@@ -8014,39 +5837,7 @@
           <w:rFonts w:ascii="Arial" w:eastAsia="Arial" w:hAnsi="Arial" w:cs="Arial"/>
           <w:sz w:val="24"/>
         </w:rPr>
-        <w:t>Download the Humason_Exe.zip and open. Run "Setup.exe".  Upon completion, an application icon will have been added to the start menu under the category "</w:t>
-      </w:r>
-      <w:proofErr w:type="spellStart"/>
-      <w:r>
-        <w:rPr>
-          <w:rFonts w:ascii="Arial" w:eastAsia="Arial" w:hAnsi="Arial" w:cs="Arial"/>
-          <w:sz w:val="24"/>
-        </w:rPr>
-        <w:t>TSXToolKit</w:t>
-      </w:r>
-      <w:proofErr w:type="spellEnd"/>
-      <w:r>
-        <w:rPr>
-          <w:rFonts w:ascii="Arial" w:eastAsia="Arial" w:hAnsi="Arial" w:cs="Arial"/>
-          <w:sz w:val="24"/>
-        </w:rPr>
-        <w:t>" with the name "</w:t>
-      </w:r>
-      <w:proofErr w:type="spellStart"/>
-      <w:r>
-        <w:rPr>
-          <w:rFonts w:ascii="Arial" w:eastAsia="Arial" w:hAnsi="Arial" w:cs="Arial"/>
-          <w:sz w:val="24"/>
-        </w:rPr>
-        <w:t>Humason</w:t>
-      </w:r>
-      <w:proofErr w:type="spellEnd"/>
-      <w:r>
-        <w:rPr>
-          <w:rFonts w:ascii="Arial" w:eastAsia="Arial" w:hAnsi="Arial" w:cs="Arial"/>
-          <w:sz w:val="24"/>
-        </w:rPr>
-        <w:t xml:space="preserve">".  This application can be pinned to Start or Desktop if desired.  </w:t>
+        <w:t xml:space="preserve">Download the Humason_Exe.zip and open. Run "Setup.exe".  Upon completion, an application icon will have been added to the start menu under the category "TSXToolKit" with the name "Humason".  This application can be pinned to Start or Desktop if desired.  </w:t>
       </w:r>
     </w:p>
     <w:p>
@@ -8095,89 +5886,7 @@
           <w:rFonts w:ascii="Arial" w:eastAsia="Arial" w:hAnsi="Arial" w:cs="Arial"/>
           <w:sz w:val="24"/>
         </w:rPr>
-        <w:t xml:space="preserve">: </w:t>
-      </w:r>
-      <w:proofErr w:type="spellStart"/>
-      <w:r>
-        <w:rPr>
-          <w:rFonts w:ascii="Arial" w:eastAsia="Arial" w:hAnsi="Arial" w:cs="Arial"/>
-          <w:sz w:val="24"/>
-        </w:rPr>
-        <w:t>Humason</w:t>
-      </w:r>
-      <w:proofErr w:type="spellEnd"/>
-      <w:r>
-        <w:rPr>
-          <w:rFonts w:ascii="Arial" w:eastAsia="Arial" w:hAnsi="Arial" w:cs="Arial"/>
-          <w:sz w:val="24"/>
-        </w:rPr>
-        <w:t xml:space="preserve"> creates a folder in the user’s Documents directory called “</w:t>
-      </w:r>
-      <w:proofErr w:type="spellStart"/>
-      <w:r>
-        <w:rPr>
-          <w:rFonts w:ascii="Arial" w:eastAsia="Arial" w:hAnsi="Arial" w:cs="Arial"/>
-          <w:sz w:val="24"/>
-        </w:rPr>
-        <w:t>Humason</w:t>
-      </w:r>
-      <w:proofErr w:type="spellEnd"/>
-      <w:r>
-        <w:rPr>
-          <w:rFonts w:ascii="Arial" w:eastAsia="Arial" w:hAnsi="Arial" w:cs="Arial"/>
-          <w:sz w:val="24"/>
-        </w:rPr>
-        <w:t xml:space="preserve">”.  Within this directory all configuration and target files are stored in XML format.  </w:t>
-      </w:r>
-      <w:proofErr w:type="spellStart"/>
-      <w:r>
-        <w:rPr>
-          <w:rFonts w:ascii="Arial" w:eastAsia="Arial" w:hAnsi="Arial" w:cs="Arial"/>
-          <w:sz w:val="24"/>
-        </w:rPr>
-        <w:t>Humason</w:t>
-      </w:r>
-      <w:proofErr w:type="spellEnd"/>
-      <w:r>
-        <w:rPr>
-          <w:rFonts w:ascii="Arial" w:eastAsia="Arial" w:hAnsi="Arial" w:cs="Arial"/>
-          <w:sz w:val="24"/>
-        </w:rPr>
-        <w:t xml:space="preserve"> also creates a subdirectory called “Logs” in which logs (in text format) are stored for each night’s imaging.  Log files have a date-based naming style.  Image Planner, if used, also stores </w:t>
-      </w:r>
-      <w:proofErr w:type="spellStart"/>
-      <w:proofErr w:type="gramStart"/>
-      <w:r>
-        <w:rPr>
-          <w:rFonts w:ascii="Arial" w:eastAsia="Arial" w:hAnsi="Arial" w:cs="Arial"/>
-          <w:sz w:val="24"/>
-        </w:rPr>
-        <w:t>it’s</w:t>
-      </w:r>
-      <w:proofErr w:type="spellEnd"/>
-      <w:proofErr w:type="gramEnd"/>
-      <w:r>
-        <w:rPr>
-          <w:rFonts w:ascii="Arial" w:eastAsia="Arial" w:hAnsi="Arial" w:cs="Arial"/>
-          <w:sz w:val="24"/>
-        </w:rPr>
-        <w:t xml:space="preserve"> target data files in the </w:t>
-      </w:r>
-      <w:proofErr w:type="spellStart"/>
-      <w:r>
-        <w:rPr>
-          <w:rFonts w:ascii="Arial" w:eastAsia="Arial" w:hAnsi="Arial" w:cs="Arial"/>
-          <w:sz w:val="24"/>
-        </w:rPr>
-        <w:t>Humason</w:t>
-      </w:r>
-      <w:proofErr w:type="spellEnd"/>
-      <w:r>
-        <w:rPr>
-          <w:rFonts w:ascii="Arial" w:eastAsia="Arial" w:hAnsi="Arial" w:cs="Arial"/>
-          <w:sz w:val="24"/>
-        </w:rPr>
-        <w:t xml:space="preserve"> directory.</w:t>
+        <w:t>: Humason creates a folder in the user’s Documents directory called “Humason”.  Within this directory all configuration and target files are stored in XML format.  Humason also creates a subdirectory called “Logs” in which logs (in text format) are stored for each night’s imaging.  Log files have a date-based naming style.  Image Planner, if used, also stores it’s target data files in the Humason directory.</w:t>
       </w:r>
     </w:p>
     <w:p>
@@ -8200,49 +5909,8 @@
           <w:rFonts w:ascii="Arial" w:eastAsia="Arial" w:hAnsi="Arial" w:cs="Arial"/>
           <w:sz w:val="24"/>
         </w:rPr>
-        <w:t xml:space="preserve">: </w:t>
-      </w:r>
-      <w:proofErr w:type="spellStart"/>
-      <w:r>
-        <w:rPr>
-          <w:rFonts w:ascii="Arial" w:eastAsia="Arial" w:hAnsi="Arial" w:cs="Arial"/>
-          <w:sz w:val="24"/>
-        </w:rPr>
-        <w:t>Humason</w:t>
-      </w:r>
-      <w:proofErr w:type="spellEnd"/>
-      <w:r>
-        <w:rPr>
-          <w:rFonts w:ascii="Arial" w:eastAsia="Arial" w:hAnsi="Arial" w:cs="Arial"/>
-          <w:sz w:val="24"/>
-        </w:rPr>
-        <w:t xml:space="preserve"> creates a subdirectory in the </w:t>
-      </w:r>
-      <w:proofErr w:type="spellStart"/>
-      <w:r>
-        <w:rPr>
-          <w:rFonts w:ascii="Arial" w:eastAsia="Arial" w:hAnsi="Arial" w:cs="Arial"/>
-          <w:sz w:val="24"/>
-        </w:rPr>
-        <w:t>Humason</w:t>
-      </w:r>
-      <w:proofErr w:type="spellEnd"/>
-      <w:r>
-        <w:rPr>
-          <w:rFonts w:ascii="Arial" w:eastAsia="Arial" w:hAnsi="Arial" w:cs="Arial"/>
-          <w:sz w:val="24"/>
-        </w:rPr>
-        <w:t xml:space="preserve"> folder called “Images”.  Target images are stored in subdirectories named &lt;date&gt;_&lt;target name&gt; in a subdirectory “Data Files”.  Individual images are stored in .fits files </w:t>
-      </w:r>
-      <w:proofErr w:type="gramStart"/>
-      <w:r>
-        <w:rPr>
-          <w:rFonts w:ascii="Arial" w:eastAsia="Arial" w:hAnsi="Arial" w:cs="Arial"/>
-          <w:sz w:val="24"/>
-        </w:rPr>
-        <w:t>named</w:t>
-      </w:r>
-      <w:proofErr w:type="gramEnd"/>
+        <w:t>: Humason creates a subdirectory in the Humason folder called “Images”.  Target images are stored in subdirectories named &lt;date&gt;_&lt;target name&gt; in a subdirectory “Data Files”.  Individual images are stored in .fits files named</w:t>
+      </w:r>
     </w:p>
     <w:p>
       <w:pPr>
@@ -8257,55 +5925,7 @@
           <w:rFonts w:ascii="Arial" w:eastAsia="Arial" w:hAnsi="Arial" w:cs="Arial"/>
           <w:sz w:val="24"/>
         </w:rPr>
-        <w:t xml:space="preserve"> &lt;</w:t>
-      </w:r>
-      <w:proofErr w:type="spellStart"/>
-      <w:r>
-        <w:rPr>
-          <w:rFonts w:ascii="Arial" w:eastAsia="Arial" w:hAnsi="Arial" w:cs="Arial"/>
-          <w:sz w:val="24"/>
-        </w:rPr>
-        <w:t>filtername</w:t>
-      </w:r>
-      <w:proofErr w:type="spellEnd"/>
-      <w:r>
-        <w:rPr>
-          <w:rFonts w:ascii="Arial" w:eastAsia="Arial" w:hAnsi="Arial" w:cs="Arial"/>
-          <w:sz w:val="24"/>
-        </w:rPr>
-        <w:t>&gt;&lt;</w:t>
-      </w:r>
-      <w:proofErr w:type="spellStart"/>
-      <w:r>
-        <w:rPr>
-          <w:rFonts w:ascii="Arial" w:eastAsia="Arial" w:hAnsi="Arial" w:cs="Arial"/>
-          <w:sz w:val="24"/>
-        </w:rPr>
-        <w:t>targetname</w:t>
-      </w:r>
-      <w:proofErr w:type="spellEnd"/>
-      <w:r>
-        <w:rPr>
-          <w:rFonts w:ascii="Arial" w:eastAsia="Arial" w:hAnsi="Arial" w:cs="Arial"/>
-          <w:sz w:val="24"/>
-        </w:rPr>
-        <w:t>&gt;_&lt;PA&gt;&lt;SOP</w:t>
-      </w:r>
-      <w:proofErr w:type="gramStart"/>
-      <w:r>
-        <w:rPr>
-          <w:rFonts w:ascii="Arial" w:eastAsia="Arial" w:hAnsi="Arial" w:cs="Arial"/>
-          <w:sz w:val="24"/>
-        </w:rPr>
-        <w:t>&gt;.&lt;</w:t>
-      </w:r>
-      <w:proofErr w:type="gramEnd"/>
-      <w:r>
-        <w:rPr>
-          <w:rFonts w:ascii="Arial" w:eastAsia="Arial" w:hAnsi="Arial" w:cs="Arial"/>
-          <w:sz w:val="24"/>
-        </w:rPr>
-        <w:t>#&gt;.fit</w:t>
+        <w:t xml:space="preserve"> &lt;filtername&gt;&lt;targetname&gt;_&lt;PA&gt;&lt;SOP&gt;.&lt;#&gt;.fit</w:t>
       </w:r>
     </w:p>
     <w:p>
@@ -8344,182 +5964,86 @@
           <w:rFonts w:ascii="Arial" w:eastAsia="Arial" w:hAnsi="Arial" w:cs="Arial"/>
           <w:sz w:val="24"/>
         </w:rPr>
+        <w:t xml:space="preserve"> Humason stores flats files in the Humason Image subdirectory named &lt;date&gt; in a further subdirectory “Calibration Files”.  Calibration .fits files are named: </w:t>
+      </w:r>
+    </w:p>
+    <w:p>
+      <w:pPr>
+        <w:ind w:firstLine="720"/>
+        <w:rPr>
+          <w:rFonts w:ascii="Arial" w:eastAsia="Arial" w:hAnsi="Arial" w:cs="Arial"/>
+          <w:sz w:val="24"/>
+        </w:rPr>
+      </w:pPr>
+      <w:r>
+        <w:rPr>
+          <w:rFonts w:ascii="Arial" w:eastAsia="Arial" w:hAnsi="Arial" w:cs="Arial"/>
+          <w:sz w:val="24"/>
+        </w:rPr>
+        <w:t>&lt;filtername&gt;&lt;targetname&gt;_&lt;PA&gt;PA&lt;SOP&gt;.&lt;#&gt;.fit</w:t>
+      </w:r>
+    </w:p>
+    <w:p>
+      <w:pPr>
+        <w:ind w:left="720"/>
+        <w:rPr>
+          <w:rFonts w:ascii="Arial" w:eastAsia="Arial" w:hAnsi="Arial" w:cs="Arial"/>
+          <w:sz w:val="24"/>
+        </w:rPr>
+      </w:pPr>
+      <w:r>
+        <w:rPr>
+          <w:rFonts w:ascii="Arial" w:eastAsia="Arial" w:hAnsi="Arial" w:cs="Arial"/>
+          <w:sz w:val="24"/>
+        </w:rPr>
+        <w:t>where PA is the position angle of the image in degrees and SOP is the side of pier (East or West).</w:t>
+      </w:r>
+    </w:p>
+    <w:p>
+      <w:pPr>
+        <w:rPr>
+          <w:rFonts w:ascii="Arial" w:eastAsia="Arial" w:hAnsi="Arial" w:cs="Arial"/>
+          <w:b/>
+          <w:sz w:val="24"/>
+        </w:rPr>
+      </w:pPr>
+    </w:p>
+    <w:p>
+      <w:pPr>
+        <w:rPr>
+          <w:rFonts w:ascii="Arial" w:eastAsia="Arial" w:hAnsi="Arial" w:cs="Arial"/>
+          <w:sz w:val="24"/>
+        </w:rPr>
+      </w:pPr>
+      <w:r>
+        <w:rPr>
+          <w:rFonts w:ascii="Arial" w:eastAsia="Arial" w:hAnsi="Arial" w:cs="Arial"/>
+          <w:b/>
+          <w:sz w:val="24"/>
+        </w:rPr>
+        <w:t>Support</w:t>
+      </w:r>
+      <w:r>
+        <w:rPr>
+          <w:rFonts w:ascii="Arial" w:eastAsia="Arial" w:hAnsi="Arial" w:cs="Arial"/>
+          <w:sz w:val="24"/>
+        </w:rPr>
         <w:t xml:space="preserve"> </w:t>
       </w:r>
-      <w:proofErr w:type="spellStart"/>
-      <w:r>
-        <w:rPr>
-          <w:rFonts w:ascii="Arial" w:eastAsia="Arial" w:hAnsi="Arial" w:cs="Arial"/>
-          <w:sz w:val="24"/>
-        </w:rPr>
-        <w:t>Humason</w:t>
-      </w:r>
-      <w:proofErr w:type="spellEnd"/>
-      <w:r>
-        <w:rPr>
-          <w:rFonts w:ascii="Arial" w:eastAsia="Arial" w:hAnsi="Arial" w:cs="Arial"/>
-          <w:sz w:val="24"/>
-        </w:rPr>
-        <w:t xml:space="preserve"> stores flats files in the </w:t>
-      </w:r>
-      <w:proofErr w:type="spellStart"/>
-      <w:r>
-        <w:rPr>
-          <w:rFonts w:ascii="Arial" w:eastAsia="Arial" w:hAnsi="Arial" w:cs="Arial"/>
-          <w:sz w:val="24"/>
-        </w:rPr>
-        <w:t>Humason</w:t>
-      </w:r>
-      <w:proofErr w:type="spellEnd"/>
-      <w:r>
-        <w:rPr>
-          <w:rFonts w:ascii="Arial" w:eastAsia="Arial" w:hAnsi="Arial" w:cs="Arial"/>
-          <w:sz w:val="24"/>
-        </w:rPr>
-        <w:t xml:space="preserve"> Image subdirectory named &lt;date&gt; in a further subdirectory “Calibration Files”.  Calibration .fits files are named: </w:t>
-      </w:r>
-    </w:p>
-    <w:p>
-      <w:pPr>
-        <w:ind w:firstLine="720"/>
-        <w:rPr>
-          <w:rFonts w:ascii="Arial" w:eastAsia="Arial" w:hAnsi="Arial" w:cs="Arial"/>
-          <w:sz w:val="24"/>
-        </w:rPr>
-      </w:pPr>
-      <w:r>
-        <w:rPr>
-          <w:rFonts w:ascii="Arial" w:eastAsia="Arial" w:hAnsi="Arial" w:cs="Arial"/>
-          <w:sz w:val="24"/>
-        </w:rPr>
-        <w:t>&lt;</w:t>
-      </w:r>
-      <w:proofErr w:type="spellStart"/>
-      <w:r>
-        <w:rPr>
-          <w:rFonts w:ascii="Arial" w:eastAsia="Arial" w:hAnsi="Arial" w:cs="Arial"/>
-          <w:sz w:val="24"/>
-        </w:rPr>
-        <w:t>filtername</w:t>
-      </w:r>
-      <w:proofErr w:type="spellEnd"/>
-      <w:r>
-        <w:rPr>
-          <w:rFonts w:ascii="Arial" w:eastAsia="Arial" w:hAnsi="Arial" w:cs="Arial"/>
-          <w:sz w:val="24"/>
-        </w:rPr>
-        <w:t>&gt;&lt;</w:t>
-      </w:r>
-      <w:proofErr w:type="spellStart"/>
-      <w:r>
-        <w:rPr>
-          <w:rFonts w:ascii="Arial" w:eastAsia="Arial" w:hAnsi="Arial" w:cs="Arial"/>
-          <w:sz w:val="24"/>
-        </w:rPr>
-        <w:t>targetname</w:t>
-      </w:r>
-      <w:proofErr w:type="spellEnd"/>
-      <w:r>
-        <w:rPr>
-          <w:rFonts w:ascii="Arial" w:eastAsia="Arial" w:hAnsi="Arial" w:cs="Arial"/>
-          <w:sz w:val="24"/>
-        </w:rPr>
-        <w:t>&gt;_&lt;PA&gt;PA&lt;SOP</w:t>
-      </w:r>
-      <w:proofErr w:type="gramStart"/>
-      <w:r>
-        <w:rPr>
-          <w:rFonts w:ascii="Arial" w:eastAsia="Arial" w:hAnsi="Arial" w:cs="Arial"/>
-          <w:sz w:val="24"/>
-        </w:rPr>
-        <w:t>&gt;.&lt;</w:t>
-      </w:r>
-      <w:proofErr w:type="gramEnd"/>
-      <w:r>
-        <w:rPr>
-          <w:rFonts w:ascii="Arial" w:eastAsia="Arial" w:hAnsi="Arial" w:cs="Arial"/>
-          <w:sz w:val="24"/>
-        </w:rPr>
-        <w:t>#&gt;.fit</w:t>
-      </w:r>
-    </w:p>
-    <w:p>
-      <w:pPr>
-        <w:ind w:left="720"/>
-        <w:rPr>
-          <w:rFonts w:ascii="Arial" w:eastAsia="Arial" w:hAnsi="Arial" w:cs="Arial"/>
-          <w:sz w:val="24"/>
-        </w:rPr>
-      </w:pPr>
-      <w:r>
-        <w:rPr>
-          <w:rFonts w:ascii="Arial" w:eastAsia="Arial" w:hAnsi="Arial" w:cs="Arial"/>
-          <w:sz w:val="24"/>
-        </w:rPr>
-        <w:t>where PA is the position angle of the image in degrees and SOP is the side of pier (East or West).</w:t>
-      </w:r>
-    </w:p>
-    <w:p>
-      <w:pPr>
-        <w:rPr>
-          <w:rFonts w:ascii="Arial" w:eastAsia="Arial" w:hAnsi="Arial" w:cs="Arial"/>
-          <w:b/>
-          <w:sz w:val="24"/>
-        </w:rPr>
-      </w:pPr>
-    </w:p>
-    <w:p>
-      <w:pPr>
-        <w:rPr>
-          <w:rFonts w:ascii="Arial" w:eastAsia="Arial" w:hAnsi="Arial" w:cs="Arial"/>
-          <w:sz w:val="24"/>
-        </w:rPr>
-      </w:pPr>
-      <w:r>
-        <w:rPr>
-          <w:rFonts w:ascii="Arial" w:eastAsia="Arial" w:hAnsi="Arial" w:cs="Arial"/>
-          <w:b/>
-          <w:sz w:val="24"/>
-        </w:rPr>
-        <w:t>Support</w:t>
-      </w:r>
-      <w:r>
-        <w:rPr>
-          <w:rFonts w:ascii="Arial" w:eastAsia="Arial" w:hAnsi="Arial" w:cs="Arial"/>
-          <w:sz w:val="24"/>
-        </w:rPr>
-        <w:t xml:space="preserve"> </w:t>
-      </w:r>
-    </w:p>
-    <w:p>
-      <w:pPr>
-        <w:rPr>
-          <w:rFonts w:ascii="Arial" w:eastAsia="Arial" w:hAnsi="Arial" w:cs="Arial"/>
-          <w:sz w:val="24"/>
-        </w:rPr>
-      </w:pPr>
-      <w:r>
-        <w:rPr>
-          <w:rFonts w:ascii="Arial" w:eastAsia="Arial" w:hAnsi="Arial" w:cs="Arial"/>
-          <w:sz w:val="24"/>
-        </w:rPr>
-        <w:t xml:space="preserve">This application was written for the public domain and as such is unsupported. The developer wishes you his best and hopes everything works </w:t>
-      </w:r>
-      <w:proofErr w:type="gramStart"/>
-      <w:r>
-        <w:rPr>
-          <w:rFonts w:ascii="Arial" w:eastAsia="Arial" w:hAnsi="Arial" w:cs="Arial"/>
-          <w:sz w:val="24"/>
-        </w:rPr>
-        <w:t>out, but</w:t>
-      </w:r>
-      <w:proofErr w:type="gramEnd"/>
-      <w:r>
-        <w:rPr>
-          <w:rFonts w:ascii="Arial" w:eastAsia="Arial" w:hAnsi="Arial" w:cs="Arial"/>
-          <w:sz w:val="24"/>
-        </w:rPr>
-        <w:t xml:space="preserve"> recommends learning C# (it's really not horrible and the tools are free from Microsoft) if you find a </w:t>
+    </w:p>
+    <w:p>
+      <w:pPr>
+        <w:rPr>
+          <w:rFonts w:ascii="Arial" w:eastAsia="Arial" w:hAnsi="Arial" w:cs="Arial"/>
+          <w:sz w:val="24"/>
+        </w:rPr>
+      </w:pPr>
+      <w:r>
+        <w:rPr>
+          <w:rFonts w:ascii="Arial" w:eastAsia="Arial" w:hAnsi="Arial" w:cs="Arial"/>
+          <w:sz w:val="24"/>
+        </w:rPr>
+        <w:t xml:space="preserve">This application was written for the public domain and as such is unsupported. The developer wishes you his best and hopes everything works out, but recommends learning C# (it's really not horrible and the tools are free from Microsoft) if you find a </w:t>
       </w:r>
       <w:r>
         <w:rPr>
@@ -8527,39 +6051,7 @@
           <w:sz w:val="24"/>
         </w:rPr>
         <w:lastRenderedPageBreak/>
-        <w:t>problem or want to add features.  The source is supplied as a Visual Studio project on GitHub (</w:t>
-      </w:r>
-      <w:proofErr w:type="spellStart"/>
-      <w:r>
-        <w:rPr>
-          <w:rFonts w:ascii="Arial" w:eastAsia="Arial" w:hAnsi="Arial" w:cs="Arial"/>
-          <w:sz w:val="24"/>
-        </w:rPr>
-        <w:t>rrskybox</w:t>
-      </w:r>
-      <w:proofErr w:type="spellEnd"/>
-      <w:r>
-        <w:rPr>
-          <w:rFonts w:ascii="Arial" w:eastAsia="Arial" w:hAnsi="Arial" w:cs="Arial"/>
-          <w:sz w:val="24"/>
-        </w:rPr>
-        <w:t>/</w:t>
-      </w:r>
-      <w:proofErr w:type="spellStart"/>
-      <w:r>
-        <w:rPr>
-          <w:rFonts w:ascii="Arial" w:eastAsia="Arial" w:hAnsi="Arial" w:cs="Arial"/>
-          <w:sz w:val="24"/>
-        </w:rPr>
-        <w:t>Humason</w:t>
-      </w:r>
-      <w:proofErr w:type="spellEnd"/>
-      <w:r>
-        <w:rPr>
-          <w:rFonts w:ascii="Arial" w:eastAsia="Arial" w:hAnsi="Arial" w:cs="Arial"/>
-          <w:sz w:val="24"/>
-        </w:rPr>
-        <w:t>).</w:t>
+        <w:t>problem or want to add features.  The source is supplied as a Visual Studio project on GitHub (rrskybox/Humason).</w:t>
       </w:r>
     </w:p>
     <w:p>
@@ -8725,7 +6217,6 @@
         </w:rPr>
         <w:t xml:space="preserve">Check Use </w:t>
       </w:r>
-      <w:proofErr w:type="spellStart"/>
       <w:r>
         <w:rPr>
           <w:rFonts w:ascii="Arial" w:eastAsia="Arial" w:hAnsi="Arial" w:cs="Arial"/>
@@ -8734,7 +6225,6 @@
         </w:rPr>
         <w:t>AutoRun</w:t>
       </w:r>
-      <w:proofErr w:type="spellEnd"/>
       <w:r>
         <w:rPr>
           <w:rFonts w:ascii="Arial" w:eastAsia="Arial" w:hAnsi="Arial" w:cs="Arial"/>
@@ -8742,23 +6232,13 @@
         </w:rPr>
         <w:t xml:space="preserve"> to open </w:t>
       </w:r>
-      <w:proofErr w:type="spellStart"/>
       <w:r>
         <w:rPr>
           <w:rFonts w:ascii="Arial" w:eastAsia="Arial" w:hAnsi="Arial" w:cs="Arial"/>
           <w:i/>
           <w:sz w:val="24"/>
         </w:rPr>
-        <w:t>AutoRun</w:t>
-      </w:r>
-      <w:proofErr w:type="spellEnd"/>
-      <w:r>
-        <w:rPr>
-          <w:rFonts w:ascii="Arial" w:eastAsia="Arial" w:hAnsi="Arial" w:cs="Arial"/>
-          <w:i/>
-          <w:sz w:val="24"/>
-        </w:rPr>
-        <w:t xml:space="preserve"> </w:t>
+        <w:t xml:space="preserve">AutoRun </w:t>
       </w:r>
       <w:r>
         <w:rPr>
@@ -8815,17 +6295,8 @@
           <w:rFonts w:ascii="Arial" w:eastAsia="Arial" w:hAnsi="Arial" w:cs="Arial"/>
           <w:sz w:val="24"/>
         </w:rPr>
-        <w:t xml:space="preserve"> file </w:t>
-      </w:r>
-      <w:proofErr w:type="gramStart"/>
-      <w:r>
-        <w:rPr>
-          <w:rFonts w:ascii="Arial" w:eastAsia="Arial" w:hAnsi="Arial" w:cs="Arial"/>
-          <w:sz w:val="24"/>
-        </w:rPr>
-        <w:t>dialog</w:t>
-      </w:r>
-      <w:proofErr w:type="gramEnd"/>
+        <w:t xml:space="preserve"> file dialog</w:t>
+      </w:r>
     </w:p>
     <w:p>
       <w:pPr>
@@ -8859,17 +6330,8 @@
           <w:rFonts w:ascii="Arial" w:eastAsia="Arial" w:hAnsi="Arial" w:cs="Arial"/>
           <w:sz w:val="24"/>
         </w:rPr>
-        <w:t xml:space="preserve"> script or </w:t>
-      </w:r>
-      <w:proofErr w:type="gramStart"/>
-      <w:r>
-        <w:rPr>
-          <w:rFonts w:ascii="Arial" w:eastAsia="Arial" w:hAnsi="Arial" w:cs="Arial"/>
-          <w:sz w:val="24"/>
-        </w:rPr>
-        <w:t>application</w:t>
-      </w:r>
-      <w:proofErr w:type="gramEnd"/>
+        <w:t xml:space="preserve"> script or application</w:t>
+      </w:r>
     </w:p>
     <w:p>
       <w:pPr>
@@ -8903,23 +6365,7 @@
           <w:rFonts w:ascii="Arial" w:eastAsia="Arial" w:hAnsi="Arial" w:cs="Arial"/>
           <w:sz w:val="24"/>
         </w:rPr>
-        <w:t xml:space="preserve"> if </w:t>
-      </w:r>
-      <w:proofErr w:type="spellStart"/>
-      <w:r>
-        <w:rPr>
-          <w:rFonts w:ascii="Arial" w:eastAsia="Arial" w:hAnsi="Arial" w:cs="Arial"/>
-          <w:sz w:val="24"/>
-        </w:rPr>
-        <w:t>Humason</w:t>
-      </w:r>
-      <w:proofErr w:type="spellEnd"/>
-      <w:r>
-        <w:rPr>
-          <w:rFonts w:ascii="Arial" w:eastAsia="Arial" w:hAnsi="Arial" w:cs="Arial"/>
-          <w:sz w:val="24"/>
-        </w:rPr>
-        <w:t xml:space="preserve"> is not to wait until script or application exits.</w:t>
+        <w:t xml:space="preserve"> if Humason is not to wait until script or application exits.</w:t>
       </w:r>
     </w:p>
     <w:p>
@@ -8954,17 +6400,8 @@
           <w:rFonts w:ascii="Arial" w:eastAsia="Arial" w:hAnsi="Arial" w:cs="Arial"/>
           <w:sz w:val="24"/>
         </w:rPr>
-        <w:t xml:space="preserve"> to close </w:t>
-      </w:r>
-      <w:proofErr w:type="gramStart"/>
-      <w:r>
-        <w:rPr>
-          <w:rFonts w:ascii="Arial" w:eastAsia="Arial" w:hAnsi="Arial" w:cs="Arial"/>
-          <w:sz w:val="24"/>
-        </w:rPr>
-        <w:t>window</w:t>
-      </w:r>
-      <w:proofErr w:type="gramEnd"/>
+        <w:t xml:space="preserve"> to close window</w:t>
+      </w:r>
     </w:p>
     <w:p>
       <w:pPr>
@@ -9252,17 +6689,8 @@
           <w:rFonts w:ascii="Arial" w:eastAsia="Arial" w:hAnsi="Arial" w:cs="Arial"/>
           <w:sz w:val="24"/>
         </w:rPr>
-        <w:t xml:space="preserve">Stuff to do </w:t>
-      </w:r>
-      <w:proofErr w:type="gramStart"/>
-      <w:r>
-        <w:rPr>
-          <w:rFonts w:ascii="Arial" w:eastAsia="Arial" w:hAnsi="Arial" w:cs="Arial"/>
-          <w:sz w:val="24"/>
-        </w:rPr>
-        <w:t>sometime</w:t>
-      </w:r>
-      <w:proofErr w:type="gramEnd"/>
+        <w:t>Stuff to do sometime</w:t>
+      </w:r>
     </w:p>
     <w:p>
       <w:pPr>
@@ -9281,23 +6709,7 @@
           <w:rFonts w:ascii="Arial" w:eastAsia="Arial" w:hAnsi="Arial" w:cs="Arial"/>
           <w:sz w:val="24"/>
         </w:rPr>
-        <w:t xml:space="preserve">Predict initial exposure for a guide </w:t>
-      </w:r>
-      <w:proofErr w:type="gramStart"/>
-      <w:r>
-        <w:rPr>
-          <w:rFonts w:ascii="Arial" w:eastAsia="Arial" w:hAnsi="Arial" w:cs="Arial"/>
-          <w:sz w:val="24"/>
-        </w:rPr>
-        <w:t>star</w:t>
-      </w:r>
-      <w:proofErr w:type="gramEnd"/>
-      <w:r>
-        <w:rPr>
-          <w:rFonts w:ascii="Arial" w:eastAsia="Arial" w:hAnsi="Arial" w:cs="Arial"/>
-          <w:sz w:val="24"/>
-        </w:rPr>
-        <w:t xml:space="preserve"> </w:t>
+        <w:t xml:space="preserve">Predict initial exposure for a guide star </w:t>
       </w:r>
     </w:p>
     <w:p>

</xml_diff>

<commit_message>
Added No Filter Wheel feature in Options tab -- see manual for details.
</commit_message>
<xml_diff>
--- a/Humason/Humason Description.docx
+++ b/Humason/Humason Description.docx
@@ -483,11 +483,11 @@
             <v:path o:extrusionok="f" gradientshapeok="t" o:connecttype="rect"/>
             <o:lock v:ext="edit" aspectratio="t"/>
           </v:shapetype>
-          <v:shape id="_x0000_i1025" type="#_x0000_t75" style="width:448pt;height:242.85pt" o:ole="" filled="t">
+          <v:shape id="_x0000_i1025" type="#_x0000_t75" style="width:447.9pt;height:243pt" o:ole="" filled="t">
             <v:imagedata r:id="rId5" o:title=""/>
             <o:lock v:ext="edit" aspectratio="f"/>
           </v:shape>
-          <o:OLEObject Type="Embed" ProgID="StaticMetafile" ShapeID="_x0000_i1025" DrawAspect="Content" ObjectID="_1740368329" r:id="rId6"/>
+          <o:OLEObject Type="Embed" ProgID="StaticMetafile" ShapeID="_x0000_i1025" DrawAspect="Content" ObjectID="_1741100560" r:id="rId6"/>
         </w:object>
       </w:r>
     </w:p>
@@ -555,7 +555,7 @@
             <o:lock v:ext="edit" aspectratio="f"/>
             <w10:wrap type="square"/>
           </v:shape>
-          <o:OLEObject Type="Embed" ProgID="StaticMetafile" ShapeID="_x0000_s1055" DrawAspect="Content" ObjectID="_1740368330" r:id="rId8"/>
+          <o:OLEObject Type="Embed" ProgID="StaticMetafile" ShapeID="_x0000_s1055" DrawAspect="Content" ObjectID="_1741100561" r:id="rId8"/>
         </w:object>
       </w:r>
       <w:r>
@@ -2357,6 +2357,20 @@
         </w:rPr>
         <w:t xml:space="preserve"> sets the number of Clear filter images to be taken for each set of the other filters.</w:t>
       </w:r>
+      <w:r>
+        <w:rPr>
+          <w:rFonts w:ascii="Arial" w:eastAsia="Arial" w:hAnsi="Arial" w:cs="Arial"/>
+          <w:sz w:val="24"/>
+        </w:rPr>
+        <w:t xml:space="preserve">  If there is only one filter configured (see Devices tab), then </w:t>
+      </w:r>
+      <w:r>
+        <w:rPr>
+          <w:rFonts w:ascii="Arial" w:eastAsia="Arial" w:hAnsi="Arial" w:cs="Arial"/>
+          <w:sz w:val="24"/>
+        </w:rPr>
+        <w:t>this ratio will be automatically held to 1.</w:t>
+      </w:r>
     </w:p>
     <w:p>
       <w:pPr>
@@ -2532,6 +2546,7 @@
           <w:sz w:val="24"/>
           <w:u w:val="single"/>
         </w:rPr>
+        <w:lastRenderedPageBreak/>
         <w:t>Save As Default</w:t>
       </w:r>
       <w:r>
@@ -2556,7 +2571,6 @@
           <w:sz w:val="24"/>
           <w:u w:val="single"/>
         </w:rPr>
-        <w:lastRenderedPageBreak/>
         <w:t>Start</w:t>
       </w:r>
       <w:r>
@@ -5514,23 +5528,24 @@
       <w:r>
         <w:rPr>
           <w:rFonts w:ascii="Arial" w:eastAsia="Arial" w:hAnsi="Arial" w:cs="Arial"/>
-          <w:noProof/>
-          <w:sz w:val="24"/>
+          <w:b/>
+          <w:sz w:val="24"/>
+          <w:u w:val="single"/>
         </w:rPr>
         <w:lastRenderedPageBreak/>
         <w:drawing>
-          <wp:anchor distT="0" distB="0" distL="114300" distR="114300" simplePos="0" relativeHeight="251655680" behindDoc="0" locked="0" layoutInCell="1" allowOverlap="1" wp14:anchorId="7CDA6A9A" wp14:editId="024B7585">
+          <wp:anchor distT="0" distB="0" distL="114300" distR="114300" simplePos="0" relativeHeight="251659264" behindDoc="0" locked="0" layoutInCell="1" allowOverlap="1" wp14:anchorId="7DB8FB54" wp14:editId="4E9A88F9">
             <wp:simplePos x="0" y="0"/>
             <wp:positionH relativeFrom="column">
-              <wp:posOffset>3981450</wp:posOffset>
+              <wp:posOffset>4191000</wp:posOffset>
             </wp:positionH>
             <wp:positionV relativeFrom="paragraph">
-              <wp:posOffset>9525</wp:posOffset>
+              <wp:posOffset>0</wp:posOffset>
             </wp:positionV>
-            <wp:extent cx="1964325" cy="3810000"/>
+            <wp:extent cx="1746250" cy="3359150"/>
             <wp:effectExtent l="0" t="0" r="0" b="0"/>
             <wp:wrapSquare wrapText="bothSides"/>
-            <wp:docPr id="11" name="Picture 11" descr="Graphical user interface&#10;&#10;Description automatically generated"/>
+            <wp:docPr id="13" name="Picture 13" descr="Graphical user interface&#10;&#10;Description automatically generated"/>
             <wp:cNvGraphicFramePr>
               <a:graphicFrameLocks xmlns:a="http://schemas.openxmlformats.org/drawingml/2006/main" noChangeAspect="1"/>
             </wp:cNvGraphicFramePr>
@@ -5538,7 +5553,7 @@
               <a:graphicData uri="http://schemas.openxmlformats.org/drawingml/2006/picture">
                 <pic:pic xmlns:pic="http://schemas.openxmlformats.org/drawingml/2006/picture">
                   <pic:nvPicPr>
-                    <pic:cNvPr id="11" name="Picture 11" descr="Graphical user interface&#10;&#10;Description automatically generated"/>
+                    <pic:cNvPr id="13" name="Picture 13" descr="Graphical user interface&#10;&#10;Description automatically generated"/>
                     <pic:cNvPicPr/>
                   </pic:nvPicPr>
                   <pic:blipFill>
@@ -5556,7 +5571,7 @@
                   <pic:spPr>
                     <a:xfrm>
                       <a:off x="0" y="0"/>
-                      <a:ext cx="1964325" cy="3810000"/>
+                      <a:ext cx="1746250" cy="3359150"/>
                     </a:xfrm>
                     <a:prstGeom prst="rect">
                       <a:avLst/>
@@ -5565,6 +5580,12 @@
                 </pic:pic>
               </a:graphicData>
             </a:graphic>
+            <wp14:sizeRelH relativeFrom="margin">
+              <wp14:pctWidth>0</wp14:pctWidth>
+            </wp14:sizeRelH>
+            <wp14:sizeRelV relativeFrom="margin">
+              <wp14:pctHeight>0</wp14:pctHeight>
+            </wp14:sizeRelV>
           </wp:anchor>
         </w:drawing>
       </w:r>
@@ -5690,6 +5711,57 @@
           <w:sz w:val="24"/>
           <w:u w:val="single"/>
         </w:rPr>
+        <w:t>No Filter Wheel</w:t>
+      </w:r>
+      <w:r>
+        <w:rPr>
+          <w:rFonts w:ascii="Arial" w:eastAsia="Arial" w:hAnsi="Arial" w:cs="Arial"/>
+          <w:sz w:val="24"/>
+        </w:rPr>
+        <w:t xml:space="preserve"> is checked when no filter wheel is configured for TS</w:t>
+      </w:r>
+      <w:r>
+        <w:rPr>
+          <w:rFonts w:ascii="Arial" w:eastAsia="Arial" w:hAnsi="Arial" w:cs="Arial"/>
+          <w:sz w:val="24"/>
+        </w:rPr>
+        <w:t xml:space="preserve">X, for example if </w:t>
+      </w:r>
+      <w:r>
+        <w:rPr>
+          <w:rFonts w:ascii="Arial" w:eastAsia="Arial" w:hAnsi="Arial" w:cs="Arial"/>
+          <w:sz w:val="24"/>
+        </w:rPr>
+        <w:t xml:space="preserve">a DSLR camera (OSC)  is used.  If checked, Humason will </w:t>
+      </w:r>
+      <w:r>
+        <w:rPr>
+          <w:rFonts w:ascii="Arial" w:eastAsia="Arial" w:hAnsi="Arial" w:cs="Arial"/>
+          <w:sz w:val="24"/>
+        </w:rPr>
+        <w:t xml:space="preserve">automatically configure only one “filter” </w:t>
+      </w:r>
+      <w:r>
+        <w:rPr>
+          <w:rFonts w:ascii="Arial" w:eastAsia="Arial" w:hAnsi="Arial" w:cs="Arial"/>
+          <w:sz w:val="24"/>
+        </w:rPr>
+        <w:t>called “NSW” and limit the LRGB ratio to 1.</w:t>
+      </w:r>
+    </w:p>
+    <w:p>
+      <w:pPr>
+        <w:rPr>
+          <w:rFonts w:ascii="Arial" w:eastAsia="Arial" w:hAnsi="Arial" w:cs="Arial"/>
+          <w:sz w:val="24"/>
+        </w:rPr>
+      </w:pPr>
+      <w:r>
+        <w:rPr>
+          <w:rFonts w:ascii="Arial" w:eastAsia="Arial" w:hAnsi="Arial" w:cs="Arial"/>
+          <w:sz w:val="24"/>
+          <w:u w:val="single"/>
+        </w:rPr>
         <w:t>Image Reduction</w:t>
       </w:r>
       <w:r>
@@ -5706,30 +5778,6 @@
         </w:rPr>
         <w:t>noise reduction to be applied to each type of imaging, None, AutoDark or Full Calibration.</w:t>
       </w:r>
-    </w:p>
-    <w:p>
-      <w:pPr>
-        <w:rPr>
-          <w:rFonts w:ascii="Arial" w:eastAsia="Arial" w:hAnsi="Arial" w:cs="Arial"/>
-          <w:sz w:val="24"/>
-        </w:rPr>
-      </w:pPr>
-    </w:p>
-    <w:p>
-      <w:pPr>
-        <w:rPr>
-          <w:rFonts w:ascii="Arial" w:eastAsia="Arial" w:hAnsi="Arial" w:cs="Arial"/>
-          <w:sz w:val="24"/>
-        </w:rPr>
-      </w:pPr>
-    </w:p>
-    <w:p>
-      <w:pPr>
-        <w:rPr>
-          <w:rFonts w:ascii="Arial" w:eastAsia="Arial" w:hAnsi="Arial" w:cs="Arial"/>
-          <w:sz w:val="24"/>
-        </w:rPr>
-      </w:pPr>
     </w:p>
     <w:p>
       <w:pPr>

</xml_diff>

<commit_message>
Set max Clear and Focus filter index values to Filter List count. Added some exception handling for when a paramount mount hasn't been homed. Autoconfigured AILS with name for "Clear" filter -- now changed to "CLS" Added "Lum" filter selection in Devices tab, and set in sequencer. Applied different workarounds for dome race condition issues.
</commit_message>
<xml_diff>
--- a/Humason/Humason Description.docx
+++ b/Humason/Humason Description.docx
@@ -10,6 +10,7 @@
           <w:sz w:val="40"/>
         </w:rPr>
       </w:pPr>
+      <w:proofErr w:type="spellStart"/>
       <w:r>
         <w:rPr>
           <w:rFonts w:ascii="Arial" w:eastAsia="Arial" w:hAnsi="Arial" w:cs="Arial"/>
@@ -17,6 +18,7 @@
         </w:rPr>
         <w:t>Humason</w:t>
       </w:r>
+      <w:proofErr w:type="spellEnd"/>
     </w:p>
     <w:p>
       <w:pPr>
@@ -31,7 +33,23 @@
           <w:rFonts w:ascii="Arial" w:eastAsia="Arial" w:hAnsi="Arial" w:cs="Arial"/>
           <w:sz w:val="24"/>
         </w:rPr>
-        <w:t>Imaging Automation Front End for TheSkyX Professional on Windows 10 Desktop</w:t>
+        <w:t xml:space="preserve">Imaging Automation Front End for </w:t>
+      </w:r>
+      <w:proofErr w:type="spellStart"/>
+      <w:r>
+        <w:rPr>
+          <w:rFonts w:ascii="Arial" w:eastAsia="Arial" w:hAnsi="Arial" w:cs="Arial"/>
+          <w:sz w:val="24"/>
+        </w:rPr>
+        <w:t>TheSkyX</w:t>
+      </w:r>
+      <w:proofErr w:type="spellEnd"/>
+      <w:r>
+        <w:rPr>
+          <w:rFonts w:ascii="Arial" w:eastAsia="Arial" w:hAnsi="Arial" w:cs="Arial"/>
+          <w:sz w:val="24"/>
+        </w:rPr>
+        <w:t xml:space="preserve"> Professional on Windows 10 Desktop</w:t>
       </w:r>
     </w:p>
     <w:p>
@@ -81,13 +99,71 @@
           <w:sz w:val="24"/>
         </w:rPr>
       </w:pPr>
-      <w:r>
-        <w:rPr>
-          <w:rFonts w:ascii="Arial" w:eastAsia="Arial" w:hAnsi="Arial" w:cs="Arial"/>
-          <w:sz w:val="24"/>
-        </w:rPr>
-        <w:t xml:space="preserve">Humason is a Microsoft Windows application that automates imaging configuration, sequencing and control using the functionality of the Software Bisque TheSkyX Professional Edition observatory control software and Paramount telescope mounts.  Humason provides device configuration and control for camera, guider, filter wheel, focuser and rotator.  </w:t>
-      </w:r>
+      <w:proofErr w:type="spellStart"/>
+      <w:r>
+        <w:rPr>
+          <w:rFonts w:ascii="Arial" w:eastAsia="Arial" w:hAnsi="Arial" w:cs="Arial"/>
+          <w:sz w:val="24"/>
+        </w:rPr>
+        <w:t>Humason</w:t>
+      </w:r>
+      <w:proofErr w:type="spellEnd"/>
+      <w:r>
+        <w:rPr>
+          <w:rFonts w:ascii="Arial" w:eastAsia="Arial" w:hAnsi="Arial" w:cs="Arial"/>
+          <w:sz w:val="24"/>
+        </w:rPr>
+        <w:t xml:space="preserve"> is a Microsoft Windows application that automates imaging configuration, sequencing and control using the functionality of the Software Bisque </w:t>
+      </w:r>
+      <w:proofErr w:type="spellStart"/>
+      <w:r>
+        <w:rPr>
+          <w:rFonts w:ascii="Arial" w:eastAsia="Arial" w:hAnsi="Arial" w:cs="Arial"/>
+          <w:sz w:val="24"/>
+        </w:rPr>
+        <w:t>TheSkyX</w:t>
+      </w:r>
+      <w:proofErr w:type="spellEnd"/>
+      <w:r>
+        <w:rPr>
+          <w:rFonts w:ascii="Arial" w:eastAsia="Arial" w:hAnsi="Arial" w:cs="Arial"/>
+          <w:sz w:val="24"/>
+        </w:rPr>
+        <w:t xml:space="preserve"> Professional Edition observatory control software and Paramount telescope mounts.  </w:t>
+      </w:r>
+      <w:proofErr w:type="spellStart"/>
+      <w:r>
+        <w:rPr>
+          <w:rFonts w:ascii="Arial" w:eastAsia="Arial" w:hAnsi="Arial" w:cs="Arial"/>
+          <w:sz w:val="24"/>
+        </w:rPr>
+        <w:t>Humason</w:t>
+      </w:r>
+      <w:proofErr w:type="spellEnd"/>
+      <w:r>
+        <w:rPr>
+          <w:rFonts w:ascii="Arial" w:eastAsia="Arial" w:hAnsi="Arial" w:cs="Arial"/>
+          <w:sz w:val="24"/>
+        </w:rPr>
+        <w:t xml:space="preserve"> provides device configuration and control for camera, guider, filter wheel, </w:t>
+      </w:r>
+      <w:proofErr w:type="gramStart"/>
+      <w:r>
+        <w:rPr>
+          <w:rFonts w:ascii="Arial" w:eastAsia="Arial" w:hAnsi="Arial" w:cs="Arial"/>
+          <w:sz w:val="24"/>
+        </w:rPr>
+        <w:t>focuser</w:t>
+      </w:r>
+      <w:proofErr w:type="gramEnd"/>
+      <w:r>
+        <w:rPr>
+          <w:rFonts w:ascii="Arial" w:eastAsia="Arial" w:hAnsi="Arial" w:cs="Arial"/>
+          <w:sz w:val="24"/>
+        </w:rPr>
+        <w:t xml:space="preserve"> and rotator.  </w:t>
+      </w:r>
+      <w:proofErr w:type="spellStart"/>
       <w:r>
         <w:rPr>
           <w:rFonts w:ascii="Arial" w:eastAsia="Arial" w:hAnsi="Arial" w:cs="Arial"/>
@@ -100,26 +176,54 @@
           <w:rFonts w:ascii="Arial" w:eastAsia="Arial" w:hAnsi="Arial" w:cs="Arial"/>
           <w:sz w:val="24"/>
         </w:rPr>
-        <w:t>Humason is designed to run “set and forget” for a full night’s imaging activity from powering on an observatory just after dusk to powering it just before dawn.</w:t>
-      </w:r>
-    </w:p>
-    <w:p>
-      <w:pPr>
-        <w:rPr>
-          <w:rFonts w:ascii="Arial" w:eastAsia="Arial" w:hAnsi="Arial" w:cs="Arial"/>
-          <w:b/>
-          <w:sz w:val="24"/>
-          <w:u w:val="single"/>
-        </w:rPr>
-      </w:pPr>
-      <w:r>
-        <w:rPr>
-          <w:rFonts w:ascii="Arial" w:eastAsia="Arial" w:hAnsi="Arial" w:cs="Arial"/>
-          <w:b/>
-          <w:sz w:val="24"/>
-          <w:u w:val="single"/>
-        </w:rPr>
-        <w:t>Common Session Work Flow Model</w:t>
+        <w:t>Humason</w:t>
+      </w:r>
+      <w:proofErr w:type="spellEnd"/>
+      <w:r>
+        <w:rPr>
+          <w:rFonts w:ascii="Arial" w:eastAsia="Arial" w:hAnsi="Arial" w:cs="Arial"/>
+          <w:sz w:val="24"/>
+        </w:rPr>
+        <w:t xml:space="preserve"> is designed to run “set and forget” for a full night’s imaging activity from powering on an observatory just after dusk to powering it just before dawn.</w:t>
+      </w:r>
+    </w:p>
+    <w:p>
+      <w:pPr>
+        <w:rPr>
+          <w:rFonts w:ascii="Arial" w:eastAsia="Arial" w:hAnsi="Arial" w:cs="Arial"/>
+          <w:b/>
+          <w:sz w:val="24"/>
+          <w:u w:val="single"/>
+        </w:rPr>
+      </w:pPr>
+      <w:r>
+        <w:rPr>
+          <w:rFonts w:ascii="Arial" w:eastAsia="Arial" w:hAnsi="Arial" w:cs="Arial"/>
+          <w:b/>
+          <w:sz w:val="24"/>
+          <w:u w:val="single"/>
+        </w:rPr>
+        <w:t xml:space="preserve">Common Session </w:t>
+      </w:r>
+      <w:proofErr w:type="gramStart"/>
+      <w:r>
+        <w:rPr>
+          <w:rFonts w:ascii="Arial" w:eastAsia="Arial" w:hAnsi="Arial" w:cs="Arial"/>
+          <w:b/>
+          <w:sz w:val="24"/>
+          <w:u w:val="single"/>
+        </w:rPr>
+        <w:t>Work Flow</w:t>
+      </w:r>
+      <w:proofErr w:type="gramEnd"/>
+      <w:r>
+        <w:rPr>
+          <w:rFonts w:ascii="Arial" w:eastAsia="Arial" w:hAnsi="Arial" w:cs="Arial"/>
+          <w:b/>
+          <w:sz w:val="24"/>
+          <w:u w:val="single"/>
+        </w:rPr>
+        <w:t xml:space="preserve"> Model</w:t>
       </w:r>
     </w:p>
     <w:p>
@@ -214,7 +318,23 @@
           <w:rFonts w:ascii="Arial" w:eastAsia="Arial" w:hAnsi="Arial" w:cs="Arial"/>
           <w:sz w:val="24"/>
         </w:rPr>
-        <w:t>Calibrate focuser, guider and rotator position for the session.</w:t>
+        <w:t xml:space="preserve">Calibrate focuser, </w:t>
+      </w:r>
+      <w:proofErr w:type="gramStart"/>
+      <w:r>
+        <w:rPr>
+          <w:rFonts w:ascii="Arial" w:eastAsia="Arial" w:hAnsi="Arial" w:cs="Arial"/>
+          <w:sz w:val="24"/>
+        </w:rPr>
+        <w:t>guider</w:t>
+      </w:r>
+      <w:proofErr w:type="gramEnd"/>
+      <w:r>
+        <w:rPr>
+          <w:rFonts w:ascii="Arial" w:eastAsia="Arial" w:hAnsi="Arial" w:cs="Arial"/>
+          <w:sz w:val="24"/>
+        </w:rPr>
+        <w:t xml:space="preserve"> and rotator position for the session.</w:t>
       </w:r>
     </w:p>
     <w:p>
@@ -274,60 +394,256 @@
           <w:rFonts w:ascii="Arial" w:eastAsia="Arial" w:hAnsi="Arial" w:cs="Arial"/>
           <w:sz w:val="24"/>
         </w:rPr>
-        <w:t>Shut everything down and close up.</w:t>
-      </w:r>
-    </w:p>
-    <w:p>
-      <w:pPr>
-        <w:rPr>
-          <w:rFonts w:ascii="Arial" w:eastAsia="Arial" w:hAnsi="Arial" w:cs="Arial"/>
-          <w:sz w:val="24"/>
-        </w:rPr>
-      </w:pPr>
-      <w:r>
-        <w:rPr>
-          <w:rFonts w:ascii="Arial" w:eastAsia="Arial" w:hAnsi="Arial" w:cs="Arial"/>
-          <w:sz w:val="24"/>
-        </w:rPr>
-        <w:t>By in large, steps 3 through 7 are set up and run the very same way for every session, and step 2 rarely changes for most sessions as well.  So, Humason is intended to provide enough of the configuration information and automation functionality to run TSX without intervention from step 3 through 7.  In conjunction with the Image Planner application, it provides an interface for easily choosing and framing targets for that hands-off automation to execute.</w:t>
-      </w:r>
-    </w:p>
-    <w:p>
-      <w:pPr>
-        <w:rPr>
-          <w:rFonts w:ascii="Arial" w:eastAsia="Arial" w:hAnsi="Arial" w:cs="Arial"/>
-          <w:sz w:val="24"/>
-        </w:rPr>
-      </w:pPr>
-      <w:r>
-        <w:rPr>
-          <w:rFonts w:ascii="Arial" w:eastAsia="Arial" w:hAnsi="Arial" w:cs="Arial"/>
-          <w:sz w:val="24"/>
-        </w:rPr>
-        <w:t xml:space="preserve">As such, the first, and primary, assumption is that TheSkyX will suffice for nearly all hardware management functions.  No other focusing, guiding, rotating or imaging automation software should be needed so it is not supported.  The only non-Software Bisque automation supported is Optec FlatMan and AAG CloudWatcher which have no </w:t>
-      </w:r>
+        <w:t xml:space="preserve">Shut everything down and </w:t>
+      </w:r>
+      <w:proofErr w:type="gramStart"/>
+      <w:r>
+        <w:rPr>
+          <w:rFonts w:ascii="Arial" w:eastAsia="Arial" w:hAnsi="Arial" w:cs="Arial"/>
+          <w:sz w:val="24"/>
+        </w:rPr>
+        <w:t>close up</w:t>
+      </w:r>
+      <w:proofErr w:type="gramEnd"/>
+      <w:r>
+        <w:rPr>
+          <w:rFonts w:ascii="Arial" w:eastAsia="Arial" w:hAnsi="Arial" w:cs="Arial"/>
+          <w:sz w:val="24"/>
+        </w:rPr>
+        <w:t>.</w:t>
+      </w:r>
+    </w:p>
+    <w:p>
+      <w:pPr>
+        <w:rPr>
+          <w:rFonts w:ascii="Arial" w:eastAsia="Arial" w:hAnsi="Arial" w:cs="Arial"/>
+          <w:sz w:val="24"/>
+        </w:rPr>
+      </w:pPr>
+      <w:proofErr w:type="gramStart"/>
+      <w:r>
+        <w:rPr>
+          <w:rFonts w:ascii="Arial" w:eastAsia="Arial" w:hAnsi="Arial" w:cs="Arial"/>
+          <w:sz w:val="24"/>
+        </w:rPr>
+        <w:t>By</w:t>
+      </w:r>
+      <w:proofErr w:type="gramEnd"/>
+      <w:r>
+        <w:rPr>
+          <w:rFonts w:ascii="Arial" w:eastAsia="Arial" w:hAnsi="Arial" w:cs="Arial"/>
+          <w:sz w:val="24"/>
+        </w:rPr>
+        <w:t xml:space="preserve"> in large, steps 3 through 7 are set up and run the very same way for every session, and step 2 rarely changes for most sessions as well.  So, </w:t>
+      </w:r>
+      <w:proofErr w:type="spellStart"/>
+      <w:r>
+        <w:rPr>
+          <w:rFonts w:ascii="Arial" w:eastAsia="Arial" w:hAnsi="Arial" w:cs="Arial"/>
+          <w:sz w:val="24"/>
+        </w:rPr>
+        <w:t>Humason</w:t>
+      </w:r>
+      <w:proofErr w:type="spellEnd"/>
+      <w:r>
+        <w:rPr>
+          <w:rFonts w:ascii="Arial" w:eastAsia="Arial" w:hAnsi="Arial" w:cs="Arial"/>
+          <w:sz w:val="24"/>
+        </w:rPr>
+        <w:t xml:space="preserve"> is intended to provide enough of the configuration information and automation functionality to run TSX without intervention from step 3 through 7.  In conjunction with the Image Planner application, it provides an interface for easily choosing and framing targets for that hands-off automation to execute.</w:t>
+      </w:r>
+    </w:p>
+    <w:p>
+      <w:pPr>
+        <w:rPr>
+          <w:rFonts w:ascii="Arial" w:eastAsia="Arial" w:hAnsi="Arial" w:cs="Arial"/>
+          <w:sz w:val="24"/>
+        </w:rPr>
+      </w:pPr>
+      <w:r>
+        <w:rPr>
+          <w:rFonts w:ascii="Arial" w:eastAsia="Arial" w:hAnsi="Arial" w:cs="Arial"/>
+          <w:sz w:val="24"/>
+        </w:rPr>
+        <w:t xml:space="preserve">As such, the first, and primary, assumption is that </w:t>
+      </w:r>
+      <w:proofErr w:type="spellStart"/>
+      <w:r>
+        <w:rPr>
+          <w:rFonts w:ascii="Arial" w:eastAsia="Arial" w:hAnsi="Arial" w:cs="Arial"/>
+          <w:sz w:val="24"/>
+        </w:rPr>
+        <w:t>TheSkyX</w:t>
+      </w:r>
+      <w:proofErr w:type="spellEnd"/>
+      <w:r>
+        <w:rPr>
+          <w:rFonts w:ascii="Arial" w:eastAsia="Arial" w:hAnsi="Arial" w:cs="Arial"/>
+          <w:sz w:val="24"/>
+        </w:rPr>
+        <w:t xml:space="preserve"> will suffice for nearly all hardware management functions.  No other focusing, guiding, </w:t>
+      </w:r>
+      <w:proofErr w:type="gramStart"/>
+      <w:r>
+        <w:rPr>
+          <w:rFonts w:ascii="Arial" w:eastAsia="Arial" w:hAnsi="Arial" w:cs="Arial"/>
+          <w:sz w:val="24"/>
+        </w:rPr>
+        <w:t>rotating</w:t>
+      </w:r>
+      <w:proofErr w:type="gramEnd"/>
+      <w:r>
+        <w:rPr>
+          <w:rFonts w:ascii="Arial" w:eastAsia="Arial" w:hAnsi="Arial" w:cs="Arial"/>
+          <w:sz w:val="24"/>
+        </w:rPr>
+        <w:t xml:space="preserve"> or imaging automation software should be needed so it is not supported.  The only non-Software Bisque automation supported is Optec </w:t>
+      </w:r>
+      <w:proofErr w:type="spellStart"/>
+      <w:r>
+        <w:rPr>
+          <w:rFonts w:ascii="Arial" w:eastAsia="Arial" w:hAnsi="Arial" w:cs="Arial"/>
+          <w:sz w:val="24"/>
+        </w:rPr>
+        <w:t>FlatMan</w:t>
+      </w:r>
+      <w:proofErr w:type="spellEnd"/>
+      <w:r>
+        <w:rPr>
+          <w:rFonts w:ascii="Arial" w:eastAsia="Arial" w:hAnsi="Arial" w:cs="Arial"/>
+          <w:sz w:val="24"/>
+        </w:rPr>
+        <w:t xml:space="preserve"> and AAG </w:t>
+      </w:r>
+      <w:proofErr w:type="spellStart"/>
+      <w:r>
+        <w:rPr>
+          <w:rFonts w:ascii="Arial" w:eastAsia="Arial" w:hAnsi="Arial" w:cs="Arial"/>
+          <w:sz w:val="24"/>
+        </w:rPr>
+        <w:t>CloudWatcher</w:t>
+      </w:r>
+      <w:proofErr w:type="spellEnd"/>
+      <w:r>
+        <w:rPr>
+          <w:rFonts w:ascii="Arial" w:eastAsia="Arial" w:hAnsi="Arial" w:cs="Arial"/>
+          <w:sz w:val="24"/>
+        </w:rPr>
+        <w:t xml:space="preserve"> which have no </w:t>
+      </w:r>
+      <w:proofErr w:type="spellStart"/>
       <w:r>
         <w:rPr>
           <w:rFonts w:ascii="Arial" w:eastAsia="Arial" w:hAnsi="Arial" w:cs="Arial"/>
           <w:sz w:val="24"/>
         </w:rPr>
         <w:lastRenderedPageBreak/>
-        <w:t>TheSkyX equivalents (at this time).  A related requirement is that Humason works only with a Software Bisque Paramount mount.  There are a few functions, such as side of pier information, that Humason utilizes which may or may not be available with other mounts.</w:t>
-      </w:r>
-    </w:p>
-    <w:p>
-      <w:pPr>
-        <w:rPr>
-          <w:rFonts w:ascii="Arial" w:eastAsia="Arial" w:hAnsi="Arial" w:cs="Arial"/>
-          <w:sz w:val="24"/>
-        </w:rPr>
-      </w:pPr>
-      <w:r>
-        <w:rPr>
-          <w:rFonts w:ascii="Arial" w:eastAsia="Arial" w:hAnsi="Arial" w:cs="Arial"/>
-          <w:sz w:val="24"/>
-        </w:rPr>
-        <w:t>The second assumption is that a user will configure and hone his system using the internal capabilities of TSX.  Humason does not really attempt to disguise any usage complexity within TSX. Configuration and optimization of the mount (PEC and T-Point), camera (Image Link), filter wheel, focuser (@Focus2 or @Focus3), guider (Direct Guide and AO) and rotator are all mastered within TSX and should require little if any attention during successive imaging sessions.configured and mastered within TSX, although those configuration parameters may then be duplicated in Humason.</w:t>
+        <w:t>TheSkyX</w:t>
+      </w:r>
+      <w:proofErr w:type="spellEnd"/>
+      <w:r>
+        <w:rPr>
+          <w:rFonts w:ascii="Arial" w:eastAsia="Arial" w:hAnsi="Arial" w:cs="Arial"/>
+          <w:sz w:val="24"/>
+        </w:rPr>
+        <w:t xml:space="preserve"> equivalents (at this time).  A related requirement is that </w:t>
+      </w:r>
+      <w:proofErr w:type="spellStart"/>
+      <w:r>
+        <w:rPr>
+          <w:rFonts w:ascii="Arial" w:eastAsia="Arial" w:hAnsi="Arial" w:cs="Arial"/>
+          <w:sz w:val="24"/>
+        </w:rPr>
+        <w:t>Humason</w:t>
+      </w:r>
+      <w:proofErr w:type="spellEnd"/>
+      <w:r>
+        <w:rPr>
+          <w:rFonts w:ascii="Arial" w:eastAsia="Arial" w:hAnsi="Arial" w:cs="Arial"/>
+          <w:sz w:val="24"/>
+        </w:rPr>
+        <w:t xml:space="preserve"> works only with a Software Bisque Paramount mount.  There are a few functions, such as side of pier information, that </w:t>
+      </w:r>
+      <w:proofErr w:type="spellStart"/>
+      <w:r>
+        <w:rPr>
+          <w:rFonts w:ascii="Arial" w:eastAsia="Arial" w:hAnsi="Arial" w:cs="Arial"/>
+          <w:sz w:val="24"/>
+        </w:rPr>
+        <w:t>Humason</w:t>
+      </w:r>
+      <w:proofErr w:type="spellEnd"/>
+      <w:r>
+        <w:rPr>
+          <w:rFonts w:ascii="Arial" w:eastAsia="Arial" w:hAnsi="Arial" w:cs="Arial"/>
+          <w:sz w:val="24"/>
+        </w:rPr>
+        <w:t xml:space="preserve"> utilizes which may or may not be available with other mounts.</w:t>
+      </w:r>
+    </w:p>
+    <w:p>
+      <w:pPr>
+        <w:rPr>
+          <w:rFonts w:ascii="Arial" w:eastAsia="Arial" w:hAnsi="Arial" w:cs="Arial"/>
+          <w:sz w:val="24"/>
+        </w:rPr>
+      </w:pPr>
+      <w:r>
+        <w:rPr>
+          <w:rFonts w:ascii="Arial" w:eastAsia="Arial" w:hAnsi="Arial" w:cs="Arial"/>
+          <w:sz w:val="24"/>
+        </w:rPr>
+        <w:t xml:space="preserve">The second assumption is that a user will configure and hone his system using the internal capabilities of TSX.  </w:t>
+      </w:r>
+      <w:proofErr w:type="spellStart"/>
+      <w:r>
+        <w:rPr>
+          <w:rFonts w:ascii="Arial" w:eastAsia="Arial" w:hAnsi="Arial" w:cs="Arial"/>
+          <w:sz w:val="24"/>
+        </w:rPr>
+        <w:t>Humason</w:t>
+      </w:r>
+      <w:proofErr w:type="spellEnd"/>
+      <w:r>
+        <w:rPr>
+          <w:rFonts w:ascii="Arial" w:eastAsia="Arial" w:hAnsi="Arial" w:cs="Arial"/>
+          <w:sz w:val="24"/>
+        </w:rPr>
+        <w:t xml:space="preserve"> does not really attempt to disguise any usage complexity within TSX. Configuration and optimization of the mount (PEC and T-Point), camera (Image Link), filter wheel, focuser (@Focus2 or @Focus3), guider (Direct Guide and AO) and rotator are all mastered within TSX and should require little if any attention during successive imaging </w:t>
+      </w:r>
+      <w:proofErr w:type="spellStart"/>
+      <w:proofErr w:type="gramStart"/>
+      <w:r>
+        <w:rPr>
+          <w:rFonts w:ascii="Arial" w:eastAsia="Arial" w:hAnsi="Arial" w:cs="Arial"/>
+          <w:sz w:val="24"/>
+        </w:rPr>
+        <w:t>sessions.configured</w:t>
+      </w:r>
+      <w:proofErr w:type="spellEnd"/>
+      <w:proofErr w:type="gramEnd"/>
+      <w:r>
+        <w:rPr>
+          <w:rFonts w:ascii="Arial" w:eastAsia="Arial" w:hAnsi="Arial" w:cs="Arial"/>
+          <w:sz w:val="24"/>
+        </w:rPr>
+        <w:t xml:space="preserve"> and mastered within TSX, although those configuration parameters may then be duplicated in </w:t>
+      </w:r>
+      <w:proofErr w:type="spellStart"/>
+      <w:r>
+        <w:rPr>
+          <w:rFonts w:ascii="Arial" w:eastAsia="Arial" w:hAnsi="Arial" w:cs="Arial"/>
+          <w:sz w:val="24"/>
+        </w:rPr>
+        <w:t>Humason</w:t>
+      </w:r>
+      <w:proofErr w:type="spellEnd"/>
+      <w:r>
+        <w:rPr>
+          <w:rFonts w:ascii="Arial" w:eastAsia="Arial" w:hAnsi="Arial" w:cs="Arial"/>
+          <w:sz w:val="24"/>
+        </w:rPr>
+        <w:t>.</w:t>
       </w:r>
     </w:p>
     <w:p>
@@ -357,71 +673,219 @@
           <w:rFonts w:ascii="Arial" w:eastAsia="Arial" w:hAnsi="Arial" w:cs="Arial"/>
           <w:sz w:val="24"/>
         </w:rPr>
-        <w:t xml:space="preserve">The fourth assumption is that a user is willing to give up a few minutes of imaging time to avoid a whole night of babysitting.  This means that Humason carries some overhead for precision slews, plate solutions and recalibrations in order to preempt potential problems with focus, guiding and framing during an imaging session.  </w:t>
-      </w:r>
-    </w:p>
-    <w:p>
-      <w:pPr>
-        <w:rPr>
-          <w:rFonts w:ascii="Arial" w:eastAsia="Arial" w:hAnsi="Arial" w:cs="Arial"/>
-          <w:b/>
-          <w:sz w:val="24"/>
-          <w:u w:val="single"/>
-        </w:rPr>
-      </w:pPr>
-      <w:r>
-        <w:rPr>
-          <w:rFonts w:ascii="Arial" w:eastAsia="Arial" w:hAnsi="Arial" w:cs="Arial"/>
-          <w:b/>
-          <w:sz w:val="24"/>
-          <w:u w:val="single"/>
-        </w:rPr>
-        <w:t>Humason Operation</w:t>
-      </w:r>
-    </w:p>
-    <w:p>
-      <w:pPr>
-        <w:rPr>
-          <w:rFonts w:ascii="Arial" w:eastAsia="Arial" w:hAnsi="Arial" w:cs="Arial"/>
-          <w:sz w:val="24"/>
-        </w:rPr>
-      </w:pPr>
-      <w:r>
-        <w:rPr>
-          <w:rFonts w:ascii="Arial" w:eastAsia="Arial" w:hAnsi="Arial" w:cs="Arial"/>
-          <w:sz w:val="24"/>
-        </w:rPr>
-        <w:t xml:space="preserve">At its core, Humason creates and manages two types of data files:  Session Plan file and Target Plan file.  A Session Plan file contains all the information common to using TSX to image over a night from start up to shut down including targets to be imaged. Once a routine is established for a user’s observatory, a Session Plan rarely changes night to night other than the start up time and targets to be imaged. </w:t>
-      </w:r>
-    </w:p>
-    <w:p>
-      <w:pPr>
-        <w:rPr>
-          <w:rFonts w:ascii="Arial" w:eastAsia="Arial" w:hAnsi="Arial" w:cs="Arial"/>
-          <w:sz w:val="24"/>
-        </w:rPr>
-      </w:pPr>
-      <w:r>
-        <w:rPr>
-          <w:rFonts w:ascii="Arial" w:eastAsia="Arial" w:hAnsi="Arial" w:cs="Arial"/>
-          <w:sz w:val="24"/>
-        </w:rPr>
-        <w:t xml:space="preserve">A Target Plan file contains all the information specific to imaging one target using TSX including focusing, guiding, imaging and image calibration.  A user can create any number of Target Plans in preparation for imaging, then schedule only those wanted for a given night’s session.  Humason has a special default Target Plan (“Default.TargetPlan.xml”) that is used as a template when any new Target Plan is created.  The user can modify this template at any time by simply overwriting the default target plan with another reconfigured plan (see Target Tab).  </w:t>
-      </w:r>
-    </w:p>
-    <w:p>
-      <w:pPr>
-        <w:rPr>
-          <w:rFonts w:ascii="Arial" w:eastAsia="Arial" w:hAnsi="Arial" w:cs="Arial"/>
-          <w:sz w:val="24"/>
-        </w:rPr>
-      </w:pPr>
-      <w:r>
-        <w:rPr>
-          <w:rFonts w:ascii="Arial" w:eastAsia="Arial" w:hAnsi="Arial" w:cs="Arial"/>
-          <w:sz w:val="24"/>
-        </w:rPr>
-        <w:t>Humason runs as a Windows process, interacting with TSX through the run-time COM interface and utilizing a set of XML data files for configuration and run-time management.  TSX is responsible for interfacing to all device drivers, except the optional FlatMan and AAGCloudWatcher hardware.</w:t>
+        <w:t xml:space="preserve">The fourth assumption is that a user is willing to give up a few minutes of imaging time to avoid a whole night of babysitting.  This means that </w:t>
+      </w:r>
+      <w:proofErr w:type="spellStart"/>
+      <w:r>
+        <w:rPr>
+          <w:rFonts w:ascii="Arial" w:eastAsia="Arial" w:hAnsi="Arial" w:cs="Arial"/>
+          <w:sz w:val="24"/>
+        </w:rPr>
+        <w:t>Humason</w:t>
+      </w:r>
+      <w:proofErr w:type="spellEnd"/>
+      <w:r>
+        <w:rPr>
+          <w:rFonts w:ascii="Arial" w:eastAsia="Arial" w:hAnsi="Arial" w:cs="Arial"/>
+          <w:sz w:val="24"/>
+        </w:rPr>
+        <w:t xml:space="preserve"> carries some overhead for precision slews, plate solutions and recalibrations </w:t>
+      </w:r>
+      <w:proofErr w:type="gramStart"/>
+      <w:r>
+        <w:rPr>
+          <w:rFonts w:ascii="Arial" w:eastAsia="Arial" w:hAnsi="Arial" w:cs="Arial"/>
+          <w:sz w:val="24"/>
+        </w:rPr>
+        <w:t>in order to</w:t>
+      </w:r>
+      <w:proofErr w:type="gramEnd"/>
+      <w:r>
+        <w:rPr>
+          <w:rFonts w:ascii="Arial" w:eastAsia="Arial" w:hAnsi="Arial" w:cs="Arial"/>
+          <w:sz w:val="24"/>
+        </w:rPr>
+        <w:t xml:space="preserve"> preempt potential problems with focus, guiding and framing during an imaging session.  </w:t>
+      </w:r>
+    </w:p>
+    <w:p>
+      <w:pPr>
+        <w:rPr>
+          <w:rFonts w:ascii="Arial" w:eastAsia="Arial" w:hAnsi="Arial" w:cs="Arial"/>
+          <w:b/>
+          <w:sz w:val="24"/>
+          <w:u w:val="single"/>
+        </w:rPr>
+      </w:pPr>
+      <w:proofErr w:type="spellStart"/>
+      <w:r>
+        <w:rPr>
+          <w:rFonts w:ascii="Arial" w:eastAsia="Arial" w:hAnsi="Arial" w:cs="Arial"/>
+          <w:b/>
+          <w:sz w:val="24"/>
+          <w:u w:val="single"/>
+        </w:rPr>
+        <w:t>Humason</w:t>
+      </w:r>
+      <w:proofErr w:type="spellEnd"/>
+      <w:r>
+        <w:rPr>
+          <w:rFonts w:ascii="Arial" w:eastAsia="Arial" w:hAnsi="Arial" w:cs="Arial"/>
+          <w:b/>
+          <w:sz w:val="24"/>
+          <w:u w:val="single"/>
+        </w:rPr>
+        <w:t xml:space="preserve"> Operation</w:t>
+      </w:r>
+    </w:p>
+    <w:p>
+      <w:pPr>
+        <w:rPr>
+          <w:rFonts w:ascii="Arial" w:eastAsia="Arial" w:hAnsi="Arial" w:cs="Arial"/>
+          <w:sz w:val="24"/>
+        </w:rPr>
+      </w:pPr>
+      <w:r>
+        <w:rPr>
+          <w:rFonts w:ascii="Arial" w:eastAsia="Arial" w:hAnsi="Arial" w:cs="Arial"/>
+          <w:sz w:val="24"/>
+        </w:rPr>
+        <w:t xml:space="preserve">At its core, </w:t>
+      </w:r>
+      <w:proofErr w:type="spellStart"/>
+      <w:r>
+        <w:rPr>
+          <w:rFonts w:ascii="Arial" w:eastAsia="Arial" w:hAnsi="Arial" w:cs="Arial"/>
+          <w:sz w:val="24"/>
+        </w:rPr>
+        <w:t>Humason</w:t>
+      </w:r>
+      <w:proofErr w:type="spellEnd"/>
+      <w:r>
+        <w:rPr>
+          <w:rFonts w:ascii="Arial" w:eastAsia="Arial" w:hAnsi="Arial" w:cs="Arial"/>
+          <w:sz w:val="24"/>
+        </w:rPr>
+        <w:t xml:space="preserve"> creates and manages two types of data files:  Session Plan file and Target Plan file.  A Session Plan file contains all the information common to using TSX to image over a night from start up to shut down including targets to be imaged. Once a routine is established for a user’s observatory, a Session Plan rarely changes night to night other than the </w:t>
+      </w:r>
+      <w:proofErr w:type="spellStart"/>
+      <w:r>
+        <w:rPr>
+          <w:rFonts w:ascii="Arial" w:eastAsia="Arial" w:hAnsi="Arial" w:cs="Arial"/>
+          <w:sz w:val="24"/>
+        </w:rPr>
+        <w:t>start up</w:t>
+      </w:r>
+      <w:proofErr w:type="spellEnd"/>
+      <w:r>
+        <w:rPr>
+          <w:rFonts w:ascii="Arial" w:eastAsia="Arial" w:hAnsi="Arial" w:cs="Arial"/>
+          <w:sz w:val="24"/>
+        </w:rPr>
+        <w:t xml:space="preserve"> time and targets to be imaged. </w:t>
+      </w:r>
+    </w:p>
+    <w:p>
+      <w:pPr>
+        <w:rPr>
+          <w:rFonts w:ascii="Arial" w:eastAsia="Arial" w:hAnsi="Arial" w:cs="Arial"/>
+          <w:sz w:val="24"/>
+        </w:rPr>
+      </w:pPr>
+      <w:r>
+        <w:rPr>
+          <w:rFonts w:ascii="Arial" w:eastAsia="Arial" w:hAnsi="Arial" w:cs="Arial"/>
+          <w:sz w:val="24"/>
+        </w:rPr>
+        <w:t xml:space="preserve">A Target Plan file contains all the information specific to imaging one target using TSX including focusing, guiding, imaging and image calibration.  A user can create any number of Target Plans in preparation for imaging, then schedule only those wanted for a given night’s session.  </w:t>
+      </w:r>
+      <w:proofErr w:type="spellStart"/>
+      <w:r>
+        <w:rPr>
+          <w:rFonts w:ascii="Arial" w:eastAsia="Arial" w:hAnsi="Arial" w:cs="Arial"/>
+          <w:sz w:val="24"/>
+        </w:rPr>
+        <w:t>Humason</w:t>
+      </w:r>
+      <w:proofErr w:type="spellEnd"/>
+      <w:r>
+        <w:rPr>
+          <w:rFonts w:ascii="Arial" w:eastAsia="Arial" w:hAnsi="Arial" w:cs="Arial"/>
+          <w:sz w:val="24"/>
+        </w:rPr>
+        <w:t xml:space="preserve"> has a special default Target Plan (“Default.TargetPlan.xml”) that is used as a template when any new Target Plan is created.  The user can modify this template at any time by simply overwriting the default target plan with another reconfigured plan (see Target Tab).  </w:t>
+      </w:r>
+    </w:p>
+    <w:p>
+      <w:pPr>
+        <w:rPr>
+          <w:rFonts w:ascii="Arial" w:eastAsia="Arial" w:hAnsi="Arial" w:cs="Arial"/>
+          <w:sz w:val="24"/>
+        </w:rPr>
+      </w:pPr>
+      <w:proofErr w:type="spellStart"/>
+      <w:r>
+        <w:rPr>
+          <w:rFonts w:ascii="Arial" w:eastAsia="Arial" w:hAnsi="Arial" w:cs="Arial"/>
+          <w:sz w:val="24"/>
+        </w:rPr>
+        <w:t>Humason</w:t>
+      </w:r>
+      <w:proofErr w:type="spellEnd"/>
+      <w:r>
+        <w:rPr>
+          <w:rFonts w:ascii="Arial" w:eastAsia="Arial" w:hAnsi="Arial" w:cs="Arial"/>
+          <w:sz w:val="24"/>
+        </w:rPr>
+        <w:t xml:space="preserve"> runs as a Windows process, interacting with TSX through the run-time COM interface and utilizing a set of XML data files for configuration and run-time management.  TSX is responsible for </w:t>
+      </w:r>
+      <w:proofErr w:type="gramStart"/>
+      <w:r>
+        <w:rPr>
+          <w:rFonts w:ascii="Arial" w:eastAsia="Arial" w:hAnsi="Arial" w:cs="Arial"/>
+          <w:sz w:val="24"/>
+        </w:rPr>
+        <w:t>interfacing to</w:t>
+      </w:r>
+      <w:proofErr w:type="gramEnd"/>
+      <w:r>
+        <w:rPr>
+          <w:rFonts w:ascii="Arial" w:eastAsia="Arial" w:hAnsi="Arial" w:cs="Arial"/>
+          <w:sz w:val="24"/>
+        </w:rPr>
+        <w:t xml:space="preserve"> all device drivers, except the optional </w:t>
+      </w:r>
+      <w:proofErr w:type="spellStart"/>
+      <w:r>
+        <w:rPr>
+          <w:rFonts w:ascii="Arial" w:eastAsia="Arial" w:hAnsi="Arial" w:cs="Arial"/>
+          <w:sz w:val="24"/>
+        </w:rPr>
+        <w:t>FlatMan</w:t>
+      </w:r>
+      <w:proofErr w:type="spellEnd"/>
+      <w:r>
+        <w:rPr>
+          <w:rFonts w:ascii="Arial" w:eastAsia="Arial" w:hAnsi="Arial" w:cs="Arial"/>
+          <w:sz w:val="24"/>
+        </w:rPr>
+        <w:t xml:space="preserve"> and </w:t>
+      </w:r>
+      <w:proofErr w:type="spellStart"/>
+      <w:r>
+        <w:rPr>
+          <w:rFonts w:ascii="Arial" w:eastAsia="Arial" w:hAnsi="Arial" w:cs="Arial"/>
+          <w:sz w:val="24"/>
+        </w:rPr>
+        <w:t>AAGCloudWatcher</w:t>
+      </w:r>
+      <w:proofErr w:type="spellEnd"/>
+      <w:r>
+        <w:rPr>
+          <w:rFonts w:ascii="Arial" w:eastAsia="Arial" w:hAnsi="Arial" w:cs="Arial"/>
+          <w:sz w:val="24"/>
+        </w:rPr>
+        <w:t xml:space="preserve"> hardware.</w:t>
       </w:r>
     </w:p>
     <w:p>
@@ -437,22 +901,54 @@
           <w:sz w:val="24"/>
         </w:rPr>
         <w:lastRenderedPageBreak/>
-        <w:t>The Session Plan datafile and the Target Plan datafiles and well as captured images are stored in the user Documents directory in a folder called “Humason”.  Images are stored in another subdirectory called “Images”.  Log files are stored in a subdirectory called “Logs”.</w:t>
-      </w:r>
-    </w:p>
-    <w:p>
-      <w:pPr>
-        <w:rPr>
-          <w:rFonts w:ascii="Arial" w:eastAsia="Arial" w:hAnsi="Arial" w:cs="Arial"/>
-          <w:sz w:val="24"/>
-        </w:rPr>
-      </w:pPr>
-      <w:r>
-        <w:rPr>
-          <w:rFonts w:ascii="Arial" w:eastAsia="Arial" w:hAnsi="Arial" w:cs="Arial"/>
-          <w:sz w:val="24"/>
-        </w:rPr>
-        <w:t xml:space="preserve">In managing these data files, the Humason user interface is organized into functional blocks in the form of a base window with eight tabs.  The organization represents a rough workflow for common configuration, target planning and sequencing activities.  </w:t>
+        <w:t>The Session Plan datafile and the Target Plan datafiles and well as captured images are stored in the user Documents directory in a folder called “</w:t>
+      </w:r>
+      <w:proofErr w:type="spellStart"/>
+      <w:r>
+        <w:rPr>
+          <w:rFonts w:ascii="Arial" w:eastAsia="Arial" w:hAnsi="Arial" w:cs="Arial"/>
+          <w:sz w:val="24"/>
+        </w:rPr>
+        <w:t>Humason</w:t>
+      </w:r>
+      <w:proofErr w:type="spellEnd"/>
+      <w:r>
+        <w:rPr>
+          <w:rFonts w:ascii="Arial" w:eastAsia="Arial" w:hAnsi="Arial" w:cs="Arial"/>
+          <w:sz w:val="24"/>
+        </w:rPr>
+        <w:t>”.  Images are stored in another subdirectory called “Images”.  Log files are stored in a subdirectory called “Logs”.</w:t>
+      </w:r>
+    </w:p>
+    <w:p>
+      <w:pPr>
+        <w:rPr>
+          <w:rFonts w:ascii="Arial" w:eastAsia="Arial" w:hAnsi="Arial" w:cs="Arial"/>
+          <w:sz w:val="24"/>
+        </w:rPr>
+      </w:pPr>
+      <w:r>
+        <w:rPr>
+          <w:rFonts w:ascii="Arial" w:eastAsia="Arial" w:hAnsi="Arial" w:cs="Arial"/>
+          <w:sz w:val="24"/>
+        </w:rPr>
+        <w:t xml:space="preserve">In managing these data files, the </w:t>
+      </w:r>
+      <w:proofErr w:type="spellStart"/>
+      <w:r>
+        <w:rPr>
+          <w:rFonts w:ascii="Arial" w:eastAsia="Arial" w:hAnsi="Arial" w:cs="Arial"/>
+          <w:sz w:val="24"/>
+        </w:rPr>
+        <w:t>Humason</w:t>
+      </w:r>
+      <w:proofErr w:type="spellEnd"/>
+      <w:r>
+        <w:rPr>
+          <w:rFonts w:ascii="Arial" w:eastAsia="Arial" w:hAnsi="Arial" w:cs="Arial"/>
+          <w:sz w:val="24"/>
+        </w:rPr>
+        <w:t xml:space="preserve"> user interface is organized into functional blocks in the form of a base window with eight tabs.  The organization represents a rough workflow for common configuration, target planning and sequencing activities.  </w:t>
       </w:r>
     </w:p>
     <w:p>
@@ -487,7 +983,7 @@
             <v:imagedata r:id="rId5" o:title=""/>
             <o:lock v:ext="edit" aspectratio="f"/>
           </v:shape>
-          <o:OLEObject Type="Embed" ProgID="StaticMetafile" ShapeID="_x0000_i1025" DrawAspect="Content" ObjectID="_1741100560" r:id="rId6"/>
+          <o:OLEObject Type="Embed" ProgID="StaticMetafile" ShapeID="_x0000_i1025" DrawAspect="Content" ObjectID="_1741334100" r:id="rId6"/>
         </w:object>
       </w:r>
     </w:p>
@@ -555,7 +1051,7 @@
             <o:lock v:ext="edit" aspectratio="f"/>
             <w10:wrap type="square"/>
           </v:shape>
-          <o:OLEObject Type="Embed" ProgID="StaticMetafile" ShapeID="_x0000_s1055" DrawAspect="Content" ObjectID="_1741100561" r:id="rId8"/>
+          <o:OLEObject Type="Embed" ProgID="StaticMetafile" ShapeID="_x0000_s1055" DrawAspect="Content" ObjectID="_1741334101" r:id="rId8"/>
         </w:object>
       </w:r>
       <w:r>
@@ -574,12 +1070,37 @@
           <w:sz w:val="24"/>
         </w:rPr>
       </w:pPr>
-      <w:r>
-        <w:rPr>
-          <w:rFonts w:ascii="Arial" w:eastAsia="Arial" w:hAnsi="Arial" w:cs="Arial"/>
-          <w:sz w:val="24"/>
-        </w:rPr>
-        <w:t xml:space="preserve">Humason allows for the configuration of several approaches to guiding, including unguided as shown in the autoguider flow chart.  Humason runs through this decision process before imaging each frame (configuration parameters are underlined).  </w:t>
+      <w:proofErr w:type="spellStart"/>
+      <w:r>
+        <w:rPr>
+          <w:rFonts w:ascii="Arial" w:eastAsia="Arial" w:hAnsi="Arial" w:cs="Arial"/>
+          <w:sz w:val="24"/>
+        </w:rPr>
+        <w:t>Humason</w:t>
+      </w:r>
+      <w:proofErr w:type="spellEnd"/>
+      <w:r>
+        <w:rPr>
+          <w:rFonts w:ascii="Arial" w:eastAsia="Arial" w:hAnsi="Arial" w:cs="Arial"/>
+          <w:sz w:val="24"/>
+        </w:rPr>
+        <w:t xml:space="preserve"> allows for the configuration of several approaches to guiding, including unguided as shown in the autoguider flow chart.  </w:t>
+      </w:r>
+      <w:proofErr w:type="spellStart"/>
+      <w:r>
+        <w:rPr>
+          <w:rFonts w:ascii="Arial" w:eastAsia="Arial" w:hAnsi="Arial" w:cs="Arial"/>
+          <w:sz w:val="24"/>
+        </w:rPr>
+        <w:t>Humason</w:t>
+      </w:r>
+      <w:proofErr w:type="spellEnd"/>
+      <w:r>
+        <w:rPr>
+          <w:rFonts w:ascii="Arial" w:eastAsia="Arial" w:hAnsi="Arial" w:cs="Arial"/>
+          <w:sz w:val="24"/>
+        </w:rPr>
+        <w:t xml:space="preserve"> runs through this decision process before imaging each frame (configuration parameters are underlined).  </w:t>
       </w:r>
     </w:p>
     <w:p>
@@ -609,22 +1130,86 @@
           <w:rFonts w:ascii="Arial" w:eastAsia="Arial" w:hAnsi="Arial" w:cs="Arial"/>
           <w:sz w:val="24"/>
         </w:rPr>
-        <w:t>If Dithering is selected (not shown), then Humason will change the guide star coordinates slightly and randomly just before Start Autoguiding.  This causes the guider to re-center the guide star image just a bit in the first few seconds of guiding.</w:t>
-      </w:r>
-    </w:p>
-    <w:p>
-      <w:pPr>
-        <w:rPr>
-          <w:rFonts w:ascii="Arial" w:eastAsia="Arial" w:hAnsi="Arial" w:cs="Arial"/>
-          <w:sz w:val="24"/>
-        </w:rPr>
-      </w:pPr>
-      <w:r>
-        <w:rPr>
-          <w:rFonts w:ascii="Arial" w:eastAsia="Arial" w:hAnsi="Arial" w:cs="Arial"/>
-          <w:sz w:val="24"/>
-        </w:rPr>
-        <w:t xml:space="preserve">If AutoGuide is not enabled, then Humason will automatically perform a closed loop slew to re-center the frame before each image.  </w:t>
+        <w:t xml:space="preserve">If Dithering is selected (not shown), then </w:t>
+      </w:r>
+      <w:proofErr w:type="spellStart"/>
+      <w:r>
+        <w:rPr>
+          <w:rFonts w:ascii="Arial" w:eastAsia="Arial" w:hAnsi="Arial" w:cs="Arial"/>
+          <w:sz w:val="24"/>
+        </w:rPr>
+        <w:t>Humason</w:t>
+      </w:r>
+      <w:proofErr w:type="spellEnd"/>
+      <w:r>
+        <w:rPr>
+          <w:rFonts w:ascii="Arial" w:eastAsia="Arial" w:hAnsi="Arial" w:cs="Arial"/>
+          <w:sz w:val="24"/>
+        </w:rPr>
+        <w:t xml:space="preserve"> will change the guide star coordinates slightly and randomly just before Start Autoguiding.  This causes the </w:t>
+      </w:r>
+      <w:proofErr w:type="gramStart"/>
+      <w:r>
+        <w:rPr>
+          <w:rFonts w:ascii="Arial" w:eastAsia="Arial" w:hAnsi="Arial" w:cs="Arial"/>
+          <w:sz w:val="24"/>
+        </w:rPr>
+        <w:t>guider</w:t>
+      </w:r>
+      <w:proofErr w:type="gramEnd"/>
+      <w:r>
+        <w:rPr>
+          <w:rFonts w:ascii="Arial" w:eastAsia="Arial" w:hAnsi="Arial" w:cs="Arial"/>
+          <w:sz w:val="24"/>
+        </w:rPr>
+        <w:t xml:space="preserve"> to re-center the guide star image just a bit in the first few seconds of guiding.</w:t>
+      </w:r>
+    </w:p>
+    <w:p>
+      <w:pPr>
+        <w:rPr>
+          <w:rFonts w:ascii="Arial" w:eastAsia="Arial" w:hAnsi="Arial" w:cs="Arial"/>
+          <w:sz w:val="24"/>
+        </w:rPr>
+      </w:pPr>
+      <w:r>
+        <w:rPr>
+          <w:rFonts w:ascii="Arial" w:eastAsia="Arial" w:hAnsi="Arial" w:cs="Arial"/>
+          <w:sz w:val="24"/>
+        </w:rPr>
+        <w:t xml:space="preserve">If </w:t>
+      </w:r>
+      <w:proofErr w:type="spellStart"/>
+      <w:r>
+        <w:rPr>
+          <w:rFonts w:ascii="Arial" w:eastAsia="Arial" w:hAnsi="Arial" w:cs="Arial"/>
+          <w:sz w:val="24"/>
+        </w:rPr>
+        <w:t>AutoGuide</w:t>
+      </w:r>
+      <w:proofErr w:type="spellEnd"/>
+      <w:r>
+        <w:rPr>
+          <w:rFonts w:ascii="Arial" w:eastAsia="Arial" w:hAnsi="Arial" w:cs="Arial"/>
+          <w:sz w:val="24"/>
+        </w:rPr>
+        <w:t xml:space="preserve"> is not enabled, then </w:t>
+      </w:r>
+      <w:proofErr w:type="spellStart"/>
+      <w:r>
+        <w:rPr>
+          <w:rFonts w:ascii="Arial" w:eastAsia="Arial" w:hAnsi="Arial" w:cs="Arial"/>
+          <w:sz w:val="24"/>
+        </w:rPr>
+        <w:t>Humason</w:t>
+      </w:r>
+      <w:proofErr w:type="spellEnd"/>
+      <w:r>
+        <w:rPr>
+          <w:rFonts w:ascii="Arial" w:eastAsia="Arial" w:hAnsi="Arial" w:cs="Arial"/>
+          <w:sz w:val="24"/>
+        </w:rPr>
+        <w:t xml:space="preserve"> will automatically perform a closed loop slew to re-center the frame before each image.  </w:t>
       </w:r>
     </w:p>
     <w:p>
@@ -727,8 +1312,17 @@
           <w:rFonts w:ascii="Arial" w:eastAsia="Arial" w:hAnsi="Arial" w:cs="Arial"/>
           <w:sz w:val="24"/>
         </w:rPr>
-        <w:t>Mount control and slewing, then Park set up</w:t>
-      </w:r>
+        <w:t xml:space="preserve">Mount control and slewing, then Park set </w:t>
+      </w:r>
+      <w:proofErr w:type="gramStart"/>
+      <w:r>
+        <w:rPr>
+          <w:rFonts w:ascii="Arial" w:eastAsia="Arial" w:hAnsi="Arial" w:cs="Arial"/>
+          <w:sz w:val="24"/>
+        </w:rPr>
+        <w:t>up</w:t>
+      </w:r>
+      <w:proofErr w:type="gramEnd"/>
     </w:p>
     <w:p>
       <w:pPr>
@@ -847,8 +1441,17 @@
           <w:rFonts w:ascii="Arial" w:eastAsia="Arial" w:hAnsi="Arial" w:cs="Arial"/>
           <w:sz w:val="24"/>
         </w:rPr>
-        <w:t>FOVI set up and configuration</w:t>
-      </w:r>
+        <w:t xml:space="preserve">FOVI set up and </w:t>
+      </w:r>
+      <w:proofErr w:type="gramStart"/>
+      <w:r>
+        <w:rPr>
+          <w:rFonts w:ascii="Arial" w:eastAsia="Arial" w:hAnsi="Arial" w:cs="Arial"/>
+          <w:sz w:val="24"/>
+        </w:rPr>
+        <w:t>configuration</w:t>
+      </w:r>
+      <w:proofErr w:type="gramEnd"/>
     </w:p>
     <w:p>
       <w:pPr>
@@ -882,37 +1485,133 @@
           <w:rFonts w:ascii="Arial" w:eastAsia="Arial" w:hAnsi="Arial" w:cs="Arial"/>
           <w:sz w:val="24"/>
         </w:rPr>
-        <w:t>Once the user has all TSX functions performing well, then Humason can be brought into play.  Generally, the first step would be to configure Humason Options, then restart and fill in the Rotator, Guider, Focus, Device, Session, then Flats Tabs.  During this process, TheSkyX and Paramount must be powered up and connected so that Humason can download various information such as the filter set up while configuring.</w:t>
-      </w:r>
-    </w:p>
-    <w:p>
-      <w:pPr>
-        <w:rPr>
-          <w:rFonts w:ascii="Arial" w:eastAsia="Arial" w:hAnsi="Arial" w:cs="Arial"/>
-          <w:sz w:val="24"/>
-        </w:rPr>
-      </w:pPr>
-      <w:r>
-        <w:rPr>
-          <w:rFonts w:ascii="Arial" w:eastAsia="Arial" w:hAnsi="Arial" w:cs="Arial"/>
-          <w:sz w:val="24"/>
-        </w:rPr>
-        <w:t>Four tabs, Flats, Focus, Guide and Rotate, provide for some initialization, calibration and test operations on their respective devices.  Normally these tabs would only be used if trouble-shooting some specific problem but can also help verify that certain operations are working correctly.</w:t>
-      </w:r>
-    </w:p>
-    <w:p>
-      <w:pPr>
-        <w:rPr>
-          <w:rFonts w:ascii="Arial" w:eastAsia="Arial" w:hAnsi="Arial" w:cs="Arial"/>
-          <w:sz w:val="24"/>
-        </w:rPr>
-      </w:pPr>
-      <w:r>
-        <w:rPr>
-          <w:rFonts w:ascii="Arial" w:eastAsia="Arial" w:hAnsi="Arial" w:cs="Arial"/>
-          <w:sz w:val="24"/>
-        </w:rPr>
-        <w:t xml:space="preserve">The Devices Tab configures which devices are to be used in the imaging stack and operation options.  Usage options for the Camera, Filter Wheel, Focuser, Guider and Rotator are set up here. </w:t>
+        <w:t xml:space="preserve">Once the user has all TSX functions performing well, then </w:t>
+      </w:r>
+      <w:proofErr w:type="spellStart"/>
+      <w:r>
+        <w:rPr>
+          <w:rFonts w:ascii="Arial" w:eastAsia="Arial" w:hAnsi="Arial" w:cs="Arial"/>
+          <w:sz w:val="24"/>
+        </w:rPr>
+        <w:t>Humason</w:t>
+      </w:r>
+      <w:proofErr w:type="spellEnd"/>
+      <w:r>
+        <w:rPr>
+          <w:rFonts w:ascii="Arial" w:eastAsia="Arial" w:hAnsi="Arial" w:cs="Arial"/>
+          <w:sz w:val="24"/>
+        </w:rPr>
+        <w:t xml:space="preserve"> can be brought into play.  Generally, the first step would be to configure </w:t>
+      </w:r>
+      <w:proofErr w:type="spellStart"/>
+      <w:r>
+        <w:rPr>
+          <w:rFonts w:ascii="Arial" w:eastAsia="Arial" w:hAnsi="Arial" w:cs="Arial"/>
+          <w:sz w:val="24"/>
+        </w:rPr>
+        <w:t>Humason</w:t>
+      </w:r>
+      <w:proofErr w:type="spellEnd"/>
+      <w:r>
+        <w:rPr>
+          <w:rFonts w:ascii="Arial" w:eastAsia="Arial" w:hAnsi="Arial" w:cs="Arial"/>
+          <w:sz w:val="24"/>
+        </w:rPr>
+        <w:t xml:space="preserve"> Options, then restart and fill in the Rotator, Guider, Focus, Device, Session, then Flats Tabs.  During this process, </w:t>
+      </w:r>
+      <w:proofErr w:type="spellStart"/>
+      <w:r>
+        <w:rPr>
+          <w:rFonts w:ascii="Arial" w:eastAsia="Arial" w:hAnsi="Arial" w:cs="Arial"/>
+          <w:sz w:val="24"/>
+        </w:rPr>
+        <w:t>TheSkyX</w:t>
+      </w:r>
+      <w:proofErr w:type="spellEnd"/>
+      <w:r>
+        <w:rPr>
+          <w:rFonts w:ascii="Arial" w:eastAsia="Arial" w:hAnsi="Arial" w:cs="Arial"/>
+          <w:sz w:val="24"/>
+        </w:rPr>
+        <w:t xml:space="preserve"> and Paramount must be powered up and connected so that </w:t>
+      </w:r>
+      <w:proofErr w:type="spellStart"/>
+      <w:r>
+        <w:rPr>
+          <w:rFonts w:ascii="Arial" w:eastAsia="Arial" w:hAnsi="Arial" w:cs="Arial"/>
+          <w:sz w:val="24"/>
+        </w:rPr>
+        <w:t>Humason</w:t>
+      </w:r>
+      <w:proofErr w:type="spellEnd"/>
+      <w:r>
+        <w:rPr>
+          <w:rFonts w:ascii="Arial" w:eastAsia="Arial" w:hAnsi="Arial" w:cs="Arial"/>
+          <w:sz w:val="24"/>
+        </w:rPr>
+        <w:t xml:space="preserve"> can download various information such as the filter set up while configuring.</w:t>
+      </w:r>
+    </w:p>
+    <w:p>
+      <w:pPr>
+        <w:rPr>
+          <w:rFonts w:ascii="Arial" w:eastAsia="Arial" w:hAnsi="Arial" w:cs="Arial"/>
+          <w:sz w:val="24"/>
+        </w:rPr>
+      </w:pPr>
+      <w:r>
+        <w:rPr>
+          <w:rFonts w:ascii="Arial" w:eastAsia="Arial" w:hAnsi="Arial" w:cs="Arial"/>
+          <w:sz w:val="24"/>
+        </w:rPr>
+        <w:t xml:space="preserve">Four tabs, Flats, Focus, Guide and Rotate, provide for some initialization, </w:t>
+      </w:r>
+      <w:proofErr w:type="gramStart"/>
+      <w:r>
+        <w:rPr>
+          <w:rFonts w:ascii="Arial" w:eastAsia="Arial" w:hAnsi="Arial" w:cs="Arial"/>
+          <w:sz w:val="24"/>
+        </w:rPr>
+        <w:t>calibration</w:t>
+      </w:r>
+      <w:proofErr w:type="gramEnd"/>
+      <w:r>
+        <w:rPr>
+          <w:rFonts w:ascii="Arial" w:eastAsia="Arial" w:hAnsi="Arial" w:cs="Arial"/>
+          <w:sz w:val="24"/>
+        </w:rPr>
+        <w:t xml:space="preserve"> and test operations on their respective devices.  Normally these tabs would only be used if trouble-shooting some specific problem but can also help verify that certain operations are working correctly.</w:t>
+      </w:r>
+    </w:p>
+    <w:p>
+      <w:pPr>
+        <w:rPr>
+          <w:rFonts w:ascii="Arial" w:eastAsia="Arial" w:hAnsi="Arial" w:cs="Arial"/>
+          <w:sz w:val="24"/>
+        </w:rPr>
+      </w:pPr>
+      <w:r>
+        <w:rPr>
+          <w:rFonts w:ascii="Arial" w:eastAsia="Arial" w:hAnsi="Arial" w:cs="Arial"/>
+          <w:sz w:val="24"/>
+        </w:rPr>
+        <w:t xml:space="preserve">The Devices Tab configures which devices are to be used in the imaging stack and operation options.  Usage options for the Camera, Filter Wheel, Focuser, </w:t>
+      </w:r>
+      <w:proofErr w:type="gramStart"/>
+      <w:r>
+        <w:rPr>
+          <w:rFonts w:ascii="Arial" w:eastAsia="Arial" w:hAnsi="Arial" w:cs="Arial"/>
+          <w:sz w:val="24"/>
+        </w:rPr>
+        <w:t>Guider</w:t>
+      </w:r>
+      <w:proofErr w:type="gramEnd"/>
+      <w:r>
+        <w:rPr>
+          <w:rFonts w:ascii="Arial" w:eastAsia="Arial" w:hAnsi="Arial" w:cs="Arial"/>
+          <w:sz w:val="24"/>
+        </w:rPr>
+        <w:t xml:space="preserve"> and Rotator are set up here. </w:t>
       </w:r>
     </w:p>
     <w:p>
@@ -942,7 +1641,55 @@
           <w:rFonts w:ascii="Arial" w:eastAsia="Arial" w:hAnsi="Arial" w:cs="Arial"/>
           <w:sz w:val="24"/>
         </w:rPr>
-        <w:t>The Flats Tab sets up for flat calibration frames to be taken: dawn, dusk or FlatMan.  When sequencing, Humason automatically keeps track of what flat frames are needed for calibration and uses this information for acquiring them.</w:t>
+        <w:t xml:space="preserve">The Flats Tab sets up for flat calibration frames to be </w:t>
+      </w:r>
+      <w:proofErr w:type="gramStart"/>
+      <w:r>
+        <w:rPr>
+          <w:rFonts w:ascii="Arial" w:eastAsia="Arial" w:hAnsi="Arial" w:cs="Arial"/>
+          <w:sz w:val="24"/>
+        </w:rPr>
+        <w:t>taken:</w:t>
+      </w:r>
+      <w:proofErr w:type="gramEnd"/>
+      <w:r>
+        <w:rPr>
+          <w:rFonts w:ascii="Arial" w:eastAsia="Arial" w:hAnsi="Arial" w:cs="Arial"/>
+          <w:sz w:val="24"/>
+        </w:rPr>
+        <w:t xml:space="preserve"> dawn, dusk or </w:t>
+      </w:r>
+      <w:proofErr w:type="spellStart"/>
+      <w:r>
+        <w:rPr>
+          <w:rFonts w:ascii="Arial" w:eastAsia="Arial" w:hAnsi="Arial" w:cs="Arial"/>
+          <w:sz w:val="24"/>
+        </w:rPr>
+        <w:t>FlatMan</w:t>
+      </w:r>
+      <w:proofErr w:type="spellEnd"/>
+      <w:r>
+        <w:rPr>
+          <w:rFonts w:ascii="Arial" w:eastAsia="Arial" w:hAnsi="Arial" w:cs="Arial"/>
+          <w:sz w:val="24"/>
+        </w:rPr>
+        <w:t xml:space="preserve">.  When sequencing, </w:t>
+      </w:r>
+      <w:proofErr w:type="spellStart"/>
+      <w:r>
+        <w:rPr>
+          <w:rFonts w:ascii="Arial" w:eastAsia="Arial" w:hAnsi="Arial" w:cs="Arial"/>
+          <w:sz w:val="24"/>
+        </w:rPr>
+        <w:t>Humason</w:t>
+      </w:r>
+      <w:proofErr w:type="spellEnd"/>
+      <w:r>
+        <w:rPr>
+          <w:rFonts w:ascii="Arial" w:eastAsia="Arial" w:hAnsi="Arial" w:cs="Arial"/>
+          <w:sz w:val="24"/>
+        </w:rPr>
+        <w:t xml:space="preserve"> automatically keeps track of what flat frames are needed for calibration and uses this information for acquiring them.</w:t>
       </w:r>
     </w:p>
     <w:p>
@@ -1082,14 +1829,25 @@
           </wp:anchor>
         </w:drawing>
       </w:r>
-      <w:r>
-        <w:rPr>
-          <w:rFonts w:ascii="Arial" w:eastAsia="Arial" w:hAnsi="Arial" w:cs="Arial"/>
-          <w:b/>
-          <w:sz w:val="24"/>
-          <w:u w:val="single"/>
-        </w:rPr>
-        <w:t>Humason Form</w:t>
+      <w:proofErr w:type="spellStart"/>
+      <w:r>
+        <w:rPr>
+          <w:rFonts w:ascii="Arial" w:eastAsia="Arial" w:hAnsi="Arial" w:cs="Arial"/>
+          <w:b/>
+          <w:sz w:val="24"/>
+          <w:u w:val="single"/>
+        </w:rPr>
+        <w:t>Humason</w:t>
+      </w:r>
+      <w:proofErr w:type="spellEnd"/>
+      <w:r>
+        <w:rPr>
+          <w:rFonts w:ascii="Arial" w:eastAsia="Arial" w:hAnsi="Arial" w:cs="Arial"/>
+          <w:b/>
+          <w:sz w:val="24"/>
+          <w:u w:val="single"/>
+        </w:rPr>
+        <w:t xml:space="preserve"> Form</w:t>
       </w:r>
     </w:p>
     <w:p>
@@ -1249,7 +2007,23 @@
           <w:rFonts w:ascii="Arial" w:eastAsia="Arial" w:hAnsi="Arial" w:cs="Arial"/>
           <w:sz w:val="24"/>
         </w:rPr>
-        <w:t>: The Humason application window will always show over other windows.</w:t>
+        <w:t xml:space="preserve">: The </w:t>
+      </w:r>
+      <w:proofErr w:type="spellStart"/>
+      <w:r>
+        <w:rPr>
+          <w:rFonts w:ascii="Arial" w:eastAsia="Arial" w:hAnsi="Arial" w:cs="Arial"/>
+          <w:sz w:val="24"/>
+        </w:rPr>
+        <w:t>Humason</w:t>
+      </w:r>
+      <w:proofErr w:type="spellEnd"/>
+      <w:r>
+        <w:rPr>
+          <w:rFonts w:ascii="Arial" w:eastAsia="Arial" w:hAnsi="Arial" w:cs="Arial"/>
+          <w:sz w:val="24"/>
+        </w:rPr>
+        <w:t xml:space="preserve"> application window will always show over other windows.</w:t>
       </w:r>
     </w:p>
     <w:p>
@@ -1347,6 +2121,7 @@
         </w:rPr>
         <w:t xml:space="preserve">If </w:t>
       </w:r>
+      <w:proofErr w:type="spellStart"/>
       <w:r>
         <w:rPr>
           <w:rFonts w:ascii="Arial" w:eastAsia="Arial" w:hAnsi="Arial" w:cs="Arial"/>
@@ -1355,12 +2130,29 @@
         </w:rPr>
         <w:t>AutoRun</w:t>
       </w:r>
-      <w:r>
-        <w:rPr>
-          <w:rFonts w:ascii="Arial" w:eastAsia="Arial" w:hAnsi="Arial" w:cs="Arial"/>
-          <w:sz w:val="24"/>
-        </w:rPr>
-        <w:t xml:space="preserve"> (Session Tab) is checked, then Humason waits until the Staging Time (if enabled) and runs the Staging executable.</w:t>
+      <w:proofErr w:type="spellEnd"/>
+      <w:r>
+        <w:rPr>
+          <w:rFonts w:ascii="Arial" w:eastAsia="Arial" w:hAnsi="Arial" w:cs="Arial"/>
+          <w:sz w:val="24"/>
+        </w:rPr>
+        <w:t xml:space="preserve"> (Session Tab) is checked, then </w:t>
+      </w:r>
+      <w:proofErr w:type="spellStart"/>
+      <w:r>
+        <w:rPr>
+          <w:rFonts w:ascii="Arial" w:eastAsia="Arial" w:hAnsi="Arial" w:cs="Arial"/>
+          <w:sz w:val="24"/>
+        </w:rPr>
+        <w:t>Humason</w:t>
+      </w:r>
+      <w:proofErr w:type="spellEnd"/>
+      <w:r>
+        <w:rPr>
+          <w:rFonts w:ascii="Arial" w:eastAsia="Arial" w:hAnsi="Arial" w:cs="Arial"/>
+          <w:sz w:val="24"/>
+        </w:rPr>
+        <w:t xml:space="preserve"> waits until the Staging Time (if enabled) and runs the Staging executable.</w:t>
       </w:r>
     </w:p>
     <w:p>
@@ -1380,7 +2172,39 @@
           <w:rFonts w:ascii="Arial" w:eastAsia="Arial" w:hAnsi="Arial" w:cs="Arial"/>
           <w:sz w:val="24"/>
         </w:rPr>
-        <w:t>If AutoRun (Session Tab is checked, then Humason waits until the Start Up Time (if enabled) and runs the Start Up executable.</w:t>
+        <w:t xml:space="preserve">If </w:t>
+      </w:r>
+      <w:proofErr w:type="spellStart"/>
+      <w:r>
+        <w:rPr>
+          <w:rFonts w:ascii="Arial" w:eastAsia="Arial" w:hAnsi="Arial" w:cs="Arial"/>
+          <w:sz w:val="24"/>
+        </w:rPr>
+        <w:t>AutoRun</w:t>
+      </w:r>
+      <w:proofErr w:type="spellEnd"/>
+      <w:r>
+        <w:rPr>
+          <w:rFonts w:ascii="Arial" w:eastAsia="Arial" w:hAnsi="Arial" w:cs="Arial"/>
+          <w:sz w:val="24"/>
+        </w:rPr>
+        <w:t xml:space="preserve"> (Session Tab is checked, then </w:t>
+      </w:r>
+      <w:proofErr w:type="spellStart"/>
+      <w:r>
+        <w:rPr>
+          <w:rFonts w:ascii="Arial" w:eastAsia="Arial" w:hAnsi="Arial" w:cs="Arial"/>
+          <w:sz w:val="24"/>
+        </w:rPr>
+        <w:t>Humason</w:t>
+      </w:r>
+      <w:proofErr w:type="spellEnd"/>
+      <w:r>
+        <w:rPr>
+          <w:rFonts w:ascii="Arial" w:eastAsia="Arial" w:hAnsi="Arial" w:cs="Arial"/>
+          <w:sz w:val="24"/>
+        </w:rPr>
+        <w:t xml:space="preserve"> waits until the Start Up Time (if enabled) and runs the Start Up executable.</w:t>
       </w:r>
     </w:p>
     <w:p>
@@ -1401,7 +2225,39 @@
           <w:sz w:val="24"/>
         </w:rPr>
         <w:lastRenderedPageBreak/>
-        <w:t xml:space="preserve">For each target in the Schedule (Plan Tab), Humason loads the target data and initiates imaging.  If enabled, camera focus, autoguider calibration, and rotator calibration  run before each new target, Temperature, Weather and Shutdown Time are checked and acted on before each image.  </w:t>
+        <w:t xml:space="preserve">For each target in the Schedule (Plan Tab), </w:t>
+      </w:r>
+      <w:proofErr w:type="spellStart"/>
+      <w:r>
+        <w:rPr>
+          <w:rFonts w:ascii="Arial" w:eastAsia="Arial" w:hAnsi="Arial" w:cs="Arial"/>
+          <w:sz w:val="24"/>
+        </w:rPr>
+        <w:t>Humason</w:t>
+      </w:r>
+      <w:proofErr w:type="spellEnd"/>
+      <w:r>
+        <w:rPr>
+          <w:rFonts w:ascii="Arial" w:eastAsia="Arial" w:hAnsi="Arial" w:cs="Arial"/>
+          <w:sz w:val="24"/>
+        </w:rPr>
+        <w:t xml:space="preserve"> loads the target data and initiates imaging.  If enabled, camera focus, autoguider calibration, and rotator </w:t>
+      </w:r>
+      <w:proofErr w:type="gramStart"/>
+      <w:r>
+        <w:rPr>
+          <w:rFonts w:ascii="Arial" w:eastAsia="Arial" w:hAnsi="Arial" w:cs="Arial"/>
+          <w:sz w:val="24"/>
+        </w:rPr>
+        <w:t>calibration  run</w:t>
+      </w:r>
+      <w:proofErr w:type="gramEnd"/>
+      <w:r>
+        <w:rPr>
+          <w:rFonts w:ascii="Arial" w:eastAsia="Arial" w:hAnsi="Arial" w:cs="Arial"/>
+          <w:sz w:val="24"/>
+        </w:rPr>
+        <w:t xml:space="preserve"> before each new target, Temperature, Weather and Shutdown Time are checked and acted on before each image.  </w:t>
       </w:r>
     </w:p>
     <w:p>
@@ -1441,7 +2297,41 @@
           <w:rFonts w:ascii="Arial" w:eastAsia="Arial" w:hAnsi="Arial" w:cs="Arial"/>
           <w:sz w:val="24"/>
         </w:rPr>
-        <w:t>If AutoFocus is set and the temperature changes by more than the value set in the Devices Tab, then Humason causes TSX to make an autofocus run.</w:t>
+        <w:t xml:space="preserve">If </w:t>
+      </w:r>
+      <w:proofErr w:type="spellStart"/>
+      <w:proofErr w:type="gramStart"/>
+      <w:r>
+        <w:rPr>
+          <w:rFonts w:ascii="Arial" w:eastAsia="Arial" w:hAnsi="Arial" w:cs="Arial"/>
+          <w:sz w:val="24"/>
+        </w:rPr>
+        <w:t>AutoFocus</w:t>
+      </w:r>
+      <w:proofErr w:type="spellEnd"/>
+      <w:proofErr w:type="gramEnd"/>
+      <w:r>
+        <w:rPr>
+          <w:rFonts w:ascii="Arial" w:eastAsia="Arial" w:hAnsi="Arial" w:cs="Arial"/>
+          <w:sz w:val="24"/>
+        </w:rPr>
+        <w:t xml:space="preserve"> is set and the temperature changes by more than the value set in the Devices Tab, then </w:t>
+      </w:r>
+      <w:proofErr w:type="spellStart"/>
+      <w:r>
+        <w:rPr>
+          <w:rFonts w:ascii="Arial" w:eastAsia="Arial" w:hAnsi="Arial" w:cs="Arial"/>
+          <w:sz w:val="24"/>
+        </w:rPr>
+        <w:t>Humason</w:t>
+      </w:r>
+      <w:proofErr w:type="spellEnd"/>
+      <w:r>
+        <w:rPr>
+          <w:rFonts w:ascii="Arial" w:eastAsia="Arial" w:hAnsi="Arial" w:cs="Arial"/>
+          <w:sz w:val="24"/>
+        </w:rPr>
+        <w:t xml:space="preserve"> causes TSX to make an autofocus run.</w:t>
       </w:r>
     </w:p>
     <w:p>
@@ -1461,7 +2351,39 @@
           <w:rFonts w:ascii="Arial" w:eastAsia="Arial" w:hAnsi="Arial" w:cs="Arial"/>
           <w:sz w:val="24"/>
         </w:rPr>
-        <w:t>If Shutdown Time is exceeded then Humason runs the Shutdown executable (if enabled) and disconnect the TSX devices.</w:t>
+        <w:t xml:space="preserve">If Shutdown Time is </w:t>
+      </w:r>
+      <w:proofErr w:type="gramStart"/>
+      <w:r>
+        <w:rPr>
+          <w:rFonts w:ascii="Arial" w:eastAsia="Arial" w:hAnsi="Arial" w:cs="Arial"/>
+          <w:sz w:val="24"/>
+        </w:rPr>
+        <w:t>exceeded</w:t>
+      </w:r>
+      <w:proofErr w:type="gramEnd"/>
+      <w:r>
+        <w:rPr>
+          <w:rFonts w:ascii="Arial" w:eastAsia="Arial" w:hAnsi="Arial" w:cs="Arial"/>
+          <w:sz w:val="24"/>
+        </w:rPr>
+        <w:t xml:space="preserve"> then </w:t>
+      </w:r>
+      <w:proofErr w:type="spellStart"/>
+      <w:r>
+        <w:rPr>
+          <w:rFonts w:ascii="Arial" w:eastAsia="Arial" w:hAnsi="Arial" w:cs="Arial"/>
+          <w:sz w:val="24"/>
+        </w:rPr>
+        <w:t>Humason</w:t>
+      </w:r>
+      <w:proofErr w:type="spellEnd"/>
+      <w:r>
+        <w:rPr>
+          <w:rFonts w:ascii="Arial" w:eastAsia="Arial" w:hAnsi="Arial" w:cs="Arial"/>
+          <w:sz w:val="24"/>
+        </w:rPr>
+        <w:t xml:space="preserve"> runs the Shutdown executable (if enabled) and disconnect the TSX devices.</w:t>
       </w:r>
     </w:p>
     <w:p>
@@ -1507,7 +2429,23 @@
           <w:rFonts w:ascii="Arial" w:eastAsia="Arial" w:hAnsi="Arial" w:cs="Arial"/>
           <w:sz w:val="24"/>
         </w:rPr>
-        <w:t>: Open a window for setting up general Humason application window options (see description).</w:t>
+        <w:t xml:space="preserve">: Open a window for setting up general </w:t>
+      </w:r>
+      <w:proofErr w:type="spellStart"/>
+      <w:r>
+        <w:rPr>
+          <w:rFonts w:ascii="Arial" w:eastAsia="Arial" w:hAnsi="Arial" w:cs="Arial"/>
+          <w:sz w:val="24"/>
+        </w:rPr>
+        <w:t>Humason</w:t>
+      </w:r>
+      <w:proofErr w:type="spellEnd"/>
+      <w:r>
+        <w:rPr>
+          <w:rFonts w:ascii="Arial" w:eastAsia="Arial" w:hAnsi="Arial" w:cs="Arial"/>
+          <w:sz w:val="24"/>
+        </w:rPr>
+        <w:t xml:space="preserve"> application window options (see description).</w:t>
       </w:r>
     </w:p>
     <w:p>
@@ -1530,8 +2468,17 @@
           <w:rFonts w:ascii="Arial" w:eastAsia="Arial" w:hAnsi="Arial" w:cs="Arial"/>
           <w:sz w:val="24"/>
         </w:rPr>
-        <w:t>:  Disconnect TSX devices and close Humason</w:t>
-      </w:r>
+        <w:t xml:space="preserve">:  Disconnect TSX devices and close </w:t>
+      </w:r>
+      <w:proofErr w:type="spellStart"/>
+      <w:r>
+        <w:rPr>
+          <w:rFonts w:ascii="Arial" w:eastAsia="Arial" w:hAnsi="Arial" w:cs="Arial"/>
+          <w:sz w:val="24"/>
+        </w:rPr>
+        <w:t>Humason</w:t>
+      </w:r>
+      <w:proofErr w:type="spellEnd"/>
     </w:p>
     <w:p>
       <w:pPr>
@@ -1553,7 +2500,23 @@
           <w:rFonts w:ascii="Arial" w:eastAsia="Arial" w:hAnsi="Arial" w:cs="Arial"/>
           <w:sz w:val="24"/>
         </w:rPr>
-        <w:t xml:space="preserve"> on the bottom of the window contains activity output from Humason as it completes various tasks.  This information is also saved to the Log File (See Resources).</w:t>
+        <w:t xml:space="preserve"> on the bottom of the window contains activity output from </w:t>
+      </w:r>
+      <w:proofErr w:type="spellStart"/>
+      <w:r>
+        <w:rPr>
+          <w:rFonts w:ascii="Arial" w:eastAsia="Arial" w:hAnsi="Arial" w:cs="Arial"/>
+          <w:sz w:val="24"/>
+        </w:rPr>
+        <w:t>Humason</w:t>
+      </w:r>
+      <w:proofErr w:type="spellEnd"/>
+      <w:r>
+        <w:rPr>
+          <w:rFonts w:ascii="Arial" w:eastAsia="Arial" w:hAnsi="Arial" w:cs="Arial"/>
+          <w:sz w:val="24"/>
+        </w:rPr>
+        <w:t xml:space="preserve"> as it completes various tasks.  This information is also saved to the Log File (See Resources).</w:t>
       </w:r>
     </w:p>
     <w:p>
@@ -1698,7 +2661,23 @@
           <w:rFonts w:ascii="Arial" w:eastAsia="Arial" w:hAnsi="Arial" w:cs="Arial"/>
           <w:sz w:val="24"/>
         </w:rPr>
-        <w:t xml:space="preserve">In the Plan tab, Humason works with TSX to assemble a list of targets for imaging.  Normally, the companion application </w:t>
+        <w:t xml:space="preserve">In the Plan tab, </w:t>
+      </w:r>
+      <w:proofErr w:type="spellStart"/>
+      <w:r>
+        <w:rPr>
+          <w:rFonts w:ascii="Arial" w:eastAsia="Arial" w:hAnsi="Arial" w:cs="Arial"/>
+          <w:sz w:val="24"/>
+        </w:rPr>
+        <w:t>Humason</w:t>
+      </w:r>
+      <w:proofErr w:type="spellEnd"/>
+      <w:r>
+        <w:rPr>
+          <w:rFonts w:ascii="Arial" w:eastAsia="Arial" w:hAnsi="Arial" w:cs="Arial"/>
+          <w:sz w:val="24"/>
+        </w:rPr>
+        <w:t xml:space="preserve"> works with TSX to assemble a list of targets for imaging.  Normally, the companion application </w:t>
       </w:r>
       <w:r>
         <w:rPr>
@@ -1744,7 +2723,23 @@
           <w:rFonts w:ascii="Arial" w:eastAsia="Arial" w:hAnsi="Arial" w:cs="Arial"/>
           <w:sz w:val="24"/>
         </w:rPr>
-        <w:t xml:space="preserve"> field:  Name for potential target.  Target names in Humason are always capitalized.  Get used to it.</w:t>
+        <w:t xml:space="preserve"> field:  Name for potential target.  Target names in </w:t>
+      </w:r>
+      <w:proofErr w:type="spellStart"/>
+      <w:r>
+        <w:rPr>
+          <w:rFonts w:ascii="Arial" w:eastAsia="Arial" w:hAnsi="Arial" w:cs="Arial"/>
+          <w:sz w:val="24"/>
+        </w:rPr>
+        <w:t>Humason</w:t>
+      </w:r>
+      <w:proofErr w:type="spellEnd"/>
+      <w:r>
+        <w:rPr>
+          <w:rFonts w:ascii="Arial" w:eastAsia="Arial" w:hAnsi="Arial" w:cs="Arial"/>
+          <w:sz w:val="24"/>
+        </w:rPr>
+        <w:t xml:space="preserve"> are always capitalized.  Get used to it.</w:t>
       </w:r>
     </w:p>
     <w:p>
@@ -1767,7 +2762,39 @@
           <w:rFonts w:ascii="Arial" w:eastAsia="Arial" w:hAnsi="Arial" w:cs="Arial"/>
           <w:sz w:val="24"/>
         </w:rPr>
-        <w:t xml:space="preserve"> causes Humason to build a target based on the name in the Target field.   If Look Up is selected with an empty Target name, Humason will use the target name currently set in the TSX Find function.</w:t>
+        <w:t xml:space="preserve"> causes </w:t>
+      </w:r>
+      <w:proofErr w:type="spellStart"/>
+      <w:r>
+        <w:rPr>
+          <w:rFonts w:ascii="Arial" w:eastAsia="Arial" w:hAnsi="Arial" w:cs="Arial"/>
+          <w:sz w:val="24"/>
+        </w:rPr>
+        <w:t>Humason</w:t>
+      </w:r>
+      <w:proofErr w:type="spellEnd"/>
+      <w:r>
+        <w:rPr>
+          <w:rFonts w:ascii="Arial" w:eastAsia="Arial" w:hAnsi="Arial" w:cs="Arial"/>
+          <w:sz w:val="24"/>
+        </w:rPr>
+        <w:t xml:space="preserve"> to build a target based on the name in the Target field.   If Look Up is selected with an empty Target name, </w:t>
+      </w:r>
+      <w:proofErr w:type="spellStart"/>
+      <w:r>
+        <w:rPr>
+          <w:rFonts w:ascii="Arial" w:eastAsia="Arial" w:hAnsi="Arial" w:cs="Arial"/>
+          <w:sz w:val="24"/>
+        </w:rPr>
+        <w:t>Humason</w:t>
+      </w:r>
+      <w:proofErr w:type="spellEnd"/>
+      <w:r>
+        <w:rPr>
+          <w:rFonts w:ascii="Arial" w:eastAsia="Arial" w:hAnsi="Arial" w:cs="Arial"/>
+          <w:sz w:val="24"/>
+        </w:rPr>
+        <w:t xml:space="preserve"> will use the target name currently set in the TSX Find function.</w:t>
       </w:r>
     </w:p>
     <w:p>
@@ -1790,7 +2817,23 @@
           <w:rFonts w:ascii="Arial" w:eastAsia="Arial" w:hAnsi="Arial" w:cs="Arial"/>
           <w:sz w:val="24"/>
         </w:rPr>
-        <w:t xml:space="preserve"> causes Humason to poll TSX for the target name and information that is currently displayed in the TSX Find function.</w:t>
+        <w:t xml:space="preserve"> causes </w:t>
+      </w:r>
+      <w:proofErr w:type="spellStart"/>
+      <w:r>
+        <w:rPr>
+          <w:rFonts w:ascii="Arial" w:eastAsia="Arial" w:hAnsi="Arial" w:cs="Arial"/>
+          <w:sz w:val="24"/>
+        </w:rPr>
+        <w:t>Humason</w:t>
+      </w:r>
+      <w:proofErr w:type="spellEnd"/>
+      <w:r>
+        <w:rPr>
+          <w:rFonts w:ascii="Arial" w:eastAsia="Arial" w:hAnsi="Arial" w:cs="Arial"/>
+          <w:sz w:val="24"/>
+        </w:rPr>
+        <w:t xml:space="preserve"> to poll TSX for the target name and information that is currently displayed in the TSX Find function.</w:t>
       </w:r>
     </w:p>
     <w:p>
@@ -1830,6 +2873,7 @@
         </w:rPr>
         <w:t xml:space="preserve">), configure the mosaic in the </w:t>
       </w:r>
+      <w:proofErr w:type="gramStart"/>
       <w:r>
         <w:rPr>
           <w:rFonts w:ascii="Arial" w:eastAsia="Arial" w:hAnsi="Arial" w:cs="Arial"/>
@@ -1838,6 +2882,7 @@
         </w:rPr>
         <w:t>Geometry</w:t>
       </w:r>
+      <w:proofErr w:type="gramEnd"/>
       <w:r>
         <w:rPr>
           <w:rFonts w:ascii="Arial" w:eastAsia="Arial" w:hAnsi="Arial" w:cs="Arial"/>
@@ -1903,7 +2948,23 @@
           <w:rFonts w:ascii="Arial" w:eastAsia="Arial" w:hAnsi="Arial" w:cs="Arial"/>
           <w:sz w:val="24"/>
         </w:rPr>
-        <w:t xml:space="preserve"> will generate the mosaic’s target plans under the plan names &lt;target name.-&lt;mosaic set&gt;-&lt;mosaic index&gt; and update the Plans List.</w:t>
+        <w:t xml:space="preserve"> will generate the mosaic’s target plans under the plan names &lt;target </w:t>
+      </w:r>
+      <w:proofErr w:type="gramStart"/>
+      <w:r>
+        <w:rPr>
+          <w:rFonts w:ascii="Arial" w:eastAsia="Arial" w:hAnsi="Arial" w:cs="Arial"/>
+          <w:sz w:val="24"/>
+        </w:rPr>
+        <w:t>name.-</w:t>
+      </w:r>
+      <w:proofErr w:type="gramEnd"/>
+      <w:r>
+        <w:rPr>
+          <w:rFonts w:ascii="Arial" w:eastAsia="Arial" w:hAnsi="Arial" w:cs="Arial"/>
+          <w:sz w:val="24"/>
+        </w:rPr>
+        <w:t>&lt;mosaic set&gt;-&lt;mosaic index&gt; and update the Plans List.</w:t>
       </w:r>
     </w:p>
     <w:p>
@@ -2132,7 +3193,23 @@
           <w:rFonts w:ascii="Arial" w:eastAsia="Arial" w:hAnsi="Arial" w:cs="Arial"/>
           <w:sz w:val="24"/>
         </w:rPr>
-        <w:t xml:space="preserve"> is the list of targets to be imaged by Humason during this session.  When started, each target is imaged according to its sequencing configuration in turn, topmost first.  The “&lt;&lt;” removes the selected target from the list.  The “\/” moves the selected target down in the list by one position.  The “^” moves the selected target up in the list by one position.</w:t>
+        <w:t xml:space="preserve"> is the list of targets to be imaged by </w:t>
+      </w:r>
+      <w:proofErr w:type="spellStart"/>
+      <w:r>
+        <w:rPr>
+          <w:rFonts w:ascii="Arial" w:eastAsia="Arial" w:hAnsi="Arial" w:cs="Arial"/>
+          <w:sz w:val="24"/>
+        </w:rPr>
+        <w:t>Humason</w:t>
+      </w:r>
+      <w:proofErr w:type="spellEnd"/>
+      <w:r>
+        <w:rPr>
+          <w:rFonts w:ascii="Arial" w:eastAsia="Arial" w:hAnsi="Arial" w:cs="Arial"/>
+          <w:sz w:val="24"/>
+        </w:rPr>
+        <w:t xml:space="preserve"> during this session.  When started, each target is imaged according to its sequencing configuration in turn, topmost first.  The “&lt;&lt;” removes the selected target from the list.  The “\/” moves the selected target down in the list by one position.  The “^” moves the selected target up in the list by one position.</w:t>
       </w:r>
     </w:p>
     <w:p>
@@ -2263,7 +3340,23 @@
           <w:rFonts w:ascii="Arial" w:eastAsia="Arial" w:hAnsi="Arial" w:cs="Arial"/>
           <w:sz w:val="24"/>
         </w:rPr>
-        <w:t>The Target Tab supports set up details for imaging a single target.  The Target can be loaded from the Plan Tab or directly from TSX by entering a target name.  If the target has been previously set up, then the imaging fields will be populated from that target’s plan.  If not, the fields will be populated from the Default plan (see Plan Tab).</w:t>
+        <w:t xml:space="preserve">The Target Tab supports </w:t>
+      </w:r>
+      <w:proofErr w:type="gramStart"/>
+      <w:r>
+        <w:rPr>
+          <w:rFonts w:ascii="Arial" w:eastAsia="Arial" w:hAnsi="Arial" w:cs="Arial"/>
+          <w:sz w:val="24"/>
+        </w:rPr>
+        <w:t>set</w:t>
+      </w:r>
+      <w:proofErr w:type="gramEnd"/>
+      <w:r>
+        <w:rPr>
+          <w:rFonts w:ascii="Arial" w:eastAsia="Arial" w:hAnsi="Arial" w:cs="Arial"/>
+          <w:sz w:val="24"/>
+        </w:rPr>
+        <w:t xml:space="preserve"> up details for imaging a single target.  The Target can be loaded from the Plan Tab or directly from TSX by entering a target name.  If the target has been previously set up, then the imaging fields will be populated from that target’s plan.  If not, the fields will be populated from the Default plan (see Plan Tab).</w:t>
       </w:r>
     </w:p>
     <w:p>
@@ -2392,7 +3485,23 @@
           <w:rFonts w:ascii="Arial" w:eastAsia="Arial" w:hAnsi="Arial" w:cs="Arial"/>
           <w:sz w:val="24"/>
         </w:rPr>
-        <w:t xml:space="preserve"> sets the amount of time (in seconds) that for waiting immediately before each exposure.</w:t>
+        <w:t xml:space="preserve"> sets the amount of time (in seconds</w:t>
+      </w:r>
+      <w:proofErr w:type="gramStart"/>
+      <w:r>
+        <w:rPr>
+          <w:rFonts w:ascii="Arial" w:eastAsia="Arial" w:hAnsi="Arial" w:cs="Arial"/>
+          <w:sz w:val="24"/>
+        </w:rPr>
+        <w:t>) that</w:t>
+      </w:r>
+      <w:proofErr w:type="gramEnd"/>
+      <w:r>
+        <w:rPr>
+          <w:rFonts w:ascii="Arial" w:eastAsia="Arial" w:hAnsi="Arial" w:cs="Arial"/>
+          <w:sz w:val="24"/>
+        </w:rPr>
+        <w:t xml:space="preserve"> for waiting immediately before each exposure.</w:t>
       </w:r>
     </w:p>
     <w:p>
@@ -2461,7 +3570,23 @@
           <w:rFonts w:ascii="Arial" w:eastAsia="Arial" w:hAnsi="Arial" w:cs="Arial"/>
           <w:sz w:val="24"/>
         </w:rPr>
-        <w:t xml:space="preserve"> sets the Position Angle for the rotator, if rotation is enabled.</w:t>
+        <w:t xml:space="preserve"> sets the Position Angle for the </w:t>
+      </w:r>
+      <w:proofErr w:type="gramStart"/>
+      <w:r>
+        <w:rPr>
+          <w:rFonts w:ascii="Arial" w:eastAsia="Arial" w:hAnsi="Arial" w:cs="Arial"/>
+          <w:sz w:val="24"/>
+        </w:rPr>
+        <w:t>rotator, if</w:t>
+      </w:r>
+      <w:proofErr w:type="gramEnd"/>
+      <w:r>
+        <w:rPr>
+          <w:rFonts w:ascii="Arial" w:eastAsia="Arial" w:hAnsi="Arial" w:cs="Arial"/>
+          <w:sz w:val="24"/>
+        </w:rPr>
+        <w:t xml:space="preserve"> rotation is enabled.</w:t>
       </w:r>
     </w:p>
     <w:p>
@@ -2507,7 +3632,39 @@
           <w:rFonts w:ascii="Arial" w:eastAsia="Arial" w:hAnsi="Arial" w:cs="Arial"/>
           <w:sz w:val="24"/>
         </w:rPr>
-        <w:t>: if enabled then Humason will generate flats information and run a flats session at dusk, dawn or with FlatMan at session completion.  See Flats Tab.</w:t>
+        <w:t xml:space="preserve">: if enabled then </w:t>
+      </w:r>
+      <w:proofErr w:type="spellStart"/>
+      <w:r>
+        <w:rPr>
+          <w:rFonts w:ascii="Arial" w:eastAsia="Arial" w:hAnsi="Arial" w:cs="Arial"/>
+          <w:sz w:val="24"/>
+        </w:rPr>
+        <w:t>Humason</w:t>
+      </w:r>
+      <w:proofErr w:type="spellEnd"/>
+      <w:r>
+        <w:rPr>
+          <w:rFonts w:ascii="Arial" w:eastAsia="Arial" w:hAnsi="Arial" w:cs="Arial"/>
+          <w:sz w:val="24"/>
+        </w:rPr>
+        <w:t xml:space="preserve"> will generate flats information and run a flats session at dusk, dawn or with </w:t>
+      </w:r>
+      <w:proofErr w:type="spellStart"/>
+      <w:r>
+        <w:rPr>
+          <w:rFonts w:ascii="Arial" w:eastAsia="Arial" w:hAnsi="Arial" w:cs="Arial"/>
+          <w:sz w:val="24"/>
+        </w:rPr>
+        <w:t>FlatMan</w:t>
+      </w:r>
+      <w:proofErr w:type="spellEnd"/>
+      <w:r>
+        <w:rPr>
+          <w:rFonts w:ascii="Arial" w:eastAsia="Arial" w:hAnsi="Arial" w:cs="Arial"/>
+          <w:sz w:val="24"/>
+        </w:rPr>
+        <w:t xml:space="preserve"> at session completion.  See Flats Tab.</w:t>
       </w:r>
     </w:p>
     <w:p>
@@ -2530,7 +3687,71 @@
           <w:rFonts w:ascii="Arial" w:eastAsia="Arial" w:hAnsi="Arial" w:cs="Arial"/>
           <w:sz w:val="24"/>
         </w:rPr>
-        <w:t xml:space="preserve"> causes new values to be calculated for the Start, Flip, Done, Transit, At&lt;30, and Dawn fields.  This calculation is based on the entered Start time and the image capture fields above.  In addition, Humason keeps track of the average amount of time spent between frames for the last run, i.e. plate solving, starting autoguiding, refocusing, rotating, flipping, etc.  This average will added in to the overall calculation</w:t>
+        <w:t xml:space="preserve"> causes new values to be calculated for the Start, Flip, Done, Transit, At&lt;30, and Dawn fields.  This calculation is based on the entered Start time and the image </w:t>
+      </w:r>
+      <w:proofErr w:type="gramStart"/>
+      <w:r>
+        <w:rPr>
+          <w:rFonts w:ascii="Arial" w:eastAsia="Arial" w:hAnsi="Arial" w:cs="Arial"/>
+          <w:sz w:val="24"/>
+        </w:rPr>
+        <w:t>capture</w:t>
+      </w:r>
+      <w:proofErr w:type="gramEnd"/>
+      <w:r>
+        <w:rPr>
+          <w:rFonts w:ascii="Arial" w:eastAsia="Arial" w:hAnsi="Arial" w:cs="Arial"/>
+          <w:sz w:val="24"/>
+        </w:rPr>
+        <w:t xml:space="preserve"> fields above.  In addition, </w:t>
+      </w:r>
+      <w:proofErr w:type="spellStart"/>
+      <w:r>
+        <w:rPr>
+          <w:rFonts w:ascii="Arial" w:eastAsia="Arial" w:hAnsi="Arial" w:cs="Arial"/>
+          <w:sz w:val="24"/>
+        </w:rPr>
+        <w:t>Humason</w:t>
+      </w:r>
+      <w:proofErr w:type="spellEnd"/>
+      <w:r>
+        <w:rPr>
+          <w:rFonts w:ascii="Arial" w:eastAsia="Arial" w:hAnsi="Arial" w:cs="Arial"/>
+          <w:sz w:val="24"/>
+        </w:rPr>
+        <w:t xml:space="preserve"> keeps track of the average amount of time spent between frames for the last run, </w:t>
+      </w:r>
+      <w:proofErr w:type="gramStart"/>
+      <w:r>
+        <w:rPr>
+          <w:rFonts w:ascii="Arial" w:eastAsia="Arial" w:hAnsi="Arial" w:cs="Arial"/>
+          <w:sz w:val="24"/>
+        </w:rPr>
+        <w:t>i.e.</w:t>
+      </w:r>
+      <w:proofErr w:type="gramEnd"/>
+      <w:r>
+        <w:rPr>
+          <w:rFonts w:ascii="Arial" w:eastAsia="Arial" w:hAnsi="Arial" w:cs="Arial"/>
+          <w:sz w:val="24"/>
+        </w:rPr>
+        <w:t xml:space="preserve"> plate solving, starting autoguiding, refocusing, rotating, flipping, etc.  This average will </w:t>
+      </w:r>
+      <w:proofErr w:type="gramStart"/>
+      <w:r>
+        <w:rPr>
+          <w:rFonts w:ascii="Arial" w:eastAsia="Arial" w:hAnsi="Arial" w:cs="Arial"/>
+          <w:sz w:val="24"/>
+        </w:rPr>
+        <w:t>added</w:t>
+      </w:r>
+      <w:proofErr w:type="gramEnd"/>
+      <w:r>
+        <w:rPr>
+          <w:rFonts w:ascii="Arial" w:eastAsia="Arial" w:hAnsi="Arial" w:cs="Arial"/>
+          <w:sz w:val="24"/>
+        </w:rPr>
+        <w:t xml:space="preserve"> in to the overall calculation</w:t>
       </w:r>
     </w:p>
     <w:p>
@@ -2554,7 +3775,39 @@
           <w:rFonts w:ascii="Arial" w:eastAsia="Arial" w:hAnsi="Arial" w:cs="Arial"/>
           <w:sz w:val="24"/>
         </w:rPr>
-        <w:t xml:space="preserve"> makes the currently loaded device, session and sequencing data the default for any new target added to the target data base.</w:t>
+        <w:t xml:space="preserve"> makes the currently loaded device, </w:t>
+      </w:r>
+      <w:proofErr w:type="gramStart"/>
+      <w:r>
+        <w:rPr>
+          <w:rFonts w:ascii="Arial" w:eastAsia="Arial" w:hAnsi="Arial" w:cs="Arial"/>
+          <w:sz w:val="24"/>
+        </w:rPr>
+        <w:t>session</w:t>
+      </w:r>
+      <w:proofErr w:type="gramEnd"/>
+      <w:r>
+        <w:rPr>
+          <w:rFonts w:ascii="Arial" w:eastAsia="Arial" w:hAnsi="Arial" w:cs="Arial"/>
+          <w:sz w:val="24"/>
+        </w:rPr>
+        <w:t xml:space="preserve"> and sequencing data the default for any new target added to the target </w:t>
+      </w:r>
+      <w:proofErr w:type="gramStart"/>
+      <w:r>
+        <w:rPr>
+          <w:rFonts w:ascii="Arial" w:eastAsia="Arial" w:hAnsi="Arial" w:cs="Arial"/>
+          <w:sz w:val="24"/>
+        </w:rPr>
+        <w:t>data base</w:t>
+      </w:r>
+      <w:proofErr w:type="gramEnd"/>
+      <w:r>
+        <w:rPr>
+          <w:rFonts w:ascii="Arial" w:eastAsia="Arial" w:hAnsi="Arial" w:cs="Arial"/>
+          <w:sz w:val="24"/>
+        </w:rPr>
+        <w:t>.</w:t>
       </w:r>
     </w:p>
     <w:p>
@@ -2578,7 +3831,39 @@
           <w:rFonts w:ascii="Arial" w:eastAsia="Arial" w:hAnsi="Arial" w:cs="Arial"/>
           <w:sz w:val="24"/>
         </w:rPr>
-        <w:t xml:space="preserve"> is the date and time that imaging of the target is to start.  By default this is the start time for the loaded target plan.  Double-clicking on this form will reset start time to current time. </w:t>
+        <w:t xml:space="preserve"> is the date and time that imaging of the target is to start.  By </w:t>
+      </w:r>
+      <w:proofErr w:type="gramStart"/>
+      <w:r>
+        <w:rPr>
+          <w:rFonts w:ascii="Arial" w:eastAsia="Arial" w:hAnsi="Arial" w:cs="Arial"/>
+          <w:sz w:val="24"/>
+        </w:rPr>
+        <w:t>default</w:t>
+      </w:r>
+      <w:proofErr w:type="gramEnd"/>
+      <w:r>
+        <w:rPr>
+          <w:rFonts w:ascii="Arial" w:eastAsia="Arial" w:hAnsi="Arial" w:cs="Arial"/>
+          <w:sz w:val="24"/>
+        </w:rPr>
+        <w:t xml:space="preserve"> this is the start time for the loaded target plan.  Double-clicking on this form will reset </w:t>
+      </w:r>
+      <w:proofErr w:type="gramStart"/>
+      <w:r>
+        <w:rPr>
+          <w:rFonts w:ascii="Arial" w:eastAsia="Arial" w:hAnsi="Arial" w:cs="Arial"/>
+          <w:sz w:val="24"/>
+        </w:rPr>
+        <w:t>start</w:t>
+      </w:r>
+      <w:proofErr w:type="gramEnd"/>
+      <w:r>
+        <w:rPr>
+          <w:rFonts w:ascii="Arial" w:eastAsia="Arial" w:hAnsi="Arial" w:cs="Arial"/>
+          <w:sz w:val="24"/>
+        </w:rPr>
+        <w:t xml:space="preserve"> time to current time. </w:t>
       </w:r>
     </w:p>
     <w:p>
@@ -2861,23 +4146,249 @@
           <w:rFonts w:ascii="Arial" w:eastAsia="Arial" w:hAnsi="Arial" w:cs="Arial"/>
           <w:sz w:val="24"/>
         </w:rPr>
-        <w:t>The Flats Tab configures TSX and, preferentially, FlatMan for taking flats before or after an imaging session.  During imaging, Humason keeps track of what filters at what position angle (if rotation is enabled) have been used during shooting the targets.  Upon completion of the imaging session, this list is automatically processed through to make flats:  the mount will be pointed at the FlatMan screen (or sky apex), FlatMan launched and lit, brightess/exposure adjusted to target ADU and camera rotated to desired PA and flats taken. The tab also supports manually making flats any time using Make Flats and Take Flats.  Humason is really designed to take advantage of FlatMan at the end of an imaging run rather than dusk or dawn flats.  If dusk flats are wanted, then they should be configured manually using this tab, as Humason determines what flats are needed during the imaging run, not before.  Also, take care that, if AutoRun is used, the ShutDown time is set allowing for the time to make flats.  Default of ShutDown is dawn.</w:t>
-      </w:r>
-    </w:p>
-    <w:p>
-      <w:pPr>
-        <w:rPr>
-          <w:rFonts w:ascii="Arial" w:eastAsia="Arial" w:hAnsi="Arial" w:cs="Arial"/>
-          <w:sz w:val="24"/>
-        </w:rPr>
-      </w:pPr>
-      <w:r>
-        <w:rPr>
-          <w:rFonts w:ascii="Arial" w:eastAsia="Arial" w:hAnsi="Arial" w:cs="Arial"/>
-          <w:sz w:val="24"/>
-          <w:u w:val="single"/>
-        </w:rPr>
-        <w:t>Source: FlatMan, Dawn or Dusk</w:t>
+        <w:t xml:space="preserve">The Flats Tab configures TSX and, preferentially, </w:t>
+      </w:r>
+      <w:proofErr w:type="spellStart"/>
+      <w:r>
+        <w:rPr>
+          <w:rFonts w:ascii="Arial" w:eastAsia="Arial" w:hAnsi="Arial" w:cs="Arial"/>
+          <w:sz w:val="24"/>
+        </w:rPr>
+        <w:t>FlatMan</w:t>
+      </w:r>
+      <w:proofErr w:type="spellEnd"/>
+      <w:r>
+        <w:rPr>
+          <w:rFonts w:ascii="Arial" w:eastAsia="Arial" w:hAnsi="Arial" w:cs="Arial"/>
+          <w:sz w:val="24"/>
+        </w:rPr>
+        <w:t xml:space="preserve"> for taking flats before or after an imaging session.  During imaging, </w:t>
+      </w:r>
+      <w:proofErr w:type="spellStart"/>
+      <w:r>
+        <w:rPr>
+          <w:rFonts w:ascii="Arial" w:eastAsia="Arial" w:hAnsi="Arial" w:cs="Arial"/>
+          <w:sz w:val="24"/>
+        </w:rPr>
+        <w:t>Humason</w:t>
+      </w:r>
+      <w:proofErr w:type="spellEnd"/>
+      <w:r>
+        <w:rPr>
+          <w:rFonts w:ascii="Arial" w:eastAsia="Arial" w:hAnsi="Arial" w:cs="Arial"/>
+          <w:sz w:val="24"/>
+        </w:rPr>
+        <w:t xml:space="preserve"> keeps track of what filters at what position angle (if rotation is enabled) have been used during shooting the targets.  Upon completion of the imaging session, this list is automatically processed through to make flats:  the mount will be pointed at the </w:t>
+      </w:r>
+      <w:proofErr w:type="spellStart"/>
+      <w:r>
+        <w:rPr>
+          <w:rFonts w:ascii="Arial" w:eastAsia="Arial" w:hAnsi="Arial" w:cs="Arial"/>
+          <w:sz w:val="24"/>
+        </w:rPr>
+        <w:t>FlatMan</w:t>
+      </w:r>
+      <w:proofErr w:type="spellEnd"/>
+      <w:r>
+        <w:rPr>
+          <w:rFonts w:ascii="Arial" w:eastAsia="Arial" w:hAnsi="Arial" w:cs="Arial"/>
+          <w:sz w:val="24"/>
+        </w:rPr>
+        <w:t xml:space="preserve"> screen (or sky apex), </w:t>
+      </w:r>
+      <w:proofErr w:type="spellStart"/>
+      <w:r>
+        <w:rPr>
+          <w:rFonts w:ascii="Arial" w:eastAsia="Arial" w:hAnsi="Arial" w:cs="Arial"/>
+          <w:sz w:val="24"/>
+        </w:rPr>
+        <w:t>FlatMan</w:t>
+      </w:r>
+      <w:proofErr w:type="spellEnd"/>
+      <w:r>
+        <w:rPr>
+          <w:rFonts w:ascii="Arial" w:eastAsia="Arial" w:hAnsi="Arial" w:cs="Arial"/>
+          <w:sz w:val="24"/>
+        </w:rPr>
+        <w:t xml:space="preserve"> launched and lit, </w:t>
+      </w:r>
+      <w:proofErr w:type="spellStart"/>
+      <w:r>
+        <w:rPr>
+          <w:rFonts w:ascii="Arial" w:eastAsia="Arial" w:hAnsi="Arial" w:cs="Arial"/>
+          <w:sz w:val="24"/>
+        </w:rPr>
+        <w:t>brightess</w:t>
+      </w:r>
+      <w:proofErr w:type="spellEnd"/>
+      <w:r>
+        <w:rPr>
+          <w:rFonts w:ascii="Arial" w:eastAsia="Arial" w:hAnsi="Arial" w:cs="Arial"/>
+          <w:sz w:val="24"/>
+        </w:rPr>
+        <w:t xml:space="preserve">/exposure adjusted to target </w:t>
+      </w:r>
+      <w:proofErr w:type="gramStart"/>
+      <w:r>
+        <w:rPr>
+          <w:rFonts w:ascii="Arial" w:eastAsia="Arial" w:hAnsi="Arial" w:cs="Arial"/>
+          <w:sz w:val="24"/>
+        </w:rPr>
+        <w:t>ADU</w:t>
+      </w:r>
+      <w:proofErr w:type="gramEnd"/>
+      <w:r>
+        <w:rPr>
+          <w:rFonts w:ascii="Arial" w:eastAsia="Arial" w:hAnsi="Arial" w:cs="Arial"/>
+          <w:sz w:val="24"/>
+        </w:rPr>
+        <w:t xml:space="preserve"> and camera rotated to desired PA and flats taken. The tab also supports manually making flats any time using Make Flats and Take Flats.  </w:t>
+      </w:r>
+      <w:proofErr w:type="spellStart"/>
+      <w:r>
+        <w:rPr>
+          <w:rFonts w:ascii="Arial" w:eastAsia="Arial" w:hAnsi="Arial" w:cs="Arial"/>
+          <w:sz w:val="24"/>
+        </w:rPr>
+        <w:t>Humason</w:t>
+      </w:r>
+      <w:proofErr w:type="spellEnd"/>
+      <w:r>
+        <w:rPr>
+          <w:rFonts w:ascii="Arial" w:eastAsia="Arial" w:hAnsi="Arial" w:cs="Arial"/>
+          <w:sz w:val="24"/>
+        </w:rPr>
+        <w:t xml:space="preserve"> is really designed to take advantage of </w:t>
+      </w:r>
+      <w:proofErr w:type="spellStart"/>
+      <w:r>
+        <w:rPr>
+          <w:rFonts w:ascii="Arial" w:eastAsia="Arial" w:hAnsi="Arial" w:cs="Arial"/>
+          <w:sz w:val="24"/>
+        </w:rPr>
+        <w:t>FlatMan</w:t>
+      </w:r>
+      <w:proofErr w:type="spellEnd"/>
+      <w:r>
+        <w:rPr>
+          <w:rFonts w:ascii="Arial" w:eastAsia="Arial" w:hAnsi="Arial" w:cs="Arial"/>
+          <w:sz w:val="24"/>
+        </w:rPr>
+        <w:t xml:space="preserve"> at the end of an imaging run rather than dusk or dawn flats.  If dusk flats are wanted, then they should be configured manually using this tab, as </w:t>
+      </w:r>
+      <w:proofErr w:type="spellStart"/>
+      <w:r>
+        <w:rPr>
+          <w:rFonts w:ascii="Arial" w:eastAsia="Arial" w:hAnsi="Arial" w:cs="Arial"/>
+          <w:sz w:val="24"/>
+        </w:rPr>
+        <w:t>Humason</w:t>
+      </w:r>
+      <w:proofErr w:type="spellEnd"/>
+      <w:r>
+        <w:rPr>
+          <w:rFonts w:ascii="Arial" w:eastAsia="Arial" w:hAnsi="Arial" w:cs="Arial"/>
+          <w:sz w:val="24"/>
+        </w:rPr>
+        <w:t xml:space="preserve"> determines what flats are needed during the imaging run, not before.  Also, take care that, if </w:t>
+      </w:r>
+      <w:proofErr w:type="spellStart"/>
+      <w:r>
+        <w:rPr>
+          <w:rFonts w:ascii="Arial" w:eastAsia="Arial" w:hAnsi="Arial" w:cs="Arial"/>
+          <w:sz w:val="24"/>
+        </w:rPr>
+        <w:t>AutoRun</w:t>
+      </w:r>
+      <w:proofErr w:type="spellEnd"/>
+      <w:r>
+        <w:rPr>
+          <w:rFonts w:ascii="Arial" w:eastAsia="Arial" w:hAnsi="Arial" w:cs="Arial"/>
+          <w:sz w:val="24"/>
+        </w:rPr>
+        <w:t xml:space="preserve"> is used, the </w:t>
+      </w:r>
+      <w:proofErr w:type="spellStart"/>
+      <w:r>
+        <w:rPr>
+          <w:rFonts w:ascii="Arial" w:eastAsia="Arial" w:hAnsi="Arial" w:cs="Arial"/>
+          <w:sz w:val="24"/>
+        </w:rPr>
+        <w:t>ShutDown</w:t>
+      </w:r>
+      <w:proofErr w:type="spellEnd"/>
+      <w:r>
+        <w:rPr>
+          <w:rFonts w:ascii="Arial" w:eastAsia="Arial" w:hAnsi="Arial" w:cs="Arial"/>
+          <w:sz w:val="24"/>
+        </w:rPr>
+        <w:t xml:space="preserve"> time is set allowing for the time to make flats.  </w:t>
+      </w:r>
+      <w:proofErr w:type="gramStart"/>
+      <w:r>
+        <w:rPr>
+          <w:rFonts w:ascii="Arial" w:eastAsia="Arial" w:hAnsi="Arial" w:cs="Arial"/>
+          <w:sz w:val="24"/>
+        </w:rPr>
+        <w:t>Default</w:t>
+      </w:r>
+      <w:proofErr w:type="gramEnd"/>
+      <w:r>
+        <w:rPr>
+          <w:rFonts w:ascii="Arial" w:eastAsia="Arial" w:hAnsi="Arial" w:cs="Arial"/>
+          <w:sz w:val="24"/>
+        </w:rPr>
+        <w:t xml:space="preserve"> of </w:t>
+      </w:r>
+      <w:proofErr w:type="spellStart"/>
+      <w:r>
+        <w:rPr>
+          <w:rFonts w:ascii="Arial" w:eastAsia="Arial" w:hAnsi="Arial" w:cs="Arial"/>
+          <w:sz w:val="24"/>
+        </w:rPr>
+        <w:t>ShutDown</w:t>
+      </w:r>
+      <w:proofErr w:type="spellEnd"/>
+      <w:r>
+        <w:rPr>
+          <w:rFonts w:ascii="Arial" w:eastAsia="Arial" w:hAnsi="Arial" w:cs="Arial"/>
+          <w:sz w:val="24"/>
+        </w:rPr>
+        <w:t xml:space="preserve"> is dawn.</w:t>
+      </w:r>
+    </w:p>
+    <w:p>
+      <w:pPr>
+        <w:rPr>
+          <w:rFonts w:ascii="Arial" w:eastAsia="Arial" w:hAnsi="Arial" w:cs="Arial"/>
+          <w:sz w:val="24"/>
+        </w:rPr>
+      </w:pPr>
+      <w:r>
+        <w:rPr>
+          <w:rFonts w:ascii="Arial" w:eastAsia="Arial" w:hAnsi="Arial" w:cs="Arial"/>
+          <w:sz w:val="24"/>
+          <w:u w:val="single"/>
+        </w:rPr>
+        <w:t xml:space="preserve">Source: </w:t>
+      </w:r>
+      <w:proofErr w:type="spellStart"/>
+      <w:r>
+        <w:rPr>
+          <w:rFonts w:ascii="Arial" w:eastAsia="Arial" w:hAnsi="Arial" w:cs="Arial"/>
+          <w:sz w:val="24"/>
+          <w:u w:val="single"/>
+        </w:rPr>
+        <w:t>FlatMan</w:t>
+      </w:r>
+      <w:proofErr w:type="spellEnd"/>
+      <w:r>
+        <w:rPr>
+          <w:rFonts w:ascii="Arial" w:eastAsia="Arial" w:hAnsi="Arial" w:cs="Arial"/>
+          <w:sz w:val="24"/>
+          <w:u w:val="single"/>
+        </w:rPr>
+        <w:t>, Dawn or Dusk</w:t>
       </w:r>
       <w:r>
         <w:rPr>
@@ -2930,7 +4441,23 @@
           <w:rFonts w:ascii="Arial" w:eastAsia="Arial" w:hAnsi="Arial" w:cs="Arial"/>
           <w:sz w:val="24"/>
         </w:rPr>
-        <w:t xml:space="preserve"> sets the target range for flat exposure.  The exposure time for dusk or dawn will be adjusted to get within 10% of this value.  Brightness for the FlatMan may be adjusted as well, if used.</w:t>
+        <w:t xml:space="preserve"> sets the target range for flat exposure.  The exposure time for dusk or dawn will be adjusted to get within 10% of this value.  Brightness for the </w:t>
+      </w:r>
+      <w:proofErr w:type="spellStart"/>
+      <w:r>
+        <w:rPr>
+          <w:rFonts w:ascii="Arial" w:eastAsia="Arial" w:hAnsi="Arial" w:cs="Arial"/>
+          <w:sz w:val="24"/>
+        </w:rPr>
+        <w:t>FlatMan</w:t>
+      </w:r>
+      <w:proofErr w:type="spellEnd"/>
+      <w:r>
+        <w:rPr>
+          <w:rFonts w:ascii="Arial" w:eastAsia="Arial" w:hAnsi="Arial" w:cs="Arial"/>
+          <w:sz w:val="24"/>
+        </w:rPr>
+        <w:t xml:space="preserve"> may be adjusted as well, if used.</w:t>
       </w:r>
     </w:p>
     <w:p>
@@ -2999,7 +4526,23 @@
           <w:rFonts w:ascii="Arial" w:eastAsia="Arial" w:hAnsi="Arial" w:cs="Arial"/>
           <w:sz w:val="24"/>
         </w:rPr>
-        <w:t xml:space="preserve"> determines at what angle the rotator is at for a West side of pier.</w:t>
+        <w:t xml:space="preserve"> determines at what angle the rotator is at for </w:t>
+      </w:r>
+      <w:proofErr w:type="gramStart"/>
+      <w:r>
+        <w:rPr>
+          <w:rFonts w:ascii="Arial" w:eastAsia="Arial" w:hAnsi="Arial" w:cs="Arial"/>
+          <w:sz w:val="24"/>
+        </w:rPr>
+        <w:t>a West</w:t>
+      </w:r>
+      <w:proofErr w:type="gramEnd"/>
+      <w:r>
+        <w:rPr>
+          <w:rFonts w:ascii="Arial" w:eastAsia="Arial" w:hAnsi="Arial" w:cs="Arial"/>
+          <w:sz w:val="24"/>
+        </w:rPr>
+        <w:t xml:space="preserve"> side of pier.</w:t>
       </w:r>
     </w:p>
     <w:p>
@@ -3022,7 +4565,23 @@
           <w:rFonts w:ascii="Arial" w:eastAsia="Arial" w:hAnsi="Arial" w:cs="Arial"/>
           <w:sz w:val="24"/>
         </w:rPr>
-        <w:t xml:space="preserve"> creates a set of instructions for creating flats according to the current filters, PA, Reps, Flip and rotation parameters.</w:t>
+        <w:t xml:space="preserve"> creates a set of instructions for creating flats according to the current filters, PA, Reps, </w:t>
+      </w:r>
+      <w:proofErr w:type="gramStart"/>
+      <w:r>
+        <w:rPr>
+          <w:rFonts w:ascii="Arial" w:eastAsia="Arial" w:hAnsi="Arial" w:cs="Arial"/>
+          <w:sz w:val="24"/>
+        </w:rPr>
+        <w:t>Flip</w:t>
+      </w:r>
+      <w:proofErr w:type="gramEnd"/>
+      <w:r>
+        <w:rPr>
+          <w:rFonts w:ascii="Arial" w:eastAsia="Arial" w:hAnsi="Arial" w:cs="Arial"/>
+          <w:sz w:val="24"/>
+        </w:rPr>
+        <w:t xml:space="preserve"> and rotation parameters.</w:t>
       </w:r>
     </w:p>
     <w:p>
@@ -3045,7 +4604,48 @@
           <w:rFonts w:ascii="Arial" w:eastAsia="Arial" w:hAnsi="Arial" w:cs="Arial"/>
           <w:sz w:val="24"/>
         </w:rPr>
-        <w:t xml:space="preserve"> is really designed to be used with FlatMan, but can be initiated before “Dusk” or “Dawn”.  It causes Humason to service the set of requested flats immediately.  If </w:t>
+        <w:t xml:space="preserve"> is really designed to be used with </w:t>
+      </w:r>
+      <w:proofErr w:type="spellStart"/>
+      <w:proofErr w:type="gramStart"/>
+      <w:r>
+        <w:rPr>
+          <w:rFonts w:ascii="Arial" w:eastAsia="Arial" w:hAnsi="Arial" w:cs="Arial"/>
+          <w:sz w:val="24"/>
+        </w:rPr>
+        <w:t>FlatMan</w:t>
+      </w:r>
+      <w:proofErr w:type="spellEnd"/>
+      <w:r>
+        <w:rPr>
+          <w:rFonts w:ascii="Arial" w:eastAsia="Arial" w:hAnsi="Arial" w:cs="Arial"/>
+          <w:sz w:val="24"/>
+        </w:rPr>
+        <w:t>, but</w:t>
+      </w:r>
+      <w:proofErr w:type="gramEnd"/>
+      <w:r>
+        <w:rPr>
+          <w:rFonts w:ascii="Arial" w:eastAsia="Arial" w:hAnsi="Arial" w:cs="Arial"/>
+          <w:sz w:val="24"/>
+        </w:rPr>
+        <w:t xml:space="preserve"> can be initiated before “Dusk” or “Dawn”.  It causes </w:t>
+      </w:r>
+      <w:proofErr w:type="spellStart"/>
+      <w:r>
+        <w:rPr>
+          <w:rFonts w:ascii="Arial" w:eastAsia="Arial" w:hAnsi="Arial" w:cs="Arial"/>
+          <w:sz w:val="24"/>
+        </w:rPr>
+        <w:t>Humason</w:t>
+      </w:r>
+      <w:proofErr w:type="spellEnd"/>
+      <w:r>
+        <w:rPr>
+          <w:rFonts w:ascii="Arial" w:eastAsia="Arial" w:hAnsi="Arial" w:cs="Arial"/>
+          <w:sz w:val="24"/>
+        </w:rPr>
+        <w:t xml:space="preserve"> to service the set of requested flats immediately.  If </w:t>
       </w:r>
       <w:r>
         <w:rPr>
@@ -3053,7 +4653,23 @@
           <w:sz w:val="24"/>
         </w:rPr>
         <w:lastRenderedPageBreak/>
-        <w:t>“Dusk” or “Dawn” are selected, then Humason will take an image every minute until it is sufficiently dark (or light) that the Target ADU can be achieved with Filter 0.</w:t>
+        <w:t xml:space="preserve">“Dusk” or “Dawn” are selected, then </w:t>
+      </w:r>
+      <w:proofErr w:type="spellStart"/>
+      <w:r>
+        <w:rPr>
+          <w:rFonts w:ascii="Arial" w:eastAsia="Arial" w:hAnsi="Arial" w:cs="Arial"/>
+          <w:sz w:val="24"/>
+        </w:rPr>
+        <w:t>Humason</w:t>
+      </w:r>
+      <w:proofErr w:type="spellEnd"/>
+      <w:r>
+        <w:rPr>
+          <w:rFonts w:ascii="Arial" w:eastAsia="Arial" w:hAnsi="Arial" w:cs="Arial"/>
+          <w:sz w:val="24"/>
+        </w:rPr>
+        <w:t xml:space="preserve"> will take an image every minute until it is sufficiently dark (or light) that the Target ADU can be achieved with Filter 0.</w:t>
       </w:r>
     </w:p>
     <w:p>
@@ -3099,46 +4715,130 @@
           <w:rFonts w:ascii="Arial" w:eastAsia="Arial" w:hAnsi="Arial" w:cs="Arial"/>
           <w:sz w:val="24"/>
         </w:rPr>
-        <w:t xml:space="preserve"> causes the procedure to pause after staging the imager in order that the user can position the FlatMan panel.  If selected, the procedure will pause again after completion of flats so the that FlatMan panel can be secured before parking the telescope.</w:t>
-      </w:r>
-    </w:p>
-    <w:p>
-      <w:pPr>
-        <w:rPr>
-          <w:rFonts w:ascii="Arial" w:eastAsia="Arial" w:hAnsi="Arial" w:cs="Arial"/>
-          <w:sz w:val="24"/>
-        </w:rPr>
-      </w:pPr>
-      <w:r>
-        <w:rPr>
-          <w:rFonts w:ascii="Arial" w:eastAsia="Arial" w:hAnsi="Arial" w:cs="Arial"/>
-          <w:sz w:val="24"/>
-          <w:u w:val="single"/>
-        </w:rPr>
-        <w:t>FlatMan: Com Port</w:t>
-      </w:r>
-      <w:r>
-        <w:rPr>
-          <w:rFonts w:ascii="Arial" w:eastAsia="Arial" w:hAnsi="Arial" w:cs="Arial"/>
-          <w:sz w:val="24"/>
-        </w:rPr>
-        <w:t xml:space="preserve"> sets the com port for the FlatMan hardware.</w:t>
-      </w:r>
-    </w:p>
-    <w:p>
-      <w:pPr>
-        <w:rPr>
-          <w:rFonts w:ascii="Arial" w:eastAsia="Arial" w:hAnsi="Arial" w:cs="Arial"/>
-          <w:sz w:val="24"/>
-        </w:rPr>
-      </w:pPr>
-      <w:r>
-        <w:rPr>
-          <w:rFonts w:ascii="Arial" w:eastAsia="Arial" w:hAnsi="Arial" w:cs="Arial"/>
-          <w:sz w:val="24"/>
-          <w:u w:val="single"/>
-        </w:rPr>
-        <w:t>FlatMan: Exposure</w:t>
+        <w:t xml:space="preserve"> causes the procedure to pause after staging the imager in order that the user can position the </w:t>
+      </w:r>
+      <w:proofErr w:type="spellStart"/>
+      <w:r>
+        <w:rPr>
+          <w:rFonts w:ascii="Arial" w:eastAsia="Arial" w:hAnsi="Arial" w:cs="Arial"/>
+          <w:sz w:val="24"/>
+        </w:rPr>
+        <w:t>FlatMan</w:t>
+      </w:r>
+      <w:proofErr w:type="spellEnd"/>
+      <w:r>
+        <w:rPr>
+          <w:rFonts w:ascii="Arial" w:eastAsia="Arial" w:hAnsi="Arial" w:cs="Arial"/>
+          <w:sz w:val="24"/>
+        </w:rPr>
+        <w:t xml:space="preserve"> panel.  If selected, the procedure will pause again after completion of flats so </w:t>
+      </w:r>
+      <w:proofErr w:type="gramStart"/>
+      <w:r>
+        <w:rPr>
+          <w:rFonts w:ascii="Arial" w:eastAsia="Arial" w:hAnsi="Arial" w:cs="Arial"/>
+          <w:sz w:val="24"/>
+        </w:rPr>
+        <w:t>the that</w:t>
+      </w:r>
+      <w:proofErr w:type="gramEnd"/>
+      <w:r>
+        <w:rPr>
+          <w:rFonts w:ascii="Arial" w:eastAsia="Arial" w:hAnsi="Arial" w:cs="Arial"/>
+          <w:sz w:val="24"/>
+        </w:rPr>
+        <w:t xml:space="preserve"> </w:t>
+      </w:r>
+      <w:proofErr w:type="spellStart"/>
+      <w:r>
+        <w:rPr>
+          <w:rFonts w:ascii="Arial" w:eastAsia="Arial" w:hAnsi="Arial" w:cs="Arial"/>
+          <w:sz w:val="24"/>
+        </w:rPr>
+        <w:t>FlatMan</w:t>
+      </w:r>
+      <w:proofErr w:type="spellEnd"/>
+      <w:r>
+        <w:rPr>
+          <w:rFonts w:ascii="Arial" w:eastAsia="Arial" w:hAnsi="Arial" w:cs="Arial"/>
+          <w:sz w:val="24"/>
+        </w:rPr>
+        <w:t xml:space="preserve"> panel can be secured before parking the telescope.</w:t>
+      </w:r>
+    </w:p>
+    <w:p>
+      <w:pPr>
+        <w:rPr>
+          <w:rFonts w:ascii="Arial" w:eastAsia="Arial" w:hAnsi="Arial" w:cs="Arial"/>
+          <w:sz w:val="24"/>
+        </w:rPr>
+      </w:pPr>
+      <w:proofErr w:type="spellStart"/>
+      <w:r>
+        <w:rPr>
+          <w:rFonts w:ascii="Arial" w:eastAsia="Arial" w:hAnsi="Arial" w:cs="Arial"/>
+          <w:sz w:val="24"/>
+          <w:u w:val="single"/>
+        </w:rPr>
+        <w:t>FlatMan</w:t>
+      </w:r>
+      <w:proofErr w:type="spellEnd"/>
+      <w:r>
+        <w:rPr>
+          <w:rFonts w:ascii="Arial" w:eastAsia="Arial" w:hAnsi="Arial" w:cs="Arial"/>
+          <w:sz w:val="24"/>
+          <w:u w:val="single"/>
+        </w:rPr>
+        <w:t>: Com Port</w:t>
+      </w:r>
+      <w:r>
+        <w:rPr>
+          <w:rFonts w:ascii="Arial" w:eastAsia="Arial" w:hAnsi="Arial" w:cs="Arial"/>
+          <w:sz w:val="24"/>
+        </w:rPr>
+        <w:t xml:space="preserve"> sets the com port for the </w:t>
+      </w:r>
+      <w:proofErr w:type="spellStart"/>
+      <w:r>
+        <w:rPr>
+          <w:rFonts w:ascii="Arial" w:eastAsia="Arial" w:hAnsi="Arial" w:cs="Arial"/>
+          <w:sz w:val="24"/>
+        </w:rPr>
+        <w:t>FlatMan</w:t>
+      </w:r>
+      <w:proofErr w:type="spellEnd"/>
+      <w:r>
+        <w:rPr>
+          <w:rFonts w:ascii="Arial" w:eastAsia="Arial" w:hAnsi="Arial" w:cs="Arial"/>
+          <w:sz w:val="24"/>
+        </w:rPr>
+        <w:t xml:space="preserve"> hardware.</w:t>
+      </w:r>
+    </w:p>
+    <w:p>
+      <w:pPr>
+        <w:rPr>
+          <w:rFonts w:ascii="Arial" w:eastAsia="Arial" w:hAnsi="Arial" w:cs="Arial"/>
+          <w:sz w:val="24"/>
+        </w:rPr>
+      </w:pPr>
+      <w:proofErr w:type="spellStart"/>
+      <w:r>
+        <w:rPr>
+          <w:rFonts w:ascii="Arial" w:eastAsia="Arial" w:hAnsi="Arial" w:cs="Arial"/>
+          <w:sz w:val="24"/>
+          <w:u w:val="single"/>
+        </w:rPr>
+        <w:t>FlatMan</w:t>
+      </w:r>
+      <w:proofErr w:type="spellEnd"/>
+      <w:r>
+        <w:rPr>
+          <w:rFonts w:ascii="Arial" w:eastAsia="Arial" w:hAnsi="Arial" w:cs="Arial"/>
+          <w:sz w:val="24"/>
+          <w:u w:val="single"/>
+        </w:rPr>
+        <w:t>: Exposure</w:t>
       </w:r>
       <w:r>
         <w:rPr>
@@ -3155,13 +4855,23 @@
           <w:sz w:val="24"/>
         </w:rPr>
       </w:pPr>
-      <w:r>
-        <w:rPr>
-          <w:rFonts w:ascii="Arial" w:eastAsia="Arial" w:hAnsi="Arial" w:cs="Arial"/>
-          <w:sz w:val="24"/>
-          <w:u w:val="single"/>
-        </w:rPr>
-        <w:t>FlatMan: Brightness</w:t>
+      <w:proofErr w:type="spellStart"/>
+      <w:r>
+        <w:rPr>
+          <w:rFonts w:ascii="Arial" w:eastAsia="Arial" w:hAnsi="Arial" w:cs="Arial"/>
+          <w:sz w:val="24"/>
+          <w:u w:val="single"/>
+        </w:rPr>
+        <w:t>FlatMan</w:t>
+      </w:r>
+      <w:proofErr w:type="spellEnd"/>
+      <w:r>
+        <w:rPr>
+          <w:rFonts w:ascii="Arial" w:eastAsia="Arial" w:hAnsi="Arial" w:cs="Arial"/>
+          <w:sz w:val="24"/>
+          <w:u w:val="single"/>
+        </w:rPr>
+        <w:t>: Brightness</w:t>
       </w:r>
       <w:r>
         <w:rPr>
@@ -3178,36 +4888,90 @@
           <w:sz w:val="24"/>
         </w:rPr>
       </w:pPr>
-      <w:r>
-        <w:rPr>
-          <w:rFonts w:ascii="Arial" w:eastAsia="Arial" w:hAnsi="Arial" w:cs="Arial"/>
-          <w:sz w:val="24"/>
-          <w:u w:val="single"/>
-        </w:rPr>
-        <w:t>FlatMan: FlatMan East of Pier?</w:t>
-      </w:r>
-      <w:r>
-        <w:rPr>
-          <w:rFonts w:ascii="Arial" w:eastAsia="Arial" w:hAnsi="Arial" w:cs="Arial"/>
-          <w:sz w:val="24"/>
-        </w:rPr>
-        <w:t xml:space="preserve"> Sets whether the mount is East of Pier when pointing at the FlatMan screen.  This is used for choosing at which PA the rotator will start.</w:t>
-      </w:r>
-    </w:p>
-    <w:p>
-      <w:pPr>
-        <w:rPr>
-          <w:rFonts w:ascii="Arial" w:eastAsia="Arial" w:hAnsi="Arial" w:cs="Arial"/>
-          <w:sz w:val="24"/>
-        </w:rPr>
-      </w:pPr>
-      <w:r>
-        <w:rPr>
-          <w:rFonts w:ascii="Arial" w:eastAsia="Arial" w:hAnsi="Arial" w:cs="Arial"/>
-          <w:sz w:val="24"/>
-          <w:u w:val="single"/>
-        </w:rPr>
-        <w:t>FlatMan: Stage</w:t>
+      <w:proofErr w:type="spellStart"/>
+      <w:r>
+        <w:rPr>
+          <w:rFonts w:ascii="Arial" w:eastAsia="Arial" w:hAnsi="Arial" w:cs="Arial"/>
+          <w:sz w:val="24"/>
+          <w:u w:val="single"/>
+        </w:rPr>
+        <w:t>FlatMan</w:t>
+      </w:r>
+      <w:proofErr w:type="spellEnd"/>
+      <w:r>
+        <w:rPr>
+          <w:rFonts w:ascii="Arial" w:eastAsia="Arial" w:hAnsi="Arial" w:cs="Arial"/>
+          <w:sz w:val="24"/>
+          <w:u w:val="single"/>
+        </w:rPr>
+        <w:t xml:space="preserve">: </w:t>
+      </w:r>
+      <w:proofErr w:type="spellStart"/>
+      <w:r>
+        <w:rPr>
+          <w:rFonts w:ascii="Arial" w:eastAsia="Arial" w:hAnsi="Arial" w:cs="Arial"/>
+          <w:sz w:val="24"/>
+          <w:u w:val="single"/>
+        </w:rPr>
+        <w:t>FlatMan</w:t>
+      </w:r>
+      <w:proofErr w:type="spellEnd"/>
+      <w:r>
+        <w:rPr>
+          <w:rFonts w:ascii="Arial" w:eastAsia="Arial" w:hAnsi="Arial" w:cs="Arial"/>
+          <w:sz w:val="24"/>
+          <w:u w:val="single"/>
+        </w:rPr>
+        <w:t xml:space="preserve"> East of Pier?</w:t>
+      </w:r>
+      <w:r>
+        <w:rPr>
+          <w:rFonts w:ascii="Arial" w:eastAsia="Arial" w:hAnsi="Arial" w:cs="Arial"/>
+          <w:sz w:val="24"/>
+        </w:rPr>
+        <w:t xml:space="preserve"> Sets whether the mount is East of Pier when pointing at the </w:t>
+      </w:r>
+      <w:proofErr w:type="spellStart"/>
+      <w:r>
+        <w:rPr>
+          <w:rFonts w:ascii="Arial" w:eastAsia="Arial" w:hAnsi="Arial" w:cs="Arial"/>
+          <w:sz w:val="24"/>
+        </w:rPr>
+        <w:t>FlatMan</w:t>
+      </w:r>
+      <w:proofErr w:type="spellEnd"/>
+      <w:r>
+        <w:rPr>
+          <w:rFonts w:ascii="Arial" w:eastAsia="Arial" w:hAnsi="Arial" w:cs="Arial"/>
+          <w:sz w:val="24"/>
+        </w:rPr>
+        <w:t xml:space="preserve"> screen.  This is used for choosing at which PA the rotator will start.</w:t>
+      </w:r>
+    </w:p>
+    <w:p>
+      <w:pPr>
+        <w:rPr>
+          <w:rFonts w:ascii="Arial" w:eastAsia="Arial" w:hAnsi="Arial" w:cs="Arial"/>
+          <w:sz w:val="24"/>
+        </w:rPr>
+      </w:pPr>
+      <w:proofErr w:type="spellStart"/>
+      <w:r>
+        <w:rPr>
+          <w:rFonts w:ascii="Arial" w:eastAsia="Arial" w:hAnsi="Arial" w:cs="Arial"/>
+          <w:sz w:val="24"/>
+          <w:u w:val="single"/>
+        </w:rPr>
+        <w:t>FlatMan</w:t>
+      </w:r>
+      <w:proofErr w:type="spellEnd"/>
+      <w:r>
+        <w:rPr>
+          <w:rFonts w:ascii="Arial" w:eastAsia="Arial" w:hAnsi="Arial" w:cs="Arial"/>
+          <w:sz w:val="24"/>
+          <w:u w:val="single"/>
+        </w:rPr>
+        <w:t>: Stage</w:t>
       </w:r>
       <w:r>
         <w:rPr>
@@ -3224,20 +4988,46 @@
           <w:sz w:val="24"/>
         </w:rPr>
       </w:pPr>
-      <w:r>
-        <w:rPr>
-          <w:rFonts w:ascii="Arial" w:eastAsia="Arial" w:hAnsi="Arial" w:cs="Arial"/>
-          <w:sz w:val="24"/>
-          <w:u w:val="single"/>
-        </w:rPr>
-        <w:t>FlatMan: Turn On</w:t>
-      </w:r>
-      <w:r>
-        <w:rPr>
-          <w:rFonts w:ascii="Arial" w:eastAsia="Arial" w:hAnsi="Arial" w:cs="Arial"/>
-          <w:sz w:val="24"/>
-        </w:rPr>
-        <w:t xml:space="preserve"> manually turns the FlatMan light on.</w:t>
+      <w:proofErr w:type="spellStart"/>
+      <w:r>
+        <w:rPr>
+          <w:rFonts w:ascii="Arial" w:eastAsia="Arial" w:hAnsi="Arial" w:cs="Arial"/>
+          <w:sz w:val="24"/>
+          <w:u w:val="single"/>
+        </w:rPr>
+        <w:t>FlatMan</w:t>
+      </w:r>
+      <w:proofErr w:type="spellEnd"/>
+      <w:r>
+        <w:rPr>
+          <w:rFonts w:ascii="Arial" w:eastAsia="Arial" w:hAnsi="Arial" w:cs="Arial"/>
+          <w:sz w:val="24"/>
+          <w:u w:val="single"/>
+        </w:rPr>
+        <w:t>: Turn On</w:t>
+      </w:r>
+      <w:r>
+        <w:rPr>
+          <w:rFonts w:ascii="Arial" w:eastAsia="Arial" w:hAnsi="Arial" w:cs="Arial"/>
+          <w:sz w:val="24"/>
+        </w:rPr>
+        <w:t xml:space="preserve"> manually turns the </w:t>
+      </w:r>
+      <w:proofErr w:type="spellStart"/>
+      <w:r>
+        <w:rPr>
+          <w:rFonts w:ascii="Arial" w:eastAsia="Arial" w:hAnsi="Arial" w:cs="Arial"/>
+          <w:sz w:val="24"/>
+        </w:rPr>
+        <w:t>FlatMan</w:t>
+      </w:r>
+      <w:proofErr w:type="spellEnd"/>
+      <w:r>
+        <w:rPr>
+          <w:rFonts w:ascii="Arial" w:eastAsia="Arial" w:hAnsi="Arial" w:cs="Arial"/>
+          <w:sz w:val="24"/>
+        </w:rPr>
+        <w:t xml:space="preserve"> light on.</w:t>
       </w:r>
     </w:p>
     <w:p>
@@ -3388,7 +5178,23 @@
           <w:rFonts w:ascii="Arial" w:eastAsia="Arial" w:hAnsi="Arial" w:cs="Arial"/>
           <w:sz w:val="24"/>
         </w:rPr>
-        <w:t>The Session Tab configures information that applies equally to all the targets imaged in a session.  The screen sets up for Auto Run, Weather and Dome features.</w:t>
+        <w:t xml:space="preserve">The Session Tab configures information that applies equally to all the targets imaged in a session.  The screen </w:t>
+      </w:r>
+      <w:proofErr w:type="gramStart"/>
+      <w:r>
+        <w:rPr>
+          <w:rFonts w:ascii="Arial" w:eastAsia="Arial" w:hAnsi="Arial" w:cs="Arial"/>
+          <w:sz w:val="24"/>
+        </w:rPr>
+        <w:t>sets up</w:t>
+      </w:r>
+      <w:proofErr w:type="gramEnd"/>
+      <w:r>
+        <w:rPr>
+          <w:rFonts w:ascii="Arial" w:eastAsia="Arial" w:hAnsi="Arial" w:cs="Arial"/>
+          <w:sz w:val="24"/>
+        </w:rPr>
+        <w:t xml:space="preserve"> for Auto Run, Weather and Dome features.</w:t>
       </w:r>
     </w:p>
     <w:p>
@@ -3411,7 +5217,23 @@
           <w:rFonts w:ascii="Arial" w:eastAsia="Arial" w:hAnsi="Arial" w:cs="Arial"/>
           <w:sz w:val="24"/>
         </w:rPr>
-        <w:t xml:space="preserve"> determines if Humason will run external scripts or executables at specific events during the session.  Selecting Auto Run will open the Auto Run Configuration screen below.</w:t>
+        <w:t xml:space="preserve"> determines if </w:t>
+      </w:r>
+      <w:proofErr w:type="spellStart"/>
+      <w:r>
+        <w:rPr>
+          <w:rFonts w:ascii="Arial" w:eastAsia="Arial" w:hAnsi="Arial" w:cs="Arial"/>
+          <w:sz w:val="24"/>
+        </w:rPr>
+        <w:t>Humason</w:t>
+      </w:r>
+      <w:proofErr w:type="spellEnd"/>
+      <w:r>
+        <w:rPr>
+          <w:rFonts w:ascii="Arial" w:eastAsia="Arial" w:hAnsi="Arial" w:cs="Arial"/>
+          <w:sz w:val="24"/>
+        </w:rPr>
+        <w:t xml:space="preserve"> will run external scripts or executables at specific events during the session.  Selecting Auto Run will open the Auto Run Configuration screen below.</w:t>
       </w:r>
     </w:p>
     <w:p>
@@ -3434,7 +5256,39 @@
           <w:rFonts w:ascii="Arial" w:eastAsia="Arial" w:hAnsi="Arial" w:cs="Arial"/>
           <w:sz w:val="24"/>
         </w:rPr>
-        <w:t xml:space="preserve"> will cause Humason to launch the script or application configured in the respective AutoRun Configuration dialog at the beginning of a session (Main Form: Start).  </w:t>
+        <w:t xml:space="preserve"> will cause </w:t>
+      </w:r>
+      <w:proofErr w:type="spellStart"/>
+      <w:r>
+        <w:rPr>
+          <w:rFonts w:ascii="Arial" w:eastAsia="Arial" w:hAnsi="Arial" w:cs="Arial"/>
+          <w:sz w:val="24"/>
+        </w:rPr>
+        <w:t>Humason</w:t>
+      </w:r>
+      <w:proofErr w:type="spellEnd"/>
+      <w:r>
+        <w:rPr>
+          <w:rFonts w:ascii="Arial" w:eastAsia="Arial" w:hAnsi="Arial" w:cs="Arial"/>
+          <w:sz w:val="24"/>
+        </w:rPr>
+        <w:t xml:space="preserve"> to launch the script or application configured in the respective </w:t>
+      </w:r>
+      <w:proofErr w:type="spellStart"/>
+      <w:r>
+        <w:rPr>
+          <w:rFonts w:ascii="Arial" w:eastAsia="Arial" w:hAnsi="Arial" w:cs="Arial"/>
+          <w:sz w:val="24"/>
+        </w:rPr>
+        <w:t>AutoRun</w:t>
+      </w:r>
+      <w:proofErr w:type="spellEnd"/>
+      <w:r>
+        <w:rPr>
+          <w:rFonts w:ascii="Arial" w:eastAsia="Arial" w:hAnsi="Arial" w:cs="Arial"/>
+          <w:sz w:val="24"/>
+        </w:rPr>
+        <w:t xml:space="preserve"> Configuration dialog at the beginning of a session (Main Form: Start).  </w:t>
       </w:r>
     </w:p>
     <w:p>
@@ -3457,7 +5311,39 @@
           <w:rFonts w:ascii="Arial" w:eastAsia="Arial" w:hAnsi="Arial" w:cs="Arial"/>
           <w:sz w:val="24"/>
         </w:rPr>
-        <w:t xml:space="preserve"> will cause Humason to launch the script or application configured in the respective AutoRun Configuration dialog at the start time of the first target loaded (Target Tab: Start).  </w:t>
+        <w:t xml:space="preserve"> will cause </w:t>
+      </w:r>
+      <w:proofErr w:type="spellStart"/>
+      <w:r>
+        <w:rPr>
+          <w:rFonts w:ascii="Arial" w:eastAsia="Arial" w:hAnsi="Arial" w:cs="Arial"/>
+          <w:sz w:val="24"/>
+        </w:rPr>
+        <w:t>Humason</w:t>
+      </w:r>
+      <w:proofErr w:type="spellEnd"/>
+      <w:r>
+        <w:rPr>
+          <w:rFonts w:ascii="Arial" w:eastAsia="Arial" w:hAnsi="Arial" w:cs="Arial"/>
+          <w:sz w:val="24"/>
+        </w:rPr>
+        <w:t xml:space="preserve"> to launch the script or application configured in the respective </w:t>
+      </w:r>
+      <w:proofErr w:type="spellStart"/>
+      <w:r>
+        <w:rPr>
+          <w:rFonts w:ascii="Arial" w:eastAsia="Arial" w:hAnsi="Arial" w:cs="Arial"/>
+          <w:sz w:val="24"/>
+        </w:rPr>
+        <w:t>AutoRun</w:t>
+      </w:r>
+      <w:proofErr w:type="spellEnd"/>
+      <w:r>
+        <w:rPr>
+          <w:rFonts w:ascii="Arial" w:eastAsia="Arial" w:hAnsi="Arial" w:cs="Arial"/>
+          <w:sz w:val="24"/>
+        </w:rPr>
+        <w:t xml:space="preserve"> Configuration dialog at the start time of the first target loaded (Target Tab: Start).  </w:t>
       </w:r>
     </w:p>
     <w:p>
@@ -3480,7 +5366,39 @@
           <w:rFonts w:ascii="Arial" w:eastAsia="Arial" w:hAnsi="Arial" w:cs="Arial"/>
           <w:sz w:val="24"/>
         </w:rPr>
-        <w:t xml:space="preserve"> will cause Humason to launch the script or application configured in the AutoRun Configuration dialog after the completion of the session (Target Tab: Done) or at first daylight (Target Tab: Dawn) whichever comes first.</w:t>
+        <w:t xml:space="preserve"> will cause </w:t>
+      </w:r>
+      <w:proofErr w:type="spellStart"/>
+      <w:r>
+        <w:rPr>
+          <w:rFonts w:ascii="Arial" w:eastAsia="Arial" w:hAnsi="Arial" w:cs="Arial"/>
+          <w:sz w:val="24"/>
+        </w:rPr>
+        <w:t>Humason</w:t>
+      </w:r>
+      <w:proofErr w:type="spellEnd"/>
+      <w:r>
+        <w:rPr>
+          <w:rFonts w:ascii="Arial" w:eastAsia="Arial" w:hAnsi="Arial" w:cs="Arial"/>
+          <w:sz w:val="24"/>
+        </w:rPr>
+        <w:t xml:space="preserve"> to launch the script or application configured in the </w:t>
+      </w:r>
+      <w:proofErr w:type="spellStart"/>
+      <w:r>
+        <w:rPr>
+          <w:rFonts w:ascii="Arial" w:eastAsia="Arial" w:hAnsi="Arial" w:cs="Arial"/>
+          <w:sz w:val="24"/>
+        </w:rPr>
+        <w:t>AutoRun</w:t>
+      </w:r>
+      <w:proofErr w:type="spellEnd"/>
+      <w:r>
+        <w:rPr>
+          <w:rFonts w:ascii="Arial" w:eastAsia="Arial" w:hAnsi="Arial" w:cs="Arial"/>
+          <w:sz w:val="24"/>
+        </w:rPr>
+        <w:t xml:space="preserve"> Configuration dialog after the completion of the session (Target Tab: Done) or at first daylight (Target Tab: Dawn) whichever comes first.</w:t>
       </w:r>
     </w:p>
     <w:p>
@@ -3519,7 +5437,25 @@
           <w:sz w:val="24"/>
           <w:u w:val="single"/>
         </w:rPr>
-        <w:t>Check Side Of Pier</w:t>
+        <w:t xml:space="preserve">Check Side </w:t>
+      </w:r>
+      <w:proofErr w:type="gramStart"/>
+      <w:r>
+        <w:rPr>
+          <w:rFonts w:ascii="Arial" w:eastAsia="Arial" w:hAnsi="Arial" w:cs="Arial"/>
+          <w:sz w:val="24"/>
+          <w:u w:val="single"/>
+        </w:rPr>
+        <w:t>Of</w:t>
+      </w:r>
+      <w:proofErr w:type="gramEnd"/>
+      <w:r>
+        <w:rPr>
+          <w:rFonts w:ascii="Arial" w:eastAsia="Arial" w:hAnsi="Arial" w:cs="Arial"/>
+          <w:sz w:val="24"/>
+          <w:u w:val="single"/>
+        </w:rPr>
+        <w:t xml:space="preserve"> Pier</w:t>
       </w:r>
       <w:r>
         <w:rPr>
@@ -3556,41 +5492,100 @@
           <w:rFonts w:ascii="Arial" w:eastAsia="Arial" w:hAnsi="Arial" w:cs="Arial"/>
           <w:sz w:val="24"/>
         </w:rPr>
-        <w:t>when conditions warrant.  Do not enable unless Humason is able to determine the Side of Pier correctly.</w:t>
-      </w:r>
-    </w:p>
-    <w:p>
-      <w:pPr>
-        <w:rPr>
-          <w:rFonts w:ascii="Arial" w:eastAsia="Arial" w:hAnsi="Arial" w:cs="Arial"/>
-          <w:b/>
-          <w:sz w:val="24"/>
-          <w:u w:val="single"/>
-        </w:rPr>
-      </w:pPr>
-      <w:r>
-        <w:rPr>
-          <w:rFonts w:ascii="Arial" w:eastAsia="Arial" w:hAnsi="Arial" w:cs="Arial"/>
-          <w:b/>
-          <w:sz w:val="24"/>
-          <w:u w:val="single"/>
-        </w:rPr>
-        <w:t xml:space="preserve">AutoRun Configuration </w:t>
-      </w:r>
-    </w:p>
-    <w:p>
-      <w:pPr>
-        <w:rPr>
-          <w:rFonts w:ascii="Arial" w:eastAsia="Arial" w:hAnsi="Arial" w:cs="Arial"/>
-          <w:sz w:val="24"/>
-        </w:rPr>
-      </w:pPr>
-      <w:r>
-        <w:rPr>
-          <w:rFonts w:ascii="Arial" w:eastAsia="Arial" w:hAnsi="Arial" w:cs="Arial"/>
-          <w:sz w:val="24"/>
-        </w:rPr>
-        <w:t>The AutoRun Configuration screen uses dialogs to set the location of the scripts or executables to be run with AutoRun times.  Although the browser dialogs will show complete file paths, the respective fields will only show the filename.</w:t>
+        <w:t xml:space="preserve">when conditions warrant.  Do not enable unless </w:t>
+      </w:r>
+      <w:proofErr w:type="spellStart"/>
+      <w:r>
+        <w:rPr>
+          <w:rFonts w:ascii="Arial" w:eastAsia="Arial" w:hAnsi="Arial" w:cs="Arial"/>
+          <w:sz w:val="24"/>
+        </w:rPr>
+        <w:t>Humason</w:t>
+      </w:r>
+      <w:proofErr w:type="spellEnd"/>
+      <w:r>
+        <w:rPr>
+          <w:rFonts w:ascii="Arial" w:eastAsia="Arial" w:hAnsi="Arial" w:cs="Arial"/>
+          <w:sz w:val="24"/>
+        </w:rPr>
+        <w:t xml:space="preserve"> is able to determine the Side of Pier correctly.</w:t>
+      </w:r>
+    </w:p>
+    <w:p>
+      <w:pPr>
+        <w:rPr>
+          <w:rFonts w:ascii="Arial" w:eastAsia="Arial" w:hAnsi="Arial" w:cs="Arial"/>
+          <w:b/>
+          <w:sz w:val="24"/>
+          <w:u w:val="single"/>
+        </w:rPr>
+      </w:pPr>
+      <w:proofErr w:type="spellStart"/>
+      <w:r>
+        <w:rPr>
+          <w:rFonts w:ascii="Arial" w:eastAsia="Arial" w:hAnsi="Arial" w:cs="Arial"/>
+          <w:b/>
+          <w:sz w:val="24"/>
+          <w:u w:val="single"/>
+        </w:rPr>
+        <w:t>AutoRun</w:t>
+      </w:r>
+      <w:proofErr w:type="spellEnd"/>
+      <w:r>
+        <w:rPr>
+          <w:rFonts w:ascii="Arial" w:eastAsia="Arial" w:hAnsi="Arial" w:cs="Arial"/>
+          <w:b/>
+          <w:sz w:val="24"/>
+          <w:u w:val="single"/>
+        </w:rPr>
+        <w:t xml:space="preserve"> Configuration </w:t>
+      </w:r>
+    </w:p>
+    <w:p>
+      <w:pPr>
+        <w:rPr>
+          <w:rFonts w:ascii="Arial" w:eastAsia="Arial" w:hAnsi="Arial" w:cs="Arial"/>
+          <w:sz w:val="24"/>
+        </w:rPr>
+      </w:pPr>
+      <w:r>
+        <w:rPr>
+          <w:rFonts w:ascii="Arial" w:eastAsia="Arial" w:hAnsi="Arial" w:cs="Arial"/>
+          <w:sz w:val="24"/>
+        </w:rPr>
+        <w:t xml:space="preserve">The </w:t>
+      </w:r>
+      <w:proofErr w:type="spellStart"/>
+      <w:r>
+        <w:rPr>
+          <w:rFonts w:ascii="Arial" w:eastAsia="Arial" w:hAnsi="Arial" w:cs="Arial"/>
+          <w:sz w:val="24"/>
+        </w:rPr>
+        <w:t>AutoRun</w:t>
+      </w:r>
+      <w:proofErr w:type="spellEnd"/>
+      <w:r>
+        <w:rPr>
+          <w:rFonts w:ascii="Arial" w:eastAsia="Arial" w:hAnsi="Arial" w:cs="Arial"/>
+          <w:sz w:val="24"/>
+        </w:rPr>
+        <w:t xml:space="preserve"> Configuration screen uses dialogs to set the location of the scripts or executables to be run with </w:t>
+      </w:r>
+      <w:proofErr w:type="spellStart"/>
+      <w:r>
+        <w:rPr>
+          <w:rFonts w:ascii="Arial" w:eastAsia="Arial" w:hAnsi="Arial" w:cs="Arial"/>
+          <w:sz w:val="24"/>
+        </w:rPr>
+        <w:t>AutoRun</w:t>
+      </w:r>
+      <w:proofErr w:type="spellEnd"/>
+      <w:r>
+        <w:rPr>
+          <w:rFonts w:ascii="Arial" w:eastAsia="Arial" w:hAnsi="Arial" w:cs="Arial"/>
+          <w:sz w:val="24"/>
+        </w:rPr>
+        <w:t xml:space="preserve"> times.  Although the browser dialogs will show complete file paths, the respective fields will only show the filename.</w:t>
       </w:r>
     </w:p>
     <w:p>
@@ -3615,7 +5610,23 @@
           <w:rFonts w:ascii="Arial" w:eastAsia="Arial" w:hAnsi="Arial" w:cs="Arial"/>
           <w:sz w:val="24"/>
         </w:rPr>
-        <w:t xml:space="preserve"> determines if Humason will </w:t>
+        <w:t xml:space="preserve"> determines if </w:t>
+      </w:r>
+      <w:proofErr w:type="spellStart"/>
+      <w:r>
+        <w:rPr>
+          <w:rFonts w:ascii="Arial" w:eastAsia="Arial" w:hAnsi="Arial" w:cs="Arial"/>
+          <w:sz w:val="24"/>
+        </w:rPr>
+        <w:t>Humason</w:t>
+      </w:r>
+      <w:proofErr w:type="spellEnd"/>
+      <w:r>
+        <w:rPr>
+          <w:rFonts w:ascii="Arial" w:eastAsia="Arial" w:hAnsi="Arial" w:cs="Arial"/>
+          <w:sz w:val="24"/>
+        </w:rPr>
+        <w:t xml:space="preserve"> will </w:t>
       </w:r>
       <w:r>
         <w:rPr>
@@ -3673,24 +5684,50 @@
       <w:r>
         <w:rPr>
           <w:rFonts w:ascii="Arial" w:eastAsia="Arial" w:hAnsi="Arial" w:cs="Arial"/>
-          <w:noProof/>
+          <w:b/>
           <w:sz w:val="24"/>
           <w:u w:val="single"/>
         </w:rPr>
         <w:lastRenderedPageBreak/>
+        <w:t>D</w:t>
+      </w:r>
+      <w:r>
+        <w:rPr>
+          <w:rFonts w:ascii="Arial" w:eastAsia="Arial" w:hAnsi="Arial" w:cs="Arial"/>
+          <w:b/>
+          <w:sz w:val="24"/>
+          <w:u w:val="single"/>
+        </w:rPr>
+        <w:t>evices Tab</w:t>
+      </w:r>
+    </w:p>
+    <w:p>
+      <w:pPr>
+        <w:rPr>
+          <w:rFonts w:ascii="Arial" w:eastAsia="Arial" w:hAnsi="Arial" w:cs="Arial"/>
+          <w:sz w:val="24"/>
+        </w:rPr>
+      </w:pPr>
+      <w:r>
+        <w:rPr>
+          <w:rFonts w:ascii="Arial" w:eastAsia="Arial" w:hAnsi="Arial" w:cs="Arial"/>
+          <w:b/>
+          <w:sz w:val="24"/>
+          <w:u w:val="single"/>
+        </w:rPr>
         <w:drawing>
-          <wp:anchor distT="0" distB="0" distL="114300" distR="114300" simplePos="0" relativeHeight="251658752" behindDoc="0" locked="0" layoutInCell="1" allowOverlap="1" wp14:anchorId="17C1E5E3" wp14:editId="635E037B">
+          <wp:anchor distT="0" distB="0" distL="114300" distR="114300" simplePos="0" relativeHeight="251659264" behindDoc="0" locked="0" layoutInCell="1" allowOverlap="1" wp14:anchorId="590E6F2F" wp14:editId="31BFF1D1">
             <wp:simplePos x="0" y="0"/>
             <wp:positionH relativeFrom="column">
-              <wp:posOffset>4216723</wp:posOffset>
+              <wp:posOffset>3745230</wp:posOffset>
             </wp:positionH>
             <wp:positionV relativeFrom="paragraph">
-              <wp:posOffset>6015</wp:posOffset>
+              <wp:posOffset>6985</wp:posOffset>
             </wp:positionV>
-            <wp:extent cx="1727548" cy="4210899"/>
+            <wp:extent cx="2194560" cy="2972435"/>
             <wp:effectExtent l="0" t="0" r="0" b="0"/>
             <wp:wrapSquare wrapText="bothSides"/>
-            <wp:docPr id="7" name="Picture 7" descr="Graphical user interface&#10;&#10;Description automatically generated"/>
+            <wp:docPr id="11" name="Picture 11"/>
             <wp:cNvGraphicFramePr>
               <a:graphicFrameLocks xmlns:a="http://schemas.openxmlformats.org/drawingml/2006/main" noChangeAspect="1"/>
             </wp:cNvGraphicFramePr>
@@ -3698,7 +5735,7 @@
               <a:graphicData uri="http://schemas.openxmlformats.org/drawingml/2006/picture">
                 <pic:pic xmlns:pic="http://schemas.openxmlformats.org/drawingml/2006/picture">
                   <pic:nvPicPr>
-                    <pic:cNvPr id="7" name="Picture 7" descr="Graphical user interface&#10;&#10;Description automatically generated"/>
+                    <pic:cNvPr id="1" name=""/>
                     <pic:cNvPicPr/>
                   </pic:nvPicPr>
                   <pic:blipFill>
@@ -3716,7 +5753,7 @@
                   <pic:spPr>
                     <a:xfrm>
                       <a:off x="0" y="0"/>
-                      <a:ext cx="1727548" cy="4210899"/>
+                      <a:ext cx="2194560" cy="2972435"/>
                     </a:xfrm>
                     <a:prstGeom prst="rect">
                       <a:avLst/>
@@ -3725,41 +5762,53 @@
                 </pic:pic>
               </a:graphicData>
             </a:graphic>
+            <wp14:sizeRelH relativeFrom="margin">
+              <wp14:pctWidth>0</wp14:pctWidth>
+            </wp14:sizeRelH>
+            <wp14:sizeRelV relativeFrom="margin">
+              <wp14:pctHeight>0</wp14:pctHeight>
+            </wp14:sizeRelV>
           </wp:anchor>
         </w:drawing>
       </w:r>
       <w:r>
         <w:rPr>
           <w:rFonts w:ascii="Arial" w:eastAsia="Arial" w:hAnsi="Arial" w:cs="Arial"/>
-          <w:b/>
-          <w:sz w:val="24"/>
-          <w:u w:val="single"/>
-        </w:rPr>
-        <w:t>D</w:t>
-      </w:r>
-      <w:r>
-        <w:rPr>
-          <w:rFonts w:ascii="Arial" w:eastAsia="Arial" w:hAnsi="Arial" w:cs="Arial"/>
-          <w:b/>
-          <w:sz w:val="24"/>
-          <w:u w:val="single"/>
-        </w:rPr>
-        <w:t>evices Tab</w:t>
-      </w:r>
-    </w:p>
-    <w:p>
-      <w:pPr>
-        <w:rPr>
-          <w:rFonts w:ascii="Arial" w:eastAsia="Arial" w:hAnsi="Arial" w:cs="Arial"/>
-          <w:sz w:val="24"/>
-        </w:rPr>
-      </w:pPr>
-      <w:r>
-        <w:rPr>
-          <w:rFonts w:ascii="Arial" w:eastAsia="Arial" w:hAnsi="Arial" w:cs="Arial"/>
-          <w:sz w:val="24"/>
-        </w:rPr>
-        <w:t>The Devices Tab is the primary screen for configuring which devices are to be used and in what way.  Devices include primary camera, filter wheel, guider, focuser and rotator.</w:t>
+          <w:sz w:val="24"/>
+        </w:rPr>
+        <w:t xml:space="preserve">The Devices Tab is the primary screen for configuring which devices are to be used and in what way.  Devices include </w:t>
+      </w:r>
+      <w:proofErr w:type="gramStart"/>
+      <w:r>
+        <w:rPr>
+          <w:rFonts w:ascii="Arial" w:eastAsia="Arial" w:hAnsi="Arial" w:cs="Arial"/>
+          <w:sz w:val="24"/>
+        </w:rPr>
+        <w:t>primary</w:t>
+      </w:r>
+      <w:proofErr w:type="gramEnd"/>
+      <w:r>
+        <w:rPr>
+          <w:rFonts w:ascii="Arial" w:eastAsia="Arial" w:hAnsi="Arial" w:cs="Arial"/>
+          <w:sz w:val="24"/>
+        </w:rPr>
+        <w:t xml:space="preserve"> camera, filter wheel, guider, </w:t>
+      </w:r>
+      <w:proofErr w:type="gramStart"/>
+      <w:r>
+        <w:rPr>
+          <w:rFonts w:ascii="Arial" w:eastAsia="Arial" w:hAnsi="Arial" w:cs="Arial"/>
+          <w:sz w:val="24"/>
+        </w:rPr>
+        <w:t>focuser</w:t>
+      </w:r>
+      <w:proofErr w:type="gramEnd"/>
+      <w:r>
+        <w:rPr>
+          <w:rFonts w:ascii="Arial" w:eastAsia="Arial" w:hAnsi="Arial" w:cs="Arial"/>
+          <w:sz w:val="24"/>
+        </w:rPr>
+        <w:t xml:space="preserve"> and rotator.</w:t>
       </w:r>
     </w:p>
     <w:p>
@@ -3844,14 +5893,111 @@
           <w:sz w:val="24"/>
           <w:u w:val="single"/>
         </w:rPr>
-        <w:t>Filters: Clear Filter</w:t>
-      </w:r>
-      <w:r>
-        <w:rPr>
-          <w:rFonts w:ascii="Arial" w:eastAsia="Arial" w:hAnsi="Arial" w:cs="Arial"/>
-          <w:sz w:val="24"/>
-        </w:rPr>
-        <w:t xml:space="preserve"> the zero-based number of the clear filter in the filter wheel.  This filter will be used for plate solving and Closed Loop Slews.</w:t>
+        <w:t xml:space="preserve">Filters: </w:t>
+      </w:r>
+      <w:r>
+        <w:rPr>
+          <w:rFonts w:ascii="Arial" w:eastAsia="Arial" w:hAnsi="Arial" w:cs="Arial"/>
+          <w:sz w:val="24"/>
+          <w:u w:val="single"/>
+        </w:rPr>
+        <w:t>Lum</w:t>
+      </w:r>
+      <w:r>
+        <w:rPr>
+          <w:rFonts w:ascii="Arial" w:eastAsia="Arial" w:hAnsi="Arial" w:cs="Arial"/>
+          <w:sz w:val="24"/>
+          <w:u w:val="single"/>
+        </w:rPr>
+        <w:t xml:space="preserve"> Filter</w:t>
+      </w:r>
+      <w:r>
+        <w:rPr>
+          <w:rFonts w:ascii="Arial" w:eastAsia="Arial" w:hAnsi="Arial" w:cs="Arial"/>
+          <w:sz w:val="24"/>
+        </w:rPr>
+        <w:t xml:space="preserve"> the zero-based number of the </w:t>
+      </w:r>
+      <w:r>
+        <w:rPr>
+          <w:rFonts w:ascii="Arial" w:eastAsia="Arial" w:hAnsi="Arial" w:cs="Arial"/>
+          <w:sz w:val="24"/>
+        </w:rPr>
+        <w:t>Luminescence</w:t>
+      </w:r>
+      <w:r>
+        <w:rPr>
+          <w:rFonts w:ascii="Arial" w:eastAsia="Arial" w:hAnsi="Arial" w:cs="Arial"/>
+          <w:sz w:val="24"/>
+        </w:rPr>
+        <w:t xml:space="preserve"> filter in the filter wheel.  This filter will be </w:t>
+      </w:r>
+      <w:r>
+        <w:rPr>
+          <w:rFonts w:ascii="Arial" w:eastAsia="Arial" w:hAnsi="Arial" w:cs="Arial"/>
+          <w:sz w:val="24"/>
+        </w:rPr>
+        <w:t>for the “L” in the “LRGB” ratio</w:t>
+      </w:r>
+      <w:r>
+        <w:rPr>
+          <w:rFonts w:ascii="Arial" w:eastAsia="Arial" w:hAnsi="Arial" w:cs="Arial"/>
+          <w:sz w:val="24"/>
+        </w:rPr>
+        <w:t>.</w:t>
+      </w:r>
+    </w:p>
+    <w:p>
+      <w:pPr>
+        <w:rPr>
+          <w:rFonts w:ascii="Arial" w:eastAsia="Arial" w:hAnsi="Arial" w:cs="Arial"/>
+          <w:sz w:val="24"/>
+        </w:rPr>
+      </w:pPr>
+      <w:r>
+        <w:rPr>
+          <w:rFonts w:ascii="Arial" w:eastAsia="Arial" w:hAnsi="Arial" w:cs="Arial"/>
+          <w:sz w:val="24"/>
+          <w:u w:val="single"/>
+        </w:rPr>
+        <w:t>Filters: C</w:t>
+      </w:r>
+      <w:r>
+        <w:rPr>
+          <w:rFonts w:ascii="Arial" w:eastAsia="Arial" w:hAnsi="Arial" w:cs="Arial"/>
+          <w:sz w:val="24"/>
+          <w:u w:val="single"/>
+        </w:rPr>
+        <w:t>LS</w:t>
+      </w:r>
+      <w:r>
+        <w:rPr>
+          <w:rFonts w:ascii="Arial" w:eastAsia="Arial" w:hAnsi="Arial" w:cs="Arial"/>
+          <w:sz w:val="24"/>
+          <w:u w:val="single"/>
+        </w:rPr>
+        <w:t xml:space="preserve"> Filter</w:t>
+      </w:r>
+      <w:r>
+        <w:rPr>
+          <w:rFonts w:ascii="Arial" w:eastAsia="Arial" w:hAnsi="Arial" w:cs="Arial"/>
+          <w:sz w:val="24"/>
+        </w:rPr>
+        <w:t xml:space="preserve"> the zero-based number of </w:t>
+      </w:r>
+      <w:r>
+        <w:rPr>
+          <w:rFonts w:ascii="Arial" w:eastAsia="Arial" w:hAnsi="Arial" w:cs="Arial"/>
+          <w:sz w:val="24"/>
+        </w:rPr>
+        <w:t>a</w:t>
+      </w:r>
+      <w:r>
+        <w:rPr>
+          <w:rFonts w:ascii="Arial" w:eastAsia="Arial" w:hAnsi="Arial" w:cs="Arial"/>
+          <w:sz w:val="24"/>
+        </w:rPr>
+        <w:t xml:space="preserve"> filter in the filter wheel.  This filter will be used for plate solving and Closed Loop Slews.</w:t>
       </w:r>
     </w:p>
     <w:p>
@@ -3890,8 +6036,18 @@
           <w:sz w:val="24"/>
           <w:u w:val="single"/>
         </w:rPr>
-        <w:t>Guider: Use AutoGuide</w:t>
-      </w:r>
+        <w:t xml:space="preserve">Guider: Use </w:t>
+      </w:r>
+      <w:proofErr w:type="spellStart"/>
+      <w:r>
+        <w:rPr>
+          <w:rFonts w:ascii="Arial" w:eastAsia="Arial" w:hAnsi="Arial" w:cs="Arial"/>
+          <w:sz w:val="24"/>
+          <w:u w:val="single"/>
+        </w:rPr>
+        <w:t>AutoGuide</w:t>
+      </w:r>
+      <w:proofErr w:type="spellEnd"/>
       <w:r>
         <w:rPr>
           <w:rFonts w:ascii="Arial" w:eastAsia="Arial" w:hAnsi="Arial" w:cs="Arial"/>
@@ -3913,14 +6069,40 @@
           <w:sz w:val="24"/>
           <w:u w:val="single"/>
         </w:rPr>
-        <w:t>Guider: AutoDark</w:t>
-      </w:r>
-      <w:r>
-        <w:rPr>
-          <w:rFonts w:ascii="Arial" w:eastAsia="Arial" w:hAnsi="Arial" w:cs="Arial"/>
-          <w:sz w:val="24"/>
-        </w:rPr>
-        <w:t xml:space="preserve"> enables automatic dark image reduction on the guider camera (recommended).</w:t>
+        <w:t xml:space="preserve">Guider: </w:t>
+      </w:r>
+      <w:proofErr w:type="spellStart"/>
+      <w:r>
+        <w:rPr>
+          <w:rFonts w:ascii="Arial" w:eastAsia="Arial" w:hAnsi="Arial" w:cs="Arial"/>
+          <w:sz w:val="24"/>
+          <w:u w:val="single"/>
+        </w:rPr>
+        <w:t>AutoDark</w:t>
+      </w:r>
+      <w:proofErr w:type="spellEnd"/>
+      <w:r>
+        <w:rPr>
+          <w:rFonts w:ascii="Arial" w:eastAsia="Arial" w:hAnsi="Arial" w:cs="Arial"/>
+          <w:sz w:val="24"/>
+        </w:rPr>
+        <w:t xml:space="preserve"> enables automatic dark image reduction on the </w:t>
+      </w:r>
+      <w:proofErr w:type="gramStart"/>
+      <w:r>
+        <w:rPr>
+          <w:rFonts w:ascii="Arial" w:eastAsia="Arial" w:hAnsi="Arial" w:cs="Arial"/>
+          <w:sz w:val="24"/>
+        </w:rPr>
+        <w:t>guider</w:t>
+      </w:r>
+      <w:proofErr w:type="gramEnd"/>
+      <w:r>
+        <w:rPr>
+          <w:rFonts w:ascii="Arial" w:eastAsia="Arial" w:hAnsi="Arial" w:cs="Arial"/>
+          <w:sz w:val="24"/>
+        </w:rPr>
+        <w:t xml:space="preserve"> camera (recommended).</w:t>
       </w:r>
     </w:p>
     <w:p>
@@ -4097,6 +6279,7 @@
           <w:sz w:val="24"/>
           <w:u w:val="single"/>
         </w:rPr>
+        <w:lastRenderedPageBreak/>
         <w:t>Rotator: Use Rotator</w:t>
       </w:r>
       <w:r>
@@ -4133,7 +6316,6 @@
           <w:sz w:val="24"/>
           <w:u w:val="single"/>
         </w:rPr>
-        <w:lastRenderedPageBreak/>
         <w:t xml:space="preserve"> </w:t>
       </w:r>
     </w:p>
@@ -4326,7 +6508,23 @@
           <w:rFonts w:ascii="Arial" w:eastAsia="Arial" w:hAnsi="Arial" w:cs="Arial"/>
           <w:sz w:val="24"/>
         </w:rPr>
-        <w:t xml:space="preserve"> sets the filter to be used for autofocus in TSX.</w:t>
+        <w:t xml:space="preserve"> sets the filter to be used for </w:t>
+      </w:r>
+      <w:proofErr w:type="gramStart"/>
+      <w:r>
+        <w:rPr>
+          <w:rFonts w:ascii="Arial" w:eastAsia="Arial" w:hAnsi="Arial" w:cs="Arial"/>
+          <w:sz w:val="24"/>
+        </w:rPr>
+        <w:t>autofocus</w:t>
+      </w:r>
+      <w:proofErr w:type="gramEnd"/>
+      <w:r>
+        <w:rPr>
+          <w:rFonts w:ascii="Arial" w:eastAsia="Arial" w:hAnsi="Arial" w:cs="Arial"/>
+          <w:sz w:val="24"/>
+        </w:rPr>
+        <w:t xml:space="preserve"> in TSX.</w:t>
       </w:r>
     </w:p>
     <w:p>
@@ -4349,7 +6547,23 @@
           <w:rFonts w:ascii="Arial" w:eastAsia="Arial" w:hAnsi="Arial" w:cs="Arial"/>
           <w:sz w:val="24"/>
         </w:rPr>
-        <w:t xml:space="preserve"> sets the initial exposure to be used for autofocus in TSX.</w:t>
+        <w:t xml:space="preserve"> sets the initial exposure to be used for </w:t>
+      </w:r>
+      <w:proofErr w:type="gramStart"/>
+      <w:r>
+        <w:rPr>
+          <w:rFonts w:ascii="Arial" w:eastAsia="Arial" w:hAnsi="Arial" w:cs="Arial"/>
+          <w:sz w:val="24"/>
+        </w:rPr>
+        <w:t>autofocus</w:t>
+      </w:r>
+      <w:proofErr w:type="gramEnd"/>
+      <w:r>
+        <w:rPr>
+          <w:rFonts w:ascii="Arial" w:eastAsia="Arial" w:hAnsi="Arial" w:cs="Arial"/>
+          <w:sz w:val="24"/>
+        </w:rPr>
+        <w:t xml:space="preserve"> in TSX.</w:t>
       </w:r>
     </w:p>
     <w:p>
@@ -4491,12 +6705,53 @@
           <w:sz w:val="24"/>
         </w:rPr>
       </w:pPr>
-      <w:r>
-        <w:rPr>
-          <w:rFonts w:ascii="Arial" w:eastAsia="Arial" w:hAnsi="Arial" w:cs="Arial"/>
-          <w:sz w:val="24"/>
-        </w:rPr>
-        <w:t>Humason performs an extensive set of guider operations beyond the basics provided by TSX.  Humason takes a guider image, finds an optimal guide star (without neighbors and away from frame edge), adjusts the exposure to be close to a set ADU. In addition, the tools allow the user to calibrate in place or automatically select and slew to a decent guide star in the locale for calibration.  These values will then be used during the actual imaging session, as needed.</w:t>
+      <w:proofErr w:type="spellStart"/>
+      <w:r>
+        <w:rPr>
+          <w:rFonts w:ascii="Arial" w:eastAsia="Arial" w:hAnsi="Arial" w:cs="Arial"/>
+          <w:sz w:val="24"/>
+        </w:rPr>
+        <w:t>Humason</w:t>
+      </w:r>
+      <w:proofErr w:type="spellEnd"/>
+      <w:r>
+        <w:rPr>
+          <w:rFonts w:ascii="Arial" w:eastAsia="Arial" w:hAnsi="Arial" w:cs="Arial"/>
+          <w:sz w:val="24"/>
+        </w:rPr>
+        <w:t xml:space="preserve"> performs an extensive set of </w:t>
+      </w:r>
+      <w:proofErr w:type="gramStart"/>
+      <w:r>
+        <w:rPr>
+          <w:rFonts w:ascii="Arial" w:eastAsia="Arial" w:hAnsi="Arial" w:cs="Arial"/>
+          <w:sz w:val="24"/>
+        </w:rPr>
+        <w:t>guider</w:t>
+      </w:r>
+      <w:proofErr w:type="gramEnd"/>
+      <w:r>
+        <w:rPr>
+          <w:rFonts w:ascii="Arial" w:eastAsia="Arial" w:hAnsi="Arial" w:cs="Arial"/>
+          <w:sz w:val="24"/>
+        </w:rPr>
+        <w:t xml:space="preserve"> operations beyond the basics provided by TSX.  </w:t>
+      </w:r>
+      <w:proofErr w:type="spellStart"/>
+      <w:r>
+        <w:rPr>
+          <w:rFonts w:ascii="Arial" w:eastAsia="Arial" w:hAnsi="Arial" w:cs="Arial"/>
+          <w:sz w:val="24"/>
+        </w:rPr>
+        <w:t>Humason</w:t>
+      </w:r>
+      <w:proofErr w:type="spellEnd"/>
+      <w:r>
+        <w:rPr>
+          <w:rFonts w:ascii="Arial" w:eastAsia="Arial" w:hAnsi="Arial" w:cs="Arial"/>
+          <w:sz w:val="24"/>
+        </w:rPr>
+        <w:t xml:space="preserve"> takes a guider image, finds an optimal guide star (without neighbors and away from frame edge), adjusts the exposure to be close to a set ADU. In addition, the tools allow the user to calibrate in place or automatically select and slew to a decent guide star in the locale for calibration.  These values will then be used during the actual imaging session, as needed.</w:t>
       </w:r>
     </w:p>
     <w:p>
@@ -4542,7 +6797,23 @@
           <w:rFonts w:ascii="Arial" w:eastAsia="Arial" w:hAnsi="Arial" w:cs="Arial"/>
           <w:sz w:val="24"/>
         </w:rPr>
-        <w:t xml:space="preserve"> sets the initial exposure for the guide camera image, before optimization.</w:t>
+        <w:t xml:space="preserve"> sets the initial exposure for the guide camera </w:t>
+      </w:r>
+      <w:proofErr w:type="gramStart"/>
+      <w:r>
+        <w:rPr>
+          <w:rFonts w:ascii="Arial" w:eastAsia="Arial" w:hAnsi="Arial" w:cs="Arial"/>
+          <w:sz w:val="24"/>
+        </w:rPr>
+        <w:t>image, before</w:t>
+      </w:r>
+      <w:proofErr w:type="gramEnd"/>
+      <w:r>
+        <w:rPr>
+          <w:rFonts w:ascii="Arial" w:eastAsia="Arial" w:hAnsi="Arial" w:cs="Arial"/>
+          <w:sz w:val="24"/>
+        </w:rPr>
+        <w:t xml:space="preserve"> optimization.</w:t>
       </w:r>
     </w:p>
     <w:p>
@@ -4657,7 +6928,23 @@
           <w:rFonts w:ascii="Arial" w:eastAsia="Arial" w:hAnsi="Arial" w:cs="Arial"/>
           <w:sz w:val="24"/>
         </w:rPr>
-        <w:t xml:space="preserve"> sets the minimum distance in pixels from the edge of a guider image for picking a guide star.</w:t>
+        <w:t xml:space="preserve"> sets the minimum distance in pixels from the edge of a </w:t>
+      </w:r>
+      <w:proofErr w:type="gramStart"/>
+      <w:r>
+        <w:rPr>
+          <w:rFonts w:ascii="Arial" w:eastAsia="Arial" w:hAnsi="Arial" w:cs="Arial"/>
+          <w:sz w:val="24"/>
+        </w:rPr>
+        <w:t>guider</w:t>
+      </w:r>
+      <w:proofErr w:type="gramEnd"/>
+      <w:r>
+        <w:rPr>
+          <w:rFonts w:ascii="Arial" w:eastAsia="Arial" w:hAnsi="Arial" w:cs="Arial"/>
+          <w:sz w:val="24"/>
+        </w:rPr>
+        <w:t xml:space="preserve"> image for picking a guide star.</w:t>
       </w:r>
     </w:p>
     <w:p>
@@ -4680,7 +6967,55 @@
           <w:rFonts w:ascii="Arial" w:eastAsia="Arial" w:hAnsi="Arial" w:cs="Arial"/>
           <w:sz w:val="24"/>
         </w:rPr>
-        <w:t xml:space="preserve"> takes an runs an algorithm that picks the “best” guide star from the guider image.  The selected guide star will be no closer to the edge of the image than Edge Margin and have no visible neighbors within the trackbox size.  The Guide Star coordinates are displayed in the box to the right.</w:t>
+        <w:t xml:space="preserve"> takes </w:t>
+      </w:r>
+      <w:proofErr w:type="gramStart"/>
+      <w:r>
+        <w:rPr>
+          <w:rFonts w:ascii="Arial" w:eastAsia="Arial" w:hAnsi="Arial" w:cs="Arial"/>
+          <w:sz w:val="24"/>
+        </w:rPr>
+        <w:t>an</w:t>
+      </w:r>
+      <w:proofErr w:type="gramEnd"/>
+      <w:r>
+        <w:rPr>
+          <w:rFonts w:ascii="Arial" w:eastAsia="Arial" w:hAnsi="Arial" w:cs="Arial"/>
+          <w:sz w:val="24"/>
+        </w:rPr>
+        <w:t xml:space="preserve"> runs an algorithm that picks the “best” guide star from the </w:t>
+      </w:r>
+      <w:proofErr w:type="gramStart"/>
+      <w:r>
+        <w:rPr>
+          <w:rFonts w:ascii="Arial" w:eastAsia="Arial" w:hAnsi="Arial" w:cs="Arial"/>
+          <w:sz w:val="24"/>
+        </w:rPr>
+        <w:t>guider</w:t>
+      </w:r>
+      <w:proofErr w:type="gramEnd"/>
+      <w:r>
+        <w:rPr>
+          <w:rFonts w:ascii="Arial" w:eastAsia="Arial" w:hAnsi="Arial" w:cs="Arial"/>
+          <w:sz w:val="24"/>
+        </w:rPr>
+        <w:t xml:space="preserve"> image.  The selected guide star will be no closer to the edge of the image than Edge Margin and have no visible neighbors within the </w:t>
+      </w:r>
+      <w:proofErr w:type="spellStart"/>
+      <w:r>
+        <w:rPr>
+          <w:rFonts w:ascii="Arial" w:eastAsia="Arial" w:hAnsi="Arial" w:cs="Arial"/>
+          <w:sz w:val="24"/>
+        </w:rPr>
+        <w:t>trackbox</w:t>
+      </w:r>
+      <w:proofErr w:type="spellEnd"/>
+      <w:r>
+        <w:rPr>
+          <w:rFonts w:ascii="Arial" w:eastAsia="Arial" w:hAnsi="Arial" w:cs="Arial"/>
+          <w:sz w:val="24"/>
+        </w:rPr>
+        <w:t xml:space="preserve"> size.  The Guide Star coordinates are displayed in the box to the right.</w:t>
       </w:r>
     </w:p>
     <w:p>
@@ -4749,16 +7084,33 @@
           <w:rFonts w:ascii="Arial" w:eastAsia="Arial" w:hAnsi="Arial" w:cs="Arial"/>
           <w:sz w:val="24"/>
         </w:rPr>
-        <w:t xml:space="preserve"> prompts TSX to run a guider calibration.  If AO is set, then AO is calibrated as well.</w:t>
-      </w:r>
-    </w:p>
-    <w:p>
-      <w:pPr>
-        <w:rPr>
-          <w:rFonts w:ascii="Arial" w:eastAsia="Arial" w:hAnsi="Arial" w:cs="Arial"/>
-          <w:sz w:val="24"/>
-        </w:rPr>
-      </w:pPr>
+        <w:t xml:space="preserve"> prompts TSX to run a </w:t>
+      </w:r>
+      <w:proofErr w:type="gramStart"/>
+      <w:r>
+        <w:rPr>
+          <w:rFonts w:ascii="Arial" w:eastAsia="Arial" w:hAnsi="Arial" w:cs="Arial"/>
+          <w:sz w:val="24"/>
+        </w:rPr>
+        <w:t>guider</w:t>
+      </w:r>
+      <w:proofErr w:type="gramEnd"/>
+      <w:r>
+        <w:rPr>
+          <w:rFonts w:ascii="Arial" w:eastAsia="Arial" w:hAnsi="Arial" w:cs="Arial"/>
+          <w:sz w:val="24"/>
+        </w:rPr>
+        <w:t xml:space="preserve"> calibration.  If AO is set, then AO is calibrated as well.</w:t>
+      </w:r>
+    </w:p>
+    <w:p>
+      <w:pPr>
+        <w:rPr>
+          <w:rFonts w:ascii="Arial" w:eastAsia="Arial" w:hAnsi="Arial" w:cs="Arial"/>
+          <w:sz w:val="24"/>
+        </w:rPr>
+      </w:pPr>
+      <w:proofErr w:type="spellStart"/>
       <w:r>
         <w:rPr>
           <w:rFonts w:ascii="Arial" w:eastAsia="Arial" w:hAnsi="Arial" w:cs="Arial"/>
@@ -4767,6 +7119,7 @@
         </w:rPr>
         <w:t>AutoCalibrate</w:t>
       </w:r>
+      <w:proofErr w:type="spellEnd"/>
       <w:r>
         <w:rPr>
           <w:rFonts w:ascii="Arial" w:eastAsia="Arial" w:hAnsi="Arial" w:cs="Arial"/>
@@ -4842,7 +7195,25 @@
           <w:rFonts w:ascii="Arial" w:eastAsia="Arial" w:hAnsi="Arial" w:cs="Arial"/>
           <w:sz w:val="24"/>
         </w:rPr>
-        <w:t xml:space="preserve"> causes a subframe 3x the size of X Sec and Y Sec to placed around the guide star location for calibration.  This subframe will mask off nearby stars and hot pixels.  This feature relies on having a properly constructed FOVI for the guide camera.  See AtGuider2 documentation for details.</w:t>
+        <w:t xml:space="preserve"> causes a subframe 3x the size of X Sec and Y Sec to </w:t>
+      </w:r>
+      <w:proofErr w:type="spellStart"/>
+      <w:proofErr w:type="gramStart"/>
+      <w:r>
+        <w:rPr>
+          <w:rFonts w:ascii="Arial" w:eastAsia="Arial" w:hAnsi="Arial" w:cs="Arial"/>
+          <w:sz w:val="24"/>
+        </w:rPr>
+        <w:t>placed</w:t>
+      </w:r>
+      <w:proofErr w:type="spellEnd"/>
+      <w:proofErr w:type="gramEnd"/>
+      <w:r>
+        <w:rPr>
+          <w:rFonts w:ascii="Arial" w:eastAsia="Arial" w:hAnsi="Arial" w:cs="Arial"/>
+          <w:sz w:val="24"/>
+        </w:rPr>
+        <w:t xml:space="preserve"> around the guide star location for calibration.  This subframe will mask off nearby stars and hot pixels.  This feature relies on having a properly constructed FOVI for the guide camera.  See AtGuider2 documentation for details.</w:t>
       </w:r>
     </w:p>
     <w:p>
@@ -5253,7 +7624,23 @@
           <w:rFonts w:ascii="Arial" w:eastAsia="Arial" w:hAnsi="Arial" w:cs="Arial"/>
           <w:sz w:val="24"/>
         </w:rPr>
-        <w:t xml:space="preserve"> determines the direction rotated when driven to a positive value.  Humason performs a plate solve for Image PA, tells TSX to rotate in a positive direction, performs another plate solve for Image PA, then determines if the effective rotation was in a CW or CCW direction.</w:t>
+        <w:t xml:space="preserve"> determines the direction rotated when driven to a positive value.  </w:t>
+      </w:r>
+      <w:proofErr w:type="spellStart"/>
+      <w:r>
+        <w:rPr>
+          <w:rFonts w:ascii="Arial" w:eastAsia="Arial" w:hAnsi="Arial" w:cs="Arial"/>
+          <w:sz w:val="24"/>
+        </w:rPr>
+        <w:t>Humason</w:t>
+      </w:r>
+      <w:proofErr w:type="spellEnd"/>
+      <w:r>
+        <w:rPr>
+          <w:rFonts w:ascii="Arial" w:eastAsia="Arial" w:hAnsi="Arial" w:cs="Arial"/>
+          <w:sz w:val="24"/>
+        </w:rPr>
+        <w:t xml:space="preserve"> performs a plate solve for Image PA, tells TSX to rotate in a positive direction, performs another plate solve for Image PA, then determines if the effective rotation was in a CW or CCW direction.</w:t>
       </w:r>
     </w:p>
     <w:p>
@@ -5299,7 +7686,23 @@
           <w:rFonts w:ascii="Arial" w:eastAsia="Arial" w:hAnsi="Arial" w:cs="Arial"/>
           <w:sz w:val="24"/>
         </w:rPr>
-        <w:t xml:space="preserve"> uses the RA, Dec and Image PA of the current Target (See Target Tab) as coordinates for a Plate Solution.  The results for Image PA, Rotator PA, FOV PA and Rotator Offset are updated accordingly.</w:t>
+        <w:t xml:space="preserve"> uses the RA, </w:t>
+      </w:r>
+      <w:proofErr w:type="gramStart"/>
+      <w:r>
+        <w:rPr>
+          <w:rFonts w:ascii="Arial" w:eastAsia="Arial" w:hAnsi="Arial" w:cs="Arial"/>
+          <w:sz w:val="24"/>
+        </w:rPr>
+        <w:t>Dec</w:t>
+      </w:r>
+      <w:proofErr w:type="gramEnd"/>
+      <w:r>
+        <w:rPr>
+          <w:rFonts w:ascii="Arial" w:eastAsia="Arial" w:hAnsi="Arial" w:cs="Arial"/>
+          <w:sz w:val="24"/>
+        </w:rPr>
+        <w:t xml:space="preserve"> and Image PA of the current Target (See Target Tab) as coordinates for a Plate Solution.  The results for Image PA, Rotator PA, FOV PA and Rotator Offset are updated accordingly.</w:t>
       </w:r>
     </w:p>
     <w:p>
@@ -5529,6 +7932,7 @@
         <w:rPr>
           <w:rFonts w:ascii="Arial" w:eastAsia="Arial" w:hAnsi="Arial" w:cs="Arial"/>
           <w:b/>
+          <w:noProof/>
           <w:sz w:val="24"/>
           <w:u w:val="single"/>
         </w:rPr>
@@ -5611,7 +8015,23 @@
           <w:rFonts w:ascii="Arial" w:eastAsia="Arial" w:hAnsi="Arial" w:cs="Arial"/>
           <w:sz w:val="24"/>
         </w:rPr>
-        <w:t>The Options window allows a user to choose to enable (or disable) Power Management and Rotator functions as a whole.  If disabled, the Tabs associated with these capabilities will also be suppressed.</w:t>
+        <w:t xml:space="preserve">The Options window allows a user to choose to enable (or disable) Power Management and Rotator </w:t>
+      </w:r>
+      <w:proofErr w:type="gramStart"/>
+      <w:r>
+        <w:rPr>
+          <w:rFonts w:ascii="Arial" w:eastAsia="Arial" w:hAnsi="Arial" w:cs="Arial"/>
+          <w:sz w:val="24"/>
+        </w:rPr>
+        <w:t>functions as a whole</w:t>
+      </w:r>
+      <w:proofErr w:type="gramEnd"/>
+      <w:r>
+        <w:rPr>
+          <w:rFonts w:ascii="Arial" w:eastAsia="Arial" w:hAnsi="Arial" w:cs="Arial"/>
+          <w:sz w:val="24"/>
+        </w:rPr>
+        <w:t>.  If disabled, the Tabs associated with these capabilities will also be suppressed.</w:t>
       </w:r>
     </w:p>
     <w:p>
@@ -5634,7 +8054,39 @@
           <w:rFonts w:ascii="Arial" w:eastAsia="Arial" w:hAnsi="Arial" w:cs="Arial"/>
           <w:sz w:val="24"/>
         </w:rPr>
-        <w:t xml:space="preserve"> enables the Rotator Tab.  For Humason to use a rotator during a session, the </w:t>
+        <w:t xml:space="preserve"> </w:t>
+      </w:r>
+      <w:proofErr w:type="gramStart"/>
+      <w:r>
+        <w:rPr>
+          <w:rFonts w:ascii="Arial" w:eastAsia="Arial" w:hAnsi="Arial" w:cs="Arial"/>
+          <w:sz w:val="24"/>
+        </w:rPr>
+        <w:t>enables</w:t>
+      </w:r>
+      <w:proofErr w:type="gramEnd"/>
+      <w:r>
+        <w:rPr>
+          <w:rFonts w:ascii="Arial" w:eastAsia="Arial" w:hAnsi="Arial" w:cs="Arial"/>
+          <w:sz w:val="24"/>
+        </w:rPr>
+        <w:t xml:space="preserve"> the Rotator Tab.  For </w:t>
+      </w:r>
+      <w:proofErr w:type="spellStart"/>
+      <w:r>
+        <w:rPr>
+          <w:rFonts w:ascii="Arial" w:eastAsia="Arial" w:hAnsi="Arial" w:cs="Arial"/>
+          <w:sz w:val="24"/>
+        </w:rPr>
+        <w:t>Humason</w:t>
+      </w:r>
+      <w:proofErr w:type="spellEnd"/>
+      <w:r>
+        <w:rPr>
+          <w:rFonts w:ascii="Arial" w:eastAsia="Arial" w:hAnsi="Arial" w:cs="Arial"/>
+          <w:sz w:val="24"/>
+        </w:rPr>
+        <w:t xml:space="preserve"> to use a rotator during a session, the </w:t>
       </w:r>
       <w:r>
         <w:rPr>
@@ -5672,30 +8124,88 @@
           <w:rFonts w:ascii="Arial" w:eastAsia="Arial" w:hAnsi="Arial" w:cs="Arial"/>
           <w:sz w:val="24"/>
         </w:rPr>
-        <w:t xml:space="preserve"> enables the checking of weather conditions through an AAG CloudWatcher (or equivalent) data file.  Upon checking, a dialog will pop up for setting a path to that file.</w:t>
-      </w:r>
-    </w:p>
-    <w:p>
-      <w:pPr>
-        <w:rPr>
-          <w:rFonts w:ascii="Arial" w:eastAsia="Arial" w:hAnsi="Arial" w:cs="Arial"/>
-          <w:sz w:val="24"/>
-        </w:rPr>
-      </w:pPr>
-      <w:r>
-        <w:rPr>
-          <w:rFonts w:ascii="Arial" w:eastAsia="Arial" w:hAnsi="Arial" w:cs="Arial"/>
-          <w:sz w:val="24"/>
-          <w:u w:val="single"/>
-        </w:rPr>
-        <w:t>Has Dome AddOn</w:t>
-      </w:r>
-      <w:r>
-        <w:rPr>
-          <w:rFonts w:ascii="Arial" w:eastAsia="Arial" w:hAnsi="Arial" w:cs="Arial"/>
-          <w:sz w:val="24"/>
-        </w:rPr>
-        <w:t xml:space="preserve"> enables the dome control, primarily used in conjunction with the Weather Monitor, but also to enable response delays after slews to allow the dome rotation to catch up before imaging starts in certain situations.</w:t>
+        <w:t xml:space="preserve"> </w:t>
+      </w:r>
+      <w:proofErr w:type="gramStart"/>
+      <w:r>
+        <w:rPr>
+          <w:rFonts w:ascii="Arial" w:eastAsia="Arial" w:hAnsi="Arial" w:cs="Arial"/>
+          <w:sz w:val="24"/>
+        </w:rPr>
+        <w:t>enables</w:t>
+      </w:r>
+      <w:proofErr w:type="gramEnd"/>
+      <w:r>
+        <w:rPr>
+          <w:rFonts w:ascii="Arial" w:eastAsia="Arial" w:hAnsi="Arial" w:cs="Arial"/>
+          <w:sz w:val="24"/>
+        </w:rPr>
+        <w:t xml:space="preserve"> the checking of weather conditions through an AAG </w:t>
+      </w:r>
+      <w:proofErr w:type="spellStart"/>
+      <w:r>
+        <w:rPr>
+          <w:rFonts w:ascii="Arial" w:eastAsia="Arial" w:hAnsi="Arial" w:cs="Arial"/>
+          <w:sz w:val="24"/>
+        </w:rPr>
+        <w:t>CloudWatcher</w:t>
+      </w:r>
+      <w:proofErr w:type="spellEnd"/>
+      <w:r>
+        <w:rPr>
+          <w:rFonts w:ascii="Arial" w:eastAsia="Arial" w:hAnsi="Arial" w:cs="Arial"/>
+          <w:sz w:val="24"/>
+        </w:rPr>
+        <w:t xml:space="preserve"> (or equivalent) data file.  Upon checking, a dialog will pop up for setting a path to that file.</w:t>
+      </w:r>
+    </w:p>
+    <w:p>
+      <w:pPr>
+        <w:rPr>
+          <w:rFonts w:ascii="Arial" w:eastAsia="Arial" w:hAnsi="Arial" w:cs="Arial"/>
+          <w:sz w:val="24"/>
+        </w:rPr>
+      </w:pPr>
+      <w:r>
+        <w:rPr>
+          <w:rFonts w:ascii="Arial" w:eastAsia="Arial" w:hAnsi="Arial" w:cs="Arial"/>
+          <w:sz w:val="24"/>
+          <w:u w:val="single"/>
+        </w:rPr>
+        <w:t xml:space="preserve">Has Dome </w:t>
+      </w:r>
+      <w:proofErr w:type="spellStart"/>
+      <w:r>
+        <w:rPr>
+          <w:rFonts w:ascii="Arial" w:eastAsia="Arial" w:hAnsi="Arial" w:cs="Arial"/>
+          <w:sz w:val="24"/>
+          <w:u w:val="single"/>
+        </w:rPr>
+        <w:t>AddOn</w:t>
+      </w:r>
+      <w:proofErr w:type="spellEnd"/>
+      <w:r>
+        <w:rPr>
+          <w:rFonts w:ascii="Arial" w:eastAsia="Arial" w:hAnsi="Arial" w:cs="Arial"/>
+          <w:sz w:val="24"/>
+        </w:rPr>
+        <w:t xml:space="preserve"> </w:t>
+      </w:r>
+      <w:proofErr w:type="gramStart"/>
+      <w:r>
+        <w:rPr>
+          <w:rFonts w:ascii="Arial" w:eastAsia="Arial" w:hAnsi="Arial" w:cs="Arial"/>
+          <w:sz w:val="24"/>
+        </w:rPr>
+        <w:t>enables</w:t>
+      </w:r>
+      <w:proofErr w:type="gramEnd"/>
+      <w:r>
+        <w:rPr>
+          <w:rFonts w:ascii="Arial" w:eastAsia="Arial" w:hAnsi="Arial" w:cs="Arial"/>
+          <w:sz w:val="24"/>
+        </w:rPr>
+        <w:t xml:space="preserve"> the dome control, primarily used in conjunction with the Weather Monitor, but also to enable response delays after slews to allow the dome rotation to catch up before imaging starts in certain situations.</w:t>
       </w:r>
     </w:p>
     <w:p>
@@ -5732,7 +8242,39 @@
           <w:rFonts w:ascii="Arial" w:eastAsia="Arial" w:hAnsi="Arial" w:cs="Arial"/>
           <w:sz w:val="24"/>
         </w:rPr>
-        <w:t xml:space="preserve">a DSLR camera (OSC)  is used.  If checked, Humason will </w:t>
+        <w:t>a DSLR camera (</w:t>
+      </w:r>
+      <w:proofErr w:type="gramStart"/>
+      <w:r>
+        <w:rPr>
+          <w:rFonts w:ascii="Arial" w:eastAsia="Arial" w:hAnsi="Arial" w:cs="Arial"/>
+          <w:sz w:val="24"/>
+        </w:rPr>
+        <w:t>OSC)  is</w:t>
+      </w:r>
+      <w:proofErr w:type="gramEnd"/>
+      <w:r>
+        <w:rPr>
+          <w:rFonts w:ascii="Arial" w:eastAsia="Arial" w:hAnsi="Arial" w:cs="Arial"/>
+          <w:sz w:val="24"/>
+        </w:rPr>
+        <w:t xml:space="preserve"> used.  If checked, </w:t>
+      </w:r>
+      <w:proofErr w:type="spellStart"/>
+      <w:r>
+        <w:rPr>
+          <w:rFonts w:ascii="Arial" w:eastAsia="Arial" w:hAnsi="Arial" w:cs="Arial"/>
+          <w:sz w:val="24"/>
+        </w:rPr>
+        <w:t>Humason</w:t>
+      </w:r>
+      <w:proofErr w:type="spellEnd"/>
+      <w:r>
+        <w:rPr>
+          <w:rFonts w:ascii="Arial" w:eastAsia="Arial" w:hAnsi="Arial" w:cs="Arial"/>
+          <w:sz w:val="24"/>
+        </w:rPr>
+        <w:t xml:space="preserve"> will </w:t>
       </w:r>
       <w:r>
         <w:rPr>
@@ -5776,7 +8318,23 @@
           <w:rFonts w:ascii="Arial" w:eastAsia="Arial" w:hAnsi="Arial" w:cs="Arial"/>
           <w:sz w:val="24"/>
         </w:rPr>
-        <w:t>noise reduction to be applied to each type of imaging, None, AutoDark or Full Calibration.</w:t>
+        <w:t xml:space="preserve">noise reduction to be applied to each type of imaging, None, </w:t>
+      </w:r>
+      <w:proofErr w:type="spellStart"/>
+      <w:r>
+        <w:rPr>
+          <w:rFonts w:ascii="Arial" w:eastAsia="Arial" w:hAnsi="Arial" w:cs="Arial"/>
+          <w:sz w:val="24"/>
+        </w:rPr>
+        <w:t>AutoDark</w:t>
+      </w:r>
+      <w:proofErr w:type="spellEnd"/>
+      <w:r>
+        <w:rPr>
+          <w:rFonts w:ascii="Arial" w:eastAsia="Arial" w:hAnsi="Arial" w:cs="Arial"/>
+          <w:sz w:val="24"/>
+        </w:rPr>
+        <w:t xml:space="preserve"> or Full Calibration.</w:t>
       </w:r>
     </w:p>
     <w:p>
@@ -5822,12 +8380,53 @@
           <w:sz w:val="24"/>
         </w:rPr>
       </w:pPr>
-      <w:r>
-        <w:rPr>
-          <w:rFonts w:ascii="Arial" w:eastAsia="Arial" w:hAnsi="Arial" w:cs="Arial"/>
-          <w:sz w:val="24"/>
-        </w:rPr>
-        <w:t>Humason is a Windows Forms executable, written in C#.  The app requires TheSkyX Pro (Build 11360 or later).  The application runs as an uncertified, standalone application under Windows 7, 8 and 10.  Humason requires .NET 4.8.0 Runtime (</w:t>
+      <w:proofErr w:type="spellStart"/>
+      <w:r>
+        <w:rPr>
+          <w:rFonts w:ascii="Arial" w:eastAsia="Arial" w:hAnsi="Arial" w:cs="Arial"/>
+          <w:sz w:val="24"/>
+        </w:rPr>
+        <w:t>Humason</w:t>
+      </w:r>
+      <w:proofErr w:type="spellEnd"/>
+      <w:r>
+        <w:rPr>
+          <w:rFonts w:ascii="Arial" w:eastAsia="Arial" w:hAnsi="Arial" w:cs="Arial"/>
+          <w:sz w:val="24"/>
+        </w:rPr>
+        <w:t xml:space="preserve"> is a Windows Forms executable, written in C#.  The app requires </w:t>
+      </w:r>
+      <w:proofErr w:type="spellStart"/>
+      <w:r>
+        <w:rPr>
+          <w:rFonts w:ascii="Arial" w:eastAsia="Arial" w:hAnsi="Arial" w:cs="Arial"/>
+          <w:sz w:val="24"/>
+        </w:rPr>
+        <w:t>TheSkyX</w:t>
+      </w:r>
+      <w:proofErr w:type="spellEnd"/>
+      <w:r>
+        <w:rPr>
+          <w:rFonts w:ascii="Arial" w:eastAsia="Arial" w:hAnsi="Arial" w:cs="Arial"/>
+          <w:sz w:val="24"/>
+        </w:rPr>
+        <w:t xml:space="preserve"> Pro (Build 11360 or later).  The application runs as an uncertified, standalone application under Windows 7, 8 and 10.  </w:t>
+      </w:r>
+      <w:proofErr w:type="spellStart"/>
+      <w:r>
+        <w:rPr>
+          <w:rFonts w:ascii="Arial" w:eastAsia="Arial" w:hAnsi="Arial" w:cs="Arial"/>
+          <w:sz w:val="24"/>
+        </w:rPr>
+        <w:t>Humason</w:t>
+      </w:r>
+      <w:proofErr w:type="spellEnd"/>
+      <w:r>
+        <w:rPr>
+          <w:rFonts w:ascii="Arial" w:eastAsia="Arial" w:hAnsi="Arial" w:cs="Arial"/>
+          <w:sz w:val="24"/>
+        </w:rPr>
+        <w:t xml:space="preserve"> requires .NET 4.8.0 Runtime (</w:t>
       </w:r>
       <w:hyperlink r:id="rId22">
         <w:r>
@@ -5885,7 +8484,39 @@
           <w:rFonts w:ascii="Arial" w:eastAsia="Arial" w:hAnsi="Arial" w:cs="Arial"/>
           <w:sz w:val="24"/>
         </w:rPr>
-        <w:t xml:space="preserve">Download the Humason_Exe.zip and open. Run "Setup.exe".  Upon completion, an application icon will have been added to the start menu under the category "TSXToolKit" with the name "Humason".  This application can be pinned to Start or Desktop if desired.  </w:t>
+        <w:t>Download the Humason_Exe.zip and open. Run "Setup.exe".  Upon completion, an application icon will have been added to the start menu under the category "</w:t>
+      </w:r>
+      <w:proofErr w:type="spellStart"/>
+      <w:r>
+        <w:rPr>
+          <w:rFonts w:ascii="Arial" w:eastAsia="Arial" w:hAnsi="Arial" w:cs="Arial"/>
+          <w:sz w:val="24"/>
+        </w:rPr>
+        <w:t>TSXToolKit</w:t>
+      </w:r>
+      <w:proofErr w:type="spellEnd"/>
+      <w:r>
+        <w:rPr>
+          <w:rFonts w:ascii="Arial" w:eastAsia="Arial" w:hAnsi="Arial" w:cs="Arial"/>
+          <w:sz w:val="24"/>
+        </w:rPr>
+        <w:t>" with the name "</w:t>
+      </w:r>
+      <w:proofErr w:type="spellStart"/>
+      <w:r>
+        <w:rPr>
+          <w:rFonts w:ascii="Arial" w:eastAsia="Arial" w:hAnsi="Arial" w:cs="Arial"/>
+          <w:sz w:val="24"/>
+        </w:rPr>
+        <w:t>Humason</w:t>
+      </w:r>
+      <w:proofErr w:type="spellEnd"/>
+      <w:r>
+        <w:rPr>
+          <w:rFonts w:ascii="Arial" w:eastAsia="Arial" w:hAnsi="Arial" w:cs="Arial"/>
+          <w:sz w:val="24"/>
+        </w:rPr>
+        <w:t xml:space="preserve">".  This application can be pinned to Start or Desktop if desired.  </w:t>
       </w:r>
     </w:p>
     <w:p>
@@ -5934,7 +8565,87 @@
           <w:rFonts w:ascii="Arial" w:eastAsia="Arial" w:hAnsi="Arial" w:cs="Arial"/>
           <w:sz w:val="24"/>
         </w:rPr>
-        <w:t>: Humason creates a folder in the user’s Documents directory called “Humason”.  Within this directory all configuration and target files are stored in XML format.  Humason also creates a subdirectory called “Logs” in which logs (in text format) are stored for each night’s imaging.  Log files have a date-based naming style.  Image Planner, if used, also stores it’s target data files in the Humason directory.</w:t>
+        <w:t xml:space="preserve">: </w:t>
+      </w:r>
+      <w:proofErr w:type="spellStart"/>
+      <w:r>
+        <w:rPr>
+          <w:rFonts w:ascii="Arial" w:eastAsia="Arial" w:hAnsi="Arial" w:cs="Arial"/>
+          <w:sz w:val="24"/>
+        </w:rPr>
+        <w:t>Humason</w:t>
+      </w:r>
+      <w:proofErr w:type="spellEnd"/>
+      <w:r>
+        <w:rPr>
+          <w:rFonts w:ascii="Arial" w:eastAsia="Arial" w:hAnsi="Arial" w:cs="Arial"/>
+          <w:sz w:val="24"/>
+        </w:rPr>
+        <w:t xml:space="preserve"> creates a folder in the user’s Documents directory called “</w:t>
+      </w:r>
+      <w:proofErr w:type="spellStart"/>
+      <w:r>
+        <w:rPr>
+          <w:rFonts w:ascii="Arial" w:eastAsia="Arial" w:hAnsi="Arial" w:cs="Arial"/>
+          <w:sz w:val="24"/>
+        </w:rPr>
+        <w:t>Humason</w:t>
+      </w:r>
+      <w:proofErr w:type="spellEnd"/>
+      <w:r>
+        <w:rPr>
+          <w:rFonts w:ascii="Arial" w:eastAsia="Arial" w:hAnsi="Arial" w:cs="Arial"/>
+          <w:sz w:val="24"/>
+        </w:rPr>
+        <w:t xml:space="preserve">”.  Within this directory all configuration and target files are stored in XML format.  </w:t>
+      </w:r>
+      <w:proofErr w:type="spellStart"/>
+      <w:r>
+        <w:rPr>
+          <w:rFonts w:ascii="Arial" w:eastAsia="Arial" w:hAnsi="Arial" w:cs="Arial"/>
+          <w:sz w:val="24"/>
+        </w:rPr>
+        <w:t>Humason</w:t>
+      </w:r>
+      <w:proofErr w:type="spellEnd"/>
+      <w:r>
+        <w:rPr>
+          <w:rFonts w:ascii="Arial" w:eastAsia="Arial" w:hAnsi="Arial" w:cs="Arial"/>
+          <w:sz w:val="24"/>
+        </w:rPr>
+        <w:t xml:space="preserve"> also creates a subdirectory called “Logs” in which logs (in text format) are stored for each night’s imaging.  Log files have a date-based naming style.  Image Planner, if used, also stores </w:t>
+      </w:r>
+      <w:proofErr w:type="spellStart"/>
+      <w:r>
+        <w:rPr>
+          <w:rFonts w:ascii="Arial" w:eastAsia="Arial" w:hAnsi="Arial" w:cs="Arial"/>
+          <w:sz w:val="24"/>
+        </w:rPr>
+        <w:t>it’s</w:t>
+      </w:r>
+      <w:proofErr w:type="spellEnd"/>
+      <w:r>
+        <w:rPr>
+          <w:rFonts w:ascii="Arial" w:eastAsia="Arial" w:hAnsi="Arial" w:cs="Arial"/>
+          <w:sz w:val="24"/>
+        </w:rPr>
+        <w:t xml:space="preserve"> target data files in the </w:t>
+      </w:r>
+      <w:proofErr w:type="spellStart"/>
+      <w:r>
+        <w:rPr>
+          <w:rFonts w:ascii="Arial" w:eastAsia="Arial" w:hAnsi="Arial" w:cs="Arial"/>
+          <w:sz w:val="24"/>
+        </w:rPr>
+        <w:t>Humason</w:t>
+      </w:r>
+      <w:proofErr w:type="spellEnd"/>
+      <w:r>
+        <w:rPr>
+          <w:rFonts w:ascii="Arial" w:eastAsia="Arial" w:hAnsi="Arial" w:cs="Arial"/>
+          <w:sz w:val="24"/>
+        </w:rPr>
+        <w:t xml:space="preserve"> directory.</w:t>
       </w:r>
     </w:p>
     <w:p>
@@ -5957,8 +8668,49 @@
           <w:rFonts w:ascii="Arial" w:eastAsia="Arial" w:hAnsi="Arial" w:cs="Arial"/>
           <w:sz w:val="24"/>
         </w:rPr>
-        <w:t>: Humason creates a subdirectory in the Humason folder called “Images”.  Target images are stored in subdirectories named &lt;date&gt;_&lt;target name&gt; in a subdirectory “Data Files”.  Individual images are stored in .fits files named</w:t>
-      </w:r>
+        <w:t xml:space="preserve">: </w:t>
+      </w:r>
+      <w:proofErr w:type="spellStart"/>
+      <w:r>
+        <w:rPr>
+          <w:rFonts w:ascii="Arial" w:eastAsia="Arial" w:hAnsi="Arial" w:cs="Arial"/>
+          <w:sz w:val="24"/>
+        </w:rPr>
+        <w:t>Humason</w:t>
+      </w:r>
+      <w:proofErr w:type="spellEnd"/>
+      <w:r>
+        <w:rPr>
+          <w:rFonts w:ascii="Arial" w:eastAsia="Arial" w:hAnsi="Arial" w:cs="Arial"/>
+          <w:sz w:val="24"/>
+        </w:rPr>
+        <w:t xml:space="preserve"> creates a subdirectory in the </w:t>
+      </w:r>
+      <w:proofErr w:type="spellStart"/>
+      <w:r>
+        <w:rPr>
+          <w:rFonts w:ascii="Arial" w:eastAsia="Arial" w:hAnsi="Arial" w:cs="Arial"/>
+          <w:sz w:val="24"/>
+        </w:rPr>
+        <w:t>Humason</w:t>
+      </w:r>
+      <w:proofErr w:type="spellEnd"/>
+      <w:r>
+        <w:rPr>
+          <w:rFonts w:ascii="Arial" w:eastAsia="Arial" w:hAnsi="Arial" w:cs="Arial"/>
+          <w:sz w:val="24"/>
+        </w:rPr>
+        <w:t xml:space="preserve"> folder called “Images”.  Target images are stored in subdirectories named &lt;date&gt;_&lt;target name&gt; in a subdirectory “Data Files”.  Individual images are stored in .fits files </w:t>
+      </w:r>
+      <w:proofErr w:type="gramStart"/>
+      <w:r>
+        <w:rPr>
+          <w:rFonts w:ascii="Arial" w:eastAsia="Arial" w:hAnsi="Arial" w:cs="Arial"/>
+          <w:sz w:val="24"/>
+        </w:rPr>
+        <w:t>named</w:t>
+      </w:r>
+      <w:proofErr w:type="gramEnd"/>
     </w:p>
     <w:p>
       <w:pPr>
@@ -5973,7 +8725,55 @@
           <w:rFonts w:ascii="Arial" w:eastAsia="Arial" w:hAnsi="Arial" w:cs="Arial"/>
           <w:sz w:val="24"/>
         </w:rPr>
-        <w:t xml:space="preserve"> &lt;filtername&gt;&lt;targetname&gt;_&lt;PA&gt;&lt;SOP&gt;.&lt;#&gt;.fit</w:t>
+        <w:t xml:space="preserve"> &lt;</w:t>
+      </w:r>
+      <w:proofErr w:type="spellStart"/>
+      <w:r>
+        <w:rPr>
+          <w:rFonts w:ascii="Arial" w:eastAsia="Arial" w:hAnsi="Arial" w:cs="Arial"/>
+          <w:sz w:val="24"/>
+        </w:rPr>
+        <w:t>filtername</w:t>
+      </w:r>
+      <w:proofErr w:type="spellEnd"/>
+      <w:r>
+        <w:rPr>
+          <w:rFonts w:ascii="Arial" w:eastAsia="Arial" w:hAnsi="Arial" w:cs="Arial"/>
+          <w:sz w:val="24"/>
+        </w:rPr>
+        <w:t>&gt;&lt;</w:t>
+      </w:r>
+      <w:proofErr w:type="spellStart"/>
+      <w:r>
+        <w:rPr>
+          <w:rFonts w:ascii="Arial" w:eastAsia="Arial" w:hAnsi="Arial" w:cs="Arial"/>
+          <w:sz w:val="24"/>
+        </w:rPr>
+        <w:t>targetname</w:t>
+      </w:r>
+      <w:proofErr w:type="spellEnd"/>
+      <w:r>
+        <w:rPr>
+          <w:rFonts w:ascii="Arial" w:eastAsia="Arial" w:hAnsi="Arial" w:cs="Arial"/>
+          <w:sz w:val="24"/>
+        </w:rPr>
+        <w:t>&gt;_&lt;PA&gt;&lt;SOP</w:t>
+      </w:r>
+      <w:proofErr w:type="gramStart"/>
+      <w:r>
+        <w:rPr>
+          <w:rFonts w:ascii="Arial" w:eastAsia="Arial" w:hAnsi="Arial" w:cs="Arial"/>
+          <w:sz w:val="24"/>
+        </w:rPr>
+        <w:t>&gt;.&lt;</w:t>
+      </w:r>
+      <w:proofErr w:type="gramEnd"/>
+      <w:r>
+        <w:rPr>
+          <w:rFonts w:ascii="Arial" w:eastAsia="Arial" w:hAnsi="Arial" w:cs="Arial"/>
+          <w:sz w:val="24"/>
+        </w:rPr>
+        <w:t>#&gt;.fit</w:t>
       </w:r>
     </w:p>
     <w:p>
@@ -6012,7 +8812,39 @@
           <w:rFonts w:ascii="Arial" w:eastAsia="Arial" w:hAnsi="Arial" w:cs="Arial"/>
           <w:sz w:val="24"/>
         </w:rPr>
-        <w:t xml:space="preserve"> Humason stores flats files in the Humason Image subdirectory named &lt;date&gt; in a further subdirectory “Calibration Files”.  Calibration .fits files are named: </w:t>
+        <w:t xml:space="preserve"> </w:t>
+      </w:r>
+      <w:proofErr w:type="spellStart"/>
+      <w:r>
+        <w:rPr>
+          <w:rFonts w:ascii="Arial" w:eastAsia="Arial" w:hAnsi="Arial" w:cs="Arial"/>
+          <w:sz w:val="24"/>
+        </w:rPr>
+        <w:t>Humason</w:t>
+      </w:r>
+      <w:proofErr w:type="spellEnd"/>
+      <w:r>
+        <w:rPr>
+          <w:rFonts w:ascii="Arial" w:eastAsia="Arial" w:hAnsi="Arial" w:cs="Arial"/>
+          <w:sz w:val="24"/>
+        </w:rPr>
+        <w:t xml:space="preserve"> stores flats files in the </w:t>
+      </w:r>
+      <w:proofErr w:type="spellStart"/>
+      <w:r>
+        <w:rPr>
+          <w:rFonts w:ascii="Arial" w:eastAsia="Arial" w:hAnsi="Arial" w:cs="Arial"/>
+          <w:sz w:val="24"/>
+        </w:rPr>
+        <w:t>Humason</w:t>
+      </w:r>
+      <w:proofErr w:type="spellEnd"/>
+      <w:r>
+        <w:rPr>
+          <w:rFonts w:ascii="Arial" w:eastAsia="Arial" w:hAnsi="Arial" w:cs="Arial"/>
+          <w:sz w:val="24"/>
+        </w:rPr>
+        <w:t xml:space="preserve"> Image subdirectory named &lt;date&gt; in a further subdirectory “Calibration Files”.  Calibration .fits files are named: </w:t>
       </w:r>
     </w:p>
     <w:p>
@@ -6028,7 +8860,55 @@
           <w:rFonts w:ascii="Arial" w:eastAsia="Arial" w:hAnsi="Arial" w:cs="Arial"/>
           <w:sz w:val="24"/>
         </w:rPr>
-        <w:t>&lt;filtername&gt;&lt;targetname&gt;_&lt;PA&gt;PA&lt;SOP&gt;.&lt;#&gt;.fit</w:t>
+        <w:t>&lt;</w:t>
+      </w:r>
+      <w:proofErr w:type="spellStart"/>
+      <w:r>
+        <w:rPr>
+          <w:rFonts w:ascii="Arial" w:eastAsia="Arial" w:hAnsi="Arial" w:cs="Arial"/>
+          <w:sz w:val="24"/>
+        </w:rPr>
+        <w:t>filtername</w:t>
+      </w:r>
+      <w:proofErr w:type="spellEnd"/>
+      <w:r>
+        <w:rPr>
+          <w:rFonts w:ascii="Arial" w:eastAsia="Arial" w:hAnsi="Arial" w:cs="Arial"/>
+          <w:sz w:val="24"/>
+        </w:rPr>
+        <w:t>&gt;&lt;</w:t>
+      </w:r>
+      <w:proofErr w:type="spellStart"/>
+      <w:r>
+        <w:rPr>
+          <w:rFonts w:ascii="Arial" w:eastAsia="Arial" w:hAnsi="Arial" w:cs="Arial"/>
+          <w:sz w:val="24"/>
+        </w:rPr>
+        <w:t>targetname</w:t>
+      </w:r>
+      <w:proofErr w:type="spellEnd"/>
+      <w:r>
+        <w:rPr>
+          <w:rFonts w:ascii="Arial" w:eastAsia="Arial" w:hAnsi="Arial" w:cs="Arial"/>
+          <w:sz w:val="24"/>
+        </w:rPr>
+        <w:t>&gt;_&lt;PA&gt;PA&lt;SOP</w:t>
+      </w:r>
+      <w:proofErr w:type="gramStart"/>
+      <w:r>
+        <w:rPr>
+          <w:rFonts w:ascii="Arial" w:eastAsia="Arial" w:hAnsi="Arial" w:cs="Arial"/>
+          <w:sz w:val="24"/>
+        </w:rPr>
+        <w:t>&gt;.&lt;</w:t>
+      </w:r>
+      <w:proofErr w:type="gramEnd"/>
+      <w:r>
+        <w:rPr>
+          <w:rFonts w:ascii="Arial" w:eastAsia="Arial" w:hAnsi="Arial" w:cs="Arial"/>
+          <w:sz w:val="24"/>
+        </w:rPr>
+        <w:t>#&gt;.fit</w:t>
       </w:r>
     </w:p>
     <w:p>
@@ -6091,7 +8971,39 @@
           <w:rFonts w:ascii="Arial" w:eastAsia="Arial" w:hAnsi="Arial" w:cs="Arial"/>
           <w:sz w:val="24"/>
         </w:rPr>
-        <w:t xml:space="preserve">This application was written for the public domain and as such is unsupported. The developer wishes you his best and hopes everything works out, but recommends learning C# (it's really not horrible and the tools are free from Microsoft) if you find a </w:t>
+        <w:t xml:space="preserve">This application was written for the public domain and as such is unsupported. The developer wishes you </w:t>
+      </w:r>
+      <w:proofErr w:type="gramStart"/>
+      <w:r>
+        <w:rPr>
+          <w:rFonts w:ascii="Arial" w:eastAsia="Arial" w:hAnsi="Arial" w:cs="Arial"/>
+          <w:sz w:val="24"/>
+        </w:rPr>
+        <w:t>his</w:t>
+      </w:r>
+      <w:proofErr w:type="gramEnd"/>
+      <w:r>
+        <w:rPr>
+          <w:rFonts w:ascii="Arial" w:eastAsia="Arial" w:hAnsi="Arial" w:cs="Arial"/>
+          <w:sz w:val="24"/>
+        </w:rPr>
+        <w:t xml:space="preserve"> best and hopes everything works </w:t>
+      </w:r>
+      <w:proofErr w:type="gramStart"/>
+      <w:r>
+        <w:rPr>
+          <w:rFonts w:ascii="Arial" w:eastAsia="Arial" w:hAnsi="Arial" w:cs="Arial"/>
+          <w:sz w:val="24"/>
+        </w:rPr>
+        <w:t>out, but</w:t>
+      </w:r>
+      <w:proofErr w:type="gramEnd"/>
+      <w:r>
+        <w:rPr>
+          <w:rFonts w:ascii="Arial" w:eastAsia="Arial" w:hAnsi="Arial" w:cs="Arial"/>
+          <w:sz w:val="24"/>
+        </w:rPr>
+        <w:t xml:space="preserve"> recommends learning C# (it's really not horrible and the tools are free from Microsoft) if you find a </w:t>
       </w:r>
       <w:r>
         <w:rPr>
@@ -6099,7 +9011,39 @@
           <w:sz w:val="24"/>
         </w:rPr>
         <w:lastRenderedPageBreak/>
-        <w:t>problem or want to add features.  The source is supplied as a Visual Studio project on GitHub (rrskybox/Humason).</w:t>
+        <w:t>problem or want to add features.  The source is supplied as a Visual Studio project on GitHub (</w:t>
+      </w:r>
+      <w:proofErr w:type="spellStart"/>
+      <w:r>
+        <w:rPr>
+          <w:rFonts w:ascii="Arial" w:eastAsia="Arial" w:hAnsi="Arial" w:cs="Arial"/>
+          <w:sz w:val="24"/>
+        </w:rPr>
+        <w:t>rrskybox</w:t>
+      </w:r>
+      <w:proofErr w:type="spellEnd"/>
+      <w:r>
+        <w:rPr>
+          <w:rFonts w:ascii="Arial" w:eastAsia="Arial" w:hAnsi="Arial" w:cs="Arial"/>
+          <w:sz w:val="24"/>
+        </w:rPr>
+        <w:t>/</w:t>
+      </w:r>
+      <w:proofErr w:type="spellStart"/>
+      <w:r>
+        <w:rPr>
+          <w:rFonts w:ascii="Arial" w:eastAsia="Arial" w:hAnsi="Arial" w:cs="Arial"/>
+          <w:sz w:val="24"/>
+        </w:rPr>
+        <w:t>Humason</w:t>
+      </w:r>
+      <w:proofErr w:type="spellEnd"/>
+      <w:r>
+        <w:rPr>
+          <w:rFonts w:ascii="Arial" w:eastAsia="Arial" w:hAnsi="Arial" w:cs="Arial"/>
+          <w:sz w:val="24"/>
+        </w:rPr>
+        <w:t>).</w:t>
       </w:r>
     </w:p>
     <w:p>
@@ -6265,6 +9209,7 @@
         </w:rPr>
         <w:t xml:space="preserve">Check Use </w:t>
       </w:r>
+      <w:proofErr w:type="spellStart"/>
       <w:r>
         <w:rPr>
           <w:rFonts w:ascii="Arial" w:eastAsia="Arial" w:hAnsi="Arial" w:cs="Arial"/>
@@ -6273,6 +9218,7 @@
         </w:rPr>
         <w:t>AutoRun</w:t>
       </w:r>
+      <w:proofErr w:type="spellEnd"/>
       <w:r>
         <w:rPr>
           <w:rFonts w:ascii="Arial" w:eastAsia="Arial" w:hAnsi="Arial" w:cs="Arial"/>
@@ -6280,13 +9226,23 @@
         </w:rPr>
         <w:t xml:space="preserve"> to open </w:t>
       </w:r>
+      <w:proofErr w:type="spellStart"/>
       <w:r>
         <w:rPr>
           <w:rFonts w:ascii="Arial" w:eastAsia="Arial" w:hAnsi="Arial" w:cs="Arial"/>
           <w:i/>
           <w:sz w:val="24"/>
         </w:rPr>
-        <w:t xml:space="preserve">AutoRun </w:t>
+        <w:t>AutoRun</w:t>
+      </w:r>
+      <w:proofErr w:type="spellEnd"/>
+      <w:r>
+        <w:rPr>
+          <w:rFonts w:ascii="Arial" w:eastAsia="Arial" w:hAnsi="Arial" w:cs="Arial"/>
+          <w:i/>
+          <w:sz w:val="24"/>
+        </w:rPr>
+        <w:t xml:space="preserve"> </w:t>
       </w:r>
       <w:r>
         <w:rPr>
@@ -6343,8 +9299,17 @@
           <w:rFonts w:ascii="Arial" w:eastAsia="Arial" w:hAnsi="Arial" w:cs="Arial"/>
           <w:sz w:val="24"/>
         </w:rPr>
-        <w:t xml:space="preserve"> file dialog</w:t>
-      </w:r>
+        <w:t xml:space="preserve"> file </w:t>
+      </w:r>
+      <w:proofErr w:type="gramStart"/>
+      <w:r>
+        <w:rPr>
+          <w:rFonts w:ascii="Arial" w:eastAsia="Arial" w:hAnsi="Arial" w:cs="Arial"/>
+          <w:sz w:val="24"/>
+        </w:rPr>
+        <w:t>dialog</w:t>
+      </w:r>
+      <w:proofErr w:type="gramEnd"/>
     </w:p>
     <w:p>
       <w:pPr>
@@ -6378,8 +9343,17 @@
           <w:rFonts w:ascii="Arial" w:eastAsia="Arial" w:hAnsi="Arial" w:cs="Arial"/>
           <w:sz w:val="24"/>
         </w:rPr>
-        <w:t xml:space="preserve"> script or application</w:t>
-      </w:r>
+        <w:t xml:space="preserve"> script or </w:t>
+      </w:r>
+      <w:proofErr w:type="gramStart"/>
+      <w:r>
+        <w:rPr>
+          <w:rFonts w:ascii="Arial" w:eastAsia="Arial" w:hAnsi="Arial" w:cs="Arial"/>
+          <w:sz w:val="24"/>
+        </w:rPr>
+        <w:t>application</w:t>
+      </w:r>
+      <w:proofErr w:type="gramEnd"/>
     </w:p>
     <w:p>
       <w:pPr>
@@ -6413,7 +9387,23 @@
           <w:rFonts w:ascii="Arial" w:eastAsia="Arial" w:hAnsi="Arial" w:cs="Arial"/>
           <w:sz w:val="24"/>
         </w:rPr>
-        <w:t xml:space="preserve"> if Humason is not to wait until script or application exits.</w:t>
+        <w:t xml:space="preserve"> if </w:t>
+      </w:r>
+      <w:proofErr w:type="spellStart"/>
+      <w:r>
+        <w:rPr>
+          <w:rFonts w:ascii="Arial" w:eastAsia="Arial" w:hAnsi="Arial" w:cs="Arial"/>
+          <w:sz w:val="24"/>
+        </w:rPr>
+        <w:t>Humason</w:t>
+      </w:r>
+      <w:proofErr w:type="spellEnd"/>
+      <w:r>
+        <w:rPr>
+          <w:rFonts w:ascii="Arial" w:eastAsia="Arial" w:hAnsi="Arial" w:cs="Arial"/>
+          <w:sz w:val="24"/>
+        </w:rPr>
+        <w:t xml:space="preserve"> is not to wait until script or application exits.</w:t>
       </w:r>
     </w:p>
     <w:p>
@@ -6448,8 +9438,17 @@
           <w:rFonts w:ascii="Arial" w:eastAsia="Arial" w:hAnsi="Arial" w:cs="Arial"/>
           <w:sz w:val="24"/>
         </w:rPr>
-        <w:t xml:space="preserve"> to close window</w:t>
-      </w:r>
+        <w:t xml:space="preserve"> to close </w:t>
+      </w:r>
+      <w:proofErr w:type="gramStart"/>
+      <w:r>
+        <w:rPr>
+          <w:rFonts w:ascii="Arial" w:eastAsia="Arial" w:hAnsi="Arial" w:cs="Arial"/>
+          <w:sz w:val="24"/>
+        </w:rPr>
+        <w:t>window</w:t>
+      </w:r>
+      <w:proofErr w:type="gramEnd"/>
     </w:p>
     <w:p>
       <w:pPr>
@@ -6737,8 +9736,17 @@
           <w:rFonts w:ascii="Arial" w:eastAsia="Arial" w:hAnsi="Arial" w:cs="Arial"/>
           <w:sz w:val="24"/>
         </w:rPr>
-        <w:t>Stuff to do sometime</w:t>
-      </w:r>
+        <w:t xml:space="preserve">Stuff to do </w:t>
+      </w:r>
+      <w:proofErr w:type="gramStart"/>
+      <w:r>
+        <w:rPr>
+          <w:rFonts w:ascii="Arial" w:eastAsia="Arial" w:hAnsi="Arial" w:cs="Arial"/>
+          <w:sz w:val="24"/>
+        </w:rPr>
+        <w:t>sometime</w:t>
+      </w:r>
+      <w:proofErr w:type="gramEnd"/>
     </w:p>
     <w:p>
       <w:pPr>
@@ -6757,7 +9765,23 @@
           <w:rFonts w:ascii="Arial" w:eastAsia="Arial" w:hAnsi="Arial" w:cs="Arial"/>
           <w:sz w:val="24"/>
         </w:rPr>
-        <w:t xml:space="preserve">Predict initial exposure for a guide star </w:t>
+        <w:t xml:space="preserve">Predict initial exposure for a guide </w:t>
+      </w:r>
+      <w:proofErr w:type="gramStart"/>
+      <w:r>
+        <w:rPr>
+          <w:rFonts w:ascii="Arial" w:eastAsia="Arial" w:hAnsi="Arial" w:cs="Arial"/>
+          <w:sz w:val="24"/>
+        </w:rPr>
+        <w:t>star</w:t>
+      </w:r>
+      <w:proofErr w:type="gramEnd"/>
+      <w:r>
+        <w:rPr>
+          <w:rFonts w:ascii="Arial" w:eastAsia="Arial" w:hAnsi="Arial" w:cs="Arial"/>
+          <w:sz w:val="24"/>
+        </w:rPr>
+        <w:t xml:space="preserve"> </w:t>
       </w:r>
     </w:p>
     <w:p>

</xml_diff>

<commit_message>
Fixed access conflict with Weather monitoring file
</commit_message>
<xml_diff>
--- a/Humason/Humason Description.docx
+++ b/Humason/Humason Description.docx
@@ -10,7 +10,6 @@
           <w:sz w:val="40"/>
         </w:rPr>
       </w:pPr>
-      <w:proofErr w:type="spellStart"/>
       <w:r>
         <w:rPr>
           <w:rFonts w:ascii="Arial" w:eastAsia="Arial" w:hAnsi="Arial" w:cs="Arial"/>
@@ -18,7 +17,6 @@
         </w:rPr>
         <w:t>Humason</w:t>
       </w:r>
-      <w:proofErr w:type="spellEnd"/>
     </w:p>
     <w:p>
       <w:pPr>
@@ -33,23 +31,7 @@
           <w:rFonts w:ascii="Arial" w:eastAsia="Arial" w:hAnsi="Arial" w:cs="Arial"/>
           <w:sz w:val="24"/>
         </w:rPr>
-        <w:t xml:space="preserve">Imaging Automation Front End for </w:t>
-      </w:r>
-      <w:proofErr w:type="spellStart"/>
-      <w:r>
-        <w:rPr>
-          <w:rFonts w:ascii="Arial" w:eastAsia="Arial" w:hAnsi="Arial" w:cs="Arial"/>
-          <w:sz w:val="24"/>
-        </w:rPr>
-        <w:t>TheSkyX</w:t>
-      </w:r>
-      <w:proofErr w:type="spellEnd"/>
-      <w:r>
-        <w:rPr>
-          <w:rFonts w:ascii="Arial" w:eastAsia="Arial" w:hAnsi="Arial" w:cs="Arial"/>
-          <w:sz w:val="24"/>
-        </w:rPr>
-        <w:t xml:space="preserve"> Professional on Windows 10 Desktop</w:t>
+        <w:t>Imaging Automation Front End for TheSkyX Professional on Windows 10 Desktop</w:t>
       </w:r>
     </w:p>
     <w:p>
@@ -99,71 +81,13 @@
           <w:sz w:val="24"/>
         </w:rPr>
       </w:pPr>
-      <w:proofErr w:type="spellStart"/>
-      <w:r>
-        <w:rPr>
-          <w:rFonts w:ascii="Arial" w:eastAsia="Arial" w:hAnsi="Arial" w:cs="Arial"/>
-          <w:sz w:val="24"/>
-        </w:rPr>
-        <w:t>Humason</w:t>
-      </w:r>
-      <w:proofErr w:type="spellEnd"/>
-      <w:r>
-        <w:rPr>
-          <w:rFonts w:ascii="Arial" w:eastAsia="Arial" w:hAnsi="Arial" w:cs="Arial"/>
-          <w:sz w:val="24"/>
-        </w:rPr>
-        <w:t xml:space="preserve"> is a Microsoft Windows application that automates imaging configuration, sequencing and control using the functionality of the Software Bisque </w:t>
-      </w:r>
-      <w:proofErr w:type="spellStart"/>
-      <w:r>
-        <w:rPr>
-          <w:rFonts w:ascii="Arial" w:eastAsia="Arial" w:hAnsi="Arial" w:cs="Arial"/>
-          <w:sz w:val="24"/>
-        </w:rPr>
-        <w:t>TheSkyX</w:t>
-      </w:r>
-      <w:proofErr w:type="spellEnd"/>
-      <w:r>
-        <w:rPr>
-          <w:rFonts w:ascii="Arial" w:eastAsia="Arial" w:hAnsi="Arial" w:cs="Arial"/>
-          <w:sz w:val="24"/>
-        </w:rPr>
-        <w:t xml:space="preserve"> Professional Edition observatory control software and Paramount telescope mounts.  </w:t>
-      </w:r>
-      <w:proofErr w:type="spellStart"/>
-      <w:r>
-        <w:rPr>
-          <w:rFonts w:ascii="Arial" w:eastAsia="Arial" w:hAnsi="Arial" w:cs="Arial"/>
-          <w:sz w:val="24"/>
-        </w:rPr>
-        <w:t>Humason</w:t>
-      </w:r>
-      <w:proofErr w:type="spellEnd"/>
-      <w:r>
-        <w:rPr>
-          <w:rFonts w:ascii="Arial" w:eastAsia="Arial" w:hAnsi="Arial" w:cs="Arial"/>
-          <w:sz w:val="24"/>
-        </w:rPr>
-        <w:t xml:space="preserve"> provides device configuration and control for camera, guider, filter wheel, </w:t>
-      </w:r>
-      <w:proofErr w:type="gramStart"/>
-      <w:r>
-        <w:rPr>
-          <w:rFonts w:ascii="Arial" w:eastAsia="Arial" w:hAnsi="Arial" w:cs="Arial"/>
-          <w:sz w:val="24"/>
-        </w:rPr>
-        <w:t>focuser</w:t>
-      </w:r>
-      <w:proofErr w:type="gramEnd"/>
-      <w:r>
-        <w:rPr>
-          <w:rFonts w:ascii="Arial" w:eastAsia="Arial" w:hAnsi="Arial" w:cs="Arial"/>
-          <w:sz w:val="24"/>
-        </w:rPr>
-        <w:t xml:space="preserve"> and rotator.  </w:t>
-      </w:r>
-      <w:proofErr w:type="spellStart"/>
+      <w:r>
+        <w:rPr>
+          <w:rFonts w:ascii="Arial" w:eastAsia="Arial" w:hAnsi="Arial" w:cs="Arial"/>
+          <w:sz w:val="24"/>
+        </w:rPr>
+        <w:t xml:space="preserve">Humason is a Microsoft Windows application that automates imaging configuration, sequencing and control using the functionality of the Software Bisque TheSkyX Professional Edition observatory control software and Paramount telescope mounts.  Humason provides device configuration and control for camera, guider, filter wheel, focuser and rotator.  </w:t>
+      </w:r>
       <w:r>
         <w:rPr>
           <w:rFonts w:ascii="Arial" w:eastAsia="Arial" w:hAnsi="Arial" w:cs="Arial"/>
@@ -176,54 +100,26 @@
           <w:rFonts w:ascii="Arial" w:eastAsia="Arial" w:hAnsi="Arial" w:cs="Arial"/>
           <w:sz w:val="24"/>
         </w:rPr>
-        <w:t>Humason</w:t>
-      </w:r>
-      <w:proofErr w:type="spellEnd"/>
-      <w:r>
-        <w:rPr>
-          <w:rFonts w:ascii="Arial" w:eastAsia="Arial" w:hAnsi="Arial" w:cs="Arial"/>
-          <w:sz w:val="24"/>
-        </w:rPr>
-        <w:t xml:space="preserve"> is designed to run “set and forget” for a full night’s imaging activity from powering on an observatory just after dusk to powering it just before dawn.</w:t>
-      </w:r>
-    </w:p>
-    <w:p>
-      <w:pPr>
-        <w:rPr>
-          <w:rFonts w:ascii="Arial" w:eastAsia="Arial" w:hAnsi="Arial" w:cs="Arial"/>
-          <w:b/>
-          <w:sz w:val="24"/>
-          <w:u w:val="single"/>
-        </w:rPr>
-      </w:pPr>
-      <w:r>
-        <w:rPr>
-          <w:rFonts w:ascii="Arial" w:eastAsia="Arial" w:hAnsi="Arial" w:cs="Arial"/>
-          <w:b/>
-          <w:sz w:val="24"/>
-          <w:u w:val="single"/>
-        </w:rPr>
-        <w:t xml:space="preserve">Common Session </w:t>
-      </w:r>
-      <w:proofErr w:type="gramStart"/>
-      <w:r>
-        <w:rPr>
-          <w:rFonts w:ascii="Arial" w:eastAsia="Arial" w:hAnsi="Arial" w:cs="Arial"/>
-          <w:b/>
-          <w:sz w:val="24"/>
-          <w:u w:val="single"/>
-        </w:rPr>
-        <w:t>Work Flow</w:t>
-      </w:r>
-      <w:proofErr w:type="gramEnd"/>
-      <w:r>
-        <w:rPr>
-          <w:rFonts w:ascii="Arial" w:eastAsia="Arial" w:hAnsi="Arial" w:cs="Arial"/>
-          <w:b/>
-          <w:sz w:val="24"/>
-          <w:u w:val="single"/>
-        </w:rPr>
-        <w:t xml:space="preserve"> Model</w:t>
+        <w:t>Humason is designed to run “set and forget” for a full night’s imaging activity from powering on an observatory just after dusk to powering it just before dawn.</w:t>
+      </w:r>
+    </w:p>
+    <w:p>
+      <w:pPr>
+        <w:rPr>
+          <w:rFonts w:ascii="Arial" w:eastAsia="Arial" w:hAnsi="Arial" w:cs="Arial"/>
+          <w:b/>
+          <w:sz w:val="24"/>
+          <w:u w:val="single"/>
+        </w:rPr>
+      </w:pPr>
+      <w:r>
+        <w:rPr>
+          <w:rFonts w:ascii="Arial" w:eastAsia="Arial" w:hAnsi="Arial" w:cs="Arial"/>
+          <w:b/>
+          <w:sz w:val="24"/>
+          <w:u w:val="single"/>
+        </w:rPr>
+        <w:t>Common Session Work Flow Model</w:t>
       </w:r>
     </w:p>
     <w:p>
@@ -318,23 +214,7 @@
           <w:rFonts w:ascii="Arial" w:eastAsia="Arial" w:hAnsi="Arial" w:cs="Arial"/>
           <w:sz w:val="24"/>
         </w:rPr>
-        <w:t xml:space="preserve">Calibrate focuser, </w:t>
-      </w:r>
-      <w:proofErr w:type="gramStart"/>
-      <w:r>
-        <w:rPr>
-          <w:rFonts w:ascii="Arial" w:eastAsia="Arial" w:hAnsi="Arial" w:cs="Arial"/>
-          <w:sz w:val="24"/>
-        </w:rPr>
-        <w:t>guider</w:t>
-      </w:r>
-      <w:proofErr w:type="gramEnd"/>
-      <w:r>
-        <w:rPr>
-          <w:rFonts w:ascii="Arial" w:eastAsia="Arial" w:hAnsi="Arial" w:cs="Arial"/>
-          <w:sz w:val="24"/>
-        </w:rPr>
-        <w:t xml:space="preserve"> and rotator position for the session.</w:t>
+        <w:t>Calibrate focuser, guider and rotator position for the session.</w:t>
       </w:r>
     </w:p>
     <w:p>
@@ -394,256 +274,60 @@
           <w:rFonts w:ascii="Arial" w:eastAsia="Arial" w:hAnsi="Arial" w:cs="Arial"/>
           <w:sz w:val="24"/>
         </w:rPr>
-        <w:t xml:space="preserve">Shut everything down and </w:t>
-      </w:r>
-      <w:proofErr w:type="gramStart"/>
-      <w:r>
-        <w:rPr>
-          <w:rFonts w:ascii="Arial" w:eastAsia="Arial" w:hAnsi="Arial" w:cs="Arial"/>
-          <w:sz w:val="24"/>
-        </w:rPr>
-        <w:t>close up</w:t>
-      </w:r>
-      <w:proofErr w:type="gramEnd"/>
-      <w:r>
-        <w:rPr>
-          <w:rFonts w:ascii="Arial" w:eastAsia="Arial" w:hAnsi="Arial" w:cs="Arial"/>
-          <w:sz w:val="24"/>
-        </w:rPr>
-        <w:t>.</w:t>
-      </w:r>
-    </w:p>
-    <w:p>
-      <w:pPr>
-        <w:rPr>
-          <w:rFonts w:ascii="Arial" w:eastAsia="Arial" w:hAnsi="Arial" w:cs="Arial"/>
-          <w:sz w:val="24"/>
-        </w:rPr>
-      </w:pPr>
-      <w:proofErr w:type="gramStart"/>
-      <w:r>
-        <w:rPr>
-          <w:rFonts w:ascii="Arial" w:eastAsia="Arial" w:hAnsi="Arial" w:cs="Arial"/>
-          <w:sz w:val="24"/>
-        </w:rPr>
-        <w:t>By</w:t>
-      </w:r>
-      <w:proofErr w:type="gramEnd"/>
-      <w:r>
-        <w:rPr>
-          <w:rFonts w:ascii="Arial" w:eastAsia="Arial" w:hAnsi="Arial" w:cs="Arial"/>
-          <w:sz w:val="24"/>
-        </w:rPr>
-        <w:t xml:space="preserve"> in large, steps 3 through 7 are set up and run the very same way for every session, and step 2 rarely changes for most sessions as well.  So, </w:t>
-      </w:r>
-      <w:proofErr w:type="spellStart"/>
-      <w:r>
-        <w:rPr>
-          <w:rFonts w:ascii="Arial" w:eastAsia="Arial" w:hAnsi="Arial" w:cs="Arial"/>
-          <w:sz w:val="24"/>
-        </w:rPr>
-        <w:t>Humason</w:t>
-      </w:r>
-      <w:proofErr w:type="spellEnd"/>
-      <w:r>
-        <w:rPr>
-          <w:rFonts w:ascii="Arial" w:eastAsia="Arial" w:hAnsi="Arial" w:cs="Arial"/>
-          <w:sz w:val="24"/>
-        </w:rPr>
-        <w:t xml:space="preserve"> is intended to provide enough of the configuration information and automation functionality to run TSX without intervention from step 3 through 7.  In conjunction with the Image Planner application, it provides an interface for easily choosing and framing targets for that hands-off automation to execute.</w:t>
-      </w:r>
-    </w:p>
-    <w:p>
-      <w:pPr>
-        <w:rPr>
-          <w:rFonts w:ascii="Arial" w:eastAsia="Arial" w:hAnsi="Arial" w:cs="Arial"/>
-          <w:sz w:val="24"/>
-        </w:rPr>
-      </w:pPr>
-      <w:r>
-        <w:rPr>
-          <w:rFonts w:ascii="Arial" w:eastAsia="Arial" w:hAnsi="Arial" w:cs="Arial"/>
-          <w:sz w:val="24"/>
-        </w:rPr>
-        <w:t xml:space="preserve">As such, the first, and primary, assumption is that </w:t>
-      </w:r>
-      <w:proofErr w:type="spellStart"/>
-      <w:r>
-        <w:rPr>
-          <w:rFonts w:ascii="Arial" w:eastAsia="Arial" w:hAnsi="Arial" w:cs="Arial"/>
-          <w:sz w:val="24"/>
-        </w:rPr>
-        <w:t>TheSkyX</w:t>
-      </w:r>
-      <w:proofErr w:type="spellEnd"/>
-      <w:r>
-        <w:rPr>
-          <w:rFonts w:ascii="Arial" w:eastAsia="Arial" w:hAnsi="Arial" w:cs="Arial"/>
-          <w:sz w:val="24"/>
-        </w:rPr>
-        <w:t xml:space="preserve"> will suffice for nearly all hardware management functions.  No other focusing, guiding, </w:t>
-      </w:r>
-      <w:proofErr w:type="gramStart"/>
-      <w:r>
-        <w:rPr>
-          <w:rFonts w:ascii="Arial" w:eastAsia="Arial" w:hAnsi="Arial" w:cs="Arial"/>
-          <w:sz w:val="24"/>
-        </w:rPr>
-        <w:t>rotating</w:t>
-      </w:r>
-      <w:proofErr w:type="gramEnd"/>
-      <w:r>
-        <w:rPr>
-          <w:rFonts w:ascii="Arial" w:eastAsia="Arial" w:hAnsi="Arial" w:cs="Arial"/>
-          <w:sz w:val="24"/>
-        </w:rPr>
-        <w:t xml:space="preserve"> or imaging automation software should be needed so it is not supported.  The only non-Software Bisque automation supported is Optec </w:t>
-      </w:r>
-      <w:proofErr w:type="spellStart"/>
-      <w:r>
-        <w:rPr>
-          <w:rFonts w:ascii="Arial" w:eastAsia="Arial" w:hAnsi="Arial" w:cs="Arial"/>
-          <w:sz w:val="24"/>
-        </w:rPr>
-        <w:t>FlatMan</w:t>
-      </w:r>
-      <w:proofErr w:type="spellEnd"/>
-      <w:r>
-        <w:rPr>
-          <w:rFonts w:ascii="Arial" w:eastAsia="Arial" w:hAnsi="Arial" w:cs="Arial"/>
-          <w:sz w:val="24"/>
-        </w:rPr>
-        <w:t xml:space="preserve"> and AAG </w:t>
-      </w:r>
-      <w:proofErr w:type="spellStart"/>
-      <w:r>
-        <w:rPr>
-          <w:rFonts w:ascii="Arial" w:eastAsia="Arial" w:hAnsi="Arial" w:cs="Arial"/>
-          <w:sz w:val="24"/>
-        </w:rPr>
-        <w:t>CloudWatcher</w:t>
-      </w:r>
-      <w:proofErr w:type="spellEnd"/>
-      <w:r>
-        <w:rPr>
-          <w:rFonts w:ascii="Arial" w:eastAsia="Arial" w:hAnsi="Arial" w:cs="Arial"/>
-          <w:sz w:val="24"/>
-        </w:rPr>
-        <w:t xml:space="preserve"> which have no </w:t>
-      </w:r>
-      <w:proofErr w:type="spellStart"/>
+        <w:t>Shut everything down and close up.</w:t>
+      </w:r>
+    </w:p>
+    <w:p>
+      <w:pPr>
+        <w:rPr>
+          <w:rFonts w:ascii="Arial" w:eastAsia="Arial" w:hAnsi="Arial" w:cs="Arial"/>
+          <w:sz w:val="24"/>
+        </w:rPr>
+      </w:pPr>
+      <w:r>
+        <w:rPr>
+          <w:rFonts w:ascii="Arial" w:eastAsia="Arial" w:hAnsi="Arial" w:cs="Arial"/>
+          <w:sz w:val="24"/>
+        </w:rPr>
+        <w:t>By in large, steps 3 through 7 are set up and run the very same way for every session, and step 2 rarely changes for most sessions as well.  So, Humason is intended to provide enough of the configuration information and automation functionality to run TSX without intervention from step 3 through 7.  In conjunction with the Image Planner application, it provides an interface for easily choosing and framing targets for that hands-off automation to execute.</w:t>
+      </w:r>
+    </w:p>
+    <w:p>
+      <w:pPr>
+        <w:rPr>
+          <w:rFonts w:ascii="Arial" w:eastAsia="Arial" w:hAnsi="Arial" w:cs="Arial"/>
+          <w:sz w:val="24"/>
+        </w:rPr>
+      </w:pPr>
+      <w:r>
+        <w:rPr>
+          <w:rFonts w:ascii="Arial" w:eastAsia="Arial" w:hAnsi="Arial" w:cs="Arial"/>
+          <w:sz w:val="24"/>
+        </w:rPr>
+        <w:t xml:space="preserve">As such, the first, and primary, assumption is that TheSkyX will suffice for nearly all hardware management functions.  No other focusing, guiding, rotating or imaging automation software should be needed so it is not supported.  The only non-Software Bisque automation supported is Optec FlatMan and AAG CloudWatcher which have no </w:t>
+      </w:r>
       <w:r>
         <w:rPr>
           <w:rFonts w:ascii="Arial" w:eastAsia="Arial" w:hAnsi="Arial" w:cs="Arial"/>
           <w:sz w:val="24"/>
         </w:rPr>
         <w:lastRenderedPageBreak/>
-        <w:t>TheSkyX</w:t>
-      </w:r>
-      <w:proofErr w:type="spellEnd"/>
-      <w:r>
-        <w:rPr>
-          <w:rFonts w:ascii="Arial" w:eastAsia="Arial" w:hAnsi="Arial" w:cs="Arial"/>
-          <w:sz w:val="24"/>
-        </w:rPr>
-        <w:t xml:space="preserve"> equivalents (at this time).  A related requirement is that </w:t>
-      </w:r>
-      <w:proofErr w:type="spellStart"/>
-      <w:r>
-        <w:rPr>
-          <w:rFonts w:ascii="Arial" w:eastAsia="Arial" w:hAnsi="Arial" w:cs="Arial"/>
-          <w:sz w:val="24"/>
-        </w:rPr>
-        <w:t>Humason</w:t>
-      </w:r>
-      <w:proofErr w:type="spellEnd"/>
-      <w:r>
-        <w:rPr>
-          <w:rFonts w:ascii="Arial" w:eastAsia="Arial" w:hAnsi="Arial" w:cs="Arial"/>
-          <w:sz w:val="24"/>
-        </w:rPr>
-        <w:t xml:space="preserve"> works only with a Software Bisque Paramount mount.  There are a few functions, such as side of pier information, that </w:t>
-      </w:r>
-      <w:proofErr w:type="spellStart"/>
-      <w:r>
-        <w:rPr>
-          <w:rFonts w:ascii="Arial" w:eastAsia="Arial" w:hAnsi="Arial" w:cs="Arial"/>
-          <w:sz w:val="24"/>
-        </w:rPr>
-        <w:t>Humason</w:t>
-      </w:r>
-      <w:proofErr w:type="spellEnd"/>
-      <w:r>
-        <w:rPr>
-          <w:rFonts w:ascii="Arial" w:eastAsia="Arial" w:hAnsi="Arial" w:cs="Arial"/>
-          <w:sz w:val="24"/>
-        </w:rPr>
-        <w:t xml:space="preserve"> utilizes which may or may not be available with other mounts.</w:t>
-      </w:r>
-    </w:p>
-    <w:p>
-      <w:pPr>
-        <w:rPr>
-          <w:rFonts w:ascii="Arial" w:eastAsia="Arial" w:hAnsi="Arial" w:cs="Arial"/>
-          <w:sz w:val="24"/>
-        </w:rPr>
-      </w:pPr>
-      <w:r>
-        <w:rPr>
-          <w:rFonts w:ascii="Arial" w:eastAsia="Arial" w:hAnsi="Arial" w:cs="Arial"/>
-          <w:sz w:val="24"/>
-        </w:rPr>
-        <w:t xml:space="preserve">The second assumption is that a user will configure and hone his system using the internal capabilities of TSX.  </w:t>
-      </w:r>
-      <w:proofErr w:type="spellStart"/>
-      <w:r>
-        <w:rPr>
-          <w:rFonts w:ascii="Arial" w:eastAsia="Arial" w:hAnsi="Arial" w:cs="Arial"/>
-          <w:sz w:val="24"/>
-        </w:rPr>
-        <w:t>Humason</w:t>
-      </w:r>
-      <w:proofErr w:type="spellEnd"/>
-      <w:r>
-        <w:rPr>
-          <w:rFonts w:ascii="Arial" w:eastAsia="Arial" w:hAnsi="Arial" w:cs="Arial"/>
-          <w:sz w:val="24"/>
-        </w:rPr>
-        <w:t xml:space="preserve"> does not really attempt to disguise any usage complexity within TSX. Configuration and optimization of the mount (PEC and T-Point), camera (Image Link), filter wheel, focuser (@Focus2 or @Focus3), guider (Direct Guide and AO) and rotator are all mastered within TSX and should require little if any attention during successive imaging </w:t>
-      </w:r>
-      <w:proofErr w:type="spellStart"/>
-      <w:proofErr w:type="gramStart"/>
-      <w:r>
-        <w:rPr>
-          <w:rFonts w:ascii="Arial" w:eastAsia="Arial" w:hAnsi="Arial" w:cs="Arial"/>
-          <w:sz w:val="24"/>
-        </w:rPr>
-        <w:t>sessions.configured</w:t>
-      </w:r>
-      <w:proofErr w:type="spellEnd"/>
-      <w:proofErr w:type="gramEnd"/>
-      <w:r>
-        <w:rPr>
-          <w:rFonts w:ascii="Arial" w:eastAsia="Arial" w:hAnsi="Arial" w:cs="Arial"/>
-          <w:sz w:val="24"/>
-        </w:rPr>
-        <w:t xml:space="preserve"> and mastered within TSX, although those configuration parameters may then be duplicated in </w:t>
-      </w:r>
-      <w:proofErr w:type="spellStart"/>
-      <w:r>
-        <w:rPr>
-          <w:rFonts w:ascii="Arial" w:eastAsia="Arial" w:hAnsi="Arial" w:cs="Arial"/>
-          <w:sz w:val="24"/>
-        </w:rPr>
-        <w:t>Humason</w:t>
-      </w:r>
-      <w:proofErr w:type="spellEnd"/>
-      <w:r>
-        <w:rPr>
-          <w:rFonts w:ascii="Arial" w:eastAsia="Arial" w:hAnsi="Arial" w:cs="Arial"/>
-          <w:sz w:val="24"/>
-        </w:rPr>
-        <w:t>.</w:t>
+        <w:t>TheSkyX equivalents (at this time).  A related requirement is that Humason works only with a Software Bisque Paramount mount.  There are a few functions, such as side of pier information, that Humason utilizes which may or may not be available with other mounts.</w:t>
+      </w:r>
+    </w:p>
+    <w:p>
+      <w:pPr>
+        <w:rPr>
+          <w:rFonts w:ascii="Arial" w:eastAsia="Arial" w:hAnsi="Arial" w:cs="Arial"/>
+          <w:sz w:val="24"/>
+        </w:rPr>
+      </w:pPr>
+      <w:r>
+        <w:rPr>
+          <w:rFonts w:ascii="Arial" w:eastAsia="Arial" w:hAnsi="Arial" w:cs="Arial"/>
+          <w:sz w:val="24"/>
+        </w:rPr>
+        <w:t>The second assumption is that a user will configure and hone his system using the internal capabilities of TSX.  Humason does not really attempt to disguise any usage complexity within TSX. Configuration and optimization of the mount (PEC and T-Point), camera (Image Link), filter wheel, focuser (@Focus2 or @Focus3), guider (Direct Guide and AO) and rotator are all mastered within TSX and should require little if any attention during successive imaging sessions.configured and mastered within TSX, although those configuration parameters may then be duplicated in Humason.</w:t>
       </w:r>
     </w:p>
     <w:p>
@@ -673,219 +357,71 @@
           <w:rFonts w:ascii="Arial" w:eastAsia="Arial" w:hAnsi="Arial" w:cs="Arial"/>
           <w:sz w:val="24"/>
         </w:rPr>
-        <w:t xml:space="preserve">The fourth assumption is that a user is willing to give up a few minutes of imaging time to avoid a whole night of babysitting.  This means that </w:t>
-      </w:r>
-      <w:proofErr w:type="spellStart"/>
-      <w:r>
-        <w:rPr>
-          <w:rFonts w:ascii="Arial" w:eastAsia="Arial" w:hAnsi="Arial" w:cs="Arial"/>
-          <w:sz w:val="24"/>
-        </w:rPr>
-        <w:t>Humason</w:t>
-      </w:r>
-      <w:proofErr w:type="spellEnd"/>
-      <w:r>
-        <w:rPr>
-          <w:rFonts w:ascii="Arial" w:eastAsia="Arial" w:hAnsi="Arial" w:cs="Arial"/>
-          <w:sz w:val="24"/>
-        </w:rPr>
-        <w:t xml:space="preserve"> carries some overhead for precision slews, plate solutions and recalibrations </w:t>
-      </w:r>
-      <w:proofErr w:type="gramStart"/>
-      <w:r>
-        <w:rPr>
-          <w:rFonts w:ascii="Arial" w:eastAsia="Arial" w:hAnsi="Arial" w:cs="Arial"/>
-          <w:sz w:val="24"/>
-        </w:rPr>
-        <w:t>in order to</w:t>
-      </w:r>
-      <w:proofErr w:type="gramEnd"/>
-      <w:r>
-        <w:rPr>
-          <w:rFonts w:ascii="Arial" w:eastAsia="Arial" w:hAnsi="Arial" w:cs="Arial"/>
-          <w:sz w:val="24"/>
-        </w:rPr>
-        <w:t xml:space="preserve"> preempt potential problems with focus, guiding and framing during an imaging session.  </w:t>
-      </w:r>
-    </w:p>
-    <w:p>
-      <w:pPr>
-        <w:rPr>
-          <w:rFonts w:ascii="Arial" w:eastAsia="Arial" w:hAnsi="Arial" w:cs="Arial"/>
-          <w:b/>
-          <w:sz w:val="24"/>
-          <w:u w:val="single"/>
-        </w:rPr>
-      </w:pPr>
-      <w:proofErr w:type="spellStart"/>
-      <w:r>
-        <w:rPr>
-          <w:rFonts w:ascii="Arial" w:eastAsia="Arial" w:hAnsi="Arial" w:cs="Arial"/>
-          <w:b/>
-          <w:sz w:val="24"/>
-          <w:u w:val="single"/>
-        </w:rPr>
-        <w:t>Humason</w:t>
-      </w:r>
-      <w:proofErr w:type="spellEnd"/>
-      <w:r>
-        <w:rPr>
-          <w:rFonts w:ascii="Arial" w:eastAsia="Arial" w:hAnsi="Arial" w:cs="Arial"/>
-          <w:b/>
-          <w:sz w:val="24"/>
-          <w:u w:val="single"/>
-        </w:rPr>
-        <w:t xml:space="preserve"> Operation</w:t>
-      </w:r>
-    </w:p>
-    <w:p>
-      <w:pPr>
-        <w:rPr>
-          <w:rFonts w:ascii="Arial" w:eastAsia="Arial" w:hAnsi="Arial" w:cs="Arial"/>
-          <w:sz w:val="24"/>
-        </w:rPr>
-      </w:pPr>
-      <w:r>
-        <w:rPr>
-          <w:rFonts w:ascii="Arial" w:eastAsia="Arial" w:hAnsi="Arial" w:cs="Arial"/>
-          <w:sz w:val="24"/>
-        </w:rPr>
-        <w:t xml:space="preserve">At its core, </w:t>
-      </w:r>
-      <w:proofErr w:type="spellStart"/>
-      <w:r>
-        <w:rPr>
-          <w:rFonts w:ascii="Arial" w:eastAsia="Arial" w:hAnsi="Arial" w:cs="Arial"/>
-          <w:sz w:val="24"/>
-        </w:rPr>
-        <w:t>Humason</w:t>
-      </w:r>
-      <w:proofErr w:type="spellEnd"/>
-      <w:r>
-        <w:rPr>
-          <w:rFonts w:ascii="Arial" w:eastAsia="Arial" w:hAnsi="Arial" w:cs="Arial"/>
-          <w:sz w:val="24"/>
-        </w:rPr>
-        <w:t xml:space="preserve"> creates and manages two types of data files:  Session Plan file and Target Plan file.  A Session Plan file contains all the information common to using TSX to image over a night from start up to shut down including targets to be imaged. Once a routine is established for a user’s observatory, a Session Plan rarely changes night to night other than the </w:t>
-      </w:r>
-      <w:proofErr w:type="spellStart"/>
-      <w:r>
-        <w:rPr>
-          <w:rFonts w:ascii="Arial" w:eastAsia="Arial" w:hAnsi="Arial" w:cs="Arial"/>
-          <w:sz w:val="24"/>
-        </w:rPr>
-        <w:t>start up</w:t>
-      </w:r>
-      <w:proofErr w:type="spellEnd"/>
-      <w:r>
-        <w:rPr>
-          <w:rFonts w:ascii="Arial" w:eastAsia="Arial" w:hAnsi="Arial" w:cs="Arial"/>
-          <w:sz w:val="24"/>
-        </w:rPr>
-        <w:t xml:space="preserve"> time and targets to be imaged. </w:t>
-      </w:r>
-    </w:p>
-    <w:p>
-      <w:pPr>
-        <w:rPr>
-          <w:rFonts w:ascii="Arial" w:eastAsia="Arial" w:hAnsi="Arial" w:cs="Arial"/>
-          <w:sz w:val="24"/>
-        </w:rPr>
-      </w:pPr>
-      <w:r>
-        <w:rPr>
-          <w:rFonts w:ascii="Arial" w:eastAsia="Arial" w:hAnsi="Arial" w:cs="Arial"/>
-          <w:sz w:val="24"/>
-        </w:rPr>
-        <w:t xml:space="preserve">A Target Plan file contains all the information specific to imaging one target using TSX including focusing, guiding, imaging and image calibration.  A user can create any number of Target Plans in preparation for imaging, then schedule only those wanted for a given night’s session.  </w:t>
-      </w:r>
-      <w:proofErr w:type="spellStart"/>
-      <w:r>
-        <w:rPr>
-          <w:rFonts w:ascii="Arial" w:eastAsia="Arial" w:hAnsi="Arial" w:cs="Arial"/>
-          <w:sz w:val="24"/>
-        </w:rPr>
-        <w:t>Humason</w:t>
-      </w:r>
-      <w:proofErr w:type="spellEnd"/>
-      <w:r>
-        <w:rPr>
-          <w:rFonts w:ascii="Arial" w:eastAsia="Arial" w:hAnsi="Arial" w:cs="Arial"/>
-          <w:sz w:val="24"/>
-        </w:rPr>
-        <w:t xml:space="preserve"> has a special default Target Plan (“Default.TargetPlan.xml”) that is used as a template when any new Target Plan is created.  The user can modify this template at any time by simply overwriting the default target plan with another reconfigured plan (see Target Tab).  </w:t>
-      </w:r>
-    </w:p>
-    <w:p>
-      <w:pPr>
-        <w:rPr>
-          <w:rFonts w:ascii="Arial" w:eastAsia="Arial" w:hAnsi="Arial" w:cs="Arial"/>
-          <w:sz w:val="24"/>
-        </w:rPr>
-      </w:pPr>
-      <w:proofErr w:type="spellStart"/>
-      <w:r>
-        <w:rPr>
-          <w:rFonts w:ascii="Arial" w:eastAsia="Arial" w:hAnsi="Arial" w:cs="Arial"/>
-          <w:sz w:val="24"/>
-        </w:rPr>
-        <w:t>Humason</w:t>
-      </w:r>
-      <w:proofErr w:type="spellEnd"/>
-      <w:r>
-        <w:rPr>
-          <w:rFonts w:ascii="Arial" w:eastAsia="Arial" w:hAnsi="Arial" w:cs="Arial"/>
-          <w:sz w:val="24"/>
-        </w:rPr>
-        <w:t xml:space="preserve"> runs as a Windows process, interacting with TSX through the run-time COM interface and utilizing a set of XML data files for configuration and run-time management.  TSX is responsible for </w:t>
-      </w:r>
-      <w:proofErr w:type="gramStart"/>
-      <w:r>
-        <w:rPr>
-          <w:rFonts w:ascii="Arial" w:eastAsia="Arial" w:hAnsi="Arial" w:cs="Arial"/>
-          <w:sz w:val="24"/>
-        </w:rPr>
-        <w:t>interfacing to</w:t>
-      </w:r>
-      <w:proofErr w:type="gramEnd"/>
-      <w:r>
-        <w:rPr>
-          <w:rFonts w:ascii="Arial" w:eastAsia="Arial" w:hAnsi="Arial" w:cs="Arial"/>
-          <w:sz w:val="24"/>
-        </w:rPr>
-        <w:t xml:space="preserve"> all device drivers, except the optional </w:t>
-      </w:r>
-      <w:proofErr w:type="spellStart"/>
-      <w:r>
-        <w:rPr>
-          <w:rFonts w:ascii="Arial" w:eastAsia="Arial" w:hAnsi="Arial" w:cs="Arial"/>
-          <w:sz w:val="24"/>
-        </w:rPr>
-        <w:t>FlatMan</w:t>
-      </w:r>
-      <w:proofErr w:type="spellEnd"/>
-      <w:r>
-        <w:rPr>
-          <w:rFonts w:ascii="Arial" w:eastAsia="Arial" w:hAnsi="Arial" w:cs="Arial"/>
-          <w:sz w:val="24"/>
-        </w:rPr>
-        <w:t xml:space="preserve"> and </w:t>
-      </w:r>
-      <w:proofErr w:type="spellStart"/>
-      <w:r>
-        <w:rPr>
-          <w:rFonts w:ascii="Arial" w:eastAsia="Arial" w:hAnsi="Arial" w:cs="Arial"/>
-          <w:sz w:val="24"/>
-        </w:rPr>
-        <w:t>AAGCloudWatcher</w:t>
-      </w:r>
-      <w:proofErr w:type="spellEnd"/>
-      <w:r>
-        <w:rPr>
-          <w:rFonts w:ascii="Arial" w:eastAsia="Arial" w:hAnsi="Arial" w:cs="Arial"/>
-          <w:sz w:val="24"/>
-        </w:rPr>
-        <w:t xml:space="preserve"> hardware.</w:t>
+        <w:t xml:space="preserve">The fourth assumption is that a user is willing to give up a few minutes of imaging time to avoid a whole night of babysitting.  This means that Humason carries some overhead for precision slews, plate solutions and recalibrations in order to preempt potential problems with focus, guiding and framing during an imaging session.  </w:t>
+      </w:r>
+    </w:p>
+    <w:p>
+      <w:pPr>
+        <w:rPr>
+          <w:rFonts w:ascii="Arial" w:eastAsia="Arial" w:hAnsi="Arial" w:cs="Arial"/>
+          <w:b/>
+          <w:sz w:val="24"/>
+          <w:u w:val="single"/>
+        </w:rPr>
+      </w:pPr>
+      <w:r>
+        <w:rPr>
+          <w:rFonts w:ascii="Arial" w:eastAsia="Arial" w:hAnsi="Arial" w:cs="Arial"/>
+          <w:b/>
+          <w:sz w:val="24"/>
+          <w:u w:val="single"/>
+        </w:rPr>
+        <w:t>Humason Operation</w:t>
+      </w:r>
+    </w:p>
+    <w:p>
+      <w:pPr>
+        <w:rPr>
+          <w:rFonts w:ascii="Arial" w:eastAsia="Arial" w:hAnsi="Arial" w:cs="Arial"/>
+          <w:sz w:val="24"/>
+        </w:rPr>
+      </w:pPr>
+      <w:r>
+        <w:rPr>
+          <w:rFonts w:ascii="Arial" w:eastAsia="Arial" w:hAnsi="Arial" w:cs="Arial"/>
+          <w:sz w:val="24"/>
+        </w:rPr>
+        <w:t xml:space="preserve">At its core, Humason creates and manages two types of data files:  Session Plan file and Target Plan file.  A Session Plan file contains all the information common to using TSX to image over a night from start up to shut down including targets to be imaged. Once a routine is established for a user’s observatory, a Session Plan rarely changes night to night other than the start up time and targets to be imaged. </w:t>
+      </w:r>
+    </w:p>
+    <w:p>
+      <w:pPr>
+        <w:rPr>
+          <w:rFonts w:ascii="Arial" w:eastAsia="Arial" w:hAnsi="Arial" w:cs="Arial"/>
+          <w:sz w:val="24"/>
+        </w:rPr>
+      </w:pPr>
+      <w:r>
+        <w:rPr>
+          <w:rFonts w:ascii="Arial" w:eastAsia="Arial" w:hAnsi="Arial" w:cs="Arial"/>
+          <w:sz w:val="24"/>
+        </w:rPr>
+        <w:t xml:space="preserve">A Target Plan file contains all the information specific to imaging one target using TSX including focusing, guiding, imaging and image calibration.  A user can create any number of Target Plans in preparation for imaging, then schedule only those wanted for a given night’s session.  Humason has a special default Target Plan (“Default.TargetPlan.xml”) that is used as a template when any new Target Plan is created.  The user can modify this template at any time by simply overwriting the default target plan with another reconfigured plan (see Target Tab).  </w:t>
+      </w:r>
+    </w:p>
+    <w:p>
+      <w:pPr>
+        <w:rPr>
+          <w:rFonts w:ascii="Arial" w:eastAsia="Arial" w:hAnsi="Arial" w:cs="Arial"/>
+          <w:sz w:val="24"/>
+        </w:rPr>
+      </w:pPr>
+      <w:r>
+        <w:rPr>
+          <w:rFonts w:ascii="Arial" w:eastAsia="Arial" w:hAnsi="Arial" w:cs="Arial"/>
+          <w:sz w:val="24"/>
+        </w:rPr>
+        <w:t>Humason runs as a Windows process, interacting with TSX through the run-time COM interface and utilizing a set of XML data files for configuration and run-time management.  TSX is responsible for interfacing to all device drivers, except the optional FlatMan and AAGCloudWatcher hardware.</w:t>
       </w:r>
     </w:p>
     <w:p>
@@ -901,54 +437,22 @@
           <w:sz w:val="24"/>
         </w:rPr>
         <w:lastRenderedPageBreak/>
-        <w:t>The Session Plan datafile and the Target Plan datafiles and well as captured images are stored in the user Documents directory in a folder called “</w:t>
-      </w:r>
-      <w:proofErr w:type="spellStart"/>
-      <w:r>
-        <w:rPr>
-          <w:rFonts w:ascii="Arial" w:eastAsia="Arial" w:hAnsi="Arial" w:cs="Arial"/>
-          <w:sz w:val="24"/>
-        </w:rPr>
-        <w:t>Humason</w:t>
-      </w:r>
-      <w:proofErr w:type="spellEnd"/>
-      <w:r>
-        <w:rPr>
-          <w:rFonts w:ascii="Arial" w:eastAsia="Arial" w:hAnsi="Arial" w:cs="Arial"/>
-          <w:sz w:val="24"/>
-        </w:rPr>
-        <w:t>”.  Images are stored in another subdirectory called “Images”.  Log files are stored in a subdirectory called “Logs”.</w:t>
-      </w:r>
-    </w:p>
-    <w:p>
-      <w:pPr>
-        <w:rPr>
-          <w:rFonts w:ascii="Arial" w:eastAsia="Arial" w:hAnsi="Arial" w:cs="Arial"/>
-          <w:sz w:val="24"/>
-        </w:rPr>
-      </w:pPr>
-      <w:r>
-        <w:rPr>
-          <w:rFonts w:ascii="Arial" w:eastAsia="Arial" w:hAnsi="Arial" w:cs="Arial"/>
-          <w:sz w:val="24"/>
-        </w:rPr>
-        <w:t xml:space="preserve">In managing these data files, the </w:t>
-      </w:r>
-      <w:proofErr w:type="spellStart"/>
-      <w:r>
-        <w:rPr>
-          <w:rFonts w:ascii="Arial" w:eastAsia="Arial" w:hAnsi="Arial" w:cs="Arial"/>
-          <w:sz w:val="24"/>
-        </w:rPr>
-        <w:t>Humason</w:t>
-      </w:r>
-      <w:proofErr w:type="spellEnd"/>
-      <w:r>
-        <w:rPr>
-          <w:rFonts w:ascii="Arial" w:eastAsia="Arial" w:hAnsi="Arial" w:cs="Arial"/>
-          <w:sz w:val="24"/>
-        </w:rPr>
-        <w:t xml:space="preserve"> user interface is organized into functional blocks in the form of a base window with eight tabs.  The organization represents a rough workflow for common configuration, target planning and sequencing activities.  </w:t>
+        <w:t>The Session Plan datafile and the Target Plan datafiles and well as captured images are stored in the user Documents directory in a folder called “Humason”.  Images are stored in another subdirectory called “Images”.  Log files are stored in a subdirectory called “Logs”.</w:t>
+      </w:r>
+    </w:p>
+    <w:p>
+      <w:pPr>
+        <w:rPr>
+          <w:rFonts w:ascii="Arial" w:eastAsia="Arial" w:hAnsi="Arial" w:cs="Arial"/>
+          <w:sz w:val="24"/>
+        </w:rPr>
+      </w:pPr>
+      <w:r>
+        <w:rPr>
+          <w:rFonts w:ascii="Arial" w:eastAsia="Arial" w:hAnsi="Arial" w:cs="Arial"/>
+          <w:sz w:val="24"/>
+        </w:rPr>
+        <w:t xml:space="preserve">In managing these data files, the Humason user interface is organized into functional blocks in the form of a base window with eight tabs.  The organization represents a rough workflow for common configuration, target planning and sequencing activities.  </w:t>
       </w:r>
     </w:p>
     <w:p>
@@ -979,11 +483,11 @@
             <v:path o:extrusionok="f" gradientshapeok="t" o:connecttype="rect"/>
             <o:lock v:ext="edit" aspectratio="t"/>
           </v:shapetype>
-          <v:shape id="_x0000_i1025" type="#_x0000_t75" style="width:447.9pt;height:243pt" o:ole="" filled="t">
+          <v:shape id="_x0000_i1025" type="#_x0000_t75" style="width:447.75pt;height:243pt" o:ole="" filled="t">
             <v:imagedata r:id="rId5" o:title=""/>
             <o:lock v:ext="edit" aspectratio="f"/>
           </v:shape>
-          <o:OLEObject Type="Embed" ProgID="StaticMetafile" ShapeID="_x0000_i1025" DrawAspect="Content" ObjectID="_1741334100" r:id="rId6"/>
+          <o:OLEObject Type="Embed" ProgID="StaticMetafile" ShapeID="_x0000_i1025" DrawAspect="Content" ObjectID="_1741761830" r:id="rId6"/>
         </w:object>
       </w:r>
     </w:p>
@@ -1046,12 +550,12 @@
         </w:rPr>
         <w:lastRenderedPageBreak/>
         <w:object w:dxaOrig="1440" w:dyaOrig="1440" w14:anchorId="213FD4FF">
-          <v:shape id="_x0000_s1055" type="#_x0000_t75" style="position:absolute;margin-left:160.1pt;margin-top:20.95pt;width:324.7pt;height:342.1pt;z-index:251663872;mso-position-horizontal-relative:text;mso-position-vertical-relative:text" o:allowoverlap="f" filled="t">
+          <v:shape id="_x0000_s1055" type="#_x0000_t75" style="position:absolute;margin-left:160.1pt;margin-top:20.95pt;width:324.7pt;height:342.1pt;z-index:251664384;mso-position-horizontal-relative:text;mso-position-vertical-relative:text" o:allowoverlap="f" filled="t">
             <v:imagedata r:id="rId7" o:title=""/>
             <o:lock v:ext="edit" aspectratio="f"/>
             <w10:wrap type="square"/>
           </v:shape>
-          <o:OLEObject Type="Embed" ProgID="StaticMetafile" ShapeID="_x0000_s1055" DrawAspect="Content" ObjectID="_1741334101" r:id="rId8"/>
+          <o:OLEObject Type="Embed" ProgID="StaticMetafile" ShapeID="_x0000_s1055" DrawAspect="Content" ObjectID="_1741761831" r:id="rId8"/>
         </w:object>
       </w:r>
       <w:r>
@@ -1070,37 +574,12 @@
           <w:sz w:val="24"/>
         </w:rPr>
       </w:pPr>
-      <w:proofErr w:type="spellStart"/>
-      <w:r>
-        <w:rPr>
-          <w:rFonts w:ascii="Arial" w:eastAsia="Arial" w:hAnsi="Arial" w:cs="Arial"/>
-          <w:sz w:val="24"/>
-        </w:rPr>
-        <w:t>Humason</w:t>
-      </w:r>
-      <w:proofErr w:type="spellEnd"/>
-      <w:r>
-        <w:rPr>
-          <w:rFonts w:ascii="Arial" w:eastAsia="Arial" w:hAnsi="Arial" w:cs="Arial"/>
-          <w:sz w:val="24"/>
-        </w:rPr>
-        <w:t xml:space="preserve"> allows for the configuration of several approaches to guiding, including unguided as shown in the autoguider flow chart.  </w:t>
-      </w:r>
-      <w:proofErr w:type="spellStart"/>
-      <w:r>
-        <w:rPr>
-          <w:rFonts w:ascii="Arial" w:eastAsia="Arial" w:hAnsi="Arial" w:cs="Arial"/>
-          <w:sz w:val="24"/>
-        </w:rPr>
-        <w:t>Humason</w:t>
-      </w:r>
-      <w:proofErr w:type="spellEnd"/>
-      <w:r>
-        <w:rPr>
-          <w:rFonts w:ascii="Arial" w:eastAsia="Arial" w:hAnsi="Arial" w:cs="Arial"/>
-          <w:sz w:val="24"/>
-        </w:rPr>
-        <w:t xml:space="preserve"> runs through this decision process before imaging each frame (configuration parameters are underlined).  </w:t>
+      <w:r>
+        <w:rPr>
+          <w:rFonts w:ascii="Arial" w:eastAsia="Arial" w:hAnsi="Arial" w:cs="Arial"/>
+          <w:sz w:val="24"/>
+        </w:rPr>
+        <w:t xml:space="preserve">Humason allows for the configuration of several approaches to guiding, including unguided as shown in the autoguider flow chart.  Humason runs through this decision process before imaging each frame (configuration parameters are underlined).  </w:t>
       </w:r>
     </w:p>
     <w:p>
@@ -1130,86 +609,22 @@
           <w:rFonts w:ascii="Arial" w:eastAsia="Arial" w:hAnsi="Arial" w:cs="Arial"/>
           <w:sz w:val="24"/>
         </w:rPr>
-        <w:t xml:space="preserve">If Dithering is selected (not shown), then </w:t>
-      </w:r>
-      <w:proofErr w:type="spellStart"/>
-      <w:r>
-        <w:rPr>
-          <w:rFonts w:ascii="Arial" w:eastAsia="Arial" w:hAnsi="Arial" w:cs="Arial"/>
-          <w:sz w:val="24"/>
-        </w:rPr>
-        <w:t>Humason</w:t>
-      </w:r>
-      <w:proofErr w:type="spellEnd"/>
-      <w:r>
-        <w:rPr>
-          <w:rFonts w:ascii="Arial" w:eastAsia="Arial" w:hAnsi="Arial" w:cs="Arial"/>
-          <w:sz w:val="24"/>
-        </w:rPr>
-        <w:t xml:space="preserve"> will change the guide star coordinates slightly and randomly just before Start Autoguiding.  This causes the </w:t>
-      </w:r>
-      <w:proofErr w:type="gramStart"/>
-      <w:r>
-        <w:rPr>
-          <w:rFonts w:ascii="Arial" w:eastAsia="Arial" w:hAnsi="Arial" w:cs="Arial"/>
-          <w:sz w:val="24"/>
-        </w:rPr>
-        <w:t>guider</w:t>
-      </w:r>
-      <w:proofErr w:type="gramEnd"/>
-      <w:r>
-        <w:rPr>
-          <w:rFonts w:ascii="Arial" w:eastAsia="Arial" w:hAnsi="Arial" w:cs="Arial"/>
-          <w:sz w:val="24"/>
-        </w:rPr>
-        <w:t xml:space="preserve"> to re-center the guide star image just a bit in the first few seconds of guiding.</w:t>
-      </w:r>
-    </w:p>
-    <w:p>
-      <w:pPr>
-        <w:rPr>
-          <w:rFonts w:ascii="Arial" w:eastAsia="Arial" w:hAnsi="Arial" w:cs="Arial"/>
-          <w:sz w:val="24"/>
-        </w:rPr>
-      </w:pPr>
-      <w:r>
-        <w:rPr>
-          <w:rFonts w:ascii="Arial" w:eastAsia="Arial" w:hAnsi="Arial" w:cs="Arial"/>
-          <w:sz w:val="24"/>
-        </w:rPr>
-        <w:t xml:space="preserve">If </w:t>
-      </w:r>
-      <w:proofErr w:type="spellStart"/>
-      <w:r>
-        <w:rPr>
-          <w:rFonts w:ascii="Arial" w:eastAsia="Arial" w:hAnsi="Arial" w:cs="Arial"/>
-          <w:sz w:val="24"/>
-        </w:rPr>
-        <w:t>AutoGuide</w:t>
-      </w:r>
-      <w:proofErr w:type="spellEnd"/>
-      <w:r>
-        <w:rPr>
-          <w:rFonts w:ascii="Arial" w:eastAsia="Arial" w:hAnsi="Arial" w:cs="Arial"/>
-          <w:sz w:val="24"/>
-        </w:rPr>
-        <w:t xml:space="preserve"> is not enabled, then </w:t>
-      </w:r>
-      <w:proofErr w:type="spellStart"/>
-      <w:r>
-        <w:rPr>
-          <w:rFonts w:ascii="Arial" w:eastAsia="Arial" w:hAnsi="Arial" w:cs="Arial"/>
-          <w:sz w:val="24"/>
-        </w:rPr>
-        <w:t>Humason</w:t>
-      </w:r>
-      <w:proofErr w:type="spellEnd"/>
-      <w:r>
-        <w:rPr>
-          <w:rFonts w:ascii="Arial" w:eastAsia="Arial" w:hAnsi="Arial" w:cs="Arial"/>
-          <w:sz w:val="24"/>
-        </w:rPr>
-        <w:t xml:space="preserve"> will automatically perform a closed loop slew to re-center the frame before each image.  </w:t>
+        <w:t>If Dithering is selected (not shown), then Humason will change the guide star coordinates slightly and randomly just before Start Autoguiding.  This causes the guider to re-center the guide star image just a bit in the first few seconds of guiding.</w:t>
+      </w:r>
+    </w:p>
+    <w:p>
+      <w:pPr>
+        <w:rPr>
+          <w:rFonts w:ascii="Arial" w:eastAsia="Arial" w:hAnsi="Arial" w:cs="Arial"/>
+          <w:sz w:val="24"/>
+        </w:rPr>
+      </w:pPr>
+      <w:r>
+        <w:rPr>
+          <w:rFonts w:ascii="Arial" w:eastAsia="Arial" w:hAnsi="Arial" w:cs="Arial"/>
+          <w:sz w:val="24"/>
+        </w:rPr>
+        <w:t xml:space="preserve">If AutoGuide is not enabled, then Humason will automatically perform a closed loop slew to re-center the frame before each image.  </w:t>
       </w:r>
     </w:p>
     <w:p>
@@ -1312,17 +727,8 @@
           <w:rFonts w:ascii="Arial" w:eastAsia="Arial" w:hAnsi="Arial" w:cs="Arial"/>
           <w:sz w:val="24"/>
         </w:rPr>
-        <w:t xml:space="preserve">Mount control and slewing, then Park set </w:t>
-      </w:r>
-      <w:proofErr w:type="gramStart"/>
-      <w:r>
-        <w:rPr>
-          <w:rFonts w:ascii="Arial" w:eastAsia="Arial" w:hAnsi="Arial" w:cs="Arial"/>
-          <w:sz w:val="24"/>
-        </w:rPr>
-        <w:t>up</w:t>
-      </w:r>
-      <w:proofErr w:type="gramEnd"/>
+        <w:t>Mount control and slewing, then Park set up</w:t>
+      </w:r>
     </w:p>
     <w:p>
       <w:pPr>
@@ -1441,17 +847,8 @@
           <w:rFonts w:ascii="Arial" w:eastAsia="Arial" w:hAnsi="Arial" w:cs="Arial"/>
           <w:sz w:val="24"/>
         </w:rPr>
-        <w:t xml:space="preserve">FOVI set up and </w:t>
-      </w:r>
-      <w:proofErr w:type="gramStart"/>
-      <w:r>
-        <w:rPr>
-          <w:rFonts w:ascii="Arial" w:eastAsia="Arial" w:hAnsi="Arial" w:cs="Arial"/>
-          <w:sz w:val="24"/>
-        </w:rPr>
-        <w:t>configuration</w:t>
-      </w:r>
-      <w:proofErr w:type="gramEnd"/>
+        <w:t>FOVI set up and configuration</w:t>
+      </w:r>
     </w:p>
     <w:p>
       <w:pPr>
@@ -1485,133 +882,37 @@
           <w:rFonts w:ascii="Arial" w:eastAsia="Arial" w:hAnsi="Arial" w:cs="Arial"/>
           <w:sz w:val="24"/>
         </w:rPr>
-        <w:t xml:space="preserve">Once the user has all TSX functions performing well, then </w:t>
-      </w:r>
-      <w:proofErr w:type="spellStart"/>
-      <w:r>
-        <w:rPr>
-          <w:rFonts w:ascii="Arial" w:eastAsia="Arial" w:hAnsi="Arial" w:cs="Arial"/>
-          <w:sz w:val="24"/>
-        </w:rPr>
-        <w:t>Humason</w:t>
-      </w:r>
-      <w:proofErr w:type="spellEnd"/>
-      <w:r>
-        <w:rPr>
-          <w:rFonts w:ascii="Arial" w:eastAsia="Arial" w:hAnsi="Arial" w:cs="Arial"/>
-          <w:sz w:val="24"/>
-        </w:rPr>
-        <w:t xml:space="preserve"> can be brought into play.  Generally, the first step would be to configure </w:t>
-      </w:r>
-      <w:proofErr w:type="spellStart"/>
-      <w:r>
-        <w:rPr>
-          <w:rFonts w:ascii="Arial" w:eastAsia="Arial" w:hAnsi="Arial" w:cs="Arial"/>
-          <w:sz w:val="24"/>
-        </w:rPr>
-        <w:t>Humason</w:t>
-      </w:r>
-      <w:proofErr w:type="spellEnd"/>
-      <w:r>
-        <w:rPr>
-          <w:rFonts w:ascii="Arial" w:eastAsia="Arial" w:hAnsi="Arial" w:cs="Arial"/>
-          <w:sz w:val="24"/>
-        </w:rPr>
-        <w:t xml:space="preserve"> Options, then restart and fill in the Rotator, Guider, Focus, Device, Session, then Flats Tabs.  During this process, </w:t>
-      </w:r>
-      <w:proofErr w:type="spellStart"/>
-      <w:r>
-        <w:rPr>
-          <w:rFonts w:ascii="Arial" w:eastAsia="Arial" w:hAnsi="Arial" w:cs="Arial"/>
-          <w:sz w:val="24"/>
-        </w:rPr>
-        <w:t>TheSkyX</w:t>
-      </w:r>
-      <w:proofErr w:type="spellEnd"/>
-      <w:r>
-        <w:rPr>
-          <w:rFonts w:ascii="Arial" w:eastAsia="Arial" w:hAnsi="Arial" w:cs="Arial"/>
-          <w:sz w:val="24"/>
-        </w:rPr>
-        <w:t xml:space="preserve"> and Paramount must be powered up and connected so that </w:t>
-      </w:r>
-      <w:proofErr w:type="spellStart"/>
-      <w:r>
-        <w:rPr>
-          <w:rFonts w:ascii="Arial" w:eastAsia="Arial" w:hAnsi="Arial" w:cs="Arial"/>
-          <w:sz w:val="24"/>
-        </w:rPr>
-        <w:t>Humason</w:t>
-      </w:r>
-      <w:proofErr w:type="spellEnd"/>
-      <w:r>
-        <w:rPr>
-          <w:rFonts w:ascii="Arial" w:eastAsia="Arial" w:hAnsi="Arial" w:cs="Arial"/>
-          <w:sz w:val="24"/>
-        </w:rPr>
-        <w:t xml:space="preserve"> can download various information such as the filter set up while configuring.</w:t>
-      </w:r>
-    </w:p>
-    <w:p>
-      <w:pPr>
-        <w:rPr>
-          <w:rFonts w:ascii="Arial" w:eastAsia="Arial" w:hAnsi="Arial" w:cs="Arial"/>
-          <w:sz w:val="24"/>
-        </w:rPr>
-      </w:pPr>
-      <w:r>
-        <w:rPr>
-          <w:rFonts w:ascii="Arial" w:eastAsia="Arial" w:hAnsi="Arial" w:cs="Arial"/>
-          <w:sz w:val="24"/>
-        </w:rPr>
-        <w:t xml:space="preserve">Four tabs, Flats, Focus, Guide and Rotate, provide for some initialization, </w:t>
-      </w:r>
-      <w:proofErr w:type="gramStart"/>
-      <w:r>
-        <w:rPr>
-          <w:rFonts w:ascii="Arial" w:eastAsia="Arial" w:hAnsi="Arial" w:cs="Arial"/>
-          <w:sz w:val="24"/>
-        </w:rPr>
-        <w:t>calibration</w:t>
-      </w:r>
-      <w:proofErr w:type="gramEnd"/>
-      <w:r>
-        <w:rPr>
-          <w:rFonts w:ascii="Arial" w:eastAsia="Arial" w:hAnsi="Arial" w:cs="Arial"/>
-          <w:sz w:val="24"/>
-        </w:rPr>
-        <w:t xml:space="preserve"> and test operations on their respective devices.  Normally these tabs would only be used if trouble-shooting some specific problem but can also help verify that certain operations are working correctly.</w:t>
-      </w:r>
-    </w:p>
-    <w:p>
-      <w:pPr>
-        <w:rPr>
-          <w:rFonts w:ascii="Arial" w:eastAsia="Arial" w:hAnsi="Arial" w:cs="Arial"/>
-          <w:sz w:val="24"/>
-        </w:rPr>
-      </w:pPr>
-      <w:r>
-        <w:rPr>
-          <w:rFonts w:ascii="Arial" w:eastAsia="Arial" w:hAnsi="Arial" w:cs="Arial"/>
-          <w:sz w:val="24"/>
-        </w:rPr>
-        <w:t xml:space="preserve">The Devices Tab configures which devices are to be used in the imaging stack and operation options.  Usage options for the Camera, Filter Wheel, Focuser, </w:t>
-      </w:r>
-      <w:proofErr w:type="gramStart"/>
-      <w:r>
-        <w:rPr>
-          <w:rFonts w:ascii="Arial" w:eastAsia="Arial" w:hAnsi="Arial" w:cs="Arial"/>
-          <w:sz w:val="24"/>
-        </w:rPr>
-        <w:t>Guider</w:t>
-      </w:r>
-      <w:proofErr w:type="gramEnd"/>
-      <w:r>
-        <w:rPr>
-          <w:rFonts w:ascii="Arial" w:eastAsia="Arial" w:hAnsi="Arial" w:cs="Arial"/>
-          <w:sz w:val="24"/>
-        </w:rPr>
-        <w:t xml:space="preserve"> and Rotator are set up here. </w:t>
+        <w:t>Once the user has all TSX functions performing well, then Humason can be brought into play.  Generally, the first step would be to configure Humason Options, then restart and fill in the Rotator, Guider, Focus, Device, Session, then Flats Tabs.  During this process, TheSkyX and Paramount must be powered up and connected so that Humason can download various information such as the filter set up while configuring.</w:t>
+      </w:r>
+    </w:p>
+    <w:p>
+      <w:pPr>
+        <w:rPr>
+          <w:rFonts w:ascii="Arial" w:eastAsia="Arial" w:hAnsi="Arial" w:cs="Arial"/>
+          <w:sz w:val="24"/>
+        </w:rPr>
+      </w:pPr>
+      <w:r>
+        <w:rPr>
+          <w:rFonts w:ascii="Arial" w:eastAsia="Arial" w:hAnsi="Arial" w:cs="Arial"/>
+          <w:sz w:val="24"/>
+        </w:rPr>
+        <w:t>Four tabs, Flats, Focus, Guide and Rotate, provide for some initialization, calibration and test operations on their respective devices.  Normally these tabs would only be used if trouble-shooting some specific problem but can also help verify that certain operations are working correctly.</w:t>
+      </w:r>
+    </w:p>
+    <w:p>
+      <w:pPr>
+        <w:rPr>
+          <w:rFonts w:ascii="Arial" w:eastAsia="Arial" w:hAnsi="Arial" w:cs="Arial"/>
+          <w:sz w:val="24"/>
+        </w:rPr>
+      </w:pPr>
+      <w:r>
+        <w:rPr>
+          <w:rFonts w:ascii="Arial" w:eastAsia="Arial" w:hAnsi="Arial" w:cs="Arial"/>
+          <w:sz w:val="24"/>
+        </w:rPr>
+        <w:t xml:space="preserve">The Devices Tab configures which devices are to be used in the imaging stack and operation options.  Usage options for the Camera, Filter Wheel, Focuser, Guider and Rotator are set up here. </w:t>
       </w:r>
     </w:p>
     <w:p>
@@ -1641,55 +942,7 @@
           <w:rFonts w:ascii="Arial" w:eastAsia="Arial" w:hAnsi="Arial" w:cs="Arial"/>
           <w:sz w:val="24"/>
         </w:rPr>
-        <w:t xml:space="preserve">The Flats Tab sets up for flat calibration frames to be </w:t>
-      </w:r>
-      <w:proofErr w:type="gramStart"/>
-      <w:r>
-        <w:rPr>
-          <w:rFonts w:ascii="Arial" w:eastAsia="Arial" w:hAnsi="Arial" w:cs="Arial"/>
-          <w:sz w:val="24"/>
-        </w:rPr>
-        <w:t>taken:</w:t>
-      </w:r>
-      <w:proofErr w:type="gramEnd"/>
-      <w:r>
-        <w:rPr>
-          <w:rFonts w:ascii="Arial" w:eastAsia="Arial" w:hAnsi="Arial" w:cs="Arial"/>
-          <w:sz w:val="24"/>
-        </w:rPr>
-        <w:t xml:space="preserve"> dawn, dusk or </w:t>
-      </w:r>
-      <w:proofErr w:type="spellStart"/>
-      <w:r>
-        <w:rPr>
-          <w:rFonts w:ascii="Arial" w:eastAsia="Arial" w:hAnsi="Arial" w:cs="Arial"/>
-          <w:sz w:val="24"/>
-        </w:rPr>
-        <w:t>FlatMan</w:t>
-      </w:r>
-      <w:proofErr w:type="spellEnd"/>
-      <w:r>
-        <w:rPr>
-          <w:rFonts w:ascii="Arial" w:eastAsia="Arial" w:hAnsi="Arial" w:cs="Arial"/>
-          <w:sz w:val="24"/>
-        </w:rPr>
-        <w:t xml:space="preserve">.  When sequencing, </w:t>
-      </w:r>
-      <w:proofErr w:type="spellStart"/>
-      <w:r>
-        <w:rPr>
-          <w:rFonts w:ascii="Arial" w:eastAsia="Arial" w:hAnsi="Arial" w:cs="Arial"/>
-          <w:sz w:val="24"/>
-        </w:rPr>
-        <w:t>Humason</w:t>
-      </w:r>
-      <w:proofErr w:type="spellEnd"/>
-      <w:r>
-        <w:rPr>
-          <w:rFonts w:ascii="Arial" w:eastAsia="Arial" w:hAnsi="Arial" w:cs="Arial"/>
-          <w:sz w:val="24"/>
-        </w:rPr>
-        <w:t xml:space="preserve"> automatically keeps track of what flat frames are needed for calibration and uses this information for acquiring them.</w:t>
+        <w:t>The Flats Tab sets up for flat calibration frames to be taken: dawn, dusk or FlatMan.  When sequencing, Humason automatically keeps track of what flat frames are needed for calibration and uses this information for acquiring them.</w:t>
       </w:r>
     </w:p>
     <w:p>
@@ -1774,7 +1027,7 @@
           <w:u w:val="single"/>
         </w:rPr>
         <w:drawing>
-          <wp:anchor distT="0" distB="0" distL="114300" distR="114300" simplePos="0" relativeHeight="251652608" behindDoc="0" locked="0" layoutInCell="1" allowOverlap="1" wp14:anchorId="585C268C" wp14:editId="2A2B8DD2">
+          <wp:anchor distT="0" distB="0" distL="114300" distR="114300" simplePos="0" relativeHeight="251652096" behindDoc="0" locked="0" layoutInCell="1" allowOverlap="1" wp14:anchorId="585C268C" wp14:editId="2A2B8DD2">
             <wp:simplePos x="0" y="0"/>
             <wp:positionH relativeFrom="column">
               <wp:posOffset>3714750</wp:posOffset>
@@ -1829,25 +1082,14 @@
           </wp:anchor>
         </w:drawing>
       </w:r>
-      <w:proofErr w:type="spellStart"/>
-      <w:r>
-        <w:rPr>
-          <w:rFonts w:ascii="Arial" w:eastAsia="Arial" w:hAnsi="Arial" w:cs="Arial"/>
-          <w:b/>
-          <w:sz w:val="24"/>
-          <w:u w:val="single"/>
-        </w:rPr>
-        <w:t>Humason</w:t>
-      </w:r>
-      <w:proofErr w:type="spellEnd"/>
-      <w:r>
-        <w:rPr>
-          <w:rFonts w:ascii="Arial" w:eastAsia="Arial" w:hAnsi="Arial" w:cs="Arial"/>
-          <w:b/>
-          <w:sz w:val="24"/>
-          <w:u w:val="single"/>
-        </w:rPr>
-        <w:t xml:space="preserve"> Form</w:t>
+      <w:r>
+        <w:rPr>
+          <w:rFonts w:ascii="Arial" w:eastAsia="Arial" w:hAnsi="Arial" w:cs="Arial"/>
+          <w:b/>
+          <w:sz w:val="24"/>
+          <w:u w:val="single"/>
+        </w:rPr>
+        <w:t>Humason Form</w:t>
       </w:r>
     </w:p>
     <w:p>
@@ -2007,23 +1249,7 @@
           <w:rFonts w:ascii="Arial" w:eastAsia="Arial" w:hAnsi="Arial" w:cs="Arial"/>
           <w:sz w:val="24"/>
         </w:rPr>
-        <w:t xml:space="preserve">: The </w:t>
-      </w:r>
-      <w:proofErr w:type="spellStart"/>
-      <w:r>
-        <w:rPr>
-          <w:rFonts w:ascii="Arial" w:eastAsia="Arial" w:hAnsi="Arial" w:cs="Arial"/>
-          <w:sz w:val="24"/>
-        </w:rPr>
-        <w:t>Humason</w:t>
-      </w:r>
-      <w:proofErr w:type="spellEnd"/>
-      <w:r>
-        <w:rPr>
-          <w:rFonts w:ascii="Arial" w:eastAsia="Arial" w:hAnsi="Arial" w:cs="Arial"/>
-          <w:sz w:val="24"/>
-        </w:rPr>
-        <w:t xml:space="preserve"> application window will always show over other windows.</w:t>
+        <w:t>: The Humason application window will always show over other windows.</w:t>
       </w:r>
     </w:p>
     <w:p>
@@ -2121,7 +1347,6 @@
         </w:rPr>
         <w:t xml:space="preserve">If </w:t>
       </w:r>
-      <w:proofErr w:type="spellStart"/>
       <w:r>
         <w:rPr>
           <w:rFonts w:ascii="Arial" w:eastAsia="Arial" w:hAnsi="Arial" w:cs="Arial"/>
@@ -2130,29 +1355,12 @@
         </w:rPr>
         <w:t>AutoRun</w:t>
       </w:r>
-      <w:proofErr w:type="spellEnd"/>
-      <w:r>
-        <w:rPr>
-          <w:rFonts w:ascii="Arial" w:eastAsia="Arial" w:hAnsi="Arial" w:cs="Arial"/>
-          <w:sz w:val="24"/>
-        </w:rPr>
-        <w:t xml:space="preserve"> (Session Tab) is checked, then </w:t>
-      </w:r>
-      <w:proofErr w:type="spellStart"/>
-      <w:r>
-        <w:rPr>
-          <w:rFonts w:ascii="Arial" w:eastAsia="Arial" w:hAnsi="Arial" w:cs="Arial"/>
-          <w:sz w:val="24"/>
-        </w:rPr>
-        <w:t>Humason</w:t>
-      </w:r>
-      <w:proofErr w:type="spellEnd"/>
-      <w:r>
-        <w:rPr>
-          <w:rFonts w:ascii="Arial" w:eastAsia="Arial" w:hAnsi="Arial" w:cs="Arial"/>
-          <w:sz w:val="24"/>
-        </w:rPr>
-        <w:t xml:space="preserve"> waits until the Staging Time (if enabled) and runs the Staging executable.</w:t>
+      <w:r>
+        <w:rPr>
+          <w:rFonts w:ascii="Arial" w:eastAsia="Arial" w:hAnsi="Arial" w:cs="Arial"/>
+          <w:sz w:val="24"/>
+        </w:rPr>
+        <w:t xml:space="preserve"> (Session Tab) is checked, then Humason waits until the Staging Time (if enabled) and runs the Staging executable.</w:t>
       </w:r>
     </w:p>
     <w:p>
@@ -2172,39 +1380,36 @@
           <w:rFonts w:ascii="Arial" w:eastAsia="Arial" w:hAnsi="Arial" w:cs="Arial"/>
           <w:sz w:val="24"/>
         </w:rPr>
-        <w:t xml:space="preserve">If </w:t>
-      </w:r>
-      <w:proofErr w:type="spellStart"/>
-      <w:r>
-        <w:rPr>
-          <w:rFonts w:ascii="Arial" w:eastAsia="Arial" w:hAnsi="Arial" w:cs="Arial"/>
-          <w:sz w:val="24"/>
-        </w:rPr>
-        <w:t>AutoRun</w:t>
-      </w:r>
-      <w:proofErr w:type="spellEnd"/>
-      <w:r>
-        <w:rPr>
-          <w:rFonts w:ascii="Arial" w:eastAsia="Arial" w:hAnsi="Arial" w:cs="Arial"/>
-          <w:sz w:val="24"/>
-        </w:rPr>
-        <w:t xml:space="preserve"> (Session Tab is checked, then </w:t>
-      </w:r>
-      <w:proofErr w:type="spellStart"/>
-      <w:r>
-        <w:rPr>
-          <w:rFonts w:ascii="Arial" w:eastAsia="Arial" w:hAnsi="Arial" w:cs="Arial"/>
-          <w:sz w:val="24"/>
-        </w:rPr>
-        <w:t>Humason</w:t>
-      </w:r>
-      <w:proofErr w:type="spellEnd"/>
-      <w:r>
-        <w:rPr>
-          <w:rFonts w:ascii="Arial" w:eastAsia="Arial" w:hAnsi="Arial" w:cs="Arial"/>
-          <w:sz w:val="24"/>
-        </w:rPr>
-        <w:t xml:space="preserve"> waits until the Start Up Time (if enabled) and runs the Start Up executable.</w:t>
+        <w:lastRenderedPageBreak/>
+        <w:t>If AutoRun (Session Tab is checked, then Humason waits until the Start Up Time (if enabled) and runs the Start Up executable.</w:t>
+      </w:r>
+      <w:r>
+        <w:rPr>
+          <w:rFonts w:ascii="Arial" w:eastAsia="Arial" w:hAnsi="Arial" w:cs="Arial"/>
+          <w:sz w:val="24"/>
+        </w:rPr>
+        <w:t xml:space="preserve">  </w:t>
+      </w:r>
+      <w:r>
+        <w:rPr>
+          <w:rFonts w:ascii="Arial" w:eastAsia="Arial" w:hAnsi="Arial" w:cs="Arial"/>
+          <w:sz w:val="24"/>
+        </w:rPr>
+        <w:t xml:space="preserve">Lastly, Humason </w:t>
+      </w:r>
+      <w:r>
+        <w:rPr>
+          <w:rFonts w:ascii="Arial" w:eastAsia="Arial" w:hAnsi="Arial" w:cs="Arial"/>
+          <w:sz w:val="24"/>
+        </w:rPr>
+        <w:t xml:space="preserve">if the initial target is within 10 minutes of the meridian, </w:t>
+      </w:r>
+      <w:r>
+        <w:rPr>
+          <w:rFonts w:ascii="Arial" w:eastAsia="Arial" w:hAnsi="Arial" w:cs="Arial"/>
+          <w:sz w:val="24"/>
+        </w:rPr>
+        <w:t>then it will wait it out.</w:t>
       </w:r>
     </w:p>
     <w:p>
@@ -2224,40 +1429,7 @@
           <w:rFonts w:ascii="Arial" w:eastAsia="Arial" w:hAnsi="Arial" w:cs="Arial"/>
           <w:sz w:val="24"/>
         </w:rPr>
-        <w:lastRenderedPageBreak/>
-        <w:t xml:space="preserve">For each target in the Schedule (Plan Tab), </w:t>
-      </w:r>
-      <w:proofErr w:type="spellStart"/>
-      <w:r>
-        <w:rPr>
-          <w:rFonts w:ascii="Arial" w:eastAsia="Arial" w:hAnsi="Arial" w:cs="Arial"/>
-          <w:sz w:val="24"/>
-        </w:rPr>
-        <w:t>Humason</w:t>
-      </w:r>
-      <w:proofErr w:type="spellEnd"/>
-      <w:r>
-        <w:rPr>
-          <w:rFonts w:ascii="Arial" w:eastAsia="Arial" w:hAnsi="Arial" w:cs="Arial"/>
-          <w:sz w:val="24"/>
-        </w:rPr>
-        <w:t xml:space="preserve"> loads the target data and initiates imaging.  If enabled, camera focus, autoguider calibration, and rotator </w:t>
-      </w:r>
-      <w:proofErr w:type="gramStart"/>
-      <w:r>
-        <w:rPr>
-          <w:rFonts w:ascii="Arial" w:eastAsia="Arial" w:hAnsi="Arial" w:cs="Arial"/>
-          <w:sz w:val="24"/>
-        </w:rPr>
-        <w:t>calibration  run</w:t>
-      </w:r>
-      <w:proofErr w:type="gramEnd"/>
-      <w:r>
-        <w:rPr>
-          <w:rFonts w:ascii="Arial" w:eastAsia="Arial" w:hAnsi="Arial" w:cs="Arial"/>
-          <w:sz w:val="24"/>
-        </w:rPr>
-        <w:t xml:space="preserve"> before each new target, Temperature, Weather and Shutdown Time are checked and acted on before each image.  </w:t>
+        <w:t xml:space="preserve">For each target in the Schedule (Plan Tab), Humason loads the target data and initiates imaging.  If enabled, camera focus, autoguider calibration, and rotator calibration  run before each new target, Temperature, Weather and Shutdown Time are checked and acted on before each image.  </w:t>
       </w:r>
     </w:p>
     <w:p>
@@ -2297,41 +1469,7 @@
           <w:rFonts w:ascii="Arial" w:eastAsia="Arial" w:hAnsi="Arial" w:cs="Arial"/>
           <w:sz w:val="24"/>
         </w:rPr>
-        <w:t xml:space="preserve">If </w:t>
-      </w:r>
-      <w:proofErr w:type="spellStart"/>
-      <w:proofErr w:type="gramStart"/>
-      <w:r>
-        <w:rPr>
-          <w:rFonts w:ascii="Arial" w:eastAsia="Arial" w:hAnsi="Arial" w:cs="Arial"/>
-          <w:sz w:val="24"/>
-        </w:rPr>
-        <w:t>AutoFocus</w:t>
-      </w:r>
-      <w:proofErr w:type="spellEnd"/>
-      <w:proofErr w:type="gramEnd"/>
-      <w:r>
-        <w:rPr>
-          <w:rFonts w:ascii="Arial" w:eastAsia="Arial" w:hAnsi="Arial" w:cs="Arial"/>
-          <w:sz w:val="24"/>
-        </w:rPr>
-        <w:t xml:space="preserve"> is set and the temperature changes by more than the value set in the Devices Tab, then </w:t>
-      </w:r>
-      <w:proofErr w:type="spellStart"/>
-      <w:r>
-        <w:rPr>
-          <w:rFonts w:ascii="Arial" w:eastAsia="Arial" w:hAnsi="Arial" w:cs="Arial"/>
-          <w:sz w:val="24"/>
-        </w:rPr>
-        <w:t>Humason</w:t>
-      </w:r>
-      <w:proofErr w:type="spellEnd"/>
-      <w:r>
-        <w:rPr>
-          <w:rFonts w:ascii="Arial" w:eastAsia="Arial" w:hAnsi="Arial" w:cs="Arial"/>
-          <w:sz w:val="24"/>
-        </w:rPr>
-        <w:t xml:space="preserve"> causes TSX to make an autofocus run.</w:t>
+        <w:t>If AutoFocus is set and the temperature changes by more than the value set in the Devices Tab, then Humason causes TSX to make an autofocus run.</w:t>
       </w:r>
     </w:p>
     <w:p>
@@ -2351,39 +1489,7 @@
           <w:rFonts w:ascii="Arial" w:eastAsia="Arial" w:hAnsi="Arial" w:cs="Arial"/>
           <w:sz w:val="24"/>
         </w:rPr>
-        <w:t xml:space="preserve">If Shutdown Time is </w:t>
-      </w:r>
-      <w:proofErr w:type="gramStart"/>
-      <w:r>
-        <w:rPr>
-          <w:rFonts w:ascii="Arial" w:eastAsia="Arial" w:hAnsi="Arial" w:cs="Arial"/>
-          <w:sz w:val="24"/>
-        </w:rPr>
-        <w:t>exceeded</w:t>
-      </w:r>
-      <w:proofErr w:type="gramEnd"/>
-      <w:r>
-        <w:rPr>
-          <w:rFonts w:ascii="Arial" w:eastAsia="Arial" w:hAnsi="Arial" w:cs="Arial"/>
-          <w:sz w:val="24"/>
-        </w:rPr>
-        <w:t xml:space="preserve"> then </w:t>
-      </w:r>
-      <w:proofErr w:type="spellStart"/>
-      <w:r>
-        <w:rPr>
-          <w:rFonts w:ascii="Arial" w:eastAsia="Arial" w:hAnsi="Arial" w:cs="Arial"/>
-          <w:sz w:val="24"/>
-        </w:rPr>
-        <w:t>Humason</w:t>
-      </w:r>
-      <w:proofErr w:type="spellEnd"/>
-      <w:r>
-        <w:rPr>
-          <w:rFonts w:ascii="Arial" w:eastAsia="Arial" w:hAnsi="Arial" w:cs="Arial"/>
-          <w:sz w:val="24"/>
-        </w:rPr>
-        <w:t xml:space="preserve"> runs the Shutdown executable (if enabled) and disconnect the TSX devices.</w:t>
+        <w:t>If Shutdown Time is exceeded then Humason runs the Shutdown executable (if enabled) and disconnect the TSX devices.</w:t>
       </w:r>
     </w:p>
     <w:p>
@@ -2429,23 +1535,7 @@
           <w:rFonts w:ascii="Arial" w:eastAsia="Arial" w:hAnsi="Arial" w:cs="Arial"/>
           <w:sz w:val="24"/>
         </w:rPr>
-        <w:t xml:space="preserve">: Open a window for setting up general </w:t>
-      </w:r>
-      <w:proofErr w:type="spellStart"/>
-      <w:r>
-        <w:rPr>
-          <w:rFonts w:ascii="Arial" w:eastAsia="Arial" w:hAnsi="Arial" w:cs="Arial"/>
-          <w:sz w:val="24"/>
-        </w:rPr>
-        <w:t>Humason</w:t>
-      </w:r>
-      <w:proofErr w:type="spellEnd"/>
-      <w:r>
-        <w:rPr>
-          <w:rFonts w:ascii="Arial" w:eastAsia="Arial" w:hAnsi="Arial" w:cs="Arial"/>
-          <w:sz w:val="24"/>
-        </w:rPr>
-        <w:t xml:space="preserve"> application window options (see description).</w:t>
+        <w:t>: Open a window for setting up general Humason application window options (see description).</w:t>
       </w:r>
     </w:p>
     <w:p>
@@ -2468,17 +1558,8 @@
           <w:rFonts w:ascii="Arial" w:eastAsia="Arial" w:hAnsi="Arial" w:cs="Arial"/>
           <w:sz w:val="24"/>
         </w:rPr>
-        <w:t xml:space="preserve">:  Disconnect TSX devices and close </w:t>
-      </w:r>
-      <w:proofErr w:type="spellStart"/>
-      <w:r>
-        <w:rPr>
-          <w:rFonts w:ascii="Arial" w:eastAsia="Arial" w:hAnsi="Arial" w:cs="Arial"/>
-          <w:sz w:val="24"/>
-        </w:rPr>
-        <w:t>Humason</w:t>
-      </w:r>
-      <w:proofErr w:type="spellEnd"/>
+        <w:t>:  Disconnect TSX devices and close Humason</w:t>
+      </w:r>
     </w:p>
     <w:p>
       <w:pPr>
@@ -2500,23 +1581,7 @@
           <w:rFonts w:ascii="Arial" w:eastAsia="Arial" w:hAnsi="Arial" w:cs="Arial"/>
           <w:sz w:val="24"/>
         </w:rPr>
-        <w:t xml:space="preserve"> on the bottom of the window contains activity output from </w:t>
-      </w:r>
-      <w:proofErr w:type="spellStart"/>
-      <w:r>
-        <w:rPr>
-          <w:rFonts w:ascii="Arial" w:eastAsia="Arial" w:hAnsi="Arial" w:cs="Arial"/>
-          <w:sz w:val="24"/>
-        </w:rPr>
-        <w:t>Humason</w:t>
-      </w:r>
-      <w:proofErr w:type="spellEnd"/>
-      <w:r>
-        <w:rPr>
-          <w:rFonts w:ascii="Arial" w:eastAsia="Arial" w:hAnsi="Arial" w:cs="Arial"/>
-          <w:sz w:val="24"/>
-        </w:rPr>
-        <w:t xml:space="preserve"> as it completes various tasks.  This information is also saved to the Log File (See Resources).</w:t>
+        <w:t xml:space="preserve"> on the bottom of the window contains activity output from Humason as it completes various tasks.  This information is also saved to the Log File (See Resources).</w:t>
       </w:r>
     </w:p>
     <w:p>
@@ -2584,7 +1649,7 @@
         </w:rPr>
         <w:lastRenderedPageBreak/>
         <w:drawing>
-          <wp:anchor distT="0" distB="0" distL="114300" distR="114300" simplePos="0" relativeHeight="251653632" behindDoc="0" locked="0" layoutInCell="1" allowOverlap="1" wp14:anchorId="02CDC9B9" wp14:editId="60603315">
+          <wp:anchor distT="0" distB="0" distL="114300" distR="114300" simplePos="0" relativeHeight="251653120" behindDoc="0" locked="0" layoutInCell="1" allowOverlap="1" wp14:anchorId="02CDC9B9" wp14:editId="60603315">
             <wp:simplePos x="0" y="0"/>
             <wp:positionH relativeFrom="column">
               <wp:posOffset>3761768</wp:posOffset>
@@ -2661,23 +1726,7 @@
           <w:rFonts w:ascii="Arial" w:eastAsia="Arial" w:hAnsi="Arial" w:cs="Arial"/>
           <w:sz w:val="24"/>
         </w:rPr>
-        <w:t xml:space="preserve">In the Plan tab, </w:t>
-      </w:r>
-      <w:proofErr w:type="spellStart"/>
-      <w:r>
-        <w:rPr>
-          <w:rFonts w:ascii="Arial" w:eastAsia="Arial" w:hAnsi="Arial" w:cs="Arial"/>
-          <w:sz w:val="24"/>
-        </w:rPr>
-        <w:t>Humason</w:t>
-      </w:r>
-      <w:proofErr w:type="spellEnd"/>
-      <w:r>
-        <w:rPr>
-          <w:rFonts w:ascii="Arial" w:eastAsia="Arial" w:hAnsi="Arial" w:cs="Arial"/>
-          <w:sz w:val="24"/>
-        </w:rPr>
-        <w:t xml:space="preserve"> works with TSX to assemble a list of targets for imaging.  Normally, the companion application </w:t>
+        <w:t xml:space="preserve">In the Plan tab, Humason works with TSX to assemble a list of targets for imaging.  Normally, the companion application </w:t>
       </w:r>
       <w:r>
         <w:rPr>
@@ -2723,23 +1772,7 @@
           <w:rFonts w:ascii="Arial" w:eastAsia="Arial" w:hAnsi="Arial" w:cs="Arial"/>
           <w:sz w:val="24"/>
         </w:rPr>
-        <w:t xml:space="preserve"> field:  Name for potential target.  Target names in </w:t>
-      </w:r>
-      <w:proofErr w:type="spellStart"/>
-      <w:r>
-        <w:rPr>
-          <w:rFonts w:ascii="Arial" w:eastAsia="Arial" w:hAnsi="Arial" w:cs="Arial"/>
-          <w:sz w:val="24"/>
-        </w:rPr>
-        <w:t>Humason</w:t>
-      </w:r>
-      <w:proofErr w:type="spellEnd"/>
-      <w:r>
-        <w:rPr>
-          <w:rFonts w:ascii="Arial" w:eastAsia="Arial" w:hAnsi="Arial" w:cs="Arial"/>
-          <w:sz w:val="24"/>
-        </w:rPr>
-        <w:t xml:space="preserve"> are always capitalized.  Get used to it.</w:t>
+        <w:t xml:space="preserve"> field:  Name for potential target.  Target names in Humason are always capitalized.  Get used to it.</w:t>
       </w:r>
     </w:p>
     <w:p>
@@ -2762,39 +1795,7 @@
           <w:rFonts w:ascii="Arial" w:eastAsia="Arial" w:hAnsi="Arial" w:cs="Arial"/>
           <w:sz w:val="24"/>
         </w:rPr>
-        <w:t xml:space="preserve"> causes </w:t>
-      </w:r>
-      <w:proofErr w:type="spellStart"/>
-      <w:r>
-        <w:rPr>
-          <w:rFonts w:ascii="Arial" w:eastAsia="Arial" w:hAnsi="Arial" w:cs="Arial"/>
-          <w:sz w:val="24"/>
-        </w:rPr>
-        <w:t>Humason</w:t>
-      </w:r>
-      <w:proofErr w:type="spellEnd"/>
-      <w:r>
-        <w:rPr>
-          <w:rFonts w:ascii="Arial" w:eastAsia="Arial" w:hAnsi="Arial" w:cs="Arial"/>
-          <w:sz w:val="24"/>
-        </w:rPr>
-        <w:t xml:space="preserve"> to build a target based on the name in the Target field.   If Look Up is selected with an empty Target name, </w:t>
-      </w:r>
-      <w:proofErr w:type="spellStart"/>
-      <w:r>
-        <w:rPr>
-          <w:rFonts w:ascii="Arial" w:eastAsia="Arial" w:hAnsi="Arial" w:cs="Arial"/>
-          <w:sz w:val="24"/>
-        </w:rPr>
-        <w:t>Humason</w:t>
-      </w:r>
-      <w:proofErr w:type="spellEnd"/>
-      <w:r>
-        <w:rPr>
-          <w:rFonts w:ascii="Arial" w:eastAsia="Arial" w:hAnsi="Arial" w:cs="Arial"/>
-          <w:sz w:val="24"/>
-        </w:rPr>
-        <w:t xml:space="preserve"> will use the target name currently set in the TSX Find function.</w:t>
+        <w:t xml:space="preserve"> causes Humason to build a target based on the name in the Target field.   If Look Up is selected with an empty Target name, Humason will use the target name currently set in the TSX Find function.</w:t>
       </w:r>
     </w:p>
     <w:p>
@@ -2817,23 +1818,7 @@
           <w:rFonts w:ascii="Arial" w:eastAsia="Arial" w:hAnsi="Arial" w:cs="Arial"/>
           <w:sz w:val="24"/>
         </w:rPr>
-        <w:t xml:space="preserve"> causes </w:t>
-      </w:r>
-      <w:proofErr w:type="spellStart"/>
-      <w:r>
-        <w:rPr>
-          <w:rFonts w:ascii="Arial" w:eastAsia="Arial" w:hAnsi="Arial" w:cs="Arial"/>
-          <w:sz w:val="24"/>
-        </w:rPr>
-        <w:t>Humason</w:t>
-      </w:r>
-      <w:proofErr w:type="spellEnd"/>
-      <w:r>
-        <w:rPr>
-          <w:rFonts w:ascii="Arial" w:eastAsia="Arial" w:hAnsi="Arial" w:cs="Arial"/>
-          <w:sz w:val="24"/>
-        </w:rPr>
-        <w:t xml:space="preserve"> to poll TSX for the target name and information that is currently displayed in the TSX Find function.</w:t>
+        <w:t xml:space="preserve"> causes Humason to poll TSX for the target name and information that is currently displayed in the TSX Find function.</w:t>
       </w:r>
     </w:p>
     <w:p>
@@ -2873,7 +1858,6 @@
         </w:rPr>
         <w:t xml:space="preserve">), configure the mosaic in the </w:t>
       </w:r>
-      <w:proofErr w:type="gramStart"/>
       <w:r>
         <w:rPr>
           <w:rFonts w:ascii="Arial" w:eastAsia="Arial" w:hAnsi="Arial" w:cs="Arial"/>
@@ -2882,7 +1866,6 @@
         </w:rPr>
         <w:t>Geometry</w:t>
       </w:r>
-      <w:proofErr w:type="gramEnd"/>
       <w:r>
         <w:rPr>
           <w:rFonts w:ascii="Arial" w:eastAsia="Arial" w:hAnsi="Arial" w:cs="Arial"/>
@@ -2948,23 +1931,7 @@
           <w:rFonts w:ascii="Arial" w:eastAsia="Arial" w:hAnsi="Arial" w:cs="Arial"/>
           <w:sz w:val="24"/>
         </w:rPr>
-        <w:t xml:space="preserve"> will generate the mosaic’s target plans under the plan names &lt;target </w:t>
-      </w:r>
-      <w:proofErr w:type="gramStart"/>
-      <w:r>
-        <w:rPr>
-          <w:rFonts w:ascii="Arial" w:eastAsia="Arial" w:hAnsi="Arial" w:cs="Arial"/>
-          <w:sz w:val="24"/>
-        </w:rPr>
-        <w:t>name.-</w:t>
-      </w:r>
-      <w:proofErr w:type="gramEnd"/>
-      <w:r>
-        <w:rPr>
-          <w:rFonts w:ascii="Arial" w:eastAsia="Arial" w:hAnsi="Arial" w:cs="Arial"/>
-          <w:sz w:val="24"/>
-        </w:rPr>
-        <w:t>&lt;mosaic set&gt;-&lt;mosaic index&gt; and update the Plans List.</w:t>
+        <w:t xml:space="preserve"> will generate the mosaic’s target plans under the plan names &lt;target name.-&lt;mosaic set&gt;-&lt;mosaic index&gt; and update the Plans List.</w:t>
       </w:r>
     </w:p>
     <w:p>
@@ -3005,7 +1972,7 @@
           <w:sz w:val="24"/>
         </w:rPr>
         <w:drawing>
-          <wp:anchor distT="0" distB="0" distL="114300" distR="114300" simplePos="0" relativeHeight="251651584" behindDoc="0" locked="0" layoutInCell="1" allowOverlap="1" wp14:anchorId="52D2B139" wp14:editId="2C9EE8AC">
+          <wp:anchor distT="0" distB="0" distL="114300" distR="114300" simplePos="0" relativeHeight="251651072" behindDoc="0" locked="0" layoutInCell="1" allowOverlap="1" wp14:anchorId="52D2B139" wp14:editId="2C9EE8AC">
             <wp:simplePos x="0" y="0"/>
             <wp:positionH relativeFrom="column">
               <wp:posOffset>3771690</wp:posOffset>
@@ -3193,23 +2160,7 @@
           <w:rFonts w:ascii="Arial" w:eastAsia="Arial" w:hAnsi="Arial" w:cs="Arial"/>
           <w:sz w:val="24"/>
         </w:rPr>
-        <w:t xml:space="preserve"> is the list of targets to be imaged by </w:t>
-      </w:r>
-      <w:proofErr w:type="spellStart"/>
-      <w:r>
-        <w:rPr>
-          <w:rFonts w:ascii="Arial" w:eastAsia="Arial" w:hAnsi="Arial" w:cs="Arial"/>
-          <w:sz w:val="24"/>
-        </w:rPr>
-        <w:t>Humason</w:t>
-      </w:r>
-      <w:proofErr w:type="spellEnd"/>
-      <w:r>
-        <w:rPr>
-          <w:rFonts w:ascii="Arial" w:eastAsia="Arial" w:hAnsi="Arial" w:cs="Arial"/>
-          <w:sz w:val="24"/>
-        </w:rPr>
-        <w:t xml:space="preserve"> during this session.  When started, each target is imaged according to its sequencing configuration in turn, topmost first.  The “&lt;&lt;” removes the selected target from the list.  The “\/” moves the selected target down in the list by one position.  The “^” moves the selected target up in the list by one position.</w:t>
+        <w:t xml:space="preserve"> is the list of targets to be imaged by Humason during this session.  When started, each target is imaged according to its sequencing configuration in turn, topmost first.  The “&lt;&lt;” removes the selected target from the list.  The “\/” moves the selected target down in the list by one position.  The “^” moves the selected target up in the list by one position.</w:t>
       </w:r>
     </w:p>
     <w:p>
@@ -3280,7 +2231,7 @@
           <w:u w:val="single"/>
         </w:rPr>
         <w:drawing>
-          <wp:anchor distT="0" distB="0" distL="114300" distR="114300" simplePos="0" relativeHeight="251656704" behindDoc="0" locked="0" layoutInCell="1" allowOverlap="1" wp14:anchorId="4CEF411E" wp14:editId="7850898C">
+          <wp:anchor distT="0" distB="0" distL="114300" distR="114300" simplePos="0" relativeHeight="251655168" behindDoc="0" locked="0" layoutInCell="1" allowOverlap="1" wp14:anchorId="4CEF411E" wp14:editId="7850898C">
             <wp:simplePos x="0" y="0"/>
             <wp:positionH relativeFrom="column">
               <wp:posOffset>3790950</wp:posOffset>
@@ -3340,23 +2291,7 @@
           <w:rFonts w:ascii="Arial" w:eastAsia="Arial" w:hAnsi="Arial" w:cs="Arial"/>
           <w:sz w:val="24"/>
         </w:rPr>
-        <w:t xml:space="preserve">The Target Tab supports </w:t>
-      </w:r>
-      <w:proofErr w:type="gramStart"/>
-      <w:r>
-        <w:rPr>
-          <w:rFonts w:ascii="Arial" w:eastAsia="Arial" w:hAnsi="Arial" w:cs="Arial"/>
-          <w:sz w:val="24"/>
-        </w:rPr>
-        <w:t>set</w:t>
-      </w:r>
-      <w:proofErr w:type="gramEnd"/>
-      <w:r>
-        <w:rPr>
-          <w:rFonts w:ascii="Arial" w:eastAsia="Arial" w:hAnsi="Arial" w:cs="Arial"/>
-          <w:sz w:val="24"/>
-        </w:rPr>
-        <w:t xml:space="preserve"> up details for imaging a single target.  The Target can be loaded from the Plan Tab or directly from TSX by entering a target name.  If the target has been previously set up, then the imaging fields will be populated from that target’s plan.  If not, the fields will be populated from the Default plan (see Plan Tab).</w:t>
+        <w:t>The Target Tab supports set up details for imaging a single target.  The Target can be loaded from the Plan Tab or directly from TSX by entering a target name.  If the target has been previously set up, then the imaging fields will be populated from that target’s plan.  If not, the fields will be populated from the Default plan (see Plan Tab).</w:t>
       </w:r>
     </w:p>
     <w:p>
@@ -3485,23 +2420,7 @@
           <w:rFonts w:ascii="Arial" w:eastAsia="Arial" w:hAnsi="Arial" w:cs="Arial"/>
           <w:sz w:val="24"/>
         </w:rPr>
-        <w:t xml:space="preserve"> sets the amount of time (in seconds</w:t>
-      </w:r>
-      <w:proofErr w:type="gramStart"/>
-      <w:r>
-        <w:rPr>
-          <w:rFonts w:ascii="Arial" w:eastAsia="Arial" w:hAnsi="Arial" w:cs="Arial"/>
-          <w:sz w:val="24"/>
-        </w:rPr>
-        <w:t>) that</w:t>
-      </w:r>
-      <w:proofErr w:type="gramEnd"/>
-      <w:r>
-        <w:rPr>
-          <w:rFonts w:ascii="Arial" w:eastAsia="Arial" w:hAnsi="Arial" w:cs="Arial"/>
-          <w:sz w:val="24"/>
-        </w:rPr>
-        <w:t xml:space="preserve"> for waiting immediately before each exposure.</w:t>
+        <w:t xml:space="preserve"> sets the amount of time (in seconds) that for waiting immediately before each exposure.</w:t>
       </w:r>
     </w:p>
     <w:p>
@@ -3570,23 +2489,7 @@
           <w:rFonts w:ascii="Arial" w:eastAsia="Arial" w:hAnsi="Arial" w:cs="Arial"/>
           <w:sz w:val="24"/>
         </w:rPr>
-        <w:t xml:space="preserve"> sets the Position Angle for the </w:t>
-      </w:r>
-      <w:proofErr w:type="gramStart"/>
-      <w:r>
-        <w:rPr>
-          <w:rFonts w:ascii="Arial" w:eastAsia="Arial" w:hAnsi="Arial" w:cs="Arial"/>
-          <w:sz w:val="24"/>
-        </w:rPr>
-        <w:t>rotator, if</w:t>
-      </w:r>
-      <w:proofErr w:type="gramEnd"/>
-      <w:r>
-        <w:rPr>
-          <w:rFonts w:ascii="Arial" w:eastAsia="Arial" w:hAnsi="Arial" w:cs="Arial"/>
-          <w:sz w:val="24"/>
-        </w:rPr>
-        <w:t xml:space="preserve"> rotation is enabled.</w:t>
+        <w:t xml:space="preserve"> sets the Position Angle for the rotator, if rotation is enabled.</w:t>
       </w:r>
     </w:p>
     <w:p>
@@ -3632,39 +2535,7 @@
           <w:rFonts w:ascii="Arial" w:eastAsia="Arial" w:hAnsi="Arial" w:cs="Arial"/>
           <w:sz w:val="24"/>
         </w:rPr>
-        <w:t xml:space="preserve">: if enabled then </w:t>
-      </w:r>
-      <w:proofErr w:type="spellStart"/>
-      <w:r>
-        <w:rPr>
-          <w:rFonts w:ascii="Arial" w:eastAsia="Arial" w:hAnsi="Arial" w:cs="Arial"/>
-          <w:sz w:val="24"/>
-        </w:rPr>
-        <w:t>Humason</w:t>
-      </w:r>
-      <w:proofErr w:type="spellEnd"/>
-      <w:r>
-        <w:rPr>
-          <w:rFonts w:ascii="Arial" w:eastAsia="Arial" w:hAnsi="Arial" w:cs="Arial"/>
-          <w:sz w:val="24"/>
-        </w:rPr>
-        <w:t xml:space="preserve"> will generate flats information and run a flats session at dusk, dawn or with </w:t>
-      </w:r>
-      <w:proofErr w:type="spellStart"/>
-      <w:r>
-        <w:rPr>
-          <w:rFonts w:ascii="Arial" w:eastAsia="Arial" w:hAnsi="Arial" w:cs="Arial"/>
-          <w:sz w:val="24"/>
-        </w:rPr>
-        <w:t>FlatMan</w:t>
-      </w:r>
-      <w:proofErr w:type="spellEnd"/>
-      <w:r>
-        <w:rPr>
-          <w:rFonts w:ascii="Arial" w:eastAsia="Arial" w:hAnsi="Arial" w:cs="Arial"/>
-          <w:sz w:val="24"/>
-        </w:rPr>
-        <w:t xml:space="preserve"> at session completion.  See Flats Tab.</w:t>
+        <w:t>: if enabled then Humason will generate flats information and run a flats session at dusk, dawn or with FlatMan at session completion.  See Flats Tab.</w:t>
       </w:r>
     </w:p>
     <w:p>
@@ -3687,71 +2558,7 @@
           <w:rFonts w:ascii="Arial" w:eastAsia="Arial" w:hAnsi="Arial" w:cs="Arial"/>
           <w:sz w:val="24"/>
         </w:rPr>
-        <w:t xml:space="preserve"> causes new values to be calculated for the Start, Flip, Done, Transit, At&lt;30, and Dawn fields.  This calculation is based on the entered Start time and the image </w:t>
-      </w:r>
-      <w:proofErr w:type="gramStart"/>
-      <w:r>
-        <w:rPr>
-          <w:rFonts w:ascii="Arial" w:eastAsia="Arial" w:hAnsi="Arial" w:cs="Arial"/>
-          <w:sz w:val="24"/>
-        </w:rPr>
-        <w:t>capture</w:t>
-      </w:r>
-      <w:proofErr w:type="gramEnd"/>
-      <w:r>
-        <w:rPr>
-          <w:rFonts w:ascii="Arial" w:eastAsia="Arial" w:hAnsi="Arial" w:cs="Arial"/>
-          <w:sz w:val="24"/>
-        </w:rPr>
-        <w:t xml:space="preserve"> fields above.  In addition, </w:t>
-      </w:r>
-      <w:proofErr w:type="spellStart"/>
-      <w:r>
-        <w:rPr>
-          <w:rFonts w:ascii="Arial" w:eastAsia="Arial" w:hAnsi="Arial" w:cs="Arial"/>
-          <w:sz w:val="24"/>
-        </w:rPr>
-        <w:t>Humason</w:t>
-      </w:r>
-      <w:proofErr w:type="spellEnd"/>
-      <w:r>
-        <w:rPr>
-          <w:rFonts w:ascii="Arial" w:eastAsia="Arial" w:hAnsi="Arial" w:cs="Arial"/>
-          <w:sz w:val="24"/>
-        </w:rPr>
-        <w:t xml:space="preserve"> keeps track of the average amount of time spent between frames for the last run, </w:t>
-      </w:r>
-      <w:proofErr w:type="gramStart"/>
-      <w:r>
-        <w:rPr>
-          <w:rFonts w:ascii="Arial" w:eastAsia="Arial" w:hAnsi="Arial" w:cs="Arial"/>
-          <w:sz w:val="24"/>
-        </w:rPr>
-        <w:t>i.e.</w:t>
-      </w:r>
-      <w:proofErr w:type="gramEnd"/>
-      <w:r>
-        <w:rPr>
-          <w:rFonts w:ascii="Arial" w:eastAsia="Arial" w:hAnsi="Arial" w:cs="Arial"/>
-          <w:sz w:val="24"/>
-        </w:rPr>
-        <w:t xml:space="preserve"> plate solving, starting autoguiding, refocusing, rotating, flipping, etc.  This average will </w:t>
-      </w:r>
-      <w:proofErr w:type="gramStart"/>
-      <w:r>
-        <w:rPr>
-          <w:rFonts w:ascii="Arial" w:eastAsia="Arial" w:hAnsi="Arial" w:cs="Arial"/>
-          <w:sz w:val="24"/>
-        </w:rPr>
-        <w:t>added</w:t>
-      </w:r>
-      <w:proofErr w:type="gramEnd"/>
-      <w:r>
-        <w:rPr>
-          <w:rFonts w:ascii="Arial" w:eastAsia="Arial" w:hAnsi="Arial" w:cs="Arial"/>
-          <w:sz w:val="24"/>
-        </w:rPr>
-        <w:t xml:space="preserve"> in to the overall calculation</w:t>
+        <w:t xml:space="preserve"> causes new values to be calculated for the Start, Flip, Done, Transit, At&lt;30, and Dawn fields.  This calculation is based on the entered Start time and the image capture fields above.  In addition, Humason keeps track of the average amount of time spent between frames for the last run, i.e. plate solving, starting autoguiding, refocusing, rotating, flipping, etc.  This average will added in to the overall calculation</w:t>
       </w:r>
     </w:p>
     <w:p>
@@ -3775,39 +2582,7 @@
           <w:rFonts w:ascii="Arial" w:eastAsia="Arial" w:hAnsi="Arial" w:cs="Arial"/>
           <w:sz w:val="24"/>
         </w:rPr>
-        <w:t xml:space="preserve"> makes the currently loaded device, </w:t>
-      </w:r>
-      <w:proofErr w:type="gramStart"/>
-      <w:r>
-        <w:rPr>
-          <w:rFonts w:ascii="Arial" w:eastAsia="Arial" w:hAnsi="Arial" w:cs="Arial"/>
-          <w:sz w:val="24"/>
-        </w:rPr>
-        <w:t>session</w:t>
-      </w:r>
-      <w:proofErr w:type="gramEnd"/>
-      <w:r>
-        <w:rPr>
-          <w:rFonts w:ascii="Arial" w:eastAsia="Arial" w:hAnsi="Arial" w:cs="Arial"/>
-          <w:sz w:val="24"/>
-        </w:rPr>
-        <w:t xml:space="preserve"> and sequencing data the default for any new target added to the target </w:t>
-      </w:r>
-      <w:proofErr w:type="gramStart"/>
-      <w:r>
-        <w:rPr>
-          <w:rFonts w:ascii="Arial" w:eastAsia="Arial" w:hAnsi="Arial" w:cs="Arial"/>
-          <w:sz w:val="24"/>
-        </w:rPr>
-        <w:t>data base</w:t>
-      </w:r>
-      <w:proofErr w:type="gramEnd"/>
-      <w:r>
-        <w:rPr>
-          <w:rFonts w:ascii="Arial" w:eastAsia="Arial" w:hAnsi="Arial" w:cs="Arial"/>
-          <w:sz w:val="24"/>
-        </w:rPr>
-        <w:t>.</w:t>
+        <w:t xml:space="preserve"> makes the currently loaded device, session and sequencing data the default for any new target added to the target data base.</w:t>
       </w:r>
     </w:p>
     <w:p>
@@ -3831,39 +2606,7 @@
           <w:rFonts w:ascii="Arial" w:eastAsia="Arial" w:hAnsi="Arial" w:cs="Arial"/>
           <w:sz w:val="24"/>
         </w:rPr>
-        <w:t xml:space="preserve"> is the date and time that imaging of the target is to start.  By </w:t>
-      </w:r>
-      <w:proofErr w:type="gramStart"/>
-      <w:r>
-        <w:rPr>
-          <w:rFonts w:ascii="Arial" w:eastAsia="Arial" w:hAnsi="Arial" w:cs="Arial"/>
-          <w:sz w:val="24"/>
-        </w:rPr>
-        <w:t>default</w:t>
-      </w:r>
-      <w:proofErr w:type="gramEnd"/>
-      <w:r>
-        <w:rPr>
-          <w:rFonts w:ascii="Arial" w:eastAsia="Arial" w:hAnsi="Arial" w:cs="Arial"/>
-          <w:sz w:val="24"/>
-        </w:rPr>
-        <w:t xml:space="preserve"> this is the start time for the loaded target plan.  Double-clicking on this form will reset </w:t>
-      </w:r>
-      <w:proofErr w:type="gramStart"/>
-      <w:r>
-        <w:rPr>
-          <w:rFonts w:ascii="Arial" w:eastAsia="Arial" w:hAnsi="Arial" w:cs="Arial"/>
-          <w:sz w:val="24"/>
-        </w:rPr>
-        <w:t>start</w:t>
-      </w:r>
-      <w:proofErr w:type="gramEnd"/>
-      <w:r>
-        <w:rPr>
-          <w:rFonts w:ascii="Arial" w:eastAsia="Arial" w:hAnsi="Arial" w:cs="Arial"/>
-          <w:sz w:val="24"/>
-        </w:rPr>
-        <w:t xml:space="preserve"> time to current time. </w:t>
+        <w:t xml:space="preserve"> is the date and time that imaging of the target is to start.  By default this is the start time for the loaded target plan.  Double-clicking on this form will reset start time to current time. </w:t>
       </w:r>
     </w:p>
     <w:p>
@@ -4086,7 +2829,7 @@
           <w:sz w:val="24"/>
         </w:rPr>
         <w:drawing>
-          <wp:anchor distT="0" distB="0" distL="114300" distR="114300" simplePos="0" relativeHeight="251654656" behindDoc="0" locked="0" layoutInCell="1" allowOverlap="1" wp14:anchorId="2C33C5DE" wp14:editId="190FC8C6">
+          <wp:anchor distT="0" distB="0" distL="114300" distR="114300" simplePos="0" relativeHeight="251654144" behindDoc="0" locked="0" layoutInCell="1" allowOverlap="1" wp14:anchorId="2C33C5DE" wp14:editId="190FC8C6">
             <wp:simplePos x="0" y="0"/>
             <wp:positionH relativeFrom="column">
               <wp:posOffset>3867150</wp:posOffset>
@@ -4146,249 +2889,23 @@
           <w:rFonts w:ascii="Arial" w:eastAsia="Arial" w:hAnsi="Arial" w:cs="Arial"/>
           <w:sz w:val="24"/>
         </w:rPr>
-        <w:t xml:space="preserve">The Flats Tab configures TSX and, preferentially, </w:t>
-      </w:r>
-      <w:proofErr w:type="spellStart"/>
-      <w:r>
-        <w:rPr>
-          <w:rFonts w:ascii="Arial" w:eastAsia="Arial" w:hAnsi="Arial" w:cs="Arial"/>
-          <w:sz w:val="24"/>
-        </w:rPr>
-        <w:t>FlatMan</w:t>
-      </w:r>
-      <w:proofErr w:type="spellEnd"/>
-      <w:r>
-        <w:rPr>
-          <w:rFonts w:ascii="Arial" w:eastAsia="Arial" w:hAnsi="Arial" w:cs="Arial"/>
-          <w:sz w:val="24"/>
-        </w:rPr>
-        <w:t xml:space="preserve"> for taking flats before or after an imaging session.  During imaging, </w:t>
-      </w:r>
-      <w:proofErr w:type="spellStart"/>
-      <w:r>
-        <w:rPr>
-          <w:rFonts w:ascii="Arial" w:eastAsia="Arial" w:hAnsi="Arial" w:cs="Arial"/>
-          <w:sz w:val="24"/>
-        </w:rPr>
-        <w:t>Humason</w:t>
-      </w:r>
-      <w:proofErr w:type="spellEnd"/>
-      <w:r>
-        <w:rPr>
-          <w:rFonts w:ascii="Arial" w:eastAsia="Arial" w:hAnsi="Arial" w:cs="Arial"/>
-          <w:sz w:val="24"/>
-        </w:rPr>
-        <w:t xml:space="preserve"> keeps track of what filters at what position angle (if rotation is enabled) have been used during shooting the targets.  Upon completion of the imaging session, this list is automatically processed through to make flats:  the mount will be pointed at the </w:t>
-      </w:r>
-      <w:proofErr w:type="spellStart"/>
-      <w:r>
-        <w:rPr>
-          <w:rFonts w:ascii="Arial" w:eastAsia="Arial" w:hAnsi="Arial" w:cs="Arial"/>
-          <w:sz w:val="24"/>
-        </w:rPr>
-        <w:t>FlatMan</w:t>
-      </w:r>
-      <w:proofErr w:type="spellEnd"/>
-      <w:r>
-        <w:rPr>
-          <w:rFonts w:ascii="Arial" w:eastAsia="Arial" w:hAnsi="Arial" w:cs="Arial"/>
-          <w:sz w:val="24"/>
-        </w:rPr>
-        <w:t xml:space="preserve"> screen (or sky apex), </w:t>
-      </w:r>
-      <w:proofErr w:type="spellStart"/>
-      <w:r>
-        <w:rPr>
-          <w:rFonts w:ascii="Arial" w:eastAsia="Arial" w:hAnsi="Arial" w:cs="Arial"/>
-          <w:sz w:val="24"/>
-        </w:rPr>
-        <w:t>FlatMan</w:t>
-      </w:r>
-      <w:proofErr w:type="spellEnd"/>
-      <w:r>
-        <w:rPr>
-          <w:rFonts w:ascii="Arial" w:eastAsia="Arial" w:hAnsi="Arial" w:cs="Arial"/>
-          <w:sz w:val="24"/>
-        </w:rPr>
-        <w:t xml:space="preserve"> launched and lit, </w:t>
-      </w:r>
-      <w:proofErr w:type="spellStart"/>
-      <w:r>
-        <w:rPr>
-          <w:rFonts w:ascii="Arial" w:eastAsia="Arial" w:hAnsi="Arial" w:cs="Arial"/>
-          <w:sz w:val="24"/>
-        </w:rPr>
-        <w:t>brightess</w:t>
-      </w:r>
-      <w:proofErr w:type="spellEnd"/>
-      <w:r>
-        <w:rPr>
-          <w:rFonts w:ascii="Arial" w:eastAsia="Arial" w:hAnsi="Arial" w:cs="Arial"/>
-          <w:sz w:val="24"/>
-        </w:rPr>
-        <w:t xml:space="preserve">/exposure adjusted to target </w:t>
-      </w:r>
-      <w:proofErr w:type="gramStart"/>
-      <w:r>
-        <w:rPr>
-          <w:rFonts w:ascii="Arial" w:eastAsia="Arial" w:hAnsi="Arial" w:cs="Arial"/>
-          <w:sz w:val="24"/>
-        </w:rPr>
-        <w:t>ADU</w:t>
-      </w:r>
-      <w:proofErr w:type="gramEnd"/>
-      <w:r>
-        <w:rPr>
-          <w:rFonts w:ascii="Arial" w:eastAsia="Arial" w:hAnsi="Arial" w:cs="Arial"/>
-          <w:sz w:val="24"/>
-        </w:rPr>
-        <w:t xml:space="preserve"> and camera rotated to desired PA and flats taken. The tab also supports manually making flats any time using Make Flats and Take Flats.  </w:t>
-      </w:r>
-      <w:proofErr w:type="spellStart"/>
-      <w:r>
-        <w:rPr>
-          <w:rFonts w:ascii="Arial" w:eastAsia="Arial" w:hAnsi="Arial" w:cs="Arial"/>
-          <w:sz w:val="24"/>
-        </w:rPr>
-        <w:t>Humason</w:t>
-      </w:r>
-      <w:proofErr w:type="spellEnd"/>
-      <w:r>
-        <w:rPr>
-          <w:rFonts w:ascii="Arial" w:eastAsia="Arial" w:hAnsi="Arial" w:cs="Arial"/>
-          <w:sz w:val="24"/>
-        </w:rPr>
-        <w:t xml:space="preserve"> is really designed to take advantage of </w:t>
-      </w:r>
-      <w:proofErr w:type="spellStart"/>
-      <w:r>
-        <w:rPr>
-          <w:rFonts w:ascii="Arial" w:eastAsia="Arial" w:hAnsi="Arial" w:cs="Arial"/>
-          <w:sz w:val="24"/>
-        </w:rPr>
-        <w:t>FlatMan</w:t>
-      </w:r>
-      <w:proofErr w:type="spellEnd"/>
-      <w:r>
-        <w:rPr>
-          <w:rFonts w:ascii="Arial" w:eastAsia="Arial" w:hAnsi="Arial" w:cs="Arial"/>
-          <w:sz w:val="24"/>
-        </w:rPr>
-        <w:t xml:space="preserve"> at the end of an imaging run rather than dusk or dawn flats.  If dusk flats are wanted, then they should be configured manually using this tab, as </w:t>
-      </w:r>
-      <w:proofErr w:type="spellStart"/>
-      <w:r>
-        <w:rPr>
-          <w:rFonts w:ascii="Arial" w:eastAsia="Arial" w:hAnsi="Arial" w:cs="Arial"/>
-          <w:sz w:val="24"/>
-        </w:rPr>
-        <w:t>Humason</w:t>
-      </w:r>
-      <w:proofErr w:type="spellEnd"/>
-      <w:r>
-        <w:rPr>
-          <w:rFonts w:ascii="Arial" w:eastAsia="Arial" w:hAnsi="Arial" w:cs="Arial"/>
-          <w:sz w:val="24"/>
-        </w:rPr>
-        <w:t xml:space="preserve"> determines what flats are needed during the imaging run, not before.  Also, take care that, if </w:t>
-      </w:r>
-      <w:proofErr w:type="spellStart"/>
-      <w:r>
-        <w:rPr>
-          <w:rFonts w:ascii="Arial" w:eastAsia="Arial" w:hAnsi="Arial" w:cs="Arial"/>
-          <w:sz w:val="24"/>
-        </w:rPr>
-        <w:t>AutoRun</w:t>
-      </w:r>
-      <w:proofErr w:type="spellEnd"/>
-      <w:r>
-        <w:rPr>
-          <w:rFonts w:ascii="Arial" w:eastAsia="Arial" w:hAnsi="Arial" w:cs="Arial"/>
-          <w:sz w:val="24"/>
-        </w:rPr>
-        <w:t xml:space="preserve"> is used, the </w:t>
-      </w:r>
-      <w:proofErr w:type="spellStart"/>
-      <w:r>
-        <w:rPr>
-          <w:rFonts w:ascii="Arial" w:eastAsia="Arial" w:hAnsi="Arial" w:cs="Arial"/>
-          <w:sz w:val="24"/>
-        </w:rPr>
-        <w:t>ShutDown</w:t>
-      </w:r>
-      <w:proofErr w:type="spellEnd"/>
-      <w:r>
-        <w:rPr>
-          <w:rFonts w:ascii="Arial" w:eastAsia="Arial" w:hAnsi="Arial" w:cs="Arial"/>
-          <w:sz w:val="24"/>
-        </w:rPr>
-        <w:t xml:space="preserve"> time is set allowing for the time to make flats.  </w:t>
-      </w:r>
-      <w:proofErr w:type="gramStart"/>
-      <w:r>
-        <w:rPr>
-          <w:rFonts w:ascii="Arial" w:eastAsia="Arial" w:hAnsi="Arial" w:cs="Arial"/>
-          <w:sz w:val="24"/>
-        </w:rPr>
-        <w:t>Default</w:t>
-      </w:r>
-      <w:proofErr w:type="gramEnd"/>
-      <w:r>
-        <w:rPr>
-          <w:rFonts w:ascii="Arial" w:eastAsia="Arial" w:hAnsi="Arial" w:cs="Arial"/>
-          <w:sz w:val="24"/>
-        </w:rPr>
-        <w:t xml:space="preserve"> of </w:t>
-      </w:r>
-      <w:proofErr w:type="spellStart"/>
-      <w:r>
-        <w:rPr>
-          <w:rFonts w:ascii="Arial" w:eastAsia="Arial" w:hAnsi="Arial" w:cs="Arial"/>
-          <w:sz w:val="24"/>
-        </w:rPr>
-        <w:t>ShutDown</w:t>
-      </w:r>
-      <w:proofErr w:type="spellEnd"/>
-      <w:r>
-        <w:rPr>
-          <w:rFonts w:ascii="Arial" w:eastAsia="Arial" w:hAnsi="Arial" w:cs="Arial"/>
-          <w:sz w:val="24"/>
-        </w:rPr>
-        <w:t xml:space="preserve"> is dawn.</w:t>
-      </w:r>
-    </w:p>
-    <w:p>
-      <w:pPr>
-        <w:rPr>
-          <w:rFonts w:ascii="Arial" w:eastAsia="Arial" w:hAnsi="Arial" w:cs="Arial"/>
-          <w:sz w:val="24"/>
-        </w:rPr>
-      </w:pPr>
-      <w:r>
-        <w:rPr>
-          <w:rFonts w:ascii="Arial" w:eastAsia="Arial" w:hAnsi="Arial" w:cs="Arial"/>
-          <w:sz w:val="24"/>
-          <w:u w:val="single"/>
-        </w:rPr>
-        <w:t xml:space="preserve">Source: </w:t>
-      </w:r>
-      <w:proofErr w:type="spellStart"/>
-      <w:r>
-        <w:rPr>
-          <w:rFonts w:ascii="Arial" w:eastAsia="Arial" w:hAnsi="Arial" w:cs="Arial"/>
-          <w:sz w:val="24"/>
-          <w:u w:val="single"/>
-        </w:rPr>
-        <w:t>FlatMan</w:t>
-      </w:r>
-      <w:proofErr w:type="spellEnd"/>
-      <w:r>
-        <w:rPr>
-          <w:rFonts w:ascii="Arial" w:eastAsia="Arial" w:hAnsi="Arial" w:cs="Arial"/>
-          <w:sz w:val="24"/>
-          <w:u w:val="single"/>
-        </w:rPr>
-        <w:t>, Dawn or Dusk</w:t>
+        <w:t>The Flats Tab configures TSX and, preferentially, FlatMan for taking flats before or after an imaging session.  During imaging, Humason keeps track of what filters at what position angle (if rotation is enabled) have been used during shooting the targets.  Upon completion of the imaging session, this list is automatically processed through to make flats:  the mount will be pointed at the FlatMan screen (or sky apex), FlatMan launched and lit, brightess/exposure adjusted to target ADU and camera rotated to desired PA and flats taken. The tab also supports manually making flats any time using Make Flats and Take Flats.  Humason is really designed to take advantage of FlatMan at the end of an imaging run rather than dusk or dawn flats.  If dusk flats are wanted, then they should be configured manually using this tab, as Humason determines what flats are needed during the imaging run, not before.  Also, take care that, if AutoRun is used, the ShutDown time is set allowing for the time to make flats.  Default of ShutDown is dawn.</w:t>
+      </w:r>
+    </w:p>
+    <w:p>
+      <w:pPr>
+        <w:rPr>
+          <w:rFonts w:ascii="Arial" w:eastAsia="Arial" w:hAnsi="Arial" w:cs="Arial"/>
+          <w:sz w:val="24"/>
+        </w:rPr>
+      </w:pPr>
+      <w:r>
+        <w:rPr>
+          <w:rFonts w:ascii="Arial" w:eastAsia="Arial" w:hAnsi="Arial" w:cs="Arial"/>
+          <w:sz w:val="24"/>
+          <w:u w:val="single"/>
+        </w:rPr>
+        <w:t>Source: FlatMan, Dawn or Dusk</w:t>
       </w:r>
       <w:r>
         <w:rPr>
@@ -4441,23 +2958,7 @@
           <w:rFonts w:ascii="Arial" w:eastAsia="Arial" w:hAnsi="Arial" w:cs="Arial"/>
           <w:sz w:val="24"/>
         </w:rPr>
-        <w:t xml:space="preserve"> sets the target range for flat exposure.  The exposure time for dusk or dawn will be adjusted to get within 10% of this value.  Brightness for the </w:t>
-      </w:r>
-      <w:proofErr w:type="spellStart"/>
-      <w:r>
-        <w:rPr>
-          <w:rFonts w:ascii="Arial" w:eastAsia="Arial" w:hAnsi="Arial" w:cs="Arial"/>
-          <w:sz w:val="24"/>
-        </w:rPr>
-        <w:t>FlatMan</w:t>
-      </w:r>
-      <w:proofErr w:type="spellEnd"/>
-      <w:r>
-        <w:rPr>
-          <w:rFonts w:ascii="Arial" w:eastAsia="Arial" w:hAnsi="Arial" w:cs="Arial"/>
-          <w:sz w:val="24"/>
-        </w:rPr>
-        <w:t xml:space="preserve"> may be adjusted as well, if used.</w:t>
+        <w:t xml:space="preserve"> sets the target range for flat exposure.  The exposure time for dusk or dawn will be adjusted to get within 10% of this value.  Brightness for the FlatMan may be adjusted as well, if used.</w:t>
       </w:r>
     </w:p>
     <w:p>
@@ -4526,23 +3027,7 @@
           <w:rFonts w:ascii="Arial" w:eastAsia="Arial" w:hAnsi="Arial" w:cs="Arial"/>
           <w:sz w:val="24"/>
         </w:rPr>
-        <w:t xml:space="preserve"> determines at what angle the rotator is at for </w:t>
-      </w:r>
-      <w:proofErr w:type="gramStart"/>
-      <w:r>
-        <w:rPr>
-          <w:rFonts w:ascii="Arial" w:eastAsia="Arial" w:hAnsi="Arial" w:cs="Arial"/>
-          <w:sz w:val="24"/>
-        </w:rPr>
-        <w:t>a West</w:t>
-      </w:r>
-      <w:proofErr w:type="gramEnd"/>
-      <w:r>
-        <w:rPr>
-          <w:rFonts w:ascii="Arial" w:eastAsia="Arial" w:hAnsi="Arial" w:cs="Arial"/>
-          <w:sz w:val="24"/>
-        </w:rPr>
-        <w:t xml:space="preserve"> side of pier.</w:t>
+        <w:t xml:space="preserve"> determines at what angle the rotator is at for a West side of pier.</w:t>
       </w:r>
     </w:p>
     <w:p>
@@ -4565,23 +3050,7 @@
           <w:rFonts w:ascii="Arial" w:eastAsia="Arial" w:hAnsi="Arial" w:cs="Arial"/>
           <w:sz w:val="24"/>
         </w:rPr>
-        <w:t xml:space="preserve"> creates a set of instructions for creating flats according to the current filters, PA, Reps, </w:t>
-      </w:r>
-      <w:proofErr w:type="gramStart"/>
-      <w:r>
-        <w:rPr>
-          <w:rFonts w:ascii="Arial" w:eastAsia="Arial" w:hAnsi="Arial" w:cs="Arial"/>
-          <w:sz w:val="24"/>
-        </w:rPr>
-        <w:t>Flip</w:t>
-      </w:r>
-      <w:proofErr w:type="gramEnd"/>
-      <w:r>
-        <w:rPr>
-          <w:rFonts w:ascii="Arial" w:eastAsia="Arial" w:hAnsi="Arial" w:cs="Arial"/>
-          <w:sz w:val="24"/>
-        </w:rPr>
-        <w:t xml:space="preserve"> and rotation parameters.</w:t>
+        <w:t xml:space="preserve"> creates a set of instructions for creating flats according to the current filters, PA, Reps, Flip and rotation parameters.</w:t>
       </w:r>
     </w:p>
     <w:p>
@@ -4604,48 +3073,7 @@
           <w:rFonts w:ascii="Arial" w:eastAsia="Arial" w:hAnsi="Arial" w:cs="Arial"/>
           <w:sz w:val="24"/>
         </w:rPr>
-        <w:t xml:space="preserve"> is really designed to be used with </w:t>
-      </w:r>
-      <w:proofErr w:type="spellStart"/>
-      <w:proofErr w:type="gramStart"/>
-      <w:r>
-        <w:rPr>
-          <w:rFonts w:ascii="Arial" w:eastAsia="Arial" w:hAnsi="Arial" w:cs="Arial"/>
-          <w:sz w:val="24"/>
-        </w:rPr>
-        <w:t>FlatMan</w:t>
-      </w:r>
-      <w:proofErr w:type="spellEnd"/>
-      <w:r>
-        <w:rPr>
-          <w:rFonts w:ascii="Arial" w:eastAsia="Arial" w:hAnsi="Arial" w:cs="Arial"/>
-          <w:sz w:val="24"/>
-        </w:rPr>
-        <w:t>, but</w:t>
-      </w:r>
-      <w:proofErr w:type="gramEnd"/>
-      <w:r>
-        <w:rPr>
-          <w:rFonts w:ascii="Arial" w:eastAsia="Arial" w:hAnsi="Arial" w:cs="Arial"/>
-          <w:sz w:val="24"/>
-        </w:rPr>
-        <w:t xml:space="preserve"> can be initiated before “Dusk” or “Dawn”.  It causes </w:t>
-      </w:r>
-      <w:proofErr w:type="spellStart"/>
-      <w:r>
-        <w:rPr>
-          <w:rFonts w:ascii="Arial" w:eastAsia="Arial" w:hAnsi="Arial" w:cs="Arial"/>
-          <w:sz w:val="24"/>
-        </w:rPr>
-        <w:t>Humason</w:t>
-      </w:r>
-      <w:proofErr w:type="spellEnd"/>
-      <w:r>
-        <w:rPr>
-          <w:rFonts w:ascii="Arial" w:eastAsia="Arial" w:hAnsi="Arial" w:cs="Arial"/>
-          <w:sz w:val="24"/>
-        </w:rPr>
-        <w:t xml:space="preserve"> to service the set of requested flats immediately.  If </w:t>
+        <w:t xml:space="preserve"> is really designed to be used with FlatMan, but can be initiated before “Dusk” or “Dawn”.  It causes Humason to service the set of requested flats immediately.  If </w:t>
       </w:r>
       <w:r>
         <w:rPr>
@@ -4653,23 +3081,7 @@
           <w:sz w:val="24"/>
         </w:rPr>
         <w:lastRenderedPageBreak/>
-        <w:t xml:space="preserve">“Dusk” or “Dawn” are selected, then </w:t>
-      </w:r>
-      <w:proofErr w:type="spellStart"/>
-      <w:r>
-        <w:rPr>
-          <w:rFonts w:ascii="Arial" w:eastAsia="Arial" w:hAnsi="Arial" w:cs="Arial"/>
-          <w:sz w:val="24"/>
-        </w:rPr>
-        <w:t>Humason</w:t>
-      </w:r>
-      <w:proofErr w:type="spellEnd"/>
-      <w:r>
-        <w:rPr>
-          <w:rFonts w:ascii="Arial" w:eastAsia="Arial" w:hAnsi="Arial" w:cs="Arial"/>
-          <w:sz w:val="24"/>
-        </w:rPr>
-        <w:t xml:space="preserve"> will take an image every minute until it is sufficiently dark (or light) that the Target ADU can be achieved with Filter 0.</w:t>
+        <w:t>“Dusk” or “Dawn” are selected, then Humason will take an image every minute until it is sufficiently dark (or light) that the Target ADU can be achieved with Filter 0.</w:t>
       </w:r>
     </w:p>
     <w:p>
@@ -4715,130 +3127,46 @@
           <w:rFonts w:ascii="Arial" w:eastAsia="Arial" w:hAnsi="Arial" w:cs="Arial"/>
           <w:sz w:val="24"/>
         </w:rPr>
-        <w:t xml:space="preserve"> causes the procedure to pause after staging the imager in order that the user can position the </w:t>
-      </w:r>
-      <w:proofErr w:type="spellStart"/>
-      <w:r>
-        <w:rPr>
-          <w:rFonts w:ascii="Arial" w:eastAsia="Arial" w:hAnsi="Arial" w:cs="Arial"/>
-          <w:sz w:val="24"/>
-        </w:rPr>
-        <w:t>FlatMan</w:t>
-      </w:r>
-      <w:proofErr w:type="spellEnd"/>
-      <w:r>
-        <w:rPr>
-          <w:rFonts w:ascii="Arial" w:eastAsia="Arial" w:hAnsi="Arial" w:cs="Arial"/>
-          <w:sz w:val="24"/>
-        </w:rPr>
-        <w:t xml:space="preserve"> panel.  If selected, the procedure will pause again after completion of flats so </w:t>
-      </w:r>
-      <w:proofErr w:type="gramStart"/>
-      <w:r>
-        <w:rPr>
-          <w:rFonts w:ascii="Arial" w:eastAsia="Arial" w:hAnsi="Arial" w:cs="Arial"/>
-          <w:sz w:val="24"/>
-        </w:rPr>
-        <w:t>the that</w:t>
-      </w:r>
-      <w:proofErr w:type="gramEnd"/>
-      <w:r>
-        <w:rPr>
-          <w:rFonts w:ascii="Arial" w:eastAsia="Arial" w:hAnsi="Arial" w:cs="Arial"/>
-          <w:sz w:val="24"/>
-        </w:rPr>
-        <w:t xml:space="preserve"> </w:t>
-      </w:r>
-      <w:proofErr w:type="spellStart"/>
-      <w:r>
-        <w:rPr>
-          <w:rFonts w:ascii="Arial" w:eastAsia="Arial" w:hAnsi="Arial" w:cs="Arial"/>
-          <w:sz w:val="24"/>
-        </w:rPr>
-        <w:t>FlatMan</w:t>
-      </w:r>
-      <w:proofErr w:type="spellEnd"/>
-      <w:r>
-        <w:rPr>
-          <w:rFonts w:ascii="Arial" w:eastAsia="Arial" w:hAnsi="Arial" w:cs="Arial"/>
-          <w:sz w:val="24"/>
-        </w:rPr>
-        <w:t xml:space="preserve"> panel can be secured before parking the telescope.</w:t>
-      </w:r>
-    </w:p>
-    <w:p>
-      <w:pPr>
-        <w:rPr>
-          <w:rFonts w:ascii="Arial" w:eastAsia="Arial" w:hAnsi="Arial" w:cs="Arial"/>
-          <w:sz w:val="24"/>
-        </w:rPr>
-      </w:pPr>
-      <w:proofErr w:type="spellStart"/>
-      <w:r>
-        <w:rPr>
-          <w:rFonts w:ascii="Arial" w:eastAsia="Arial" w:hAnsi="Arial" w:cs="Arial"/>
-          <w:sz w:val="24"/>
-          <w:u w:val="single"/>
-        </w:rPr>
-        <w:t>FlatMan</w:t>
-      </w:r>
-      <w:proofErr w:type="spellEnd"/>
-      <w:r>
-        <w:rPr>
-          <w:rFonts w:ascii="Arial" w:eastAsia="Arial" w:hAnsi="Arial" w:cs="Arial"/>
-          <w:sz w:val="24"/>
-          <w:u w:val="single"/>
-        </w:rPr>
-        <w:t>: Com Port</w:t>
-      </w:r>
-      <w:r>
-        <w:rPr>
-          <w:rFonts w:ascii="Arial" w:eastAsia="Arial" w:hAnsi="Arial" w:cs="Arial"/>
-          <w:sz w:val="24"/>
-        </w:rPr>
-        <w:t xml:space="preserve"> sets the com port for the </w:t>
-      </w:r>
-      <w:proofErr w:type="spellStart"/>
-      <w:r>
-        <w:rPr>
-          <w:rFonts w:ascii="Arial" w:eastAsia="Arial" w:hAnsi="Arial" w:cs="Arial"/>
-          <w:sz w:val="24"/>
-        </w:rPr>
-        <w:t>FlatMan</w:t>
-      </w:r>
-      <w:proofErr w:type="spellEnd"/>
-      <w:r>
-        <w:rPr>
-          <w:rFonts w:ascii="Arial" w:eastAsia="Arial" w:hAnsi="Arial" w:cs="Arial"/>
-          <w:sz w:val="24"/>
-        </w:rPr>
-        <w:t xml:space="preserve"> hardware.</w:t>
-      </w:r>
-    </w:p>
-    <w:p>
-      <w:pPr>
-        <w:rPr>
-          <w:rFonts w:ascii="Arial" w:eastAsia="Arial" w:hAnsi="Arial" w:cs="Arial"/>
-          <w:sz w:val="24"/>
-        </w:rPr>
-      </w:pPr>
-      <w:proofErr w:type="spellStart"/>
-      <w:r>
-        <w:rPr>
-          <w:rFonts w:ascii="Arial" w:eastAsia="Arial" w:hAnsi="Arial" w:cs="Arial"/>
-          <w:sz w:val="24"/>
-          <w:u w:val="single"/>
-        </w:rPr>
-        <w:t>FlatMan</w:t>
-      </w:r>
-      <w:proofErr w:type="spellEnd"/>
-      <w:r>
-        <w:rPr>
-          <w:rFonts w:ascii="Arial" w:eastAsia="Arial" w:hAnsi="Arial" w:cs="Arial"/>
-          <w:sz w:val="24"/>
-          <w:u w:val="single"/>
-        </w:rPr>
-        <w:t>: Exposure</w:t>
+        <w:t xml:space="preserve"> causes the procedure to pause after staging the imager in order that the user can position the FlatMan panel.  If selected, the procedure will pause again after completion of flats so the that FlatMan panel can be secured before parking the telescope.</w:t>
+      </w:r>
+    </w:p>
+    <w:p>
+      <w:pPr>
+        <w:rPr>
+          <w:rFonts w:ascii="Arial" w:eastAsia="Arial" w:hAnsi="Arial" w:cs="Arial"/>
+          <w:sz w:val="24"/>
+        </w:rPr>
+      </w:pPr>
+      <w:r>
+        <w:rPr>
+          <w:rFonts w:ascii="Arial" w:eastAsia="Arial" w:hAnsi="Arial" w:cs="Arial"/>
+          <w:sz w:val="24"/>
+          <w:u w:val="single"/>
+        </w:rPr>
+        <w:t>FlatMan: Com Port</w:t>
+      </w:r>
+      <w:r>
+        <w:rPr>
+          <w:rFonts w:ascii="Arial" w:eastAsia="Arial" w:hAnsi="Arial" w:cs="Arial"/>
+          <w:sz w:val="24"/>
+        </w:rPr>
+        <w:t xml:space="preserve"> sets the com port for the FlatMan hardware.</w:t>
+      </w:r>
+    </w:p>
+    <w:p>
+      <w:pPr>
+        <w:rPr>
+          <w:rFonts w:ascii="Arial" w:eastAsia="Arial" w:hAnsi="Arial" w:cs="Arial"/>
+          <w:sz w:val="24"/>
+        </w:rPr>
+      </w:pPr>
+      <w:r>
+        <w:rPr>
+          <w:rFonts w:ascii="Arial" w:eastAsia="Arial" w:hAnsi="Arial" w:cs="Arial"/>
+          <w:sz w:val="24"/>
+          <w:u w:val="single"/>
+        </w:rPr>
+        <w:t>FlatMan: Exposure</w:t>
       </w:r>
       <w:r>
         <w:rPr>
@@ -4855,23 +3183,13 @@
           <w:sz w:val="24"/>
         </w:rPr>
       </w:pPr>
-      <w:proofErr w:type="spellStart"/>
-      <w:r>
-        <w:rPr>
-          <w:rFonts w:ascii="Arial" w:eastAsia="Arial" w:hAnsi="Arial" w:cs="Arial"/>
-          <w:sz w:val="24"/>
-          <w:u w:val="single"/>
-        </w:rPr>
-        <w:t>FlatMan</w:t>
-      </w:r>
-      <w:proofErr w:type="spellEnd"/>
-      <w:r>
-        <w:rPr>
-          <w:rFonts w:ascii="Arial" w:eastAsia="Arial" w:hAnsi="Arial" w:cs="Arial"/>
-          <w:sz w:val="24"/>
-          <w:u w:val="single"/>
-        </w:rPr>
-        <w:t>: Brightness</w:t>
+      <w:r>
+        <w:rPr>
+          <w:rFonts w:ascii="Arial" w:eastAsia="Arial" w:hAnsi="Arial" w:cs="Arial"/>
+          <w:sz w:val="24"/>
+          <w:u w:val="single"/>
+        </w:rPr>
+        <w:t>FlatMan: Brightness</w:t>
       </w:r>
       <w:r>
         <w:rPr>
@@ -4888,90 +3206,36 @@
           <w:sz w:val="24"/>
         </w:rPr>
       </w:pPr>
-      <w:proofErr w:type="spellStart"/>
-      <w:r>
-        <w:rPr>
-          <w:rFonts w:ascii="Arial" w:eastAsia="Arial" w:hAnsi="Arial" w:cs="Arial"/>
-          <w:sz w:val="24"/>
-          <w:u w:val="single"/>
-        </w:rPr>
-        <w:t>FlatMan</w:t>
-      </w:r>
-      <w:proofErr w:type="spellEnd"/>
-      <w:r>
-        <w:rPr>
-          <w:rFonts w:ascii="Arial" w:eastAsia="Arial" w:hAnsi="Arial" w:cs="Arial"/>
-          <w:sz w:val="24"/>
-          <w:u w:val="single"/>
-        </w:rPr>
-        <w:t xml:space="preserve">: </w:t>
-      </w:r>
-      <w:proofErr w:type="spellStart"/>
-      <w:r>
-        <w:rPr>
-          <w:rFonts w:ascii="Arial" w:eastAsia="Arial" w:hAnsi="Arial" w:cs="Arial"/>
-          <w:sz w:val="24"/>
-          <w:u w:val="single"/>
-        </w:rPr>
-        <w:t>FlatMan</w:t>
-      </w:r>
-      <w:proofErr w:type="spellEnd"/>
-      <w:r>
-        <w:rPr>
-          <w:rFonts w:ascii="Arial" w:eastAsia="Arial" w:hAnsi="Arial" w:cs="Arial"/>
-          <w:sz w:val="24"/>
-          <w:u w:val="single"/>
-        </w:rPr>
-        <w:t xml:space="preserve"> East of Pier?</w:t>
-      </w:r>
-      <w:r>
-        <w:rPr>
-          <w:rFonts w:ascii="Arial" w:eastAsia="Arial" w:hAnsi="Arial" w:cs="Arial"/>
-          <w:sz w:val="24"/>
-        </w:rPr>
-        <w:t xml:space="preserve"> Sets whether the mount is East of Pier when pointing at the </w:t>
-      </w:r>
-      <w:proofErr w:type="spellStart"/>
-      <w:r>
-        <w:rPr>
-          <w:rFonts w:ascii="Arial" w:eastAsia="Arial" w:hAnsi="Arial" w:cs="Arial"/>
-          <w:sz w:val="24"/>
-        </w:rPr>
-        <w:t>FlatMan</w:t>
-      </w:r>
-      <w:proofErr w:type="spellEnd"/>
-      <w:r>
-        <w:rPr>
-          <w:rFonts w:ascii="Arial" w:eastAsia="Arial" w:hAnsi="Arial" w:cs="Arial"/>
-          <w:sz w:val="24"/>
-        </w:rPr>
-        <w:t xml:space="preserve"> screen.  This is used for choosing at which PA the rotator will start.</w:t>
-      </w:r>
-    </w:p>
-    <w:p>
-      <w:pPr>
-        <w:rPr>
-          <w:rFonts w:ascii="Arial" w:eastAsia="Arial" w:hAnsi="Arial" w:cs="Arial"/>
-          <w:sz w:val="24"/>
-        </w:rPr>
-      </w:pPr>
-      <w:proofErr w:type="spellStart"/>
-      <w:r>
-        <w:rPr>
-          <w:rFonts w:ascii="Arial" w:eastAsia="Arial" w:hAnsi="Arial" w:cs="Arial"/>
-          <w:sz w:val="24"/>
-          <w:u w:val="single"/>
-        </w:rPr>
-        <w:t>FlatMan</w:t>
-      </w:r>
-      <w:proofErr w:type="spellEnd"/>
-      <w:r>
-        <w:rPr>
-          <w:rFonts w:ascii="Arial" w:eastAsia="Arial" w:hAnsi="Arial" w:cs="Arial"/>
-          <w:sz w:val="24"/>
-          <w:u w:val="single"/>
-        </w:rPr>
-        <w:t>: Stage</w:t>
+      <w:r>
+        <w:rPr>
+          <w:rFonts w:ascii="Arial" w:eastAsia="Arial" w:hAnsi="Arial" w:cs="Arial"/>
+          <w:sz w:val="24"/>
+          <w:u w:val="single"/>
+        </w:rPr>
+        <w:t>FlatMan: FlatMan East of Pier?</w:t>
+      </w:r>
+      <w:r>
+        <w:rPr>
+          <w:rFonts w:ascii="Arial" w:eastAsia="Arial" w:hAnsi="Arial" w:cs="Arial"/>
+          <w:sz w:val="24"/>
+        </w:rPr>
+        <w:t xml:space="preserve"> Sets whether the mount is East of Pier when pointing at the FlatMan screen.  This is used for choosing at which PA the rotator will start.</w:t>
+      </w:r>
+    </w:p>
+    <w:p>
+      <w:pPr>
+        <w:rPr>
+          <w:rFonts w:ascii="Arial" w:eastAsia="Arial" w:hAnsi="Arial" w:cs="Arial"/>
+          <w:sz w:val="24"/>
+        </w:rPr>
+      </w:pPr>
+      <w:r>
+        <w:rPr>
+          <w:rFonts w:ascii="Arial" w:eastAsia="Arial" w:hAnsi="Arial" w:cs="Arial"/>
+          <w:sz w:val="24"/>
+          <w:u w:val="single"/>
+        </w:rPr>
+        <w:t>FlatMan: Stage</w:t>
       </w:r>
       <w:r>
         <w:rPr>
@@ -4988,46 +3252,20 @@
           <w:sz w:val="24"/>
         </w:rPr>
       </w:pPr>
-      <w:proofErr w:type="spellStart"/>
-      <w:r>
-        <w:rPr>
-          <w:rFonts w:ascii="Arial" w:eastAsia="Arial" w:hAnsi="Arial" w:cs="Arial"/>
-          <w:sz w:val="24"/>
-          <w:u w:val="single"/>
-        </w:rPr>
-        <w:t>FlatMan</w:t>
-      </w:r>
-      <w:proofErr w:type="spellEnd"/>
-      <w:r>
-        <w:rPr>
-          <w:rFonts w:ascii="Arial" w:eastAsia="Arial" w:hAnsi="Arial" w:cs="Arial"/>
-          <w:sz w:val="24"/>
-          <w:u w:val="single"/>
-        </w:rPr>
-        <w:t>: Turn On</w:t>
-      </w:r>
-      <w:r>
-        <w:rPr>
-          <w:rFonts w:ascii="Arial" w:eastAsia="Arial" w:hAnsi="Arial" w:cs="Arial"/>
-          <w:sz w:val="24"/>
-        </w:rPr>
-        <w:t xml:space="preserve"> manually turns the </w:t>
-      </w:r>
-      <w:proofErr w:type="spellStart"/>
-      <w:r>
-        <w:rPr>
-          <w:rFonts w:ascii="Arial" w:eastAsia="Arial" w:hAnsi="Arial" w:cs="Arial"/>
-          <w:sz w:val="24"/>
-        </w:rPr>
-        <w:t>FlatMan</w:t>
-      </w:r>
-      <w:proofErr w:type="spellEnd"/>
-      <w:r>
-        <w:rPr>
-          <w:rFonts w:ascii="Arial" w:eastAsia="Arial" w:hAnsi="Arial" w:cs="Arial"/>
-          <w:sz w:val="24"/>
-        </w:rPr>
-        <w:t xml:space="preserve"> light on.</w:t>
+      <w:r>
+        <w:rPr>
+          <w:rFonts w:ascii="Arial" w:eastAsia="Arial" w:hAnsi="Arial" w:cs="Arial"/>
+          <w:sz w:val="24"/>
+          <w:u w:val="single"/>
+        </w:rPr>
+        <w:t>FlatMan: Turn On</w:t>
+      </w:r>
+      <w:r>
+        <w:rPr>
+          <w:rFonts w:ascii="Arial" w:eastAsia="Arial" w:hAnsi="Arial" w:cs="Arial"/>
+          <w:sz w:val="24"/>
+        </w:rPr>
+        <w:t xml:space="preserve"> manually turns the FlatMan light on.</w:t>
       </w:r>
     </w:p>
     <w:p>
@@ -5107,7 +3345,7 @@
         </w:rPr>
         <w:lastRenderedPageBreak/>
         <w:drawing>
-          <wp:anchor distT="0" distB="0" distL="114300" distR="114300" simplePos="0" relativeHeight="251664896" behindDoc="0" locked="0" layoutInCell="1" allowOverlap="1" wp14:anchorId="624F6EDB" wp14:editId="77370707">
+          <wp:anchor distT="0" distB="0" distL="114300" distR="114300" simplePos="0" relativeHeight="251662336" behindDoc="0" locked="0" layoutInCell="1" allowOverlap="1" wp14:anchorId="624F6EDB" wp14:editId="77370707">
             <wp:simplePos x="0" y="0"/>
             <wp:positionH relativeFrom="column">
               <wp:posOffset>3667125</wp:posOffset>
@@ -5178,23 +3416,7 @@
           <w:rFonts w:ascii="Arial" w:eastAsia="Arial" w:hAnsi="Arial" w:cs="Arial"/>
           <w:sz w:val="24"/>
         </w:rPr>
-        <w:t xml:space="preserve">The Session Tab configures information that applies equally to all the targets imaged in a session.  The screen </w:t>
-      </w:r>
-      <w:proofErr w:type="gramStart"/>
-      <w:r>
-        <w:rPr>
-          <w:rFonts w:ascii="Arial" w:eastAsia="Arial" w:hAnsi="Arial" w:cs="Arial"/>
-          <w:sz w:val="24"/>
-        </w:rPr>
-        <w:t>sets up</w:t>
-      </w:r>
-      <w:proofErr w:type="gramEnd"/>
-      <w:r>
-        <w:rPr>
-          <w:rFonts w:ascii="Arial" w:eastAsia="Arial" w:hAnsi="Arial" w:cs="Arial"/>
-          <w:sz w:val="24"/>
-        </w:rPr>
-        <w:t xml:space="preserve"> for Auto Run, Weather and Dome features.</w:t>
+        <w:t>The Session Tab configures information that applies equally to all the targets imaged in a session.  The screen sets up for Auto Run, Weather and Dome features.</w:t>
       </w:r>
     </w:p>
     <w:p>
@@ -5217,23 +3439,7 @@
           <w:rFonts w:ascii="Arial" w:eastAsia="Arial" w:hAnsi="Arial" w:cs="Arial"/>
           <w:sz w:val="24"/>
         </w:rPr>
-        <w:t xml:space="preserve"> determines if </w:t>
-      </w:r>
-      <w:proofErr w:type="spellStart"/>
-      <w:r>
-        <w:rPr>
-          <w:rFonts w:ascii="Arial" w:eastAsia="Arial" w:hAnsi="Arial" w:cs="Arial"/>
-          <w:sz w:val="24"/>
-        </w:rPr>
-        <w:t>Humason</w:t>
-      </w:r>
-      <w:proofErr w:type="spellEnd"/>
-      <w:r>
-        <w:rPr>
-          <w:rFonts w:ascii="Arial" w:eastAsia="Arial" w:hAnsi="Arial" w:cs="Arial"/>
-          <w:sz w:val="24"/>
-        </w:rPr>
-        <w:t xml:space="preserve"> will run external scripts or executables at specific events during the session.  Selecting Auto Run will open the Auto Run Configuration screen below.</w:t>
+        <w:t xml:space="preserve"> determines if Humason will run external scripts or executables at specific events during the session.  Selecting Auto Run will open the Auto Run Configuration screen below.</w:t>
       </w:r>
     </w:p>
     <w:p>
@@ -5256,39 +3462,7 @@
           <w:rFonts w:ascii="Arial" w:eastAsia="Arial" w:hAnsi="Arial" w:cs="Arial"/>
           <w:sz w:val="24"/>
         </w:rPr>
-        <w:t xml:space="preserve"> will cause </w:t>
-      </w:r>
-      <w:proofErr w:type="spellStart"/>
-      <w:r>
-        <w:rPr>
-          <w:rFonts w:ascii="Arial" w:eastAsia="Arial" w:hAnsi="Arial" w:cs="Arial"/>
-          <w:sz w:val="24"/>
-        </w:rPr>
-        <w:t>Humason</w:t>
-      </w:r>
-      <w:proofErr w:type="spellEnd"/>
-      <w:r>
-        <w:rPr>
-          <w:rFonts w:ascii="Arial" w:eastAsia="Arial" w:hAnsi="Arial" w:cs="Arial"/>
-          <w:sz w:val="24"/>
-        </w:rPr>
-        <w:t xml:space="preserve"> to launch the script or application configured in the respective </w:t>
-      </w:r>
-      <w:proofErr w:type="spellStart"/>
-      <w:r>
-        <w:rPr>
-          <w:rFonts w:ascii="Arial" w:eastAsia="Arial" w:hAnsi="Arial" w:cs="Arial"/>
-          <w:sz w:val="24"/>
-        </w:rPr>
-        <w:t>AutoRun</w:t>
-      </w:r>
-      <w:proofErr w:type="spellEnd"/>
-      <w:r>
-        <w:rPr>
-          <w:rFonts w:ascii="Arial" w:eastAsia="Arial" w:hAnsi="Arial" w:cs="Arial"/>
-          <w:sz w:val="24"/>
-        </w:rPr>
-        <w:t xml:space="preserve"> Configuration dialog at the beginning of a session (Main Form: Start).  </w:t>
+        <w:t xml:space="preserve"> will cause Humason to launch the script or application configured in the respective AutoRun Configuration dialog at the beginning of a session (Main Form: Start).  </w:t>
       </w:r>
     </w:p>
     <w:p>
@@ -5311,39 +3485,7 @@
           <w:rFonts w:ascii="Arial" w:eastAsia="Arial" w:hAnsi="Arial" w:cs="Arial"/>
           <w:sz w:val="24"/>
         </w:rPr>
-        <w:t xml:space="preserve"> will cause </w:t>
-      </w:r>
-      <w:proofErr w:type="spellStart"/>
-      <w:r>
-        <w:rPr>
-          <w:rFonts w:ascii="Arial" w:eastAsia="Arial" w:hAnsi="Arial" w:cs="Arial"/>
-          <w:sz w:val="24"/>
-        </w:rPr>
-        <w:t>Humason</w:t>
-      </w:r>
-      <w:proofErr w:type="spellEnd"/>
-      <w:r>
-        <w:rPr>
-          <w:rFonts w:ascii="Arial" w:eastAsia="Arial" w:hAnsi="Arial" w:cs="Arial"/>
-          <w:sz w:val="24"/>
-        </w:rPr>
-        <w:t xml:space="preserve"> to launch the script or application configured in the respective </w:t>
-      </w:r>
-      <w:proofErr w:type="spellStart"/>
-      <w:r>
-        <w:rPr>
-          <w:rFonts w:ascii="Arial" w:eastAsia="Arial" w:hAnsi="Arial" w:cs="Arial"/>
-          <w:sz w:val="24"/>
-        </w:rPr>
-        <w:t>AutoRun</w:t>
-      </w:r>
-      <w:proofErr w:type="spellEnd"/>
-      <w:r>
-        <w:rPr>
-          <w:rFonts w:ascii="Arial" w:eastAsia="Arial" w:hAnsi="Arial" w:cs="Arial"/>
-          <w:sz w:val="24"/>
-        </w:rPr>
-        <w:t xml:space="preserve"> Configuration dialog at the start time of the first target loaded (Target Tab: Start).  </w:t>
+        <w:t xml:space="preserve"> will cause Humason to launch the script or application configured in the respective AutoRun Configuration dialog at the start time of the first target loaded (Target Tab: Start).  </w:t>
       </w:r>
     </w:p>
     <w:p>
@@ -5366,39 +3508,7 @@
           <w:rFonts w:ascii="Arial" w:eastAsia="Arial" w:hAnsi="Arial" w:cs="Arial"/>
           <w:sz w:val="24"/>
         </w:rPr>
-        <w:t xml:space="preserve"> will cause </w:t>
-      </w:r>
-      <w:proofErr w:type="spellStart"/>
-      <w:r>
-        <w:rPr>
-          <w:rFonts w:ascii="Arial" w:eastAsia="Arial" w:hAnsi="Arial" w:cs="Arial"/>
-          <w:sz w:val="24"/>
-        </w:rPr>
-        <w:t>Humason</w:t>
-      </w:r>
-      <w:proofErr w:type="spellEnd"/>
-      <w:r>
-        <w:rPr>
-          <w:rFonts w:ascii="Arial" w:eastAsia="Arial" w:hAnsi="Arial" w:cs="Arial"/>
-          <w:sz w:val="24"/>
-        </w:rPr>
-        <w:t xml:space="preserve"> to launch the script or application configured in the </w:t>
-      </w:r>
-      <w:proofErr w:type="spellStart"/>
-      <w:r>
-        <w:rPr>
-          <w:rFonts w:ascii="Arial" w:eastAsia="Arial" w:hAnsi="Arial" w:cs="Arial"/>
-          <w:sz w:val="24"/>
-        </w:rPr>
-        <w:t>AutoRun</w:t>
-      </w:r>
-      <w:proofErr w:type="spellEnd"/>
-      <w:r>
-        <w:rPr>
-          <w:rFonts w:ascii="Arial" w:eastAsia="Arial" w:hAnsi="Arial" w:cs="Arial"/>
-          <w:sz w:val="24"/>
-        </w:rPr>
-        <w:t xml:space="preserve"> Configuration dialog after the completion of the session (Target Tab: Done) or at first daylight (Target Tab: Dawn) whichever comes first.</w:t>
+        <w:t xml:space="preserve"> will cause Humason to launch the script or application configured in the AutoRun Configuration dialog after the completion of the session (Target Tab: Done) or at first daylight (Target Tab: Dawn) whichever comes first.</w:t>
       </w:r>
     </w:p>
     <w:p>
@@ -5437,25 +3547,7 @@
           <w:sz w:val="24"/>
           <w:u w:val="single"/>
         </w:rPr>
-        <w:t xml:space="preserve">Check Side </w:t>
-      </w:r>
-      <w:proofErr w:type="gramStart"/>
-      <w:r>
-        <w:rPr>
-          <w:rFonts w:ascii="Arial" w:eastAsia="Arial" w:hAnsi="Arial" w:cs="Arial"/>
-          <w:sz w:val="24"/>
-          <w:u w:val="single"/>
-        </w:rPr>
-        <w:t>Of</w:t>
-      </w:r>
-      <w:proofErr w:type="gramEnd"/>
-      <w:r>
-        <w:rPr>
-          <w:rFonts w:ascii="Arial" w:eastAsia="Arial" w:hAnsi="Arial" w:cs="Arial"/>
-          <w:sz w:val="24"/>
-          <w:u w:val="single"/>
-        </w:rPr>
-        <w:t xml:space="preserve"> Pier</w:t>
+        <w:t>Check Side Of Pier</w:t>
       </w:r>
       <w:r>
         <w:rPr>
@@ -5492,100 +3584,41 @@
           <w:rFonts w:ascii="Arial" w:eastAsia="Arial" w:hAnsi="Arial" w:cs="Arial"/>
           <w:sz w:val="24"/>
         </w:rPr>
-        <w:t xml:space="preserve">when conditions warrant.  Do not enable unless </w:t>
-      </w:r>
-      <w:proofErr w:type="spellStart"/>
-      <w:r>
-        <w:rPr>
-          <w:rFonts w:ascii="Arial" w:eastAsia="Arial" w:hAnsi="Arial" w:cs="Arial"/>
-          <w:sz w:val="24"/>
-        </w:rPr>
-        <w:t>Humason</w:t>
-      </w:r>
-      <w:proofErr w:type="spellEnd"/>
-      <w:r>
-        <w:rPr>
-          <w:rFonts w:ascii="Arial" w:eastAsia="Arial" w:hAnsi="Arial" w:cs="Arial"/>
-          <w:sz w:val="24"/>
-        </w:rPr>
-        <w:t xml:space="preserve"> is able to determine the Side of Pier correctly.</w:t>
-      </w:r>
-    </w:p>
-    <w:p>
-      <w:pPr>
-        <w:rPr>
-          <w:rFonts w:ascii="Arial" w:eastAsia="Arial" w:hAnsi="Arial" w:cs="Arial"/>
-          <w:b/>
-          <w:sz w:val="24"/>
-          <w:u w:val="single"/>
-        </w:rPr>
-      </w:pPr>
-      <w:proofErr w:type="spellStart"/>
-      <w:r>
-        <w:rPr>
-          <w:rFonts w:ascii="Arial" w:eastAsia="Arial" w:hAnsi="Arial" w:cs="Arial"/>
-          <w:b/>
-          <w:sz w:val="24"/>
-          <w:u w:val="single"/>
-        </w:rPr>
-        <w:t>AutoRun</w:t>
-      </w:r>
-      <w:proofErr w:type="spellEnd"/>
-      <w:r>
-        <w:rPr>
-          <w:rFonts w:ascii="Arial" w:eastAsia="Arial" w:hAnsi="Arial" w:cs="Arial"/>
-          <w:b/>
-          <w:sz w:val="24"/>
-          <w:u w:val="single"/>
-        </w:rPr>
-        <w:t xml:space="preserve"> Configuration </w:t>
-      </w:r>
-    </w:p>
-    <w:p>
-      <w:pPr>
-        <w:rPr>
-          <w:rFonts w:ascii="Arial" w:eastAsia="Arial" w:hAnsi="Arial" w:cs="Arial"/>
-          <w:sz w:val="24"/>
-        </w:rPr>
-      </w:pPr>
-      <w:r>
-        <w:rPr>
-          <w:rFonts w:ascii="Arial" w:eastAsia="Arial" w:hAnsi="Arial" w:cs="Arial"/>
-          <w:sz w:val="24"/>
-        </w:rPr>
-        <w:t xml:space="preserve">The </w:t>
-      </w:r>
-      <w:proofErr w:type="spellStart"/>
-      <w:r>
-        <w:rPr>
-          <w:rFonts w:ascii="Arial" w:eastAsia="Arial" w:hAnsi="Arial" w:cs="Arial"/>
-          <w:sz w:val="24"/>
-        </w:rPr>
-        <w:t>AutoRun</w:t>
-      </w:r>
-      <w:proofErr w:type="spellEnd"/>
-      <w:r>
-        <w:rPr>
-          <w:rFonts w:ascii="Arial" w:eastAsia="Arial" w:hAnsi="Arial" w:cs="Arial"/>
-          <w:sz w:val="24"/>
-        </w:rPr>
-        <w:t xml:space="preserve"> Configuration screen uses dialogs to set the location of the scripts or executables to be run with </w:t>
-      </w:r>
-      <w:proofErr w:type="spellStart"/>
-      <w:r>
-        <w:rPr>
-          <w:rFonts w:ascii="Arial" w:eastAsia="Arial" w:hAnsi="Arial" w:cs="Arial"/>
-          <w:sz w:val="24"/>
-        </w:rPr>
-        <w:t>AutoRun</w:t>
-      </w:r>
-      <w:proofErr w:type="spellEnd"/>
-      <w:r>
-        <w:rPr>
-          <w:rFonts w:ascii="Arial" w:eastAsia="Arial" w:hAnsi="Arial" w:cs="Arial"/>
-          <w:sz w:val="24"/>
-        </w:rPr>
-        <w:t xml:space="preserve"> times.  Although the browser dialogs will show complete file paths, the respective fields will only show the filename.</w:t>
+        <w:t>when conditions warrant.  Do not enable unless Humason is able to determine the Side of Pier correctly.</w:t>
+      </w:r>
+    </w:p>
+    <w:p>
+      <w:pPr>
+        <w:rPr>
+          <w:rFonts w:ascii="Arial" w:eastAsia="Arial" w:hAnsi="Arial" w:cs="Arial"/>
+          <w:b/>
+          <w:sz w:val="24"/>
+          <w:u w:val="single"/>
+        </w:rPr>
+      </w:pPr>
+      <w:r>
+        <w:rPr>
+          <w:rFonts w:ascii="Arial" w:eastAsia="Arial" w:hAnsi="Arial" w:cs="Arial"/>
+          <w:b/>
+          <w:sz w:val="24"/>
+          <w:u w:val="single"/>
+        </w:rPr>
+        <w:t xml:space="preserve">AutoRun Configuration </w:t>
+      </w:r>
+    </w:p>
+    <w:p>
+      <w:pPr>
+        <w:rPr>
+          <w:rFonts w:ascii="Arial" w:eastAsia="Arial" w:hAnsi="Arial" w:cs="Arial"/>
+          <w:sz w:val="24"/>
+        </w:rPr>
+      </w:pPr>
+      <w:r>
+        <w:rPr>
+          <w:rFonts w:ascii="Arial" w:eastAsia="Arial" w:hAnsi="Arial" w:cs="Arial"/>
+          <w:sz w:val="24"/>
+        </w:rPr>
+        <w:t>The AutoRun Configuration screen uses dialogs to set the location of the scripts or executables to be run with AutoRun times.  Although the browser dialogs will show complete file paths, the respective fields will only show the filename.</w:t>
       </w:r>
     </w:p>
     <w:p>
@@ -5610,23 +3643,7 @@
           <w:rFonts w:ascii="Arial" w:eastAsia="Arial" w:hAnsi="Arial" w:cs="Arial"/>
           <w:sz w:val="24"/>
         </w:rPr>
-        <w:t xml:space="preserve"> determines if </w:t>
-      </w:r>
-      <w:proofErr w:type="spellStart"/>
-      <w:r>
-        <w:rPr>
-          <w:rFonts w:ascii="Arial" w:eastAsia="Arial" w:hAnsi="Arial" w:cs="Arial"/>
-          <w:sz w:val="24"/>
-        </w:rPr>
-        <w:t>Humason</w:t>
-      </w:r>
-      <w:proofErr w:type="spellEnd"/>
-      <w:r>
-        <w:rPr>
-          <w:rFonts w:ascii="Arial" w:eastAsia="Arial" w:hAnsi="Arial" w:cs="Arial"/>
-          <w:sz w:val="24"/>
-        </w:rPr>
-        <w:t xml:space="preserve"> will </w:t>
+        <w:t xml:space="preserve"> determines if Humason will </w:t>
       </w:r>
       <w:r>
         <w:rPr>
@@ -5712,11 +3729,12 @@
         <w:rPr>
           <w:rFonts w:ascii="Arial" w:eastAsia="Arial" w:hAnsi="Arial" w:cs="Arial"/>
           <w:b/>
+          <w:noProof/>
           <w:sz w:val="24"/>
           <w:u w:val="single"/>
         </w:rPr>
         <w:drawing>
-          <wp:anchor distT="0" distB="0" distL="114300" distR="114300" simplePos="0" relativeHeight="251659264" behindDoc="0" locked="0" layoutInCell="1" allowOverlap="1" wp14:anchorId="590E6F2F" wp14:editId="31BFF1D1">
+          <wp:anchor distT="0" distB="0" distL="114300" distR="114300" simplePos="0" relativeHeight="251656192" behindDoc="0" locked="0" layoutInCell="1" allowOverlap="1" wp14:anchorId="590E6F2F" wp14:editId="31BFF1D1">
             <wp:simplePos x="0" y="0"/>
             <wp:positionH relativeFrom="column">
               <wp:posOffset>3745230</wp:posOffset>
@@ -5776,39 +3794,7 @@
           <w:rFonts w:ascii="Arial" w:eastAsia="Arial" w:hAnsi="Arial" w:cs="Arial"/>
           <w:sz w:val="24"/>
         </w:rPr>
-        <w:t xml:space="preserve">The Devices Tab is the primary screen for configuring which devices are to be used and in what way.  Devices include </w:t>
-      </w:r>
-      <w:proofErr w:type="gramStart"/>
-      <w:r>
-        <w:rPr>
-          <w:rFonts w:ascii="Arial" w:eastAsia="Arial" w:hAnsi="Arial" w:cs="Arial"/>
-          <w:sz w:val="24"/>
-        </w:rPr>
-        <w:t>primary</w:t>
-      </w:r>
-      <w:proofErr w:type="gramEnd"/>
-      <w:r>
-        <w:rPr>
-          <w:rFonts w:ascii="Arial" w:eastAsia="Arial" w:hAnsi="Arial" w:cs="Arial"/>
-          <w:sz w:val="24"/>
-        </w:rPr>
-        <w:t xml:space="preserve"> camera, filter wheel, guider, </w:t>
-      </w:r>
-      <w:proofErr w:type="gramStart"/>
-      <w:r>
-        <w:rPr>
-          <w:rFonts w:ascii="Arial" w:eastAsia="Arial" w:hAnsi="Arial" w:cs="Arial"/>
-          <w:sz w:val="24"/>
-        </w:rPr>
-        <w:t>focuser</w:t>
-      </w:r>
-      <w:proofErr w:type="gramEnd"/>
-      <w:r>
-        <w:rPr>
-          <w:rFonts w:ascii="Arial" w:eastAsia="Arial" w:hAnsi="Arial" w:cs="Arial"/>
-          <w:sz w:val="24"/>
-        </w:rPr>
-        <w:t xml:space="preserve"> and rotator.</w:t>
+        <w:t>The Devices Tab is the primary screen for configuring which devices are to be used and in what way.  Devices include primary camera, filter wheel, guider, focuser and rotator.</w:t>
       </w:r>
     </w:p>
     <w:p>
@@ -6036,18 +4022,8 @@
           <w:sz w:val="24"/>
           <w:u w:val="single"/>
         </w:rPr>
-        <w:t xml:space="preserve">Guider: Use </w:t>
-      </w:r>
-      <w:proofErr w:type="spellStart"/>
-      <w:r>
-        <w:rPr>
-          <w:rFonts w:ascii="Arial" w:eastAsia="Arial" w:hAnsi="Arial" w:cs="Arial"/>
-          <w:sz w:val="24"/>
-          <w:u w:val="single"/>
-        </w:rPr>
-        <w:t>AutoGuide</w:t>
-      </w:r>
-      <w:proofErr w:type="spellEnd"/>
+        <w:t>Guider: Use AutoGuide</w:t>
+      </w:r>
       <w:r>
         <w:rPr>
           <w:rFonts w:ascii="Arial" w:eastAsia="Arial" w:hAnsi="Arial" w:cs="Arial"/>
@@ -6069,40 +4045,14 @@
           <w:sz w:val="24"/>
           <w:u w:val="single"/>
         </w:rPr>
-        <w:t xml:space="preserve">Guider: </w:t>
-      </w:r>
-      <w:proofErr w:type="spellStart"/>
-      <w:r>
-        <w:rPr>
-          <w:rFonts w:ascii="Arial" w:eastAsia="Arial" w:hAnsi="Arial" w:cs="Arial"/>
-          <w:sz w:val="24"/>
-          <w:u w:val="single"/>
-        </w:rPr>
-        <w:t>AutoDark</w:t>
-      </w:r>
-      <w:proofErr w:type="spellEnd"/>
-      <w:r>
-        <w:rPr>
-          <w:rFonts w:ascii="Arial" w:eastAsia="Arial" w:hAnsi="Arial" w:cs="Arial"/>
-          <w:sz w:val="24"/>
-        </w:rPr>
-        <w:t xml:space="preserve"> enables automatic dark image reduction on the </w:t>
-      </w:r>
-      <w:proofErr w:type="gramStart"/>
-      <w:r>
-        <w:rPr>
-          <w:rFonts w:ascii="Arial" w:eastAsia="Arial" w:hAnsi="Arial" w:cs="Arial"/>
-          <w:sz w:val="24"/>
-        </w:rPr>
-        <w:t>guider</w:t>
-      </w:r>
-      <w:proofErr w:type="gramEnd"/>
-      <w:r>
-        <w:rPr>
-          <w:rFonts w:ascii="Arial" w:eastAsia="Arial" w:hAnsi="Arial" w:cs="Arial"/>
-          <w:sz w:val="24"/>
-        </w:rPr>
-        <w:t xml:space="preserve"> camera (recommended).</w:t>
+        <w:t>Guider: AutoDark</w:t>
+      </w:r>
+      <w:r>
+        <w:rPr>
+          <w:rFonts w:ascii="Arial" w:eastAsia="Arial" w:hAnsi="Arial" w:cs="Arial"/>
+          <w:sz w:val="24"/>
+        </w:rPr>
+        <w:t xml:space="preserve"> enables automatic dark image reduction on the guider camera (recommended).</w:t>
       </w:r>
     </w:p>
     <w:p>
@@ -6345,7 +4295,7 @@
           <w:sz w:val="24"/>
         </w:rPr>
         <w:drawing>
-          <wp:anchor distT="0" distB="0" distL="114300" distR="114300" simplePos="0" relativeHeight="251659776" behindDoc="0" locked="0" layoutInCell="1" allowOverlap="1" wp14:anchorId="5D2A0689" wp14:editId="6BD04264">
+          <wp:anchor distT="0" distB="0" distL="114300" distR="114300" simplePos="0" relativeHeight="251658240" behindDoc="0" locked="0" layoutInCell="1" allowOverlap="1" wp14:anchorId="5D2A0689" wp14:editId="6BD04264">
             <wp:simplePos x="0" y="0"/>
             <wp:positionH relativeFrom="column">
               <wp:posOffset>4164305</wp:posOffset>
@@ -6508,23 +4458,7 @@
           <w:rFonts w:ascii="Arial" w:eastAsia="Arial" w:hAnsi="Arial" w:cs="Arial"/>
           <w:sz w:val="24"/>
         </w:rPr>
-        <w:t xml:space="preserve"> sets the filter to be used for </w:t>
-      </w:r>
-      <w:proofErr w:type="gramStart"/>
-      <w:r>
-        <w:rPr>
-          <w:rFonts w:ascii="Arial" w:eastAsia="Arial" w:hAnsi="Arial" w:cs="Arial"/>
-          <w:sz w:val="24"/>
-        </w:rPr>
-        <w:t>autofocus</w:t>
-      </w:r>
-      <w:proofErr w:type="gramEnd"/>
-      <w:r>
-        <w:rPr>
-          <w:rFonts w:ascii="Arial" w:eastAsia="Arial" w:hAnsi="Arial" w:cs="Arial"/>
-          <w:sz w:val="24"/>
-        </w:rPr>
-        <w:t xml:space="preserve"> in TSX.</w:t>
+        <w:t xml:space="preserve"> sets the filter to be used for autofocus in TSX.</w:t>
       </w:r>
     </w:p>
     <w:p>
@@ -6547,23 +4481,7 @@
           <w:rFonts w:ascii="Arial" w:eastAsia="Arial" w:hAnsi="Arial" w:cs="Arial"/>
           <w:sz w:val="24"/>
         </w:rPr>
-        <w:t xml:space="preserve"> sets the initial exposure to be used for </w:t>
-      </w:r>
-      <w:proofErr w:type="gramStart"/>
-      <w:r>
-        <w:rPr>
-          <w:rFonts w:ascii="Arial" w:eastAsia="Arial" w:hAnsi="Arial" w:cs="Arial"/>
-          <w:sz w:val="24"/>
-        </w:rPr>
-        <w:t>autofocus</w:t>
-      </w:r>
-      <w:proofErr w:type="gramEnd"/>
-      <w:r>
-        <w:rPr>
-          <w:rFonts w:ascii="Arial" w:eastAsia="Arial" w:hAnsi="Arial" w:cs="Arial"/>
-          <w:sz w:val="24"/>
-        </w:rPr>
-        <w:t xml:space="preserve"> in TSX.</w:t>
+        <w:t xml:space="preserve"> sets the initial exposure to be used for autofocus in TSX.</w:t>
       </w:r>
     </w:p>
     <w:p>
@@ -6639,7 +4557,7 @@
         </w:rPr>
         <w:lastRenderedPageBreak/>
         <w:drawing>
-          <wp:anchor distT="0" distB="0" distL="114300" distR="114300" simplePos="0" relativeHeight="251660800" behindDoc="0" locked="0" layoutInCell="1" allowOverlap="1" wp14:anchorId="2B430E50" wp14:editId="7DEAC6D3">
+          <wp:anchor distT="0" distB="0" distL="114300" distR="114300" simplePos="0" relativeHeight="251659264" behindDoc="0" locked="0" layoutInCell="1" allowOverlap="1" wp14:anchorId="2B430E50" wp14:editId="7DEAC6D3">
             <wp:simplePos x="0" y="0"/>
             <wp:positionH relativeFrom="column">
               <wp:posOffset>4082766</wp:posOffset>
@@ -6705,53 +4623,12 @@
           <w:sz w:val="24"/>
         </w:rPr>
       </w:pPr>
-      <w:proofErr w:type="spellStart"/>
-      <w:r>
-        <w:rPr>
-          <w:rFonts w:ascii="Arial" w:eastAsia="Arial" w:hAnsi="Arial" w:cs="Arial"/>
-          <w:sz w:val="24"/>
-        </w:rPr>
-        <w:t>Humason</w:t>
-      </w:r>
-      <w:proofErr w:type="spellEnd"/>
-      <w:r>
-        <w:rPr>
-          <w:rFonts w:ascii="Arial" w:eastAsia="Arial" w:hAnsi="Arial" w:cs="Arial"/>
-          <w:sz w:val="24"/>
-        </w:rPr>
-        <w:t xml:space="preserve"> performs an extensive set of </w:t>
-      </w:r>
-      <w:proofErr w:type="gramStart"/>
-      <w:r>
-        <w:rPr>
-          <w:rFonts w:ascii="Arial" w:eastAsia="Arial" w:hAnsi="Arial" w:cs="Arial"/>
-          <w:sz w:val="24"/>
-        </w:rPr>
-        <w:t>guider</w:t>
-      </w:r>
-      <w:proofErr w:type="gramEnd"/>
-      <w:r>
-        <w:rPr>
-          <w:rFonts w:ascii="Arial" w:eastAsia="Arial" w:hAnsi="Arial" w:cs="Arial"/>
-          <w:sz w:val="24"/>
-        </w:rPr>
-        <w:t xml:space="preserve"> operations beyond the basics provided by TSX.  </w:t>
-      </w:r>
-      <w:proofErr w:type="spellStart"/>
-      <w:r>
-        <w:rPr>
-          <w:rFonts w:ascii="Arial" w:eastAsia="Arial" w:hAnsi="Arial" w:cs="Arial"/>
-          <w:sz w:val="24"/>
-        </w:rPr>
-        <w:t>Humason</w:t>
-      </w:r>
-      <w:proofErr w:type="spellEnd"/>
-      <w:r>
-        <w:rPr>
-          <w:rFonts w:ascii="Arial" w:eastAsia="Arial" w:hAnsi="Arial" w:cs="Arial"/>
-          <w:sz w:val="24"/>
-        </w:rPr>
-        <w:t xml:space="preserve"> takes a guider image, finds an optimal guide star (without neighbors and away from frame edge), adjusts the exposure to be close to a set ADU. In addition, the tools allow the user to calibrate in place or automatically select and slew to a decent guide star in the locale for calibration.  These values will then be used during the actual imaging session, as needed.</w:t>
+      <w:r>
+        <w:rPr>
+          <w:rFonts w:ascii="Arial" w:eastAsia="Arial" w:hAnsi="Arial" w:cs="Arial"/>
+          <w:sz w:val="24"/>
+        </w:rPr>
+        <w:t>Humason performs an extensive set of guider operations beyond the basics provided by TSX.  Humason takes a guider image, finds an optimal guide star (without neighbors and away from frame edge), adjusts the exposure to be close to a set ADU. In addition, the tools allow the user to calibrate in place or automatically select and slew to a decent guide star in the locale for calibration.  These values will then be used during the actual imaging session, as needed.</w:t>
       </w:r>
     </w:p>
     <w:p>
@@ -6797,23 +4674,7 @@
           <w:rFonts w:ascii="Arial" w:eastAsia="Arial" w:hAnsi="Arial" w:cs="Arial"/>
           <w:sz w:val="24"/>
         </w:rPr>
-        <w:t xml:space="preserve"> sets the initial exposure for the guide camera </w:t>
-      </w:r>
-      <w:proofErr w:type="gramStart"/>
-      <w:r>
-        <w:rPr>
-          <w:rFonts w:ascii="Arial" w:eastAsia="Arial" w:hAnsi="Arial" w:cs="Arial"/>
-          <w:sz w:val="24"/>
-        </w:rPr>
-        <w:t>image, before</w:t>
-      </w:r>
-      <w:proofErr w:type="gramEnd"/>
-      <w:r>
-        <w:rPr>
-          <w:rFonts w:ascii="Arial" w:eastAsia="Arial" w:hAnsi="Arial" w:cs="Arial"/>
-          <w:sz w:val="24"/>
-        </w:rPr>
-        <w:t xml:space="preserve"> optimization.</w:t>
+        <w:t xml:space="preserve"> sets the initial exposure for the guide camera image, before optimization.</w:t>
       </w:r>
     </w:p>
     <w:p>
@@ -6928,23 +4789,7 @@
           <w:rFonts w:ascii="Arial" w:eastAsia="Arial" w:hAnsi="Arial" w:cs="Arial"/>
           <w:sz w:val="24"/>
         </w:rPr>
-        <w:t xml:space="preserve"> sets the minimum distance in pixels from the edge of a </w:t>
-      </w:r>
-      <w:proofErr w:type="gramStart"/>
-      <w:r>
-        <w:rPr>
-          <w:rFonts w:ascii="Arial" w:eastAsia="Arial" w:hAnsi="Arial" w:cs="Arial"/>
-          <w:sz w:val="24"/>
-        </w:rPr>
-        <w:t>guider</w:t>
-      </w:r>
-      <w:proofErr w:type="gramEnd"/>
-      <w:r>
-        <w:rPr>
-          <w:rFonts w:ascii="Arial" w:eastAsia="Arial" w:hAnsi="Arial" w:cs="Arial"/>
-          <w:sz w:val="24"/>
-        </w:rPr>
-        <w:t xml:space="preserve"> image for picking a guide star.</w:t>
+        <w:t xml:space="preserve"> sets the minimum distance in pixels from the edge of a guider image for picking a guide star.</w:t>
       </w:r>
     </w:p>
     <w:p>
@@ -6967,55 +4812,7 @@
           <w:rFonts w:ascii="Arial" w:eastAsia="Arial" w:hAnsi="Arial" w:cs="Arial"/>
           <w:sz w:val="24"/>
         </w:rPr>
-        <w:t xml:space="preserve"> takes </w:t>
-      </w:r>
-      <w:proofErr w:type="gramStart"/>
-      <w:r>
-        <w:rPr>
-          <w:rFonts w:ascii="Arial" w:eastAsia="Arial" w:hAnsi="Arial" w:cs="Arial"/>
-          <w:sz w:val="24"/>
-        </w:rPr>
-        <w:t>an</w:t>
-      </w:r>
-      <w:proofErr w:type="gramEnd"/>
-      <w:r>
-        <w:rPr>
-          <w:rFonts w:ascii="Arial" w:eastAsia="Arial" w:hAnsi="Arial" w:cs="Arial"/>
-          <w:sz w:val="24"/>
-        </w:rPr>
-        <w:t xml:space="preserve"> runs an algorithm that picks the “best” guide star from the </w:t>
-      </w:r>
-      <w:proofErr w:type="gramStart"/>
-      <w:r>
-        <w:rPr>
-          <w:rFonts w:ascii="Arial" w:eastAsia="Arial" w:hAnsi="Arial" w:cs="Arial"/>
-          <w:sz w:val="24"/>
-        </w:rPr>
-        <w:t>guider</w:t>
-      </w:r>
-      <w:proofErr w:type="gramEnd"/>
-      <w:r>
-        <w:rPr>
-          <w:rFonts w:ascii="Arial" w:eastAsia="Arial" w:hAnsi="Arial" w:cs="Arial"/>
-          <w:sz w:val="24"/>
-        </w:rPr>
-        <w:t xml:space="preserve"> image.  The selected guide star will be no closer to the edge of the image than Edge Margin and have no visible neighbors within the </w:t>
-      </w:r>
-      <w:proofErr w:type="spellStart"/>
-      <w:r>
-        <w:rPr>
-          <w:rFonts w:ascii="Arial" w:eastAsia="Arial" w:hAnsi="Arial" w:cs="Arial"/>
-          <w:sz w:val="24"/>
-        </w:rPr>
-        <w:t>trackbox</w:t>
-      </w:r>
-      <w:proofErr w:type="spellEnd"/>
-      <w:r>
-        <w:rPr>
-          <w:rFonts w:ascii="Arial" w:eastAsia="Arial" w:hAnsi="Arial" w:cs="Arial"/>
-          <w:sz w:val="24"/>
-        </w:rPr>
-        <w:t xml:space="preserve"> size.  The Guide Star coordinates are displayed in the box to the right.</w:t>
+        <w:t xml:space="preserve"> takes an runs an algorithm that picks the “best” guide star from the guider image.  The selected guide star will be no closer to the edge of the image than Edge Margin and have no visible neighbors within the trackbox size.  The Guide Star coordinates are displayed in the box to the right.</w:t>
       </w:r>
     </w:p>
     <w:p>
@@ -7084,33 +4881,16 @@
           <w:rFonts w:ascii="Arial" w:eastAsia="Arial" w:hAnsi="Arial" w:cs="Arial"/>
           <w:sz w:val="24"/>
         </w:rPr>
-        <w:t xml:space="preserve"> prompts TSX to run a </w:t>
-      </w:r>
-      <w:proofErr w:type="gramStart"/>
-      <w:r>
-        <w:rPr>
-          <w:rFonts w:ascii="Arial" w:eastAsia="Arial" w:hAnsi="Arial" w:cs="Arial"/>
-          <w:sz w:val="24"/>
-        </w:rPr>
-        <w:t>guider</w:t>
-      </w:r>
-      <w:proofErr w:type="gramEnd"/>
-      <w:r>
-        <w:rPr>
-          <w:rFonts w:ascii="Arial" w:eastAsia="Arial" w:hAnsi="Arial" w:cs="Arial"/>
-          <w:sz w:val="24"/>
-        </w:rPr>
-        <w:t xml:space="preserve"> calibration.  If AO is set, then AO is calibrated as well.</w:t>
-      </w:r>
-    </w:p>
-    <w:p>
-      <w:pPr>
-        <w:rPr>
-          <w:rFonts w:ascii="Arial" w:eastAsia="Arial" w:hAnsi="Arial" w:cs="Arial"/>
-          <w:sz w:val="24"/>
-        </w:rPr>
-      </w:pPr>
-      <w:proofErr w:type="spellStart"/>
+        <w:t xml:space="preserve"> prompts TSX to run a guider calibration.  If AO is set, then AO is calibrated as well.</w:t>
+      </w:r>
+    </w:p>
+    <w:p>
+      <w:pPr>
+        <w:rPr>
+          <w:rFonts w:ascii="Arial" w:eastAsia="Arial" w:hAnsi="Arial" w:cs="Arial"/>
+          <w:sz w:val="24"/>
+        </w:rPr>
+      </w:pPr>
       <w:r>
         <w:rPr>
           <w:rFonts w:ascii="Arial" w:eastAsia="Arial" w:hAnsi="Arial" w:cs="Arial"/>
@@ -7119,7 +4899,6 @@
         </w:rPr>
         <w:t>AutoCalibrate</w:t>
       </w:r>
-      <w:proofErr w:type="spellEnd"/>
       <w:r>
         <w:rPr>
           <w:rFonts w:ascii="Arial" w:eastAsia="Arial" w:hAnsi="Arial" w:cs="Arial"/>
@@ -7195,25 +4974,7 @@
           <w:rFonts w:ascii="Arial" w:eastAsia="Arial" w:hAnsi="Arial" w:cs="Arial"/>
           <w:sz w:val="24"/>
         </w:rPr>
-        <w:t xml:space="preserve"> causes a subframe 3x the size of X Sec and Y Sec to </w:t>
-      </w:r>
-      <w:proofErr w:type="spellStart"/>
-      <w:proofErr w:type="gramStart"/>
-      <w:r>
-        <w:rPr>
-          <w:rFonts w:ascii="Arial" w:eastAsia="Arial" w:hAnsi="Arial" w:cs="Arial"/>
-          <w:sz w:val="24"/>
-        </w:rPr>
-        <w:t>placed</w:t>
-      </w:r>
-      <w:proofErr w:type="spellEnd"/>
-      <w:proofErr w:type="gramEnd"/>
-      <w:r>
-        <w:rPr>
-          <w:rFonts w:ascii="Arial" w:eastAsia="Arial" w:hAnsi="Arial" w:cs="Arial"/>
-          <w:sz w:val="24"/>
-        </w:rPr>
-        <w:t xml:space="preserve"> around the guide star location for calibration.  This subframe will mask off nearby stars and hot pixels.  This feature relies on having a properly constructed FOVI for the guide camera.  See AtGuider2 documentation for details.</w:t>
+        <w:t xml:space="preserve"> causes a subframe 3x the size of X Sec and Y Sec to placed around the guide star location for calibration.  This subframe will mask off nearby stars and hot pixels.  This feature relies on having a properly constructed FOVI for the guide camera.  See AtGuider2 documentation for details.</w:t>
       </w:r>
     </w:p>
     <w:p>
@@ -7257,7 +5018,7 @@
           <w:u w:val="single"/>
         </w:rPr>
         <w:drawing>
-          <wp:anchor distT="0" distB="0" distL="114300" distR="114300" simplePos="0" relativeHeight="251665920" behindDoc="0" locked="0" layoutInCell="1" allowOverlap="1" wp14:anchorId="4C671ECF" wp14:editId="3D274E3C">
+          <wp:anchor distT="0" distB="0" distL="114300" distR="114300" simplePos="0" relativeHeight="251663360" behindDoc="0" locked="0" layoutInCell="1" allowOverlap="1" wp14:anchorId="4C671ECF" wp14:editId="3D274E3C">
             <wp:simplePos x="0" y="0"/>
             <wp:positionH relativeFrom="column">
               <wp:posOffset>1038225</wp:posOffset>
@@ -7369,7 +5130,7 @@
         </w:rPr>
         <w:lastRenderedPageBreak/>
         <w:drawing>
-          <wp:anchor distT="0" distB="0" distL="114300" distR="114300" simplePos="0" relativeHeight="251661824" behindDoc="0" locked="0" layoutInCell="1" allowOverlap="1" wp14:anchorId="1E4A18B3" wp14:editId="034F6765">
+          <wp:anchor distT="0" distB="0" distL="114300" distR="114300" simplePos="0" relativeHeight="251660288" behindDoc="0" locked="0" layoutInCell="1" allowOverlap="1" wp14:anchorId="1E4A18B3" wp14:editId="034F6765">
             <wp:simplePos x="0" y="0"/>
             <wp:positionH relativeFrom="column">
               <wp:posOffset>4123537</wp:posOffset>
@@ -7624,23 +5385,7 @@
           <w:rFonts w:ascii="Arial" w:eastAsia="Arial" w:hAnsi="Arial" w:cs="Arial"/>
           <w:sz w:val="24"/>
         </w:rPr>
-        <w:t xml:space="preserve"> determines the direction rotated when driven to a positive value.  </w:t>
-      </w:r>
-      <w:proofErr w:type="spellStart"/>
-      <w:r>
-        <w:rPr>
-          <w:rFonts w:ascii="Arial" w:eastAsia="Arial" w:hAnsi="Arial" w:cs="Arial"/>
-          <w:sz w:val="24"/>
-        </w:rPr>
-        <w:t>Humason</w:t>
-      </w:r>
-      <w:proofErr w:type="spellEnd"/>
-      <w:r>
-        <w:rPr>
-          <w:rFonts w:ascii="Arial" w:eastAsia="Arial" w:hAnsi="Arial" w:cs="Arial"/>
-          <w:sz w:val="24"/>
-        </w:rPr>
-        <w:t xml:space="preserve"> performs a plate solve for Image PA, tells TSX to rotate in a positive direction, performs another plate solve for Image PA, then determines if the effective rotation was in a CW or CCW direction.</w:t>
+        <w:t xml:space="preserve"> determines the direction rotated when driven to a positive value.  Humason performs a plate solve for Image PA, tells TSX to rotate in a positive direction, performs another plate solve for Image PA, then determines if the effective rotation was in a CW or CCW direction.</w:t>
       </w:r>
     </w:p>
     <w:p>
@@ -7686,23 +5431,7 @@
           <w:rFonts w:ascii="Arial" w:eastAsia="Arial" w:hAnsi="Arial" w:cs="Arial"/>
           <w:sz w:val="24"/>
         </w:rPr>
-        <w:t xml:space="preserve"> uses the RA, </w:t>
-      </w:r>
-      <w:proofErr w:type="gramStart"/>
-      <w:r>
-        <w:rPr>
-          <w:rFonts w:ascii="Arial" w:eastAsia="Arial" w:hAnsi="Arial" w:cs="Arial"/>
-          <w:sz w:val="24"/>
-        </w:rPr>
-        <w:t>Dec</w:t>
-      </w:r>
-      <w:proofErr w:type="gramEnd"/>
-      <w:r>
-        <w:rPr>
-          <w:rFonts w:ascii="Arial" w:eastAsia="Arial" w:hAnsi="Arial" w:cs="Arial"/>
-          <w:sz w:val="24"/>
-        </w:rPr>
-        <w:t xml:space="preserve"> and Image PA of the current Target (See Target Tab) as coordinates for a Plate Solution.  The results for Image PA, Rotator PA, FOV PA and Rotator Offset are updated accordingly.</w:t>
+        <w:t xml:space="preserve"> uses the RA, Dec and Image PA of the current Target (See Target Tab) as coordinates for a Plate Solution.  The results for Image PA, Rotator PA, FOV PA and Rotator Offset are updated accordingly.</w:t>
       </w:r>
     </w:p>
     <w:p>
@@ -7816,7 +5545,7 @@
         </w:rPr>
         <w:lastRenderedPageBreak/>
         <w:drawing>
-          <wp:anchor distT="0" distB="0" distL="114300" distR="114300" simplePos="0" relativeHeight="251662848" behindDoc="0" locked="0" layoutInCell="1" allowOverlap="1" wp14:anchorId="5CD554E6" wp14:editId="5D2B698C">
+          <wp:anchor distT="0" distB="0" distL="114300" distR="114300" simplePos="0" relativeHeight="251661312" behindDoc="0" locked="0" layoutInCell="1" allowOverlap="1" wp14:anchorId="5CD554E6" wp14:editId="5D2B698C">
             <wp:simplePos x="0" y="0"/>
             <wp:positionH relativeFrom="column">
               <wp:posOffset>4146833</wp:posOffset>
@@ -7938,7 +5667,7 @@
         </w:rPr>
         <w:lastRenderedPageBreak/>
         <w:drawing>
-          <wp:anchor distT="0" distB="0" distL="114300" distR="114300" simplePos="0" relativeHeight="251659264" behindDoc="0" locked="0" layoutInCell="1" allowOverlap="1" wp14:anchorId="7DB8FB54" wp14:editId="4E9A88F9">
+          <wp:anchor distT="0" distB="0" distL="114300" distR="114300" simplePos="0" relativeHeight="251657216" behindDoc="0" locked="0" layoutInCell="1" allowOverlap="1" wp14:anchorId="7DB8FB54" wp14:editId="4E9A88F9">
             <wp:simplePos x="0" y="0"/>
             <wp:positionH relativeFrom="column">
               <wp:posOffset>4191000</wp:posOffset>
@@ -8015,23 +5744,7 @@
           <w:rFonts w:ascii="Arial" w:eastAsia="Arial" w:hAnsi="Arial" w:cs="Arial"/>
           <w:sz w:val="24"/>
         </w:rPr>
-        <w:t xml:space="preserve">The Options window allows a user to choose to enable (or disable) Power Management and Rotator </w:t>
-      </w:r>
-      <w:proofErr w:type="gramStart"/>
-      <w:r>
-        <w:rPr>
-          <w:rFonts w:ascii="Arial" w:eastAsia="Arial" w:hAnsi="Arial" w:cs="Arial"/>
-          <w:sz w:val="24"/>
-        </w:rPr>
-        <w:t>functions as a whole</w:t>
-      </w:r>
-      <w:proofErr w:type="gramEnd"/>
-      <w:r>
-        <w:rPr>
-          <w:rFonts w:ascii="Arial" w:eastAsia="Arial" w:hAnsi="Arial" w:cs="Arial"/>
-          <w:sz w:val="24"/>
-        </w:rPr>
-        <w:t>.  If disabled, the Tabs associated with these capabilities will also be suppressed.</w:t>
+        <w:t>The Options window allows a user to choose to enable (or disable) Power Management and Rotator functions as a whole.  If disabled, the Tabs associated with these capabilities will also be suppressed.</w:t>
       </w:r>
     </w:p>
     <w:p>
@@ -8054,39 +5767,7 @@
           <w:rFonts w:ascii="Arial" w:eastAsia="Arial" w:hAnsi="Arial" w:cs="Arial"/>
           <w:sz w:val="24"/>
         </w:rPr>
-        <w:t xml:space="preserve"> </w:t>
-      </w:r>
-      <w:proofErr w:type="gramStart"/>
-      <w:r>
-        <w:rPr>
-          <w:rFonts w:ascii="Arial" w:eastAsia="Arial" w:hAnsi="Arial" w:cs="Arial"/>
-          <w:sz w:val="24"/>
-        </w:rPr>
-        <w:t>enables</w:t>
-      </w:r>
-      <w:proofErr w:type="gramEnd"/>
-      <w:r>
-        <w:rPr>
-          <w:rFonts w:ascii="Arial" w:eastAsia="Arial" w:hAnsi="Arial" w:cs="Arial"/>
-          <w:sz w:val="24"/>
-        </w:rPr>
-        <w:t xml:space="preserve"> the Rotator Tab.  For </w:t>
-      </w:r>
-      <w:proofErr w:type="spellStart"/>
-      <w:r>
-        <w:rPr>
-          <w:rFonts w:ascii="Arial" w:eastAsia="Arial" w:hAnsi="Arial" w:cs="Arial"/>
-          <w:sz w:val="24"/>
-        </w:rPr>
-        <w:t>Humason</w:t>
-      </w:r>
-      <w:proofErr w:type="spellEnd"/>
-      <w:r>
-        <w:rPr>
-          <w:rFonts w:ascii="Arial" w:eastAsia="Arial" w:hAnsi="Arial" w:cs="Arial"/>
-          <w:sz w:val="24"/>
-        </w:rPr>
-        <w:t xml:space="preserve"> to use a rotator during a session, the </w:t>
+        <w:t xml:space="preserve"> enables the Rotator Tab.  For Humason to use a rotator during a session, the </w:t>
       </w:r>
       <w:r>
         <w:rPr>
@@ -8124,88 +5805,30 @@
           <w:rFonts w:ascii="Arial" w:eastAsia="Arial" w:hAnsi="Arial" w:cs="Arial"/>
           <w:sz w:val="24"/>
         </w:rPr>
-        <w:t xml:space="preserve"> </w:t>
-      </w:r>
-      <w:proofErr w:type="gramStart"/>
-      <w:r>
-        <w:rPr>
-          <w:rFonts w:ascii="Arial" w:eastAsia="Arial" w:hAnsi="Arial" w:cs="Arial"/>
-          <w:sz w:val="24"/>
-        </w:rPr>
-        <w:t>enables</w:t>
-      </w:r>
-      <w:proofErr w:type="gramEnd"/>
-      <w:r>
-        <w:rPr>
-          <w:rFonts w:ascii="Arial" w:eastAsia="Arial" w:hAnsi="Arial" w:cs="Arial"/>
-          <w:sz w:val="24"/>
-        </w:rPr>
-        <w:t xml:space="preserve"> the checking of weather conditions through an AAG </w:t>
-      </w:r>
-      <w:proofErr w:type="spellStart"/>
-      <w:r>
-        <w:rPr>
-          <w:rFonts w:ascii="Arial" w:eastAsia="Arial" w:hAnsi="Arial" w:cs="Arial"/>
-          <w:sz w:val="24"/>
-        </w:rPr>
-        <w:t>CloudWatcher</w:t>
-      </w:r>
-      <w:proofErr w:type="spellEnd"/>
-      <w:r>
-        <w:rPr>
-          <w:rFonts w:ascii="Arial" w:eastAsia="Arial" w:hAnsi="Arial" w:cs="Arial"/>
-          <w:sz w:val="24"/>
-        </w:rPr>
-        <w:t xml:space="preserve"> (or equivalent) data file.  Upon checking, a dialog will pop up for setting a path to that file.</w:t>
-      </w:r>
-    </w:p>
-    <w:p>
-      <w:pPr>
-        <w:rPr>
-          <w:rFonts w:ascii="Arial" w:eastAsia="Arial" w:hAnsi="Arial" w:cs="Arial"/>
-          <w:sz w:val="24"/>
-        </w:rPr>
-      </w:pPr>
-      <w:r>
-        <w:rPr>
-          <w:rFonts w:ascii="Arial" w:eastAsia="Arial" w:hAnsi="Arial" w:cs="Arial"/>
-          <w:sz w:val="24"/>
-          <w:u w:val="single"/>
-        </w:rPr>
-        <w:t xml:space="preserve">Has Dome </w:t>
-      </w:r>
-      <w:proofErr w:type="spellStart"/>
-      <w:r>
-        <w:rPr>
-          <w:rFonts w:ascii="Arial" w:eastAsia="Arial" w:hAnsi="Arial" w:cs="Arial"/>
-          <w:sz w:val="24"/>
-          <w:u w:val="single"/>
-        </w:rPr>
-        <w:t>AddOn</w:t>
-      </w:r>
-      <w:proofErr w:type="spellEnd"/>
-      <w:r>
-        <w:rPr>
-          <w:rFonts w:ascii="Arial" w:eastAsia="Arial" w:hAnsi="Arial" w:cs="Arial"/>
-          <w:sz w:val="24"/>
-        </w:rPr>
-        <w:t xml:space="preserve"> </w:t>
-      </w:r>
-      <w:proofErr w:type="gramStart"/>
-      <w:r>
-        <w:rPr>
-          <w:rFonts w:ascii="Arial" w:eastAsia="Arial" w:hAnsi="Arial" w:cs="Arial"/>
-          <w:sz w:val="24"/>
-        </w:rPr>
-        <w:t>enables</w:t>
-      </w:r>
-      <w:proofErr w:type="gramEnd"/>
-      <w:r>
-        <w:rPr>
-          <w:rFonts w:ascii="Arial" w:eastAsia="Arial" w:hAnsi="Arial" w:cs="Arial"/>
-          <w:sz w:val="24"/>
-        </w:rPr>
-        <w:t xml:space="preserve"> the dome control, primarily used in conjunction with the Weather Monitor, but also to enable response delays after slews to allow the dome rotation to catch up before imaging starts in certain situations.</w:t>
+        <w:t xml:space="preserve"> enables the checking of weather conditions through an AAG CloudWatcher (or equivalent) data file.  Upon checking, a dialog will pop up for setting a path to that file.</w:t>
+      </w:r>
+    </w:p>
+    <w:p>
+      <w:pPr>
+        <w:rPr>
+          <w:rFonts w:ascii="Arial" w:eastAsia="Arial" w:hAnsi="Arial" w:cs="Arial"/>
+          <w:sz w:val="24"/>
+        </w:rPr>
+      </w:pPr>
+      <w:r>
+        <w:rPr>
+          <w:rFonts w:ascii="Arial" w:eastAsia="Arial" w:hAnsi="Arial" w:cs="Arial"/>
+          <w:sz w:val="24"/>
+          <w:u w:val="single"/>
+        </w:rPr>
+        <w:t>Has Dome AddOn</w:t>
+      </w:r>
+      <w:r>
+        <w:rPr>
+          <w:rFonts w:ascii="Arial" w:eastAsia="Arial" w:hAnsi="Arial" w:cs="Arial"/>
+          <w:sz w:val="24"/>
+        </w:rPr>
+        <w:t xml:space="preserve"> enables the dome control, primarily used in conjunction with the Weather Monitor, but also to enable response delays after slews to allow the dome rotation to catch up before imaging starts in certain situations.</w:t>
       </w:r>
     </w:p>
     <w:p>
@@ -8242,39 +5865,7 @@
           <w:rFonts w:ascii="Arial" w:eastAsia="Arial" w:hAnsi="Arial" w:cs="Arial"/>
           <w:sz w:val="24"/>
         </w:rPr>
-        <w:t>a DSLR camera (</w:t>
-      </w:r>
-      <w:proofErr w:type="gramStart"/>
-      <w:r>
-        <w:rPr>
-          <w:rFonts w:ascii="Arial" w:eastAsia="Arial" w:hAnsi="Arial" w:cs="Arial"/>
-          <w:sz w:val="24"/>
-        </w:rPr>
-        <w:t>OSC)  is</w:t>
-      </w:r>
-      <w:proofErr w:type="gramEnd"/>
-      <w:r>
-        <w:rPr>
-          <w:rFonts w:ascii="Arial" w:eastAsia="Arial" w:hAnsi="Arial" w:cs="Arial"/>
-          <w:sz w:val="24"/>
-        </w:rPr>
-        <w:t xml:space="preserve"> used.  If checked, </w:t>
-      </w:r>
-      <w:proofErr w:type="spellStart"/>
-      <w:r>
-        <w:rPr>
-          <w:rFonts w:ascii="Arial" w:eastAsia="Arial" w:hAnsi="Arial" w:cs="Arial"/>
-          <w:sz w:val="24"/>
-        </w:rPr>
-        <w:t>Humason</w:t>
-      </w:r>
-      <w:proofErr w:type="spellEnd"/>
-      <w:r>
-        <w:rPr>
-          <w:rFonts w:ascii="Arial" w:eastAsia="Arial" w:hAnsi="Arial" w:cs="Arial"/>
-          <w:sz w:val="24"/>
-        </w:rPr>
-        <w:t xml:space="preserve"> will </w:t>
+        <w:t xml:space="preserve">a DSLR camera (OSC)  is used.  If checked, Humason will </w:t>
       </w:r>
       <w:r>
         <w:rPr>
@@ -8318,23 +5909,7 @@
           <w:rFonts w:ascii="Arial" w:eastAsia="Arial" w:hAnsi="Arial" w:cs="Arial"/>
           <w:sz w:val="24"/>
         </w:rPr>
-        <w:t xml:space="preserve">noise reduction to be applied to each type of imaging, None, </w:t>
-      </w:r>
-      <w:proofErr w:type="spellStart"/>
-      <w:r>
-        <w:rPr>
-          <w:rFonts w:ascii="Arial" w:eastAsia="Arial" w:hAnsi="Arial" w:cs="Arial"/>
-          <w:sz w:val="24"/>
-        </w:rPr>
-        <w:t>AutoDark</w:t>
-      </w:r>
-      <w:proofErr w:type="spellEnd"/>
-      <w:r>
-        <w:rPr>
-          <w:rFonts w:ascii="Arial" w:eastAsia="Arial" w:hAnsi="Arial" w:cs="Arial"/>
-          <w:sz w:val="24"/>
-        </w:rPr>
-        <w:t xml:space="preserve"> or Full Calibration.</w:t>
+        <w:t>noise reduction to be applied to each type of imaging, None, AutoDark or Full Calibration.</w:t>
       </w:r>
     </w:p>
     <w:p>
@@ -8380,53 +5955,12 @@
           <w:sz w:val="24"/>
         </w:rPr>
       </w:pPr>
-      <w:proofErr w:type="spellStart"/>
-      <w:r>
-        <w:rPr>
-          <w:rFonts w:ascii="Arial" w:eastAsia="Arial" w:hAnsi="Arial" w:cs="Arial"/>
-          <w:sz w:val="24"/>
-        </w:rPr>
-        <w:t>Humason</w:t>
-      </w:r>
-      <w:proofErr w:type="spellEnd"/>
-      <w:r>
-        <w:rPr>
-          <w:rFonts w:ascii="Arial" w:eastAsia="Arial" w:hAnsi="Arial" w:cs="Arial"/>
-          <w:sz w:val="24"/>
-        </w:rPr>
-        <w:t xml:space="preserve"> is a Windows Forms executable, written in C#.  The app requires </w:t>
-      </w:r>
-      <w:proofErr w:type="spellStart"/>
-      <w:r>
-        <w:rPr>
-          <w:rFonts w:ascii="Arial" w:eastAsia="Arial" w:hAnsi="Arial" w:cs="Arial"/>
-          <w:sz w:val="24"/>
-        </w:rPr>
-        <w:t>TheSkyX</w:t>
-      </w:r>
-      <w:proofErr w:type="spellEnd"/>
-      <w:r>
-        <w:rPr>
-          <w:rFonts w:ascii="Arial" w:eastAsia="Arial" w:hAnsi="Arial" w:cs="Arial"/>
-          <w:sz w:val="24"/>
-        </w:rPr>
-        <w:t xml:space="preserve"> Pro (Build 11360 or later).  The application runs as an uncertified, standalone application under Windows 7, 8 and 10.  </w:t>
-      </w:r>
-      <w:proofErr w:type="spellStart"/>
-      <w:r>
-        <w:rPr>
-          <w:rFonts w:ascii="Arial" w:eastAsia="Arial" w:hAnsi="Arial" w:cs="Arial"/>
-          <w:sz w:val="24"/>
-        </w:rPr>
-        <w:t>Humason</w:t>
-      </w:r>
-      <w:proofErr w:type="spellEnd"/>
-      <w:r>
-        <w:rPr>
-          <w:rFonts w:ascii="Arial" w:eastAsia="Arial" w:hAnsi="Arial" w:cs="Arial"/>
-          <w:sz w:val="24"/>
-        </w:rPr>
-        <w:t xml:space="preserve"> requires .NET 4.8.0 Runtime (</w:t>
+      <w:r>
+        <w:rPr>
+          <w:rFonts w:ascii="Arial" w:eastAsia="Arial" w:hAnsi="Arial" w:cs="Arial"/>
+          <w:sz w:val="24"/>
+        </w:rPr>
+        <w:t>Humason is a Windows Forms executable, written in C#.  The app requires TheSkyX Pro (Build 11360 or later).  The application runs as an uncertified, standalone application under Windows 7, 8 and 10.  Humason requires .NET 4.8.0 Runtime (</w:t>
       </w:r>
       <w:hyperlink r:id="rId22">
         <w:r>
@@ -8484,39 +6018,7 @@
           <w:rFonts w:ascii="Arial" w:eastAsia="Arial" w:hAnsi="Arial" w:cs="Arial"/>
           <w:sz w:val="24"/>
         </w:rPr>
-        <w:t>Download the Humason_Exe.zip and open. Run "Setup.exe".  Upon completion, an application icon will have been added to the start menu under the category "</w:t>
-      </w:r>
-      <w:proofErr w:type="spellStart"/>
-      <w:r>
-        <w:rPr>
-          <w:rFonts w:ascii="Arial" w:eastAsia="Arial" w:hAnsi="Arial" w:cs="Arial"/>
-          <w:sz w:val="24"/>
-        </w:rPr>
-        <w:t>TSXToolKit</w:t>
-      </w:r>
-      <w:proofErr w:type="spellEnd"/>
-      <w:r>
-        <w:rPr>
-          <w:rFonts w:ascii="Arial" w:eastAsia="Arial" w:hAnsi="Arial" w:cs="Arial"/>
-          <w:sz w:val="24"/>
-        </w:rPr>
-        <w:t>" with the name "</w:t>
-      </w:r>
-      <w:proofErr w:type="spellStart"/>
-      <w:r>
-        <w:rPr>
-          <w:rFonts w:ascii="Arial" w:eastAsia="Arial" w:hAnsi="Arial" w:cs="Arial"/>
-          <w:sz w:val="24"/>
-        </w:rPr>
-        <w:t>Humason</w:t>
-      </w:r>
-      <w:proofErr w:type="spellEnd"/>
-      <w:r>
-        <w:rPr>
-          <w:rFonts w:ascii="Arial" w:eastAsia="Arial" w:hAnsi="Arial" w:cs="Arial"/>
-          <w:sz w:val="24"/>
-        </w:rPr>
-        <w:t xml:space="preserve">".  This application can be pinned to Start or Desktop if desired.  </w:t>
+        <w:t xml:space="preserve">Download the Humason_Exe.zip and open. Run "Setup.exe".  Upon completion, an application icon will have been added to the start menu under the category "TSXToolKit" with the name "Humason".  This application can be pinned to Start or Desktop if desired.  </w:t>
       </w:r>
     </w:p>
     <w:p>
@@ -8565,87 +6067,7 @@
           <w:rFonts w:ascii="Arial" w:eastAsia="Arial" w:hAnsi="Arial" w:cs="Arial"/>
           <w:sz w:val="24"/>
         </w:rPr>
-        <w:t xml:space="preserve">: </w:t>
-      </w:r>
-      <w:proofErr w:type="spellStart"/>
-      <w:r>
-        <w:rPr>
-          <w:rFonts w:ascii="Arial" w:eastAsia="Arial" w:hAnsi="Arial" w:cs="Arial"/>
-          <w:sz w:val="24"/>
-        </w:rPr>
-        <w:t>Humason</w:t>
-      </w:r>
-      <w:proofErr w:type="spellEnd"/>
-      <w:r>
-        <w:rPr>
-          <w:rFonts w:ascii="Arial" w:eastAsia="Arial" w:hAnsi="Arial" w:cs="Arial"/>
-          <w:sz w:val="24"/>
-        </w:rPr>
-        <w:t xml:space="preserve"> creates a folder in the user’s Documents directory called “</w:t>
-      </w:r>
-      <w:proofErr w:type="spellStart"/>
-      <w:r>
-        <w:rPr>
-          <w:rFonts w:ascii="Arial" w:eastAsia="Arial" w:hAnsi="Arial" w:cs="Arial"/>
-          <w:sz w:val="24"/>
-        </w:rPr>
-        <w:t>Humason</w:t>
-      </w:r>
-      <w:proofErr w:type="spellEnd"/>
-      <w:r>
-        <w:rPr>
-          <w:rFonts w:ascii="Arial" w:eastAsia="Arial" w:hAnsi="Arial" w:cs="Arial"/>
-          <w:sz w:val="24"/>
-        </w:rPr>
-        <w:t xml:space="preserve">”.  Within this directory all configuration and target files are stored in XML format.  </w:t>
-      </w:r>
-      <w:proofErr w:type="spellStart"/>
-      <w:r>
-        <w:rPr>
-          <w:rFonts w:ascii="Arial" w:eastAsia="Arial" w:hAnsi="Arial" w:cs="Arial"/>
-          <w:sz w:val="24"/>
-        </w:rPr>
-        <w:t>Humason</w:t>
-      </w:r>
-      <w:proofErr w:type="spellEnd"/>
-      <w:r>
-        <w:rPr>
-          <w:rFonts w:ascii="Arial" w:eastAsia="Arial" w:hAnsi="Arial" w:cs="Arial"/>
-          <w:sz w:val="24"/>
-        </w:rPr>
-        <w:t xml:space="preserve"> also creates a subdirectory called “Logs” in which logs (in text format) are stored for each night’s imaging.  Log files have a date-based naming style.  Image Planner, if used, also stores </w:t>
-      </w:r>
-      <w:proofErr w:type="spellStart"/>
-      <w:r>
-        <w:rPr>
-          <w:rFonts w:ascii="Arial" w:eastAsia="Arial" w:hAnsi="Arial" w:cs="Arial"/>
-          <w:sz w:val="24"/>
-        </w:rPr>
-        <w:t>it’s</w:t>
-      </w:r>
-      <w:proofErr w:type="spellEnd"/>
-      <w:r>
-        <w:rPr>
-          <w:rFonts w:ascii="Arial" w:eastAsia="Arial" w:hAnsi="Arial" w:cs="Arial"/>
-          <w:sz w:val="24"/>
-        </w:rPr>
-        <w:t xml:space="preserve"> target data files in the </w:t>
-      </w:r>
-      <w:proofErr w:type="spellStart"/>
-      <w:r>
-        <w:rPr>
-          <w:rFonts w:ascii="Arial" w:eastAsia="Arial" w:hAnsi="Arial" w:cs="Arial"/>
-          <w:sz w:val="24"/>
-        </w:rPr>
-        <w:t>Humason</w:t>
-      </w:r>
-      <w:proofErr w:type="spellEnd"/>
-      <w:r>
-        <w:rPr>
-          <w:rFonts w:ascii="Arial" w:eastAsia="Arial" w:hAnsi="Arial" w:cs="Arial"/>
-          <w:sz w:val="24"/>
-        </w:rPr>
-        <w:t xml:space="preserve"> directory.</w:t>
+        <w:t>: Humason creates a folder in the user’s Documents directory called “Humason”.  Within this directory all configuration and target files are stored in XML format.  Humason also creates a subdirectory called “Logs” in which logs (in text format) are stored for each night’s imaging.  Log files have a date-based naming style.  Image Planner, if used, also stores it’s target data files in the Humason directory.</w:t>
       </w:r>
     </w:p>
     <w:p>
@@ -8668,49 +6090,8 @@
           <w:rFonts w:ascii="Arial" w:eastAsia="Arial" w:hAnsi="Arial" w:cs="Arial"/>
           <w:sz w:val="24"/>
         </w:rPr>
-        <w:t xml:space="preserve">: </w:t>
-      </w:r>
-      <w:proofErr w:type="spellStart"/>
-      <w:r>
-        <w:rPr>
-          <w:rFonts w:ascii="Arial" w:eastAsia="Arial" w:hAnsi="Arial" w:cs="Arial"/>
-          <w:sz w:val="24"/>
-        </w:rPr>
-        <w:t>Humason</w:t>
-      </w:r>
-      <w:proofErr w:type="spellEnd"/>
-      <w:r>
-        <w:rPr>
-          <w:rFonts w:ascii="Arial" w:eastAsia="Arial" w:hAnsi="Arial" w:cs="Arial"/>
-          <w:sz w:val="24"/>
-        </w:rPr>
-        <w:t xml:space="preserve"> creates a subdirectory in the </w:t>
-      </w:r>
-      <w:proofErr w:type="spellStart"/>
-      <w:r>
-        <w:rPr>
-          <w:rFonts w:ascii="Arial" w:eastAsia="Arial" w:hAnsi="Arial" w:cs="Arial"/>
-          <w:sz w:val="24"/>
-        </w:rPr>
-        <w:t>Humason</w:t>
-      </w:r>
-      <w:proofErr w:type="spellEnd"/>
-      <w:r>
-        <w:rPr>
-          <w:rFonts w:ascii="Arial" w:eastAsia="Arial" w:hAnsi="Arial" w:cs="Arial"/>
-          <w:sz w:val="24"/>
-        </w:rPr>
-        <w:t xml:space="preserve"> folder called “Images”.  Target images are stored in subdirectories named &lt;date&gt;_&lt;target name&gt; in a subdirectory “Data Files”.  Individual images are stored in .fits files </w:t>
-      </w:r>
-      <w:proofErr w:type="gramStart"/>
-      <w:r>
-        <w:rPr>
-          <w:rFonts w:ascii="Arial" w:eastAsia="Arial" w:hAnsi="Arial" w:cs="Arial"/>
-          <w:sz w:val="24"/>
-        </w:rPr>
-        <w:t>named</w:t>
-      </w:r>
-      <w:proofErr w:type="gramEnd"/>
+        <w:t>: Humason creates a subdirectory in the Humason folder called “Images”.  Target images are stored in subdirectories named &lt;date&gt;_&lt;target name&gt; in a subdirectory “Data Files”.  Individual images are stored in .fits files named</w:t>
+      </w:r>
     </w:p>
     <w:p>
       <w:pPr>
@@ -8725,55 +6106,7 @@
           <w:rFonts w:ascii="Arial" w:eastAsia="Arial" w:hAnsi="Arial" w:cs="Arial"/>
           <w:sz w:val="24"/>
         </w:rPr>
-        <w:t xml:space="preserve"> &lt;</w:t>
-      </w:r>
-      <w:proofErr w:type="spellStart"/>
-      <w:r>
-        <w:rPr>
-          <w:rFonts w:ascii="Arial" w:eastAsia="Arial" w:hAnsi="Arial" w:cs="Arial"/>
-          <w:sz w:val="24"/>
-        </w:rPr>
-        <w:t>filtername</w:t>
-      </w:r>
-      <w:proofErr w:type="spellEnd"/>
-      <w:r>
-        <w:rPr>
-          <w:rFonts w:ascii="Arial" w:eastAsia="Arial" w:hAnsi="Arial" w:cs="Arial"/>
-          <w:sz w:val="24"/>
-        </w:rPr>
-        <w:t>&gt;&lt;</w:t>
-      </w:r>
-      <w:proofErr w:type="spellStart"/>
-      <w:r>
-        <w:rPr>
-          <w:rFonts w:ascii="Arial" w:eastAsia="Arial" w:hAnsi="Arial" w:cs="Arial"/>
-          <w:sz w:val="24"/>
-        </w:rPr>
-        <w:t>targetname</w:t>
-      </w:r>
-      <w:proofErr w:type="spellEnd"/>
-      <w:r>
-        <w:rPr>
-          <w:rFonts w:ascii="Arial" w:eastAsia="Arial" w:hAnsi="Arial" w:cs="Arial"/>
-          <w:sz w:val="24"/>
-        </w:rPr>
-        <w:t>&gt;_&lt;PA&gt;&lt;SOP</w:t>
-      </w:r>
-      <w:proofErr w:type="gramStart"/>
-      <w:r>
-        <w:rPr>
-          <w:rFonts w:ascii="Arial" w:eastAsia="Arial" w:hAnsi="Arial" w:cs="Arial"/>
-          <w:sz w:val="24"/>
-        </w:rPr>
-        <w:t>&gt;.&lt;</w:t>
-      </w:r>
-      <w:proofErr w:type="gramEnd"/>
-      <w:r>
-        <w:rPr>
-          <w:rFonts w:ascii="Arial" w:eastAsia="Arial" w:hAnsi="Arial" w:cs="Arial"/>
-          <w:sz w:val="24"/>
-        </w:rPr>
-        <w:t>#&gt;.fit</w:t>
+        <w:t xml:space="preserve"> &lt;filtername&gt;&lt;targetname&gt;_&lt;PA&gt;&lt;SOP&gt;.&lt;#&gt;.fit</w:t>
       </w:r>
     </w:p>
     <w:p>
@@ -8812,198 +6145,86 @@
           <w:rFonts w:ascii="Arial" w:eastAsia="Arial" w:hAnsi="Arial" w:cs="Arial"/>
           <w:sz w:val="24"/>
         </w:rPr>
+        <w:t xml:space="preserve"> Humason stores flats files in the Humason Image subdirectory named &lt;date&gt; in a further subdirectory “Calibration Files”.  Calibration .fits files are named: </w:t>
+      </w:r>
+    </w:p>
+    <w:p>
+      <w:pPr>
+        <w:ind w:firstLine="720"/>
+        <w:rPr>
+          <w:rFonts w:ascii="Arial" w:eastAsia="Arial" w:hAnsi="Arial" w:cs="Arial"/>
+          <w:sz w:val="24"/>
+        </w:rPr>
+      </w:pPr>
+      <w:r>
+        <w:rPr>
+          <w:rFonts w:ascii="Arial" w:eastAsia="Arial" w:hAnsi="Arial" w:cs="Arial"/>
+          <w:sz w:val="24"/>
+        </w:rPr>
+        <w:t>&lt;filtername&gt;&lt;targetname&gt;_&lt;PA&gt;PA&lt;SOP&gt;.&lt;#&gt;.fit</w:t>
+      </w:r>
+    </w:p>
+    <w:p>
+      <w:pPr>
+        <w:ind w:left="720"/>
+        <w:rPr>
+          <w:rFonts w:ascii="Arial" w:eastAsia="Arial" w:hAnsi="Arial" w:cs="Arial"/>
+          <w:sz w:val="24"/>
+        </w:rPr>
+      </w:pPr>
+      <w:r>
+        <w:rPr>
+          <w:rFonts w:ascii="Arial" w:eastAsia="Arial" w:hAnsi="Arial" w:cs="Arial"/>
+          <w:sz w:val="24"/>
+        </w:rPr>
+        <w:t>where PA is the position angle of the image in degrees and SOP is the side of pier (East or West).</w:t>
+      </w:r>
+    </w:p>
+    <w:p>
+      <w:pPr>
+        <w:rPr>
+          <w:rFonts w:ascii="Arial" w:eastAsia="Arial" w:hAnsi="Arial" w:cs="Arial"/>
+          <w:b/>
+          <w:sz w:val="24"/>
+        </w:rPr>
+      </w:pPr>
+    </w:p>
+    <w:p>
+      <w:pPr>
+        <w:rPr>
+          <w:rFonts w:ascii="Arial" w:eastAsia="Arial" w:hAnsi="Arial" w:cs="Arial"/>
+          <w:sz w:val="24"/>
+        </w:rPr>
+      </w:pPr>
+      <w:r>
+        <w:rPr>
+          <w:rFonts w:ascii="Arial" w:eastAsia="Arial" w:hAnsi="Arial" w:cs="Arial"/>
+          <w:b/>
+          <w:sz w:val="24"/>
+        </w:rPr>
+        <w:t>Support</w:t>
+      </w:r>
+      <w:r>
+        <w:rPr>
+          <w:rFonts w:ascii="Arial" w:eastAsia="Arial" w:hAnsi="Arial" w:cs="Arial"/>
+          <w:sz w:val="24"/>
+        </w:rPr>
         <w:t xml:space="preserve"> </w:t>
       </w:r>
-      <w:proofErr w:type="spellStart"/>
-      <w:r>
-        <w:rPr>
-          <w:rFonts w:ascii="Arial" w:eastAsia="Arial" w:hAnsi="Arial" w:cs="Arial"/>
-          <w:sz w:val="24"/>
-        </w:rPr>
-        <w:t>Humason</w:t>
-      </w:r>
-      <w:proofErr w:type="spellEnd"/>
-      <w:r>
-        <w:rPr>
-          <w:rFonts w:ascii="Arial" w:eastAsia="Arial" w:hAnsi="Arial" w:cs="Arial"/>
-          <w:sz w:val="24"/>
-        </w:rPr>
-        <w:t xml:space="preserve"> stores flats files in the </w:t>
-      </w:r>
-      <w:proofErr w:type="spellStart"/>
-      <w:r>
-        <w:rPr>
-          <w:rFonts w:ascii="Arial" w:eastAsia="Arial" w:hAnsi="Arial" w:cs="Arial"/>
-          <w:sz w:val="24"/>
-        </w:rPr>
-        <w:t>Humason</w:t>
-      </w:r>
-      <w:proofErr w:type="spellEnd"/>
-      <w:r>
-        <w:rPr>
-          <w:rFonts w:ascii="Arial" w:eastAsia="Arial" w:hAnsi="Arial" w:cs="Arial"/>
-          <w:sz w:val="24"/>
-        </w:rPr>
-        <w:t xml:space="preserve"> Image subdirectory named &lt;date&gt; in a further subdirectory “Calibration Files”.  Calibration .fits files are named: </w:t>
-      </w:r>
-    </w:p>
-    <w:p>
-      <w:pPr>
-        <w:ind w:firstLine="720"/>
-        <w:rPr>
-          <w:rFonts w:ascii="Arial" w:eastAsia="Arial" w:hAnsi="Arial" w:cs="Arial"/>
-          <w:sz w:val="24"/>
-        </w:rPr>
-      </w:pPr>
-      <w:r>
-        <w:rPr>
-          <w:rFonts w:ascii="Arial" w:eastAsia="Arial" w:hAnsi="Arial" w:cs="Arial"/>
-          <w:sz w:val="24"/>
-        </w:rPr>
-        <w:t>&lt;</w:t>
-      </w:r>
-      <w:proofErr w:type="spellStart"/>
-      <w:r>
-        <w:rPr>
-          <w:rFonts w:ascii="Arial" w:eastAsia="Arial" w:hAnsi="Arial" w:cs="Arial"/>
-          <w:sz w:val="24"/>
-        </w:rPr>
-        <w:t>filtername</w:t>
-      </w:r>
-      <w:proofErr w:type="spellEnd"/>
-      <w:r>
-        <w:rPr>
-          <w:rFonts w:ascii="Arial" w:eastAsia="Arial" w:hAnsi="Arial" w:cs="Arial"/>
-          <w:sz w:val="24"/>
-        </w:rPr>
-        <w:t>&gt;&lt;</w:t>
-      </w:r>
-      <w:proofErr w:type="spellStart"/>
-      <w:r>
-        <w:rPr>
-          <w:rFonts w:ascii="Arial" w:eastAsia="Arial" w:hAnsi="Arial" w:cs="Arial"/>
-          <w:sz w:val="24"/>
-        </w:rPr>
-        <w:t>targetname</w:t>
-      </w:r>
-      <w:proofErr w:type="spellEnd"/>
-      <w:r>
-        <w:rPr>
-          <w:rFonts w:ascii="Arial" w:eastAsia="Arial" w:hAnsi="Arial" w:cs="Arial"/>
-          <w:sz w:val="24"/>
-        </w:rPr>
-        <w:t>&gt;_&lt;PA&gt;PA&lt;SOP</w:t>
-      </w:r>
-      <w:proofErr w:type="gramStart"/>
-      <w:r>
-        <w:rPr>
-          <w:rFonts w:ascii="Arial" w:eastAsia="Arial" w:hAnsi="Arial" w:cs="Arial"/>
-          <w:sz w:val="24"/>
-        </w:rPr>
-        <w:t>&gt;.&lt;</w:t>
-      </w:r>
-      <w:proofErr w:type="gramEnd"/>
-      <w:r>
-        <w:rPr>
-          <w:rFonts w:ascii="Arial" w:eastAsia="Arial" w:hAnsi="Arial" w:cs="Arial"/>
-          <w:sz w:val="24"/>
-        </w:rPr>
-        <w:t>#&gt;.fit</w:t>
-      </w:r>
-    </w:p>
-    <w:p>
-      <w:pPr>
-        <w:ind w:left="720"/>
-        <w:rPr>
-          <w:rFonts w:ascii="Arial" w:eastAsia="Arial" w:hAnsi="Arial" w:cs="Arial"/>
-          <w:sz w:val="24"/>
-        </w:rPr>
-      </w:pPr>
-      <w:r>
-        <w:rPr>
-          <w:rFonts w:ascii="Arial" w:eastAsia="Arial" w:hAnsi="Arial" w:cs="Arial"/>
-          <w:sz w:val="24"/>
-        </w:rPr>
-        <w:t>where PA is the position angle of the image in degrees and SOP is the side of pier (East or West).</w:t>
-      </w:r>
-    </w:p>
-    <w:p>
-      <w:pPr>
-        <w:rPr>
-          <w:rFonts w:ascii="Arial" w:eastAsia="Arial" w:hAnsi="Arial" w:cs="Arial"/>
-          <w:b/>
-          <w:sz w:val="24"/>
-        </w:rPr>
-      </w:pPr>
-    </w:p>
-    <w:p>
-      <w:pPr>
-        <w:rPr>
-          <w:rFonts w:ascii="Arial" w:eastAsia="Arial" w:hAnsi="Arial" w:cs="Arial"/>
-          <w:sz w:val="24"/>
-        </w:rPr>
-      </w:pPr>
-      <w:r>
-        <w:rPr>
-          <w:rFonts w:ascii="Arial" w:eastAsia="Arial" w:hAnsi="Arial" w:cs="Arial"/>
-          <w:b/>
-          <w:sz w:val="24"/>
-        </w:rPr>
-        <w:t>Support</w:t>
-      </w:r>
-      <w:r>
-        <w:rPr>
-          <w:rFonts w:ascii="Arial" w:eastAsia="Arial" w:hAnsi="Arial" w:cs="Arial"/>
-          <w:sz w:val="24"/>
-        </w:rPr>
-        <w:t xml:space="preserve"> </w:t>
-      </w:r>
-    </w:p>
-    <w:p>
-      <w:pPr>
-        <w:rPr>
-          <w:rFonts w:ascii="Arial" w:eastAsia="Arial" w:hAnsi="Arial" w:cs="Arial"/>
-          <w:sz w:val="24"/>
-        </w:rPr>
-      </w:pPr>
-      <w:r>
-        <w:rPr>
-          <w:rFonts w:ascii="Arial" w:eastAsia="Arial" w:hAnsi="Arial" w:cs="Arial"/>
-          <w:sz w:val="24"/>
-        </w:rPr>
-        <w:t xml:space="preserve">This application was written for the public domain and as such is unsupported. The developer wishes you </w:t>
-      </w:r>
-      <w:proofErr w:type="gramStart"/>
-      <w:r>
-        <w:rPr>
-          <w:rFonts w:ascii="Arial" w:eastAsia="Arial" w:hAnsi="Arial" w:cs="Arial"/>
-          <w:sz w:val="24"/>
-        </w:rPr>
-        <w:t>his</w:t>
-      </w:r>
-      <w:proofErr w:type="gramEnd"/>
-      <w:r>
-        <w:rPr>
-          <w:rFonts w:ascii="Arial" w:eastAsia="Arial" w:hAnsi="Arial" w:cs="Arial"/>
-          <w:sz w:val="24"/>
-        </w:rPr>
-        <w:t xml:space="preserve"> best and hopes everything works </w:t>
-      </w:r>
-      <w:proofErr w:type="gramStart"/>
-      <w:r>
-        <w:rPr>
-          <w:rFonts w:ascii="Arial" w:eastAsia="Arial" w:hAnsi="Arial" w:cs="Arial"/>
-          <w:sz w:val="24"/>
-        </w:rPr>
-        <w:t>out, but</w:t>
-      </w:r>
-      <w:proofErr w:type="gramEnd"/>
-      <w:r>
-        <w:rPr>
-          <w:rFonts w:ascii="Arial" w:eastAsia="Arial" w:hAnsi="Arial" w:cs="Arial"/>
-          <w:sz w:val="24"/>
-        </w:rPr>
-        <w:t xml:space="preserve"> recommends learning C# (it's really not horrible and the tools are free from Microsoft) if you find a </w:t>
+    </w:p>
+    <w:p>
+      <w:pPr>
+        <w:rPr>
+          <w:rFonts w:ascii="Arial" w:eastAsia="Arial" w:hAnsi="Arial" w:cs="Arial"/>
+          <w:sz w:val="24"/>
+        </w:rPr>
+      </w:pPr>
+      <w:r>
+        <w:rPr>
+          <w:rFonts w:ascii="Arial" w:eastAsia="Arial" w:hAnsi="Arial" w:cs="Arial"/>
+          <w:sz w:val="24"/>
+        </w:rPr>
+        <w:t xml:space="preserve">This application was written for the public domain and as such is unsupported. The developer wishes you his best and hopes everything works out, but recommends learning C# (it's really not horrible and the tools are free from Microsoft) if you find a </w:t>
       </w:r>
       <w:r>
         <w:rPr>
@@ -9011,39 +6232,7 @@
           <w:sz w:val="24"/>
         </w:rPr>
         <w:lastRenderedPageBreak/>
-        <w:t>problem or want to add features.  The source is supplied as a Visual Studio project on GitHub (</w:t>
-      </w:r>
-      <w:proofErr w:type="spellStart"/>
-      <w:r>
-        <w:rPr>
-          <w:rFonts w:ascii="Arial" w:eastAsia="Arial" w:hAnsi="Arial" w:cs="Arial"/>
-          <w:sz w:val="24"/>
-        </w:rPr>
-        <w:t>rrskybox</w:t>
-      </w:r>
-      <w:proofErr w:type="spellEnd"/>
-      <w:r>
-        <w:rPr>
-          <w:rFonts w:ascii="Arial" w:eastAsia="Arial" w:hAnsi="Arial" w:cs="Arial"/>
-          <w:sz w:val="24"/>
-        </w:rPr>
-        <w:t>/</w:t>
-      </w:r>
-      <w:proofErr w:type="spellStart"/>
-      <w:r>
-        <w:rPr>
-          <w:rFonts w:ascii="Arial" w:eastAsia="Arial" w:hAnsi="Arial" w:cs="Arial"/>
-          <w:sz w:val="24"/>
-        </w:rPr>
-        <w:t>Humason</w:t>
-      </w:r>
-      <w:proofErr w:type="spellEnd"/>
-      <w:r>
-        <w:rPr>
-          <w:rFonts w:ascii="Arial" w:eastAsia="Arial" w:hAnsi="Arial" w:cs="Arial"/>
-          <w:sz w:val="24"/>
-        </w:rPr>
-        <w:t>).</w:t>
+        <w:t>problem or want to add features.  The source is supplied as a Visual Studio project on GitHub (rrskybox/Humason).</w:t>
       </w:r>
     </w:p>
     <w:p>
@@ -9209,7 +6398,6 @@
         </w:rPr>
         <w:t xml:space="preserve">Check Use </w:t>
       </w:r>
-      <w:proofErr w:type="spellStart"/>
       <w:r>
         <w:rPr>
           <w:rFonts w:ascii="Arial" w:eastAsia="Arial" w:hAnsi="Arial" w:cs="Arial"/>
@@ -9218,7 +6406,6 @@
         </w:rPr>
         <w:t>AutoRun</w:t>
       </w:r>
-      <w:proofErr w:type="spellEnd"/>
       <w:r>
         <w:rPr>
           <w:rFonts w:ascii="Arial" w:eastAsia="Arial" w:hAnsi="Arial" w:cs="Arial"/>
@@ -9226,23 +6413,13 @@
         </w:rPr>
         <w:t xml:space="preserve"> to open </w:t>
       </w:r>
-      <w:proofErr w:type="spellStart"/>
       <w:r>
         <w:rPr>
           <w:rFonts w:ascii="Arial" w:eastAsia="Arial" w:hAnsi="Arial" w:cs="Arial"/>
           <w:i/>
           <w:sz w:val="24"/>
         </w:rPr>
-        <w:t>AutoRun</w:t>
-      </w:r>
-      <w:proofErr w:type="spellEnd"/>
-      <w:r>
-        <w:rPr>
-          <w:rFonts w:ascii="Arial" w:eastAsia="Arial" w:hAnsi="Arial" w:cs="Arial"/>
-          <w:i/>
-          <w:sz w:val="24"/>
-        </w:rPr>
-        <w:t xml:space="preserve"> </w:t>
+        <w:t xml:space="preserve">AutoRun </w:t>
       </w:r>
       <w:r>
         <w:rPr>
@@ -9299,17 +6476,8 @@
           <w:rFonts w:ascii="Arial" w:eastAsia="Arial" w:hAnsi="Arial" w:cs="Arial"/>
           <w:sz w:val="24"/>
         </w:rPr>
-        <w:t xml:space="preserve"> file </w:t>
-      </w:r>
-      <w:proofErr w:type="gramStart"/>
-      <w:r>
-        <w:rPr>
-          <w:rFonts w:ascii="Arial" w:eastAsia="Arial" w:hAnsi="Arial" w:cs="Arial"/>
-          <w:sz w:val="24"/>
-        </w:rPr>
-        <w:t>dialog</w:t>
-      </w:r>
-      <w:proofErr w:type="gramEnd"/>
+        <w:t xml:space="preserve"> file dialog</w:t>
+      </w:r>
     </w:p>
     <w:p>
       <w:pPr>
@@ -9343,17 +6511,8 @@
           <w:rFonts w:ascii="Arial" w:eastAsia="Arial" w:hAnsi="Arial" w:cs="Arial"/>
           <w:sz w:val="24"/>
         </w:rPr>
-        <w:t xml:space="preserve"> script or </w:t>
-      </w:r>
-      <w:proofErr w:type="gramStart"/>
-      <w:r>
-        <w:rPr>
-          <w:rFonts w:ascii="Arial" w:eastAsia="Arial" w:hAnsi="Arial" w:cs="Arial"/>
-          <w:sz w:val="24"/>
-        </w:rPr>
-        <w:t>application</w:t>
-      </w:r>
-      <w:proofErr w:type="gramEnd"/>
+        <w:t xml:space="preserve"> script or application</w:t>
+      </w:r>
     </w:p>
     <w:p>
       <w:pPr>
@@ -9387,23 +6546,7 @@
           <w:rFonts w:ascii="Arial" w:eastAsia="Arial" w:hAnsi="Arial" w:cs="Arial"/>
           <w:sz w:val="24"/>
         </w:rPr>
-        <w:t xml:space="preserve"> if </w:t>
-      </w:r>
-      <w:proofErr w:type="spellStart"/>
-      <w:r>
-        <w:rPr>
-          <w:rFonts w:ascii="Arial" w:eastAsia="Arial" w:hAnsi="Arial" w:cs="Arial"/>
-          <w:sz w:val="24"/>
-        </w:rPr>
-        <w:t>Humason</w:t>
-      </w:r>
-      <w:proofErr w:type="spellEnd"/>
-      <w:r>
-        <w:rPr>
-          <w:rFonts w:ascii="Arial" w:eastAsia="Arial" w:hAnsi="Arial" w:cs="Arial"/>
-          <w:sz w:val="24"/>
-        </w:rPr>
-        <w:t xml:space="preserve"> is not to wait until script or application exits.</w:t>
+        <w:t xml:space="preserve"> if Humason is not to wait until script or application exits.</w:t>
       </w:r>
     </w:p>
     <w:p>
@@ -9438,17 +6581,8 @@
           <w:rFonts w:ascii="Arial" w:eastAsia="Arial" w:hAnsi="Arial" w:cs="Arial"/>
           <w:sz w:val="24"/>
         </w:rPr>
-        <w:t xml:space="preserve"> to close </w:t>
-      </w:r>
-      <w:proofErr w:type="gramStart"/>
-      <w:r>
-        <w:rPr>
-          <w:rFonts w:ascii="Arial" w:eastAsia="Arial" w:hAnsi="Arial" w:cs="Arial"/>
-          <w:sz w:val="24"/>
-        </w:rPr>
-        <w:t>window</w:t>
-      </w:r>
-      <w:proofErr w:type="gramEnd"/>
+        <w:t xml:space="preserve"> to close window</w:t>
+      </w:r>
     </w:p>
     <w:p>
       <w:pPr>
@@ -9736,17 +6870,8 @@
           <w:rFonts w:ascii="Arial" w:eastAsia="Arial" w:hAnsi="Arial" w:cs="Arial"/>
           <w:sz w:val="24"/>
         </w:rPr>
-        <w:t xml:space="preserve">Stuff to do </w:t>
-      </w:r>
-      <w:proofErr w:type="gramStart"/>
-      <w:r>
-        <w:rPr>
-          <w:rFonts w:ascii="Arial" w:eastAsia="Arial" w:hAnsi="Arial" w:cs="Arial"/>
-          <w:sz w:val="24"/>
-        </w:rPr>
-        <w:t>sometime</w:t>
-      </w:r>
-      <w:proofErr w:type="gramEnd"/>
+        <w:t>Stuff to do sometime</w:t>
+      </w:r>
     </w:p>
     <w:p>
       <w:pPr>
@@ -9765,23 +6890,7 @@
           <w:rFonts w:ascii="Arial" w:eastAsia="Arial" w:hAnsi="Arial" w:cs="Arial"/>
           <w:sz w:val="24"/>
         </w:rPr>
-        <w:t xml:space="preserve">Predict initial exposure for a guide </w:t>
-      </w:r>
-      <w:proofErr w:type="gramStart"/>
-      <w:r>
-        <w:rPr>
-          <w:rFonts w:ascii="Arial" w:eastAsia="Arial" w:hAnsi="Arial" w:cs="Arial"/>
-          <w:sz w:val="24"/>
-        </w:rPr>
-        <w:t>star</w:t>
-      </w:r>
-      <w:proofErr w:type="gramEnd"/>
-      <w:r>
-        <w:rPr>
-          <w:rFonts w:ascii="Arial" w:eastAsia="Arial" w:hAnsi="Arial" w:cs="Arial"/>
-          <w:sz w:val="24"/>
-        </w:rPr>
-        <w:t xml:space="preserve"> </w:t>
+        <w:t xml:space="preserve">Predict initial exposure for a guide star </w:t>
       </w:r>
     </w:p>
     <w:p>

</xml_diff>

<commit_message>
Removed Park and Disconnect termination if "Attended" is configured.
</commit_message>
<xml_diff>
--- a/Humason/Humason Description.docx
+++ b/Humason/Humason Description.docx
@@ -1,6 +1,6 @@
 
 <file path=word/document.xml><?xml version="1.0" encoding="utf-8"?>
-<w:document xmlns:wpc="http://schemas.microsoft.com/office/word/2010/wordprocessingCanvas" xmlns:cx="http://schemas.microsoft.com/office/drawing/2014/chartex" xmlns:cx1="http://schemas.microsoft.com/office/drawing/2015/9/8/chartex" xmlns:cx2="http://schemas.microsoft.com/office/drawing/2015/10/21/chartex" xmlns:cx3="http://schemas.microsoft.com/office/drawing/2016/5/9/chartex" xmlns:cx4="http://schemas.microsoft.com/office/drawing/2016/5/10/chartex" xmlns:cx5="http://schemas.microsoft.com/office/drawing/2016/5/11/chartex" xmlns:cx6="http://schemas.microsoft.com/office/drawing/2016/5/12/chartex" xmlns:cx7="http://schemas.microsoft.com/office/drawing/2016/5/13/chartex" xmlns:cx8="http://schemas.microsoft.com/office/drawing/2016/5/14/chartex" xmlns:mc="http://schemas.openxmlformats.org/markup-compatibility/2006" xmlns:aink="http://schemas.microsoft.com/office/drawing/2016/ink" xmlns:am3d="http://schemas.microsoft.com/office/drawing/2017/model3d" xmlns:o="urn:schemas-microsoft-com:office:office" xmlns:oel="http://schemas.microsoft.com/office/2019/extlst" xmlns:r="http://schemas.openxmlformats.org/officeDocument/2006/relationships" xmlns:m="http://schemas.openxmlformats.org/officeDocument/2006/math" xmlns:v="urn:schemas-microsoft-com:vml" xmlns:wp14="http://schemas.microsoft.com/office/word/2010/wordprocessingDrawing" xmlns:wp="http://schemas.openxmlformats.org/drawingml/2006/wordprocessingDrawing" xmlns:w10="urn:schemas-microsoft-com:office:word" xmlns:w="http://schemas.openxmlformats.org/wordprocessingml/2006/main" xmlns:w14="http://schemas.microsoft.com/office/word/2010/wordml" xmlns:w15="http://schemas.microsoft.com/office/word/2012/wordml" xmlns:w16cex="http://schemas.microsoft.com/office/word/2018/wordml/cex" xmlns:w16cid="http://schemas.microsoft.com/office/word/2016/wordml/cid" xmlns:w16="http://schemas.microsoft.com/office/word/2018/wordml" xmlns:w16sdtdh="http://schemas.microsoft.com/office/word/2020/wordml/sdtdatahash" xmlns:w16se="http://schemas.microsoft.com/office/word/2015/wordml/symex" xmlns:wpg="http://schemas.microsoft.com/office/word/2010/wordprocessingGroup" xmlns:wpi="http://schemas.microsoft.com/office/word/2010/wordprocessingInk" xmlns:wne="http://schemas.microsoft.com/office/word/2006/wordml" xmlns:wps="http://schemas.microsoft.com/office/word/2010/wordprocessingShape" mc:Ignorable="w14 w15 w16se w16cid w16 w16cex w16sdtdh wp14">
+<w:document xmlns:wpc="http://schemas.microsoft.com/office/word/2010/wordprocessingCanvas" xmlns:cx="http://schemas.microsoft.com/office/drawing/2014/chartex" xmlns:cx1="http://schemas.microsoft.com/office/drawing/2015/9/8/chartex" xmlns:cx2="http://schemas.microsoft.com/office/drawing/2015/10/21/chartex" xmlns:cx3="http://schemas.microsoft.com/office/drawing/2016/5/9/chartex" xmlns:cx4="http://schemas.microsoft.com/office/drawing/2016/5/10/chartex" xmlns:cx5="http://schemas.microsoft.com/office/drawing/2016/5/11/chartex" xmlns:cx6="http://schemas.microsoft.com/office/drawing/2016/5/12/chartex" xmlns:cx7="http://schemas.microsoft.com/office/drawing/2016/5/13/chartex" xmlns:cx8="http://schemas.microsoft.com/office/drawing/2016/5/14/chartex" xmlns:mc="http://schemas.openxmlformats.org/markup-compatibility/2006" xmlns:aink="http://schemas.microsoft.com/office/drawing/2016/ink" xmlns:am3d="http://schemas.microsoft.com/office/drawing/2017/model3d" xmlns:o="urn:schemas-microsoft-com:office:office" xmlns:oel="http://schemas.microsoft.com/office/2019/extlst" xmlns:r="http://schemas.openxmlformats.org/officeDocument/2006/relationships" xmlns:m="http://schemas.openxmlformats.org/officeDocument/2006/math" xmlns:v="urn:schemas-microsoft-com:vml" xmlns:wp14="http://schemas.microsoft.com/office/word/2010/wordprocessingDrawing" xmlns:wp="http://schemas.openxmlformats.org/drawingml/2006/wordprocessingDrawing" xmlns:w10="urn:schemas-microsoft-com:office:word" xmlns:w="http://schemas.openxmlformats.org/wordprocessingml/2006/main" xmlns:w14="http://schemas.microsoft.com/office/word/2010/wordml" xmlns:w15="http://schemas.microsoft.com/office/word/2012/wordml" xmlns:w16cex="http://schemas.microsoft.com/office/word/2018/wordml/cex" xmlns:w16cid="http://schemas.microsoft.com/office/word/2016/wordml/cid" xmlns:w16="http://schemas.microsoft.com/office/word/2018/wordml" xmlns:w16du="http://schemas.microsoft.com/office/word/2023/wordml/word16du" xmlns:w16sdtdh="http://schemas.microsoft.com/office/word/2020/wordml/sdtdatahash" xmlns:w16sdtfl="http://schemas.microsoft.com/office/word/2024/wordml/sdtformatlock" xmlns:w16se="http://schemas.microsoft.com/office/word/2015/wordml/symex" xmlns:wpg="http://schemas.microsoft.com/office/word/2010/wordprocessingGroup" xmlns:wpi="http://schemas.microsoft.com/office/word/2010/wordprocessingInk" xmlns:wne="http://schemas.microsoft.com/office/word/2006/wordml" xmlns:wps="http://schemas.microsoft.com/office/word/2010/wordprocessingShape" mc:Ignorable="w14 w15 w16se w16cid w16 w16cex w16sdtdh w16sdtfl w16du wp14">
   <w:body>
     <w:p>
       <w:pPr>
@@ -304,15 +304,7 @@
           <w:rFonts w:ascii="Arial" w:eastAsia="Arial" w:hAnsi="Arial" w:cs="Arial"/>
           <w:sz w:val="24"/>
         </w:rPr>
-        <w:t xml:space="preserve">As such, the first, and primary, assumption is that TheSkyX will suffice for nearly all hardware management functions.  No other focusing, guiding, rotating or imaging automation software should be needed so it is not supported.  The only non-Software Bisque automation supported is Optec FlatMan and AAG CloudWatcher which have no </w:t>
-      </w:r>
-      <w:r>
-        <w:rPr>
-          <w:rFonts w:ascii="Arial" w:eastAsia="Arial" w:hAnsi="Arial" w:cs="Arial"/>
-          <w:sz w:val="24"/>
-        </w:rPr>
-        <w:lastRenderedPageBreak/>
-        <w:t>TheSkyX equivalents (at this time).  A related requirement is that Humason works only with a Software Bisque Paramount mount.  There are a few functions, such as side of pier information, that Humason utilizes which may or may not be available with other mounts.</w:t>
+        <w:t>As such, the first, and primary, assumption is that TheSkyX will suffice for nearly all hardware management functions.  No other focusing, guiding, rotating or imaging automation software should be needed so it is not supported.  The only non-Software Bisque automation supported is Optec FlatMan and AAG CloudWatcher which have no TheSkyX equivalents (at this time).  A related requirement is that Humason works only with a Software Bisque Paramount mount.  There are a few functions, such as side of pier information, that Humason utilizes which may or may not be available with other mounts.</w:t>
       </w:r>
     </w:p>
     <w:p>
@@ -436,7 +428,6 @@
           <w:rFonts w:ascii="Arial" w:eastAsia="Arial" w:hAnsi="Arial" w:cs="Arial"/>
           <w:sz w:val="24"/>
         </w:rPr>
-        <w:lastRenderedPageBreak/>
         <w:t>The Session Plan datafile and the Target Plan datafiles and well as captured images are stored in the user Documents directory in a folder called “Humason”.  Images are stored in another subdirectory called “Images”.  Log files are stored in a subdirectory called “Logs”.</w:t>
       </w:r>
     </w:p>
@@ -483,11 +474,11 @@
             <v:path o:extrusionok="f" gradientshapeok="t" o:connecttype="rect"/>
             <o:lock v:ext="edit" aspectratio="t"/>
           </v:shapetype>
-          <v:shape id="_x0000_i1025" type="#_x0000_t75" style="width:447.75pt;height:243pt" o:ole="" filled="t">
+          <v:shape id="_x0000_i1025" type="#_x0000_t75" style="width:448.15pt;height:243pt" o:ole="" filled="t">
             <v:imagedata r:id="rId5" o:title=""/>
             <o:lock v:ext="edit" aspectratio="f"/>
           </v:shape>
-          <o:OLEObject Type="Embed" ProgID="StaticMetafile" ShapeID="_x0000_i1025" DrawAspect="Content" ObjectID="_1741761830" r:id="rId6"/>
+          <o:OLEObject Type="Embed" ProgID="StaticMetafile" ShapeID="_x0000_i1025" DrawAspect="Content" ObjectID="_1832598382" r:id="rId6"/>
         </w:object>
       </w:r>
     </w:p>
@@ -548,14 +539,13 @@
         <w:rPr>
           <w:noProof/>
         </w:rPr>
-        <w:lastRenderedPageBreak/>
         <w:object w:dxaOrig="1440" w:dyaOrig="1440" w14:anchorId="213FD4FF">
           <v:shape id="_x0000_s1055" type="#_x0000_t75" style="position:absolute;margin-left:160.1pt;margin-top:20.95pt;width:324.7pt;height:342.1pt;z-index:251664384;mso-position-horizontal-relative:text;mso-position-vertical-relative:text" o:allowoverlap="f" filled="t">
             <v:imagedata r:id="rId7" o:title=""/>
             <o:lock v:ext="edit" aspectratio="f"/>
             <w10:wrap type="square"/>
           </v:shape>
-          <o:OLEObject Type="Embed" ProgID="StaticMetafile" ShapeID="_x0000_s1055" DrawAspect="Content" ObjectID="_1741761831" r:id="rId8"/>
+          <o:OLEObject Type="Embed" ProgID="StaticMetafile" ShapeID="_x0000_s1055" DrawAspect="Content" ObjectID="_1832598383" r:id="rId8"/>
         </w:object>
       </w:r>
       <w:r>
@@ -691,7 +681,6 @@
           <w:sz w:val="24"/>
           <w:u w:val="single"/>
         </w:rPr>
-        <w:lastRenderedPageBreak/>
         <w:t>Usage</w:t>
       </w:r>
     </w:p>
@@ -972,7 +961,6 @@
           <w:rFonts w:ascii="Arial" w:eastAsia="Arial" w:hAnsi="Arial" w:cs="Arial"/>
           <w:sz w:val="24"/>
         </w:rPr>
-        <w:lastRenderedPageBreak/>
         <w:t>Target Plan definition is accomplished with the Plan Tab.  A selection can also be made in the Plan tab by either uploading a target already selected in TSX or typing a name in the Plan tab for TSX to look up.  Once a target is selected, it appears in a list on the Plan tab and can be loaded for adjustment of framing and position angle, and for setting up its imaging.  The Plan tab also supports the adjustment of image position and position angle using the TSX Star Chart.  Targets are selected from this list and moved to the Schedule list on this tab for each night’s session.  Targets are also “loaded” off this list for configuration of their imaging sequence from the Plan List.</w:t>
       </w:r>
     </w:p>
@@ -1272,14 +1260,28 @@
           <w:rFonts w:ascii="Arial" w:eastAsia="Arial" w:hAnsi="Arial" w:cs="Arial"/>
           <w:sz w:val="24"/>
         </w:rPr>
-        <w:t xml:space="preserve">: Disables </w:t>
-      </w:r>
-      <w:r>
-        <w:rPr>
-          <w:rFonts w:ascii="Arial" w:eastAsia="Arial" w:hAnsi="Arial" w:cs="Arial"/>
-          <w:sz w:val="24"/>
-        </w:rPr>
-        <w:t>Shut Down scripts, if enabled.</w:t>
+        <w:t xml:space="preserve">: </w:t>
+      </w:r>
+      <w:r>
+        <w:rPr>
+          <w:rFonts w:ascii="Arial" w:eastAsia="Arial" w:hAnsi="Arial" w:cs="Arial"/>
+          <w:sz w:val="24"/>
+        </w:rPr>
+        <w:t xml:space="preserve">Disables Shutdown script if enabled.  </w:t>
+      </w:r>
+      <w:r>
+        <w:rPr>
+          <w:rFonts w:ascii="Arial" w:eastAsia="Arial" w:hAnsi="Arial" w:cs="Arial"/>
+          <w:sz w:val="24"/>
+        </w:rPr>
+        <w:t xml:space="preserve">Leaves mount connected and unparked.  </w:t>
+      </w:r>
+      <w:r>
+        <w:rPr>
+          <w:rFonts w:ascii="Arial" w:eastAsia="Arial" w:hAnsi="Arial" w:cs="Arial"/>
+          <w:sz w:val="24"/>
+        </w:rPr>
+        <w:t>Otherwise the mount will be parked and disconnected upon completion of session.</w:t>
       </w:r>
     </w:p>
     <w:p>
@@ -1380,7 +1382,6 @@
           <w:rFonts w:ascii="Arial" w:eastAsia="Arial" w:hAnsi="Arial" w:cs="Arial"/>
           <w:sz w:val="24"/>
         </w:rPr>
-        <w:lastRenderedPageBreak/>
         <w:t>If AutoRun (Session Tab is checked, then Humason waits until the Start Up Time (if enabled) and runs the Start Up executable.</w:t>
       </w:r>
       <w:r>
@@ -1647,7 +1648,6 @@
           <w:noProof/>
           <w:sz w:val="24"/>
         </w:rPr>
-        <w:lastRenderedPageBreak/>
         <w:drawing>
           <wp:anchor distT="0" distB="0" distL="114300" distR="114300" simplePos="0" relativeHeight="251653120" behindDoc="0" locked="0" layoutInCell="1" allowOverlap="1" wp14:anchorId="02CDC9B9" wp14:editId="60603315">
             <wp:simplePos x="0" y="0"/>
@@ -2075,7 +2075,6 @@
           <w:i/>
           <w:sz w:val="24"/>
         </w:rPr>
-        <w:lastRenderedPageBreak/>
         <w:t>Note: Upon completion of a rotation reposition, “Adjust FOVI Position Angle” the FOVI only should be adjusted, not the rotator.</w:t>
       </w:r>
     </w:p>
@@ -2211,7 +2210,6 @@
           <w:sz w:val="24"/>
           <w:u w:val="single"/>
         </w:rPr>
-        <w:lastRenderedPageBreak/>
         <w:t>Target Tab</w:t>
       </w:r>
     </w:p>
@@ -2574,7 +2572,6 @@
           <w:sz w:val="24"/>
           <w:u w:val="single"/>
         </w:rPr>
-        <w:lastRenderedPageBreak/>
         <w:t>Save As Default</w:t>
       </w:r>
       <w:r>
@@ -2811,7 +2808,6 @@
           <w:sz w:val="24"/>
           <w:u w:val="single"/>
         </w:rPr>
-        <w:lastRenderedPageBreak/>
         <w:t>Flats Tab</w:t>
       </w:r>
     </w:p>
@@ -3073,15 +3069,7 @@
           <w:rFonts w:ascii="Arial" w:eastAsia="Arial" w:hAnsi="Arial" w:cs="Arial"/>
           <w:sz w:val="24"/>
         </w:rPr>
-        <w:t xml:space="preserve"> is really designed to be used with FlatMan, but can be initiated before “Dusk” or “Dawn”.  It causes Humason to service the set of requested flats immediately.  If </w:t>
-      </w:r>
-      <w:r>
-        <w:rPr>
-          <w:rFonts w:ascii="Arial" w:eastAsia="Arial" w:hAnsi="Arial" w:cs="Arial"/>
-          <w:sz w:val="24"/>
-        </w:rPr>
-        <w:lastRenderedPageBreak/>
-        <w:t>“Dusk” or “Dawn” are selected, then Humason will take an image every minute until it is sufficiently dark (or light) that the Target ADU can be achieved with Filter 0.</w:t>
+        <w:t xml:space="preserve"> is really designed to be used with FlatMan, but can be initiated before “Dusk” or “Dawn”.  It causes Humason to service the set of requested flats immediately.  If “Dusk” or “Dawn” are selected, then Humason will take an image every minute until it is sufficiently dark (or light) that the Target ADU can be achieved with Filter 0.</w:t>
       </w:r>
     </w:p>
     <w:p>
@@ -3343,7 +3331,6 @@
           <w:sz w:val="24"/>
           <w:u w:val="single"/>
         </w:rPr>
-        <w:lastRenderedPageBreak/>
         <w:drawing>
           <wp:anchor distT="0" distB="0" distL="114300" distR="114300" simplePos="0" relativeHeight="251662336" behindDoc="0" locked="0" layoutInCell="1" allowOverlap="1" wp14:anchorId="624F6EDB" wp14:editId="77370707">
             <wp:simplePos x="0" y="0"/>
@@ -3705,7 +3692,6 @@
           <w:sz w:val="24"/>
           <w:u w:val="single"/>
         </w:rPr>
-        <w:lastRenderedPageBreak/>
         <w:t>D</w:t>
       </w:r>
       <w:r>
@@ -4229,7 +4215,6 @@
           <w:sz w:val="24"/>
           <w:u w:val="single"/>
         </w:rPr>
-        <w:lastRenderedPageBreak/>
         <w:t>Rotator: Use Rotator</w:t>
       </w:r>
       <w:r>
@@ -4555,7 +4540,6 @@
           <w:noProof/>
           <w:sz w:val="24"/>
         </w:rPr>
-        <w:lastRenderedPageBreak/>
         <w:drawing>
           <wp:anchor distT="0" distB="0" distL="114300" distR="114300" simplePos="0" relativeHeight="251659264" behindDoc="0" locked="0" layoutInCell="1" allowOverlap="1" wp14:anchorId="2B430E50" wp14:editId="7DEAC6D3">
             <wp:simplePos x="0" y="0"/>
@@ -4920,7 +4904,6 @@
           <w:sz w:val="24"/>
           <w:u w:val="single"/>
         </w:rPr>
-        <w:lastRenderedPageBreak/>
         <w:t>X Sec</w:t>
       </w:r>
       <w:r>
@@ -5128,7 +5111,6 @@
           <w:noProof/>
           <w:sz w:val="24"/>
         </w:rPr>
-        <w:lastRenderedPageBreak/>
         <w:drawing>
           <wp:anchor distT="0" distB="0" distL="114300" distR="114300" simplePos="0" relativeHeight="251660288" behindDoc="0" locked="0" layoutInCell="1" allowOverlap="1" wp14:anchorId="1E4A18B3" wp14:editId="034F6765">
             <wp:simplePos x="0" y="0"/>
@@ -5543,7 +5525,6 @@
           <w:noProof/>
           <w:sz w:val="24"/>
         </w:rPr>
-        <w:lastRenderedPageBreak/>
         <w:drawing>
           <wp:anchor distT="0" distB="0" distL="114300" distR="114300" simplePos="0" relativeHeight="251661312" behindDoc="0" locked="0" layoutInCell="1" allowOverlap="1" wp14:anchorId="5CD554E6" wp14:editId="5D2B698C">
             <wp:simplePos x="0" y="0"/>
@@ -5665,7 +5646,6 @@
           <w:sz w:val="24"/>
           <w:u w:val="single"/>
         </w:rPr>
-        <w:lastRenderedPageBreak/>
         <w:drawing>
           <wp:anchor distT="0" distB="0" distL="114300" distR="114300" simplePos="0" relativeHeight="251657216" behindDoc="0" locked="0" layoutInCell="1" allowOverlap="1" wp14:anchorId="7DB8FB54" wp14:editId="4E9A88F9">
             <wp:simplePos x="0" y="0"/>
@@ -5944,7 +5924,6 @@
           <w:b/>
           <w:sz w:val="24"/>
         </w:rPr>
-        <w:lastRenderedPageBreak/>
         <w:t>Requirements</w:t>
       </w:r>
     </w:p>
@@ -6224,15 +6203,7 @@
           <w:rFonts w:ascii="Arial" w:eastAsia="Arial" w:hAnsi="Arial" w:cs="Arial"/>
           <w:sz w:val="24"/>
         </w:rPr>
-        <w:t xml:space="preserve">This application was written for the public domain and as such is unsupported. The developer wishes you his best and hopes everything works out, but recommends learning C# (it's really not horrible and the tools are free from Microsoft) if you find a </w:t>
-      </w:r>
-      <w:r>
-        <w:rPr>
-          <w:rFonts w:ascii="Arial" w:eastAsia="Arial" w:hAnsi="Arial" w:cs="Arial"/>
-          <w:sz w:val="24"/>
-        </w:rPr>
-        <w:lastRenderedPageBreak/>
-        <w:t>problem or want to add features.  The source is supplied as a Visual Studio project on GitHub (rrskybox/Humason).</w:t>
+        <w:t>This application was written for the public domain and as such is unsupported. The developer wishes you his best and hopes everything works out, but recommends learning C# (it's really not horrible and the tools are free from Microsoft) if you find a problem or want to add features.  The source is supplied as a Visual Studio project on GitHub (rrskybox/Humason).</w:t>
       </w:r>
     </w:p>
     <w:p>
@@ -6761,7 +6732,6 @@
           <w:b/>
           <w:sz w:val="24"/>
         </w:rPr>
-        <w:lastRenderedPageBreak/>
         <w:t>Change Log</w:t>
       </w:r>
       <w:r>
@@ -6944,7 +6914,7 @@
 </file>
 
 <file path=word/numbering.xml><?xml version="1.0" encoding="utf-8"?>
-<w:numbering xmlns:wpc="http://schemas.microsoft.com/office/word/2010/wordprocessingCanvas" xmlns:cx="http://schemas.microsoft.com/office/drawing/2014/chartex" xmlns:cx1="http://schemas.microsoft.com/office/drawing/2015/9/8/chartex" xmlns:cx2="http://schemas.microsoft.com/office/drawing/2015/10/21/chartex" xmlns:cx3="http://schemas.microsoft.com/office/drawing/2016/5/9/chartex" xmlns:cx4="http://schemas.microsoft.com/office/drawing/2016/5/10/chartex" xmlns:cx5="http://schemas.microsoft.com/office/drawing/2016/5/11/chartex" xmlns:cx6="http://schemas.microsoft.com/office/drawing/2016/5/12/chartex" xmlns:cx7="http://schemas.microsoft.com/office/drawing/2016/5/13/chartex" xmlns:cx8="http://schemas.microsoft.com/office/drawing/2016/5/14/chartex" xmlns:mc="http://schemas.openxmlformats.org/markup-compatibility/2006" xmlns:aink="http://schemas.microsoft.com/office/drawing/2016/ink" xmlns:am3d="http://schemas.microsoft.com/office/drawing/2017/model3d" xmlns:o="urn:schemas-microsoft-com:office:office" xmlns:oel="http://schemas.microsoft.com/office/2019/extlst" xmlns:r="http://schemas.openxmlformats.org/officeDocument/2006/relationships" xmlns:m="http://schemas.openxmlformats.org/officeDocument/2006/math" xmlns:v="urn:schemas-microsoft-com:vml" xmlns:wp14="http://schemas.microsoft.com/office/word/2010/wordprocessingDrawing" xmlns:wp="http://schemas.openxmlformats.org/drawingml/2006/wordprocessingDrawing" xmlns:w10="urn:schemas-microsoft-com:office:word" xmlns:w="http://schemas.openxmlformats.org/wordprocessingml/2006/main" xmlns:w14="http://schemas.microsoft.com/office/word/2010/wordml" xmlns:w15="http://schemas.microsoft.com/office/word/2012/wordml" xmlns:w16cex="http://schemas.microsoft.com/office/word/2018/wordml/cex" xmlns:w16cid="http://schemas.microsoft.com/office/word/2016/wordml/cid" xmlns:w16="http://schemas.microsoft.com/office/word/2018/wordml" xmlns:w16sdtdh="http://schemas.microsoft.com/office/word/2020/wordml/sdtdatahash" xmlns:w16se="http://schemas.microsoft.com/office/word/2015/wordml/symex" xmlns:wpg="http://schemas.microsoft.com/office/word/2010/wordprocessingGroup" xmlns:wpi="http://schemas.microsoft.com/office/word/2010/wordprocessingInk" xmlns:wne="http://schemas.microsoft.com/office/word/2006/wordml" xmlns:wps="http://schemas.microsoft.com/office/word/2010/wordprocessingShape" mc:Ignorable="w14 w15 w16se w16cid w16 w16cex w16sdtdh wp14">
+<w:numbering xmlns:wpc="http://schemas.microsoft.com/office/word/2010/wordprocessingCanvas" xmlns:cx="http://schemas.microsoft.com/office/drawing/2014/chartex" xmlns:cx1="http://schemas.microsoft.com/office/drawing/2015/9/8/chartex" xmlns:cx2="http://schemas.microsoft.com/office/drawing/2015/10/21/chartex" xmlns:cx3="http://schemas.microsoft.com/office/drawing/2016/5/9/chartex" xmlns:cx4="http://schemas.microsoft.com/office/drawing/2016/5/10/chartex" xmlns:cx5="http://schemas.microsoft.com/office/drawing/2016/5/11/chartex" xmlns:cx6="http://schemas.microsoft.com/office/drawing/2016/5/12/chartex" xmlns:cx7="http://schemas.microsoft.com/office/drawing/2016/5/13/chartex" xmlns:cx8="http://schemas.microsoft.com/office/drawing/2016/5/14/chartex" xmlns:mc="http://schemas.openxmlformats.org/markup-compatibility/2006" xmlns:aink="http://schemas.microsoft.com/office/drawing/2016/ink" xmlns:am3d="http://schemas.microsoft.com/office/drawing/2017/model3d" xmlns:o="urn:schemas-microsoft-com:office:office" xmlns:oel="http://schemas.microsoft.com/office/2019/extlst" xmlns:r="http://schemas.openxmlformats.org/officeDocument/2006/relationships" xmlns:m="http://schemas.openxmlformats.org/officeDocument/2006/math" xmlns:v="urn:schemas-microsoft-com:vml" xmlns:wp14="http://schemas.microsoft.com/office/word/2010/wordprocessingDrawing" xmlns:wp="http://schemas.openxmlformats.org/drawingml/2006/wordprocessingDrawing" xmlns:w10="urn:schemas-microsoft-com:office:word" xmlns:w="http://schemas.openxmlformats.org/wordprocessingml/2006/main" xmlns:w14="http://schemas.microsoft.com/office/word/2010/wordml" xmlns:w15="http://schemas.microsoft.com/office/word/2012/wordml" xmlns:w16cex="http://schemas.microsoft.com/office/word/2018/wordml/cex" xmlns:w16cid="http://schemas.microsoft.com/office/word/2016/wordml/cid" xmlns:w16="http://schemas.microsoft.com/office/word/2018/wordml" xmlns:w16du="http://schemas.microsoft.com/office/word/2023/wordml/word16du" xmlns:w16sdtdh="http://schemas.microsoft.com/office/word/2020/wordml/sdtdatahash" xmlns:w16sdtfl="http://schemas.microsoft.com/office/word/2024/wordml/sdtformatlock" xmlns:w16se="http://schemas.microsoft.com/office/word/2015/wordml/symex" xmlns:wpg="http://schemas.microsoft.com/office/word/2010/wordprocessingGroup" xmlns:wpi="http://schemas.microsoft.com/office/word/2010/wordprocessingInk" xmlns:wne="http://schemas.microsoft.com/office/word/2006/wordml" xmlns:wps="http://schemas.microsoft.com/office/word/2010/wordprocessingShape" mc:Ignorable="w14 w15 w16se w16cid w16 w16cex w16sdtdh w16sdtfl w16du wp14">
   <w:abstractNum w:abstractNumId="0" w15:restartNumberingAfterBreak="0">
     <w:nsid w:val="2F2F50F9"/>
     <w:multiLevelType w:val="multilevel"/>
@@ -7389,7 +7359,7 @@
 </file>
 
 <file path=word/styles.xml><?xml version="1.0" encoding="utf-8"?>
-<w:styles xmlns:mc="http://schemas.openxmlformats.org/markup-compatibility/2006" xmlns:r="http://schemas.openxmlformats.org/officeDocument/2006/relationships" xmlns:w="http://schemas.openxmlformats.org/wordprocessingml/2006/main" xmlns:w14="http://schemas.microsoft.com/office/word/2010/wordml" xmlns:w15="http://schemas.microsoft.com/office/word/2012/wordml" xmlns:w16cex="http://schemas.microsoft.com/office/word/2018/wordml/cex" xmlns:w16cid="http://schemas.microsoft.com/office/word/2016/wordml/cid" xmlns:w16="http://schemas.microsoft.com/office/word/2018/wordml" xmlns:w16sdtdh="http://schemas.microsoft.com/office/word/2020/wordml/sdtdatahash" xmlns:w16se="http://schemas.microsoft.com/office/word/2015/wordml/symex" mc:Ignorable="w14 w15 w16se w16cid w16 w16cex w16sdtdh">
+<w:styles xmlns:mc="http://schemas.openxmlformats.org/markup-compatibility/2006" xmlns:r="http://schemas.openxmlformats.org/officeDocument/2006/relationships" xmlns:w="http://schemas.openxmlformats.org/wordprocessingml/2006/main" xmlns:w14="http://schemas.microsoft.com/office/word/2010/wordml" xmlns:w15="http://schemas.microsoft.com/office/word/2012/wordml" xmlns:w16cex="http://schemas.microsoft.com/office/word/2018/wordml/cex" xmlns:w16cid="http://schemas.microsoft.com/office/word/2016/wordml/cid" xmlns:w16="http://schemas.microsoft.com/office/word/2018/wordml" xmlns:w16du="http://schemas.microsoft.com/office/word/2023/wordml/word16du" xmlns:w16sdtdh="http://schemas.microsoft.com/office/word/2020/wordml/sdtdatahash" xmlns:w16sdtfl="http://schemas.microsoft.com/office/word/2024/wordml/sdtformatlock" xmlns:w16se="http://schemas.microsoft.com/office/word/2015/wordml/symex" mc:Ignorable="w14 w15 w16se w16cid w16 w16cex w16sdtdh w16sdtfl w16du">
   <w:docDefaults>
     <w:rPrDefault>
       <w:rPr>

</xml_diff>